<commit_message>
Update issue 2 ~ More stuff in the ClassDiagrams
</commit_message>
<xml_diff>
--- a/docs/ClassDiagram.docx
+++ b/docs/ClassDiagram.docx
@@ -201,7 +201,50 @@
     </w:p>
     <w:p>
       <w:r>
-        <w:t xml:space="preserve">The GUI module will help dealing with the GUI, not only </w:t>
+        <w:t>The GUI module will help</w:t>
+      </w:r>
+      <w:r>
+        <w:t xml:space="preserve"> dealing with the GUI. There will be a </w:t>
+      </w:r>
+      <w:proofErr w:type="spellStart"/>
+      <w:r>
+        <w:t>GuiManager</w:t>
+      </w:r>
+      <w:proofErr w:type="spellEnd"/>
+      <w:r>
+        <w:t xml:space="preserve"> that will </w:t>
+      </w:r>
+      <w:proofErr w:type="spellStart"/>
+      <w:r>
+        <w:t>manager</w:t>
+      </w:r>
+      <w:proofErr w:type="spellEnd"/>
+      <w:r>
+        <w:t xml:space="preserve"> all </w:t>
+      </w:r>
+      <w:proofErr w:type="spellStart"/>
+      <w:r>
+        <w:t>GuiScene</w:t>
+      </w:r>
+      <w:proofErr w:type="spellEnd"/>
+      <w:r>
+        <w:t xml:space="preserve"> (s). A </w:t>
+      </w:r>
+      <w:proofErr w:type="spellStart"/>
+      <w:r>
+        <w:t>GuiScene</w:t>
+      </w:r>
+      <w:proofErr w:type="spellEnd"/>
+      <w:r>
+        <w:t xml:space="preserve"> is the collection of </w:t>
+      </w:r>
+      <w:proofErr w:type="spellStart"/>
+      <w:r>
+        <w:t>GuiWidget</w:t>
+      </w:r>
+      <w:proofErr w:type="spellEnd"/>
+      <w:r>
+        <w:t xml:space="preserve"> for a game state.</w:t>
       </w:r>
     </w:p>
     <w:p>
@@ -235,6 +278,7 @@
     </w:p>
     <w:p>
       <w:r>
+        <w:lastRenderedPageBreak/>
         <w:t>The Entity module will manage all entities (players, enemies, items) in the game.</w:t>
       </w:r>
     </w:p>
@@ -243,7 +287,6 @@
         <w:pStyle w:val="Subtitle"/>
       </w:pPr>
       <w:r>
-        <w:lastRenderedPageBreak/>
         <w:t>States</w:t>
       </w:r>
     </w:p>
@@ -432,9 +475,26 @@
     </w:p>
     <w:p>
       <w:pPr>
+        <w:rPr>
+          <w:rFonts w:asciiTheme="majorHAnsi" w:eastAsiaTheme="majorEastAsia" w:hAnsiTheme="majorHAnsi" w:cstheme="majorBidi"/>
+          <w:i/>
+          <w:iCs/>
+          <w:color w:val="4F81BD" w:themeColor="accent1"/>
+          <w:spacing w:val="15"/>
+          <w:sz w:val="24"/>
+          <w:szCs w:val="24"/>
+        </w:rPr>
+      </w:pPr>
+      <w:r>
+        <w:br w:type="page"/>
+      </w:r>
+    </w:p>
+    <w:p>
+      <w:pPr>
         <w:pStyle w:val="Subtitle"/>
       </w:pPr>
       <w:r>
+        <w:lastRenderedPageBreak/>
         <w:t>The Loop</w:t>
       </w:r>
     </w:p>
@@ -443,7 +503,6 @@
         <w:rPr>
           <w:noProof/>
         </w:rPr>
-        <w:lastRenderedPageBreak/>
         <w:drawing>
           <wp:anchor distT="0" distB="0" distL="114300" distR="114300" simplePos="0" relativeHeight="251661312" behindDoc="0" locked="0" layoutInCell="1" allowOverlap="1">
             <wp:simplePos x="0" y="0"/>
@@ -608,9 +667,25 @@
     </w:p>
     <w:p>
       <w:pPr>
+        <w:rPr>
+          <w:rFonts w:asciiTheme="majorHAnsi" w:eastAsiaTheme="majorEastAsia" w:hAnsiTheme="majorHAnsi" w:cstheme="majorBidi"/>
+          <w:b/>
+          <w:bCs/>
+          <w:color w:val="4F81BD" w:themeColor="accent1"/>
+          <w:sz w:val="26"/>
+          <w:szCs w:val="26"/>
+        </w:rPr>
+      </w:pPr>
+      <w:r>
+        <w:br w:type="page"/>
+      </w:r>
+    </w:p>
+    <w:p>
+      <w:pPr>
         <w:pStyle w:val="Heading2"/>
       </w:pPr>
       <w:r>
+        <w:lastRenderedPageBreak/>
         <w:t xml:space="preserve">The </w:t>
       </w:r>
       <w:proofErr w:type="spellStart"/>
@@ -624,11 +699,7 @@
     </w:p>
     <w:p>
       <w:r>
-        <w:t xml:space="preserve">The Entity Manager is the base class used to manage all the ‘entities’ in the game. With the term entity we refer to all the things a player can interact with, and that can change their internal status, and that </w:t>
-      </w:r>
-      <w:r>
-        <w:lastRenderedPageBreak/>
-        <w:t xml:space="preserve">can receive user input, or follow some kind of logic, physics, AI. For instance, a Wyvern is an entity (controlled by the player, subject to physics, can change its status…), just like an enemy (soldier, wizard) or an item (power up). </w:t>
+        <w:t xml:space="preserve">The Entity Manager is the base class used to manage all the ‘entities’ in the game. With the term entity we refer to all the things a player can interact with, and that can change their internal status, and that can receive user input, or follow some kind of logic, physics, AI. For instance, a Wyvern is an entity (controlled by the player, subject to physics, can change its status…), just like an enemy (soldier, wizard) or an item (power up). </w:t>
       </w:r>
     </w:p>
     <w:p>
@@ -699,6 +770,21 @@
     </w:p>
     <w:p>
       <w:pPr>
+        <w:rPr>
+          <w:rFonts w:asciiTheme="majorHAnsi" w:eastAsiaTheme="majorEastAsia" w:hAnsiTheme="majorHAnsi" w:cstheme="majorBidi"/>
+          <w:b/>
+          <w:bCs/>
+          <w:color w:val="4F81BD" w:themeColor="accent1"/>
+          <w:sz w:val="26"/>
+          <w:szCs w:val="26"/>
+        </w:rPr>
+      </w:pPr>
+      <w:r>
+        <w:br w:type="page"/>
+      </w:r>
+    </w:p>
+    <w:p>
+      <w:pPr>
         <w:pStyle w:val="Heading2"/>
       </w:pPr>
       <w:proofErr w:type="spellStart"/>
@@ -707,6 +793,45 @@
         <w:t>GraphicsManager</w:t>
       </w:r>
       <w:proofErr w:type="spellEnd"/>
+    </w:p>
+    <w:p>
+      <w:r>
+        <w:t xml:space="preserve">The </w:t>
+      </w:r>
+      <w:proofErr w:type="spellStart"/>
+      <w:r>
+        <w:t>GraphicsManager</w:t>
+      </w:r>
+      <w:proofErr w:type="spellEnd"/>
+      <w:r>
+        <w:t xml:space="preserve"> is layer between the game and Ogre. It manages Ogre’s initialization, resources, and finalization. It creates Ogre’s Root, </w:t>
+      </w:r>
+      <w:proofErr w:type="spellStart"/>
+      <w:r>
+        <w:t>SceneManager</w:t>
+      </w:r>
+      <w:proofErr w:type="spellEnd"/>
+      <w:r>
+        <w:t xml:space="preserve">, </w:t>
+      </w:r>
+      <w:proofErr w:type="spellStart"/>
+      <w:proofErr w:type="gramStart"/>
+      <w:r>
+        <w:t>RenderWindow</w:t>
+      </w:r>
+      <w:proofErr w:type="spellEnd"/>
+      <w:proofErr w:type="gramEnd"/>
+      <w:r>
+        <w:t xml:space="preserve"> and returns them to those who need them. </w:t>
+      </w:r>
+      <w:r>
+        <w:t>This class will grow bigger along with the application, and will for sure export more features.</w:t>
+      </w:r>
+    </w:p>
+    <w:p>
+      <w:r>
+        <w:t>Right now, this is its structure:</w:t>
+      </w:r>
     </w:p>
     <w:p>
       <w:r>
@@ -822,7 +947,10 @@
           </wp:inline>
         </w:drawing>
       </w:r>
+    </w:p>
+    <w:p>
       <w:r>
+        <w:lastRenderedPageBreak/>
         <w:br w:type="page"/>
       </w:r>
     </w:p>
@@ -843,7 +971,6 @@
         <w:t xml:space="preserve"> and the XML Parser</w:t>
       </w:r>
     </w:p>
-    <w:p/>
     <w:p>
       <w:r>
         <w:rPr>
@@ -851,9 +978,9 @@
         </w:rPr>
         <w:drawing>
           <wp:inline distT="0" distB="0" distL="0" distR="0">
-            <wp:extent cx="5905500" cy="6000750"/>
+            <wp:extent cx="5943600" cy="6352890"/>
             <wp:effectExtent l="19050" t="0" r="0" b="0"/>
-            <wp:docPr id="18" name="Picture 18"/>
+            <wp:docPr id="2" name="Picture 1"/>
             <wp:cNvGraphicFramePr>
               <a:graphicFrameLocks xmlns:a="http://schemas.openxmlformats.org/drawingml/2006/main" noChangeAspect="1"/>
             </wp:cNvGraphicFramePr>
@@ -861,7 +988,7 @@
               <a:graphicData uri="http://schemas.openxmlformats.org/drawingml/2006/picture">
                 <pic:pic xmlns:pic="http://schemas.openxmlformats.org/drawingml/2006/picture">
                   <pic:nvPicPr>
-                    <pic:cNvPr id="0" name="Picture 18"/>
+                    <pic:cNvPr id="0" name="Picture 1"/>
                     <pic:cNvPicPr>
                       <a:picLocks noChangeAspect="1" noChangeArrowheads="1"/>
                     </pic:cNvPicPr>
@@ -876,7 +1003,7 @@
                   <pic:spPr bwMode="auto">
                     <a:xfrm>
                       <a:off x="0" y="0"/>
-                      <a:ext cx="5905500" cy="6000750"/>
+                      <a:ext cx="5943600" cy="6352890"/>
                     </a:xfrm>
                     <a:prstGeom prst="rect">
                       <a:avLst/>
@@ -894,6 +1021,93 @@
             </a:graphic>
           </wp:inline>
         </w:drawing>
+      </w:r>
+    </w:p>
+    <w:p>
+      <w:r>
+        <w:br w:type="page"/>
+      </w:r>
+    </w:p>
+    <w:p>
+      <w:pPr>
+        <w:pStyle w:val="Heading2"/>
+      </w:pPr>
+      <w:r>
+        <w:lastRenderedPageBreak/>
+        <w:t>The GUI and its widgets</w:t>
+      </w:r>
+    </w:p>
+    <w:p>
+      <w:r>
+        <w:rPr>
+          <w:noProof/>
+        </w:rPr>
+        <w:drawing>
+          <wp:inline distT="0" distB="0" distL="0" distR="0">
+            <wp:extent cx="5676900" cy="3714750"/>
+            <wp:effectExtent l="19050" t="0" r="0" b="0"/>
+            <wp:docPr id="3" name="Picture 2"/>
+            <wp:cNvGraphicFramePr>
+              <a:graphicFrameLocks xmlns:a="http://schemas.openxmlformats.org/drawingml/2006/main" noChangeAspect="1"/>
+            </wp:cNvGraphicFramePr>
+            <a:graphic xmlns:a="http://schemas.openxmlformats.org/drawingml/2006/main">
+              <a:graphicData uri="http://schemas.openxmlformats.org/drawingml/2006/picture">
+                <pic:pic xmlns:pic="http://schemas.openxmlformats.org/drawingml/2006/picture">
+                  <pic:nvPicPr>
+                    <pic:cNvPr id="0" name="Picture 2"/>
+                    <pic:cNvPicPr>
+                      <a:picLocks noChangeAspect="1" noChangeArrowheads="1"/>
+                    </pic:cNvPicPr>
+                  </pic:nvPicPr>
+                  <pic:blipFill>
+                    <a:blip r:embed="rId56" cstate="print"/>
+                    <a:srcRect/>
+                    <a:stretch>
+                      <a:fillRect/>
+                    </a:stretch>
+                  </pic:blipFill>
+                  <pic:spPr bwMode="auto">
+                    <a:xfrm>
+                      <a:off x="0" y="0"/>
+                      <a:ext cx="5676900" cy="3714750"/>
+                    </a:xfrm>
+                    <a:prstGeom prst="rect">
+                      <a:avLst/>
+                    </a:prstGeom>
+                    <a:noFill/>
+                    <a:ln w="9525">
+                      <a:noFill/>
+                      <a:miter lim="800000"/>
+                      <a:headEnd/>
+                      <a:tailEnd/>
+                    </a:ln>
+                  </pic:spPr>
+                </pic:pic>
+              </a:graphicData>
+            </a:graphic>
+          </wp:inline>
+        </w:drawing>
+      </w:r>
+    </w:p>
+    <w:p>
+      <w:pPr>
+        <w:pStyle w:val="Heading2"/>
+      </w:pPr>
+      <w:r>
+        <w:t>The Audio Manager</w:t>
+      </w:r>
+    </w:p>
+    <w:p>
+      <w:r>
+        <w:t xml:space="preserve">The </w:t>
+      </w:r>
+      <w:proofErr w:type="spellStart"/>
+      <w:r>
+        <w:t>AudioManager</w:t>
+      </w:r>
+      <w:proofErr w:type="spellEnd"/>
+      <w:r>
+        <w:t xml:space="preserve"> will be in charge of</w:t>
       </w:r>
     </w:p>
     <w:sectPr>
@@ -8937,7 +9151,7 @@
         <a:p>
           <a:r>
             <a:rPr lang="en-US"/>
-            <a:t>GuiManager</a:t>
+            <a:t>GuiManager, GuiScreen, GuiWidget(s)</a:t>
           </a:r>
         </a:p>
       </dgm:t>
@@ -9233,6 +9447,13 @@
         </dgm:presLayoutVars>
       </dgm:prSet>
       <dgm:spPr/>
+      <dgm:t>
+        <a:bodyPr/>
+        <a:lstStyle/>
+        <a:p>
+          <a:endParaRPr lang="en-US"/>
+        </a:p>
+      </dgm:t>
     </dgm:pt>
     <dgm:pt modelId="{7DD9F086-832C-4A59-B46F-BA6C0DB5D718}" type="pres">
       <dgm:prSet presAssocID="{21632EF5-BB40-457F-9755-595DAFC54FD9}" presName="linNode" presStyleCnt="0"/>
@@ -9246,6 +9467,13 @@
         </dgm:presLayoutVars>
       </dgm:prSet>
       <dgm:spPr/>
+      <dgm:t>
+        <a:bodyPr/>
+        <a:lstStyle/>
+        <a:p>
+          <a:endParaRPr lang="en-US"/>
+        </a:p>
+      </dgm:t>
     </dgm:pt>
     <dgm:pt modelId="{120DBDCD-305F-4A6A-A5D1-DFAD64EA1FDC}" type="pres">
       <dgm:prSet presAssocID="{9EDEE49E-D291-419C-8211-6D9813ACEE85}" presName="sp" presStyleCnt="0"/>
@@ -9263,6 +9491,13 @@
         </dgm:presLayoutVars>
       </dgm:prSet>
       <dgm:spPr/>
+      <dgm:t>
+        <a:bodyPr/>
+        <a:lstStyle/>
+        <a:p>
+          <a:endParaRPr lang="en-US"/>
+        </a:p>
+      </dgm:t>
     </dgm:pt>
     <dgm:pt modelId="{B5C587F6-1958-465E-8646-F5C0F8A8DAFE}" type="pres">
       <dgm:prSet presAssocID="{2A8EED88-2130-4ECF-8DA8-23B8BE11E7C3}" presName="descendantText" presStyleLbl="alignAccFollowNode1" presStyleIdx="0" presStyleCnt="10">
@@ -9271,6 +9506,13 @@
         </dgm:presLayoutVars>
       </dgm:prSet>
       <dgm:spPr/>
+      <dgm:t>
+        <a:bodyPr/>
+        <a:lstStyle/>
+        <a:p>
+          <a:endParaRPr lang="en-US"/>
+        </a:p>
+      </dgm:t>
     </dgm:pt>
     <dgm:pt modelId="{1F021426-3632-4C6F-BA59-C4F4A5B7CFDA}" type="pres">
       <dgm:prSet presAssocID="{277EACFC-7314-4134-8080-97802B1C0DAF}" presName="sp" presStyleCnt="0"/>
@@ -9288,6 +9530,13 @@
         </dgm:presLayoutVars>
       </dgm:prSet>
       <dgm:spPr/>
+      <dgm:t>
+        <a:bodyPr/>
+        <a:lstStyle/>
+        <a:p>
+          <a:endParaRPr lang="en-US"/>
+        </a:p>
+      </dgm:t>
     </dgm:pt>
     <dgm:pt modelId="{C5F01FB5-94DB-42BC-B1C4-3B19E82B90BE}" type="pres">
       <dgm:prSet presAssocID="{9F9E0239-BFAF-43A9-A2C7-AAE81990214A}" presName="descendantText" presStyleLbl="alignAccFollowNode1" presStyleIdx="1" presStyleCnt="10">
@@ -9320,6 +9569,13 @@
         </dgm:presLayoutVars>
       </dgm:prSet>
       <dgm:spPr/>
+      <dgm:t>
+        <a:bodyPr/>
+        <a:lstStyle/>
+        <a:p>
+          <a:endParaRPr lang="en-US"/>
+        </a:p>
+      </dgm:t>
     </dgm:pt>
     <dgm:pt modelId="{4650AAAC-6218-408B-9858-E1707D8ED7B0}" type="pres">
       <dgm:prSet presAssocID="{D655D3C9-B8FD-4C49-9028-F6DF9800EBCF}" presName="descendantText" presStyleLbl="alignAccFollowNode1" presStyleIdx="2" presStyleCnt="10">
@@ -9328,6 +9584,13 @@
         </dgm:presLayoutVars>
       </dgm:prSet>
       <dgm:spPr/>
+      <dgm:t>
+        <a:bodyPr/>
+        <a:lstStyle/>
+        <a:p>
+          <a:endParaRPr lang="en-US"/>
+        </a:p>
+      </dgm:t>
     </dgm:pt>
     <dgm:pt modelId="{1C2BCC57-C0DD-4EB9-92BF-BB58D10AF17A}" type="pres">
       <dgm:prSet presAssocID="{BDECE039-73B6-4E55-9154-8B5FE48DBE8E}" presName="sp" presStyleCnt="0"/>
@@ -9345,6 +9608,13 @@
         </dgm:presLayoutVars>
       </dgm:prSet>
       <dgm:spPr/>
+      <dgm:t>
+        <a:bodyPr/>
+        <a:lstStyle/>
+        <a:p>
+          <a:endParaRPr lang="en-US"/>
+        </a:p>
+      </dgm:t>
     </dgm:pt>
     <dgm:pt modelId="{91CCA630-741D-49F6-A9BA-BACA8730BDA7}" type="pres">
       <dgm:prSet presAssocID="{83211ED7-2513-4CB7-923D-93A3C9BD7804}" presName="descendantText" presStyleLbl="alignAccFollowNode1" presStyleIdx="3" presStyleCnt="10">
@@ -9377,6 +9647,13 @@
         </dgm:presLayoutVars>
       </dgm:prSet>
       <dgm:spPr/>
+      <dgm:t>
+        <a:bodyPr/>
+        <a:lstStyle/>
+        <a:p>
+          <a:endParaRPr lang="en-US"/>
+        </a:p>
+      </dgm:t>
     </dgm:pt>
     <dgm:pt modelId="{D65F6AF6-2CBC-4F79-A1FF-B1514C888E2C}" type="pres">
       <dgm:prSet presAssocID="{A9783F24-DCB2-4B33-8F2B-65AA8F0815FB}" presName="descendantText" presStyleLbl="alignAccFollowNode1" presStyleIdx="4" presStyleCnt="10">
@@ -9385,6 +9662,13 @@
         </dgm:presLayoutVars>
       </dgm:prSet>
       <dgm:spPr/>
+      <dgm:t>
+        <a:bodyPr/>
+        <a:lstStyle/>
+        <a:p>
+          <a:endParaRPr lang="en-US"/>
+        </a:p>
+      </dgm:t>
     </dgm:pt>
     <dgm:pt modelId="{1694F90A-CB60-4A89-9CBC-8F2B56E8C701}" type="pres">
       <dgm:prSet presAssocID="{0B9C9494-E5DE-4CDF-93F5-2F1E6BF72D05}" presName="sp" presStyleCnt="0"/>
@@ -9402,6 +9686,13 @@
         </dgm:presLayoutVars>
       </dgm:prSet>
       <dgm:spPr/>
+      <dgm:t>
+        <a:bodyPr/>
+        <a:lstStyle/>
+        <a:p>
+          <a:endParaRPr lang="en-US"/>
+        </a:p>
+      </dgm:t>
     </dgm:pt>
     <dgm:pt modelId="{3ED8D808-EDD8-493B-AA8D-A2B957CBC3AC}" type="pres">
       <dgm:prSet presAssocID="{710FBF9B-CF3E-4519-A7E1-B9866914748E}" presName="descendantText" presStyleLbl="alignAccFollowNode1" presStyleIdx="5" presStyleCnt="10">
@@ -9434,6 +9725,13 @@
         </dgm:presLayoutVars>
       </dgm:prSet>
       <dgm:spPr/>
+      <dgm:t>
+        <a:bodyPr/>
+        <a:lstStyle/>
+        <a:p>
+          <a:endParaRPr lang="en-US"/>
+        </a:p>
+      </dgm:t>
     </dgm:pt>
     <dgm:pt modelId="{B1F9CDF6-97A8-44A7-B1CF-AAB26646D181}" type="pres">
       <dgm:prSet presAssocID="{CFF27896-7C31-4B93-8AE7-42E3884A82EC}" presName="descendantText" presStyleLbl="alignAccFollowNode1" presStyleIdx="6" presStyleCnt="10">
@@ -9442,6 +9740,13 @@
         </dgm:presLayoutVars>
       </dgm:prSet>
       <dgm:spPr/>
+      <dgm:t>
+        <a:bodyPr/>
+        <a:lstStyle/>
+        <a:p>
+          <a:endParaRPr lang="en-US"/>
+        </a:p>
+      </dgm:t>
     </dgm:pt>
     <dgm:pt modelId="{10238910-FA6B-4D09-8200-D55798C7745B}" type="pres">
       <dgm:prSet presAssocID="{5F3F400F-4CD3-421D-B618-E52E5DA46924}" presName="sp" presStyleCnt="0"/>
@@ -9459,6 +9764,13 @@
         </dgm:presLayoutVars>
       </dgm:prSet>
       <dgm:spPr/>
+      <dgm:t>
+        <a:bodyPr/>
+        <a:lstStyle/>
+        <a:p>
+          <a:endParaRPr lang="en-US"/>
+        </a:p>
+      </dgm:t>
     </dgm:pt>
     <dgm:pt modelId="{CD8481E6-C840-46B9-833E-C7E930442A83}" type="pres">
       <dgm:prSet presAssocID="{E9183BE5-4831-4A6C-BB02-73FF407A7D1F}" presName="descendantText" presStyleLbl="alignAccFollowNode1" presStyleIdx="7" presStyleCnt="10">
@@ -9491,6 +9803,13 @@
         </dgm:presLayoutVars>
       </dgm:prSet>
       <dgm:spPr/>
+      <dgm:t>
+        <a:bodyPr/>
+        <a:lstStyle/>
+        <a:p>
+          <a:endParaRPr lang="en-US"/>
+        </a:p>
+      </dgm:t>
     </dgm:pt>
     <dgm:pt modelId="{52BD1966-C6C2-4122-8D6F-E46F1D3D8D42}" type="pres">
       <dgm:prSet presAssocID="{59A7D18A-6EF6-4A3A-B0B0-1B2B65AB6EBE}" presName="descendantText" presStyleLbl="alignAccFollowNode1" presStyleIdx="8" presStyleCnt="10">
@@ -9523,6 +9842,13 @@
         </dgm:presLayoutVars>
       </dgm:prSet>
       <dgm:spPr/>
+      <dgm:t>
+        <a:bodyPr/>
+        <a:lstStyle/>
+        <a:p>
+          <a:endParaRPr lang="en-US"/>
+        </a:p>
+      </dgm:t>
     </dgm:pt>
     <dgm:pt modelId="{0F78A45B-344A-4078-BAED-213EE7751A53}" type="pres">
       <dgm:prSet presAssocID="{E77C2BE3-94FE-45F9-9465-B1E9873568CF}" presName="descendantText" presStyleLbl="alignAccFollowNode1" presStyleIdx="9" presStyleCnt="10">
@@ -9531,94 +9857,101 @@
         </dgm:presLayoutVars>
       </dgm:prSet>
       <dgm:spPr/>
+      <dgm:t>
+        <a:bodyPr/>
+        <a:lstStyle/>
+        <a:p>
+          <a:endParaRPr lang="en-US"/>
+        </a:p>
+      </dgm:t>
     </dgm:pt>
   </dgm:ptLst>
   <dgm:cxnLst>
     <dgm:cxn modelId="{D977513E-75FA-44DA-AF2B-86D5F3A01FC9}" srcId="{2A8EED88-2130-4ECF-8DA8-23B8BE11E7C3}" destId="{8CE09A01-7F17-4EA4-B2BB-B74EBE18CCA2}" srcOrd="0" destOrd="0" parTransId="{03F518EE-42AB-4EA0-8A2D-3C6879BCC9C9}" sibTransId="{5711C3C4-669C-4BFD-9E46-75D29B0357B1}"/>
+    <dgm:cxn modelId="{ECF962D9-83DC-4879-9DE6-BFA006EC8186}" type="presOf" srcId="{12601413-2A72-4276-B068-B79481489CF3}" destId="{3ED8D808-EDD8-493B-AA8D-A2B957CBC3AC}" srcOrd="0" destOrd="0" presId="urn:microsoft.com/office/officeart/2005/8/layout/vList5"/>
     <dgm:cxn modelId="{9773A000-BBE5-467A-B072-3F88AEE0A0C7}" srcId="{D655D3C9-B8FD-4C49-9028-F6DF9800EBCF}" destId="{CC088C4D-6D70-4FC9-A756-D79E4E635A14}" srcOrd="0" destOrd="0" parTransId="{21F172B2-951D-4E66-A02D-C7CC88DBC27D}" sibTransId="{40F66009-E7A8-4935-A245-3065EC80526F}"/>
-    <dgm:cxn modelId="{DC723001-7CD1-441A-96E4-2CED38CE0C70}" type="presOf" srcId="{895FB0AF-D2ED-44CF-9C82-BE9C095336BF}" destId="{91CCA630-741D-49F6-A9BA-BACA8730BDA7}" srcOrd="0" destOrd="0" presId="urn:microsoft.com/office/officeart/2005/8/layout/vList5"/>
-    <dgm:cxn modelId="{F99AB32B-FFA9-4724-A648-7F9294FE6377}" type="presOf" srcId="{4FFAA64B-94A3-41DF-9D61-1AE048B53CDC}" destId="{D65F6AF6-2CBC-4F79-A1FF-B1514C888E2C}" srcOrd="0" destOrd="0" presId="urn:microsoft.com/office/officeart/2005/8/layout/vList5"/>
+    <dgm:cxn modelId="{8E06AE98-9AED-4649-8E48-7996F6378F33}" type="presOf" srcId="{C6D0FF0A-0319-4CC0-B432-40A446551696}" destId="{0F78A45B-344A-4078-BAED-213EE7751A53}" srcOrd="0" destOrd="0" presId="urn:microsoft.com/office/officeart/2005/8/layout/vList5"/>
+    <dgm:cxn modelId="{B2ECAEE0-47B0-4507-B101-F43CE0C88AE6}" type="presOf" srcId="{D655D3C9-B8FD-4C49-9028-F6DF9800EBCF}" destId="{3B66D1E0-4681-4CDB-AC91-E0DC70CC477F}" srcOrd="0" destOrd="0" presId="urn:microsoft.com/office/officeart/2005/8/layout/vList5"/>
     <dgm:cxn modelId="{BC8668E3-B113-4FAB-8FB7-8F00EF59B4DD}" srcId="{821A63AA-1F21-4E88-9723-86FDABD46871}" destId="{CFF27896-7C31-4B93-8AE7-42E3884A82EC}" srcOrd="7" destOrd="0" parTransId="{AF7CA547-7844-4A43-B701-7769A99D4CA3}" sibTransId="{5F3F400F-4CD3-421D-B618-E52E5DA46924}"/>
     <dgm:cxn modelId="{ABB34396-801F-497E-BD72-06DF7270196D}" srcId="{821A63AA-1F21-4E88-9723-86FDABD46871}" destId="{710FBF9B-CF3E-4519-A7E1-B9866914748E}" srcOrd="6" destOrd="0" parTransId="{F071250F-99C7-4B69-89F2-46E69AE420D3}" sibTransId="{47B4C358-D3CF-4201-BD23-6D641DECC498}"/>
-    <dgm:cxn modelId="{35BE72E7-5781-4145-8728-818B2F89F6ED}" type="presOf" srcId="{821A63AA-1F21-4E88-9723-86FDABD46871}" destId="{9BCA15BD-A3A9-4EC1-A810-2A045AB4D115}" srcOrd="0" destOrd="0" presId="urn:microsoft.com/office/officeart/2005/8/layout/vList5"/>
-    <dgm:cxn modelId="{27B25032-A00E-42BA-B360-E015A8C673DA}" type="presOf" srcId="{710FBF9B-CF3E-4519-A7E1-B9866914748E}" destId="{D0F5AFF9-B058-436C-AAA3-D01A9EB13714}" srcOrd="0" destOrd="0" presId="urn:microsoft.com/office/officeart/2005/8/layout/vList5"/>
+    <dgm:cxn modelId="{B92C5DC0-CDD2-4506-814A-72FF7961EEC3}" type="presOf" srcId="{59A7D18A-6EF6-4A3A-B0B0-1B2B65AB6EBE}" destId="{D4EC4AF1-6162-4C5F-933E-9A0D07291E02}" srcOrd="0" destOrd="0" presId="urn:microsoft.com/office/officeart/2005/8/layout/vList5"/>
+    <dgm:cxn modelId="{3A7B93F1-3374-42A9-8443-B60A44696D00}" type="presOf" srcId="{76642F73-F55E-474F-B834-C6A762D84423}" destId="{CD8481E6-C840-46B9-833E-C7E930442A83}" srcOrd="0" destOrd="0" presId="urn:microsoft.com/office/officeart/2005/8/layout/vList5"/>
+    <dgm:cxn modelId="{5C6C17F5-904F-4956-A9D7-89891B92EF12}" type="presOf" srcId="{8CE09A01-7F17-4EA4-B2BB-B74EBE18CCA2}" destId="{B5C587F6-1958-465E-8646-F5C0F8A8DAFE}" srcOrd="0" destOrd="0" presId="urn:microsoft.com/office/officeart/2005/8/layout/vList5"/>
     <dgm:cxn modelId="{AD4E3F40-1BE1-4908-AB44-18524C9FCE3A}" srcId="{821A63AA-1F21-4E88-9723-86FDABD46871}" destId="{2A8EED88-2130-4ECF-8DA8-23B8BE11E7C3}" srcOrd="1" destOrd="0" parTransId="{21311B90-D7C7-4175-A8FA-8B5F3D255C05}" sibTransId="{277EACFC-7314-4134-8080-97802B1C0DAF}"/>
-    <dgm:cxn modelId="{D40B051A-DFBD-4AC5-8663-628937EDDB0C}" type="presOf" srcId="{59A7D18A-6EF6-4A3A-B0B0-1B2B65AB6EBE}" destId="{D4EC4AF1-6162-4C5F-933E-9A0D07291E02}" srcOrd="0" destOrd="0" presId="urn:microsoft.com/office/officeart/2005/8/layout/vList5"/>
     <dgm:cxn modelId="{02C5A7FB-AFA3-44D5-ABC5-CF511409ACE4}" srcId="{821A63AA-1F21-4E88-9723-86FDABD46871}" destId="{59A7D18A-6EF6-4A3A-B0B0-1B2B65AB6EBE}" srcOrd="9" destOrd="0" parTransId="{15EB761D-3BA3-4B7D-AFFF-31756C30B772}" sibTransId="{C1CD3629-8676-4707-8696-9566A4321A95}"/>
     <dgm:cxn modelId="{B912AE38-DCFE-4DC5-9EA9-7C1255D255A5}" srcId="{821A63AA-1F21-4E88-9723-86FDABD46871}" destId="{21632EF5-BB40-457F-9755-595DAFC54FD9}" srcOrd="0" destOrd="0" parTransId="{697FD3DD-48BA-4B91-A168-FF9DE2772496}" sibTransId="{9EDEE49E-D291-419C-8211-6D9813ACEE85}"/>
+    <dgm:cxn modelId="{DAF48BD2-7EA8-40FA-9858-86B12541095A}" type="presOf" srcId="{CC37C536-DDC9-46DD-99E5-8AB3EC2F6A98}" destId="{B1F9CDF6-97A8-44A7-B1CF-AAB26646D181}" srcOrd="0" destOrd="0" presId="urn:microsoft.com/office/officeart/2005/8/layout/vList5"/>
     <dgm:cxn modelId="{2B529798-B7C5-4094-ADBD-72C37D5BBD10}" srcId="{59A7D18A-6EF6-4A3A-B0B0-1B2B65AB6EBE}" destId="{8C29F2F4-A689-47E8-9185-E86F2C55F827}" srcOrd="0" destOrd="0" parTransId="{B8458182-40AA-4652-BEB1-4405389F322D}" sibTransId="{22FDEFCD-E186-4CA6-B456-D1013347971C}"/>
     <dgm:cxn modelId="{7B9E79AD-83D2-4C5B-AD83-40B034BE3ADE}" srcId="{821A63AA-1F21-4E88-9723-86FDABD46871}" destId="{A9783F24-DCB2-4B33-8F2B-65AA8F0815FB}" srcOrd="5" destOrd="0" parTransId="{9012EEB9-56EB-4F17-B13F-223A8545D65B}" sibTransId="{0B9C9494-E5DE-4CDF-93F5-2F1E6BF72D05}"/>
+    <dgm:cxn modelId="{B30BB836-0F6C-4F1A-8D72-031E4EB68EC8}" type="presOf" srcId="{710FBF9B-CF3E-4519-A7E1-B9866914748E}" destId="{D0F5AFF9-B058-436C-AAA3-D01A9EB13714}" srcOrd="0" destOrd="0" presId="urn:microsoft.com/office/officeart/2005/8/layout/vList5"/>
     <dgm:cxn modelId="{30167B7D-D8CC-40AF-AE0A-E908235F357F}" srcId="{E77C2BE3-94FE-45F9-9465-B1E9873568CF}" destId="{C6D0FF0A-0319-4CC0-B432-40A446551696}" srcOrd="0" destOrd="0" parTransId="{DFC6CB4C-DE65-45C3-801B-93EFC727091B}" sibTransId="{0591E5A1-41AF-4E2D-B5B1-0D3E0DBC9924}"/>
     <dgm:cxn modelId="{DD354813-759B-4254-AEA1-13DB83A2B61B}" srcId="{821A63AA-1F21-4E88-9723-86FDABD46871}" destId="{E77C2BE3-94FE-45F9-9465-B1E9873568CF}" srcOrd="10" destOrd="0" parTransId="{A0FB5299-E47E-45A1-959B-9B0B8C79A963}" sibTransId="{3B94CB27-68DF-4DCB-8C20-311460963228}"/>
+    <dgm:cxn modelId="{2D1D2677-5C4C-43F0-A264-BFF14E102759}" type="presOf" srcId="{8C29F2F4-A689-47E8-9185-E86F2C55F827}" destId="{52BD1966-C6C2-4122-8D6F-E46F1D3D8D42}" srcOrd="0" destOrd="0" presId="urn:microsoft.com/office/officeart/2005/8/layout/vList5"/>
     <dgm:cxn modelId="{EF43D7D9-54B3-4D18-B4A9-23B986BD52FB}" srcId="{9F9E0239-BFAF-43A9-A2C7-AAE81990214A}" destId="{BDEB810E-FDFA-4D2B-9973-E7B4100E2313}" srcOrd="0" destOrd="0" parTransId="{D326CF93-5F86-44A6-9F6E-76D2A5422992}" sibTransId="{B344EC17-3AB3-447F-9539-9DAD0F84EBBA}"/>
-    <dgm:cxn modelId="{77791382-FB63-4D45-B119-99627915C9AC}" type="presOf" srcId="{E9183BE5-4831-4A6C-BB02-73FF407A7D1F}" destId="{A3BA2915-06D7-4AC5-B5A2-010E9E326B75}" srcOrd="0" destOrd="0" presId="urn:microsoft.com/office/officeart/2005/8/layout/vList5"/>
-    <dgm:cxn modelId="{0C95971D-FFFB-41DE-AD96-E37F9303416A}" type="presOf" srcId="{A9783F24-DCB2-4B33-8F2B-65AA8F0815FB}" destId="{6F96EA41-2FE1-4DBE-8A53-740DA5FDC58F}" srcOrd="0" destOrd="0" presId="urn:microsoft.com/office/officeart/2005/8/layout/vList5"/>
-    <dgm:cxn modelId="{31836134-72EF-4CE0-8588-4616D7073A07}" type="presOf" srcId="{E77C2BE3-94FE-45F9-9465-B1E9873568CF}" destId="{10712771-EEA9-46FC-889A-0EE60B2185E9}" srcOrd="0" destOrd="0" presId="urn:microsoft.com/office/officeart/2005/8/layout/vList5"/>
+    <dgm:cxn modelId="{F2A3F308-374C-4B51-B6B7-9D29AAC389A0}" type="presOf" srcId="{9F9E0239-BFAF-43A9-A2C7-AAE81990214A}" destId="{D7538AC5-1F2A-45F2-BA1D-18DBB422D24A}" srcOrd="0" destOrd="0" presId="urn:microsoft.com/office/officeart/2005/8/layout/vList5"/>
     <dgm:cxn modelId="{263B4A2B-71C3-4749-9001-12FE0BB94556}" srcId="{A9783F24-DCB2-4B33-8F2B-65AA8F0815FB}" destId="{4FFAA64B-94A3-41DF-9D61-1AE048B53CDC}" srcOrd="0" destOrd="0" parTransId="{EBF25E91-0A2B-4F1A-87C9-70D38E646B54}" sibTransId="{8426BC60-032B-4618-BD7A-75E58C81C2A3}"/>
-    <dgm:cxn modelId="{4EFDE54E-56E0-4A0F-B562-FDC662BF59EE}" type="presOf" srcId="{8CE09A01-7F17-4EA4-B2BB-B74EBE18CCA2}" destId="{B5C587F6-1958-465E-8646-F5C0F8A8DAFE}" srcOrd="0" destOrd="0" presId="urn:microsoft.com/office/officeart/2005/8/layout/vList5"/>
-    <dgm:cxn modelId="{C476FAF3-1392-41D5-85CF-FA1F1AB5CA3C}" type="presOf" srcId="{12601413-2A72-4276-B068-B79481489CF3}" destId="{3ED8D808-EDD8-493B-AA8D-A2B957CBC3AC}" srcOrd="0" destOrd="0" presId="urn:microsoft.com/office/officeart/2005/8/layout/vList5"/>
+    <dgm:cxn modelId="{ABBB859D-142A-4B80-836D-0EC44CDA24CC}" type="presOf" srcId="{BDEB810E-FDFA-4D2B-9973-E7B4100E2313}" destId="{C5F01FB5-94DB-42BC-B1C4-3B19E82B90BE}" srcOrd="0" destOrd="0" presId="urn:microsoft.com/office/officeart/2005/8/layout/vList5"/>
+    <dgm:cxn modelId="{F5697F4C-77E4-40BA-B2BD-F858CAE2F972}" type="presOf" srcId="{21632EF5-BB40-457F-9755-595DAFC54FD9}" destId="{F7BDF93D-1F3D-4F14-8DC1-87D82AE3304F}" srcOrd="0" destOrd="0" presId="urn:microsoft.com/office/officeart/2005/8/layout/vList5"/>
+    <dgm:cxn modelId="{F0D0AC78-ABA0-4F8E-9FE8-C6E5EB4772AC}" type="presOf" srcId="{CFF27896-7C31-4B93-8AE7-42E3884A82EC}" destId="{ED03144D-96BB-4333-943B-6905E596A1EF}" srcOrd="0" destOrd="0" presId="urn:microsoft.com/office/officeart/2005/8/layout/vList5"/>
     <dgm:cxn modelId="{A869C278-328C-4E74-AAEA-4CFBCFA0780A}" srcId="{710FBF9B-CF3E-4519-A7E1-B9866914748E}" destId="{12601413-2A72-4276-B068-B79481489CF3}" srcOrd="0" destOrd="0" parTransId="{5530525E-78D2-4FDE-A9EA-EEE7B657EE6D}" sibTransId="{6BA91746-ADF8-4E7E-A3D0-B133A00CAD76}"/>
-    <dgm:cxn modelId="{C5938BDF-A0AD-47C7-8C90-6467CE41BC78}" type="presOf" srcId="{CC37C536-DDC9-46DD-99E5-8AB3EC2F6A98}" destId="{B1F9CDF6-97A8-44A7-B1CF-AAB26646D181}" srcOrd="0" destOrd="0" presId="urn:microsoft.com/office/officeart/2005/8/layout/vList5"/>
+    <dgm:cxn modelId="{E5721C7F-2C34-4162-A5A0-6D4CE080C773}" type="presOf" srcId="{83211ED7-2513-4CB7-923D-93A3C9BD7804}" destId="{0437277A-E377-406C-8A37-6F13F2E0729D}" srcOrd="0" destOrd="0" presId="urn:microsoft.com/office/officeart/2005/8/layout/vList5"/>
+    <dgm:cxn modelId="{1778A4F4-AB44-4F77-961B-A9EAE37536CB}" type="presOf" srcId="{2A8EED88-2130-4ECF-8DA8-23B8BE11E7C3}" destId="{AC8E4F3A-7B96-497D-AAC1-D6A3B8952B7D}" srcOrd="0" destOrd="0" presId="urn:microsoft.com/office/officeart/2005/8/layout/vList5"/>
     <dgm:cxn modelId="{7ABCF748-CBB7-4779-931F-542F4087E998}" srcId="{CFF27896-7C31-4B93-8AE7-42E3884A82EC}" destId="{CC37C536-DDC9-46DD-99E5-8AB3EC2F6A98}" srcOrd="0" destOrd="0" parTransId="{9DD4A147-1D01-4243-AC7A-B4D88BD57712}" sibTransId="{1770DA28-5C60-4201-ABCF-C5267B52A3BC}"/>
     <dgm:cxn modelId="{8E4BCB0F-B3D1-4804-B0ED-7350501A3535}" srcId="{821A63AA-1F21-4E88-9723-86FDABD46871}" destId="{83211ED7-2513-4CB7-923D-93A3C9BD7804}" srcOrd="4" destOrd="0" parTransId="{7E60AA59-E867-40C3-B04D-6F4D536A8534}" sibTransId="{F45E4C04-692A-4750-A3AF-607B3C1CE027}"/>
-    <dgm:cxn modelId="{95B1C074-5516-4566-A204-EB97DDB52BE9}" type="presOf" srcId="{CFF27896-7C31-4B93-8AE7-42E3884A82EC}" destId="{ED03144D-96BB-4333-943B-6905E596A1EF}" srcOrd="0" destOrd="0" presId="urn:microsoft.com/office/officeart/2005/8/layout/vList5"/>
-    <dgm:cxn modelId="{052CB3A2-C678-4CBD-BF73-8CE5A081B5C0}" type="presOf" srcId="{CC088C4D-6D70-4FC9-A756-D79E4E635A14}" destId="{4650AAAC-6218-408B-9858-E1707D8ED7B0}" srcOrd="0" destOrd="0" presId="urn:microsoft.com/office/officeart/2005/8/layout/vList5"/>
-    <dgm:cxn modelId="{C0532F8C-9843-4A85-9B3A-78555534FE3A}" type="presOf" srcId="{2A8EED88-2130-4ECF-8DA8-23B8BE11E7C3}" destId="{AC8E4F3A-7B96-497D-AAC1-D6A3B8952B7D}" srcOrd="0" destOrd="0" presId="urn:microsoft.com/office/officeart/2005/8/layout/vList5"/>
+    <dgm:cxn modelId="{53859E55-9B7D-4BF4-8EAD-B0E549C032D4}" type="presOf" srcId="{E9183BE5-4831-4A6C-BB02-73FF407A7D1F}" destId="{A3BA2915-06D7-4AC5-B5A2-010E9E326B75}" srcOrd="0" destOrd="0" presId="urn:microsoft.com/office/officeart/2005/8/layout/vList5"/>
     <dgm:cxn modelId="{7A80B124-2DF8-42EC-B0B1-2B32795E29DF}" srcId="{821A63AA-1F21-4E88-9723-86FDABD46871}" destId="{9F9E0239-BFAF-43A9-A2C7-AAE81990214A}" srcOrd="2" destOrd="0" parTransId="{3992AD06-7ABB-4E85-A238-A7B780FE6C7E}" sibTransId="{5538D8B1-7A4C-48A5-B935-5CDE1FC49D17}"/>
-    <dgm:cxn modelId="{06CB3EF4-8421-40C6-A7EE-50E02FCDFEBD}" type="presOf" srcId="{83211ED7-2513-4CB7-923D-93A3C9BD7804}" destId="{0437277A-E377-406C-8A37-6F13F2E0729D}" srcOrd="0" destOrd="0" presId="urn:microsoft.com/office/officeart/2005/8/layout/vList5"/>
+    <dgm:cxn modelId="{B69C335A-1216-4C6D-B3CF-6254016ECD41}" type="presOf" srcId="{821A63AA-1F21-4E88-9723-86FDABD46871}" destId="{9BCA15BD-A3A9-4EC1-A810-2A045AB4D115}" srcOrd="0" destOrd="0" presId="urn:microsoft.com/office/officeart/2005/8/layout/vList5"/>
     <dgm:cxn modelId="{8567920A-6010-4ACA-88D3-C10E4F66309F}" srcId="{83211ED7-2513-4CB7-923D-93A3C9BD7804}" destId="{895FB0AF-D2ED-44CF-9C82-BE9C095336BF}" srcOrd="0" destOrd="0" parTransId="{F178192F-24B9-4D3D-AE48-ADB3F0D488E6}" sibTransId="{9B5A5BB9-BA29-4AA6-8C7E-0D5963BAA86B}"/>
-    <dgm:cxn modelId="{981A2895-7FA4-4B33-86BB-40DA800FFAA0}" type="presOf" srcId="{76642F73-F55E-474F-B834-C6A762D84423}" destId="{CD8481E6-C840-46B9-833E-C7E930442A83}" srcOrd="0" destOrd="0" presId="urn:microsoft.com/office/officeart/2005/8/layout/vList5"/>
-    <dgm:cxn modelId="{80F5C455-F622-4982-B15C-185D52ED2C94}" type="presOf" srcId="{C6D0FF0A-0319-4CC0-B432-40A446551696}" destId="{0F78A45B-344A-4078-BAED-213EE7751A53}" srcOrd="0" destOrd="0" presId="urn:microsoft.com/office/officeart/2005/8/layout/vList5"/>
+    <dgm:cxn modelId="{C1AEF183-F3BB-4D47-B034-F399589C50FF}" type="presOf" srcId="{4FFAA64B-94A3-41DF-9D61-1AE048B53CDC}" destId="{D65F6AF6-2CBC-4F79-A1FF-B1514C888E2C}" srcOrd="0" destOrd="0" presId="urn:microsoft.com/office/officeart/2005/8/layout/vList5"/>
+    <dgm:cxn modelId="{1D5BF703-4F59-411D-A31E-E9F3ADBE3E56}" type="presOf" srcId="{CC088C4D-6D70-4FC9-A756-D79E4E635A14}" destId="{4650AAAC-6218-408B-9858-E1707D8ED7B0}" srcOrd="0" destOrd="0" presId="urn:microsoft.com/office/officeart/2005/8/layout/vList5"/>
+    <dgm:cxn modelId="{A8E1BDDC-D531-4C00-B30A-C00DA1E0F3F5}" type="presOf" srcId="{895FB0AF-D2ED-44CF-9C82-BE9C095336BF}" destId="{91CCA630-741D-49F6-A9BA-BACA8730BDA7}" srcOrd="0" destOrd="0" presId="urn:microsoft.com/office/officeart/2005/8/layout/vList5"/>
+    <dgm:cxn modelId="{5EA0AFE9-D18D-4EE2-B4AA-83C65FF47B53}" type="presOf" srcId="{E77C2BE3-94FE-45F9-9465-B1E9873568CF}" destId="{10712771-EEA9-46FC-889A-0EE60B2185E9}" srcOrd="0" destOrd="0" presId="urn:microsoft.com/office/officeart/2005/8/layout/vList5"/>
     <dgm:cxn modelId="{AC206AB0-7484-420E-87C9-F306BBFD39E7}" srcId="{821A63AA-1F21-4E88-9723-86FDABD46871}" destId="{D655D3C9-B8FD-4C49-9028-F6DF9800EBCF}" srcOrd="3" destOrd="0" parTransId="{2FDBDAD3-26F3-418C-A2AB-2BED4719382A}" sibTransId="{BDECE039-73B6-4E55-9154-8B5FE48DBE8E}"/>
+    <dgm:cxn modelId="{F820B41E-EFEB-4937-ACFF-92455815CB42}" type="presOf" srcId="{A9783F24-DCB2-4B33-8F2B-65AA8F0815FB}" destId="{6F96EA41-2FE1-4DBE-8A53-740DA5FDC58F}" srcOrd="0" destOrd="0" presId="urn:microsoft.com/office/officeart/2005/8/layout/vList5"/>
     <dgm:cxn modelId="{00AE4221-6551-4926-B3C8-B32D6BCFCEE5}" srcId="{821A63AA-1F21-4E88-9723-86FDABD46871}" destId="{E9183BE5-4831-4A6C-BB02-73FF407A7D1F}" srcOrd="8" destOrd="0" parTransId="{72DE0303-3B08-44D5-8C8A-8FA058958E9F}" sibTransId="{7CE509A8-9D27-40DD-ACF2-481C1B21F182}"/>
-    <dgm:cxn modelId="{D76A5511-ADCC-4A42-856F-0D1541052BC0}" type="presOf" srcId="{8C29F2F4-A689-47E8-9185-E86F2C55F827}" destId="{52BD1966-C6C2-4122-8D6F-E46F1D3D8D42}" srcOrd="0" destOrd="0" presId="urn:microsoft.com/office/officeart/2005/8/layout/vList5"/>
-    <dgm:cxn modelId="{0D56A6B8-2F56-4D33-8133-7D0B217288C3}" type="presOf" srcId="{9F9E0239-BFAF-43A9-A2C7-AAE81990214A}" destId="{D7538AC5-1F2A-45F2-BA1D-18DBB422D24A}" srcOrd="0" destOrd="0" presId="urn:microsoft.com/office/officeart/2005/8/layout/vList5"/>
-    <dgm:cxn modelId="{69D9994C-2793-4B6D-97E1-B737F5773106}" type="presOf" srcId="{D655D3C9-B8FD-4C49-9028-F6DF9800EBCF}" destId="{3B66D1E0-4681-4CDB-AC91-E0DC70CC477F}" srcOrd="0" destOrd="0" presId="urn:microsoft.com/office/officeart/2005/8/layout/vList5"/>
-    <dgm:cxn modelId="{EB222DDA-1278-4795-A72E-265B60B7649F}" type="presOf" srcId="{BDEB810E-FDFA-4D2B-9973-E7B4100E2313}" destId="{C5F01FB5-94DB-42BC-B1C4-3B19E82B90BE}" srcOrd="0" destOrd="0" presId="urn:microsoft.com/office/officeart/2005/8/layout/vList5"/>
     <dgm:cxn modelId="{CAD88DCC-B879-49F8-844A-F892F584FBD5}" srcId="{E9183BE5-4831-4A6C-BB02-73FF407A7D1F}" destId="{76642F73-F55E-474F-B834-C6A762D84423}" srcOrd="0" destOrd="0" parTransId="{B964266B-7995-48EF-B1AF-E263A841F439}" sibTransId="{19A0E56E-0218-4CA6-8CB2-2F913B23D3C5}"/>
-    <dgm:cxn modelId="{6CA751E0-51C2-48CA-BB65-0E4D8DAE2842}" type="presOf" srcId="{21632EF5-BB40-457F-9755-595DAFC54FD9}" destId="{F7BDF93D-1F3D-4F14-8DC1-87D82AE3304F}" srcOrd="0" destOrd="0" presId="urn:microsoft.com/office/officeart/2005/8/layout/vList5"/>
-    <dgm:cxn modelId="{5825A090-726D-48A9-9C8C-D66DAFE2A771}" type="presParOf" srcId="{9BCA15BD-A3A9-4EC1-A810-2A045AB4D115}" destId="{7DD9F086-832C-4A59-B46F-BA6C0DB5D718}" srcOrd="0" destOrd="0" presId="urn:microsoft.com/office/officeart/2005/8/layout/vList5"/>
-    <dgm:cxn modelId="{F500A74C-9FC1-4899-93F4-2331FD78EB91}" type="presParOf" srcId="{7DD9F086-832C-4A59-B46F-BA6C0DB5D718}" destId="{F7BDF93D-1F3D-4F14-8DC1-87D82AE3304F}" srcOrd="0" destOrd="0" presId="urn:microsoft.com/office/officeart/2005/8/layout/vList5"/>
-    <dgm:cxn modelId="{EF666446-C53B-4805-96D0-16CD9A14F443}" type="presParOf" srcId="{9BCA15BD-A3A9-4EC1-A810-2A045AB4D115}" destId="{120DBDCD-305F-4A6A-A5D1-DFAD64EA1FDC}" srcOrd="1" destOrd="0" presId="urn:microsoft.com/office/officeart/2005/8/layout/vList5"/>
-    <dgm:cxn modelId="{769D8848-4249-4574-8163-F19ABA259E89}" type="presParOf" srcId="{9BCA15BD-A3A9-4EC1-A810-2A045AB4D115}" destId="{617F10EC-3B06-4A24-A355-A8C521CE6710}" srcOrd="2" destOrd="0" presId="urn:microsoft.com/office/officeart/2005/8/layout/vList5"/>
-    <dgm:cxn modelId="{6B274612-9DEF-4466-A2D0-D00D09F3AAA6}" type="presParOf" srcId="{617F10EC-3B06-4A24-A355-A8C521CE6710}" destId="{AC8E4F3A-7B96-497D-AAC1-D6A3B8952B7D}" srcOrd="0" destOrd="0" presId="urn:microsoft.com/office/officeart/2005/8/layout/vList5"/>
-    <dgm:cxn modelId="{EB780428-9E50-4DC3-B246-8B0B450C62B3}" type="presParOf" srcId="{617F10EC-3B06-4A24-A355-A8C521CE6710}" destId="{B5C587F6-1958-465E-8646-F5C0F8A8DAFE}" srcOrd="1" destOrd="0" presId="urn:microsoft.com/office/officeart/2005/8/layout/vList5"/>
-    <dgm:cxn modelId="{9308AABF-F935-45B8-9839-52A367A5E077}" type="presParOf" srcId="{9BCA15BD-A3A9-4EC1-A810-2A045AB4D115}" destId="{1F021426-3632-4C6F-BA59-C4F4A5B7CFDA}" srcOrd="3" destOrd="0" presId="urn:microsoft.com/office/officeart/2005/8/layout/vList5"/>
-    <dgm:cxn modelId="{88BFF408-76DD-4F0B-A1E7-0EAD0EEBF0FE}" type="presParOf" srcId="{9BCA15BD-A3A9-4EC1-A810-2A045AB4D115}" destId="{2BA680F8-F8B7-4E55-B885-C58507B1D444}" srcOrd="4" destOrd="0" presId="urn:microsoft.com/office/officeart/2005/8/layout/vList5"/>
-    <dgm:cxn modelId="{16BC4DE2-3E29-4650-9D85-6366A3CDF224}" type="presParOf" srcId="{2BA680F8-F8B7-4E55-B885-C58507B1D444}" destId="{D7538AC5-1F2A-45F2-BA1D-18DBB422D24A}" srcOrd="0" destOrd="0" presId="urn:microsoft.com/office/officeart/2005/8/layout/vList5"/>
-    <dgm:cxn modelId="{CC714F1D-B700-4CA4-8854-E961B4DC0D9B}" type="presParOf" srcId="{2BA680F8-F8B7-4E55-B885-C58507B1D444}" destId="{C5F01FB5-94DB-42BC-B1C4-3B19E82B90BE}" srcOrd="1" destOrd="0" presId="urn:microsoft.com/office/officeart/2005/8/layout/vList5"/>
-    <dgm:cxn modelId="{81F9EE46-BC8D-461A-AC1E-50ACFEA3C489}" type="presParOf" srcId="{9BCA15BD-A3A9-4EC1-A810-2A045AB4D115}" destId="{71BEF435-9EB0-43C2-8EA2-2C29D6A6859A}" srcOrd="5" destOrd="0" presId="urn:microsoft.com/office/officeart/2005/8/layout/vList5"/>
-    <dgm:cxn modelId="{078F2745-EDAF-43D1-9EFB-E335D32A8BF5}" type="presParOf" srcId="{9BCA15BD-A3A9-4EC1-A810-2A045AB4D115}" destId="{74CF8BCF-BECB-4790-8D87-8E2DC23530DE}" srcOrd="6" destOrd="0" presId="urn:microsoft.com/office/officeart/2005/8/layout/vList5"/>
-    <dgm:cxn modelId="{F913DA58-E9C1-49AF-9509-E69EF17F1974}" type="presParOf" srcId="{74CF8BCF-BECB-4790-8D87-8E2DC23530DE}" destId="{3B66D1E0-4681-4CDB-AC91-E0DC70CC477F}" srcOrd="0" destOrd="0" presId="urn:microsoft.com/office/officeart/2005/8/layout/vList5"/>
-    <dgm:cxn modelId="{6C51CFBA-4C15-4905-A03C-66A6670CF34C}" type="presParOf" srcId="{74CF8BCF-BECB-4790-8D87-8E2DC23530DE}" destId="{4650AAAC-6218-408B-9858-E1707D8ED7B0}" srcOrd="1" destOrd="0" presId="urn:microsoft.com/office/officeart/2005/8/layout/vList5"/>
-    <dgm:cxn modelId="{1BD04C40-8C50-4F45-A8B1-56DB43FA2BB0}" type="presParOf" srcId="{9BCA15BD-A3A9-4EC1-A810-2A045AB4D115}" destId="{1C2BCC57-C0DD-4EB9-92BF-BB58D10AF17A}" srcOrd="7" destOrd="0" presId="urn:microsoft.com/office/officeart/2005/8/layout/vList5"/>
-    <dgm:cxn modelId="{D12344E9-267B-4ABD-8576-344639BDCDEA}" type="presParOf" srcId="{9BCA15BD-A3A9-4EC1-A810-2A045AB4D115}" destId="{5203469B-553C-418E-A866-222C68A2596A}" srcOrd="8" destOrd="0" presId="urn:microsoft.com/office/officeart/2005/8/layout/vList5"/>
-    <dgm:cxn modelId="{C848CC2D-B0DA-4333-83CA-D0CEEB27811E}" type="presParOf" srcId="{5203469B-553C-418E-A866-222C68A2596A}" destId="{0437277A-E377-406C-8A37-6F13F2E0729D}" srcOrd="0" destOrd="0" presId="urn:microsoft.com/office/officeart/2005/8/layout/vList5"/>
-    <dgm:cxn modelId="{A0F9EEB0-BC15-45A1-BC46-8CE301AD3564}" type="presParOf" srcId="{5203469B-553C-418E-A866-222C68A2596A}" destId="{91CCA630-741D-49F6-A9BA-BACA8730BDA7}" srcOrd="1" destOrd="0" presId="urn:microsoft.com/office/officeart/2005/8/layout/vList5"/>
-    <dgm:cxn modelId="{DFD710B6-6A14-43CF-BD1F-4CE56487BD9C}" type="presParOf" srcId="{9BCA15BD-A3A9-4EC1-A810-2A045AB4D115}" destId="{403C4FFF-3865-4E5E-8C72-B4C7CB77D8E6}" srcOrd="9" destOrd="0" presId="urn:microsoft.com/office/officeart/2005/8/layout/vList5"/>
-    <dgm:cxn modelId="{84B9D0A3-AE32-4009-85CB-B1A5422C91B4}" type="presParOf" srcId="{9BCA15BD-A3A9-4EC1-A810-2A045AB4D115}" destId="{4C8A4C50-C44E-4414-98A7-9E9F5A89B632}" srcOrd="10" destOrd="0" presId="urn:microsoft.com/office/officeart/2005/8/layout/vList5"/>
-    <dgm:cxn modelId="{33EB6F3D-57F4-4D99-8C21-B91789BE70F7}" type="presParOf" srcId="{4C8A4C50-C44E-4414-98A7-9E9F5A89B632}" destId="{6F96EA41-2FE1-4DBE-8A53-740DA5FDC58F}" srcOrd="0" destOrd="0" presId="urn:microsoft.com/office/officeart/2005/8/layout/vList5"/>
-    <dgm:cxn modelId="{7A43126C-29E2-411D-BCBC-084DE2419BF6}" type="presParOf" srcId="{4C8A4C50-C44E-4414-98A7-9E9F5A89B632}" destId="{D65F6AF6-2CBC-4F79-A1FF-B1514C888E2C}" srcOrd="1" destOrd="0" presId="urn:microsoft.com/office/officeart/2005/8/layout/vList5"/>
-    <dgm:cxn modelId="{E1C4D2E9-301B-45EE-A6FD-75A5F0DFC7E2}" type="presParOf" srcId="{9BCA15BD-A3A9-4EC1-A810-2A045AB4D115}" destId="{1694F90A-CB60-4A89-9CBC-8F2B56E8C701}" srcOrd="11" destOrd="0" presId="urn:microsoft.com/office/officeart/2005/8/layout/vList5"/>
-    <dgm:cxn modelId="{C17331A3-13A9-444B-8AFB-6543B5D13ACA}" type="presParOf" srcId="{9BCA15BD-A3A9-4EC1-A810-2A045AB4D115}" destId="{C785FD40-CC32-405E-8B1F-9BD7487152ED}" srcOrd="12" destOrd="0" presId="urn:microsoft.com/office/officeart/2005/8/layout/vList5"/>
-    <dgm:cxn modelId="{E7908E68-13AB-427F-86CE-C9D8E77437E9}" type="presParOf" srcId="{C785FD40-CC32-405E-8B1F-9BD7487152ED}" destId="{D0F5AFF9-B058-436C-AAA3-D01A9EB13714}" srcOrd="0" destOrd="0" presId="urn:microsoft.com/office/officeart/2005/8/layout/vList5"/>
-    <dgm:cxn modelId="{7BC10A03-7D2D-4A0B-96DA-EE2604A947EB}" type="presParOf" srcId="{C785FD40-CC32-405E-8B1F-9BD7487152ED}" destId="{3ED8D808-EDD8-493B-AA8D-A2B957CBC3AC}" srcOrd="1" destOrd="0" presId="urn:microsoft.com/office/officeart/2005/8/layout/vList5"/>
-    <dgm:cxn modelId="{EE1D70DC-6E04-4497-A59B-052F6AA609F0}" type="presParOf" srcId="{9BCA15BD-A3A9-4EC1-A810-2A045AB4D115}" destId="{D990CC16-1D42-44EF-A4A9-85B0FA3074C4}" srcOrd="13" destOrd="0" presId="urn:microsoft.com/office/officeart/2005/8/layout/vList5"/>
-    <dgm:cxn modelId="{104E1BBB-F386-4CCD-86E1-8D7789965729}" type="presParOf" srcId="{9BCA15BD-A3A9-4EC1-A810-2A045AB4D115}" destId="{A70A68E7-1478-411E-B676-A215B5776F5B}" srcOrd="14" destOrd="0" presId="urn:microsoft.com/office/officeart/2005/8/layout/vList5"/>
-    <dgm:cxn modelId="{38BFCF25-EBDC-4EDA-97A6-4AE3534BF23E}" type="presParOf" srcId="{A70A68E7-1478-411E-B676-A215B5776F5B}" destId="{ED03144D-96BB-4333-943B-6905E596A1EF}" srcOrd="0" destOrd="0" presId="urn:microsoft.com/office/officeart/2005/8/layout/vList5"/>
-    <dgm:cxn modelId="{9BD7A6CF-BA61-45A2-B61F-D45546F5BBAE}" type="presParOf" srcId="{A70A68E7-1478-411E-B676-A215B5776F5B}" destId="{B1F9CDF6-97A8-44A7-B1CF-AAB26646D181}" srcOrd="1" destOrd="0" presId="urn:microsoft.com/office/officeart/2005/8/layout/vList5"/>
-    <dgm:cxn modelId="{C689530E-05CC-4FDA-A85A-5DFDE0394665}" type="presParOf" srcId="{9BCA15BD-A3A9-4EC1-A810-2A045AB4D115}" destId="{10238910-FA6B-4D09-8200-D55798C7745B}" srcOrd="15" destOrd="0" presId="urn:microsoft.com/office/officeart/2005/8/layout/vList5"/>
-    <dgm:cxn modelId="{BE348F28-D1FC-4D7C-B0CD-08A8DCE1E918}" type="presParOf" srcId="{9BCA15BD-A3A9-4EC1-A810-2A045AB4D115}" destId="{6988CDF3-4C56-461E-A239-2A5BD1ACDE70}" srcOrd="16" destOrd="0" presId="urn:microsoft.com/office/officeart/2005/8/layout/vList5"/>
-    <dgm:cxn modelId="{D70E3DE0-9547-4F7E-A598-864C521FA2FB}" type="presParOf" srcId="{6988CDF3-4C56-461E-A239-2A5BD1ACDE70}" destId="{A3BA2915-06D7-4AC5-B5A2-010E9E326B75}" srcOrd="0" destOrd="0" presId="urn:microsoft.com/office/officeart/2005/8/layout/vList5"/>
-    <dgm:cxn modelId="{6AB0652D-23EE-4F74-851F-846E4AE38675}" type="presParOf" srcId="{6988CDF3-4C56-461E-A239-2A5BD1ACDE70}" destId="{CD8481E6-C840-46B9-833E-C7E930442A83}" srcOrd="1" destOrd="0" presId="urn:microsoft.com/office/officeart/2005/8/layout/vList5"/>
-    <dgm:cxn modelId="{ECA5E373-BA40-4FB5-9D83-F76DAF97F8C3}" type="presParOf" srcId="{9BCA15BD-A3A9-4EC1-A810-2A045AB4D115}" destId="{6C09176B-E194-47CA-994D-2972F2824B29}" srcOrd="17" destOrd="0" presId="urn:microsoft.com/office/officeart/2005/8/layout/vList5"/>
-    <dgm:cxn modelId="{9BD8320B-44B7-43C1-AEE2-8C617A394B28}" type="presParOf" srcId="{9BCA15BD-A3A9-4EC1-A810-2A045AB4D115}" destId="{3E100BD4-8B1D-431C-A5EB-91EDDF8355F6}" srcOrd="18" destOrd="0" presId="urn:microsoft.com/office/officeart/2005/8/layout/vList5"/>
-    <dgm:cxn modelId="{EA400E6E-7C34-411F-8967-3E6522075722}" type="presParOf" srcId="{3E100BD4-8B1D-431C-A5EB-91EDDF8355F6}" destId="{D4EC4AF1-6162-4C5F-933E-9A0D07291E02}" srcOrd="0" destOrd="0" presId="urn:microsoft.com/office/officeart/2005/8/layout/vList5"/>
-    <dgm:cxn modelId="{90164A47-F531-4F97-8886-449AE8530DEE}" type="presParOf" srcId="{3E100BD4-8B1D-431C-A5EB-91EDDF8355F6}" destId="{52BD1966-C6C2-4122-8D6F-E46F1D3D8D42}" srcOrd="1" destOrd="0" presId="urn:microsoft.com/office/officeart/2005/8/layout/vList5"/>
-    <dgm:cxn modelId="{9EE79233-4724-4131-AEC8-B8E1E1DB0EBD}" type="presParOf" srcId="{9BCA15BD-A3A9-4EC1-A810-2A045AB4D115}" destId="{E7F37753-6FB1-49D5-943D-D043C2CDC4BA}" srcOrd="19" destOrd="0" presId="urn:microsoft.com/office/officeart/2005/8/layout/vList5"/>
-    <dgm:cxn modelId="{30CDF99D-8E83-4E63-94E1-685CDC4C8EFF}" type="presParOf" srcId="{9BCA15BD-A3A9-4EC1-A810-2A045AB4D115}" destId="{13C3A966-4E8A-49AD-A030-9105149CB32F}" srcOrd="20" destOrd="0" presId="urn:microsoft.com/office/officeart/2005/8/layout/vList5"/>
-    <dgm:cxn modelId="{D539B5E1-B671-4289-8FF4-3CF86AED5129}" type="presParOf" srcId="{13C3A966-4E8A-49AD-A030-9105149CB32F}" destId="{10712771-EEA9-46FC-889A-0EE60B2185E9}" srcOrd="0" destOrd="0" presId="urn:microsoft.com/office/officeart/2005/8/layout/vList5"/>
-    <dgm:cxn modelId="{2760D065-EE4C-4F83-B8E1-5A68E99462C5}" type="presParOf" srcId="{13C3A966-4E8A-49AD-A030-9105149CB32F}" destId="{0F78A45B-344A-4078-BAED-213EE7751A53}" srcOrd="1" destOrd="0" presId="urn:microsoft.com/office/officeart/2005/8/layout/vList5"/>
+    <dgm:cxn modelId="{950A6AD7-CAF4-4C33-BC94-D80F842590D3}" type="presParOf" srcId="{9BCA15BD-A3A9-4EC1-A810-2A045AB4D115}" destId="{7DD9F086-832C-4A59-B46F-BA6C0DB5D718}" srcOrd="0" destOrd="0" presId="urn:microsoft.com/office/officeart/2005/8/layout/vList5"/>
+    <dgm:cxn modelId="{EA64A28C-1C70-47B3-AD8E-A8F8E329662B}" type="presParOf" srcId="{7DD9F086-832C-4A59-B46F-BA6C0DB5D718}" destId="{F7BDF93D-1F3D-4F14-8DC1-87D82AE3304F}" srcOrd="0" destOrd="0" presId="urn:microsoft.com/office/officeart/2005/8/layout/vList5"/>
+    <dgm:cxn modelId="{8407E436-5EA0-478A-A929-E4AA773D0035}" type="presParOf" srcId="{9BCA15BD-A3A9-4EC1-A810-2A045AB4D115}" destId="{120DBDCD-305F-4A6A-A5D1-DFAD64EA1FDC}" srcOrd="1" destOrd="0" presId="urn:microsoft.com/office/officeart/2005/8/layout/vList5"/>
+    <dgm:cxn modelId="{72830B48-6961-4376-8400-47E553096540}" type="presParOf" srcId="{9BCA15BD-A3A9-4EC1-A810-2A045AB4D115}" destId="{617F10EC-3B06-4A24-A355-A8C521CE6710}" srcOrd="2" destOrd="0" presId="urn:microsoft.com/office/officeart/2005/8/layout/vList5"/>
+    <dgm:cxn modelId="{52E05CDB-3769-4E28-A26F-529CAB6B1723}" type="presParOf" srcId="{617F10EC-3B06-4A24-A355-A8C521CE6710}" destId="{AC8E4F3A-7B96-497D-AAC1-D6A3B8952B7D}" srcOrd="0" destOrd="0" presId="urn:microsoft.com/office/officeart/2005/8/layout/vList5"/>
+    <dgm:cxn modelId="{2F632F0B-967D-4208-8A9B-8B22AB5F4A13}" type="presParOf" srcId="{617F10EC-3B06-4A24-A355-A8C521CE6710}" destId="{B5C587F6-1958-465E-8646-F5C0F8A8DAFE}" srcOrd="1" destOrd="0" presId="urn:microsoft.com/office/officeart/2005/8/layout/vList5"/>
+    <dgm:cxn modelId="{CB770803-7DF2-452E-BE3D-8828522868FB}" type="presParOf" srcId="{9BCA15BD-A3A9-4EC1-A810-2A045AB4D115}" destId="{1F021426-3632-4C6F-BA59-C4F4A5B7CFDA}" srcOrd="3" destOrd="0" presId="urn:microsoft.com/office/officeart/2005/8/layout/vList5"/>
+    <dgm:cxn modelId="{FAB1A56F-203E-414E-8186-A9B614041D0D}" type="presParOf" srcId="{9BCA15BD-A3A9-4EC1-A810-2A045AB4D115}" destId="{2BA680F8-F8B7-4E55-B885-C58507B1D444}" srcOrd="4" destOrd="0" presId="urn:microsoft.com/office/officeart/2005/8/layout/vList5"/>
+    <dgm:cxn modelId="{965A3103-1419-4E9C-851A-27EFFD10C414}" type="presParOf" srcId="{2BA680F8-F8B7-4E55-B885-C58507B1D444}" destId="{D7538AC5-1F2A-45F2-BA1D-18DBB422D24A}" srcOrd="0" destOrd="0" presId="urn:microsoft.com/office/officeart/2005/8/layout/vList5"/>
+    <dgm:cxn modelId="{7403D8CE-3E38-4B0B-BA57-B022F13A4C32}" type="presParOf" srcId="{2BA680F8-F8B7-4E55-B885-C58507B1D444}" destId="{C5F01FB5-94DB-42BC-B1C4-3B19E82B90BE}" srcOrd="1" destOrd="0" presId="urn:microsoft.com/office/officeart/2005/8/layout/vList5"/>
+    <dgm:cxn modelId="{52F62E0D-7265-4869-8F63-1D104D0BB9A6}" type="presParOf" srcId="{9BCA15BD-A3A9-4EC1-A810-2A045AB4D115}" destId="{71BEF435-9EB0-43C2-8EA2-2C29D6A6859A}" srcOrd="5" destOrd="0" presId="urn:microsoft.com/office/officeart/2005/8/layout/vList5"/>
+    <dgm:cxn modelId="{FCB1D652-B35E-4ABA-B9A6-EE6748C17DCA}" type="presParOf" srcId="{9BCA15BD-A3A9-4EC1-A810-2A045AB4D115}" destId="{74CF8BCF-BECB-4790-8D87-8E2DC23530DE}" srcOrd="6" destOrd="0" presId="urn:microsoft.com/office/officeart/2005/8/layout/vList5"/>
+    <dgm:cxn modelId="{23A8F4EA-E964-430A-9A65-DDDD4F0DE9E8}" type="presParOf" srcId="{74CF8BCF-BECB-4790-8D87-8E2DC23530DE}" destId="{3B66D1E0-4681-4CDB-AC91-E0DC70CC477F}" srcOrd="0" destOrd="0" presId="urn:microsoft.com/office/officeart/2005/8/layout/vList5"/>
+    <dgm:cxn modelId="{578AFA2A-A9E1-4F64-88D6-B5097D27BC28}" type="presParOf" srcId="{74CF8BCF-BECB-4790-8D87-8E2DC23530DE}" destId="{4650AAAC-6218-408B-9858-E1707D8ED7B0}" srcOrd="1" destOrd="0" presId="urn:microsoft.com/office/officeart/2005/8/layout/vList5"/>
+    <dgm:cxn modelId="{424F0CC3-152F-4DA4-89BF-13EEE9FE39AA}" type="presParOf" srcId="{9BCA15BD-A3A9-4EC1-A810-2A045AB4D115}" destId="{1C2BCC57-C0DD-4EB9-92BF-BB58D10AF17A}" srcOrd="7" destOrd="0" presId="urn:microsoft.com/office/officeart/2005/8/layout/vList5"/>
+    <dgm:cxn modelId="{4688BFE2-B568-4A3E-9A64-F2A3AAD48F53}" type="presParOf" srcId="{9BCA15BD-A3A9-4EC1-A810-2A045AB4D115}" destId="{5203469B-553C-418E-A866-222C68A2596A}" srcOrd="8" destOrd="0" presId="urn:microsoft.com/office/officeart/2005/8/layout/vList5"/>
+    <dgm:cxn modelId="{8AC3D528-7DCB-4654-934D-1F86CC88582A}" type="presParOf" srcId="{5203469B-553C-418E-A866-222C68A2596A}" destId="{0437277A-E377-406C-8A37-6F13F2E0729D}" srcOrd="0" destOrd="0" presId="urn:microsoft.com/office/officeart/2005/8/layout/vList5"/>
+    <dgm:cxn modelId="{1E037AF3-1879-4D8C-B358-9D2E3AFC3F15}" type="presParOf" srcId="{5203469B-553C-418E-A866-222C68A2596A}" destId="{91CCA630-741D-49F6-A9BA-BACA8730BDA7}" srcOrd="1" destOrd="0" presId="urn:microsoft.com/office/officeart/2005/8/layout/vList5"/>
+    <dgm:cxn modelId="{3B3B4543-AA40-43BD-8437-C99989A7735C}" type="presParOf" srcId="{9BCA15BD-A3A9-4EC1-A810-2A045AB4D115}" destId="{403C4FFF-3865-4E5E-8C72-B4C7CB77D8E6}" srcOrd="9" destOrd="0" presId="urn:microsoft.com/office/officeart/2005/8/layout/vList5"/>
+    <dgm:cxn modelId="{E4041E30-E3BB-42A2-9F25-81A00F38A804}" type="presParOf" srcId="{9BCA15BD-A3A9-4EC1-A810-2A045AB4D115}" destId="{4C8A4C50-C44E-4414-98A7-9E9F5A89B632}" srcOrd="10" destOrd="0" presId="urn:microsoft.com/office/officeart/2005/8/layout/vList5"/>
+    <dgm:cxn modelId="{1A6D1F6F-1783-4BA8-A8E4-CB9AB6B6F485}" type="presParOf" srcId="{4C8A4C50-C44E-4414-98A7-9E9F5A89B632}" destId="{6F96EA41-2FE1-4DBE-8A53-740DA5FDC58F}" srcOrd="0" destOrd="0" presId="urn:microsoft.com/office/officeart/2005/8/layout/vList5"/>
+    <dgm:cxn modelId="{50265C9B-086C-40C2-B5AB-577118FD1CA4}" type="presParOf" srcId="{4C8A4C50-C44E-4414-98A7-9E9F5A89B632}" destId="{D65F6AF6-2CBC-4F79-A1FF-B1514C888E2C}" srcOrd="1" destOrd="0" presId="urn:microsoft.com/office/officeart/2005/8/layout/vList5"/>
+    <dgm:cxn modelId="{1BE0F863-3418-416F-95A7-C563412F864D}" type="presParOf" srcId="{9BCA15BD-A3A9-4EC1-A810-2A045AB4D115}" destId="{1694F90A-CB60-4A89-9CBC-8F2B56E8C701}" srcOrd="11" destOrd="0" presId="urn:microsoft.com/office/officeart/2005/8/layout/vList5"/>
+    <dgm:cxn modelId="{2E470D12-2D3D-4257-ADDF-814D6EA5FFB3}" type="presParOf" srcId="{9BCA15BD-A3A9-4EC1-A810-2A045AB4D115}" destId="{C785FD40-CC32-405E-8B1F-9BD7487152ED}" srcOrd="12" destOrd="0" presId="urn:microsoft.com/office/officeart/2005/8/layout/vList5"/>
+    <dgm:cxn modelId="{DF116915-95B8-40AB-AABB-81EC172240C9}" type="presParOf" srcId="{C785FD40-CC32-405E-8B1F-9BD7487152ED}" destId="{D0F5AFF9-B058-436C-AAA3-D01A9EB13714}" srcOrd="0" destOrd="0" presId="urn:microsoft.com/office/officeart/2005/8/layout/vList5"/>
+    <dgm:cxn modelId="{41B3DBC3-37C6-4226-84BC-D71C79B46CF3}" type="presParOf" srcId="{C785FD40-CC32-405E-8B1F-9BD7487152ED}" destId="{3ED8D808-EDD8-493B-AA8D-A2B957CBC3AC}" srcOrd="1" destOrd="0" presId="urn:microsoft.com/office/officeart/2005/8/layout/vList5"/>
+    <dgm:cxn modelId="{19EB32A9-92DE-4C88-B6CA-42A85F7386D7}" type="presParOf" srcId="{9BCA15BD-A3A9-4EC1-A810-2A045AB4D115}" destId="{D990CC16-1D42-44EF-A4A9-85B0FA3074C4}" srcOrd="13" destOrd="0" presId="urn:microsoft.com/office/officeart/2005/8/layout/vList5"/>
+    <dgm:cxn modelId="{9E37C4F1-5EBB-4D4D-B3BA-8FAAD3AA1CB7}" type="presParOf" srcId="{9BCA15BD-A3A9-4EC1-A810-2A045AB4D115}" destId="{A70A68E7-1478-411E-B676-A215B5776F5B}" srcOrd="14" destOrd="0" presId="urn:microsoft.com/office/officeart/2005/8/layout/vList5"/>
+    <dgm:cxn modelId="{5F7F6E68-B81E-4E76-AEF1-E9102E089F0F}" type="presParOf" srcId="{A70A68E7-1478-411E-B676-A215B5776F5B}" destId="{ED03144D-96BB-4333-943B-6905E596A1EF}" srcOrd="0" destOrd="0" presId="urn:microsoft.com/office/officeart/2005/8/layout/vList5"/>
+    <dgm:cxn modelId="{231D9DC6-F55E-430A-829D-AE3039E600E0}" type="presParOf" srcId="{A70A68E7-1478-411E-B676-A215B5776F5B}" destId="{B1F9CDF6-97A8-44A7-B1CF-AAB26646D181}" srcOrd="1" destOrd="0" presId="urn:microsoft.com/office/officeart/2005/8/layout/vList5"/>
+    <dgm:cxn modelId="{180EA47E-4C9F-400D-8CF2-AE77302DCB86}" type="presParOf" srcId="{9BCA15BD-A3A9-4EC1-A810-2A045AB4D115}" destId="{10238910-FA6B-4D09-8200-D55798C7745B}" srcOrd="15" destOrd="0" presId="urn:microsoft.com/office/officeart/2005/8/layout/vList5"/>
+    <dgm:cxn modelId="{3662DA16-559F-47F5-AE64-B56D04742C71}" type="presParOf" srcId="{9BCA15BD-A3A9-4EC1-A810-2A045AB4D115}" destId="{6988CDF3-4C56-461E-A239-2A5BD1ACDE70}" srcOrd="16" destOrd="0" presId="urn:microsoft.com/office/officeart/2005/8/layout/vList5"/>
+    <dgm:cxn modelId="{688EBBDD-84C7-4991-82A8-904ACA5C06C7}" type="presParOf" srcId="{6988CDF3-4C56-461E-A239-2A5BD1ACDE70}" destId="{A3BA2915-06D7-4AC5-B5A2-010E9E326B75}" srcOrd="0" destOrd="0" presId="urn:microsoft.com/office/officeart/2005/8/layout/vList5"/>
+    <dgm:cxn modelId="{3F78DFE3-BAD3-4CBF-8437-28913DCDA346}" type="presParOf" srcId="{6988CDF3-4C56-461E-A239-2A5BD1ACDE70}" destId="{CD8481E6-C840-46B9-833E-C7E930442A83}" srcOrd="1" destOrd="0" presId="urn:microsoft.com/office/officeart/2005/8/layout/vList5"/>
+    <dgm:cxn modelId="{868A0B5F-5489-428D-95AB-CA8D7285F3DE}" type="presParOf" srcId="{9BCA15BD-A3A9-4EC1-A810-2A045AB4D115}" destId="{6C09176B-E194-47CA-994D-2972F2824B29}" srcOrd="17" destOrd="0" presId="urn:microsoft.com/office/officeart/2005/8/layout/vList5"/>
+    <dgm:cxn modelId="{52A81D99-CAAD-49CF-BCD1-DC698101A6D5}" type="presParOf" srcId="{9BCA15BD-A3A9-4EC1-A810-2A045AB4D115}" destId="{3E100BD4-8B1D-431C-A5EB-91EDDF8355F6}" srcOrd="18" destOrd="0" presId="urn:microsoft.com/office/officeart/2005/8/layout/vList5"/>
+    <dgm:cxn modelId="{C4B562B4-B601-48C3-82C2-EAD9E90F202A}" type="presParOf" srcId="{3E100BD4-8B1D-431C-A5EB-91EDDF8355F6}" destId="{D4EC4AF1-6162-4C5F-933E-9A0D07291E02}" srcOrd="0" destOrd="0" presId="urn:microsoft.com/office/officeart/2005/8/layout/vList5"/>
+    <dgm:cxn modelId="{AE1E501D-2CB1-4907-813E-F3D80213A136}" type="presParOf" srcId="{3E100BD4-8B1D-431C-A5EB-91EDDF8355F6}" destId="{52BD1966-C6C2-4122-8D6F-E46F1D3D8D42}" srcOrd="1" destOrd="0" presId="urn:microsoft.com/office/officeart/2005/8/layout/vList5"/>
+    <dgm:cxn modelId="{540BF0BF-F7FA-46A5-B0E8-42C7E44EE95F}" type="presParOf" srcId="{9BCA15BD-A3A9-4EC1-A810-2A045AB4D115}" destId="{E7F37753-6FB1-49D5-943D-D043C2CDC4BA}" srcOrd="19" destOrd="0" presId="urn:microsoft.com/office/officeart/2005/8/layout/vList5"/>
+    <dgm:cxn modelId="{AC12E9F2-FABA-4606-BCF1-749CCFDF71EE}" type="presParOf" srcId="{9BCA15BD-A3A9-4EC1-A810-2A045AB4D115}" destId="{13C3A966-4E8A-49AD-A030-9105149CB32F}" srcOrd="20" destOrd="0" presId="urn:microsoft.com/office/officeart/2005/8/layout/vList5"/>
+    <dgm:cxn modelId="{D2706AA1-D6C8-4CBE-8CF8-68971A1778A9}" type="presParOf" srcId="{13C3A966-4E8A-49AD-A030-9105149CB32F}" destId="{10712771-EEA9-46FC-889A-0EE60B2185E9}" srcOrd="0" destOrd="0" presId="urn:microsoft.com/office/officeart/2005/8/layout/vList5"/>
+    <dgm:cxn modelId="{747553EB-1482-4A25-8F91-72B5FCBCD1A9}" type="presParOf" srcId="{13C3A966-4E8A-49AD-A030-9105149CB32F}" destId="{0F78A45B-344A-4078-BAED-213EE7751A53}" srcOrd="1" destOrd="0" presId="urn:microsoft.com/office/officeart/2005/8/layout/vList5"/>
   </dgm:cxnLst>
   <dgm:bg/>
   <dgm:whole/>
@@ -9832,10 +10165,24 @@
     <dgm:pt modelId="{977B3C1A-E598-4306-9417-3624CAA5DB25}" type="pres">
       <dgm:prSet presAssocID="{EBB944A1-DFE0-46E0-9296-72632E6D9AB6}" presName="sibTrans" presStyleLbl="sibTrans2D1" presStyleIdx="0" presStyleCnt="3"/>
       <dgm:spPr/>
+      <dgm:t>
+        <a:bodyPr/>
+        <a:lstStyle/>
+        <a:p>
+          <a:endParaRPr lang="en-US"/>
+        </a:p>
+      </dgm:t>
     </dgm:pt>
     <dgm:pt modelId="{0253F6E7-C627-420F-868C-6308F1AC3001}" type="pres">
       <dgm:prSet presAssocID="{EBB944A1-DFE0-46E0-9296-72632E6D9AB6}" presName="connectorText" presStyleLbl="sibTrans2D1" presStyleIdx="0" presStyleCnt="3"/>
       <dgm:spPr/>
+      <dgm:t>
+        <a:bodyPr/>
+        <a:lstStyle/>
+        <a:p>
+          <a:endParaRPr lang="en-US"/>
+        </a:p>
+      </dgm:t>
     </dgm:pt>
     <dgm:pt modelId="{018132D1-1205-4F6D-A5F2-BE7B30CEC6B3}" type="pres">
       <dgm:prSet presAssocID="{3A68D2B9-78D5-4ED9-84E8-C52ED2598D90}" presName="node" presStyleLbl="node1" presStyleIdx="1" presStyleCnt="4">
@@ -9855,10 +10202,24 @@
     <dgm:pt modelId="{F766C4F9-0606-4D00-86CD-180F14FB6D15}" type="pres">
       <dgm:prSet presAssocID="{E61A9B51-0256-4E5C-B63D-2118BF56BE4E}" presName="sibTrans" presStyleLbl="sibTrans2D1" presStyleIdx="1" presStyleCnt="3"/>
       <dgm:spPr/>
+      <dgm:t>
+        <a:bodyPr/>
+        <a:lstStyle/>
+        <a:p>
+          <a:endParaRPr lang="en-US"/>
+        </a:p>
+      </dgm:t>
     </dgm:pt>
     <dgm:pt modelId="{3F5A7BEA-9F11-4FDD-B629-8E953595B6E2}" type="pres">
       <dgm:prSet presAssocID="{E61A9B51-0256-4E5C-B63D-2118BF56BE4E}" presName="connectorText" presStyleLbl="sibTrans2D1" presStyleIdx="1" presStyleCnt="3"/>
       <dgm:spPr/>
+      <dgm:t>
+        <a:bodyPr/>
+        <a:lstStyle/>
+        <a:p>
+          <a:endParaRPr lang="en-US"/>
+        </a:p>
+      </dgm:t>
     </dgm:pt>
     <dgm:pt modelId="{C01C9A8B-7C5B-49E9-9BC1-E5277A1BCE02}" type="pres">
       <dgm:prSet presAssocID="{69991430-8197-4662-A1A7-99C9FF8B7189}" presName="node" presStyleLbl="node1" presStyleIdx="2" presStyleCnt="4">
@@ -9878,10 +10239,24 @@
     <dgm:pt modelId="{20A510D4-1F61-451F-84C4-DF2C50EEB132}" type="pres">
       <dgm:prSet presAssocID="{F29E8148-88FB-4D26-9DAF-7F2499F8A69A}" presName="sibTrans" presStyleLbl="sibTrans2D1" presStyleIdx="2" presStyleCnt="3"/>
       <dgm:spPr/>
+      <dgm:t>
+        <a:bodyPr/>
+        <a:lstStyle/>
+        <a:p>
+          <a:endParaRPr lang="en-US"/>
+        </a:p>
+      </dgm:t>
     </dgm:pt>
     <dgm:pt modelId="{AE1C632E-99CD-44A7-8530-CC058570C596}" type="pres">
       <dgm:prSet presAssocID="{F29E8148-88FB-4D26-9DAF-7F2499F8A69A}" presName="connectorText" presStyleLbl="sibTrans2D1" presStyleIdx="2" presStyleCnt="3"/>
       <dgm:spPr/>
+      <dgm:t>
+        <a:bodyPr/>
+        <a:lstStyle/>
+        <a:p>
+          <a:endParaRPr lang="en-US"/>
+        </a:p>
+      </dgm:t>
     </dgm:pt>
     <dgm:pt modelId="{68492DC0-4E1B-4E2C-BEEA-FDC2150F7F73}" type="pres">
       <dgm:prSet presAssocID="{80A3F666-ADD0-4A8D-867E-ED9A96DA65F9}" presName="node" presStyleLbl="node1" presStyleIdx="3" presStyleCnt="4">
@@ -9900,31 +10275,31 @@
     </dgm:pt>
   </dgm:ptLst>
   <dgm:cxnLst>
-    <dgm:cxn modelId="{2C93D125-BC2B-498B-8743-C8D1F45473CF}" type="presOf" srcId="{80A3F666-ADD0-4A8D-867E-ED9A96DA65F9}" destId="{68492DC0-4E1B-4E2C-BEEA-FDC2150F7F73}" srcOrd="0" destOrd="0" presId="urn:microsoft.com/office/officeart/2005/8/layout/process1"/>
-    <dgm:cxn modelId="{EA892A07-A3CD-4FC8-9F36-3B485AC715C2}" type="presOf" srcId="{EBB944A1-DFE0-46E0-9296-72632E6D9AB6}" destId="{0253F6E7-C627-420F-868C-6308F1AC3001}" srcOrd="1" destOrd="0" presId="urn:microsoft.com/office/officeart/2005/8/layout/process1"/>
-    <dgm:cxn modelId="{001EA9EF-B6AE-4C45-9F16-6EF0B25A6C6F}" type="presOf" srcId="{E61A9B51-0256-4E5C-B63D-2118BF56BE4E}" destId="{3F5A7BEA-9F11-4FDD-B629-8E953595B6E2}" srcOrd="1" destOrd="0" presId="urn:microsoft.com/office/officeart/2005/8/layout/process1"/>
-    <dgm:cxn modelId="{479C4F6B-DCD2-4DA5-A671-FB850C52AB49}" type="presOf" srcId="{E61A9B51-0256-4E5C-B63D-2118BF56BE4E}" destId="{F766C4F9-0606-4D00-86CD-180F14FB6D15}" srcOrd="0" destOrd="0" presId="urn:microsoft.com/office/officeart/2005/8/layout/process1"/>
+    <dgm:cxn modelId="{38FFE695-4D66-444B-BA79-3CF33A2C750D}" type="presOf" srcId="{E61A9B51-0256-4E5C-B63D-2118BF56BE4E}" destId="{F766C4F9-0606-4D00-86CD-180F14FB6D15}" srcOrd="0" destOrd="0" presId="urn:microsoft.com/office/officeart/2005/8/layout/process1"/>
+    <dgm:cxn modelId="{87B35EEC-77DB-4FC0-B589-6F2979D63077}" type="presOf" srcId="{82893AD0-F9A4-420A-B0A4-D9AE0DA5B7C8}" destId="{03E59D7E-C2FA-4501-A414-226963A353C8}" srcOrd="0" destOrd="0" presId="urn:microsoft.com/office/officeart/2005/8/layout/process1"/>
+    <dgm:cxn modelId="{A1A72DB5-6D58-4306-9F3C-E200E06CFEA4}" type="presOf" srcId="{E61A9B51-0256-4E5C-B63D-2118BF56BE4E}" destId="{3F5A7BEA-9F11-4FDD-B629-8E953595B6E2}" srcOrd="1" destOrd="0" presId="urn:microsoft.com/office/officeart/2005/8/layout/process1"/>
+    <dgm:cxn modelId="{9179163F-5FAC-4E9D-BE0A-15AC51A65030}" type="presOf" srcId="{3A68D2B9-78D5-4ED9-84E8-C52ED2598D90}" destId="{018132D1-1205-4F6D-A5F2-BE7B30CEC6B3}" srcOrd="0" destOrd="0" presId="urn:microsoft.com/office/officeart/2005/8/layout/process1"/>
+    <dgm:cxn modelId="{2EE574DA-0EAD-4AA0-ACC8-946D55EC742D}" type="presOf" srcId="{F29E8148-88FB-4D26-9DAF-7F2499F8A69A}" destId="{20A510D4-1F61-451F-84C4-DF2C50EEB132}" srcOrd="0" destOrd="0" presId="urn:microsoft.com/office/officeart/2005/8/layout/process1"/>
+    <dgm:cxn modelId="{65CCEA08-1368-4B1D-A6BB-1CE5E4BABA07}" type="presOf" srcId="{80A3F666-ADD0-4A8D-867E-ED9A96DA65F9}" destId="{68492DC0-4E1B-4E2C-BEEA-FDC2150F7F73}" srcOrd="0" destOrd="0" presId="urn:microsoft.com/office/officeart/2005/8/layout/process1"/>
     <dgm:cxn modelId="{F6924BC8-ED93-41C1-BAF7-A35E01986BED}" srcId="{3F71C50C-776A-48F9-934A-6A7F745AA632}" destId="{80A3F666-ADD0-4A8D-867E-ED9A96DA65F9}" srcOrd="3" destOrd="0" parTransId="{5C269350-640B-42D7-84E5-137226739911}" sibTransId="{2F3A52DD-F7A8-46E8-921F-EB79DE0758E3}"/>
-    <dgm:cxn modelId="{1F564592-29FD-4EB6-AE67-9400BDEADC2A}" type="presOf" srcId="{69991430-8197-4662-A1A7-99C9FF8B7189}" destId="{C01C9A8B-7C5B-49E9-9BC1-E5277A1BCE02}" srcOrd="0" destOrd="0" presId="urn:microsoft.com/office/officeart/2005/8/layout/process1"/>
-    <dgm:cxn modelId="{B3FE8AE4-8C50-4696-B05B-4E039D75BA60}" type="presOf" srcId="{EBB944A1-DFE0-46E0-9296-72632E6D9AB6}" destId="{977B3C1A-E598-4306-9417-3624CAA5DB25}" srcOrd="0" destOrd="0" presId="urn:microsoft.com/office/officeart/2005/8/layout/process1"/>
+    <dgm:cxn modelId="{D0AB8A1E-0B33-4474-89CE-A31197D51738}" type="presOf" srcId="{3F71C50C-776A-48F9-934A-6A7F745AA632}" destId="{58FC3A76-9BA5-41E8-89A0-86AC5CE800EC}" srcOrd="0" destOrd="0" presId="urn:microsoft.com/office/officeart/2005/8/layout/process1"/>
+    <dgm:cxn modelId="{1577CCF5-8B59-4B4B-8ED0-EB53CC8EB919}" type="presOf" srcId="{EBB944A1-DFE0-46E0-9296-72632E6D9AB6}" destId="{977B3C1A-E598-4306-9417-3624CAA5DB25}" srcOrd="0" destOrd="0" presId="urn:microsoft.com/office/officeart/2005/8/layout/process1"/>
+    <dgm:cxn modelId="{312759FF-B032-4A6E-8AC5-C5DD30B38C1E}" type="presOf" srcId="{F29E8148-88FB-4D26-9DAF-7F2499F8A69A}" destId="{AE1C632E-99CD-44A7-8530-CC058570C596}" srcOrd="1" destOrd="0" presId="urn:microsoft.com/office/officeart/2005/8/layout/process1"/>
+    <dgm:cxn modelId="{9385C578-F8AC-4E72-A501-FBA870B4CA35}" type="presOf" srcId="{69991430-8197-4662-A1A7-99C9FF8B7189}" destId="{C01C9A8B-7C5B-49E9-9BC1-E5277A1BCE02}" srcOrd="0" destOrd="0" presId="urn:microsoft.com/office/officeart/2005/8/layout/process1"/>
     <dgm:cxn modelId="{4FEC1F0B-F4C1-4FEB-B671-7C1CC8752C5F}" srcId="{3F71C50C-776A-48F9-934A-6A7F745AA632}" destId="{3A68D2B9-78D5-4ED9-84E8-C52ED2598D90}" srcOrd="1" destOrd="0" parTransId="{AD837B20-4CB1-4799-9D57-54F8BAC5B9FC}" sibTransId="{E61A9B51-0256-4E5C-B63D-2118BF56BE4E}"/>
     <dgm:cxn modelId="{B879222A-3A2F-4887-8C6E-2C997CA43AAD}" srcId="{3F71C50C-776A-48F9-934A-6A7F745AA632}" destId="{69991430-8197-4662-A1A7-99C9FF8B7189}" srcOrd="2" destOrd="0" parTransId="{41F76294-2E75-4401-A947-7236F4ABAFAA}" sibTransId="{F29E8148-88FB-4D26-9DAF-7F2499F8A69A}"/>
-    <dgm:cxn modelId="{B6118476-E5CE-4992-A47F-2BDFFFBCF0FE}" type="presOf" srcId="{82893AD0-F9A4-420A-B0A4-D9AE0DA5B7C8}" destId="{03E59D7E-C2FA-4501-A414-226963A353C8}" srcOrd="0" destOrd="0" presId="urn:microsoft.com/office/officeart/2005/8/layout/process1"/>
-    <dgm:cxn modelId="{3D33DA82-CEF0-4C7D-A491-F7BC1876ACAE}" type="presOf" srcId="{F29E8148-88FB-4D26-9DAF-7F2499F8A69A}" destId="{AE1C632E-99CD-44A7-8530-CC058570C596}" srcOrd="1" destOrd="0" presId="urn:microsoft.com/office/officeart/2005/8/layout/process1"/>
     <dgm:cxn modelId="{F6CD3B17-E195-4D00-87F5-6ED9E740C04F}" srcId="{3F71C50C-776A-48F9-934A-6A7F745AA632}" destId="{82893AD0-F9A4-420A-B0A4-D9AE0DA5B7C8}" srcOrd="0" destOrd="0" parTransId="{31736CC9-C87D-4C6F-A62A-3449A3ECD739}" sibTransId="{EBB944A1-DFE0-46E0-9296-72632E6D9AB6}"/>
-    <dgm:cxn modelId="{2A447666-0367-42E3-A33E-36AEF4659816}" type="presOf" srcId="{F29E8148-88FB-4D26-9DAF-7F2499F8A69A}" destId="{20A510D4-1F61-451F-84C4-DF2C50EEB132}" srcOrd="0" destOrd="0" presId="urn:microsoft.com/office/officeart/2005/8/layout/process1"/>
-    <dgm:cxn modelId="{D445F571-F002-4A73-A67C-F6BF7C3B5BB3}" type="presOf" srcId="{3F71C50C-776A-48F9-934A-6A7F745AA632}" destId="{58FC3A76-9BA5-41E8-89A0-86AC5CE800EC}" srcOrd="0" destOrd="0" presId="urn:microsoft.com/office/officeart/2005/8/layout/process1"/>
-    <dgm:cxn modelId="{2312FCB5-A2B7-4E7E-9F93-3AC3B3573AA5}" type="presOf" srcId="{3A68D2B9-78D5-4ED9-84E8-C52ED2598D90}" destId="{018132D1-1205-4F6D-A5F2-BE7B30CEC6B3}" srcOrd="0" destOrd="0" presId="urn:microsoft.com/office/officeart/2005/8/layout/process1"/>
-    <dgm:cxn modelId="{DFDC234E-FB23-4863-9D0F-17FF39FA136F}" type="presParOf" srcId="{58FC3A76-9BA5-41E8-89A0-86AC5CE800EC}" destId="{03E59D7E-C2FA-4501-A414-226963A353C8}" srcOrd="0" destOrd="0" presId="urn:microsoft.com/office/officeart/2005/8/layout/process1"/>
-    <dgm:cxn modelId="{8FEA172F-CD31-4B37-A36B-9327D4EA2542}" type="presParOf" srcId="{58FC3A76-9BA5-41E8-89A0-86AC5CE800EC}" destId="{977B3C1A-E598-4306-9417-3624CAA5DB25}" srcOrd="1" destOrd="0" presId="urn:microsoft.com/office/officeart/2005/8/layout/process1"/>
-    <dgm:cxn modelId="{40A1975F-E436-41A3-B581-761C2C3A3B64}" type="presParOf" srcId="{977B3C1A-E598-4306-9417-3624CAA5DB25}" destId="{0253F6E7-C627-420F-868C-6308F1AC3001}" srcOrd="0" destOrd="0" presId="urn:microsoft.com/office/officeart/2005/8/layout/process1"/>
-    <dgm:cxn modelId="{A0BA1DD1-EF5B-463D-805F-163DA379AEA9}" type="presParOf" srcId="{58FC3A76-9BA5-41E8-89A0-86AC5CE800EC}" destId="{018132D1-1205-4F6D-A5F2-BE7B30CEC6B3}" srcOrd="2" destOrd="0" presId="urn:microsoft.com/office/officeart/2005/8/layout/process1"/>
-    <dgm:cxn modelId="{E053B04C-D7EE-4A99-9D60-DC58E3173C4B}" type="presParOf" srcId="{58FC3A76-9BA5-41E8-89A0-86AC5CE800EC}" destId="{F766C4F9-0606-4D00-86CD-180F14FB6D15}" srcOrd="3" destOrd="0" presId="urn:microsoft.com/office/officeart/2005/8/layout/process1"/>
-    <dgm:cxn modelId="{49B6F6F2-4084-47FF-9DF2-19DD1F6F0DDF}" type="presParOf" srcId="{F766C4F9-0606-4D00-86CD-180F14FB6D15}" destId="{3F5A7BEA-9F11-4FDD-B629-8E953595B6E2}" srcOrd="0" destOrd="0" presId="urn:microsoft.com/office/officeart/2005/8/layout/process1"/>
-    <dgm:cxn modelId="{5471C45D-4237-4318-8821-A48FDEE18CC5}" type="presParOf" srcId="{58FC3A76-9BA5-41E8-89A0-86AC5CE800EC}" destId="{C01C9A8B-7C5B-49E9-9BC1-E5277A1BCE02}" srcOrd="4" destOrd="0" presId="urn:microsoft.com/office/officeart/2005/8/layout/process1"/>
-    <dgm:cxn modelId="{E3AA3ECE-96CA-4E2B-99DD-9F9953C3921D}" type="presParOf" srcId="{58FC3A76-9BA5-41E8-89A0-86AC5CE800EC}" destId="{20A510D4-1F61-451F-84C4-DF2C50EEB132}" srcOrd="5" destOrd="0" presId="urn:microsoft.com/office/officeart/2005/8/layout/process1"/>
-    <dgm:cxn modelId="{32E3C05D-E054-4B59-ABDE-0AA24941B7DA}" type="presParOf" srcId="{20A510D4-1F61-451F-84C4-DF2C50EEB132}" destId="{AE1C632E-99CD-44A7-8530-CC058570C596}" srcOrd="0" destOrd="0" presId="urn:microsoft.com/office/officeart/2005/8/layout/process1"/>
-    <dgm:cxn modelId="{D9EAA5DF-273B-4137-B01F-494C2A28C4D9}" type="presParOf" srcId="{58FC3A76-9BA5-41E8-89A0-86AC5CE800EC}" destId="{68492DC0-4E1B-4E2C-BEEA-FDC2150F7F73}" srcOrd="6" destOrd="0" presId="urn:microsoft.com/office/officeart/2005/8/layout/process1"/>
+    <dgm:cxn modelId="{D8E626BC-CDB2-498A-B5FF-929728880E38}" type="presOf" srcId="{EBB944A1-DFE0-46E0-9296-72632E6D9AB6}" destId="{0253F6E7-C627-420F-868C-6308F1AC3001}" srcOrd="1" destOrd="0" presId="urn:microsoft.com/office/officeart/2005/8/layout/process1"/>
+    <dgm:cxn modelId="{65BC2BEC-C928-492B-AAF5-65B1CAD5AAE6}" type="presParOf" srcId="{58FC3A76-9BA5-41E8-89A0-86AC5CE800EC}" destId="{03E59D7E-C2FA-4501-A414-226963A353C8}" srcOrd="0" destOrd="0" presId="urn:microsoft.com/office/officeart/2005/8/layout/process1"/>
+    <dgm:cxn modelId="{CCB50D44-3567-4CBC-805B-7A9AFB0FE9A6}" type="presParOf" srcId="{58FC3A76-9BA5-41E8-89A0-86AC5CE800EC}" destId="{977B3C1A-E598-4306-9417-3624CAA5DB25}" srcOrd="1" destOrd="0" presId="urn:microsoft.com/office/officeart/2005/8/layout/process1"/>
+    <dgm:cxn modelId="{BE46FBEF-53ED-4B84-B507-E6A7E6090A70}" type="presParOf" srcId="{977B3C1A-E598-4306-9417-3624CAA5DB25}" destId="{0253F6E7-C627-420F-868C-6308F1AC3001}" srcOrd="0" destOrd="0" presId="urn:microsoft.com/office/officeart/2005/8/layout/process1"/>
+    <dgm:cxn modelId="{246C4C21-E527-436C-A28D-5379553F8EF8}" type="presParOf" srcId="{58FC3A76-9BA5-41E8-89A0-86AC5CE800EC}" destId="{018132D1-1205-4F6D-A5F2-BE7B30CEC6B3}" srcOrd="2" destOrd="0" presId="urn:microsoft.com/office/officeart/2005/8/layout/process1"/>
+    <dgm:cxn modelId="{226CC232-3829-4A43-949F-7CB12D9274A9}" type="presParOf" srcId="{58FC3A76-9BA5-41E8-89A0-86AC5CE800EC}" destId="{F766C4F9-0606-4D00-86CD-180F14FB6D15}" srcOrd="3" destOrd="0" presId="urn:microsoft.com/office/officeart/2005/8/layout/process1"/>
+    <dgm:cxn modelId="{F1C0715B-27F9-4329-8859-E18FCD9DEB8B}" type="presParOf" srcId="{F766C4F9-0606-4D00-86CD-180F14FB6D15}" destId="{3F5A7BEA-9F11-4FDD-B629-8E953595B6E2}" srcOrd="0" destOrd="0" presId="urn:microsoft.com/office/officeart/2005/8/layout/process1"/>
+    <dgm:cxn modelId="{7E66F344-2D14-4612-A315-8CB2C56AB97C}" type="presParOf" srcId="{58FC3A76-9BA5-41E8-89A0-86AC5CE800EC}" destId="{C01C9A8B-7C5B-49E9-9BC1-E5277A1BCE02}" srcOrd="4" destOrd="0" presId="urn:microsoft.com/office/officeart/2005/8/layout/process1"/>
+    <dgm:cxn modelId="{6D0FA2E5-0479-48ED-A062-EE8E269A1CEA}" type="presParOf" srcId="{58FC3A76-9BA5-41E8-89A0-86AC5CE800EC}" destId="{20A510D4-1F61-451F-84C4-DF2C50EEB132}" srcOrd="5" destOrd="0" presId="urn:microsoft.com/office/officeart/2005/8/layout/process1"/>
+    <dgm:cxn modelId="{4CE977E0-E51F-48AD-98DC-13B86D58A84A}" type="presParOf" srcId="{20A510D4-1F61-451F-84C4-DF2C50EEB132}" destId="{AE1C632E-99CD-44A7-8530-CC058570C596}" srcOrd="0" destOrd="0" presId="urn:microsoft.com/office/officeart/2005/8/layout/process1"/>
+    <dgm:cxn modelId="{FD7B319E-0A8F-4B24-859F-7D363FC5805C}" type="presParOf" srcId="{58FC3A76-9BA5-41E8-89A0-86AC5CE800EC}" destId="{68492DC0-4E1B-4E2C-BEEA-FDC2150F7F73}" srcOrd="6" destOrd="0" presId="urn:microsoft.com/office/officeart/2005/8/layout/process1"/>
   </dgm:cxnLst>
   <dgm:bg/>
   <dgm:whole/>
@@ -10055,10 +10430,24 @@
     <dgm:pt modelId="{B98EB6F1-6433-4407-8A09-D3619B9A0A3A}" type="pres">
       <dgm:prSet presAssocID="{BE89904A-E95F-49B2-8CEC-328E9BEB01BA}" presName="sibTrans" presStyleLbl="sibTrans2D1" presStyleIdx="0" presStyleCnt="1"/>
       <dgm:spPr/>
+      <dgm:t>
+        <a:bodyPr/>
+        <a:lstStyle/>
+        <a:p>
+          <a:endParaRPr lang="en-US"/>
+        </a:p>
+      </dgm:t>
     </dgm:pt>
     <dgm:pt modelId="{E2089F1C-C461-4F03-B595-8320A023AA44}" type="pres">
       <dgm:prSet presAssocID="{BE89904A-E95F-49B2-8CEC-328E9BEB01BA}" presName="connectorText" presStyleLbl="sibTrans2D1" presStyleIdx="0" presStyleCnt="1"/>
       <dgm:spPr/>
+      <dgm:t>
+        <a:bodyPr/>
+        <a:lstStyle/>
+        <a:p>
+          <a:endParaRPr lang="en-US"/>
+        </a:p>
+      </dgm:t>
     </dgm:pt>
     <dgm:pt modelId="{5C748CF8-ECC3-4691-AB8B-1326E3573F68}" type="pres">
       <dgm:prSet presAssocID="{7D8E8636-C391-4FED-8F17-32BC99A9CC74}" presName="node" presStyleLbl="node1" presStyleIdx="1" presStyleCnt="2">
@@ -10077,17 +10466,17 @@
     </dgm:pt>
   </dgm:ptLst>
   <dgm:cxnLst>
-    <dgm:cxn modelId="{1378BA3B-7E2E-4CE5-8E14-C0A60347DEAA}" type="presOf" srcId="{8663DEE3-9744-44F4-9A15-FF107CCA028A}" destId="{5482F8E3-DDD2-49B5-A439-21A00898B664}" srcOrd="0" destOrd="0" presId="urn:microsoft.com/office/officeart/2005/8/layout/process2"/>
-    <dgm:cxn modelId="{7210B846-0849-4D09-9EF8-75CBA3F116D0}" type="presOf" srcId="{7D8E8636-C391-4FED-8F17-32BC99A9CC74}" destId="{5C748CF8-ECC3-4691-AB8B-1326E3573F68}" srcOrd="0" destOrd="0" presId="urn:microsoft.com/office/officeart/2005/8/layout/process2"/>
+    <dgm:cxn modelId="{18F0D7CC-8881-458D-AEE5-52AFB9830432}" type="presOf" srcId="{BE89904A-E95F-49B2-8CEC-328E9BEB01BA}" destId="{E2089F1C-C461-4F03-B595-8320A023AA44}" srcOrd="1" destOrd="0" presId="urn:microsoft.com/office/officeart/2005/8/layout/process2"/>
+    <dgm:cxn modelId="{56D9FD1A-EB75-4E53-B1A1-F0E990A98AC6}" type="presOf" srcId="{69650C4E-E456-4FD4-862B-F7B2F27E3FF4}" destId="{4C660FF2-66C6-410F-8EAA-266D4AF3D258}" srcOrd="0" destOrd="0" presId="urn:microsoft.com/office/officeart/2005/8/layout/process2"/>
     <dgm:cxn modelId="{DF1D74E6-C323-4A0E-BE03-31F47EB93507}" srcId="{8663DEE3-9744-44F4-9A15-FF107CCA028A}" destId="{7D8E8636-C391-4FED-8F17-32BC99A9CC74}" srcOrd="1" destOrd="0" parTransId="{7B0F7443-C83E-42FD-A84D-461B2735A3DF}" sibTransId="{E4BF9A3C-3A1C-4A4E-BFAE-B422AAAAAA34}"/>
+    <dgm:cxn modelId="{94A29AB9-D290-46AE-B5B7-7206F092431E}" type="presOf" srcId="{8663DEE3-9744-44F4-9A15-FF107CCA028A}" destId="{5482F8E3-DDD2-49B5-A439-21A00898B664}" srcOrd="0" destOrd="0" presId="urn:microsoft.com/office/officeart/2005/8/layout/process2"/>
     <dgm:cxn modelId="{E7E5C17C-87BD-4A5F-B45E-83CFE201CF83}" srcId="{8663DEE3-9744-44F4-9A15-FF107CCA028A}" destId="{69650C4E-E456-4FD4-862B-F7B2F27E3FF4}" srcOrd="0" destOrd="0" parTransId="{8D8103B4-1567-4B05-9EB9-F215B16FA327}" sibTransId="{BE89904A-E95F-49B2-8CEC-328E9BEB01BA}"/>
-    <dgm:cxn modelId="{ED346ABD-6E09-4962-ADAA-79A80B283A6F}" type="presOf" srcId="{BE89904A-E95F-49B2-8CEC-328E9BEB01BA}" destId="{B98EB6F1-6433-4407-8A09-D3619B9A0A3A}" srcOrd="0" destOrd="0" presId="urn:microsoft.com/office/officeart/2005/8/layout/process2"/>
-    <dgm:cxn modelId="{5365FD6B-4149-449A-99F5-FD6C4809F5BF}" type="presOf" srcId="{69650C4E-E456-4FD4-862B-F7B2F27E3FF4}" destId="{4C660FF2-66C6-410F-8EAA-266D4AF3D258}" srcOrd="0" destOrd="0" presId="urn:microsoft.com/office/officeart/2005/8/layout/process2"/>
-    <dgm:cxn modelId="{9CEB62A0-8164-4982-9DCB-00002AD42C3D}" type="presOf" srcId="{BE89904A-E95F-49B2-8CEC-328E9BEB01BA}" destId="{E2089F1C-C461-4F03-B595-8320A023AA44}" srcOrd="1" destOrd="0" presId="urn:microsoft.com/office/officeart/2005/8/layout/process2"/>
-    <dgm:cxn modelId="{08E9149C-DE1D-4980-AE52-6DE5A269C007}" type="presParOf" srcId="{5482F8E3-DDD2-49B5-A439-21A00898B664}" destId="{4C660FF2-66C6-410F-8EAA-266D4AF3D258}" srcOrd="0" destOrd="0" presId="urn:microsoft.com/office/officeart/2005/8/layout/process2"/>
-    <dgm:cxn modelId="{16F65DCE-70B5-4D75-9A52-8720F8F474B2}" type="presParOf" srcId="{5482F8E3-DDD2-49B5-A439-21A00898B664}" destId="{B98EB6F1-6433-4407-8A09-D3619B9A0A3A}" srcOrd="1" destOrd="0" presId="urn:microsoft.com/office/officeart/2005/8/layout/process2"/>
-    <dgm:cxn modelId="{80D92828-96CF-492B-9E77-72FCD7FC527D}" type="presParOf" srcId="{B98EB6F1-6433-4407-8A09-D3619B9A0A3A}" destId="{E2089F1C-C461-4F03-B595-8320A023AA44}" srcOrd="0" destOrd="0" presId="urn:microsoft.com/office/officeart/2005/8/layout/process2"/>
-    <dgm:cxn modelId="{7B0AADC0-C4A3-4A5E-A0BD-AD214C02C6F5}" type="presParOf" srcId="{5482F8E3-DDD2-49B5-A439-21A00898B664}" destId="{5C748CF8-ECC3-4691-AB8B-1326E3573F68}" srcOrd="2" destOrd="0" presId="urn:microsoft.com/office/officeart/2005/8/layout/process2"/>
+    <dgm:cxn modelId="{25C558B1-B4B2-4D7C-9795-602C138CFD79}" type="presOf" srcId="{BE89904A-E95F-49B2-8CEC-328E9BEB01BA}" destId="{B98EB6F1-6433-4407-8A09-D3619B9A0A3A}" srcOrd="0" destOrd="0" presId="urn:microsoft.com/office/officeart/2005/8/layout/process2"/>
+    <dgm:cxn modelId="{FE2CE818-AA19-469F-B5CE-D8904CB0A1BE}" type="presOf" srcId="{7D8E8636-C391-4FED-8F17-32BC99A9CC74}" destId="{5C748CF8-ECC3-4691-AB8B-1326E3573F68}" srcOrd="0" destOrd="0" presId="urn:microsoft.com/office/officeart/2005/8/layout/process2"/>
+    <dgm:cxn modelId="{33C925D7-2136-4CAA-9256-0B4A723DD6BA}" type="presParOf" srcId="{5482F8E3-DDD2-49B5-A439-21A00898B664}" destId="{4C660FF2-66C6-410F-8EAA-266D4AF3D258}" srcOrd="0" destOrd="0" presId="urn:microsoft.com/office/officeart/2005/8/layout/process2"/>
+    <dgm:cxn modelId="{4F1ED0C1-B7D1-4EF3-849A-22C7E15832E0}" type="presParOf" srcId="{5482F8E3-DDD2-49B5-A439-21A00898B664}" destId="{B98EB6F1-6433-4407-8A09-D3619B9A0A3A}" srcOrd="1" destOrd="0" presId="urn:microsoft.com/office/officeart/2005/8/layout/process2"/>
+    <dgm:cxn modelId="{3DA13586-DDCA-4776-9A68-327E624203EF}" type="presParOf" srcId="{B98EB6F1-6433-4407-8A09-D3619B9A0A3A}" destId="{E2089F1C-C461-4F03-B595-8320A023AA44}" srcOrd="0" destOrd="0" presId="urn:microsoft.com/office/officeart/2005/8/layout/process2"/>
+    <dgm:cxn modelId="{D30A30F5-1A03-48D7-88FF-D8280E534A5E}" type="presParOf" srcId="{5482F8E3-DDD2-49B5-A439-21A00898B664}" destId="{5C748CF8-ECC3-4691-AB8B-1326E3573F68}" srcOrd="2" destOrd="0" presId="urn:microsoft.com/office/officeart/2005/8/layout/process2"/>
   </dgm:cxnLst>
   <dgm:bg/>
   <dgm:whole/>
@@ -10168,9 +10557,9 @@
   </dgm:ptLst>
   <dgm:cxnLst>
     <dgm:cxn modelId="{DF1D74E6-C323-4A0E-BE03-31F47EB93507}" srcId="{8663DEE3-9744-44F4-9A15-FF107CCA028A}" destId="{7D8E8636-C391-4FED-8F17-32BC99A9CC74}" srcOrd="0" destOrd="0" parTransId="{7B0F7443-C83E-42FD-A84D-461B2735A3DF}" sibTransId="{E4BF9A3C-3A1C-4A4E-BFAE-B422AAAAAA34}"/>
-    <dgm:cxn modelId="{2E9B2176-9B59-4E0C-A90E-BDCD0C4AECFD}" type="presOf" srcId="{8663DEE3-9744-44F4-9A15-FF107CCA028A}" destId="{5482F8E3-DDD2-49B5-A439-21A00898B664}" srcOrd="0" destOrd="0" presId="urn:microsoft.com/office/officeart/2005/8/layout/process2"/>
-    <dgm:cxn modelId="{9E79F3CA-224B-4AB3-8AF3-20D11248B254}" type="presOf" srcId="{7D8E8636-C391-4FED-8F17-32BC99A9CC74}" destId="{5C748CF8-ECC3-4691-AB8B-1326E3573F68}" srcOrd="0" destOrd="0" presId="urn:microsoft.com/office/officeart/2005/8/layout/process2"/>
-    <dgm:cxn modelId="{778B6FA5-7625-4C79-A130-42DF24CD14B3}" type="presParOf" srcId="{5482F8E3-DDD2-49B5-A439-21A00898B664}" destId="{5C748CF8-ECC3-4691-AB8B-1326E3573F68}" srcOrd="0" destOrd="0" presId="urn:microsoft.com/office/officeart/2005/8/layout/process2"/>
+    <dgm:cxn modelId="{C76514A5-5C82-47B3-95FC-F1F2DFEE0DDD}" type="presOf" srcId="{8663DEE3-9744-44F4-9A15-FF107CCA028A}" destId="{5482F8E3-DDD2-49B5-A439-21A00898B664}" srcOrd="0" destOrd="0" presId="urn:microsoft.com/office/officeart/2005/8/layout/process2"/>
+    <dgm:cxn modelId="{31205980-5B33-4B46-855C-2D03D25C9A04}" type="presOf" srcId="{7D8E8636-C391-4FED-8F17-32BC99A9CC74}" destId="{5C748CF8-ECC3-4691-AB8B-1326E3573F68}" srcOrd="0" destOrd="0" presId="urn:microsoft.com/office/officeart/2005/8/layout/process2"/>
+    <dgm:cxn modelId="{4E90682B-A6B5-4E27-BB71-32D360431353}" type="presParOf" srcId="{5482F8E3-DDD2-49B5-A439-21A00898B664}" destId="{5C748CF8-ECC3-4691-AB8B-1326E3573F68}" srcOrd="0" destOrd="0" presId="urn:microsoft.com/office/officeart/2005/8/layout/process2"/>
   </dgm:cxnLst>
   <dgm:bg/>
   <dgm:whole/>
@@ -10303,10 +10692,24 @@
     <dgm:pt modelId="{6B1BA647-5E14-4E75-92F6-20007F3AFA38}" type="pres">
       <dgm:prSet presAssocID="{E4BF9A3C-3A1C-4A4E-BFAE-B422AAAAAA34}" presName="sibTrans" presStyleLbl="sibTrans2D1" presStyleIdx="0" presStyleCnt="1"/>
       <dgm:spPr/>
+      <dgm:t>
+        <a:bodyPr/>
+        <a:lstStyle/>
+        <a:p>
+          <a:endParaRPr lang="en-US"/>
+        </a:p>
+      </dgm:t>
     </dgm:pt>
     <dgm:pt modelId="{2E629C8A-4465-482C-9B5B-E36599E1710F}" type="pres">
       <dgm:prSet presAssocID="{E4BF9A3C-3A1C-4A4E-BFAE-B422AAAAAA34}" presName="connectorText" presStyleLbl="sibTrans2D1" presStyleIdx="0" presStyleCnt="1"/>
       <dgm:spPr/>
+      <dgm:t>
+        <a:bodyPr/>
+        <a:lstStyle/>
+        <a:p>
+          <a:endParaRPr lang="en-US"/>
+        </a:p>
+      </dgm:t>
     </dgm:pt>
     <dgm:pt modelId="{0294EA88-3881-417F-B59A-062A98A976E8}" type="pres">
       <dgm:prSet presAssocID="{54DB42BA-FD00-436C-A97F-50C8C2F5ED1F}" presName="node" presStyleLbl="node1" presStyleIdx="1" presStyleCnt="2">
@@ -10325,17 +10728,17 @@
     </dgm:pt>
   </dgm:ptLst>
   <dgm:cxnLst>
+    <dgm:cxn modelId="{D2733F09-8108-46E9-87D4-2B9EBF353C37}" type="presOf" srcId="{E4BF9A3C-3A1C-4A4E-BFAE-B422AAAAAA34}" destId="{2E629C8A-4465-482C-9B5B-E36599E1710F}" srcOrd="1" destOrd="0" presId="urn:microsoft.com/office/officeart/2005/8/layout/process2"/>
+    <dgm:cxn modelId="{3A324CDE-EE1D-4A98-A7E6-151764643C67}" type="presOf" srcId="{7D8E8636-C391-4FED-8F17-32BC99A9CC74}" destId="{5C748CF8-ECC3-4691-AB8B-1326E3573F68}" srcOrd="0" destOrd="0" presId="urn:microsoft.com/office/officeart/2005/8/layout/process2"/>
     <dgm:cxn modelId="{DF1D74E6-C323-4A0E-BE03-31F47EB93507}" srcId="{8663DEE3-9744-44F4-9A15-FF107CCA028A}" destId="{7D8E8636-C391-4FED-8F17-32BC99A9CC74}" srcOrd="0" destOrd="0" parTransId="{7B0F7443-C83E-42FD-A84D-461B2735A3DF}" sibTransId="{E4BF9A3C-3A1C-4A4E-BFAE-B422AAAAAA34}"/>
-    <dgm:cxn modelId="{F93488FA-CE85-4087-B828-0034D048E4B6}" type="presOf" srcId="{54DB42BA-FD00-436C-A97F-50C8C2F5ED1F}" destId="{0294EA88-3881-417F-B59A-062A98A976E8}" srcOrd="0" destOrd="0" presId="urn:microsoft.com/office/officeart/2005/8/layout/process2"/>
+    <dgm:cxn modelId="{EDDC9C6D-144A-47C2-96B5-590967C911BC}" type="presOf" srcId="{E4BF9A3C-3A1C-4A4E-BFAE-B422AAAAAA34}" destId="{6B1BA647-5E14-4E75-92F6-20007F3AFA38}" srcOrd="0" destOrd="0" presId="urn:microsoft.com/office/officeart/2005/8/layout/process2"/>
     <dgm:cxn modelId="{D4677E9E-3CFB-4033-B975-954749B615F1}" srcId="{8663DEE3-9744-44F4-9A15-FF107CCA028A}" destId="{54DB42BA-FD00-436C-A97F-50C8C2F5ED1F}" srcOrd="1" destOrd="0" parTransId="{979A7570-B38E-445F-92AB-D10114B5A0C7}" sibTransId="{1B4A5A64-119C-49CC-AC0C-7C2BB7722461}"/>
-    <dgm:cxn modelId="{787A9259-F798-4F6B-88E1-4124D9501B70}" type="presOf" srcId="{E4BF9A3C-3A1C-4A4E-BFAE-B422AAAAAA34}" destId="{6B1BA647-5E14-4E75-92F6-20007F3AFA38}" srcOrd="0" destOrd="0" presId="urn:microsoft.com/office/officeart/2005/8/layout/process2"/>
-    <dgm:cxn modelId="{A11AFC3C-B6F2-4622-AB34-053BA0110B18}" type="presOf" srcId="{7D8E8636-C391-4FED-8F17-32BC99A9CC74}" destId="{5C748CF8-ECC3-4691-AB8B-1326E3573F68}" srcOrd="0" destOrd="0" presId="urn:microsoft.com/office/officeart/2005/8/layout/process2"/>
-    <dgm:cxn modelId="{6F772897-1346-44B7-A963-AA181D303E98}" type="presOf" srcId="{8663DEE3-9744-44F4-9A15-FF107CCA028A}" destId="{5482F8E3-DDD2-49B5-A439-21A00898B664}" srcOrd="0" destOrd="0" presId="urn:microsoft.com/office/officeart/2005/8/layout/process2"/>
-    <dgm:cxn modelId="{C953F23D-A515-40A7-A7D2-3A5B8AB39CDD}" type="presOf" srcId="{E4BF9A3C-3A1C-4A4E-BFAE-B422AAAAAA34}" destId="{2E629C8A-4465-482C-9B5B-E36599E1710F}" srcOrd="1" destOrd="0" presId="urn:microsoft.com/office/officeart/2005/8/layout/process2"/>
-    <dgm:cxn modelId="{C8960590-3325-45D7-9D0F-A83BDD5A8929}" type="presParOf" srcId="{5482F8E3-DDD2-49B5-A439-21A00898B664}" destId="{5C748CF8-ECC3-4691-AB8B-1326E3573F68}" srcOrd="0" destOrd="0" presId="urn:microsoft.com/office/officeart/2005/8/layout/process2"/>
-    <dgm:cxn modelId="{F0C608D8-DC16-4F1B-9B7A-5BA4AF84F330}" type="presParOf" srcId="{5482F8E3-DDD2-49B5-A439-21A00898B664}" destId="{6B1BA647-5E14-4E75-92F6-20007F3AFA38}" srcOrd="1" destOrd="0" presId="urn:microsoft.com/office/officeart/2005/8/layout/process2"/>
-    <dgm:cxn modelId="{33DD801E-3BF7-4619-9397-8ABF922C685E}" type="presParOf" srcId="{6B1BA647-5E14-4E75-92F6-20007F3AFA38}" destId="{2E629C8A-4465-482C-9B5B-E36599E1710F}" srcOrd="0" destOrd="0" presId="urn:microsoft.com/office/officeart/2005/8/layout/process2"/>
-    <dgm:cxn modelId="{165F7823-EA5E-45C6-966D-53C62D403F69}" type="presParOf" srcId="{5482F8E3-DDD2-49B5-A439-21A00898B664}" destId="{0294EA88-3881-417F-B59A-062A98A976E8}" srcOrd="2" destOrd="0" presId="urn:microsoft.com/office/officeart/2005/8/layout/process2"/>
+    <dgm:cxn modelId="{87A5194C-B3F5-49FF-9C8A-747E6BA66B10}" type="presOf" srcId="{54DB42BA-FD00-436C-A97F-50C8C2F5ED1F}" destId="{0294EA88-3881-417F-B59A-062A98A976E8}" srcOrd="0" destOrd="0" presId="urn:microsoft.com/office/officeart/2005/8/layout/process2"/>
+    <dgm:cxn modelId="{4038A5D6-E0B5-4364-ABEE-3AA5000E10AE}" type="presOf" srcId="{8663DEE3-9744-44F4-9A15-FF107CCA028A}" destId="{5482F8E3-DDD2-49B5-A439-21A00898B664}" srcOrd="0" destOrd="0" presId="urn:microsoft.com/office/officeart/2005/8/layout/process2"/>
+    <dgm:cxn modelId="{CE1359F5-4A88-4A03-BDB4-0CB9852BA79B}" type="presParOf" srcId="{5482F8E3-DDD2-49B5-A439-21A00898B664}" destId="{5C748CF8-ECC3-4691-AB8B-1326E3573F68}" srcOrd="0" destOrd="0" presId="urn:microsoft.com/office/officeart/2005/8/layout/process2"/>
+    <dgm:cxn modelId="{9E75303D-561F-4A6C-BEA2-DFD8C0CB55EE}" type="presParOf" srcId="{5482F8E3-DDD2-49B5-A439-21A00898B664}" destId="{6B1BA647-5E14-4E75-92F6-20007F3AFA38}" srcOrd="1" destOrd="0" presId="urn:microsoft.com/office/officeart/2005/8/layout/process2"/>
+    <dgm:cxn modelId="{25430FD1-B6C9-403F-991C-5F0B79227F7D}" type="presParOf" srcId="{6B1BA647-5E14-4E75-92F6-20007F3AFA38}" destId="{2E629C8A-4465-482C-9B5B-E36599E1710F}" srcOrd="0" destOrd="0" presId="urn:microsoft.com/office/officeart/2005/8/layout/process2"/>
+    <dgm:cxn modelId="{E14EAD48-171E-46D2-B01E-58B6B1C5FB5E}" type="presParOf" srcId="{5482F8E3-DDD2-49B5-A439-21A00898B664}" destId="{0294EA88-3881-417F-B59A-062A98A976E8}" srcOrd="2" destOrd="0" presId="urn:microsoft.com/office/officeart/2005/8/layout/process2"/>
   </dgm:cxnLst>
   <dgm:bg/>
   <dgm:whole/>
@@ -10682,6 +11085,13 @@
         </dgm:presLayoutVars>
       </dgm:prSet>
       <dgm:spPr/>
+      <dgm:t>
+        <a:bodyPr/>
+        <a:lstStyle/>
+        <a:p>
+          <a:endParaRPr lang="en-US"/>
+        </a:p>
+      </dgm:t>
     </dgm:pt>
     <dgm:pt modelId="{C817F8C2-A788-4FD4-A1ED-8801045B2CAD}" type="pres">
       <dgm:prSet presAssocID="{F8572A81-2215-4449-8C14-21A75080C425}" presName="linNode" presStyleCnt="0"/>
@@ -10710,6 +11120,13 @@
         </dgm:presLayoutVars>
       </dgm:prSet>
       <dgm:spPr/>
+      <dgm:t>
+        <a:bodyPr/>
+        <a:lstStyle/>
+        <a:p>
+          <a:endParaRPr lang="en-US"/>
+        </a:p>
+      </dgm:t>
     </dgm:pt>
     <dgm:pt modelId="{719ADB65-DDCD-43D3-BB61-3ACF9FF5449F}" type="pres">
       <dgm:prSet presAssocID="{77D8C2C2-EC18-4797-B6B1-8C48CE6EF2A0}" presName="sp" presStyleCnt="0"/>
@@ -10742,33 +11159,40 @@
         </dgm:presLayoutVars>
       </dgm:prSet>
       <dgm:spPr/>
+      <dgm:t>
+        <a:bodyPr/>
+        <a:lstStyle/>
+        <a:p>
+          <a:endParaRPr lang="en-US"/>
+        </a:p>
+      </dgm:t>
     </dgm:pt>
   </dgm:ptLst>
   <dgm:cxnLst>
     <dgm:cxn modelId="{24F550D9-384D-4547-837E-6E08BA41CB62}" srcId="{A9A47F95-10BA-4069-8659-381B34FC0712}" destId="{F8572A81-2215-4449-8C14-21A75080C425}" srcOrd="0" destOrd="0" parTransId="{C8BEEDB2-AB75-4060-B2FD-4CCD1380B0A7}" sibTransId="{77D8C2C2-EC18-4797-B6B1-8C48CE6EF2A0}"/>
-    <dgm:cxn modelId="{9F579376-83E5-4ABE-A0D7-1445AE8E9D7C}" type="presOf" srcId="{F6C791DB-77C8-462B-BB1F-BA5A54000B40}" destId="{E02348CB-6FB3-4006-88BA-59401D68859D}" srcOrd="0" destOrd="0" presId="urn:microsoft.com/office/officeart/2005/8/layout/vList5"/>
     <dgm:cxn modelId="{4C39AA7B-B871-4CF2-9D24-48BE0652AF4A}" srcId="{F6C791DB-77C8-462B-BB1F-BA5A54000B40}" destId="{A43568FF-11FF-4D70-9E9A-31D5DD4BD734}" srcOrd="0" destOrd="0" parTransId="{B0E2E5E9-4644-4831-AAB7-CD86273F6784}" sibTransId="{0134F262-F928-48A5-843C-06A1AFA4429A}"/>
     <dgm:cxn modelId="{5313609B-4406-4BD2-9E87-ED1A49FB9CF9}" srcId="{F6C791DB-77C8-462B-BB1F-BA5A54000B40}" destId="{D67B9CB3-35A2-4CCC-BF3B-D41A7F428909}" srcOrd="1" destOrd="0" parTransId="{FEB1200B-A5E0-4087-9148-326425D7A69D}" sibTransId="{54B76106-EEBB-4AD4-890B-2843BA322548}"/>
-    <dgm:cxn modelId="{9FEA1321-8F7B-4542-9CE4-619A6A69AAAE}" type="presOf" srcId="{54A3E05D-4568-4F49-99D4-2BF111EFC613}" destId="{4ACAFC3A-88D9-4150-A997-A5A06EE7BE34}" srcOrd="0" destOrd="1" presId="urn:microsoft.com/office/officeart/2005/8/layout/vList5"/>
-    <dgm:cxn modelId="{1FEAF254-83AB-4172-B441-3DD64C05C81F}" type="presOf" srcId="{A43568FF-11FF-4D70-9E9A-31D5DD4BD734}" destId="{6CD409A2-6A73-424C-88EF-3D983EC661FB}" srcOrd="0" destOrd="0" presId="urn:microsoft.com/office/officeart/2005/8/layout/vList5"/>
-    <dgm:cxn modelId="{F1537BE1-0606-4773-A5EA-FCA5DDB7AE35}" type="presOf" srcId="{A9A47F95-10BA-4069-8659-381B34FC0712}" destId="{FE06885F-00EB-4177-AB36-8935369F84D9}" srcOrd="0" destOrd="0" presId="urn:microsoft.com/office/officeart/2005/8/layout/vList5"/>
     <dgm:cxn modelId="{86C14310-F50F-4B9F-93D1-327DDE519CBD}" srcId="{F8572A81-2215-4449-8C14-21A75080C425}" destId="{54A3E05D-4568-4F49-99D4-2BF111EFC613}" srcOrd="1" destOrd="0" parTransId="{71E99C08-B580-4D59-B3E8-82EFA9E79265}" sibTransId="{28B7270C-C70B-4975-87EB-8E148463AD91}"/>
-    <dgm:cxn modelId="{42783715-4BCC-4F60-98DE-1A0C8448821C}" type="presOf" srcId="{B45C920D-EE8D-454C-99D2-DE4173489599}" destId="{4ACAFC3A-88D9-4150-A997-A5A06EE7BE34}" srcOrd="0" destOrd="0" presId="urn:microsoft.com/office/officeart/2005/8/layout/vList5"/>
-    <dgm:cxn modelId="{3A2D2196-730B-45E9-955D-22B08AC8DBA0}" type="presOf" srcId="{D67B9CB3-35A2-4CCC-BF3B-D41A7F428909}" destId="{6CD409A2-6A73-424C-88EF-3D983EC661FB}" srcOrd="0" destOrd="1" presId="urn:microsoft.com/office/officeart/2005/8/layout/vList5"/>
-    <dgm:cxn modelId="{8B1DB691-9709-48D9-BA7A-551873F833A0}" type="presOf" srcId="{3226DE0B-98EF-4D5A-8130-93C020E6B065}" destId="{4ACAFC3A-88D9-4150-A997-A5A06EE7BE34}" srcOrd="0" destOrd="2" presId="urn:microsoft.com/office/officeart/2005/8/layout/vList5"/>
-    <dgm:cxn modelId="{770E1D25-C2CE-4165-87DF-F8606A111C9C}" type="presOf" srcId="{2B633D41-810D-420D-ACCC-32E798817097}" destId="{6CD409A2-6A73-424C-88EF-3D983EC661FB}" srcOrd="0" destOrd="2" presId="urn:microsoft.com/office/officeart/2005/8/layout/vList5"/>
+    <dgm:cxn modelId="{7E644070-FFE3-480C-857E-724589DB5BBC}" type="presOf" srcId="{B45C920D-EE8D-454C-99D2-DE4173489599}" destId="{4ACAFC3A-88D9-4150-A997-A5A06EE7BE34}" srcOrd="0" destOrd="0" presId="urn:microsoft.com/office/officeart/2005/8/layout/vList5"/>
+    <dgm:cxn modelId="{29E35C67-6772-4EA5-94B4-048293502A97}" type="presOf" srcId="{3226DE0B-98EF-4D5A-8130-93C020E6B065}" destId="{4ACAFC3A-88D9-4150-A997-A5A06EE7BE34}" srcOrd="0" destOrd="2" presId="urn:microsoft.com/office/officeart/2005/8/layout/vList5"/>
+    <dgm:cxn modelId="{8B15B172-D29B-443D-A2C5-1421BDA59D3C}" type="presOf" srcId="{A9A47F95-10BA-4069-8659-381B34FC0712}" destId="{FE06885F-00EB-4177-AB36-8935369F84D9}" srcOrd="0" destOrd="0" presId="urn:microsoft.com/office/officeart/2005/8/layout/vList5"/>
     <dgm:cxn modelId="{FCB681B3-FFAB-47E5-A314-6F57047D4149}" srcId="{F8572A81-2215-4449-8C14-21A75080C425}" destId="{3226DE0B-98EF-4D5A-8130-93C020E6B065}" srcOrd="2" destOrd="0" parTransId="{5B445040-A613-40FE-8D56-BEA95CE07FCB}" sibTransId="{6B658E25-3861-4C19-8842-5B05B3736DF2}"/>
+    <dgm:cxn modelId="{708D34A6-7A4A-49B9-9AF1-FEFED9CDB7B8}" type="presOf" srcId="{54A3E05D-4568-4F49-99D4-2BF111EFC613}" destId="{4ACAFC3A-88D9-4150-A997-A5A06EE7BE34}" srcOrd="0" destOrd="1" presId="urn:microsoft.com/office/officeart/2005/8/layout/vList5"/>
+    <dgm:cxn modelId="{BED224C9-D16B-4A43-B916-3F08965C6C2D}" type="presOf" srcId="{F8572A81-2215-4449-8C14-21A75080C425}" destId="{96B3AC0D-F988-48E5-827C-7716474EA374}" srcOrd="0" destOrd="0" presId="urn:microsoft.com/office/officeart/2005/8/layout/vList5"/>
     <dgm:cxn modelId="{0BB98FE0-CFE3-41DC-BB02-B20CF81C39D9}" srcId="{A9A47F95-10BA-4069-8659-381B34FC0712}" destId="{F6C791DB-77C8-462B-BB1F-BA5A54000B40}" srcOrd="1" destOrd="0" parTransId="{5B7BFEEB-2772-412B-A1E8-34ACB56E2617}" sibTransId="{336F13EE-0AD5-44F3-968D-512E34C9501D}"/>
-    <dgm:cxn modelId="{BF62BDC6-14C8-4554-95EF-F641FC154295}" type="presOf" srcId="{F8572A81-2215-4449-8C14-21A75080C425}" destId="{96B3AC0D-F988-48E5-827C-7716474EA374}" srcOrd="0" destOrd="0" presId="urn:microsoft.com/office/officeart/2005/8/layout/vList5"/>
+    <dgm:cxn modelId="{14C7C0BF-6C6A-44D8-B051-CDD30AA1F830}" type="presOf" srcId="{D67B9CB3-35A2-4CCC-BF3B-D41A7F428909}" destId="{6CD409A2-6A73-424C-88EF-3D983EC661FB}" srcOrd="0" destOrd="1" presId="urn:microsoft.com/office/officeart/2005/8/layout/vList5"/>
+    <dgm:cxn modelId="{AB232877-869A-46FC-B095-F731FBE05824}" type="presOf" srcId="{A43568FF-11FF-4D70-9E9A-31D5DD4BD734}" destId="{6CD409A2-6A73-424C-88EF-3D983EC661FB}" srcOrd="0" destOrd="0" presId="urn:microsoft.com/office/officeart/2005/8/layout/vList5"/>
     <dgm:cxn modelId="{8DC6864E-5C2C-4FA3-A867-7593B46E5B82}" srcId="{F8572A81-2215-4449-8C14-21A75080C425}" destId="{B45C920D-EE8D-454C-99D2-DE4173489599}" srcOrd="0" destOrd="0" parTransId="{C8BC80FD-1CA7-4D0A-B9BB-F9C3D81D22AF}" sibTransId="{98FC31A6-9D90-481A-8326-392CDBBD8614}"/>
+    <dgm:cxn modelId="{8690F397-E8C6-4285-8ED5-E691EA9AE233}" type="presOf" srcId="{F6C791DB-77C8-462B-BB1F-BA5A54000B40}" destId="{E02348CB-6FB3-4006-88BA-59401D68859D}" srcOrd="0" destOrd="0" presId="urn:microsoft.com/office/officeart/2005/8/layout/vList5"/>
+    <dgm:cxn modelId="{BD5B2A72-27C7-48F7-8361-3D3A88437973}" type="presOf" srcId="{2B633D41-810D-420D-ACCC-32E798817097}" destId="{6CD409A2-6A73-424C-88EF-3D983EC661FB}" srcOrd="0" destOrd="2" presId="urn:microsoft.com/office/officeart/2005/8/layout/vList5"/>
     <dgm:cxn modelId="{2B5610F7-51C0-4003-9A91-CF874267838D}" srcId="{F6C791DB-77C8-462B-BB1F-BA5A54000B40}" destId="{2B633D41-810D-420D-ACCC-32E798817097}" srcOrd="2" destOrd="0" parTransId="{E27D9EA1-EDCB-40B6-881A-FFFD9168882A}" sibTransId="{ACBCE6B1-271E-4E41-8EB5-C049FEDBB63D}"/>
-    <dgm:cxn modelId="{B19BCF0C-DA99-43B3-9680-BF0AB3E6CFC4}" type="presParOf" srcId="{FE06885F-00EB-4177-AB36-8935369F84D9}" destId="{C817F8C2-A788-4FD4-A1ED-8801045B2CAD}" srcOrd="0" destOrd="0" presId="urn:microsoft.com/office/officeart/2005/8/layout/vList5"/>
-    <dgm:cxn modelId="{1A9370A4-1BD7-4ACC-BF4F-7501F98D7D13}" type="presParOf" srcId="{C817F8C2-A788-4FD4-A1ED-8801045B2CAD}" destId="{96B3AC0D-F988-48E5-827C-7716474EA374}" srcOrd="0" destOrd="0" presId="urn:microsoft.com/office/officeart/2005/8/layout/vList5"/>
-    <dgm:cxn modelId="{B3F87279-7D57-4748-AB27-6B6BB2DBD6AD}" type="presParOf" srcId="{C817F8C2-A788-4FD4-A1ED-8801045B2CAD}" destId="{4ACAFC3A-88D9-4150-A997-A5A06EE7BE34}" srcOrd="1" destOrd="0" presId="urn:microsoft.com/office/officeart/2005/8/layout/vList5"/>
-    <dgm:cxn modelId="{890F568A-13D9-41E7-A5A8-680780A7DEB1}" type="presParOf" srcId="{FE06885F-00EB-4177-AB36-8935369F84D9}" destId="{719ADB65-DDCD-43D3-BB61-3ACF9FF5449F}" srcOrd="1" destOrd="0" presId="urn:microsoft.com/office/officeart/2005/8/layout/vList5"/>
-    <dgm:cxn modelId="{21D5B4D2-B055-48D6-BEA7-C26998FBABFF}" type="presParOf" srcId="{FE06885F-00EB-4177-AB36-8935369F84D9}" destId="{79EA1356-1B5C-466B-8F49-FA33A6982A23}" srcOrd="2" destOrd="0" presId="urn:microsoft.com/office/officeart/2005/8/layout/vList5"/>
-    <dgm:cxn modelId="{8CC54DE7-6BAD-4629-AAF9-A093C1AB1935}" type="presParOf" srcId="{79EA1356-1B5C-466B-8F49-FA33A6982A23}" destId="{E02348CB-6FB3-4006-88BA-59401D68859D}" srcOrd="0" destOrd="0" presId="urn:microsoft.com/office/officeart/2005/8/layout/vList5"/>
-    <dgm:cxn modelId="{8430A7E3-0CB4-475A-B453-310FDCD007AC}" type="presParOf" srcId="{79EA1356-1B5C-466B-8F49-FA33A6982A23}" destId="{6CD409A2-6A73-424C-88EF-3D983EC661FB}" srcOrd="1" destOrd="0" presId="urn:microsoft.com/office/officeart/2005/8/layout/vList5"/>
+    <dgm:cxn modelId="{29A33986-C173-4651-8D9A-2DD344F78AB8}" type="presParOf" srcId="{FE06885F-00EB-4177-AB36-8935369F84D9}" destId="{C817F8C2-A788-4FD4-A1ED-8801045B2CAD}" srcOrd="0" destOrd="0" presId="urn:microsoft.com/office/officeart/2005/8/layout/vList5"/>
+    <dgm:cxn modelId="{41B1DD1E-B8D9-49EC-A021-85512091C4A6}" type="presParOf" srcId="{C817F8C2-A788-4FD4-A1ED-8801045B2CAD}" destId="{96B3AC0D-F988-48E5-827C-7716474EA374}" srcOrd="0" destOrd="0" presId="urn:microsoft.com/office/officeart/2005/8/layout/vList5"/>
+    <dgm:cxn modelId="{CD7E9EB0-A1B7-4C82-B7CE-89305B05837E}" type="presParOf" srcId="{C817F8C2-A788-4FD4-A1ED-8801045B2CAD}" destId="{4ACAFC3A-88D9-4150-A997-A5A06EE7BE34}" srcOrd="1" destOrd="0" presId="urn:microsoft.com/office/officeart/2005/8/layout/vList5"/>
+    <dgm:cxn modelId="{5F1E63B6-A166-40CC-BD6A-2E20EAC5FE13}" type="presParOf" srcId="{FE06885F-00EB-4177-AB36-8935369F84D9}" destId="{719ADB65-DDCD-43D3-BB61-3ACF9FF5449F}" srcOrd="1" destOrd="0" presId="urn:microsoft.com/office/officeart/2005/8/layout/vList5"/>
+    <dgm:cxn modelId="{C47FFFEC-73D9-4D1A-951C-E63D3962E824}" type="presParOf" srcId="{FE06885F-00EB-4177-AB36-8935369F84D9}" destId="{79EA1356-1B5C-466B-8F49-FA33A6982A23}" srcOrd="2" destOrd="0" presId="urn:microsoft.com/office/officeart/2005/8/layout/vList5"/>
+    <dgm:cxn modelId="{DBA99EB3-396A-4D08-B3F9-2F7B5016F8CB}" type="presParOf" srcId="{79EA1356-1B5C-466B-8F49-FA33A6982A23}" destId="{E02348CB-6FB3-4006-88BA-59401D68859D}" srcOrd="0" destOrd="0" presId="urn:microsoft.com/office/officeart/2005/8/layout/vList5"/>
+    <dgm:cxn modelId="{CA59CF50-FE4F-4A41-9C6F-11ECA4DFFA64}" type="presParOf" srcId="{79EA1356-1B5C-466B-8F49-FA33A6982A23}" destId="{6CD409A2-6A73-424C-88EF-3D983EC661FB}" srcOrd="1" destOrd="0" presId="urn:microsoft.com/office/officeart/2005/8/layout/vList5"/>
   </dgm:cxnLst>
   <dgm:bg/>
   <dgm:whole/>
@@ -10831,13 +11255,16 @@
       </dgm:t>
     </dgm:pt>
     <dgm:pt modelId="{0D6C2675-08C7-4E55-9836-8C01325D7C68}">
-      <dgm:prSet phldrT="[Text]" phldr="1"/>
+      <dgm:prSet phldrT="[Text]"/>
       <dgm:spPr/>
       <dgm:t>
         <a:bodyPr/>
         <a:lstStyle/>
         <a:p>
-          <a:endParaRPr lang="en-US"/>
+          <a:r>
+            <a:rPr lang="en-US"/>
+            <a:t>Read input for current state</a:t>
+          </a:r>
         </a:p>
       </dgm:t>
     </dgm:pt>
@@ -10853,39 +11280,6 @@
       </dgm:t>
     </dgm:pt>
     <dgm:pt modelId="{83F94176-5602-4173-92D3-FD75C2A2C407}" type="sibTrans" cxnId="{D880C9BE-C82E-4A67-B7BC-C3F85810D229}">
-      <dgm:prSet/>
-      <dgm:spPr/>
-      <dgm:t>
-        <a:bodyPr/>
-        <a:lstStyle/>
-        <a:p>
-          <a:endParaRPr lang="en-US"/>
-        </a:p>
-      </dgm:t>
-    </dgm:pt>
-    <dgm:pt modelId="{7E899E0F-3402-4EF9-B3B4-E38FB2A91A44}">
-      <dgm:prSet phldrT="[Text]" phldr="1"/>
-      <dgm:spPr/>
-      <dgm:t>
-        <a:bodyPr/>
-        <a:lstStyle/>
-        <a:p>
-          <a:endParaRPr lang="en-US"/>
-        </a:p>
-      </dgm:t>
-    </dgm:pt>
-    <dgm:pt modelId="{694AB993-21C6-4AFD-861C-E79E4A250B85}" type="parTrans" cxnId="{D61678EF-39EA-4903-9095-2EF5ADFEE40B}">
-      <dgm:prSet/>
-      <dgm:spPr/>
-      <dgm:t>
-        <a:bodyPr/>
-        <a:lstStyle/>
-        <a:p>
-          <a:endParaRPr lang="en-US"/>
-        </a:p>
-      </dgm:t>
-    </dgm:pt>
-    <dgm:pt modelId="{CC91819C-2E75-41F7-9501-1339EE5BDE54}" type="sibTrans" cxnId="{D61678EF-39EA-4903-9095-2EF5ADFEE40B}">
       <dgm:prSet/>
       <dgm:spPr/>
       <dgm:t>
@@ -10933,13 +11327,16 @@
       </dgm:t>
     </dgm:pt>
     <dgm:pt modelId="{785EA6D9-F6B7-4816-8D4E-E51D687A021F}">
-      <dgm:prSet phldrT="[Text]" phldr="1"/>
+      <dgm:prSet phldrT="[Text]"/>
       <dgm:spPr/>
       <dgm:t>
         <a:bodyPr/>
         <a:lstStyle/>
         <a:p>
-          <a:endParaRPr lang="en-US"/>
+          <a:r>
+            <a:rPr lang="en-US"/>
+            <a:t>Update current state logic</a:t>
+          </a:r>
         </a:p>
       </dgm:t>
     </dgm:pt>
@@ -10955,39 +11352,6 @@
       </dgm:t>
     </dgm:pt>
     <dgm:pt modelId="{77C2D14F-4155-4BF0-9F01-D39C243CA3A4}" type="sibTrans" cxnId="{4CCEEA0B-ECF5-4EE4-860F-FE2F270746F4}">
-      <dgm:prSet/>
-      <dgm:spPr/>
-      <dgm:t>
-        <a:bodyPr/>
-        <a:lstStyle/>
-        <a:p>
-          <a:endParaRPr lang="en-US"/>
-        </a:p>
-      </dgm:t>
-    </dgm:pt>
-    <dgm:pt modelId="{A8D55571-9870-4E9E-8602-2E6C2E5A6DF0}">
-      <dgm:prSet phldrT="[Text]" phldr="1"/>
-      <dgm:spPr/>
-      <dgm:t>
-        <a:bodyPr/>
-        <a:lstStyle/>
-        <a:p>
-          <a:endParaRPr lang="en-US"/>
-        </a:p>
-      </dgm:t>
-    </dgm:pt>
-    <dgm:pt modelId="{A203315C-1BB6-46A4-9658-3B8197BD5E3F}" type="parTrans" cxnId="{6F679145-E87E-4DAA-8362-357E5AF1FD98}">
-      <dgm:prSet/>
-      <dgm:spPr/>
-      <dgm:t>
-        <a:bodyPr/>
-        <a:lstStyle/>
-        <a:p>
-          <a:endParaRPr lang="en-US"/>
-        </a:p>
-      </dgm:t>
-    </dgm:pt>
-    <dgm:pt modelId="{B8C2F229-8FBE-40D4-94F3-3FF74C92D02F}" type="sibTrans" cxnId="{6F679145-E87E-4DAA-8362-357E5AF1FD98}">
       <dgm:prSet/>
       <dgm:spPr/>
       <dgm:t>
@@ -11035,13 +11399,16 @@
       </dgm:t>
     </dgm:pt>
     <dgm:pt modelId="{AE75F7B2-7F4F-4E63-AE54-BA1704D63C9B}">
-      <dgm:prSet phldrT="[Text]" phldr="1"/>
+      <dgm:prSet phldrT="[Text]"/>
       <dgm:spPr/>
       <dgm:t>
         <a:bodyPr/>
         <a:lstStyle/>
         <a:p>
-          <a:endParaRPr lang="en-US"/>
+          <a:r>
+            <a:rPr lang="en-US"/>
+            <a:t>Update current state graphics</a:t>
+          </a:r>
         </a:p>
       </dgm:t>
     </dgm:pt>
@@ -11057,39 +11424,6 @@
       </dgm:t>
     </dgm:pt>
     <dgm:pt modelId="{9792119D-18DE-4D25-AC77-A704C90EBBF7}" type="sibTrans" cxnId="{00E933A0-7280-4139-B744-4216A8F884B8}">
-      <dgm:prSet/>
-      <dgm:spPr/>
-      <dgm:t>
-        <a:bodyPr/>
-        <a:lstStyle/>
-        <a:p>
-          <a:endParaRPr lang="en-US"/>
-        </a:p>
-      </dgm:t>
-    </dgm:pt>
-    <dgm:pt modelId="{4F2B7608-C869-428C-849A-A79E16B63E5B}">
-      <dgm:prSet phldrT="[Text]" phldr="1"/>
-      <dgm:spPr/>
-      <dgm:t>
-        <a:bodyPr/>
-        <a:lstStyle/>
-        <a:p>
-          <a:endParaRPr lang="en-US"/>
-        </a:p>
-      </dgm:t>
-    </dgm:pt>
-    <dgm:pt modelId="{A7D344E1-DEFE-4E5B-8932-3FF77BEE6024}" type="parTrans" cxnId="{7989D65B-6677-4C45-A3A7-9CBC90F7EEBF}">
-      <dgm:prSet/>
-      <dgm:spPr/>
-      <dgm:t>
-        <a:bodyPr/>
-        <a:lstStyle/>
-        <a:p>
-          <a:endParaRPr lang="en-US"/>
-        </a:p>
-      </dgm:t>
-    </dgm:pt>
-    <dgm:pt modelId="{2CEF161F-64AD-46B9-B77E-CB32C6730652}" type="sibTrans" cxnId="{7989D65B-6677-4C45-A3A7-9CBC90F7EEBF}">
       <dgm:prSet/>
       <dgm:spPr/>
       <dgm:t>
@@ -11117,8 +11451,44 @@
     <dgm:pt modelId="{EE13BBAB-1712-4E15-97A0-84DF1A2593C0}" type="parTrans" cxnId="{50488DC7-9A13-4D8C-866B-B13BA2B5A71C}">
       <dgm:prSet/>
       <dgm:spPr/>
+      <dgm:t>
+        <a:bodyPr/>
+        <a:lstStyle/>
+        <a:p>
+          <a:endParaRPr lang="en-US"/>
+        </a:p>
+      </dgm:t>
     </dgm:pt>
     <dgm:pt modelId="{C843AB41-E48B-4B5A-B522-D52F7E142D31}" type="sibTrans" cxnId="{50488DC7-9A13-4D8C-866B-B13BA2B5A71C}">
+      <dgm:prSet/>
+      <dgm:spPr/>
+      <dgm:t>
+        <a:bodyPr/>
+        <a:lstStyle/>
+        <a:p>
+          <a:endParaRPr lang="en-US"/>
+        </a:p>
+      </dgm:t>
+    </dgm:pt>
+    <dgm:pt modelId="{1F17295E-780C-430A-8FBB-24ABB3B64925}">
+      <dgm:prSet phldrT="[Text]"/>
+      <dgm:spPr/>
+      <dgm:t>
+        <a:bodyPr/>
+        <a:lstStyle/>
+        <a:p>
+          <a:r>
+            <a:rPr lang="en-US"/>
+            <a:t>Change current state if needed</a:t>
+          </a:r>
+        </a:p>
+      </dgm:t>
+    </dgm:pt>
+    <dgm:pt modelId="{F8F7F918-A795-4C74-8BAA-94AEE8C76127}" type="parTrans" cxnId="{6E279315-9DD1-4504-954A-0396B883C092}">
+      <dgm:prSet/>
+      <dgm:spPr/>
+    </dgm:pt>
+    <dgm:pt modelId="{C61C7F33-B763-466F-BDFD-814ACBED765D}" type="sibTrans" cxnId="{6E279315-9DD1-4504-954A-0396B883C092}">
       <dgm:prSet/>
       <dgm:spPr/>
     </dgm:pt>
@@ -11131,6 +11501,13 @@
         </dgm:presLayoutVars>
       </dgm:prSet>
       <dgm:spPr/>
+      <dgm:t>
+        <a:bodyPr/>
+        <a:lstStyle/>
+        <a:p>
+          <a:endParaRPr lang="en-US"/>
+        </a:p>
+      </dgm:t>
     </dgm:pt>
     <dgm:pt modelId="{01B276C4-7716-4DE0-8745-357FAA138841}" type="pres">
       <dgm:prSet presAssocID="{4686B8AB-2551-4F52-84E1-EEED6A02A1A6}" presName="linNode" presStyleCnt="0"/>
@@ -11153,12 +11530,19 @@
       </dgm:t>
     </dgm:pt>
     <dgm:pt modelId="{085BE4FE-57FA-4C2A-9184-60B82553A4DA}" type="pres">
-      <dgm:prSet presAssocID="{4686B8AB-2551-4F52-84E1-EEED6A02A1A6}" presName="descendantText" presStyleLbl="alignAccFollowNode1" presStyleIdx="0" presStyleCnt="3">
+      <dgm:prSet presAssocID="{4686B8AB-2551-4F52-84E1-EEED6A02A1A6}" presName="descendantText" presStyleLbl="alignAccFollowNode1" presStyleIdx="0" presStyleCnt="4">
         <dgm:presLayoutVars>
           <dgm:bulletEnabled val="1"/>
         </dgm:presLayoutVars>
       </dgm:prSet>
       <dgm:spPr/>
+      <dgm:t>
+        <a:bodyPr/>
+        <a:lstStyle/>
+        <a:p>
+          <a:endParaRPr lang="en-US"/>
+        </a:p>
+      </dgm:t>
     </dgm:pt>
     <dgm:pt modelId="{91294718-B530-483E-A978-1A050A92C0EA}" type="pres">
       <dgm:prSet presAssocID="{28472C08-70D7-4769-9F1D-B3698E08FEF8}" presName="sp" presStyleCnt="0"/>
@@ -11176,14 +11560,28 @@
         </dgm:presLayoutVars>
       </dgm:prSet>
       <dgm:spPr/>
+      <dgm:t>
+        <a:bodyPr/>
+        <a:lstStyle/>
+        <a:p>
+          <a:endParaRPr lang="en-US"/>
+        </a:p>
+      </dgm:t>
     </dgm:pt>
     <dgm:pt modelId="{D5B624D4-E8CB-4B7F-8FCE-7580040DB243}" type="pres">
-      <dgm:prSet presAssocID="{AC074B91-5358-490F-B8EB-FE8C84030C81}" presName="descendantText" presStyleLbl="alignAccFollowNode1" presStyleIdx="1" presStyleCnt="3">
+      <dgm:prSet presAssocID="{AC074B91-5358-490F-B8EB-FE8C84030C81}" presName="descendantText" presStyleLbl="alignAccFollowNode1" presStyleIdx="1" presStyleCnt="4">
         <dgm:presLayoutVars>
           <dgm:bulletEnabled val="1"/>
         </dgm:presLayoutVars>
       </dgm:prSet>
       <dgm:spPr/>
+      <dgm:t>
+        <a:bodyPr/>
+        <a:lstStyle/>
+        <a:p>
+          <a:endParaRPr lang="en-US"/>
+        </a:p>
+      </dgm:t>
     </dgm:pt>
     <dgm:pt modelId="{384C1B1A-C579-4138-9F84-EFDB6F163B5B}" type="pres">
       <dgm:prSet presAssocID="{8FE69C32-3A8F-43E5-AA82-15FD90875734}" presName="sp" presStyleCnt="0"/>
@@ -11201,9 +11599,16 @@
         </dgm:presLayoutVars>
       </dgm:prSet>
       <dgm:spPr/>
+      <dgm:t>
+        <a:bodyPr/>
+        <a:lstStyle/>
+        <a:p>
+          <a:endParaRPr lang="en-US"/>
+        </a:p>
+      </dgm:t>
     </dgm:pt>
     <dgm:pt modelId="{7365D8B3-2540-4B32-8B83-7023595CB8A4}" type="pres">
-      <dgm:prSet presAssocID="{0DB8AF91-EB9E-4910-A7F8-5740F842FF37}" presName="descendantText" presStyleLbl="alignAccFollowNode1" presStyleIdx="2" presStyleCnt="3">
+      <dgm:prSet presAssocID="{0DB8AF91-EB9E-4910-A7F8-5740F842FF37}" presName="descendantText" presStyleLbl="alignAccFollowNode1" presStyleIdx="2" presStyleCnt="4">
         <dgm:presLayoutVars>
           <dgm:bulletEnabled val="1"/>
         </dgm:presLayoutVars>
@@ -11241,43 +11646,55 @@
         </a:p>
       </dgm:t>
     </dgm:pt>
+    <dgm:pt modelId="{838A7AD3-F0E2-4850-8B58-00E1634F4062}" type="pres">
+      <dgm:prSet presAssocID="{0B907740-B092-402D-AEBB-5DF3D3D54FA7}" presName="descendantText" presStyleLbl="alignAccFollowNode1" presStyleIdx="3" presStyleCnt="4">
+        <dgm:presLayoutVars>
+          <dgm:bulletEnabled val="1"/>
+        </dgm:presLayoutVars>
+      </dgm:prSet>
+      <dgm:spPr/>
+      <dgm:t>
+        <a:bodyPr/>
+        <a:lstStyle/>
+        <a:p>
+          <a:endParaRPr lang="en-US"/>
+        </a:p>
+      </dgm:t>
+    </dgm:pt>
   </dgm:ptLst>
   <dgm:cxnLst>
+    <dgm:cxn modelId="{00079638-258B-4FDF-952D-DB1ECBB8D29C}" type="presOf" srcId="{5D49B81A-42FE-45D7-82F0-B79369BF7765}" destId="{B6C8A26C-7F46-4259-8A32-3ECDFEAD516E}" srcOrd="0" destOrd="0" presId="urn:microsoft.com/office/officeart/2005/8/layout/vList5"/>
     <dgm:cxn modelId="{50488DC7-9A13-4D8C-866B-B13BA2B5A71C}" srcId="{5D49B81A-42FE-45D7-82F0-B79369BF7765}" destId="{0B907740-B092-402D-AEBB-5DF3D3D54FA7}" srcOrd="3" destOrd="0" parTransId="{EE13BBAB-1712-4E15-97A0-84DF1A2593C0}" sibTransId="{C843AB41-E48B-4B5A-B522-D52F7E142D31}"/>
+    <dgm:cxn modelId="{9F594624-AD26-464E-9A21-86C6A92B9B93}" type="presOf" srcId="{AE75F7B2-7F4F-4E63-AE54-BA1704D63C9B}" destId="{7365D8B3-2540-4B32-8B83-7023595CB8A4}" srcOrd="0" destOrd="0" presId="urn:microsoft.com/office/officeart/2005/8/layout/vList5"/>
+    <dgm:cxn modelId="{3ED9CF57-FD70-4A5B-9597-521251F59BEF}" type="presOf" srcId="{785EA6D9-F6B7-4816-8D4E-E51D687A021F}" destId="{D5B624D4-E8CB-4B7F-8FCE-7580040DB243}" srcOrd="0" destOrd="0" presId="urn:microsoft.com/office/officeart/2005/8/layout/vList5"/>
     <dgm:cxn modelId="{D880C9BE-C82E-4A67-B7BC-C3F85810D229}" srcId="{4686B8AB-2551-4F52-84E1-EEED6A02A1A6}" destId="{0D6C2675-08C7-4E55-9836-8C01325D7C68}" srcOrd="0" destOrd="0" parTransId="{BE5A8568-340E-46A7-B850-61EF725E6E56}" sibTransId="{83F94176-5602-4173-92D3-FD75C2A2C407}"/>
+    <dgm:cxn modelId="{FFF922F7-1E5F-4493-B922-5A56F4FFB899}" type="presOf" srcId="{0B907740-B092-402D-AEBB-5DF3D3D54FA7}" destId="{B9C13F57-354B-4D20-BB91-CE2E1779DB11}" srcOrd="0" destOrd="0" presId="urn:microsoft.com/office/officeart/2005/8/layout/vList5"/>
     <dgm:cxn modelId="{101E2DC4-C9A9-4FDF-BEB5-8982D57A459C}" srcId="{5D49B81A-42FE-45D7-82F0-B79369BF7765}" destId="{0DB8AF91-EB9E-4910-A7F8-5740F842FF37}" srcOrd="2" destOrd="0" parTransId="{988A7E9C-9041-4277-AAD5-4938747611C0}" sibTransId="{3F1A0C92-193C-484C-B404-C927A854D49C}"/>
-    <dgm:cxn modelId="{DC488AA8-8903-4E1F-8888-3F09888C78E6}" type="presOf" srcId="{5D49B81A-42FE-45D7-82F0-B79369BF7765}" destId="{B6C8A26C-7F46-4259-8A32-3ECDFEAD516E}" srcOrd="0" destOrd="0" presId="urn:microsoft.com/office/officeart/2005/8/layout/vList5"/>
-    <dgm:cxn modelId="{12753A99-120E-4FC7-90D3-9DC6B818416D}" type="presOf" srcId="{0D6C2675-08C7-4E55-9836-8C01325D7C68}" destId="{085BE4FE-57FA-4C2A-9184-60B82553A4DA}" srcOrd="0" destOrd="0" presId="urn:microsoft.com/office/officeart/2005/8/layout/vList5"/>
-    <dgm:cxn modelId="{D61678EF-39EA-4903-9095-2EF5ADFEE40B}" srcId="{4686B8AB-2551-4F52-84E1-EEED6A02A1A6}" destId="{7E899E0F-3402-4EF9-B3B4-E38FB2A91A44}" srcOrd="1" destOrd="0" parTransId="{694AB993-21C6-4AFD-861C-E79E4A250B85}" sibTransId="{CC91819C-2E75-41F7-9501-1339EE5BDE54}"/>
-    <dgm:cxn modelId="{9196E3E0-9C56-4FCD-834C-501B54C04D95}" type="presOf" srcId="{4686B8AB-2551-4F52-84E1-EEED6A02A1A6}" destId="{B10B4F35-87D6-4F93-BFA8-83BB3F899DA1}" srcOrd="0" destOrd="0" presId="urn:microsoft.com/office/officeart/2005/8/layout/vList5"/>
-    <dgm:cxn modelId="{168117BB-626A-4A3D-BC5E-0093AA4A6301}" type="presOf" srcId="{A8D55571-9870-4E9E-8602-2E6C2E5A6DF0}" destId="{D5B624D4-E8CB-4B7F-8FCE-7580040DB243}" srcOrd="0" destOrd="1" presId="urn:microsoft.com/office/officeart/2005/8/layout/vList5"/>
+    <dgm:cxn modelId="{A301CC3A-39E4-4951-A701-CB7C0D9B8C54}" type="presOf" srcId="{1F17295E-780C-430A-8FBB-24ABB3B64925}" destId="{838A7AD3-F0E2-4850-8B58-00E1634F4062}" srcOrd="0" destOrd="0" presId="urn:microsoft.com/office/officeart/2005/8/layout/vList5"/>
+    <dgm:cxn modelId="{C013E415-49BF-4DD9-AFD7-BFF0B88B7BDB}" type="presOf" srcId="{0DB8AF91-EB9E-4910-A7F8-5740F842FF37}" destId="{234AD9EF-265C-482D-A823-472C49498C81}" srcOrd="0" destOrd="0" presId="urn:microsoft.com/office/officeart/2005/8/layout/vList5"/>
+    <dgm:cxn modelId="{6E279315-9DD1-4504-954A-0396B883C092}" srcId="{0B907740-B092-402D-AEBB-5DF3D3D54FA7}" destId="{1F17295E-780C-430A-8FBB-24ABB3B64925}" srcOrd="0" destOrd="0" parTransId="{F8F7F918-A795-4C74-8BAA-94AEE8C76127}" sibTransId="{C61C7F33-B763-466F-BDFD-814ACBED765D}"/>
+    <dgm:cxn modelId="{D9A6DB13-A032-4343-BFCD-051CA6131D4C}" type="presOf" srcId="{4686B8AB-2551-4F52-84E1-EEED6A02A1A6}" destId="{B10B4F35-87D6-4F93-BFA8-83BB3F899DA1}" srcOrd="0" destOrd="0" presId="urn:microsoft.com/office/officeart/2005/8/layout/vList5"/>
+    <dgm:cxn modelId="{4CCEEA0B-ECF5-4EE4-860F-FE2F270746F4}" srcId="{AC074B91-5358-490F-B8EB-FE8C84030C81}" destId="{785EA6D9-F6B7-4816-8D4E-E51D687A021F}" srcOrd="0" destOrd="0" parTransId="{5F642935-8836-4DB2-9E76-558592AEC2E1}" sibTransId="{77C2D14F-4155-4BF0-9F01-D39C243CA3A4}"/>
     <dgm:cxn modelId="{1850233A-6C2F-431E-A426-1B6D2CA09833}" srcId="{5D49B81A-42FE-45D7-82F0-B79369BF7765}" destId="{AC074B91-5358-490F-B8EB-FE8C84030C81}" srcOrd="1" destOrd="0" parTransId="{C2A6102C-7594-4F62-BDE9-A2E9EC7AFA48}" sibTransId="{8FE69C32-3A8F-43E5-AA82-15FD90875734}"/>
-    <dgm:cxn modelId="{8BEEB302-5267-4D98-A376-21DE77E2C598}" type="presOf" srcId="{4F2B7608-C869-428C-849A-A79E16B63E5B}" destId="{7365D8B3-2540-4B32-8B83-7023595CB8A4}" srcOrd="0" destOrd="1" presId="urn:microsoft.com/office/officeart/2005/8/layout/vList5"/>
-    <dgm:cxn modelId="{4CCEEA0B-ECF5-4EE4-860F-FE2F270746F4}" srcId="{AC074B91-5358-490F-B8EB-FE8C84030C81}" destId="{785EA6D9-F6B7-4816-8D4E-E51D687A021F}" srcOrd="0" destOrd="0" parTransId="{5F642935-8836-4DB2-9E76-558592AEC2E1}" sibTransId="{77C2D14F-4155-4BF0-9F01-D39C243CA3A4}"/>
-    <dgm:cxn modelId="{CCD77D51-AF2C-4727-95F2-10632EE6D1C8}" type="presOf" srcId="{AC074B91-5358-490F-B8EB-FE8C84030C81}" destId="{71660E0C-C9F6-471B-AAC8-C2624483F9CA}" srcOrd="0" destOrd="0" presId="urn:microsoft.com/office/officeart/2005/8/layout/vList5"/>
-    <dgm:cxn modelId="{212ED231-7BF0-4B66-B192-D4D974A12883}" type="presOf" srcId="{0B907740-B092-402D-AEBB-5DF3D3D54FA7}" destId="{B9C13F57-354B-4D20-BB91-CE2E1779DB11}" srcOrd="0" destOrd="0" presId="urn:microsoft.com/office/officeart/2005/8/layout/vList5"/>
-    <dgm:cxn modelId="{3945C766-3E76-49EA-9EF7-83C757AD9CE5}" type="presOf" srcId="{7E899E0F-3402-4EF9-B3B4-E38FB2A91A44}" destId="{085BE4FE-57FA-4C2A-9184-60B82553A4DA}" srcOrd="0" destOrd="1" presId="urn:microsoft.com/office/officeart/2005/8/layout/vList5"/>
-    <dgm:cxn modelId="{6F679145-E87E-4DAA-8362-357E5AF1FD98}" srcId="{AC074B91-5358-490F-B8EB-FE8C84030C81}" destId="{A8D55571-9870-4E9E-8602-2E6C2E5A6DF0}" srcOrd="1" destOrd="0" parTransId="{A203315C-1BB6-46A4-9658-3B8197BD5E3F}" sibTransId="{B8C2F229-8FBE-40D4-94F3-3FF74C92D02F}"/>
     <dgm:cxn modelId="{00E933A0-7280-4139-B744-4216A8F884B8}" srcId="{0DB8AF91-EB9E-4910-A7F8-5740F842FF37}" destId="{AE75F7B2-7F4F-4E63-AE54-BA1704D63C9B}" srcOrd="0" destOrd="0" parTransId="{7EBAFA35-30F6-4FEA-85B7-252DD8A30539}" sibTransId="{9792119D-18DE-4D25-AC77-A704C90EBBF7}"/>
     <dgm:cxn modelId="{F140CFF7-E316-4678-A297-420F1B36DFC6}" srcId="{5D49B81A-42FE-45D7-82F0-B79369BF7765}" destId="{4686B8AB-2551-4F52-84E1-EEED6A02A1A6}" srcOrd="0" destOrd="0" parTransId="{8F181FF6-468B-4989-AA3C-6E5CC30D1ABF}" sibTransId="{28472C08-70D7-4769-9F1D-B3698E08FEF8}"/>
-    <dgm:cxn modelId="{A84FEA3A-4526-4F2B-A90D-8F196C323A03}" type="presOf" srcId="{785EA6D9-F6B7-4816-8D4E-E51D687A021F}" destId="{D5B624D4-E8CB-4B7F-8FCE-7580040DB243}" srcOrd="0" destOrd="0" presId="urn:microsoft.com/office/officeart/2005/8/layout/vList5"/>
-    <dgm:cxn modelId="{7989D65B-6677-4C45-A3A7-9CBC90F7EEBF}" srcId="{0DB8AF91-EB9E-4910-A7F8-5740F842FF37}" destId="{4F2B7608-C869-428C-849A-A79E16B63E5B}" srcOrd="1" destOrd="0" parTransId="{A7D344E1-DEFE-4E5B-8932-3FF77BEE6024}" sibTransId="{2CEF161F-64AD-46B9-B77E-CB32C6730652}"/>
-    <dgm:cxn modelId="{F3B7118E-90CD-4C6C-8302-DC59FB552109}" type="presOf" srcId="{AE75F7B2-7F4F-4E63-AE54-BA1704D63C9B}" destId="{7365D8B3-2540-4B32-8B83-7023595CB8A4}" srcOrd="0" destOrd="0" presId="urn:microsoft.com/office/officeart/2005/8/layout/vList5"/>
-    <dgm:cxn modelId="{CD47EA97-6A55-42D5-A5D5-61D9659AF749}" type="presOf" srcId="{0DB8AF91-EB9E-4910-A7F8-5740F842FF37}" destId="{234AD9EF-265C-482D-A823-472C49498C81}" srcOrd="0" destOrd="0" presId="urn:microsoft.com/office/officeart/2005/8/layout/vList5"/>
-    <dgm:cxn modelId="{56B38D7B-4FA1-4F37-8DE4-8F967F9153C5}" type="presParOf" srcId="{B6C8A26C-7F46-4259-8A32-3ECDFEAD516E}" destId="{01B276C4-7716-4DE0-8745-357FAA138841}" srcOrd="0" destOrd="0" presId="urn:microsoft.com/office/officeart/2005/8/layout/vList5"/>
-    <dgm:cxn modelId="{868CDABC-8333-4EEA-89E3-CC0C5FDDD435}" type="presParOf" srcId="{01B276C4-7716-4DE0-8745-357FAA138841}" destId="{B10B4F35-87D6-4F93-BFA8-83BB3F899DA1}" srcOrd="0" destOrd="0" presId="urn:microsoft.com/office/officeart/2005/8/layout/vList5"/>
-    <dgm:cxn modelId="{AC693DB0-2A0F-404D-B754-E27FC6FD3ECF}" type="presParOf" srcId="{01B276C4-7716-4DE0-8745-357FAA138841}" destId="{085BE4FE-57FA-4C2A-9184-60B82553A4DA}" srcOrd="1" destOrd="0" presId="urn:microsoft.com/office/officeart/2005/8/layout/vList5"/>
-    <dgm:cxn modelId="{9A70AA6C-487C-4382-A02D-1D9747AF92E5}" type="presParOf" srcId="{B6C8A26C-7F46-4259-8A32-3ECDFEAD516E}" destId="{91294718-B530-483E-A978-1A050A92C0EA}" srcOrd="1" destOrd="0" presId="urn:microsoft.com/office/officeart/2005/8/layout/vList5"/>
-    <dgm:cxn modelId="{85B70BE7-BB42-4B0D-B032-F8E6DD438E17}" type="presParOf" srcId="{B6C8A26C-7F46-4259-8A32-3ECDFEAD516E}" destId="{601D119F-D244-4F9B-AD1D-8A23CD6465D7}" srcOrd="2" destOrd="0" presId="urn:microsoft.com/office/officeart/2005/8/layout/vList5"/>
-    <dgm:cxn modelId="{7DC88C1B-C075-4745-96D5-545C04F8981B}" type="presParOf" srcId="{601D119F-D244-4F9B-AD1D-8A23CD6465D7}" destId="{71660E0C-C9F6-471B-AAC8-C2624483F9CA}" srcOrd="0" destOrd="0" presId="urn:microsoft.com/office/officeart/2005/8/layout/vList5"/>
-    <dgm:cxn modelId="{C18DD82F-7A29-4565-BFFA-D4CB340F45B3}" type="presParOf" srcId="{601D119F-D244-4F9B-AD1D-8A23CD6465D7}" destId="{D5B624D4-E8CB-4B7F-8FCE-7580040DB243}" srcOrd="1" destOrd="0" presId="urn:microsoft.com/office/officeart/2005/8/layout/vList5"/>
-    <dgm:cxn modelId="{70B674BC-C765-484D-83EA-70E848DB4AB6}" type="presParOf" srcId="{B6C8A26C-7F46-4259-8A32-3ECDFEAD516E}" destId="{384C1B1A-C579-4138-9F84-EFDB6F163B5B}" srcOrd="3" destOrd="0" presId="urn:microsoft.com/office/officeart/2005/8/layout/vList5"/>
-    <dgm:cxn modelId="{2EA06C73-3A20-41BC-9C09-F52E9B98F9FE}" type="presParOf" srcId="{B6C8A26C-7F46-4259-8A32-3ECDFEAD516E}" destId="{486EF6F8-6B83-410D-A2EB-277C16701BA0}" srcOrd="4" destOrd="0" presId="urn:microsoft.com/office/officeart/2005/8/layout/vList5"/>
-    <dgm:cxn modelId="{25B314DB-3E53-4460-8B07-94D41F621E2E}" type="presParOf" srcId="{486EF6F8-6B83-410D-A2EB-277C16701BA0}" destId="{234AD9EF-265C-482D-A823-472C49498C81}" srcOrd="0" destOrd="0" presId="urn:microsoft.com/office/officeart/2005/8/layout/vList5"/>
-    <dgm:cxn modelId="{69F2EB10-763D-4977-90B1-5BAF85904663}" type="presParOf" srcId="{486EF6F8-6B83-410D-A2EB-277C16701BA0}" destId="{7365D8B3-2540-4B32-8B83-7023595CB8A4}" srcOrd="1" destOrd="0" presId="urn:microsoft.com/office/officeart/2005/8/layout/vList5"/>
-    <dgm:cxn modelId="{A7361474-DB43-4D92-B89D-B4C31A8AE229}" type="presParOf" srcId="{B6C8A26C-7F46-4259-8A32-3ECDFEAD516E}" destId="{DD7F30ED-449F-41CF-A2A8-1295440A6664}" srcOrd="5" destOrd="0" presId="urn:microsoft.com/office/officeart/2005/8/layout/vList5"/>
-    <dgm:cxn modelId="{55B5F2D0-BE18-423E-9F77-6210F85E9FA5}" type="presParOf" srcId="{B6C8A26C-7F46-4259-8A32-3ECDFEAD516E}" destId="{B02040E8-2753-4F43-97B9-B8775A54BE4B}" srcOrd="6" destOrd="0" presId="urn:microsoft.com/office/officeart/2005/8/layout/vList5"/>
-    <dgm:cxn modelId="{71169693-3D0A-47C4-A04C-0A4A98119CA6}" type="presParOf" srcId="{B02040E8-2753-4F43-97B9-B8775A54BE4B}" destId="{B9C13F57-354B-4D20-BB91-CE2E1779DB11}" srcOrd="0" destOrd="0" presId="urn:microsoft.com/office/officeart/2005/8/layout/vList5"/>
+    <dgm:cxn modelId="{98B2DD8C-7F91-4C99-A790-039C6D17E9AD}" type="presOf" srcId="{AC074B91-5358-490F-B8EB-FE8C84030C81}" destId="{71660E0C-C9F6-471B-AAC8-C2624483F9CA}" srcOrd="0" destOrd="0" presId="urn:microsoft.com/office/officeart/2005/8/layout/vList5"/>
+    <dgm:cxn modelId="{9F4A2016-7184-4612-9E42-8FDD83890B6C}" type="presOf" srcId="{0D6C2675-08C7-4E55-9836-8C01325D7C68}" destId="{085BE4FE-57FA-4C2A-9184-60B82553A4DA}" srcOrd="0" destOrd="0" presId="urn:microsoft.com/office/officeart/2005/8/layout/vList5"/>
+    <dgm:cxn modelId="{BC05C354-A3D6-4C5B-ADE4-A8CBB92E26EB}" type="presParOf" srcId="{B6C8A26C-7F46-4259-8A32-3ECDFEAD516E}" destId="{01B276C4-7716-4DE0-8745-357FAA138841}" srcOrd="0" destOrd="0" presId="urn:microsoft.com/office/officeart/2005/8/layout/vList5"/>
+    <dgm:cxn modelId="{82A57094-967C-4AFC-AE1D-7EA7FEF394B5}" type="presParOf" srcId="{01B276C4-7716-4DE0-8745-357FAA138841}" destId="{B10B4F35-87D6-4F93-BFA8-83BB3F899DA1}" srcOrd="0" destOrd="0" presId="urn:microsoft.com/office/officeart/2005/8/layout/vList5"/>
+    <dgm:cxn modelId="{7D6D4C6C-CFAB-4236-A0D8-3120E3D7CEA0}" type="presParOf" srcId="{01B276C4-7716-4DE0-8745-357FAA138841}" destId="{085BE4FE-57FA-4C2A-9184-60B82553A4DA}" srcOrd="1" destOrd="0" presId="urn:microsoft.com/office/officeart/2005/8/layout/vList5"/>
+    <dgm:cxn modelId="{6C3FE2C1-B214-4403-8815-8F1B7199F1FF}" type="presParOf" srcId="{B6C8A26C-7F46-4259-8A32-3ECDFEAD516E}" destId="{91294718-B530-483E-A978-1A050A92C0EA}" srcOrd="1" destOrd="0" presId="urn:microsoft.com/office/officeart/2005/8/layout/vList5"/>
+    <dgm:cxn modelId="{C0CD2A91-EB9C-4015-9E12-F8C30F22D0EB}" type="presParOf" srcId="{B6C8A26C-7F46-4259-8A32-3ECDFEAD516E}" destId="{601D119F-D244-4F9B-AD1D-8A23CD6465D7}" srcOrd="2" destOrd="0" presId="urn:microsoft.com/office/officeart/2005/8/layout/vList5"/>
+    <dgm:cxn modelId="{4438245B-3F47-4483-9074-D48C1AAC004C}" type="presParOf" srcId="{601D119F-D244-4F9B-AD1D-8A23CD6465D7}" destId="{71660E0C-C9F6-471B-AAC8-C2624483F9CA}" srcOrd="0" destOrd="0" presId="urn:microsoft.com/office/officeart/2005/8/layout/vList5"/>
+    <dgm:cxn modelId="{A7BCF5C5-D99E-4B0D-92FC-435C0F3D7AE8}" type="presParOf" srcId="{601D119F-D244-4F9B-AD1D-8A23CD6465D7}" destId="{D5B624D4-E8CB-4B7F-8FCE-7580040DB243}" srcOrd="1" destOrd="0" presId="urn:microsoft.com/office/officeart/2005/8/layout/vList5"/>
+    <dgm:cxn modelId="{C0792F2B-84E4-42DF-8096-B72ECD97769E}" type="presParOf" srcId="{B6C8A26C-7F46-4259-8A32-3ECDFEAD516E}" destId="{384C1B1A-C579-4138-9F84-EFDB6F163B5B}" srcOrd="3" destOrd="0" presId="urn:microsoft.com/office/officeart/2005/8/layout/vList5"/>
+    <dgm:cxn modelId="{DA228CFB-555E-4318-B445-4EEB6C6B4CFC}" type="presParOf" srcId="{B6C8A26C-7F46-4259-8A32-3ECDFEAD516E}" destId="{486EF6F8-6B83-410D-A2EB-277C16701BA0}" srcOrd="4" destOrd="0" presId="urn:microsoft.com/office/officeart/2005/8/layout/vList5"/>
+    <dgm:cxn modelId="{34C488DC-3938-4DE1-96C8-C890A7ED0EDC}" type="presParOf" srcId="{486EF6F8-6B83-410D-A2EB-277C16701BA0}" destId="{234AD9EF-265C-482D-A823-472C49498C81}" srcOrd="0" destOrd="0" presId="urn:microsoft.com/office/officeart/2005/8/layout/vList5"/>
+    <dgm:cxn modelId="{5EBB02E9-9661-496C-8481-3F5239403D83}" type="presParOf" srcId="{486EF6F8-6B83-410D-A2EB-277C16701BA0}" destId="{7365D8B3-2540-4B32-8B83-7023595CB8A4}" srcOrd="1" destOrd="0" presId="urn:microsoft.com/office/officeart/2005/8/layout/vList5"/>
+    <dgm:cxn modelId="{90422FE7-10E9-4B3E-B60E-AC90F9F07874}" type="presParOf" srcId="{B6C8A26C-7F46-4259-8A32-3ECDFEAD516E}" destId="{DD7F30ED-449F-41CF-A2A8-1295440A6664}" srcOrd="5" destOrd="0" presId="urn:microsoft.com/office/officeart/2005/8/layout/vList5"/>
+    <dgm:cxn modelId="{6607EA8F-C753-488F-A828-55B5640D28CB}" type="presParOf" srcId="{B6C8A26C-7F46-4259-8A32-3ECDFEAD516E}" destId="{B02040E8-2753-4F43-97B9-B8775A54BE4B}" srcOrd="6" destOrd="0" presId="urn:microsoft.com/office/officeart/2005/8/layout/vList5"/>
+    <dgm:cxn modelId="{0512BF11-3A01-4F09-9FA4-524812800EF5}" type="presParOf" srcId="{B02040E8-2753-4F43-97B9-B8775A54BE4B}" destId="{B9C13F57-354B-4D20-BB91-CE2E1779DB11}" srcOrd="0" destOrd="0" presId="urn:microsoft.com/office/officeart/2005/8/layout/vList5"/>
+    <dgm:cxn modelId="{E7CCC0C4-1681-43EE-A1F2-2562891FCEAA}" type="presParOf" srcId="{B02040E8-2753-4F43-97B9-B8775A54BE4B}" destId="{838A7AD3-F0E2-4850-8B58-00E1634F4062}" srcOrd="1" destOrd="0" presId="urn:microsoft.com/office/officeart/2005/8/layout/vList5"/>
   </dgm:cxnLst>
   <dgm:bg/>
   <dgm:whole/>
@@ -11838,6 +12255,13 @@
         </dgm:presLayoutVars>
       </dgm:prSet>
       <dgm:spPr/>
+      <dgm:t>
+        <a:bodyPr/>
+        <a:lstStyle/>
+        <a:p>
+          <a:endParaRPr lang="en-US"/>
+        </a:p>
+      </dgm:t>
     </dgm:pt>
     <dgm:pt modelId="{F8B790F1-F7F3-4E57-9131-9AD0882E2C29}" type="pres">
       <dgm:prSet presAssocID="{17B2253A-1086-4940-A352-1911C85EBCC9}" presName="linNode" presStyleCnt="0"/>
@@ -11890,6 +12314,13 @@
         </dgm:presLayoutVars>
       </dgm:prSet>
       <dgm:spPr/>
+      <dgm:t>
+        <a:bodyPr/>
+        <a:lstStyle/>
+        <a:p>
+          <a:endParaRPr lang="en-US"/>
+        </a:p>
+      </dgm:t>
     </dgm:pt>
     <dgm:pt modelId="{92656EF3-4ED6-447B-9333-E39CF3BE432A}" type="pres">
       <dgm:prSet presAssocID="{B40D2F98-5BC5-483E-9668-C232AFB86C6F}" presName="descendantText" presStyleLbl="alignAccFollowNode1" presStyleIdx="1" presStyleCnt="7">
@@ -11922,6 +12353,13 @@
         </dgm:presLayoutVars>
       </dgm:prSet>
       <dgm:spPr/>
+      <dgm:t>
+        <a:bodyPr/>
+        <a:lstStyle/>
+        <a:p>
+          <a:endParaRPr lang="en-US"/>
+        </a:p>
+      </dgm:t>
     </dgm:pt>
     <dgm:pt modelId="{8A1B127C-565C-4430-87C1-2E8794F0BD14}" type="pres">
       <dgm:prSet presAssocID="{A895DF66-951F-4493-952B-BDBA54CC3A77}" presName="descendantText" presStyleLbl="alignAccFollowNode1" presStyleIdx="2" presStyleCnt="7">
@@ -12008,6 +12446,13 @@
         </dgm:presLayoutVars>
       </dgm:prSet>
       <dgm:spPr/>
+      <dgm:t>
+        <a:bodyPr/>
+        <a:lstStyle/>
+        <a:p>
+          <a:endParaRPr lang="en-US"/>
+        </a:p>
+      </dgm:t>
     </dgm:pt>
     <dgm:pt modelId="{15883C3C-DF0C-4014-AEA4-29250CDBA048}" type="pres">
       <dgm:prSet presAssocID="{013F7E34-DAEE-4856-8B6A-DA46D4DE6139}" presName="sp" presStyleCnt="0"/>
@@ -12025,6 +12470,13 @@
         </dgm:presLayoutVars>
       </dgm:prSet>
       <dgm:spPr/>
+      <dgm:t>
+        <a:bodyPr/>
+        <a:lstStyle/>
+        <a:p>
+          <a:endParaRPr lang="en-US"/>
+        </a:p>
+      </dgm:t>
     </dgm:pt>
     <dgm:pt modelId="{D943AAAA-8FF9-4524-A444-E37C506025D4}" type="pres">
       <dgm:prSet presAssocID="{715F2212-5061-4DEE-BA85-D090480616D2}" presName="descendantText" presStyleLbl="alignAccFollowNode1" presStyleIdx="5" presStyleCnt="7">
@@ -12057,6 +12509,13 @@
         </dgm:presLayoutVars>
       </dgm:prSet>
       <dgm:spPr/>
+      <dgm:t>
+        <a:bodyPr/>
+        <a:lstStyle/>
+        <a:p>
+          <a:endParaRPr lang="en-US"/>
+        </a:p>
+      </dgm:t>
     </dgm:pt>
     <dgm:pt modelId="{A1DC594F-13A1-4925-AFD3-BFBC3AD2F9C6}" type="pres">
       <dgm:prSet presAssocID="{78790B11-3FDD-4C88-8DA1-99A4578A6271}" presName="descendantText" presStyleLbl="alignAccFollowNode1" presStyleIdx="6" presStyleCnt="7">
@@ -12065,65 +12524,72 @@
         </dgm:presLayoutVars>
       </dgm:prSet>
       <dgm:spPr/>
+      <dgm:t>
+        <a:bodyPr/>
+        <a:lstStyle/>
+        <a:p>
+          <a:endParaRPr lang="en-US"/>
+        </a:p>
+      </dgm:t>
     </dgm:pt>
   </dgm:ptLst>
   <dgm:cxnLst>
-    <dgm:cxn modelId="{00707A14-E6AC-4670-9B3A-3762DCCD7AD6}" type="presOf" srcId="{5AABC38A-3B29-45B0-A5FD-841580A6E0AF}" destId="{616B8465-3905-40AD-AB26-BE65A6BF2C0E}" srcOrd="0" destOrd="0" presId="urn:microsoft.com/office/officeart/2005/8/layout/vList5"/>
+    <dgm:cxn modelId="{973853D9-64DE-4579-A7A3-067EF77F4734}" type="presOf" srcId="{5F2B23D1-BA2D-43C0-8212-3A69DA1F68D6}" destId="{788FEE44-E536-4CD5-85B8-9CDC04FC0009}" srcOrd="0" destOrd="0" presId="urn:microsoft.com/office/officeart/2005/8/layout/vList5"/>
     <dgm:cxn modelId="{A94DEB7E-E3FD-4D91-8247-0BB19035EE08}" srcId="{78790B11-3FDD-4C88-8DA1-99A4578A6271}" destId="{FC53760B-1004-4CE8-85AB-C83BF06A5234}" srcOrd="0" destOrd="0" parTransId="{881D2722-5FAF-4F8D-BC09-96E0DB34F427}" sibTransId="{D3888007-ABD0-40F6-B9F9-AABE789D3B7D}"/>
     <dgm:cxn modelId="{FE66E884-7610-48E4-8165-744D1F126DE7}" srcId="{A895DF66-951F-4493-952B-BDBA54CC3A77}" destId="{22A9E756-DBEC-4A00-B965-5A9A80449833}" srcOrd="0" destOrd="0" parTransId="{A2DD2505-F938-4D41-8597-4DE21581AE30}" sibTransId="{A1F7FAE5-2366-4557-B43D-876BAA22B14B}"/>
     <dgm:cxn modelId="{D746A9A0-533A-43DA-836C-0075BDAC46DB}" srcId="{1254679C-1482-425D-9B3B-B5F495496131}" destId="{B40D2F98-5BC5-483E-9668-C232AFB86C6F}" srcOrd="1" destOrd="0" parTransId="{1BD63879-7BE5-4CEE-B3BA-331EB9745EB5}" sibTransId="{EAE8C506-58BF-4E9D-9A8F-6CD3F0F476D6}"/>
-    <dgm:cxn modelId="{D9EDC86E-856B-4433-BFF8-CEEF8C6F5935}" type="presOf" srcId="{A895DF66-951F-4493-952B-BDBA54CC3A77}" destId="{60076F2E-E8D3-4A8E-ABB1-B0AFB6040A76}" srcOrd="0" destOrd="0" presId="urn:microsoft.com/office/officeart/2005/8/layout/vList5"/>
-    <dgm:cxn modelId="{8CFA0821-F5A0-48C7-8F69-E43CE56E9563}" type="presOf" srcId="{78790B11-3FDD-4C88-8DA1-99A4578A6271}" destId="{4B12BCDA-8D78-4681-9AED-70AAF3B30FCA}" srcOrd="0" destOrd="0" presId="urn:microsoft.com/office/officeart/2005/8/layout/vList5"/>
+    <dgm:cxn modelId="{BF38CEC4-2655-48C7-9066-567E66587EEF}" type="presOf" srcId="{F1B4292E-7CCA-49B0-BEB9-C9C169FCE474}" destId="{F0AC619D-33F2-4EA0-A066-AE5DE7ED8840}" srcOrd="0" destOrd="0" presId="urn:microsoft.com/office/officeart/2005/8/layout/vList5"/>
+    <dgm:cxn modelId="{C6B41B0D-0D9A-45BF-9118-663AD9D065DA}" type="presOf" srcId="{78790B11-3FDD-4C88-8DA1-99A4578A6271}" destId="{4B12BCDA-8D78-4681-9AED-70AAF3B30FCA}" srcOrd="0" destOrd="0" presId="urn:microsoft.com/office/officeart/2005/8/layout/vList5"/>
+    <dgm:cxn modelId="{87BD0804-DE06-48E0-8AF7-824B73BAF38C}" type="presOf" srcId="{22A9E756-DBEC-4A00-B965-5A9A80449833}" destId="{8A1B127C-565C-4430-87C1-2E8794F0BD14}" srcOrd="0" destOrd="0" presId="urn:microsoft.com/office/officeart/2005/8/layout/vList5"/>
+    <dgm:cxn modelId="{F6C81B82-4A48-4A33-BEE3-600E6CA48A76}" type="presOf" srcId="{5159C4E0-3836-41CE-89FA-1229704D8B41}" destId="{D943AAAA-8FF9-4524-A444-E37C506025D4}" srcOrd="0" destOrd="0" presId="urn:microsoft.com/office/officeart/2005/8/layout/vList5"/>
+    <dgm:cxn modelId="{337EA444-8BBC-4BDA-95ED-1A5E7D05C6ED}" type="presOf" srcId="{FC53760B-1004-4CE8-85AB-C83BF06A5234}" destId="{A1DC594F-13A1-4925-AFD3-BFBC3AD2F9C6}" srcOrd="0" destOrd="0" presId="urn:microsoft.com/office/officeart/2005/8/layout/vList5"/>
     <dgm:cxn modelId="{EB90F76E-EC1D-4A62-A264-0722D15A27AE}" srcId="{5AABC38A-3B29-45B0-A5FD-841580A6E0AF}" destId="{13EED906-C2AA-405F-9420-923B177354A9}" srcOrd="0" destOrd="0" parTransId="{855C3100-7170-4D1F-9FE2-B2A832669CFD}" sibTransId="{94035301-331E-4E92-9BB2-F24BE5945CF8}"/>
-    <dgm:cxn modelId="{A01CAC10-021D-4075-86BD-29F77218DF15}" type="presOf" srcId="{FC53760B-1004-4CE8-85AB-C83BF06A5234}" destId="{A1DC594F-13A1-4925-AFD3-BFBC3AD2F9C6}" srcOrd="0" destOrd="0" presId="urn:microsoft.com/office/officeart/2005/8/layout/vList5"/>
-    <dgm:cxn modelId="{0D784F55-624C-4B60-A762-286E3FF5FBF6}" type="presOf" srcId="{F341BAA7-FD22-48A3-895E-A097988684AA}" destId="{9C49D18E-D582-4983-B5F0-BF13CFF9DCF9}" srcOrd="0" destOrd="0" presId="urn:microsoft.com/office/officeart/2005/8/layout/vList5"/>
-    <dgm:cxn modelId="{1F99B9B8-06BC-401E-9F44-BA7CA27CDB7B}" type="presOf" srcId="{715F2212-5061-4DEE-BA85-D090480616D2}" destId="{CD92EB9D-9825-450A-AB4A-EBE0BF12CCFF}" srcOrd="0" destOrd="0" presId="urn:microsoft.com/office/officeart/2005/8/layout/vList5"/>
+    <dgm:cxn modelId="{65AE681F-4FA1-4545-AE17-EC8C791B4A8F}" type="presOf" srcId="{13EED906-C2AA-405F-9420-923B177354A9}" destId="{ABAD6DDA-0E29-4F97-B9C8-1B45BE6D5538}" srcOrd="0" destOrd="0" presId="urn:microsoft.com/office/officeart/2005/8/layout/vList5"/>
+    <dgm:cxn modelId="{529897B3-BA24-4213-9008-D1A5ED7FD3A4}" type="presOf" srcId="{B40D2F98-5BC5-483E-9668-C232AFB86C6F}" destId="{06A1F49B-7E75-4CB1-828B-274BF5E151D1}" srcOrd="0" destOrd="0" presId="urn:microsoft.com/office/officeart/2005/8/layout/vList5"/>
     <dgm:cxn modelId="{4880D7B9-F6F8-446F-9469-220B513399CD}" srcId="{B40D2F98-5BC5-483E-9668-C232AFB86C6F}" destId="{EB53B732-A613-4658-B541-5CDA609070FA}" srcOrd="0" destOrd="0" parTransId="{A155E473-0078-4E9A-8B1A-F07B06AA6818}" sibTransId="{2BB35EDC-9806-4644-8276-5816A3D623B8}"/>
-    <dgm:cxn modelId="{70913E3E-46A5-4843-BF58-3956A7E982C0}" type="presOf" srcId="{F1B4292E-7CCA-49B0-BEB9-C9C169FCE474}" destId="{F0AC619D-33F2-4EA0-A066-AE5DE7ED8840}" srcOrd="0" destOrd="0" presId="urn:microsoft.com/office/officeart/2005/8/layout/vList5"/>
+    <dgm:cxn modelId="{346F1DC3-FFB1-4BAF-9985-EC9BE4B24A0A}" type="presOf" srcId="{715F2212-5061-4DEE-BA85-D090480616D2}" destId="{CD92EB9D-9825-450A-AB4A-EBE0BF12CCFF}" srcOrd="0" destOrd="0" presId="urn:microsoft.com/office/officeart/2005/8/layout/vList5"/>
+    <dgm:cxn modelId="{28E3AF93-B54B-4AFC-8674-59FC04E292B7}" type="presOf" srcId="{5AABC38A-3B29-45B0-A5FD-841580A6E0AF}" destId="{616B8465-3905-40AD-AB26-BE65A6BF2C0E}" srcOrd="0" destOrd="0" presId="urn:microsoft.com/office/officeart/2005/8/layout/vList5"/>
     <dgm:cxn modelId="{1E28A227-16FD-4C48-AB3A-52AA2953A381}" srcId="{715F2212-5061-4DEE-BA85-D090480616D2}" destId="{5159C4E0-3836-41CE-89FA-1229704D8B41}" srcOrd="0" destOrd="0" parTransId="{2C078B0C-A36D-4668-B12F-ABD64BE6E8DA}" sibTransId="{014FB30B-4961-4A6A-83AF-77015191FC3C}"/>
-    <dgm:cxn modelId="{2A7D7A33-822A-4325-ABE8-2783B844109B}" type="presOf" srcId="{17B2253A-1086-4940-A352-1911C85EBCC9}" destId="{DF9F7784-30AA-41AF-A119-12F45A788527}" srcOrd="0" destOrd="0" presId="urn:microsoft.com/office/officeart/2005/8/layout/vList5"/>
+    <dgm:cxn modelId="{F91EC52A-7402-41EB-ACE1-5630F80B3590}" srcId="{1254679C-1482-425D-9B3B-B5F495496131}" destId="{78790B11-3FDD-4C88-8DA1-99A4578A6271}" srcOrd="6" destOrd="0" parTransId="{3A2A1968-077E-451D-909F-AEBEEAFC655C}" sibTransId="{08335215-7DA4-4EF6-8B38-E3B2BD0DD154}"/>
     <dgm:cxn modelId="{2131DED2-3B64-475E-821E-1630674BD513}" srcId="{1254679C-1482-425D-9B3B-B5F495496131}" destId="{A895DF66-951F-4493-952B-BDBA54CC3A77}" srcOrd="2" destOrd="0" parTransId="{FEADE22A-1618-4747-8C3E-10ED203D673F}" sibTransId="{FEF48107-CE2F-4C2F-B0B6-80D9B911329E}"/>
-    <dgm:cxn modelId="{F91EC52A-7402-41EB-ACE1-5630F80B3590}" srcId="{1254679C-1482-425D-9B3B-B5F495496131}" destId="{78790B11-3FDD-4C88-8DA1-99A4578A6271}" srcOrd="6" destOrd="0" parTransId="{3A2A1968-077E-451D-909F-AEBEEAFC655C}" sibTransId="{08335215-7DA4-4EF6-8B38-E3B2BD0DD154}"/>
+    <dgm:cxn modelId="{691BD6DC-2839-489E-9525-22E275D5A21C}" type="presOf" srcId="{A895DF66-951F-4493-952B-BDBA54CC3A77}" destId="{60076F2E-E8D3-4A8E-ABB1-B0AFB6040A76}" srcOrd="0" destOrd="0" presId="urn:microsoft.com/office/officeart/2005/8/layout/vList5"/>
     <dgm:cxn modelId="{906DB35B-2408-4FB1-A0DC-C7F2D99C6305}" srcId="{1254679C-1482-425D-9B3B-B5F495496131}" destId="{715F2212-5061-4DEE-BA85-D090480616D2}" srcOrd="5" destOrd="0" parTransId="{757C04D0-3239-4A8F-B556-1BE5A1A7945C}" sibTransId="{77D8026C-BC76-4C4C-99F9-BB10D03FB8F0}"/>
-    <dgm:cxn modelId="{C43F8C30-255B-476B-B8E0-677490CCF319}" type="presOf" srcId="{22A9E756-DBEC-4A00-B965-5A9A80449833}" destId="{8A1B127C-565C-4430-87C1-2E8794F0BD14}" srcOrd="0" destOrd="0" presId="urn:microsoft.com/office/officeart/2005/8/layout/vList5"/>
-    <dgm:cxn modelId="{7D366632-3C70-4435-B33A-6075D4A3E28C}" type="presOf" srcId="{5F2B23D1-BA2D-43C0-8212-3A69DA1F68D6}" destId="{788FEE44-E536-4CD5-85B8-9CDC04FC0009}" srcOrd="0" destOrd="0" presId="urn:microsoft.com/office/officeart/2005/8/layout/vList5"/>
+    <dgm:cxn modelId="{FB965628-863F-431E-9E3A-30238067028E}" type="presOf" srcId="{17B2253A-1086-4940-A352-1911C85EBCC9}" destId="{DF9F7784-30AA-41AF-A119-12F45A788527}" srcOrd="0" destOrd="0" presId="urn:microsoft.com/office/officeart/2005/8/layout/vList5"/>
+    <dgm:cxn modelId="{35F05B4C-E2DC-4BB6-A5BC-8B4F71C483B1}" type="presOf" srcId="{1254679C-1482-425D-9B3B-B5F495496131}" destId="{E02EC96E-40F9-4768-9DCF-37EFD33F3F70}" srcOrd="0" destOrd="0" presId="urn:microsoft.com/office/officeart/2005/8/layout/vList5"/>
     <dgm:cxn modelId="{F7FC3CC7-CDEA-4C5C-BBEC-E8568EC747AD}" srcId="{1254679C-1482-425D-9B3B-B5F495496131}" destId="{17B2253A-1086-4940-A352-1911C85EBCC9}" srcOrd="0" destOrd="0" parTransId="{1B65DCCC-6AA0-471A-A14A-E7C719C27F0B}" sibTransId="{A86A6125-6D27-42C2-87EA-020307C6842E}"/>
-    <dgm:cxn modelId="{0C29CAF5-7C5F-4C67-945B-512017CD1A74}" type="presOf" srcId="{EB53B732-A613-4658-B541-5CDA609070FA}" destId="{92656EF3-4ED6-447B-9333-E39CF3BE432A}" srcOrd="0" destOrd="0" presId="urn:microsoft.com/office/officeart/2005/8/layout/vList5"/>
     <dgm:cxn modelId="{F5CF21A6-82AC-404D-B57A-0A64577B797B}" srcId="{1254679C-1482-425D-9B3B-B5F495496131}" destId="{F1B4292E-7CCA-49B0-BEB9-C9C169FCE474}" srcOrd="3" destOrd="0" parTransId="{75416662-565C-41FA-B5B6-E2AF8C492560}" sibTransId="{191874EE-743F-42A9-855F-1687FB0A084F}"/>
     <dgm:cxn modelId="{4FECB3BE-C735-4951-A908-F0DD7DEF96EF}" srcId="{1254679C-1482-425D-9B3B-B5F495496131}" destId="{5AABC38A-3B29-45B0-A5FD-841580A6E0AF}" srcOrd="4" destOrd="0" parTransId="{4381E4DB-BAE0-45D2-A5A3-146BF0D8F5C4}" sibTransId="{013F7E34-DAEE-4856-8B6A-DA46D4DE6139}"/>
-    <dgm:cxn modelId="{786ACD58-9B7A-4422-9D07-25655FAA48C8}" type="presOf" srcId="{B40D2F98-5BC5-483E-9668-C232AFB86C6F}" destId="{06A1F49B-7E75-4CB1-828B-274BF5E151D1}" srcOrd="0" destOrd="0" presId="urn:microsoft.com/office/officeart/2005/8/layout/vList5"/>
-    <dgm:cxn modelId="{8B706DF2-A006-40C5-A67A-0B9CB6E4D66B}" type="presOf" srcId="{13EED906-C2AA-405F-9420-923B177354A9}" destId="{ABAD6DDA-0E29-4F97-B9C8-1B45BE6D5538}" srcOrd="0" destOrd="0" presId="urn:microsoft.com/office/officeart/2005/8/layout/vList5"/>
-    <dgm:cxn modelId="{D94AA6F7-ABC4-4B1C-A982-98F051061156}" type="presOf" srcId="{1254679C-1482-425D-9B3B-B5F495496131}" destId="{E02EC96E-40F9-4768-9DCF-37EFD33F3F70}" srcOrd="0" destOrd="0" presId="urn:microsoft.com/office/officeart/2005/8/layout/vList5"/>
+    <dgm:cxn modelId="{85956681-33CF-4C2B-93C7-88CABC6A95B7}" type="presOf" srcId="{EB53B732-A613-4658-B541-5CDA609070FA}" destId="{92656EF3-4ED6-447B-9333-E39CF3BE432A}" srcOrd="0" destOrd="0" presId="urn:microsoft.com/office/officeart/2005/8/layout/vList5"/>
+    <dgm:cxn modelId="{FEF1D205-CF4A-4278-BBE8-6CC1194D59FD}" type="presOf" srcId="{F341BAA7-FD22-48A3-895E-A097988684AA}" destId="{9C49D18E-D582-4983-B5F0-BF13CFF9DCF9}" srcOrd="0" destOrd="0" presId="urn:microsoft.com/office/officeart/2005/8/layout/vList5"/>
     <dgm:cxn modelId="{457F99B7-3561-46BC-9474-F29A96382D7E}" srcId="{F1B4292E-7CCA-49B0-BEB9-C9C169FCE474}" destId="{5F2B23D1-BA2D-43C0-8212-3A69DA1F68D6}" srcOrd="0" destOrd="0" parTransId="{0BD1482F-A143-4291-A789-1B152F874EA0}" sibTransId="{6BDD83FC-BA39-4D39-8D7C-964FA74B5532}"/>
-    <dgm:cxn modelId="{6FAA8C7D-B58B-4683-990B-F6ABED757737}" type="presOf" srcId="{5159C4E0-3836-41CE-89FA-1229704D8B41}" destId="{D943AAAA-8FF9-4524-A444-E37C506025D4}" srcOrd="0" destOrd="0" presId="urn:microsoft.com/office/officeart/2005/8/layout/vList5"/>
     <dgm:cxn modelId="{6E67B504-C013-49A5-915F-2FE461EB4458}" srcId="{17B2253A-1086-4940-A352-1911C85EBCC9}" destId="{F341BAA7-FD22-48A3-895E-A097988684AA}" srcOrd="0" destOrd="0" parTransId="{80A27547-7AA8-4026-A41F-DF3F79404B18}" sibTransId="{868CECC3-E07D-422B-ABE5-D0AAC57A54B1}"/>
-    <dgm:cxn modelId="{C0FE96B3-9D20-45DD-BC44-8229B090E31A}" type="presParOf" srcId="{E02EC96E-40F9-4768-9DCF-37EFD33F3F70}" destId="{F8B790F1-F7F3-4E57-9131-9AD0882E2C29}" srcOrd="0" destOrd="0" presId="urn:microsoft.com/office/officeart/2005/8/layout/vList5"/>
-    <dgm:cxn modelId="{5A0A4113-BFD8-434A-B40C-DE5A0B6DA28A}" type="presParOf" srcId="{F8B790F1-F7F3-4E57-9131-9AD0882E2C29}" destId="{DF9F7784-30AA-41AF-A119-12F45A788527}" srcOrd="0" destOrd="0" presId="urn:microsoft.com/office/officeart/2005/8/layout/vList5"/>
-    <dgm:cxn modelId="{6A86CD17-5FC5-437B-8E5A-3AF2CB39B384}" type="presParOf" srcId="{F8B790F1-F7F3-4E57-9131-9AD0882E2C29}" destId="{9C49D18E-D582-4983-B5F0-BF13CFF9DCF9}" srcOrd="1" destOrd="0" presId="urn:microsoft.com/office/officeart/2005/8/layout/vList5"/>
-    <dgm:cxn modelId="{922CF69C-6E76-4845-8B04-142E3856D328}" type="presParOf" srcId="{E02EC96E-40F9-4768-9DCF-37EFD33F3F70}" destId="{CAC2119A-709A-46B0-BC9F-525536F72A64}" srcOrd="1" destOrd="0" presId="urn:microsoft.com/office/officeart/2005/8/layout/vList5"/>
-    <dgm:cxn modelId="{C31B7310-4B62-4EB4-B7A3-88240EB21A04}" type="presParOf" srcId="{E02EC96E-40F9-4768-9DCF-37EFD33F3F70}" destId="{F9B16C84-4C4A-4AF4-B51B-08FC6E837F1B}" srcOrd="2" destOrd="0" presId="urn:microsoft.com/office/officeart/2005/8/layout/vList5"/>
-    <dgm:cxn modelId="{FC1B136D-8B83-424C-A27B-4C41C86FD124}" type="presParOf" srcId="{F9B16C84-4C4A-4AF4-B51B-08FC6E837F1B}" destId="{06A1F49B-7E75-4CB1-828B-274BF5E151D1}" srcOrd="0" destOrd="0" presId="urn:microsoft.com/office/officeart/2005/8/layout/vList5"/>
-    <dgm:cxn modelId="{0ADCD326-8BAC-44CB-922B-5A5A362F4C44}" type="presParOf" srcId="{F9B16C84-4C4A-4AF4-B51B-08FC6E837F1B}" destId="{92656EF3-4ED6-447B-9333-E39CF3BE432A}" srcOrd="1" destOrd="0" presId="urn:microsoft.com/office/officeart/2005/8/layout/vList5"/>
-    <dgm:cxn modelId="{0F50F082-42DC-4715-85B4-50AE2E935B88}" type="presParOf" srcId="{E02EC96E-40F9-4768-9DCF-37EFD33F3F70}" destId="{3AEB67B0-BB26-4106-85D8-380977E8C145}" srcOrd="3" destOrd="0" presId="urn:microsoft.com/office/officeart/2005/8/layout/vList5"/>
-    <dgm:cxn modelId="{E8042EB6-288F-4434-B4DF-751FA1386363}" type="presParOf" srcId="{E02EC96E-40F9-4768-9DCF-37EFD33F3F70}" destId="{9409BD9D-5053-4D07-9830-A7788B2AA098}" srcOrd="4" destOrd="0" presId="urn:microsoft.com/office/officeart/2005/8/layout/vList5"/>
-    <dgm:cxn modelId="{D113231E-5500-46C5-B242-1AAE1FF6BA42}" type="presParOf" srcId="{9409BD9D-5053-4D07-9830-A7788B2AA098}" destId="{60076F2E-E8D3-4A8E-ABB1-B0AFB6040A76}" srcOrd="0" destOrd="0" presId="urn:microsoft.com/office/officeart/2005/8/layout/vList5"/>
-    <dgm:cxn modelId="{C60138FD-F0AE-4102-BACB-FC611E19568C}" type="presParOf" srcId="{9409BD9D-5053-4D07-9830-A7788B2AA098}" destId="{8A1B127C-565C-4430-87C1-2E8794F0BD14}" srcOrd="1" destOrd="0" presId="urn:microsoft.com/office/officeart/2005/8/layout/vList5"/>
-    <dgm:cxn modelId="{A8F8D61A-9D1C-422E-9C42-B9F0BC406103}" type="presParOf" srcId="{E02EC96E-40F9-4768-9DCF-37EFD33F3F70}" destId="{37331B35-E856-452F-A4C5-75CB1AC6F09D}" srcOrd="5" destOrd="0" presId="urn:microsoft.com/office/officeart/2005/8/layout/vList5"/>
-    <dgm:cxn modelId="{CF0060B0-D55A-4896-B867-442A329CA88B}" type="presParOf" srcId="{E02EC96E-40F9-4768-9DCF-37EFD33F3F70}" destId="{4786A7BD-1435-4BEF-9440-6850F1DC95D7}" srcOrd="6" destOrd="0" presId="urn:microsoft.com/office/officeart/2005/8/layout/vList5"/>
-    <dgm:cxn modelId="{CB86FC3D-F778-47F0-8ADF-DBA480DA2F7C}" type="presParOf" srcId="{4786A7BD-1435-4BEF-9440-6850F1DC95D7}" destId="{F0AC619D-33F2-4EA0-A066-AE5DE7ED8840}" srcOrd="0" destOrd="0" presId="urn:microsoft.com/office/officeart/2005/8/layout/vList5"/>
-    <dgm:cxn modelId="{FD78143E-15C5-43DD-B037-0869F4C1BEDD}" type="presParOf" srcId="{4786A7BD-1435-4BEF-9440-6850F1DC95D7}" destId="{788FEE44-E536-4CD5-85B8-9CDC04FC0009}" srcOrd="1" destOrd="0" presId="urn:microsoft.com/office/officeart/2005/8/layout/vList5"/>
-    <dgm:cxn modelId="{25242C5E-F912-4AF0-AEA2-9DF90D60D81C}" type="presParOf" srcId="{E02EC96E-40F9-4768-9DCF-37EFD33F3F70}" destId="{186B7B90-922C-421B-AEA0-54B00E87FB3F}" srcOrd="7" destOrd="0" presId="urn:microsoft.com/office/officeart/2005/8/layout/vList5"/>
-    <dgm:cxn modelId="{1C2895D3-1C5F-4FA9-995B-CB2B55EE66B5}" type="presParOf" srcId="{E02EC96E-40F9-4768-9DCF-37EFD33F3F70}" destId="{3E94C6F3-6004-4FBB-B483-2755F15C00D2}" srcOrd="8" destOrd="0" presId="urn:microsoft.com/office/officeart/2005/8/layout/vList5"/>
-    <dgm:cxn modelId="{8484223E-BE3A-4A81-A866-DBDB4E19BE23}" type="presParOf" srcId="{3E94C6F3-6004-4FBB-B483-2755F15C00D2}" destId="{616B8465-3905-40AD-AB26-BE65A6BF2C0E}" srcOrd="0" destOrd="0" presId="urn:microsoft.com/office/officeart/2005/8/layout/vList5"/>
-    <dgm:cxn modelId="{BA10C145-4C50-406D-BBA5-C6BB86C7AAB6}" type="presParOf" srcId="{3E94C6F3-6004-4FBB-B483-2755F15C00D2}" destId="{ABAD6DDA-0E29-4F97-B9C8-1B45BE6D5538}" srcOrd="1" destOrd="0" presId="urn:microsoft.com/office/officeart/2005/8/layout/vList5"/>
-    <dgm:cxn modelId="{48C52851-3E06-4AD9-A83D-E2AD719645E7}" type="presParOf" srcId="{E02EC96E-40F9-4768-9DCF-37EFD33F3F70}" destId="{15883C3C-DF0C-4014-AEA4-29250CDBA048}" srcOrd="9" destOrd="0" presId="urn:microsoft.com/office/officeart/2005/8/layout/vList5"/>
-    <dgm:cxn modelId="{3BA4E3E9-6BE9-4DE3-9B96-880B7109C1CC}" type="presParOf" srcId="{E02EC96E-40F9-4768-9DCF-37EFD33F3F70}" destId="{C2D87FFC-B6C7-4194-B8BA-04C39FEDE9E7}" srcOrd="10" destOrd="0" presId="urn:microsoft.com/office/officeart/2005/8/layout/vList5"/>
-    <dgm:cxn modelId="{BCF53207-1082-4BE2-8EBF-568436F47171}" type="presParOf" srcId="{C2D87FFC-B6C7-4194-B8BA-04C39FEDE9E7}" destId="{CD92EB9D-9825-450A-AB4A-EBE0BF12CCFF}" srcOrd="0" destOrd="0" presId="urn:microsoft.com/office/officeart/2005/8/layout/vList5"/>
-    <dgm:cxn modelId="{D15D44E6-E461-458A-BD0F-200EF2B044F3}" type="presParOf" srcId="{C2D87FFC-B6C7-4194-B8BA-04C39FEDE9E7}" destId="{D943AAAA-8FF9-4524-A444-E37C506025D4}" srcOrd="1" destOrd="0" presId="urn:microsoft.com/office/officeart/2005/8/layout/vList5"/>
-    <dgm:cxn modelId="{5625DF72-06C2-4260-AA31-74AC03A53BDE}" type="presParOf" srcId="{E02EC96E-40F9-4768-9DCF-37EFD33F3F70}" destId="{69731529-7E8C-4030-B947-B66F99E8FFAC}" srcOrd="11" destOrd="0" presId="urn:microsoft.com/office/officeart/2005/8/layout/vList5"/>
-    <dgm:cxn modelId="{6D257802-6B7D-4B87-9D8C-06E5BC246BD5}" type="presParOf" srcId="{E02EC96E-40F9-4768-9DCF-37EFD33F3F70}" destId="{1FC00914-EB05-4DC9-AA53-64B540A97624}" srcOrd="12" destOrd="0" presId="urn:microsoft.com/office/officeart/2005/8/layout/vList5"/>
-    <dgm:cxn modelId="{CD680E7E-317B-4211-8F6A-E06E6388B7A5}" type="presParOf" srcId="{1FC00914-EB05-4DC9-AA53-64B540A97624}" destId="{4B12BCDA-8D78-4681-9AED-70AAF3B30FCA}" srcOrd="0" destOrd="0" presId="urn:microsoft.com/office/officeart/2005/8/layout/vList5"/>
-    <dgm:cxn modelId="{A4A68CA4-5BEE-4E13-9F9F-396EE8BA42A5}" type="presParOf" srcId="{1FC00914-EB05-4DC9-AA53-64B540A97624}" destId="{A1DC594F-13A1-4925-AFD3-BFBC3AD2F9C6}" srcOrd="1" destOrd="0" presId="urn:microsoft.com/office/officeart/2005/8/layout/vList5"/>
+    <dgm:cxn modelId="{27FADF72-5679-42E8-B7A8-B2C2BFA004E6}" type="presParOf" srcId="{E02EC96E-40F9-4768-9DCF-37EFD33F3F70}" destId="{F8B790F1-F7F3-4E57-9131-9AD0882E2C29}" srcOrd="0" destOrd="0" presId="urn:microsoft.com/office/officeart/2005/8/layout/vList5"/>
+    <dgm:cxn modelId="{7F11CFD5-CF7D-4BD8-B3F2-1FA37D71F1FE}" type="presParOf" srcId="{F8B790F1-F7F3-4E57-9131-9AD0882E2C29}" destId="{DF9F7784-30AA-41AF-A119-12F45A788527}" srcOrd="0" destOrd="0" presId="urn:microsoft.com/office/officeart/2005/8/layout/vList5"/>
+    <dgm:cxn modelId="{5F565450-5126-435B-8ACE-D8E8C1C3E42C}" type="presParOf" srcId="{F8B790F1-F7F3-4E57-9131-9AD0882E2C29}" destId="{9C49D18E-D582-4983-B5F0-BF13CFF9DCF9}" srcOrd="1" destOrd="0" presId="urn:microsoft.com/office/officeart/2005/8/layout/vList5"/>
+    <dgm:cxn modelId="{0CF4AED2-FA1D-44CA-A419-583F87BCF633}" type="presParOf" srcId="{E02EC96E-40F9-4768-9DCF-37EFD33F3F70}" destId="{CAC2119A-709A-46B0-BC9F-525536F72A64}" srcOrd="1" destOrd="0" presId="urn:microsoft.com/office/officeart/2005/8/layout/vList5"/>
+    <dgm:cxn modelId="{091C6EC7-50A4-4F78-A8FD-5CFE4F823A47}" type="presParOf" srcId="{E02EC96E-40F9-4768-9DCF-37EFD33F3F70}" destId="{F9B16C84-4C4A-4AF4-B51B-08FC6E837F1B}" srcOrd="2" destOrd="0" presId="urn:microsoft.com/office/officeart/2005/8/layout/vList5"/>
+    <dgm:cxn modelId="{59C0E543-E120-4BA6-B7C8-2C2076BD4E83}" type="presParOf" srcId="{F9B16C84-4C4A-4AF4-B51B-08FC6E837F1B}" destId="{06A1F49B-7E75-4CB1-828B-274BF5E151D1}" srcOrd="0" destOrd="0" presId="urn:microsoft.com/office/officeart/2005/8/layout/vList5"/>
+    <dgm:cxn modelId="{75AC333B-EAFF-4F01-B7CF-A67C493676CF}" type="presParOf" srcId="{F9B16C84-4C4A-4AF4-B51B-08FC6E837F1B}" destId="{92656EF3-4ED6-447B-9333-E39CF3BE432A}" srcOrd="1" destOrd="0" presId="urn:microsoft.com/office/officeart/2005/8/layout/vList5"/>
+    <dgm:cxn modelId="{599D4489-F4CA-4FEE-AA2F-FF7850169B64}" type="presParOf" srcId="{E02EC96E-40F9-4768-9DCF-37EFD33F3F70}" destId="{3AEB67B0-BB26-4106-85D8-380977E8C145}" srcOrd="3" destOrd="0" presId="urn:microsoft.com/office/officeart/2005/8/layout/vList5"/>
+    <dgm:cxn modelId="{2FFD4F0C-2690-42C1-9530-C9B3B37DCD27}" type="presParOf" srcId="{E02EC96E-40F9-4768-9DCF-37EFD33F3F70}" destId="{9409BD9D-5053-4D07-9830-A7788B2AA098}" srcOrd="4" destOrd="0" presId="urn:microsoft.com/office/officeart/2005/8/layout/vList5"/>
+    <dgm:cxn modelId="{6119DEA7-690D-4F3E-B56E-DD24478B2909}" type="presParOf" srcId="{9409BD9D-5053-4D07-9830-A7788B2AA098}" destId="{60076F2E-E8D3-4A8E-ABB1-B0AFB6040A76}" srcOrd="0" destOrd="0" presId="urn:microsoft.com/office/officeart/2005/8/layout/vList5"/>
+    <dgm:cxn modelId="{6C71071D-06BB-4C50-BCAE-04EA5B79E07F}" type="presParOf" srcId="{9409BD9D-5053-4D07-9830-A7788B2AA098}" destId="{8A1B127C-565C-4430-87C1-2E8794F0BD14}" srcOrd="1" destOrd="0" presId="urn:microsoft.com/office/officeart/2005/8/layout/vList5"/>
+    <dgm:cxn modelId="{D41D08AD-23BB-4D3E-BE3D-DD9B8AA0C221}" type="presParOf" srcId="{E02EC96E-40F9-4768-9DCF-37EFD33F3F70}" destId="{37331B35-E856-452F-A4C5-75CB1AC6F09D}" srcOrd="5" destOrd="0" presId="urn:microsoft.com/office/officeart/2005/8/layout/vList5"/>
+    <dgm:cxn modelId="{7F199ADB-2078-414E-BC59-77019CB6FB04}" type="presParOf" srcId="{E02EC96E-40F9-4768-9DCF-37EFD33F3F70}" destId="{4786A7BD-1435-4BEF-9440-6850F1DC95D7}" srcOrd="6" destOrd="0" presId="urn:microsoft.com/office/officeart/2005/8/layout/vList5"/>
+    <dgm:cxn modelId="{FD6A0B4F-52E5-408B-A32E-F06EFBEDC60A}" type="presParOf" srcId="{4786A7BD-1435-4BEF-9440-6850F1DC95D7}" destId="{F0AC619D-33F2-4EA0-A066-AE5DE7ED8840}" srcOrd="0" destOrd="0" presId="urn:microsoft.com/office/officeart/2005/8/layout/vList5"/>
+    <dgm:cxn modelId="{C51EBA7F-D23A-42D6-B067-D14F9A039A6A}" type="presParOf" srcId="{4786A7BD-1435-4BEF-9440-6850F1DC95D7}" destId="{788FEE44-E536-4CD5-85B8-9CDC04FC0009}" srcOrd="1" destOrd="0" presId="urn:microsoft.com/office/officeart/2005/8/layout/vList5"/>
+    <dgm:cxn modelId="{39451617-77EE-4BDC-A532-621BB1E7EFF2}" type="presParOf" srcId="{E02EC96E-40F9-4768-9DCF-37EFD33F3F70}" destId="{186B7B90-922C-421B-AEA0-54B00E87FB3F}" srcOrd="7" destOrd="0" presId="urn:microsoft.com/office/officeart/2005/8/layout/vList5"/>
+    <dgm:cxn modelId="{5885BE3F-9955-4C15-B359-7E0C089936EE}" type="presParOf" srcId="{E02EC96E-40F9-4768-9DCF-37EFD33F3F70}" destId="{3E94C6F3-6004-4FBB-B483-2755F15C00D2}" srcOrd="8" destOrd="0" presId="urn:microsoft.com/office/officeart/2005/8/layout/vList5"/>
+    <dgm:cxn modelId="{1DA5C146-CBA2-4A79-B71F-20C94F718CAD}" type="presParOf" srcId="{3E94C6F3-6004-4FBB-B483-2755F15C00D2}" destId="{616B8465-3905-40AD-AB26-BE65A6BF2C0E}" srcOrd="0" destOrd="0" presId="urn:microsoft.com/office/officeart/2005/8/layout/vList5"/>
+    <dgm:cxn modelId="{4D31B02E-74D0-40ED-B7D1-FCCFBA6CEB90}" type="presParOf" srcId="{3E94C6F3-6004-4FBB-B483-2755F15C00D2}" destId="{ABAD6DDA-0E29-4F97-B9C8-1B45BE6D5538}" srcOrd="1" destOrd="0" presId="urn:microsoft.com/office/officeart/2005/8/layout/vList5"/>
+    <dgm:cxn modelId="{7E1936E1-8874-4F95-BB87-A10322A579FF}" type="presParOf" srcId="{E02EC96E-40F9-4768-9DCF-37EFD33F3F70}" destId="{15883C3C-DF0C-4014-AEA4-29250CDBA048}" srcOrd="9" destOrd="0" presId="urn:microsoft.com/office/officeart/2005/8/layout/vList5"/>
+    <dgm:cxn modelId="{21825528-301A-44EE-85D7-2F9701289CE0}" type="presParOf" srcId="{E02EC96E-40F9-4768-9DCF-37EFD33F3F70}" destId="{C2D87FFC-B6C7-4194-B8BA-04C39FEDE9E7}" srcOrd="10" destOrd="0" presId="urn:microsoft.com/office/officeart/2005/8/layout/vList5"/>
+    <dgm:cxn modelId="{2755EF2E-E04B-475F-9BFB-F57A109D6CAB}" type="presParOf" srcId="{C2D87FFC-B6C7-4194-B8BA-04C39FEDE9E7}" destId="{CD92EB9D-9825-450A-AB4A-EBE0BF12CCFF}" srcOrd="0" destOrd="0" presId="urn:microsoft.com/office/officeart/2005/8/layout/vList5"/>
+    <dgm:cxn modelId="{11A092D6-4D05-48B0-9FD7-F7FEA37C978C}" type="presParOf" srcId="{C2D87FFC-B6C7-4194-B8BA-04C39FEDE9E7}" destId="{D943AAAA-8FF9-4524-A444-E37C506025D4}" srcOrd="1" destOrd="0" presId="urn:microsoft.com/office/officeart/2005/8/layout/vList5"/>
+    <dgm:cxn modelId="{03F557BC-C9DC-4BD4-902F-70CB64D9C958}" type="presParOf" srcId="{E02EC96E-40F9-4768-9DCF-37EFD33F3F70}" destId="{69731529-7E8C-4030-B947-B66F99E8FFAC}" srcOrd="11" destOrd="0" presId="urn:microsoft.com/office/officeart/2005/8/layout/vList5"/>
+    <dgm:cxn modelId="{1AF4FBC3-DBDC-432B-AABD-CA94318D7130}" type="presParOf" srcId="{E02EC96E-40F9-4768-9DCF-37EFD33F3F70}" destId="{1FC00914-EB05-4DC9-AA53-64B540A97624}" srcOrd="12" destOrd="0" presId="urn:microsoft.com/office/officeart/2005/8/layout/vList5"/>
+    <dgm:cxn modelId="{53E2029B-CAB9-4B0D-9AE9-8CC2730DF240}" type="presParOf" srcId="{1FC00914-EB05-4DC9-AA53-64B540A97624}" destId="{4B12BCDA-8D78-4681-9AED-70AAF3B30FCA}" srcOrd="0" destOrd="0" presId="urn:microsoft.com/office/officeart/2005/8/layout/vList5"/>
+    <dgm:cxn modelId="{F7BB96DE-ED05-46EC-BA0A-F0025F7226C9}" type="presParOf" srcId="{1FC00914-EB05-4DC9-AA53-64B540A97624}" destId="{A1DC594F-13A1-4925-AFD3-BFBC3AD2F9C6}" srcOrd="1" destOrd="0" presId="urn:microsoft.com/office/officeart/2005/8/layout/vList5"/>
   </dgm:cxnLst>
   <dgm:bg/>
   <dgm:whole/>
@@ -12446,6 +12912,13 @@
         </dgm:presLayoutVars>
       </dgm:prSet>
       <dgm:spPr/>
+      <dgm:t>
+        <a:bodyPr/>
+        <a:lstStyle/>
+        <a:p>
+          <a:endParaRPr lang="en-US"/>
+        </a:p>
+      </dgm:t>
     </dgm:pt>
     <dgm:pt modelId="{21117261-ACF5-4A5A-A875-69FE15D4F317}" type="pres">
       <dgm:prSet presAssocID="{5167EE63-F643-402E-B735-68AD64FE5887}" presName="linNode" presStyleCnt="0"/>
@@ -12474,6 +12947,13 @@
         </dgm:presLayoutVars>
       </dgm:prSet>
       <dgm:spPr/>
+      <dgm:t>
+        <a:bodyPr/>
+        <a:lstStyle/>
+        <a:p>
+          <a:endParaRPr lang="en-US"/>
+        </a:p>
+      </dgm:t>
     </dgm:pt>
     <dgm:pt modelId="{BEEA7429-7A85-45AD-8FD8-5815466A4435}" type="pres">
       <dgm:prSet presAssocID="{37F5C3BE-3E40-4CF1-A014-B52E926366CB}" presName="sp" presStyleCnt="0"/>
@@ -12506,33 +12986,40 @@
         </dgm:presLayoutVars>
       </dgm:prSet>
       <dgm:spPr/>
+      <dgm:t>
+        <a:bodyPr/>
+        <a:lstStyle/>
+        <a:p>
+          <a:endParaRPr lang="en-US"/>
+        </a:p>
+      </dgm:t>
     </dgm:pt>
   </dgm:ptLst>
   <dgm:cxnLst>
     <dgm:cxn modelId="{0E06D15C-F68F-49A1-94C2-53E7D588E26D}" srcId="{5167EE63-F643-402E-B735-68AD64FE5887}" destId="{B8539639-9C6F-4E88-9A60-C6204AB5B788}" srcOrd="0" destOrd="0" parTransId="{5F5D8828-1363-4FCC-BF0E-EC6119ADFA11}" sibTransId="{B2D7FC7B-2986-45E4-9F11-06EF3FCDCFB0}"/>
-    <dgm:cxn modelId="{66ACA596-A00B-4256-9F80-514FE1E3A687}" type="presOf" srcId="{FE989A84-BB86-4F1D-ACA5-96996D65ED2F}" destId="{D6F46416-BAFF-4875-8277-58C653136B18}" srcOrd="0" destOrd="2" presId="urn:microsoft.com/office/officeart/2005/8/layout/vList5"/>
     <dgm:cxn modelId="{FDDA9257-4EA3-4720-8B5B-7054320BC7FC}" srcId="{5167EE63-F643-402E-B735-68AD64FE5887}" destId="{ED528340-A97D-4BDD-8433-B78C8FF66863}" srcOrd="2" destOrd="0" parTransId="{EB2A6F2E-E759-4EC1-AF94-C02267D963CC}" sibTransId="{294AAF1B-45E5-4173-A536-FD52BF954038}"/>
-    <dgm:cxn modelId="{0E12BA66-1A4C-4CC9-B39B-C20DB65194F2}" type="presOf" srcId="{A71B2169-E0E2-441C-A4E4-AF320A5A9857}" destId="{E5BA21F6-0D69-45F8-BA2D-17C200183556}" srcOrd="0" destOrd="0" presId="urn:microsoft.com/office/officeart/2005/8/layout/vList5"/>
+    <dgm:cxn modelId="{E46E301B-9381-43CF-9FD9-96C5014ADB5D}" type="presOf" srcId="{A71B2169-E0E2-441C-A4E4-AF320A5A9857}" destId="{E5BA21F6-0D69-45F8-BA2D-17C200183556}" srcOrd="0" destOrd="0" presId="urn:microsoft.com/office/officeart/2005/8/layout/vList5"/>
     <dgm:cxn modelId="{DED13B48-2BFD-4FA0-80B7-BD84B38ADB7D}" srcId="{1F0380D3-DF18-4BE3-8843-002A625287E5}" destId="{A71B2169-E0E2-441C-A4E4-AF320A5A9857}" srcOrd="1" destOrd="0" parTransId="{F8AC81D4-18EA-410F-9AB6-9DDE65268B7A}" sibTransId="{88D71919-1995-4E5E-8FCD-061365200D3A}"/>
     <dgm:cxn modelId="{C61E7B5D-14A3-43DE-8709-501537A566E5}" srcId="{1F0380D3-DF18-4BE3-8843-002A625287E5}" destId="{5167EE63-F643-402E-B735-68AD64FE5887}" srcOrd="0" destOrd="0" parTransId="{BAE1154C-7894-43B4-8C87-6088215E001C}" sibTransId="{37F5C3BE-3E40-4CF1-A014-B52E926366CB}"/>
-    <dgm:cxn modelId="{FEDD3133-C785-4313-A89B-C2E9753726C6}" type="presOf" srcId="{B8539639-9C6F-4E88-9A60-C6204AB5B788}" destId="{0C8FA1BA-8E49-48CC-B42E-924D603199BC}" srcOrd="0" destOrd="0" presId="urn:microsoft.com/office/officeart/2005/8/layout/vList5"/>
-    <dgm:cxn modelId="{D7D2F037-CB92-4B40-B9E0-5EDDA240E16F}" type="presOf" srcId="{5167EE63-F643-402E-B735-68AD64FE5887}" destId="{071BB497-63FB-42C0-80DA-D8CD8D1BF645}" srcOrd="0" destOrd="0" presId="urn:microsoft.com/office/officeart/2005/8/layout/vList5"/>
-    <dgm:cxn modelId="{8C1EC5C8-B3A9-4E95-A6EC-8CCBB8738247}" type="presOf" srcId="{ED528340-A97D-4BDD-8433-B78C8FF66863}" destId="{0C8FA1BA-8E49-48CC-B42E-924D603199BC}" srcOrd="0" destOrd="2" presId="urn:microsoft.com/office/officeart/2005/8/layout/vList5"/>
-    <dgm:cxn modelId="{BE36C35B-E7B2-4C8F-B486-F2628433788D}" type="presOf" srcId="{805EE43C-5DFA-401E-90C5-A81F3A6BF9B1}" destId="{D6F46416-BAFF-4875-8277-58C653136B18}" srcOrd="0" destOrd="0" presId="urn:microsoft.com/office/officeart/2005/8/layout/vList5"/>
+    <dgm:cxn modelId="{5E5AB6CE-EDC1-4389-B2BE-3CFB07D4F004}" type="presOf" srcId="{9C8282CE-F258-46FB-B507-95ABB09F47D3}" destId="{D6F46416-BAFF-4875-8277-58C653136B18}" srcOrd="0" destOrd="1" presId="urn:microsoft.com/office/officeart/2005/8/layout/vList5"/>
+    <dgm:cxn modelId="{8AF66334-75B7-419A-8CE5-40ED4E878F74}" type="presOf" srcId="{636B6732-9B04-4FCD-8B86-AF181910AF22}" destId="{0C8FA1BA-8E49-48CC-B42E-924D603199BC}" srcOrd="0" destOrd="1" presId="urn:microsoft.com/office/officeart/2005/8/layout/vList5"/>
+    <dgm:cxn modelId="{EE98DDE0-6A79-4755-B0D1-A1AFEFF9F38A}" type="presOf" srcId="{FE989A84-BB86-4F1D-ACA5-96996D65ED2F}" destId="{D6F46416-BAFF-4875-8277-58C653136B18}" srcOrd="0" destOrd="2" presId="urn:microsoft.com/office/officeart/2005/8/layout/vList5"/>
+    <dgm:cxn modelId="{7E07A256-6C69-4FA5-B888-2633EB1B0390}" type="presOf" srcId="{805EE43C-5DFA-401E-90C5-A81F3A6BF9B1}" destId="{D6F46416-BAFF-4875-8277-58C653136B18}" srcOrd="0" destOrd="0" presId="urn:microsoft.com/office/officeart/2005/8/layout/vList5"/>
     <dgm:cxn modelId="{B1FFA288-552B-408E-84CE-8F8D896C03F3}" srcId="{5167EE63-F643-402E-B735-68AD64FE5887}" destId="{636B6732-9B04-4FCD-8B86-AF181910AF22}" srcOrd="1" destOrd="0" parTransId="{3D2E05A6-546A-41DF-B979-E4533369E387}" sibTransId="{0BD6FD8B-5EB6-4866-852A-65DEDB01F357}"/>
     <dgm:cxn modelId="{67EBB09D-7A21-4F35-950B-1541F6DFDE36}" srcId="{A71B2169-E0E2-441C-A4E4-AF320A5A9857}" destId="{805EE43C-5DFA-401E-90C5-A81F3A6BF9B1}" srcOrd="0" destOrd="0" parTransId="{1D0E0849-BA68-4FD5-80ED-73AC302BFBAF}" sibTransId="{E3ADF868-6EDF-4F27-9677-18E01F0128DF}"/>
+    <dgm:cxn modelId="{268B1446-D8BA-4353-ADC3-C4337333F043}" type="presOf" srcId="{ED528340-A97D-4BDD-8433-B78C8FF66863}" destId="{0C8FA1BA-8E49-48CC-B42E-924D603199BC}" srcOrd="0" destOrd="2" presId="urn:microsoft.com/office/officeart/2005/8/layout/vList5"/>
     <dgm:cxn modelId="{B1734500-86AA-4EC9-8A1C-3776D35D243B}" srcId="{A71B2169-E0E2-441C-A4E4-AF320A5A9857}" destId="{9C8282CE-F258-46FB-B507-95ABB09F47D3}" srcOrd="1" destOrd="0" parTransId="{A75F148C-8029-41FB-86BE-918EB01B4D08}" sibTransId="{98D7C838-28B6-47C0-AD57-A6DE823B8CA9}"/>
-    <dgm:cxn modelId="{908A370E-9BC7-4970-A0E4-A0F812CECF88}" type="presOf" srcId="{636B6732-9B04-4FCD-8B86-AF181910AF22}" destId="{0C8FA1BA-8E49-48CC-B42E-924D603199BC}" srcOrd="0" destOrd="1" presId="urn:microsoft.com/office/officeart/2005/8/layout/vList5"/>
+    <dgm:cxn modelId="{2485A081-DF1E-4D3F-B787-532059ECABC3}" type="presOf" srcId="{5167EE63-F643-402E-B735-68AD64FE5887}" destId="{071BB497-63FB-42C0-80DA-D8CD8D1BF645}" srcOrd="0" destOrd="0" presId="urn:microsoft.com/office/officeart/2005/8/layout/vList5"/>
     <dgm:cxn modelId="{F16B49F4-9BC0-4C55-B993-0E6F21F1B5AD}" srcId="{A71B2169-E0E2-441C-A4E4-AF320A5A9857}" destId="{FE989A84-BB86-4F1D-ACA5-96996D65ED2F}" srcOrd="2" destOrd="0" parTransId="{0094FA83-748F-41CD-ABDD-036A568220DA}" sibTransId="{7FCA2038-D249-4DFF-A5BD-EECC6C900638}"/>
-    <dgm:cxn modelId="{AB11678C-3844-4A56-B9EF-F9751B139732}" type="presOf" srcId="{9C8282CE-F258-46FB-B507-95ABB09F47D3}" destId="{D6F46416-BAFF-4875-8277-58C653136B18}" srcOrd="0" destOrd="1" presId="urn:microsoft.com/office/officeart/2005/8/layout/vList5"/>
-    <dgm:cxn modelId="{9F46051D-6290-489A-AC39-BC651033C1EE}" type="presOf" srcId="{1F0380D3-DF18-4BE3-8843-002A625287E5}" destId="{1F665940-6601-47DD-96FF-E038195D77C4}" srcOrd="0" destOrd="0" presId="urn:microsoft.com/office/officeart/2005/8/layout/vList5"/>
-    <dgm:cxn modelId="{8A6BCFC4-07BA-46FE-B2C3-FFF2CE594808}" type="presParOf" srcId="{1F665940-6601-47DD-96FF-E038195D77C4}" destId="{21117261-ACF5-4A5A-A875-69FE15D4F317}" srcOrd="0" destOrd="0" presId="urn:microsoft.com/office/officeart/2005/8/layout/vList5"/>
-    <dgm:cxn modelId="{90A91962-2F26-4450-9187-0DE5ACA1E500}" type="presParOf" srcId="{21117261-ACF5-4A5A-A875-69FE15D4F317}" destId="{071BB497-63FB-42C0-80DA-D8CD8D1BF645}" srcOrd="0" destOrd="0" presId="urn:microsoft.com/office/officeart/2005/8/layout/vList5"/>
-    <dgm:cxn modelId="{2C3C7CD2-6A80-477F-8451-7E4273F4549B}" type="presParOf" srcId="{21117261-ACF5-4A5A-A875-69FE15D4F317}" destId="{0C8FA1BA-8E49-48CC-B42E-924D603199BC}" srcOrd="1" destOrd="0" presId="urn:microsoft.com/office/officeart/2005/8/layout/vList5"/>
-    <dgm:cxn modelId="{D1A96309-4307-492D-A7BB-2FFAC9D682CF}" type="presParOf" srcId="{1F665940-6601-47DD-96FF-E038195D77C4}" destId="{BEEA7429-7A85-45AD-8FD8-5815466A4435}" srcOrd="1" destOrd="0" presId="urn:microsoft.com/office/officeart/2005/8/layout/vList5"/>
-    <dgm:cxn modelId="{A4E0AA4D-9E94-4A66-A1FC-FCDE368FDCF9}" type="presParOf" srcId="{1F665940-6601-47DD-96FF-E038195D77C4}" destId="{B543594C-8553-4E98-949A-76A77ADD94C4}" srcOrd="2" destOrd="0" presId="urn:microsoft.com/office/officeart/2005/8/layout/vList5"/>
-    <dgm:cxn modelId="{B192E963-6CA8-4492-A0FA-A70D3F61D4A4}" type="presParOf" srcId="{B543594C-8553-4E98-949A-76A77ADD94C4}" destId="{E5BA21F6-0D69-45F8-BA2D-17C200183556}" srcOrd="0" destOrd="0" presId="urn:microsoft.com/office/officeart/2005/8/layout/vList5"/>
-    <dgm:cxn modelId="{8C00C276-010D-4D3D-AFE8-2FFC362852EA}" type="presParOf" srcId="{B543594C-8553-4E98-949A-76A77ADD94C4}" destId="{D6F46416-BAFF-4875-8277-58C653136B18}" srcOrd="1" destOrd="0" presId="urn:microsoft.com/office/officeart/2005/8/layout/vList5"/>
+    <dgm:cxn modelId="{8CBA64E0-26BB-4EC1-8FC7-63F5034E77A0}" type="presOf" srcId="{1F0380D3-DF18-4BE3-8843-002A625287E5}" destId="{1F665940-6601-47DD-96FF-E038195D77C4}" srcOrd="0" destOrd="0" presId="urn:microsoft.com/office/officeart/2005/8/layout/vList5"/>
+    <dgm:cxn modelId="{757B28BE-5753-4A1B-84F2-137531B831CD}" type="presOf" srcId="{B8539639-9C6F-4E88-9A60-C6204AB5B788}" destId="{0C8FA1BA-8E49-48CC-B42E-924D603199BC}" srcOrd="0" destOrd="0" presId="urn:microsoft.com/office/officeart/2005/8/layout/vList5"/>
+    <dgm:cxn modelId="{08600EFF-FC96-44E6-BBC8-5788DA514E73}" type="presParOf" srcId="{1F665940-6601-47DD-96FF-E038195D77C4}" destId="{21117261-ACF5-4A5A-A875-69FE15D4F317}" srcOrd="0" destOrd="0" presId="urn:microsoft.com/office/officeart/2005/8/layout/vList5"/>
+    <dgm:cxn modelId="{3381A578-6225-4115-A794-A2B78E044F2E}" type="presParOf" srcId="{21117261-ACF5-4A5A-A875-69FE15D4F317}" destId="{071BB497-63FB-42C0-80DA-D8CD8D1BF645}" srcOrd="0" destOrd="0" presId="urn:microsoft.com/office/officeart/2005/8/layout/vList5"/>
+    <dgm:cxn modelId="{E524CA42-1985-4733-A8F8-1696987619AE}" type="presParOf" srcId="{21117261-ACF5-4A5A-A875-69FE15D4F317}" destId="{0C8FA1BA-8E49-48CC-B42E-924D603199BC}" srcOrd="1" destOrd="0" presId="urn:microsoft.com/office/officeart/2005/8/layout/vList5"/>
+    <dgm:cxn modelId="{90806D31-E2BA-4DEE-84C9-A8D19B89EDA4}" type="presParOf" srcId="{1F665940-6601-47DD-96FF-E038195D77C4}" destId="{BEEA7429-7A85-45AD-8FD8-5815466A4435}" srcOrd="1" destOrd="0" presId="urn:microsoft.com/office/officeart/2005/8/layout/vList5"/>
+    <dgm:cxn modelId="{B6EE0209-F548-4D5E-BC03-284B968FDD5E}" type="presParOf" srcId="{1F665940-6601-47DD-96FF-E038195D77C4}" destId="{B543594C-8553-4E98-949A-76A77ADD94C4}" srcOrd="2" destOrd="0" presId="urn:microsoft.com/office/officeart/2005/8/layout/vList5"/>
+    <dgm:cxn modelId="{FD451A06-5A68-4AC9-9655-C73BAAFDC9A5}" type="presParOf" srcId="{B543594C-8553-4E98-949A-76A77ADD94C4}" destId="{E5BA21F6-0D69-45F8-BA2D-17C200183556}" srcOrd="0" destOrd="0" presId="urn:microsoft.com/office/officeart/2005/8/layout/vList5"/>
+    <dgm:cxn modelId="{139FE9E4-9267-45A3-A17B-43C76099FE64}" type="presParOf" srcId="{B543594C-8553-4E98-949A-76A77ADD94C4}" destId="{D6F46416-BAFF-4875-8277-58C653136B18}" srcOrd="1" destOrd="0" presId="urn:microsoft.com/office/officeart/2005/8/layout/vList5"/>
   </dgm:cxnLst>
   <dgm:bg/>
   <dgm:whole/>
@@ -13803,7 +14290,7 @@
           </a:pPr>
           <a:r>
             <a:rPr lang="en-US" sz="1300" kern="1200"/>
-            <a:t>GuiManager</a:t>
+            <a:t>GuiManager, GuiScreen, GuiWidget(s)</a:t>
           </a:r>
         </a:p>
       </dsp:txBody>
@@ -16098,12 +16585,12 @@
         <a:fontRef idx="minor"/>
       </dsp:style>
       <dsp:txBody>
-        <a:bodyPr spcFirstLastPara="0" vert="horz" wrap="square" lIns="60960" tIns="30480" rIns="60960" bIns="30480" numCol="1" spcCol="1270" anchor="ctr" anchorCtr="0">
+        <a:bodyPr spcFirstLastPara="0" vert="horz" wrap="square" lIns="64770" tIns="32385" rIns="64770" bIns="32385" numCol="1" spcCol="1270" anchor="ctr" anchorCtr="0">
           <a:noAutofit/>
         </a:bodyPr>
         <a:lstStyle/>
         <a:p>
-          <a:pPr marL="171450" lvl="1" indent="-171450" algn="l" defTabSz="711200">
+          <a:pPr marL="171450" lvl="1" indent="-171450" algn="l" defTabSz="755650">
             <a:lnSpc>
               <a:spcPct val="90000"/>
             </a:lnSpc>
@@ -16115,22 +16602,10 @@
             </a:spcAft>
             <a:buChar char="••"/>
           </a:pPr>
-          <a:endParaRPr lang="en-US" sz="1600" kern="1200"/>
-        </a:p>
-        <a:p>
-          <a:pPr marL="171450" lvl="1" indent="-171450" algn="l" defTabSz="711200">
-            <a:lnSpc>
-              <a:spcPct val="90000"/>
-            </a:lnSpc>
-            <a:spcBef>
-              <a:spcPct val="0"/>
-            </a:spcBef>
-            <a:spcAft>
-              <a:spcPct val="15000"/>
-            </a:spcAft>
-            <a:buChar char="••"/>
-          </a:pPr>
-          <a:endParaRPr lang="en-US" sz="1600" kern="1200"/>
+          <a:r>
+            <a:rPr lang="en-US" sz="1700" kern="1200"/>
+            <a:t>Read input for current state</a:t>
+          </a:r>
         </a:p>
       </dsp:txBody>
       <dsp:txXfrm rot="5400000">
@@ -16265,12 +16740,12 @@
         <a:fontRef idx="minor"/>
       </dsp:style>
       <dsp:txBody>
-        <a:bodyPr spcFirstLastPara="0" vert="horz" wrap="square" lIns="60960" tIns="30480" rIns="60960" bIns="30480" numCol="1" spcCol="1270" anchor="ctr" anchorCtr="0">
+        <a:bodyPr spcFirstLastPara="0" vert="horz" wrap="square" lIns="64770" tIns="32385" rIns="64770" bIns="32385" numCol="1" spcCol="1270" anchor="ctr" anchorCtr="0">
           <a:noAutofit/>
         </a:bodyPr>
         <a:lstStyle/>
         <a:p>
-          <a:pPr marL="171450" lvl="1" indent="-171450" algn="l" defTabSz="711200">
+          <a:pPr marL="171450" lvl="1" indent="-171450" algn="l" defTabSz="755650">
             <a:lnSpc>
               <a:spcPct val="90000"/>
             </a:lnSpc>
@@ -16282,22 +16757,10 @@
             </a:spcAft>
             <a:buChar char="••"/>
           </a:pPr>
-          <a:endParaRPr lang="en-US" sz="1600" kern="1200"/>
-        </a:p>
-        <a:p>
-          <a:pPr marL="171450" lvl="1" indent="-171450" algn="l" defTabSz="711200">
-            <a:lnSpc>
-              <a:spcPct val="90000"/>
-            </a:lnSpc>
-            <a:spcBef>
-              <a:spcPct val="0"/>
-            </a:spcBef>
-            <a:spcAft>
-              <a:spcPct val="15000"/>
-            </a:spcAft>
-            <a:buChar char="••"/>
-          </a:pPr>
-          <a:endParaRPr lang="en-US" sz="1600" kern="1200"/>
+          <a:r>
+            <a:rPr lang="en-US" sz="1700" kern="1200"/>
+            <a:t>Update current state logic</a:t>
+          </a:r>
         </a:p>
       </dsp:txBody>
       <dsp:txXfrm rot="5400000">
@@ -16432,12 +16895,12 @@
         <a:fontRef idx="minor"/>
       </dsp:style>
       <dsp:txBody>
-        <a:bodyPr spcFirstLastPara="0" vert="horz" wrap="square" lIns="60960" tIns="30480" rIns="60960" bIns="30480" numCol="1" spcCol="1270" anchor="ctr" anchorCtr="0">
+        <a:bodyPr spcFirstLastPara="0" vert="horz" wrap="square" lIns="64770" tIns="32385" rIns="64770" bIns="32385" numCol="1" spcCol="1270" anchor="ctr" anchorCtr="0">
           <a:noAutofit/>
         </a:bodyPr>
         <a:lstStyle/>
         <a:p>
-          <a:pPr marL="171450" lvl="1" indent="-171450" algn="l" defTabSz="711200">
+          <a:pPr marL="171450" lvl="1" indent="-171450" algn="l" defTabSz="755650">
             <a:lnSpc>
               <a:spcPct val="90000"/>
             </a:lnSpc>
@@ -16449,22 +16912,10 @@
             </a:spcAft>
             <a:buChar char="••"/>
           </a:pPr>
-          <a:endParaRPr lang="en-US" sz="1600" kern="1200"/>
-        </a:p>
-        <a:p>
-          <a:pPr marL="171450" lvl="1" indent="-171450" algn="l" defTabSz="711200">
-            <a:lnSpc>
-              <a:spcPct val="90000"/>
-            </a:lnSpc>
-            <a:spcBef>
-              <a:spcPct val="0"/>
-            </a:spcBef>
-            <a:spcAft>
-              <a:spcPct val="15000"/>
-            </a:spcAft>
-            <a:buChar char="••"/>
-          </a:pPr>
-          <a:endParaRPr lang="en-US" sz="1600" kern="1200"/>
+          <a:r>
+            <a:rPr lang="en-US" sz="1700" kern="1200"/>
+            <a:t>Update current state graphics</a:t>
+          </a:r>
         </a:p>
       </dsp:txBody>
       <dsp:txXfrm rot="5400000">
@@ -16546,6 +16997,85 @@
       <dsp:txXfrm>
         <a:off x="0" y="1619460"/>
         <a:ext cx="1093851" cy="770408"/>
+      </dsp:txXfrm>
+    </dsp:sp>
+    <dsp:sp modelId="{838A7AD3-F0E2-4850-8B58-00E1634F4062}">
+      <dsp:nvSpPr>
+        <dsp:cNvPr id="0" name=""/>
+        <dsp:cNvSpPr/>
+      </dsp:nvSpPr>
+      <dsp:spPr>
+        <a:xfrm rot="5400000">
+          <a:off x="1757999" y="1841281"/>
+          <a:ext cx="616327" cy="1944624"/>
+        </a:xfrm>
+        <a:prstGeom prst="round2SameRect">
+          <a:avLst/>
+        </a:prstGeom>
+        <a:solidFill>
+          <a:schemeClr val="accent2">
+            <a:alpha val="90000"/>
+            <a:tint val="40000"/>
+            <a:hueOff val="0"/>
+            <a:satOff val="0"/>
+            <a:lumOff val="0"/>
+            <a:alphaOff val="0"/>
+          </a:schemeClr>
+        </a:solidFill>
+        <a:ln w="25400" cap="flat" cmpd="sng" algn="ctr">
+          <a:solidFill>
+            <a:schemeClr val="accent2">
+              <a:alpha val="90000"/>
+              <a:tint val="40000"/>
+              <a:hueOff val="0"/>
+              <a:satOff val="0"/>
+              <a:lumOff val="0"/>
+              <a:alphaOff val="0"/>
+            </a:schemeClr>
+          </a:solidFill>
+          <a:prstDash val="solid"/>
+        </a:ln>
+        <a:effectLst/>
+      </dsp:spPr>
+      <dsp:style>
+        <a:lnRef idx="2">
+          <a:scrgbClr r="0" g="0" b="0"/>
+        </a:lnRef>
+        <a:fillRef idx="1">
+          <a:scrgbClr r="0" g="0" b="0"/>
+        </a:fillRef>
+        <a:effectRef idx="0">
+          <a:scrgbClr r="0" g="0" b="0"/>
+        </a:effectRef>
+        <a:fontRef idx="minor"/>
+      </dsp:style>
+      <dsp:txBody>
+        <a:bodyPr spcFirstLastPara="0" vert="horz" wrap="square" lIns="64770" tIns="32385" rIns="64770" bIns="32385" numCol="1" spcCol="1270" anchor="ctr" anchorCtr="0">
+          <a:noAutofit/>
+        </a:bodyPr>
+        <a:lstStyle/>
+        <a:p>
+          <a:pPr marL="171450" lvl="1" indent="-171450" algn="l" defTabSz="755650">
+            <a:lnSpc>
+              <a:spcPct val="90000"/>
+            </a:lnSpc>
+            <a:spcBef>
+              <a:spcPct val="0"/>
+            </a:spcBef>
+            <a:spcAft>
+              <a:spcPct val="15000"/>
+            </a:spcAft>
+            <a:buChar char="••"/>
+          </a:pPr>
+          <a:r>
+            <a:rPr lang="en-US" sz="1700" kern="1200"/>
+            <a:t>Change current state if needed</a:t>
+          </a:r>
+        </a:p>
+      </dsp:txBody>
+      <dsp:txXfrm rot="5400000">
+        <a:off x="1757999" y="1841281"/>
+        <a:ext cx="616327" cy="1944624"/>
       </dsp:txXfrm>
     </dsp:sp>
     <dsp:sp modelId="{B9C13F57-354B-4D20-BB91-CE2E1779DB11}">
@@ -29461,7 +29991,7 @@
 </file>
 
 <file path=customXml/itemProps1.xml><?xml version="1.0" encoding="utf-8"?>
-<ds:datastoreItem xmlns:ds="http://schemas.openxmlformats.org/officeDocument/2006/customXml" ds:itemID="{D4B61B7C-ED9F-4C65-B8E4-F4F44142E8E8}">
+<ds:datastoreItem xmlns:ds="http://schemas.openxmlformats.org/officeDocument/2006/customXml" ds:itemID="{45134C0F-2691-4BCA-A271-213F6EE2824B}">
   <ds:schemaRefs>
     <ds:schemaRef ds:uri="http://schemas.openxmlformats.org/officeDocument/2006/bibliography"/>
   </ds:schemaRefs>

</xml_diff>

<commit_message>
Update issue 2 + Final touches for ClassDiagram
</commit_message>
<xml_diff>
--- a/docs/ClassDiagram.docx
+++ b/docs/ClassDiagram.docx
@@ -4,7 +4,7 @@
   <w:body>
     <w:p>
       <w:pPr>
-        <w:pStyle w:val="Title"/>
+        <w:pStyle w:val="Ttulo"/>
         <w:jc w:val="center"/>
       </w:pPr>
       <w:r>
@@ -13,7 +13,7 @@
     </w:p>
     <w:p>
       <w:pPr>
-        <w:pStyle w:val="Heading1"/>
+        <w:pStyle w:val="Ttulo1"/>
       </w:pPr>
       <w:r>
         <w:t>Modules Subdivision</w:t>
@@ -23,6 +23,7 @@
       <w:r>
         <w:rPr>
           <w:noProof/>
+          <w:lang w:val="es-ES" w:eastAsia="es-ES"/>
         </w:rPr>
         <w:drawing>
           <wp:inline distT="0" distB="0" distL="0" distR="0">
@@ -41,7 +42,7 @@
     </w:p>
     <w:p>
       <w:pPr>
-        <w:pStyle w:val="Subtitle"/>
+        <w:pStyle w:val="Subttulo"/>
       </w:pPr>
       <w:r>
         <w:br w:type="page"/>
@@ -58,7 +59,7 @@
     </w:p>
     <w:p>
       <w:pPr>
-        <w:pStyle w:val="Subtitle"/>
+        <w:pStyle w:val="Subttulo"/>
       </w:pPr>
       <w:r>
         <w:t>Graphics</w:t>
@@ -68,10 +69,13 @@
       <w:r>
         <w:t>This module will deal with the Graphics Engine (Ogre), and will be in charge of initialize, configure and finalize it.</w:t>
       </w:r>
+      <w:r>
+        <w:t xml:space="preserve"> Other graphic engine related specialized managers will be found here too (i.e. LightsManager)</w:t>
+      </w:r>
     </w:p>
     <w:p>
       <w:pPr>
-        <w:pStyle w:val="Subtitle"/>
+        <w:pStyle w:val="Subttulo"/>
       </w:pPr>
       <w:r>
         <w:t>Input</w:t>
@@ -116,7 +120,7 @@
     </w:p>
     <w:p>
       <w:pPr>
-        <w:pStyle w:val="Subtitle"/>
+        <w:pStyle w:val="Subttulo"/>
       </w:pPr>
       <w:r>
         <w:t>Audio</w:t>
@@ -135,7 +139,7 @@
     </w:p>
     <w:p>
       <w:pPr>
-        <w:pStyle w:val="Subtitle"/>
+        <w:pStyle w:val="Subttulo"/>
       </w:pPr>
       <w:r>
         <w:t>Data</w:t>
@@ -148,7 +152,7 @@
     </w:p>
     <w:p>
       <w:pPr>
-        <w:pStyle w:val="Subtitle"/>
+        <w:pStyle w:val="Subttulo"/>
       </w:pPr>
       <w:r>
         <w:t>Physics</w:t>
@@ -180,7 +184,7 @@
     </w:p>
     <w:p>
       <w:pPr>
-        <w:pStyle w:val="Subtitle"/>
+        <w:pStyle w:val="Subttulo"/>
       </w:pPr>
       <w:r>
         <w:t>Camera</w:t>
@@ -193,7 +197,7 @@
     </w:p>
     <w:p>
       <w:pPr>
-        <w:pStyle w:val="Subtitle"/>
+        <w:pStyle w:val="Subttulo"/>
       </w:pPr>
       <w:r>
         <w:t>GUI</w:t>
@@ -249,7 +253,7 @@
     </w:p>
     <w:p>
       <w:pPr>
-        <w:pStyle w:val="Subtitle"/>
+        <w:pStyle w:val="Subttulo"/>
       </w:pPr>
       <w:r>
         <w:t>Logic</w:t>
@@ -270,7 +274,7 @@
     </w:p>
     <w:p>
       <w:pPr>
-        <w:pStyle w:val="Subtitle"/>
+        <w:pStyle w:val="Subttulo"/>
       </w:pPr>
       <w:r>
         <w:t>Entity</w:t>
@@ -284,7 +288,7 @@
     </w:p>
     <w:p>
       <w:pPr>
-        <w:pStyle w:val="Subtitle"/>
+        <w:pStyle w:val="Subttulo"/>
       </w:pPr>
       <w:r>
         <w:t>States</w:t>
@@ -317,7 +321,7 @@
     <w:p/>
     <w:p>
       <w:pPr>
-        <w:pStyle w:val="Heading2"/>
+        <w:pStyle w:val="Ttulo2"/>
       </w:pPr>
       <w:r>
         <w:t>Game Loop</w:t>
@@ -325,7 +329,7 @@
     </w:p>
     <w:p>
       <w:pPr>
-        <w:pStyle w:val="Subtitle"/>
+        <w:pStyle w:val="Subttulo"/>
       </w:pPr>
       <w:r>
         <w:t>The Big Picture</w:t>
@@ -335,6 +339,7 @@
       <w:r>
         <w:rPr>
           <w:noProof/>
+          <w:lang w:val="es-ES" w:eastAsia="es-ES"/>
         </w:rPr>
         <w:drawing>
           <wp:inline distT="0" distB="0" distL="0" distR="0">
@@ -353,11 +358,12 @@
     </w:p>
     <w:p>
       <w:pPr>
-        <w:pStyle w:val="Heading1"/>
+        <w:pStyle w:val="Ttulo1"/>
       </w:pPr>
       <w:r>
         <w:rPr>
           <w:noProof/>
+          <w:lang w:val="es-ES" w:eastAsia="es-ES"/>
         </w:rPr>
         <w:drawing>
           <wp:anchor distT="0" distB="0" distL="114300" distR="114300" simplePos="0" relativeHeight="251658240" behindDoc="0" locked="0" layoutInCell="1" allowOverlap="1">
@@ -384,6 +390,7 @@
       <w:r>
         <w:rPr>
           <w:noProof/>
+          <w:lang w:val="es-ES" w:eastAsia="es-ES"/>
         </w:rPr>
         <w:drawing>
           <wp:anchor distT="0" distB="0" distL="114300" distR="114300" simplePos="0" relativeHeight="251659264" behindDoc="0" locked="0" layoutInCell="1" allowOverlap="1">
@@ -410,6 +417,7 @@
       <w:r>
         <w:rPr>
           <w:noProof/>
+          <w:lang w:val="es-ES" w:eastAsia="es-ES"/>
         </w:rPr>
         <w:drawing>
           <wp:anchor distT="0" distB="0" distL="114300" distR="114300" simplePos="0" relativeHeight="251660288" behindDoc="0" locked="0" layoutInCell="1" allowOverlap="1">
@@ -436,7 +444,7 @@
     </w:p>
     <w:p>
       <w:pPr>
-        <w:pStyle w:val="Heading1"/>
+        <w:pStyle w:val="Ttulo1"/>
       </w:pPr>
     </w:p>
     <w:p/>
@@ -444,7 +452,7 @@
     <w:p/>
     <w:p>
       <w:pPr>
-        <w:pStyle w:val="Subtitle"/>
+        <w:pStyle w:val="Subttulo"/>
       </w:pPr>
       <w:r>
         <w:t>Initialization</w:t>
@@ -452,11 +460,12 @@
     </w:p>
     <w:p>
       <w:pPr>
-        <w:pStyle w:val="Subtitle"/>
+        <w:pStyle w:val="Subttulo"/>
       </w:pPr>
       <w:r>
         <w:rPr>
           <w:noProof/>
+          <w:lang w:val="es-ES" w:eastAsia="es-ES"/>
         </w:rPr>
         <w:drawing>
           <wp:inline distT="0" distB="0" distL="0" distR="0">
@@ -491,7 +500,7 @@
     </w:p>
     <w:p>
       <w:pPr>
-        <w:pStyle w:val="Subtitle"/>
+        <w:pStyle w:val="Subttulo"/>
       </w:pPr>
       <w:r>
         <w:lastRenderedPageBreak/>
@@ -502,6 +511,7 @@
       <w:r>
         <w:rPr>
           <w:noProof/>
+          <w:lang w:val="es-ES" w:eastAsia="es-ES"/>
         </w:rPr>
         <w:drawing>
           <wp:anchor distT="0" distB="0" distL="114300" distR="114300" simplePos="0" relativeHeight="251661312" behindDoc="0" locked="0" layoutInCell="1" allowOverlap="1">
@@ -528,6 +538,7 @@
       <w:r>
         <w:rPr>
           <w:noProof/>
+          <w:lang w:val="es-ES" w:eastAsia="es-ES"/>
         </w:rPr>
         <w:drawing>
           <wp:inline distT="0" distB="0" distL="0" distR="0">
@@ -547,7 +558,7 @@
     <w:p/>
     <w:p>
       <w:pPr>
-        <w:pStyle w:val="Subtitle"/>
+        <w:pStyle w:val="Subttulo"/>
       </w:pPr>
       <w:r>
         <w:t>Finalize</w:t>
@@ -557,6 +568,7 @@
       <w:r>
         <w:rPr>
           <w:noProof/>
+          <w:lang w:val="es-ES" w:eastAsia="es-ES"/>
         </w:rPr>
         <w:drawing>
           <wp:inline distT="0" distB="0" distL="0" distR="0">
@@ -590,7 +602,7 @@
     </w:p>
     <w:p>
       <w:pPr>
-        <w:pStyle w:val="Heading1"/>
+        <w:pStyle w:val="Ttulo1"/>
       </w:pPr>
       <w:r>
         <w:lastRenderedPageBreak/>
@@ -599,7 +611,7 @@
     </w:p>
     <w:p>
       <w:pPr>
-        <w:pStyle w:val="Heading2"/>
+        <w:pStyle w:val="Ttulo2"/>
       </w:pPr>
       <w:r>
         <w:t xml:space="preserve">The </w:t>
@@ -617,6 +629,7 @@
       <w:r>
         <w:rPr>
           <w:noProof/>
+          <w:lang w:val="es-ES" w:eastAsia="es-ES"/>
         </w:rPr>
         <w:drawing>
           <wp:inline distT="0" distB="0" distL="0" distR="0">
@@ -682,7 +695,7 @@
     </w:p>
     <w:p>
       <w:pPr>
-        <w:pStyle w:val="Heading2"/>
+        <w:pStyle w:val="Ttulo2"/>
       </w:pPr>
       <w:r>
         <w:lastRenderedPageBreak/>
@@ -720,6 +733,7 @@
       <w:r>
         <w:rPr>
           <w:noProof/>
+          <w:lang w:val="es-ES" w:eastAsia="es-ES"/>
         </w:rPr>
         <w:drawing>
           <wp:inline distT="0" distB="0" distL="0" distR="0">
@@ -785,7 +799,7 @@
     </w:p>
     <w:p>
       <w:pPr>
-        <w:pStyle w:val="Heading2"/>
+        <w:pStyle w:val="Ttulo2"/>
       </w:pPr>
       <w:proofErr w:type="spellStart"/>
       <w:r>
@@ -837,6 +851,7 @@
       <w:r>
         <w:rPr>
           <w:noProof/>
+          <w:lang w:val="es-ES" w:eastAsia="es-ES"/>
         </w:rPr>
         <w:drawing>
           <wp:inline distT="0" distB="0" distL="0" distR="0">
@@ -887,7 +902,7 @@
     </w:p>
     <w:p>
       <w:pPr>
-        <w:pStyle w:val="Heading2"/>
+        <w:pStyle w:val="Ttulo2"/>
       </w:pPr>
       <w:proofErr w:type="spellStart"/>
       <w:r>
@@ -900,6 +915,7 @@
       <w:r>
         <w:rPr>
           <w:noProof/>
+          <w:lang w:val="es-ES" w:eastAsia="es-ES"/>
         </w:rPr>
         <w:drawing>
           <wp:inline distT="0" distB="0" distL="0" distR="0">
@@ -949,14 +965,8 @@
       </w:r>
     </w:p>
     <w:p>
-      <w:r>
-        <w:lastRenderedPageBreak/>
-        <w:br w:type="page"/>
-      </w:r>
-    </w:p>
-    <w:p>
       <w:pPr>
-        <w:pStyle w:val="Heading2"/>
+        <w:pStyle w:val="Ttulo2"/>
       </w:pPr>
       <w:r>
         <w:lastRenderedPageBreak/>
@@ -975,6 +985,7 @@
       <w:r>
         <w:rPr>
           <w:noProof/>
+          <w:lang w:val="es-ES" w:eastAsia="es-ES"/>
         </w:rPr>
         <w:drawing>
           <wp:inline distT="0" distB="0" distL="0" distR="0">
@@ -1030,7 +1041,7 @@
     </w:p>
     <w:p>
       <w:pPr>
-        <w:pStyle w:val="Heading2"/>
+        <w:pStyle w:val="Ttulo2"/>
       </w:pPr>
       <w:r>
         <w:lastRenderedPageBreak/>
@@ -1041,12 +1052,13 @@
       <w:r>
         <w:rPr>
           <w:noProof/>
+          <w:lang w:val="es-ES" w:eastAsia="es-ES"/>
         </w:rPr>
         <w:drawing>
           <wp:inline distT="0" distB="0" distL="0" distR="0">
-            <wp:extent cx="5676900" cy="3714750"/>
+            <wp:extent cx="5676900" cy="4572000"/>
             <wp:effectExtent l="19050" t="0" r="0" b="0"/>
-            <wp:docPr id="3" name="Picture 2"/>
+            <wp:docPr id="5" name="Imagen 1"/>
             <wp:cNvGraphicFramePr>
               <a:graphicFrameLocks xmlns:a="http://schemas.openxmlformats.org/drawingml/2006/main" noChangeAspect="1"/>
             </wp:cNvGraphicFramePr>
@@ -1054,7 +1066,7 @@
               <a:graphicData uri="http://schemas.openxmlformats.org/drawingml/2006/picture">
                 <pic:pic xmlns:pic="http://schemas.openxmlformats.org/drawingml/2006/picture">
                   <pic:nvPicPr>
-                    <pic:cNvPr id="0" name="Picture 2"/>
+                    <pic:cNvPr id="0" name="Picture 1"/>
                     <pic:cNvPicPr>
                       <a:picLocks noChangeAspect="1" noChangeArrowheads="1"/>
                     </pic:cNvPicPr>
@@ -1069,7 +1081,7 @@
                   <pic:spPr bwMode="auto">
                     <a:xfrm>
                       <a:off x="0" y="0"/>
-                      <a:ext cx="5676900" cy="3714750"/>
+                      <a:ext cx="5676900" cy="4572000"/>
                     </a:xfrm>
                     <a:prstGeom prst="rect">
                       <a:avLst/>
@@ -1091,23 +1103,64 @@
     </w:p>
     <w:p>
       <w:pPr>
-        <w:pStyle w:val="Heading2"/>
+        <w:pStyle w:val="Ttulo2"/>
       </w:pPr>
       <w:r>
-        <w:t>The Audio Manager</w:t>
+        <w:lastRenderedPageBreak/>
+        <w:t>Other Managers</w:t>
       </w:r>
     </w:p>
     <w:p>
       <w:r>
-        <w:t xml:space="preserve">The </w:t>
-      </w:r>
-      <w:proofErr w:type="spellStart"/>
-      <w:r>
-        <w:t>AudioManager</w:t>
-      </w:r>
-      <w:proofErr w:type="spellEnd"/>
-      <w:r>
-        <w:t xml:space="preserve"> will be in charge of</w:t>
+        <w:rPr>
+          <w:noProof/>
+          <w:lang w:val="es-ES" w:eastAsia="es-ES"/>
+        </w:rPr>
+        <w:drawing>
+          <wp:inline distT="0" distB="0" distL="0" distR="0">
+            <wp:extent cx="4752975" cy="5181600"/>
+            <wp:effectExtent l="19050" t="0" r="9525" b="0"/>
+            <wp:docPr id="9" name="Imagen 2"/>
+            <wp:cNvGraphicFramePr>
+              <a:graphicFrameLocks xmlns:a="http://schemas.openxmlformats.org/drawingml/2006/main" noChangeAspect="1"/>
+            </wp:cNvGraphicFramePr>
+            <a:graphic xmlns:a="http://schemas.openxmlformats.org/drawingml/2006/main">
+              <a:graphicData uri="http://schemas.openxmlformats.org/drawingml/2006/picture">
+                <pic:pic xmlns:pic="http://schemas.openxmlformats.org/drawingml/2006/picture">
+                  <pic:nvPicPr>
+                    <pic:cNvPr id="0" name="Picture 2"/>
+                    <pic:cNvPicPr>
+                      <a:picLocks noChangeAspect="1" noChangeArrowheads="1"/>
+                    </pic:cNvPicPr>
+                  </pic:nvPicPr>
+                  <pic:blipFill>
+                    <a:blip r:embed="rId57" cstate="print"/>
+                    <a:srcRect/>
+                    <a:stretch>
+                      <a:fillRect/>
+                    </a:stretch>
+                  </pic:blipFill>
+                  <pic:spPr bwMode="auto">
+                    <a:xfrm>
+                      <a:off x="0" y="0"/>
+                      <a:ext cx="4752975" cy="5181600"/>
+                    </a:xfrm>
+                    <a:prstGeom prst="rect">
+                      <a:avLst/>
+                    </a:prstGeom>
+                    <a:noFill/>
+                    <a:ln w="9525">
+                      <a:noFill/>
+                      <a:miter lim="800000"/>
+                      <a:headEnd/>
+                      <a:tailEnd/>
+                    </a:ln>
+                  </pic:spPr>
+                </pic:pic>
+              </a:graphicData>
+            </a:graphic>
+          </wp:inline>
+        </w:drawing>
       </w:r>
     </w:p>
     <w:sectPr>
@@ -1402,11 +1455,11 @@
     <w:qFormat/>
     <w:rsid w:val="005E1C29"/>
   </w:style>
-  <w:style w:type="paragraph" w:styleId="Heading1">
+  <w:style w:type="paragraph" w:styleId="Ttulo1">
     <w:name w:val="heading 1"/>
     <w:basedOn w:val="Normal"/>
     <w:next w:val="Normal"/>
-    <w:link w:val="Heading1Char"/>
+    <w:link w:val="Ttulo1Car"/>
     <w:uiPriority w:val="9"/>
     <w:qFormat/>
     <w:rsid w:val="005A01E2"/>
@@ -1425,11 +1478,11 @@
       <w:szCs w:val="28"/>
     </w:rPr>
   </w:style>
-  <w:style w:type="paragraph" w:styleId="Heading2">
+  <w:style w:type="paragraph" w:styleId="Ttulo2">
     <w:name w:val="heading 2"/>
     <w:basedOn w:val="Normal"/>
     <w:next w:val="Normal"/>
-    <w:link w:val="Heading2Char"/>
+    <w:link w:val="Ttulo2Car"/>
     <w:uiPriority w:val="9"/>
     <w:unhideWhenUsed/>
     <w:qFormat/>
@@ -1449,13 +1502,13 @@
       <w:szCs w:val="26"/>
     </w:rPr>
   </w:style>
-  <w:style w:type="character" w:default="1" w:styleId="DefaultParagraphFont">
+  <w:style w:type="character" w:default="1" w:styleId="Fuentedeprrafopredeter">
     <w:name w:val="Default Paragraph Font"/>
     <w:uiPriority w:val="1"/>
     <w:semiHidden/>
     <w:unhideWhenUsed/>
   </w:style>
-  <w:style w:type="table" w:default="1" w:styleId="TableNormal">
+  <w:style w:type="table" w:default="1" w:styleId="Tablanormal">
     <w:name w:val="Normal Table"/>
     <w:uiPriority w:val="99"/>
     <w:semiHidden/>
@@ -1471,17 +1524,17 @@
       </w:tblCellMar>
     </w:tblPr>
   </w:style>
-  <w:style w:type="numbering" w:default="1" w:styleId="NoList">
+  <w:style w:type="numbering" w:default="1" w:styleId="Sinlista">
     <w:name w:val="No List"/>
     <w:uiPriority w:val="99"/>
     <w:semiHidden/>
     <w:unhideWhenUsed/>
   </w:style>
-  <w:style w:type="paragraph" w:styleId="Title">
+  <w:style w:type="paragraph" w:styleId="Ttulo">
     <w:name w:val="Title"/>
     <w:basedOn w:val="Normal"/>
     <w:next w:val="Normal"/>
-    <w:link w:val="TitleChar"/>
+    <w:link w:val="TtuloCar"/>
     <w:uiPriority w:val="10"/>
     <w:qFormat/>
     <w:rsid w:val="00254950"/>
@@ -1501,10 +1554,10 @@
       <w:szCs w:val="52"/>
     </w:rPr>
   </w:style>
-  <w:style w:type="character" w:customStyle="1" w:styleId="TitleChar">
-    <w:name w:val="Title Char"/>
-    <w:basedOn w:val="DefaultParagraphFont"/>
-    <w:link w:val="Title"/>
+  <w:style w:type="character" w:customStyle="1" w:styleId="TtuloCar">
+    <w:name w:val="Título Car"/>
+    <w:basedOn w:val="Fuentedeprrafopredeter"/>
+    <w:link w:val="Ttulo"/>
     <w:uiPriority w:val="10"/>
     <w:rsid w:val="00254950"/>
     <w:rPr>
@@ -1516,10 +1569,10 @@
       <w:szCs w:val="52"/>
     </w:rPr>
   </w:style>
-  <w:style w:type="character" w:customStyle="1" w:styleId="Heading1Char">
-    <w:name w:val="Heading 1 Char"/>
-    <w:basedOn w:val="DefaultParagraphFont"/>
-    <w:link w:val="Heading1"/>
+  <w:style w:type="character" w:customStyle="1" w:styleId="Ttulo1Car">
+    <w:name w:val="Título 1 Car"/>
+    <w:basedOn w:val="Fuentedeprrafopredeter"/>
+    <w:link w:val="Ttulo1"/>
     <w:uiPriority w:val="9"/>
     <w:rsid w:val="005A01E2"/>
     <w:rPr>
@@ -1531,10 +1584,10 @@
       <w:szCs w:val="28"/>
     </w:rPr>
   </w:style>
-  <w:style w:type="paragraph" w:styleId="BalloonText">
+  <w:style w:type="paragraph" w:styleId="Textodeglobo">
     <w:name w:val="Balloon Text"/>
     <w:basedOn w:val="Normal"/>
-    <w:link w:val="BalloonTextChar"/>
+    <w:link w:val="TextodegloboCar"/>
     <w:uiPriority w:val="99"/>
     <w:semiHidden/>
     <w:unhideWhenUsed/>
@@ -1548,10 +1601,10 @@
       <w:szCs w:val="16"/>
     </w:rPr>
   </w:style>
-  <w:style w:type="character" w:customStyle="1" w:styleId="BalloonTextChar">
-    <w:name w:val="Balloon Text Char"/>
-    <w:basedOn w:val="DefaultParagraphFont"/>
-    <w:link w:val="BalloonText"/>
+  <w:style w:type="character" w:customStyle="1" w:styleId="TextodegloboCar">
+    <w:name w:val="Texto de globo Car"/>
+    <w:basedOn w:val="Fuentedeprrafopredeter"/>
+    <w:link w:val="Textodeglobo"/>
     <w:uiPriority w:val="99"/>
     <w:semiHidden/>
     <w:rsid w:val="00D32713"/>
@@ -1561,10 +1614,10 @@
       <w:szCs w:val="16"/>
     </w:rPr>
   </w:style>
-  <w:style w:type="character" w:customStyle="1" w:styleId="Heading2Char">
-    <w:name w:val="Heading 2 Char"/>
-    <w:basedOn w:val="DefaultParagraphFont"/>
-    <w:link w:val="Heading2"/>
+  <w:style w:type="character" w:customStyle="1" w:styleId="Ttulo2Car">
+    <w:name w:val="Título 2 Car"/>
+    <w:basedOn w:val="Fuentedeprrafopredeter"/>
+    <w:link w:val="Ttulo2"/>
     <w:uiPriority w:val="9"/>
     <w:rsid w:val="00D32713"/>
     <w:rPr>
@@ -1576,7 +1629,7 @@
       <w:szCs w:val="26"/>
     </w:rPr>
   </w:style>
-  <w:style w:type="paragraph" w:styleId="ListParagraph">
+  <w:style w:type="paragraph" w:styleId="Prrafodelista">
     <w:name w:val="List Paragraph"/>
     <w:basedOn w:val="Normal"/>
     <w:uiPriority w:val="34"/>
@@ -1587,11 +1640,11 @@
       <w:contextualSpacing/>
     </w:pPr>
   </w:style>
-  <w:style w:type="paragraph" w:styleId="Subtitle">
+  <w:style w:type="paragraph" w:styleId="Subttulo">
     <w:name w:val="Subtitle"/>
     <w:basedOn w:val="Normal"/>
     <w:next w:val="Normal"/>
-    <w:link w:val="SubtitleChar"/>
+    <w:link w:val="SubttuloCar"/>
     <w:uiPriority w:val="11"/>
     <w:qFormat/>
     <w:rsid w:val="00485A4F"/>
@@ -1610,10 +1663,10 @@
       <w:szCs w:val="24"/>
     </w:rPr>
   </w:style>
-  <w:style w:type="character" w:customStyle="1" w:styleId="SubtitleChar">
-    <w:name w:val="Subtitle Char"/>
-    <w:basedOn w:val="DefaultParagraphFont"/>
-    <w:link w:val="Subtitle"/>
+  <w:style w:type="character" w:customStyle="1" w:styleId="SubttuloCar">
+    <w:name w:val="Subtítulo Car"/>
+    <w:basedOn w:val="Fuentedeprrafopredeter"/>
+    <w:link w:val="Subttulo"/>
     <w:uiPriority w:val="11"/>
     <w:rsid w:val="00485A4F"/>
     <w:rPr>
@@ -9425,7 +9478,7 @@
         <a:p>
           <a:r>
             <a:rPr lang="en-US"/>
-            <a:t>GraphicsManager</a:t>
+            <a:t>GraphicsManager, LightsManager</a:t>
           </a:r>
         </a:p>
       </dgm:t>
@@ -9867,91 +9920,91 @@
     </dgm:pt>
   </dgm:ptLst>
   <dgm:cxnLst>
+    <dgm:cxn modelId="{1003E555-BDC3-47C2-9513-31C092A6FF06}" type="presOf" srcId="{59A7D18A-6EF6-4A3A-B0B0-1B2B65AB6EBE}" destId="{D4EC4AF1-6162-4C5F-933E-9A0D07291E02}" srcOrd="0" destOrd="0" presId="urn:microsoft.com/office/officeart/2005/8/layout/vList5"/>
+    <dgm:cxn modelId="{49773C8A-3206-41D4-ABFE-0A57EFDD7A6E}" type="presOf" srcId="{CC088C4D-6D70-4FC9-A756-D79E4E635A14}" destId="{4650AAAC-6218-408B-9858-E1707D8ED7B0}" srcOrd="0" destOrd="0" presId="urn:microsoft.com/office/officeart/2005/8/layout/vList5"/>
+    <dgm:cxn modelId="{B912AE38-DCFE-4DC5-9EA9-7C1255D255A5}" srcId="{821A63AA-1F21-4E88-9723-86FDABD46871}" destId="{21632EF5-BB40-457F-9755-595DAFC54FD9}" srcOrd="0" destOrd="0" parTransId="{697FD3DD-48BA-4B91-A168-FF9DE2772496}" sibTransId="{9EDEE49E-D291-419C-8211-6D9813ACEE85}"/>
+    <dgm:cxn modelId="{61D0C0CC-ED5F-4A58-B4C5-60F47384A7F5}" type="presOf" srcId="{4FFAA64B-94A3-41DF-9D61-1AE048B53CDC}" destId="{D65F6AF6-2CBC-4F79-A1FF-B1514C888E2C}" srcOrd="0" destOrd="0" presId="urn:microsoft.com/office/officeart/2005/8/layout/vList5"/>
+    <dgm:cxn modelId="{0126FC06-0A80-41E8-A922-D576FF3C486D}" type="presOf" srcId="{2A8EED88-2130-4ECF-8DA8-23B8BE11E7C3}" destId="{AC8E4F3A-7B96-497D-AAC1-D6A3B8952B7D}" srcOrd="0" destOrd="0" presId="urn:microsoft.com/office/officeart/2005/8/layout/vList5"/>
+    <dgm:cxn modelId="{30167B7D-D8CC-40AF-AE0A-E908235F357F}" srcId="{E77C2BE3-94FE-45F9-9465-B1E9873568CF}" destId="{C6D0FF0A-0319-4CC0-B432-40A446551696}" srcOrd="0" destOrd="0" parTransId="{DFC6CB4C-DE65-45C3-801B-93EFC727091B}" sibTransId="{0591E5A1-41AF-4E2D-B5B1-0D3E0DBC9924}"/>
+    <dgm:cxn modelId="{02C5A7FB-AFA3-44D5-ABC5-CF511409ACE4}" srcId="{821A63AA-1F21-4E88-9723-86FDABD46871}" destId="{59A7D18A-6EF6-4A3A-B0B0-1B2B65AB6EBE}" srcOrd="9" destOrd="0" parTransId="{15EB761D-3BA3-4B7D-AFFF-31756C30B772}" sibTransId="{C1CD3629-8676-4707-8696-9566A4321A95}"/>
+    <dgm:cxn modelId="{4BCF44B0-E9DD-4622-B91D-F42861080593}" type="presOf" srcId="{CC37C536-DDC9-46DD-99E5-8AB3EC2F6A98}" destId="{B1F9CDF6-97A8-44A7-B1CF-AAB26646D181}" srcOrd="0" destOrd="0" presId="urn:microsoft.com/office/officeart/2005/8/layout/vList5"/>
+    <dgm:cxn modelId="{A869C278-328C-4E74-AAEA-4CFBCFA0780A}" srcId="{710FBF9B-CF3E-4519-A7E1-B9866914748E}" destId="{12601413-2A72-4276-B068-B79481489CF3}" srcOrd="0" destOrd="0" parTransId="{5530525E-78D2-4FDE-A9EA-EEE7B657EE6D}" sibTransId="{6BA91746-ADF8-4E7E-A3D0-B133A00CAD76}"/>
+    <dgm:cxn modelId="{263B4A2B-71C3-4749-9001-12FE0BB94556}" srcId="{A9783F24-DCB2-4B33-8F2B-65AA8F0815FB}" destId="{4FFAA64B-94A3-41DF-9D61-1AE048B53CDC}" srcOrd="0" destOrd="0" parTransId="{EBF25E91-0A2B-4F1A-87C9-70D38E646B54}" sibTransId="{8426BC60-032B-4618-BD7A-75E58C81C2A3}"/>
+    <dgm:cxn modelId="{9773A000-BBE5-467A-B072-3F88AEE0A0C7}" srcId="{D655D3C9-B8FD-4C49-9028-F6DF9800EBCF}" destId="{CC088C4D-6D70-4FC9-A756-D79E4E635A14}" srcOrd="0" destOrd="0" parTransId="{21F172B2-951D-4E66-A02D-C7CC88DBC27D}" sibTransId="{40F66009-E7A8-4935-A245-3065EC80526F}"/>
+    <dgm:cxn modelId="{AFE4283D-19EB-4E39-BAE3-EC5585996A9B}" type="presOf" srcId="{12601413-2A72-4276-B068-B79481489CF3}" destId="{3ED8D808-EDD8-493B-AA8D-A2B957CBC3AC}" srcOrd="0" destOrd="0" presId="urn:microsoft.com/office/officeart/2005/8/layout/vList5"/>
+    <dgm:cxn modelId="{EF43D7D9-54B3-4D18-B4A9-23B986BD52FB}" srcId="{9F9E0239-BFAF-43A9-A2C7-AAE81990214A}" destId="{BDEB810E-FDFA-4D2B-9973-E7B4100E2313}" srcOrd="0" destOrd="0" parTransId="{D326CF93-5F86-44A6-9F6E-76D2A5422992}" sibTransId="{B344EC17-3AB3-447F-9539-9DAD0F84EBBA}"/>
+    <dgm:cxn modelId="{7A80B124-2DF8-42EC-B0B1-2B32795E29DF}" srcId="{821A63AA-1F21-4E88-9723-86FDABD46871}" destId="{9F9E0239-BFAF-43A9-A2C7-AAE81990214A}" srcOrd="2" destOrd="0" parTransId="{3992AD06-7ABB-4E85-A238-A7B780FE6C7E}" sibTransId="{5538D8B1-7A4C-48A5-B935-5CDE1FC49D17}"/>
+    <dgm:cxn modelId="{2B529798-B7C5-4094-ADBD-72C37D5BBD10}" srcId="{59A7D18A-6EF6-4A3A-B0B0-1B2B65AB6EBE}" destId="{8C29F2F4-A689-47E8-9185-E86F2C55F827}" srcOrd="0" destOrd="0" parTransId="{B8458182-40AA-4652-BEB1-4405389F322D}" sibTransId="{22FDEFCD-E186-4CA6-B456-D1013347971C}"/>
+    <dgm:cxn modelId="{8567920A-6010-4ACA-88D3-C10E4F66309F}" srcId="{83211ED7-2513-4CB7-923D-93A3C9BD7804}" destId="{895FB0AF-D2ED-44CF-9C82-BE9C095336BF}" srcOrd="0" destOrd="0" parTransId="{F178192F-24B9-4D3D-AE48-ADB3F0D488E6}" sibTransId="{9B5A5BB9-BA29-4AA6-8C7E-0D5963BAA86B}"/>
+    <dgm:cxn modelId="{55F1D146-843E-4A90-AAA8-A792BA3E60ED}" type="presOf" srcId="{8C29F2F4-A689-47E8-9185-E86F2C55F827}" destId="{52BD1966-C6C2-4122-8D6F-E46F1D3D8D42}" srcOrd="0" destOrd="0" presId="urn:microsoft.com/office/officeart/2005/8/layout/vList5"/>
+    <dgm:cxn modelId="{00AE4221-6551-4926-B3C8-B32D6BCFCEE5}" srcId="{821A63AA-1F21-4E88-9723-86FDABD46871}" destId="{E9183BE5-4831-4A6C-BB02-73FF407A7D1F}" srcOrd="8" destOrd="0" parTransId="{72DE0303-3B08-44D5-8C8A-8FA058958E9F}" sibTransId="{7CE509A8-9D27-40DD-ACF2-481C1B21F182}"/>
+    <dgm:cxn modelId="{AC206AB0-7484-420E-87C9-F306BBFD39E7}" srcId="{821A63AA-1F21-4E88-9723-86FDABD46871}" destId="{D655D3C9-B8FD-4C49-9028-F6DF9800EBCF}" srcOrd="3" destOrd="0" parTransId="{2FDBDAD3-26F3-418C-A2AB-2BED4719382A}" sibTransId="{BDECE039-73B6-4E55-9154-8B5FE48DBE8E}"/>
+    <dgm:cxn modelId="{41ECD02B-569B-4D42-9FD0-3F48D1CED092}" type="presOf" srcId="{E77C2BE3-94FE-45F9-9465-B1E9873568CF}" destId="{10712771-EEA9-46FC-889A-0EE60B2185E9}" srcOrd="0" destOrd="0" presId="urn:microsoft.com/office/officeart/2005/8/layout/vList5"/>
+    <dgm:cxn modelId="{7B9E79AD-83D2-4C5B-AD83-40B034BE3ADE}" srcId="{821A63AA-1F21-4E88-9723-86FDABD46871}" destId="{A9783F24-DCB2-4B33-8F2B-65AA8F0815FB}" srcOrd="5" destOrd="0" parTransId="{9012EEB9-56EB-4F17-B13F-223A8545D65B}" sibTransId="{0B9C9494-E5DE-4CDF-93F5-2F1E6BF72D05}"/>
+    <dgm:cxn modelId="{FA89CA0E-FC4C-4BB9-A565-95D6078FDA8B}" type="presOf" srcId="{9F9E0239-BFAF-43A9-A2C7-AAE81990214A}" destId="{D7538AC5-1F2A-45F2-BA1D-18DBB422D24A}" srcOrd="0" destOrd="0" presId="urn:microsoft.com/office/officeart/2005/8/layout/vList5"/>
+    <dgm:cxn modelId="{6F7AD2FD-9B2F-464B-BF8F-37EC9B18A93B}" type="presOf" srcId="{710FBF9B-CF3E-4519-A7E1-B9866914748E}" destId="{D0F5AFF9-B058-436C-AAA3-D01A9EB13714}" srcOrd="0" destOrd="0" presId="urn:microsoft.com/office/officeart/2005/8/layout/vList5"/>
+    <dgm:cxn modelId="{9999494B-3B99-422D-AA4B-946183B09C93}" type="presOf" srcId="{21632EF5-BB40-457F-9755-595DAFC54FD9}" destId="{F7BDF93D-1F3D-4F14-8DC1-87D82AE3304F}" srcOrd="0" destOrd="0" presId="urn:microsoft.com/office/officeart/2005/8/layout/vList5"/>
+    <dgm:cxn modelId="{8E4BCB0F-B3D1-4804-B0ED-7350501A3535}" srcId="{821A63AA-1F21-4E88-9723-86FDABD46871}" destId="{83211ED7-2513-4CB7-923D-93A3C9BD7804}" srcOrd="4" destOrd="0" parTransId="{7E60AA59-E867-40C3-B04D-6F4D536A8534}" sibTransId="{F45E4C04-692A-4750-A3AF-607B3C1CE027}"/>
+    <dgm:cxn modelId="{DD354813-759B-4254-AEA1-13DB83A2B61B}" srcId="{821A63AA-1F21-4E88-9723-86FDABD46871}" destId="{E77C2BE3-94FE-45F9-9465-B1E9873568CF}" srcOrd="10" destOrd="0" parTransId="{A0FB5299-E47E-45A1-959B-9B0B8C79A963}" sibTransId="{3B94CB27-68DF-4DCB-8C20-311460963228}"/>
+    <dgm:cxn modelId="{DA7CB504-CCA2-4FFC-8948-4B74381429DA}" type="presOf" srcId="{895FB0AF-D2ED-44CF-9C82-BE9C095336BF}" destId="{91CCA630-741D-49F6-A9BA-BACA8730BDA7}" srcOrd="0" destOrd="0" presId="urn:microsoft.com/office/officeart/2005/8/layout/vList5"/>
     <dgm:cxn modelId="{D977513E-75FA-44DA-AF2B-86D5F3A01FC9}" srcId="{2A8EED88-2130-4ECF-8DA8-23B8BE11E7C3}" destId="{8CE09A01-7F17-4EA4-B2BB-B74EBE18CCA2}" srcOrd="0" destOrd="0" parTransId="{03F518EE-42AB-4EA0-8A2D-3C6879BCC9C9}" sibTransId="{5711C3C4-669C-4BFD-9E46-75D29B0357B1}"/>
-    <dgm:cxn modelId="{ECF962D9-83DC-4879-9DE6-BFA006EC8186}" type="presOf" srcId="{12601413-2A72-4276-B068-B79481489CF3}" destId="{3ED8D808-EDD8-493B-AA8D-A2B957CBC3AC}" srcOrd="0" destOrd="0" presId="urn:microsoft.com/office/officeart/2005/8/layout/vList5"/>
-    <dgm:cxn modelId="{9773A000-BBE5-467A-B072-3F88AEE0A0C7}" srcId="{D655D3C9-B8FD-4C49-9028-F6DF9800EBCF}" destId="{CC088C4D-6D70-4FC9-A756-D79E4E635A14}" srcOrd="0" destOrd="0" parTransId="{21F172B2-951D-4E66-A02D-C7CC88DBC27D}" sibTransId="{40F66009-E7A8-4935-A245-3065EC80526F}"/>
-    <dgm:cxn modelId="{8E06AE98-9AED-4649-8E48-7996F6378F33}" type="presOf" srcId="{C6D0FF0A-0319-4CC0-B432-40A446551696}" destId="{0F78A45B-344A-4078-BAED-213EE7751A53}" srcOrd="0" destOrd="0" presId="urn:microsoft.com/office/officeart/2005/8/layout/vList5"/>
-    <dgm:cxn modelId="{B2ECAEE0-47B0-4507-B101-F43CE0C88AE6}" type="presOf" srcId="{D655D3C9-B8FD-4C49-9028-F6DF9800EBCF}" destId="{3B66D1E0-4681-4CDB-AC91-E0DC70CC477F}" srcOrd="0" destOrd="0" presId="urn:microsoft.com/office/officeart/2005/8/layout/vList5"/>
+    <dgm:cxn modelId="{0062061B-C190-4537-8F4F-7DC3FD8E630F}" type="presOf" srcId="{BDEB810E-FDFA-4D2B-9973-E7B4100E2313}" destId="{C5F01FB5-94DB-42BC-B1C4-3B19E82B90BE}" srcOrd="0" destOrd="0" presId="urn:microsoft.com/office/officeart/2005/8/layout/vList5"/>
+    <dgm:cxn modelId="{ABB34396-801F-497E-BD72-06DF7270196D}" srcId="{821A63AA-1F21-4E88-9723-86FDABD46871}" destId="{710FBF9B-CF3E-4519-A7E1-B9866914748E}" srcOrd="6" destOrd="0" parTransId="{F071250F-99C7-4B69-89F2-46E69AE420D3}" sibTransId="{47B4C358-D3CF-4201-BD23-6D641DECC498}"/>
+    <dgm:cxn modelId="{D81C11E7-49D5-4761-A0C9-533491202061}" type="presOf" srcId="{A9783F24-DCB2-4B33-8F2B-65AA8F0815FB}" destId="{6F96EA41-2FE1-4DBE-8A53-740DA5FDC58F}" srcOrd="0" destOrd="0" presId="urn:microsoft.com/office/officeart/2005/8/layout/vList5"/>
+    <dgm:cxn modelId="{3BFC1E6F-45CC-43B5-81C9-5BB71FB341C9}" type="presOf" srcId="{D655D3C9-B8FD-4C49-9028-F6DF9800EBCF}" destId="{3B66D1E0-4681-4CDB-AC91-E0DC70CC477F}" srcOrd="0" destOrd="0" presId="urn:microsoft.com/office/officeart/2005/8/layout/vList5"/>
+    <dgm:cxn modelId="{15D75A69-E63A-4116-A1E5-B989F929459D}" type="presOf" srcId="{821A63AA-1F21-4E88-9723-86FDABD46871}" destId="{9BCA15BD-A3A9-4EC1-A810-2A045AB4D115}" srcOrd="0" destOrd="0" presId="urn:microsoft.com/office/officeart/2005/8/layout/vList5"/>
+    <dgm:cxn modelId="{AD4E3F40-1BE1-4908-AB44-18524C9FCE3A}" srcId="{821A63AA-1F21-4E88-9723-86FDABD46871}" destId="{2A8EED88-2130-4ECF-8DA8-23B8BE11E7C3}" srcOrd="1" destOrd="0" parTransId="{21311B90-D7C7-4175-A8FA-8B5F3D255C05}" sibTransId="{277EACFC-7314-4134-8080-97802B1C0DAF}"/>
+    <dgm:cxn modelId="{CAD88DCC-B879-49F8-844A-F892F584FBD5}" srcId="{E9183BE5-4831-4A6C-BB02-73FF407A7D1F}" destId="{76642F73-F55E-474F-B834-C6A762D84423}" srcOrd="0" destOrd="0" parTransId="{B964266B-7995-48EF-B1AF-E263A841F439}" sibTransId="{19A0E56E-0218-4CA6-8CB2-2F913B23D3C5}"/>
+    <dgm:cxn modelId="{7ABCF748-CBB7-4779-931F-542F4087E998}" srcId="{CFF27896-7C31-4B93-8AE7-42E3884A82EC}" destId="{CC37C536-DDC9-46DD-99E5-8AB3EC2F6A98}" srcOrd="0" destOrd="0" parTransId="{9DD4A147-1D01-4243-AC7A-B4D88BD57712}" sibTransId="{1770DA28-5C60-4201-ABCF-C5267B52A3BC}"/>
+    <dgm:cxn modelId="{ECAAB568-B150-433B-8BF7-8CE8FA9D1BF6}" type="presOf" srcId="{E9183BE5-4831-4A6C-BB02-73FF407A7D1F}" destId="{A3BA2915-06D7-4AC5-B5A2-010E9E326B75}" srcOrd="0" destOrd="0" presId="urn:microsoft.com/office/officeart/2005/8/layout/vList5"/>
+    <dgm:cxn modelId="{B8EBD07E-05FA-48BA-9518-809C0A622042}" type="presOf" srcId="{8CE09A01-7F17-4EA4-B2BB-B74EBE18CCA2}" destId="{B5C587F6-1958-465E-8646-F5C0F8A8DAFE}" srcOrd="0" destOrd="0" presId="urn:microsoft.com/office/officeart/2005/8/layout/vList5"/>
+    <dgm:cxn modelId="{9F8D8940-24B7-4423-9365-916EBF4B37ED}" type="presOf" srcId="{C6D0FF0A-0319-4CC0-B432-40A446551696}" destId="{0F78A45B-344A-4078-BAED-213EE7751A53}" srcOrd="0" destOrd="0" presId="urn:microsoft.com/office/officeart/2005/8/layout/vList5"/>
     <dgm:cxn modelId="{BC8668E3-B113-4FAB-8FB7-8F00EF59B4DD}" srcId="{821A63AA-1F21-4E88-9723-86FDABD46871}" destId="{CFF27896-7C31-4B93-8AE7-42E3884A82EC}" srcOrd="7" destOrd="0" parTransId="{AF7CA547-7844-4A43-B701-7769A99D4CA3}" sibTransId="{5F3F400F-4CD3-421D-B618-E52E5DA46924}"/>
-    <dgm:cxn modelId="{ABB34396-801F-497E-BD72-06DF7270196D}" srcId="{821A63AA-1F21-4E88-9723-86FDABD46871}" destId="{710FBF9B-CF3E-4519-A7E1-B9866914748E}" srcOrd="6" destOrd="0" parTransId="{F071250F-99C7-4B69-89F2-46E69AE420D3}" sibTransId="{47B4C358-D3CF-4201-BD23-6D641DECC498}"/>
-    <dgm:cxn modelId="{B92C5DC0-CDD2-4506-814A-72FF7961EEC3}" type="presOf" srcId="{59A7D18A-6EF6-4A3A-B0B0-1B2B65AB6EBE}" destId="{D4EC4AF1-6162-4C5F-933E-9A0D07291E02}" srcOrd="0" destOrd="0" presId="urn:microsoft.com/office/officeart/2005/8/layout/vList5"/>
-    <dgm:cxn modelId="{3A7B93F1-3374-42A9-8443-B60A44696D00}" type="presOf" srcId="{76642F73-F55E-474F-B834-C6A762D84423}" destId="{CD8481E6-C840-46B9-833E-C7E930442A83}" srcOrd="0" destOrd="0" presId="urn:microsoft.com/office/officeart/2005/8/layout/vList5"/>
-    <dgm:cxn modelId="{5C6C17F5-904F-4956-A9D7-89891B92EF12}" type="presOf" srcId="{8CE09A01-7F17-4EA4-B2BB-B74EBE18CCA2}" destId="{B5C587F6-1958-465E-8646-F5C0F8A8DAFE}" srcOrd="0" destOrd="0" presId="urn:microsoft.com/office/officeart/2005/8/layout/vList5"/>
-    <dgm:cxn modelId="{AD4E3F40-1BE1-4908-AB44-18524C9FCE3A}" srcId="{821A63AA-1F21-4E88-9723-86FDABD46871}" destId="{2A8EED88-2130-4ECF-8DA8-23B8BE11E7C3}" srcOrd="1" destOrd="0" parTransId="{21311B90-D7C7-4175-A8FA-8B5F3D255C05}" sibTransId="{277EACFC-7314-4134-8080-97802B1C0DAF}"/>
-    <dgm:cxn modelId="{02C5A7FB-AFA3-44D5-ABC5-CF511409ACE4}" srcId="{821A63AA-1F21-4E88-9723-86FDABD46871}" destId="{59A7D18A-6EF6-4A3A-B0B0-1B2B65AB6EBE}" srcOrd="9" destOrd="0" parTransId="{15EB761D-3BA3-4B7D-AFFF-31756C30B772}" sibTransId="{C1CD3629-8676-4707-8696-9566A4321A95}"/>
-    <dgm:cxn modelId="{B912AE38-DCFE-4DC5-9EA9-7C1255D255A5}" srcId="{821A63AA-1F21-4E88-9723-86FDABD46871}" destId="{21632EF5-BB40-457F-9755-595DAFC54FD9}" srcOrd="0" destOrd="0" parTransId="{697FD3DD-48BA-4B91-A168-FF9DE2772496}" sibTransId="{9EDEE49E-D291-419C-8211-6D9813ACEE85}"/>
-    <dgm:cxn modelId="{DAF48BD2-7EA8-40FA-9858-86B12541095A}" type="presOf" srcId="{CC37C536-DDC9-46DD-99E5-8AB3EC2F6A98}" destId="{B1F9CDF6-97A8-44A7-B1CF-AAB26646D181}" srcOrd="0" destOrd="0" presId="urn:microsoft.com/office/officeart/2005/8/layout/vList5"/>
-    <dgm:cxn modelId="{2B529798-B7C5-4094-ADBD-72C37D5BBD10}" srcId="{59A7D18A-6EF6-4A3A-B0B0-1B2B65AB6EBE}" destId="{8C29F2F4-A689-47E8-9185-E86F2C55F827}" srcOrd="0" destOrd="0" parTransId="{B8458182-40AA-4652-BEB1-4405389F322D}" sibTransId="{22FDEFCD-E186-4CA6-B456-D1013347971C}"/>
-    <dgm:cxn modelId="{7B9E79AD-83D2-4C5B-AD83-40B034BE3ADE}" srcId="{821A63AA-1F21-4E88-9723-86FDABD46871}" destId="{A9783F24-DCB2-4B33-8F2B-65AA8F0815FB}" srcOrd="5" destOrd="0" parTransId="{9012EEB9-56EB-4F17-B13F-223A8545D65B}" sibTransId="{0B9C9494-E5DE-4CDF-93F5-2F1E6BF72D05}"/>
-    <dgm:cxn modelId="{B30BB836-0F6C-4F1A-8D72-031E4EB68EC8}" type="presOf" srcId="{710FBF9B-CF3E-4519-A7E1-B9866914748E}" destId="{D0F5AFF9-B058-436C-AAA3-D01A9EB13714}" srcOrd="0" destOrd="0" presId="urn:microsoft.com/office/officeart/2005/8/layout/vList5"/>
-    <dgm:cxn modelId="{30167B7D-D8CC-40AF-AE0A-E908235F357F}" srcId="{E77C2BE3-94FE-45F9-9465-B1E9873568CF}" destId="{C6D0FF0A-0319-4CC0-B432-40A446551696}" srcOrd="0" destOrd="0" parTransId="{DFC6CB4C-DE65-45C3-801B-93EFC727091B}" sibTransId="{0591E5A1-41AF-4E2D-B5B1-0D3E0DBC9924}"/>
-    <dgm:cxn modelId="{DD354813-759B-4254-AEA1-13DB83A2B61B}" srcId="{821A63AA-1F21-4E88-9723-86FDABD46871}" destId="{E77C2BE3-94FE-45F9-9465-B1E9873568CF}" srcOrd="10" destOrd="0" parTransId="{A0FB5299-E47E-45A1-959B-9B0B8C79A963}" sibTransId="{3B94CB27-68DF-4DCB-8C20-311460963228}"/>
-    <dgm:cxn modelId="{2D1D2677-5C4C-43F0-A264-BFF14E102759}" type="presOf" srcId="{8C29F2F4-A689-47E8-9185-E86F2C55F827}" destId="{52BD1966-C6C2-4122-8D6F-E46F1D3D8D42}" srcOrd="0" destOrd="0" presId="urn:microsoft.com/office/officeart/2005/8/layout/vList5"/>
-    <dgm:cxn modelId="{EF43D7D9-54B3-4D18-B4A9-23B986BD52FB}" srcId="{9F9E0239-BFAF-43A9-A2C7-AAE81990214A}" destId="{BDEB810E-FDFA-4D2B-9973-E7B4100E2313}" srcOrd="0" destOrd="0" parTransId="{D326CF93-5F86-44A6-9F6E-76D2A5422992}" sibTransId="{B344EC17-3AB3-447F-9539-9DAD0F84EBBA}"/>
-    <dgm:cxn modelId="{F2A3F308-374C-4B51-B6B7-9D29AAC389A0}" type="presOf" srcId="{9F9E0239-BFAF-43A9-A2C7-AAE81990214A}" destId="{D7538AC5-1F2A-45F2-BA1D-18DBB422D24A}" srcOrd="0" destOrd="0" presId="urn:microsoft.com/office/officeart/2005/8/layout/vList5"/>
-    <dgm:cxn modelId="{263B4A2B-71C3-4749-9001-12FE0BB94556}" srcId="{A9783F24-DCB2-4B33-8F2B-65AA8F0815FB}" destId="{4FFAA64B-94A3-41DF-9D61-1AE048B53CDC}" srcOrd="0" destOrd="0" parTransId="{EBF25E91-0A2B-4F1A-87C9-70D38E646B54}" sibTransId="{8426BC60-032B-4618-BD7A-75E58C81C2A3}"/>
-    <dgm:cxn modelId="{ABBB859D-142A-4B80-836D-0EC44CDA24CC}" type="presOf" srcId="{BDEB810E-FDFA-4D2B-9973-E7B4100E2313}" destId="{C5F01FB5-94DB-42BC-B1C4-3B19E82B90BE}" srcOrd="0" destOrd="0" presId="urn:microsoft.com/office/officeart/2005/8/layout/vList5"/>
-    <dgm:cxn modelId="{F5697F4C-77E4-40BA-B2BD-F858CAE2F972}" type="presOf" srcId="{21632EF5-BB40-457F-9755-595DAFC54FD9}" destId="{F7BDF93D-1F3D-4F14-8DC1-87D82AE3304F}" srcOrd="0" destOrd="0" presId="urn:microsoft.com/office/officeart/2005/8/layout/vList5"/>
-    <dgm:cxn modelId="{F0D0AC78-ABA0-4F8E-9FE8-C6E5EB4772AC}" type="presOf" srcId="{CFF27896-7C31-4B93-8AE7-42E3884A82EC}" destId="{ED03144D-96BB-4333-943B-6905E596A1EF}" srcOrd="0" destOrd="0" presId="urn:microsoft.com/office/officeart/2005/8/layout/vList5"/>
-    <dgm:cxn modelId="{A869C278-328C-4E74-AAEA-4CFBCFA0780A}" srcId="{710FBF9B-CF3E-4519-A7E1-B9866914748E}" destId="{12601413-2A72-4276-B068-B79481489CF3}" srcOrd="0" destOrd="0" parTransId="{5530525E-78D2-4FDE-A9EA-EEE7B657EE6D}" sibTransId="{6BA91746-ADF8-4E7E-A3D0-B133A00CAD76}"/>
-    <dgm:cxn modelId="{E5721C7F-2C34-4162-A5A0-6D4CE080C773}" type="presOf" srcId="{83211ED7-2513-4CB7-923D-93A3C9BD7804}" destId="{0437277A-E377-406C-8A37-6F13F2E0729D}" srcOrd="0" destOrd="0" presId="urn:microsoft.com/office/officeart/2005/8/layout/vList5"/>
-    <dgm:cxn modelId="{1778A4F4-AB44-4F77-961B-A9EAE37536CB}" type="presOf" srcId="{2A8EED88-2130-4ECF-8DA8-23B8BE11E7C3}" destId="{AC8E4F3A-7B96-497D-AAC1-D6A3B8952B7D}" srcOrd="0" destOrd="0" presId="urn:microsoft.com/office/officeart/2005/8/layout/vList5"/>
-    <dgm:cxn modelId="{7ABCF748-CBB7-4779-931F-542F4087E998}" srcId="{CFF27896-7C31-4B93-8AE7-42E3884A82EC}" destId="{CC37C536-DDC9-46DD-99E5-8AB3EC2F6A98}" srcOrd="0" destOrd="0" parTransId="{9DD4A147-1D01-4243-AC7A-B4D88BD57712}" sibTransId="{1770DA28-5C60-4201-ABCF-C5267B52A3BC}"/>
-    <dgm:cxn modelId="{8E4BCB0F-B3D1-4804-B0ED-7350501A3535}" srcId="{821A63AA-1F21-4E88-9723-86FDABD46871}" destId="{83211ED7-2513-4CB7-923D-93A3C9BD7804}" srcOrd="4" destOrd="0" parTransId="{7E60AA59-E867-40C3-B04D-6F4D536A8534}" sibTransId="{F45E4C04-692A-4750-A3AF-607B3C1CE027}"/>
-    <dgm:cxn modelId="{53859E55-9B7D-4BF4-8EAD-B0E549C032D4}" type="presOf" srcId="{E9183BE5-4831-4A6C-BB02-73FF407A7D1F}" destId="{A3BA2915-06D7-4AC5-B5A2-010E9E326B75}" srcOrd="0" destOrd="0" presId="urn:microsoft.com/office/officeart/2005/8/layout/vList5"/>
-    <dgm:cxn modelId="{7A80B124-2DF8-42EC-B0B1-2B32795E29DF}" srcId="{821A63AA-1F21-4E88-9723-86FDABD46871}" destId="{9F9E0239-BFAF-43A9-A2C7-AAE81990214A}" srcOrd="2" destOrd="0" parTransId="{3992AD06-7ABB-4E85-A238-A7B780FE6C7E}" sibTransId="{5538D8B1-7A4C-48A5-B935-5CDE1FC49D17}"/>
-    <dgm:cxn modelId="{B69C335A-1216-4C6D-B3CF-6254016ECD41}" type="presOf" srcId="{821A63AA-1F21-4E88-9723-86FDABD46871}" destId="{9BCA15BD-A3A9-4EC1-A810-2A045AB4D115}" srcOrd="0" destOrd="0" presId="urn:microsoft.com/office/officeart/2005/8/layout/vList5"/>
-    <dgm:cxn modelId="{8567920A-6010-4ACA-88D3-C10E4F66309F}" srcId="{83211ED7-2513-4CB7-923D-93A3C9BD7804}" destId="{895FB0AF-D2ED-44CF-9C82-BE9C095336BF}" srcOrd="0" destOrd="0" parTransId="{F178192F-24B9-4D3D-AE48-ADB3F0D488E6}" sibTransId="{9B5A5BB9-BA29-4AA6-8C7E-0D5963BAA86B}"/>
-    <dgm:cxn modelId="{C1AEF183-F3BB-4D47-B034-F399589C50FF}" type="presOf" srcId="{4FFAA64B-94A3-41DF-9D61-1AE048B53CDC}" destId="{D65F6AF6-2CBC-4F79-A1FF-B1514C888E2C}" srcOrd="0" destOrd="0" presId="urn:microsoft.com/office/officeart/2005/8/layout/vList5"/>
-    <dgm:cxn modelId="{1D5BF703-4F59-411D-A31E-E9F3ADBE3E56}" type="presOf" srcId="{CC088C4D-6D70-4FC9-A756-D79E4E635A14}" destId="{4650AAAC-6218-408B-9858-E1707D8ED7B0}" srcOrd="0" destOrd="0" presId="urn:microsoft.com/office/officeart/2005/8/layout/vList5"/>
-    <dgm:cxn modelId="{A8E1BDDC-D531-4C00-B30A-C00DA1E0F3F5}" type="presOf" srcId="{895FB0AF-D2ED-44CF-9C82-BE9C095336BF}" destId="{91CCA630-741D-49F6-A9BA-BACA8730BDA7}" srcOrd="0" destOrd="0" presId="urn:microsoft.com/office/officeart/2005/8/layout/vList5"/>
-    <dgm:cxn modelId="{5EA0AFE9-D18D-4EE2-B4AA-83C65FF47B53}" type="presOf" srcId="{E77C2BE3-94FE-45F9-9465-B1E9873568CF}" destId="{10712771-EEA9-46FC-889A-0EE60B2185E9}" srcOrd="0" destOrd="0" presId="urn:microsoft.com/office/officeart/2005/8/layout/vList5"/>
-    <dgm:cxn modelId="{AC206AB0-7484-420E-87C9-F306BBFD39E7}" srcId="{821A63AA-1F21-4E88-9723-86FDABD46871}" destId="{D655D3C9-B8FD-4C49-9028-F6DF9800EBCF}" srcOrd="3" destOrd="0" parTransId="{2FDBDAD3-26F3-418C-A2AB-2BED4719382A}" sibTransId="{BDECE039-73B6-4E55-9154-8B5FE48DBE8E}"/>
-    <dgm:cxn modelId="{F820B41E-EFEB-4937-ACFF-92455815CB42}" type="presOf" srcId="{A9783F24-DCB2-4B33-8F2B-65AA8F0815FB}" destId="{6F96EA41-2FE1-4DBE-8A53-740DA5FDC58F}" srcOrd="0" destOrd="0" presId="urn:microsoft.com/office/officeart/2005/8/layout/vList5"/>
-    <dgm:cxn modelId="{00AE4221-6551-4926-B3C8-B32D6BCFCEE5}" srcId="{821A63AA-1F21-4E88-9723-86FDABD46871}" destId="{E9183BE5-4831-4A6C-BB02-73FF407A7D1F}" srcOrd="8" destOrd="0" parTransId="{72DE0303-3B08-44D5-8C8A-8FA058958E9F}" sibTransId="{7CE509A8-9D27-40DD-ACF2-481C1B21F182}"/>
-    <dgm:cxn modelId="{CAD88DCC-B879-49F8-844A-F892F584FBD5}" srcId="{E9183BE5-4831-4A6C-BB02-73FF407A7D1F}" destId="{76642F73-F55E-474F-B834-C6A762D84423}" srcOrd="0" destOrd="0" parTransId="{B964266B-7995-48EF-B1AF-E263A841F439}" sibTransId="{19A0E56E-0218-4CA6-8CB2-2F913B23D3C5}"/>
-    <dgm:cxn modelId="{950A6AD7-CAF4-4C33-BC94-D80F842590D3}" type="presParOf" srcId="{9BCA15BD-A3A9-4EC1-A810-2A045AB4D115}" destId="{7DD9F086-832C-4A59-B46F-BA6C0DB5D718}" srcOrd="0" destOrd="0" presId="urn:microsoft.com/office/officeart/2005/8/layout/vList5"/>
-    <dgm:cxn modelId="{EA64A28C-1C70-47B3-AD8E-A8F8E329662B}" type="presParOf" srcId="{7DD9F086-832C-4A59-B46F-BA6C0DB5D718}" destId="{F7BDF93D-1F3D-4F14-8DC1-87D82AE3304F}" srcOrd="0" destOrd="0" presId="urn:microsoft.com/office/officeart/2005/8/layout/vList5"/>
-    <dgm:cxn modelId="{8407E436-5EA0-478A-A929-E4AA773D0035}" type="presParOf" srcId="{9BCA15BD-A3A9-4EC1-A810-2A045AB4D115}" destId="{120DBDCD-305F-4A6A-A5D1-DFAD64EA1FDC}" srcOrd="1" destOrd="0" presId="urn:microsoft.com/office/officeart/2005/8/layout/vList5"/>
-    <dgm:cxn modelId="{72830B48-6961-4376-8400-47E553096540}" type="presParOf" srcId="{9BCA15BD-A3A9-4EC1-A810-2A045AB4D115}" destId="{617F10EC-3B06-4A24-A355-A8C521CE6710}" srcOrd="2" destOrd="0" presId="urn:microsoft.com/office/officeart/2005/8/layout/vList5"/>
-    <dgm:cxn modelId="{52E05CDB-3769-4E28-A26F-529CAB6B1723}" type="presParOf" srcId="{617F10EC-3B06-4A24-A355-A8C521CE6710}" destId="{AC8E4F3A-7B96-497D-AAC1-D6A3B8952B7D}" srcOrd="0" destOrd="0" presId="urn:microsoft.com/office/officeart/2005/8/layout/vList5"/>
-    <dgm:cxn modelId="{2F632F0B-967D-4208-8A9B-8B22AB5F4A13}" type="presParOf" srcId="{617F10EC-3B06-4A24-A355-A8C521CE6710}" destId="{B5C587F6-1958-465E-8646-F5C0F8A8DAFE}" srcOrd="1" destOrd="0" presId="urn:microsoft.com/office/officeart/2005/8/layout/vList5"/>
-    <dgm:cxn modelId="{CB770803-7DF2-452E-BE3D-8828522868FB}" type="presParOf" srcId="{9BCA15BD-A3A9-4EC1-A810-2A045AB4D115}" destId="{1F021426-3632-4C6F-BA59-C4F4A5B7CFDA}" srcOrd="3" destOrd="0" presId="urn:microsoft.com/office/officeart/2005/8/layout/vList5"/>
-    <dgm:cxn modelId="{FAB1A56F-203E-414E-8186-A9B614041D0D}" type="presParOf" srcId="{9BCA15BD-A3A9-4EC1-A810-2A045AB4D115}" destId="{2BA680F8-F8B7-4E55-B885-C58507B1D444}" srcOrd="4" destOrd="0" presId="urn:microsoft.com/office/officeart/2005/8/layout/vList5"/>
-    <dgm:cxn modelId="{965A3103-1419-4E9C-851A-27EFFD10C414}" type="presParOf" srcId="{2BA680F8-F8B7-4E55-B885-C58507B1D444}" destId="{D7538AC5-1F2A-45F2-BA1D-18DBB422D24A}" srcOrd="0" destOrd="0" presId="urn:microsoft.com/office/officeart/2005/8/layout/vList5"/>
-    <dgm:cxn modelId="{7403D8CE-3E38-4B0B-BA57-B022F13A4C32}" type="presParOf" srcId="{2BA680F8-F8B7-4E55-B885-C58507B1D444}" destId="{C5F01FB5-94DB-42BC-B1C4-3B19E82B90BE}" srcOrd="1" destOrd="0" presId="urn:microsoft.com/office/officeart/2005/8/layout/vList5"/>
-    <dgm:cxn modelId="{52F62E0D-7265-4869-8F63-1D104D0BB9A6}" type="presParOf" srcId="{9BCA15BD-A3A9-4EC1-A810-2A045AB4D115}" destId="{71BEF435-9EB0-43C2-8EA2-2C29D6A6859A}" srcOrd="5" destOrd="0" presId="urn:microsoft.com/office/officeart/2005/8/layout/vList5"/>
-    <dgm:cxn modelId="{FCB1D652-B35E-4ABA-B9A6-EE6748C17DCA}" type="presParOf" srcId="{9BCA15BD-A3A9-4EC1-A810-2A045AB4D115}" destId="{74CF8BCF-BECB-4790-8D87-8E2DC23530DE}" srcOrd="6" destOrd="0" presId="urn:microsoft.com/office/officeart/2005/8/layout/vList5"/>
-    <dgm:cxn modelId="{23A8F4EA-E964-430A-9A65-DDDD4F0DE9E8}" type="presParOf" srcId="{74CF8BCF-BECB-4790-8D87-8E2DC23530DE}" destId="{3B66D1E0-4681-4CDB-AC91-E0DC70CC477F}" srcOrd="0" destOrd="0" presId="urn:microsoft.com/office/officeart/2005/8/layout/vList5"/>
-    <dgm:cxn modelId="{578AFA2A-A9E1-4F64-88D6-B5097D27BC28}" type="presParOf" srcId="{74CF8BCF-BECB-4790-8D87-8E2DC23530DE}" destId="{4650AAAC-6218-408B-9858-E1707D8ED7B0}" srcOrd="1" destOrd="0" presId="urn:microsoft.com/office/officeart/2005/8/layout/vList5"/>
-    <dgm:cxn modelId="{424F0CC3-152F-4DA4-89BF-13EEE9FE39AA}" type="presParOf" srcId="{9BCA15BD-A3A9-4EC1-A810-2A045AB4D115}" destId="{1C2BCC57-C0DD-4EB9-92BF-BB58D10AF17A}" srcOrd="7" destOrd="0" presId="urn:microsoft.com/office/officeart/2005/8/layout/vList5"/>
-    <dgm:cxn modelId="{4688BFE2-B568-4A3E-9A64-F2A3AAD48F53}" type="presParOf" srcId="{9BCA15BD-A3A9-4EC1-A810-2A045AB4D115}" destId="{5203469B-553C-418E-A866-222C68A2596A}" srcOrd="8" destOrd="0" presId="urn:microsoft.com/office/officeart/2005/8/layout/vList5"/>
-    <dgm:cxn modelId="{8AC3D528-7DCB-4654-934D-1F86CC88582A}" type="presParOf" srcId="{5203469B-553C-418E-A866-222C68A2596A}" destId="{0437277A-E377-406C-8A37-6F13F2E0729D}" srcOrd="0" destOrd="0" presId="urn:microsoft.com/office/officeart/2005/8/layout/vList5"/>
-    <dgm:cxn modelId="{1E037AF3-1879-4D8C-B358-9D2E3AFC3F15}" type="presParOf" srcId="{5203469B-553C-418E-A866-222C68A2596A}" destId="{91CCA630-741D-49F6-A9BA-BACA8730BDA7}" srcOrd="1" destOrd="0" presId="urn:microsoft.com/office/officeart/2005/8/layout/vList5"/>
-    <dgm:cxn modelId="{3B3B4543-AA40-43BD-8437-C99989A7735C}" type="presParOf" srcId="{9BCA15BD-A3A9-4EC1-A810-2A045AB4D115}" destId="{403C4FFF-3865-4E5E-8C72-B4C7CB77D8E6}" srcOrd="9" destOrd="0" presId="urn:microsoft.com/office/officeart/2005/8/layout/vList5"/>
-    <dgm:cxn modelId="{E4041E30-E3BB-42A2-9F25-81A00F38A804}" type="presParOf" srcId="{9BCA15BD-A3A9-4EC1-A810-2A045AB4D115}" destId="{4C8A4C50-C44E-4414-98A7-9E9F5A89B632}" srcOrd="10" destOrd="0" presId="urn:microsoft.com/office/officeart/2005/8/layout/vList5"/>
-    <dgm:cxn modelId="{1A6D1F6F-1783-4BA8-A8E4-CB9AB6B6F485}" type="presParOf" srcId="{4C8A4C50-C44E-4414-98A7-9E9F5A89B632}" destId="{6F96EA41-2FE1-4DBE-8A53-740DA5FDC58F}" srcOrd="0" destOrd="0" presId="urn:microsoft.com/office/officeart/2005/8/layout/vList5"/>
-    <dgm:cxn modelId="{50265C9B-086C-40C2-B5AB-577118FD1CA4}" type="presParOf" srcId="{4C8A4C50-C44E-4414-98A7-9E9F5A89B632}" destId="{D65F6AF6-2CBC-4F79-A1FF-B1514C888E2C}" srcOrd="1" destOrd="0" presId="urn:microsoft.com/office/officeart/2005/8/layout/vList5"/>
-    <dgm:cxn modelId="{1BE0F863-3418-416F-95A7-C563412F864D}" type="presParOf" srcId="{9BCA15BD-A3A9-4EC1-A810-2A045AB4D115}" destId="{1694F90A-CB60-4A89-9CBC-8F2B56E8C701}" srcOrd="11" destOrd="0" presId="urn:microsoft.com/office/officeart/2005/8/layout/vList5"/>
-    <dgm:cxn modelId="{2E470D12-2D3D-4257-ADDF-814D6EA5FFB3}" type="presParOf" srcId="{9BCA15BD-A3A9-4EC1-A810-2A045AB4D115}" destId="{C785FD40-CC32-405E-8B1F-9BD7487152ED}" srcOrd="12" destOrd="0" presId="urn:microsoft.com/office/officeart/2005/8/layout/vList5"/>
-    <dgm:cxn modelId="{DF116915-95B8-40AB-AABB-81EC172240C9}" type="presParOf" srcId="{C785FD40-CC32-405E-8B1F-9BD7487152ED}" destId="{D0F5AFF9-B058-436C-AAA3-D01A9EB13714}" srcOrd="0" destOrd="0" presId="urn:microsoft.com/office/officeart/2005/8/layout/vList5"/>
-    <dgm:cxn modelId="{41B3DBC3-37C6-4226-84BC-D71C79B46CF3}" type="presParOf" srcId="{C785FD40-CC32-405E-8B1F-9BD7487152ED}" destId="{3ED8D808-EDD8-493B-AA8D-A2B957CBC3AC}" srcOrd="1" destOrd="0" presId="urn:microsoft.com/office/officeart/2005/8/layout/vList5"/>
-    <dgm:cxn modelId="{19EB32A9-92DE-4C88-B6CA-42A85F7386D7}" type="presParOf" srcId="{9BCA15BD-A3A9-4EC1-A810-2A045AB4D115}" destId="{D990CC16-1D42-44EF-A4A9-85B0FA3074C4}" srcOrd="13" destOrd="0" presId="urn:microsoft.com/office/officeart/2005/8/layout/vList5"/>
-    <dgm:cxn modelId="{9E37C4F1-5EBB-4D4D-B3BA-8FAAD3AA1CB7}" type="presParOf" srcId="{9BCA15BD-A3A9-4EC1-A810-2A045AB4D115}" destId="{A70A68E7-1478-411E-B676-A215B5776F5B}" srcOrd="14" destOrd="0" presId="urn:microsoft.com/office/officeart/2005/8/layout/vList5"/>
-    <dgm:cxn modelId="{5F7F6E68-B81E-4E76-AEF1-E9102E089F0F}" type="presParOf" srcId="{A70A68E7-1478-411E-B676-A215B5776F5B}" destId="{ED03144D-96BB-4333-943B-6905E596A1EF}" srcOrd="0" destOrd="0" presId="urn:microsoft.com/office/officeart/2005/8/layout/vList5"/>
-    <dgm:cxn modelId="{231D9DC6-F55E-430A-829D-AE3039E600E0}" type="presParOf" srcId="{A70A68E7-1478-411E-B676-A215B5776F5B}" destId="{B1F9CDF6-97A8-44A7-B1CF-AAB26646D181}" srcOrd="1" destOrd="0" presId="urn:microsoft.com/office/officeart/2005/8/layout/vList5"/>
-    <dgm:cxn modelId="{180EA47E-4C9F-400D-8CF2-AE77302DCB86}" type="presParOf" srcId="{9BCA15BD-A3A9-4EC1-A810-2A045AB4D115}" destId="{10238910-FA6B-4D09-8200-D55798C7745B}" srcOrd="15" destOrd="0" presId="urn:microsoft.com/office/officeart/2005/8/layout/vList5"/>
-    <dgm:cxn modelId="{3662DA16-559F-47F5-AE64-B56D04742C71}" type="presParOf" srcId="{9BCA15BD-A3A9-4EC1-A810-2A045AB4D115}" destId="{6988CDF3-4C56-461E-A239-2A5BD1ACDE70}" srcOrd="16" destOrd="0" presId="urn:microsoft.com/office/officeart/2005/8/layout/vList5"/>
-    <dgm:cxn modelId="{688EBBDD-84C7-4991-82A8-904ACA5C06C7}" type="presParOf" srcId="{6988CDF3-4C56-461E-A239-2A5BD1ACDE70}" destId="{A3BA2915-06D7-4AC5-B5A2-010E9E326B75}" srcOrd="0" destOrd="0" presId="urn:microsoft.com/office/officeart/2005/8/layout/vList5"/>
-    <dgm:cxn modelId="{3F78DFE3-BAD3-4CBF-8437-28913DCDA346}" type="presParOf" srcId="{6988CDF3-4C56-461E-A239-2A5BD1ACDE70}" destId="{CD8481E6-C840-46B9-833E-C7E930442A83}" srcOrd="1" destOrd="0" presId="urn:microsoft.com/office/officeart/2005/8/layout/vList5"/>
-    <dgm:cxn modelId="{868A0B5F-5489-428D-95AB-CA8D7285F3DE}" type="presParOf" srcId="{9BCA15BD-A3A9-4EC1-A810-2A045AB4D115}" destId="{6C09176B-E194-47CA-994D-2972F2824B29}" srcOrd="17" destOrd="0" presId="urn:microsoft.com/office/officeart/2005/8/layout/vList5"/>
-    <dgm:cxn modelId="{52A81D99-CAAD-49CF-BCD1-DC698101A6D5}" type="presParOf" srcId="{9BCA15BD-A3A9-4EC1-A810-2A045AB4D115}" destId="{3E100BD4-8B1D-431C-A5EB-91EDDF8355F6}" srcOrd="18" destOrd="0" presId="urn:microsoft.com/office/officeart/2005/8/layout/vList5"/>
-    <dgm:cxn modelId="{C4B562B4-B601-48C3-82C2-EAD9E90F202A}" type="presParOf" srcId="{3E100BD4-8B1D-431C-A5EB-91EDDF8355F6}" destId="{D4EC4AF1-6162-4C5F-933E-9A0D07291E02}" srcOrd="0" destOrd="0" presId="urn:microsoft.com/office/officeart/2005/8/layout/vList5"/>
-    <dgm:cxn modelId="{AE1E501D-2CB1-4907-813E-F3D80213A136}" type="presParOf" srcId="{3E100BD4-8B1D-431C-A5EB-91EDDF8355F6}" destId="{52BD1966-C6C2-4122-8D6F-E46F1D3D8D42}" srcOrd="1" destOrd="0" presId="urn:microsoft.com/office/officeart/2005/8/layout/vList5"/>
-    <dgm:cxn modelId="{540BF0BF-F7FA-46A5-B0E8-42C7E44EE95F}" type="presParOf" srcId="{9BCA15BD-A3A9-4EC1-A810-2A045AB4D115}" destId="{E7F37753-6FB1-49D5-943D-D043C2CDC4BA}" srcOrd="19" destOrd="0" presId="urn:microsoft.com/office/officeart/2005/8/layout/vList5"/>
-    <dgm:cxn modelId="{AC12E9F2-FABA-4606-BCF1-749CCFDF71EE}" type="presParOf" srcId="{9BCA15BD-A3A9-4EC1-A810-2A045AB4D115}" destId="{13C3A966-4E8A-49AD-A030-9105149CB32F}" srcOrd="20" destOrd="0" presId="urn:microsoft.com/office/officeart/2005/8/layout/vList5"/>
-    <dgm:cxn modelId="{D2706AA1-D6C8-4CBE-8CF8-68971A1778A9}" type="presParOf" srcId="{13C3A966-4E8A-49AD-A030-9105149CB32F}" destId="{10712771-EEA9-46FC-889A-0EE60B2185E9}" srcOrd="0" destOrd="0" presId="urn:microsoft.com/office/officeart/2005/8/layout/vList5"/>
-    <dgm:cxn modelId="{747553EB-1482-4A25-8F91-72B5FCBCD1A9}" type="presParOf" srcId="{13C3A966-4E8A-49AD-A030-9105149CB32F}" destId="{0F78A45B-344A-4078-BAED-213EE7751A53}" srcOrd="1" destOrd="0" presId="urn:microsoft.com/office/officeart/2005/8/layout/vList5"/>
+    <dgm:cxn modelId="{2D2C98B3-10FD-4D4C-94C2-DCB19D7EB174}" type="presOf" srcId="{CFF27896-7C31-4B93-8AE7-42E3884A82EC}" destId="{ED03144D-96BB-4333-943B-6905E596A1EF}" srcOrd="0" destOrd="0" presId="urn:microsoft.com/office/officeart/2005/8/layout/vList5"/>
+    <dgm:cxn modelId="{D85651D9-6FD7-4B08-99E6-A047F5425E1E}" type="presOf" srcId="{76642F73-F55E-474F-B834-C6A762D84423}" destId="{CD8481E6-C840-46B9-833E-C7E930442A83}" srcOrd="0" destOrd="0" presId="urn:microsoft.com/office/officeart/2005/8/layout/vList5"/>
+    <dgm:cxn modelId="{43743DF3-7B51-4315-BB30-E50CD80BFA67}" type="presOf" srcId="{83211ED7-2513-4CB7-923D-93A3C9BD7804}" destId="{0437277A-E377-406C-8A37-6F13F2E0729D}" srcOrd="0" destOrd="0" presId="urn:microsoft.com/office/officeart/2005/8/layout/vList5"/>
+    <dgm:cxn modelId="{BC7C4C9B-0A9A-4E85-B5A2-B9FC9E5871D7}" type="presParOf" srcId="{9BCA15BD-A3A9-4EC1-A810-2A045AB4D115}" destId="{7DD9F086-832C-4A59-B46F-BA6C0DB5D718}" srcOrd="0" destOrd="0" presId="urn:microsoft.com/office/officeart/2005/8/layout/vList5"/>
+    <dgm:cxn modelId="{4A2A1902-BB00-4A9E-9DC8-F570BC1A889B}" type="presParOf" srcId="{7DD9F086-832C-4A59-B46F-BA6C0DB5D718}" destId="{F7BDF93D-1F3D-4F14-8DC1-87D82AE3304F}" srcOrd="0" destOrd="0" presId="urn:microsoft.com/office/officeart/2005/8/layout/vList5"/>
+    <dgm:cxn modelId="{CCFED13E-3E14-419D-8D59-D85D5E32D1F3}" type="presParOf" srcId="{9BCA15BD-A3A9-4EC1-A810-2A045AB4D115}" destId="{120DBDCD-305F-4A6A-A5D1-DFAD64EA1FDC}" srcOrd="1" destOrd="0" presId="urn:microsoft.com/office/officeart/2005/8/layout/vList5"/>
+    <dgm:cxn modelId="{903FBF52-25E6-4ACD-BBF0-31DB8CAA3341}" type="presParOf" srcId="{9BCA15BD-A3A9-4EC1-A810-2A045AB4D115}" destId="{617F10EC-3B06-4A24-A355-A8C521CE6710}" srcOrd="2" destOrd="0" presId="urn:microsoft.com/office/officeart/2005/8/layout/vList5"/>
+    <dgm:cxn modelId="{33EA6430-6BE1-4678-B37C-5F3F28A0495D}" type="presParOf" srcId="{617F10EC-3B06-4A24-A355-A8C521CE6710}" destId="{AC8E4F3A-7B96-497D-AAC1-D6A3B8952B7D}" srcOrd="0" destOrd="0" presId="urn:microsoft.com/office/officeart/2005/8/layout/vList5"/>
+    <dgm:cxn modelId="{B4FF35D5-0347-429A-9892-CEFCD6564182}" type="presParOf" srcId="{617F10EC-3B06-4A24-A355-A8C521CE6710}" destId="{B5C587F6-1958-465E-8646-F5C0F8A8DAFE}" srcOrd="1" destOrd="0" presId="urn:microsoft.com/office/officeart/2005/8/layout/vList5"/>
+    <dgm:cxn modelId="{5DDA28C1-5CDC-4FB3-AADE-7120A648565B}" type="presParOf" srcId="{9BCA15BD-A3A9-4EC1-A810-2A045AB4D115}" destId="{1F021426-3632-4C6F-BA59-C4F4A5B7CFDA}" srcOrd="3" destOrd="0" presId="urn:microsoft.com/office/officeart/2005/8/layout/vList5"/>
+    <dgm:cxn modelId="{77742871-ED28-4563-A4AA-68E8E5A347CF}" type="presParOf" srcId="{9BCA15BD-A3A9-4EC1-A810-2A045AB4D115}" destId="{2BA680F8-F8B7-4E55-B885-C58507B1D444}" srcOrd="4" destOrd="0" presId="urn:microsoft.com/office/officeart/2005/8/layout/vList5"/>
+    <dgm:cxn modelId="{3840E168-C9E6-4F87-B272-FA9C7758320D}" type="presParOf" srcId="{2BA680F8-F8B7-4E55-B885-C58507B1D444}" destId="{D7538AC5-1F2A-45F2-BA1D-18DBB422D24A}" srcOrd="0" destOrd="0" presId="urn:microsoft.com/office/officeart/2005/8/layout/vList5"/>
+    <dgm:cxn modelId="{06769D0C-E3EA-4DD4-AEFE-455BBC4891AB}" type="presParOf" srcId="{2BA680F8-F8B7-4E55-B885-C58507B1D444}" destId="{C5F01FB5-94DB-42BC-B1C4-3B19E82B90BE}" srcOrd="1" destOrd="0" presId="urn:microsoft.com/office/officeart/2005/8/layout/vList5"/>
+    <dgm:cxn modelId="{669476AF-FFE4-40B3-9466-6A60C1415BE0}" type="presParOf" srcId="{9BCA15BD-A3A9-4EC1-A810-2A045AB4D115}" destId="{71BEF435-9EB0-43C2-8EA2-2C29D6A6859A}" srcOrd="5" destOrd="0" presId="urn:microsoft.com/office/officeart/2005/8/layout/vList5"/>
+    <dgm:cxn modelId="{77038379-D879-47EA-9171-DC55F48B5545}" type="presParOf" srcId="{9BCA15BD-A3A9-4EC1-A810-2A045AB4D115}" destId="{74CF8BCF-BECB-4790-8D87-8E2DC23530DE}" srcOrd="6" destOrd="0" presId="urn:microsoft.com/office/officeart/2005/8/layout/vList5"/>
+    <dgm:cxn modelId="{B3A92F46-6333-41D6-9927-3D3BE66342E2}" type="presParOf" srcId="{74CF8BCF-BECB-4790-8D87-8E2DC23530DE}" destId="{3B66D1E0-4681-4CDB-AC91-E0DC70CC477F}" srcOrd="0" destOrd="0" presId="urn:microsoft.com/office/officeart/2005/8/layout/vList5"/>
+    <dgm:cxn modelId="{A457249E-0CB3-47FA-A229-18F1439FB7AC}" type="presParOf" srcId="{74CF8BCF-BECB-4790-8D87-8E2DC23530DE}" destId="{4650AAAC-6218-408B-9858-E1707D8ED7B0}" srcOrd="1" destOrd="0" presId="urn:microsoft.com/office/officeart/2005/8/layout/vList5"/>
+    <dgm:cxn modelId="{14769D74-E8C9-485F-AED8-2D3BB9BFC8AA}" type="presParOf" srcId="{9BCA15BD-A3A9-4EC1-A810-2A045AB4D115}" destId="{1C2BCC57-C0DD-4EB9-92BF-BB58D10AF17A}" srcOrd="7" destOrd="0" presId="urn:microsoft.com/office/officeart/2005/8/layout/vList5"/>
+    <dgm:cxn modelId="{8096E50C-444D-4D12-AA98-F1FA9394EDDD}" type="presParOf" srcId="{9BCA15BD-A3A9-4EC1-A810-2A045AB4D115}" destId="{5203469B-553C-418E-A866-222C68A2596A}" srcOrd="8" destOrd="0" presId="urn:microsoft.com/office/officeart/2005/8/layout/vList5"/>
+    <dgm:cxn modelId="{30DEF043-10BC-4EA6-8517-9EB728593AE3}" type="presParOf" srcId="{5203469B-553C-418E-A866-222C68A2596A}" destId="{0437277A-E377-406C-8A37-6F13F2E0729D}" srcOrd="0" destOrd="0" presId="urn:microsoft.com/office/officeart/2005/8/layout/vList5"/>
+    <dgm:cxn modelId="{91F03A41-0158-417F-9771-19CA6BF8024C}" type="presParOf" srcId="{5203469B-553C-418E-A866-222C68A2596A}" destId="{91CCA630-741D-49F6-A9BA-BACA8730BDA7}" srcOrd="1" destOrd="0" presId="urn:microsoft.com/office/officeart/2005/8/layout/vList5"/>
+    <dgm:cxn modelId="{52D8F121-9C29-4B94-8DB7-453910465C3C}" type="presParOf" srcId="{9BCA15BD-A3A9-4EC1-A810-2A045AB4D115}" destId="{403C4FFF-3865-4E5E-8C72-B4C7CB77D8E6}" srcOrd="9" destOrd="0" presId="urn:microsoft.com/office/officeart/2005/8/layout/vList5"/>
+    <dgm:cxn modelId="{A0B4053B-F2AB-430E-B69E-756B9F2C7ACB}" type="presParOf" srcId="{9BCA15BD-A3A9-4EC1-A810-2A045AB4D115}" destId="{4C8A4C50-C44E-4414-98A7-9E9F5A89B632}" srcOrd="10" destOrd="0" presId="urn:microsoft.com/office/officeart/2005/8/layout/vList5"/>
+    <dgm:cxn modelId="{DD58D35F-67E8-44E9-9559-4BF5762C2452}" type="presParOf" srcId="{4C8A4C50-C44E-4414-98A7-9E9F5A89B632}" destId="{6F96EA41-2FE1-4DBE-8A53-740DA5FDC58F}" srcOrd="0" destOrd="0" presId="urn:microsoft.com/office/officeart/2005/8/layout/vList5"/>
+    <dgm:cxn modelId="{9D777A43-DFEA-4096-8231-18A6685AB844}" type="presParOf" srcId="{4C8A4C50-C44E-4414-98A7-9E9F5A89B632}" destId="{D65F6AF6-2CBC-4F79-A1FF-B1514C888E2C}" srcOrd="1" destOrd="0" presId="urn:microsoft.com/office/officeart/2005/8/layout/vList5"/>
+    <dgm:cxn modelId="{9D1F0B93-4CD3-46E9-8FF1-1803C8A2A2B1}" type="presParOf" srcId="{9BCA15BD-A3A9-4EC1-A810-2A045AB4D115}" destId="{1694F90A-CB60-4A89-9CBC-8F2B56E8C701}" srcOrd="11" destOrd="0" presId="urn:microsoft.com/office/officeart/2005/8/layout/vList5"/>
+    <dgm:cxn modelId="{CB6F1664-EA09-4FEE-9F11-014A36CF1CF2}" type="presParOf" srcId="{9BCA15BD-A3A9-4EC1-A810-2A045AB4D115}" destId="{C785FD40-CC32-405E-8B1F-9BD7487152ED}" srcOrd="12" destOrd="0" presId="urn:microsoft.com/office/officeart/2005/8/layout/vList5"/>
+    <dgm:cxn modelId="{1D9C9B74-CBE6-4F58-B229-D92692A41D73}" type="presParOf" srcId="{C785FD40-CC32-405E-8B1F-9BD7487152ED}" destId="{D0F5AFF9-B058-436C-AAA3-D01A9EB13714}" srcOrd="0" destOrd="0" presId="urn:microsoft.com/office/officeart/2005/8/layout/vList5"/>
+    <dgm:cxn modelId="{30BEF03E-8D51-46B4-B430-00C4AA3BD1BC}" type="presParOf" srcId="{C785FD40-CC32-405E-8B1F-9BD7487152ED}" destId="{3ED8D808-EDD8-493B-AA8D-A2B957CBC3AC}" srcOrd="1" destOrd="0" presId="urn:microsoft.com/office/officeart/2005/8/layout/vList5"/>
+    <dgm:cxn modelId="{83006E2E-1A14-4C72-8E46-2118B584EEF9}" type="presParOf" srcId="{9BCA15BD-A3A9-4EC1-A810-2A045AB4D115}" destId="{D990CC16-1D42-44EF-A4A9-85B0FA3074C4}" srcOrd="13" destOrd="0" presId="urn:microsoft.com/office/officeart/2005/8/layout/vList5"/>
+    <dgm:cxn modelId="{02FBF264-F3C3-437B-874A-4FD6278D62BD}" type="presParOf" srcId="{9BCA15BD-A3A9-4EC1-A810-2A045AB4D115}" destId="{A70A68E7-1478-411E-B676-A215B5776F5B}" srcOrd="14" destOrd="0" presId="urn:microsoft.com/office/officeart/2005/8/layout/vList5"/>
+    <dgm:cxn modelId="{A6E8081D-FFE8-4DCE-85CD-38ED61A431C2}" type="presParOf" srcId="{A70A68E7-1478-411E-B676-A215B5776F5B}" destId="{ED03144D-96BB-4333-943B-6905E596A1EF}" srcOrd="0" destOrd="0" presId="urn:microsoft.com/office/officeart/2005/8/layout/vList5"/>
+    <dgm:cxn modelId="{D52F3518-FD65-4269-A9B8-93A7EE88B699}" type="presParOf" srcId="{A70A68E7-1478-411E-B676-A215B5776F5B}" destId="{B1F9CDF6-97A8-44A7-B1CF-AAB26646D181}" srcOrd="1" destOrd="0" presId="urn:microsoft.com/office/officeart/2005/8/layout/vList5"/>
+    <dgm:cxn modelId="{D29CDC1F-31E7-43B4-AC76-BACFF2C18207}" type="presParOf" srcId="{9BCA15BD-A3A9-4EC1-A810-2A045AB4D115}" destId="{10238910-FA6B-4D09-8200-D55798C7745B}" srcOrd="15" destOrd="0" presId="urn:microsoft.com/office/officeart/2005/8/layout/vList5"/>
+    <dgm:cxn modelId="{4EDB86CA-A00B-4E15-87EC-E2478D10E192}" type="presParOf" srcId="{9BCA15BD-A3A9-4EC1-A810-2A045AB4D115}" destId="{6988CDF3-4C56-461E-A239-2A5BD1ACDE70}" srcOrd="16" destOrd="0" presId="urn:microsoft.com/office/officeart/2005/8/layout/vList5"/>
+    <dgm:cxn modelId="{3EA33B22-B956-48D1-9FFE-9DDC75F0FF7B}" type="presParOf" srcId="{6988CDF3-4C56-461E-A239-2A5BD1ACDE70}" destId="{A3BA2915-06D7-4AC5-B5A2-010E9E326B75}" srcOrd="0" destOrd="0" presId="urn:microsoft.com/office/officeart/2005/8/layout/vList5"/>
+    <dgm:cxn modelId="{1B50F80D-4861-4C94-9C02-5F30AE8E535B}" type="presParOf" srcId="{6988CDF3-4C56-461E-A239-2A5BD1ACDE70}" destId="{CD8481E6-C840-46B9-833E-C7E930442A83}" srcOrd="1" destOrd="0" presId="urn:microsoft.com/office/officeart/2005/8/layout/vList5"/>
+    <dgm:cxn modelId="{2343B279-4D6A-4779-A5D2-248B5D3C97E7}" type="presParOf" srcId="{9BCA15BD-A3A9-4EC1-A810-2A045AB4D115}" destId="{6C09176B-E194-47CA-994D-2972F2824B29}" srcOrd="17" destOrd="0" presId="urn:microsoft.com/office/officeart/2005/8/layout/vList5"/>
+    <dgm:cxn modelId="{A8ED3836-D6BC-454D-BB75-DBD2C89EA5F4}" type="presParOf" srcId="{9BCA15BD-A3A9-4EC1-A810-2A045AB4D115}" destId="{3E100BD4-8B1D-431C-A5EB-91EDDF8355F6}" srcOrd="18" destOrd="0" presId="urn:microsoft.com/office/officeart/2005/8/layout/vList5"/>
+    <dgm:cxn modelId="{B475DA84-AA8C-460B-9B52-AB22720C98B2}" type="presParOf" srcId="{3E100BD4-8B1D-431C-A5EB-91EDDF8355F6}" destId="{D4EC4AF1-6162-4C5F-933E-9A0D07291E02}" srcOrd="0" destOrd="0" presId="urn:microsoft.com/office/officeart/2005/8/layout/vList5"/>
+    <dgm:cxn modelId="{22BAE119-A82F-4712-8DF5-3545E19DC80C}" type="presParOf" srcId="{3E100BD4-8B1D-431C-A5EB-91EDDF8355F6}" destId="{52BD1966-C6C2-4122-8D6F-E46F1D3D8D42}" srcOrd="1" destOrd="0" presId="urn:microsoft.com/office/officeart/2005/8/layout/vList5"/>
+    <dgm:cxn modelId="{B1573B4D-2FA6-4B96-A24F-4C494953D0A5}" type="presParOf" srcId="{9BCA15BD-A3A9-4EC1-A810-2A045AB4D115}" destId="{E7F37753-6FB1-49D5-943D-D043C2CDC4BA}" srcOrd="19" destOrd="0" presId="urn:microsoft.com/office/officeart/2005/8/layout/vList5"/>
+    <dgm:cxn modelId="{03D1ED20-0870-482F-8F96-15E7DC32AF48}" type="presParOf" srcId="{9BCA15BD-A3A9-4EC1-A810-2A045AB4D115}" destId="{13C3A966-4E8A-49AD-A030-9105149CB32F}" srcOrd="20" destOrd="0" presId="urn:microsoft.com/office/officeart/2005/8/layout/vList5"/>
+    <dgm:cxn modelId="{F4EF2388-4087-4E4D-87EF-CA04090EADB6}" type="presParOf" srcId="{13C3A966-4E8A-49AD-A030-9105149CB32F}" destId="{10712771-EEA9-46FC-889A-0EE60B2185E9}" srcOrd="0" destOrd="0" presId="urn:microsoft.com/office/officeart/2005/8/layout/vList5"/>
+    <dgm:cxn modelId="{4AAE6C4F-A22C-420E-8FDA-166AA35D9515}" type="presParOf" srcId="{13C3A966-4E8A-49AD-A030-9105149CB32F}" destId="{0F78A45B-344A-4078-BAED-213EE7751A53}" srcOrd="1" destOrd="0" presId="urn:microsoft.com/office/officeart/2005/8/layout/vList5"/>
   </dgm:cxnLst>
   <dgm:bg/>
   <dgm:whole/>
@@ -10275,31 +10328,31 @@
     </dgm:pt>
   </dgm:ptLst>
   <dgm:cxnLst>
-    <dgm:cxn modelId="{38FFE695-4D66-444B-BA79-3CF33A2C750D}" type="presOf" srcId="{E61A9B51-0256-4E5C-B63D-2118BF56BE4E}" destId="{F766C4F9-0606-4D00-86CD-180F14FB6D15}" srcOrd="0" destOrd="0" presId="urn:microsoft.com/office/officeart/2005/8/layout/process1"/>
-    <dgm:cxn modelId="{87B35EEC-77DB-4FC0-B589-6F2979D63077}" type="presOf" srcId="{82893AD0-F9A4-420A-B0A4-D9AE0DA5B7C8}" destId="{03E59D7E-C2FA-4501-A414-226963A353C8}" srcOrd="0" destOrd="0" presId="urn:microsoft.com/office/officeart/2005/8/layout/process1"/>
-    <dgm:cxn modelId="{A1A72DB5-6D58-4306-9F3C-E200E06CFEA4}" type="presOf" srcId="{E61A9B51-0256-4E5C-B63D-2118BF56BE4E}" destId="{3F5A7BEA-9F11-4FDD-B629-8E953595B6E2}" srcOrd="1" destOrd="0" presId="urn:microsoft.com/office/officeart/2005/8/layout/process1"/>
-    <dgm:cxn modelId="{9179163F-5FAC-4E9D-BE0A-15AC51A65030}" type="presOf" srcId="{3A68D2B9-78D5-4ED9-84E8-C52ED2598D90}" destId="{018132D1-1205-4F6D-A5F2-BE7B30CEC6B3}" srcOrd="0" destOrd="0" presId="urn:microsoft.com/office/officeart/2005/8/layout/process1"/>
-    <dgm:cxn modelId="{2EE574DA-0EAD-4AA0-ACC8-946D55EC742D}" type="presOf" srcId="{F29E8148-88FB-4D26-9DAF-7F2499F8A69A}" destId="{20A510D4-1F61-451F-84C4-DF2C50EEB132}" srcOrd="0" destOrd="0" presId="urn:microsoft.com/office/officeart/2005/8/layout/process1"/>
-    <dgm:cxn modelId="{65CCEA08-1368-4B1D-A6BB-1CE5E4BABA07}" type="presOf" srcId="{80A3F666-ADD0-4A8D-867E-ED9A96DA65F9}" destId="{68492DC0-4E1B-4E2C-BEEA-FDC2150F7F73}" srcOrd="0" destOrd="0" presId="urn:microsoft.com/office/officeart/2005/8/layout/process1"/>
+    <dgm:cxn modelId="{E280566A-066A-4914-9137-541DAAD9D40E}" type="presOf" srcId="{82893AD0-F9A4-420A-B0A4-D9AE0DA5B7C8}" destId="{03E59D7E-C2FA-4501-A414-226963A353C8}" srcOrd="0" destOrd="0" presId="urn:microsoft.com/office/officeart/2005/8/layout/process1"/>
+    <dgm:cxn modelId="{4EDCCEDF-0353-47B8-87EC-843AF52DE666}" type="presOf" srcId="{E61A9B51-0256-4E5C-B63D-2118BF56BE4E}" destId="{F766C4F9-0606-4D00-86CD-180F14FB6D15}" srcOrd="0" destOrd="0" presId="urn:microsoft.com/office/officeart/2005/8/layout/process1"/>
+    <dgm:cxn modelId="{8FDFE929-5B23-4F0C-AE2F-94D123D36986}" type="presOf" srcId="{69991430-8197-4662-A1A7-99C9FF8B7189}" destId="{C01C9A8B-7C5B-49E9-9BC1-E5277A1BCE02}" srcOrd="0" destOrd="0" presId="urn:microsoft.com/office/officeart/2005/8/layout/process1"/>
+    <dgm:cxn modelId="{C57E0295-62A1-4EDB-AA03-7949413EA1C7}" type="presOf" srcId="{3F71C50C-776A-48F9-934A-6A7F745AA632}" destId="{58FC3A76-9BA5-41E8-89A0-86AC5CE800EC}" srcOrd="0" destOrd="0" presId="urn:microsoft.com/office/officeart/2005/8/layout/process1"/>
+    <dgm:cxn modelId="{D2CC36B7-A26C-4E81-A978-20BAB21DD97A}" type="presOf" srcId="{80A3F666-ADD0-4A8D-867E-ED9A96DA65F9}" destId="{68492DC0-4E1B-4E2C-BEEA-FDC2150F7F73}" srcOrd="0" destOrd="0" presId="urn:microsoft.com/office/officeart/2005/8/layout/process1"/>
     <dgm:cxn modelId="{F6924BC8-ED93-41C1-BAF7-A35E01986BED}" srcId="{3F71C50C-776A-48F9-934A-6A7F745AA632}" destId="{80A3F666-ADD0-4A8D-867E-ED9A96DA65F9}" srcOrd="3" destOrd="0" parTransId="{5C269350-640B-42D7-84E5-137226739911}" sibTransId="{2F3A52DD-F7A8-46E8-921F-EB79DE0758E3}"/>
-    <dgm:cxn modelId="{D0AB8A1E-0B33-4474-89CE-A31197D51738}" type="presOf" srcId="{3F71C50C-776A-48F9-934A-6A7F745AA632}" destId="{58FC3A76-9BA5-41E8-89A0-86AC5CE800EC}" srcOrd="0" destOrd="0" presId="urn:microsoft.com/office/officeart/2005/8/layout/process1"/>
-    <dgm:cxn modelId="{1577CCF5-8B59-4B4B-8ED0-EB53CC8EB919}" type="presOf" srcId="{EBB944A1-DFE0-46E0-9296-72632E6D9AB6}" destId="{977B3C1A-E598-4306-9417-3624CAA5DB25}" srcOrd="0" destOrd="0" presId="urn:microsoft.com/office/officeart/2005/8/layout/process1"/>
-    <dgm:cxn modelId="{312759FF-B032-4A6E-8AC5-C5DD30B38C1E}" type="presOf" srcId="{F29E8148-88FB-4D26-9DAF-7F2499F8A69A}" destId="{AE1C632E-99CD-44A7-8530-CC058570C596}" srcOrd="1" destOrd="0" presId="urn:microsoft.com/office/officeart/2005/8/layout/process1"/>
-    <dgm:cxn modelId="{9385C578-F8AC-4E72-A501-FBA870B4CA35}" type="presOf" srcId="{69991430-8197-4662-A1A7-99C9FF8B7189}" destId="{C01C9A8B-7C5B-49E9-9BC1-E5277A1BCE02}" srcOrd="0" destOrd="0" presId="urn:microsoft.com/office/officeart/2005/8/layout/process1"/>
+    <dgm:cxn modelId="{49DE8061-59B3-4533-B7A6-732A78794668}" type="presOf" srcId="{E61A9B51-0256-4E5C-B63D-2118BF56BE4E}" destId="{3F5A7BEA-9F11-4FDD-B629-8E953595B6E2}" srcOrd="1" destOrd="0" presId="urn:microsoft.com/office/officeart/2005/8/layout/process1"/>
+    <dgm:cxn modelId="{8EBC22CB-470F-4F7B-BF77-CB4EE21E7AB2}" type="presOf" srcId="{F29E8148-88FB-4D26-9DAF-7F2499F8A69A}" destId="{AE1C632E-99CD-44A7-8530-CC058570C596}" srcOrd="1" destOrd="0" presId="urn:microsoft.com/office/officeart/2005/8/layout/process1"/>
     <dgm:cxn modelId="{4FEC1F0B-F4C1-4FEB-B671-7C1CC8752C5F}" srcId="{3F71C50C-776A-48F9-934A-6A7F745AA632}" destId="{3A68D2B9-78D5-4ED9-84E8-C52ED2598D90}" srcOrd="1" destOrd="0" parTransId="{AD837B20-4CB1-4799-9D57-54F8BAC5B9FC}" sibTransId="{E61A9B51-0256-4E5C-B63D-2118BF56BE4E}"/>
+    <dgm:cxn modelId="{C1AF9251-2BE0-4A4E-BBED-D95A23E5E883}" type="presOf" srcId="{F29E8148-88FB-4D26-9DAF-7F2499F8A69A}" destId="{20A510D4-1F61-451F-84C4-DF2C50EEB132}" srcOrd="0" destOrd="0" presId="urn:microsoft.com/office/officeart/2005/8/layout/process1"/>
     <dgm:cxn modelId="{B879222A-3A2F-4887-8C6E-2C997CA43AAD}" srcId="{3F71C50C-776A-48F9-934A-6A7F745AA632}" destId="{69991430-8197-4662-A1A7-99C9FF8B7189}" srcOrd="2" destOrd="0" parTransId="{41F76294-2E75-4401-A947-7236F4ABAFAA}" sibTransId="{F29E8148-88FB-4D26-9DAF-7F2499F8A69A}"/>
     <dgm:cxn modelId="{F6CD3B17-E195-4D00-87F5-6ED9E740C04F}" srcId="{3F71C50C-776A-48F9-934A-6A7F745AA632}" destId="{82893AD0-F9A4-420A-B0A4-D9AE0DA5B7C8}" srcOrd="0" destOrd="0" parTransId="{31736CC9-C87D-4C6F-A62A-3449A3ECD739}" sibTransId="{EBB944A1-DFE0-46E0-9296-72632E6D9AB6}"/>
-    <dgm:cxn modelId="{D8E626BC-CDB2-498A-B5FF-929728880E38}" type="presOf" srcId="{EBB944A1-DFE0-46E0-9296-72632E6D9AB6}" destId="{0253F6E7-C627-420F-868C-6308F1AC3001}" srcOrd="1" destOrd="0" presId="urn:microsoft.com/office/officeart/2005/8/layout/process1"/>
-    <dgm:cxn modelId="{65BC2BEC-C928-492B-AAF5-65B1CAD5AAE6}" type="presParOf" srcId="{58FC3A76-9BA5-41E8-89A0-86AC5CE800EC}" destId="{03E59D7E-C2FA-4501-A414-226963A353C8}" srcOrd="0" destOrd="0" presId="urn:microsoft.com/office/officeart/2005/8/layout/process1"/>
-    <dgm:cxn modelId="{CCB50D44-3567-4CBC-805B-7A9AFB0FE9A6}" type="presParOf" srcId="{58FC3A76-9BA5-41E8-89A0-86AC5CE800EC}" destId="{977B3C1A-E598-4306-9417-3624CAA5DB25}" srcOrd="1" destOrd="0" presId="urn:microsoft.com/office/officeart/2005/8/layout/process1"/>
-    <dgm:cxn modelId="{BE46FBEF-53ED-4B84-B507-E6A7E6090A70}" type="presParOf" srcId="{977B3C1A-E598-4306-9417-3624CAA5DB25}" destId="{0253F6E7-C627-420F-868C-6308F1AC3001}" srcOrd="0" destOrd="0" presId="urn:microsoft.com/office/officeart/2005/8/layout/process1"/>
-    <dgm:cxn modelId="{246C4C21-E527-436C-A28D-5379553F8EF8}" type="presParOf" srcId="{58FC3A76-9BA5-41E8-89A0-86AC5CE800EC}" destId="{018132D1-1205-4F6D-A5F2-BE7B30CEC6B3}" srcOrd="2" destOrd="0" presId="urn:microsoft.com/office/officeart/2005/8/layout/process1"/>
-    <dgm:cxn modelId="{226CC232-3829-4A43-949F-7CB12D9274A9}" type="presParOf" srcId="{58FC3A76-9BA5-41E8-89A0-86AC5CE800EC}" destId="{F766C4F9-0606-4D00-86CD-180F14FB6D15}" srcOrd="3" destOrd="0" presId="urn:microsoft.com/office/officeart/2005/8/layout/process1"/>
-    <dgm:cxn modelId="{F1C0715B-27F9-4329-8859-E18FCD9DEB8B}" type="presParOf" srcId="{F766C4F9-0606-4D00-86CD-180F14FB6D15}" destId="{3F5A7BEA-9F11-4FDD-B629-8E953595B6E2}" srcOrd="0" destOrd="0" presId="urn:microsoft.com/office/officeart/2005/8/layout/process1"/>
-    <dgm:cxn modelId="{7E66F344-2D14-4612-A315-8CB2C56AB97C}" type="presParOf" srcId="{58FC3A76-9BA5-41E8-89A0-86AC5CE800EC}" destId="{C01C9A8B-7C5B-49E9-9BC1-E5277A1BCE02}" srcOrd="4" destOrd="0" presId="urn:microsoft.com/office/officeart/2005/8/layout/process1"/>
-    <dgm:cxn modelId="{6D0FA2E5-0479-48ED-A062-EE8E269A1CEA}" type="presParOf" srcId="{58FC3A76-9BA5-41E8-89A0-86AC5CE800EC}" destId="{20A510D4-1F61-451F-84C4-DF2C50EEB132}" srcOrd="5" destOrd="0" presId="urn:microsoft.com/office/officeart/2005/8/layout/process1"/>
-    <dgm:cxn modelId="{4CE977E0-E51F-48AD-98DC-13B86D58A84A}" type="presParOf" srcId="{20A510D4-1F61-451F-84C4-DF2C50EEB132}" destId="{AE1C632E-99CD-44A7-8530-CC058570C596}" srcOrd="0" destOrd="0" presId="urn:microsoft.com/office/officeart/2005/8/layout/process1"/>
-    <dgm:cxn modelId="{FD7B319E-0A8F-4B24-859F-7D363FC5805C}" type="presParOf" srcId="{58FC3A76-9BA5-41E8-89A0-86AC5CE800EC}" destId="{68492DC0-4E1B-4E2C-BEEA-FDC2150F7F73}" srcOrd="6" destOrd="0" presId="urn:microsoft.com/office/officeart/2005/8/layout/process1"/>
+    <dgm:cxn modelId="{0BC7749C-C0E4-45E9-99BA-CC17388CCD12}" type="presOf" srcId="{EBB944A1-DFE0-46E0-9296-72632E6D9AB6}" destId="{0253F6E7-C627-420F-868C-6308F1AC3001}" srcOrd="1" destOrd="0" presId="urn:microsoft.com/office/officeart/2005/8/layout/process1"/>
+    <dgm:cxn modelId="{B944CD1D-62C3-4997-8F42-50913107C225}" type="presOf" srcId="{3A68D2B9-78D5-4ED9-84E8-C52ED2598D90}" destId="{018132D1-1205-4F6D-A5F2-BE7B30CEC6B3}" srcOrd="0" destOrd="0" presId="urn:microsoft.com/office/officeart/2005/8/layout/process1"/>
+    <dgm:cxn modelId="{A280A7CB-4B27-4040-806D-16258E695A1E}" type="presOf" srcId="{EBB944A1-DFE0-46E0-9296-72632E6D9AB6}" destId="{977B3C1A-E598-4306-9417-3624CAA5DB25}" srcOrd="0" destOrd="0" presId="urn:microsoft.com/office/officeart/2005/8/layout/process1"/>
+    <dgm:cxn modelId="{87BB5B64-CE62-4819-9EE0-FAE2499A2121}" type="presParOf" srcId="{58FC3A76-9BA5-41E8-89A0-86AC5CE800EC}" destId="{03E59D7E-C2FA-4501-A414-226963A353C8}" srcOrd="0" destOrd="0" presId="urn:microsoft.com/office/officeart/2005/8/layout/process1"/>
+    <dgm:cxn modelId="{3A3EBB36-59C2-4869-8ED1-4FB2ED27C3A9}" type="presParOf" srcId="{58FC3A76-9BA5-41E8-89A0-86AC5CE800EC}" destId="{977B3C1A-E598-4306-9417-3624CAA5DB25}" srcOrd="1" destOrd="0" presId="urn:microsoft.com/office/officeart/2005/8/layout/process1"/>
+    <dgm:cxn modelId="{77D79174-E852-44F2-8E55-F68FE1438CAC}" type="presParOf" srcId="{977B3C1A-E598-4306-9417-3624CAA5DB25}" destId="{0253F6E7-C627-420F-868C-6308F1AC3001}" srcOrd="0" destOrd="0" presId="urn:microsoft.com/office/officeart/2005/8/layout/process1"/>
+    <dgm:cxn modelId="{6FD8304F-AC4E-4534-A42F-33AFE1E763FE}" type="presParOf" srcId="{58FC3A76-9BA5-41E8-89A0-86AC5CE800EC}" destId="{018132D1-1205-4F6D-A5F2-BE7B30CEC6B3}" srcOrd="2" destOrd="0" presId="urn:microsoft.com/office/officeart/2005/8/layout/process1"/>
+    <dgm:cxn modelId="{DE32F4CE-776E-4B28-AC34-7DBCB03A5F7D}" type="presParOf" srcId="{58FC3A76-9BA5-41E8-89A0-86AC5CE800EC}" destId="{F766C4F9-0606-4D00-86CD-180F14FB6D15}" srcOrd="3" destOrd="0" presId="urn:microsoft.com/office/officeart/2005/8/layout/process1"/>
+    <dgm:cxn modelId="{C47D8FD3-14A6-448E-9C87-8F9D6C22879D}" type="presParOf" srcId="{F766C4F9-0606-4D00-86CD-180F14FB6D15}" destId="{3F5A7BEA-9F11-4FDD-B629-8E953595B6E2}" srcOrd="0" destOrd="0" presId="urn:microsoft.com/office/officeart/2005/8/layout/process1"/>
+    <dgm:cxn modelId="{CC79673D-D7EE-48AA-A3B6-8C4AE69B01E9}" type="presParOf" srcId="{58FC3A76-9BA5-41E8-89A0-86AC5CE800EC}" destId="{C01C9A8B-7C5B-49E9-9BC1-E5277A1BCE02}" srcOrd="4" destOrd="0" presId="urn:microsoft.com/office/officeart/2005/8/layout/process1"/>
+    <dgm:cxn modelId="{7161C2E1-3AB7-4CC4-979D-8AE688C7C370}" type="presParOf" srcId="{58FC3A76-9BA5-41E8-89A0-86AC5CE800EC}" destId="{20A510D4-1F61-451F-84C4-DF2C50EEB132}" srcOrd="5" destOrd="0" presId="urn:microsoft.com/office/officeart/2005/8/layout/process1"/>
+    <dgm:cxn modelId="{265777AF-6A70-4712-89FA-35E00E337121}" type="presParOf" srcId="{20A510D4-1F61-451F-84C4-DF2C50EEB132}" destId="{AE1C632E-99CD-44A7-8530-CC058570C596}" srcOrd="0" destOrd="0" presId="urn:microsoft.com/office/officeart/2005/8/layout/process1"/>
+    <dgm:cxn modelId="{DACEAC53-98AB-493D-A389-70D27F30A923}" type="presParOf" srcId="{58FC3A76-9BA5-41E8-89A0-86AC5CE800EC}" destId="{68492DC0-4E1B-4E2C-BEEA-FDC2150F7F73}" srcOrd="6" destOrd="0" presId="urn:microsoft.com/office/officeart/2005/8/layout/process1"/>
   </dgm:cxnLst>
   <dgm:bg/>
   <dgm:whole/>
@@ -10466,17 +10519,17 @@
     </dgm:pt>
   </dgm:ptLst>
   <dgm:cxnLst>
-    <dgm:cxn modelId="{18F0D7CC-8881-458D-AEE5-52AFB9830432}" type="presOf" srcId="{BE89904A-E95F-49B2-8CEC-328E9BEB01BA}" destId="{E2089F1C-C461-4F03-B595-8320A023AA44}" srcOrd="1" destOrd="0" presId="urn:microsoft.com/office/officeart/2005/8/layout/process2"/>
-    <dgm:cxn modelId="{56D9FD1A-EB75-4E53-B1A1-F0E990A98AC6}" type="presOf" srcId="{69650C4E-E456-4FD4-862B-F7B2F27E3FF4}" destId="{4C660FF2-66C6-410F-8EAA-266D4AF3D258}" srcOrd="0" destOrd="0" presId="urn:microsoft.com/office/officeart/2005/8/layout/process2"/>
+    <dgm:cxn modelId="{8D6D72B9-C214-455F-9EC1-3B594DD555F9}" type="presOf" srcId="{8663DEE3-9744-44F4-9A15-FF107CCA028A}" destId="{5482F8E3-DDD2-49B5-A439-21A00898B664}" srcOrd="0" destOrd="0" presId="urn:microsoft.com/office/officeart/2005/8/layout/process2"/>
+    <dgm:cxn modelId="{7EDBE090-B617-49B2-9882-CB35639709CB}" type="presOf" srcId="{BE89904A-E95F-49B2-8CEC-328E9BEB01BA}" destId="{E2089F1C-C461-4F03-B595-8320A023AA44}" srcOrd="1" destOrd="0" presId="urn:microsoft.com/office/officeart/2005/8/layout/process2"/>
+    <dgm:cxn modelId="{95709BEB-1264-44EB-8F52-EC3995FA8E7C}" type="presOf" srcId="{69650C4E-E456-4FD4-862B-F7B2F27E3FF4}" destId="{4C660FF2-66C6-410F-8EAA-266D4AF3D258}" srcOrd="0" destOrd="0" presId="urn:microsoft.com/office/officeart/2005/8/layout/process2"/>
     <dgm:cxn modelId="{DF1D74E6-C323-4A0E-BE03-31F47EB93507}" srcId="{8663DEE3-9744-44F4-9A15-FF107CCA028A}" destId="{7D8E8636-C391-4FED-8F17-32BC99A9CC74}" srcOrd="1" destOrd="0" parTransId="{7B0F7443-C83E-42FD-A84D-461B2735A3DF}" sibTransId="{E4BF9A3C-3A1C-4A4E-BFAE-B422AAAAAA34}"/>
-    <dgm:cxn modelId="{94A29AB9-D290-46AE-B5B7-7206F092431E}" type="presOf" srcId="{8663DEE3-9744-44F4-9A15-FF107CCA028A}" destId="{5482F8E3-DDD2-49B5-A439-21A00898B664}" srcOrd="0" destOrd="0" presId="urn:microsoft.com/office/officeart/2005/8/layout/process2"/>
+    <dgm:cxn modelId="{3D06285F-689E-4E44-957F-AEEAA11E1F58}" type="presOf" srcId="{BE89904A-E95F-49B2-8CEC-328E9BEB01BA}" destId="{B98EB6F1-6433-4407-8A09-D3619B9A0A3A}" srcOrd="0" destOrd="0" presId="urn:microsoft.com/office/officeart/2005/8/layout/process2"/>
     <dgm:cxn modelId="{E7E5C17C-87BD-4A5F-B45E-83CFE201CF83}" srcId="{8663DEE3-9744-44F4-9A15-FF107CCA028A}" destId="{69650C4E-E456-4FD4-862B-F7B2F27E3FF4}" srcOrd="0" destOrd="0" parTransId="{8D8103B4-1567-4B05-9EB9-F215B16FA327}" sibTransId="{BE89904A-E95F-49B2-8CEC-328E9BEB01BA}"/>
-    <dgm:cxn modelId="{25C558B1-B4B2-4D7C-9795-602C138CFD79}" type="presOf" srcId="{BE89904A-E95F-49B2-8CEC-328E9BEB01BA}" destId="{B98EB6F1-6433-4407-8A09-D3619B9A0A3A}" srcOrd="0" destOrd="0" presId="urn:microsoft.com/office/officeart/2005/8/layout/process2"/>
-    <dgm:cxn modelId="{FE2CE818-AA19-469F-B5CE-D8904CB0A1BE}" type="presOf" srcId="{7D8E8636-C391-4FED-8F17-32BC99A9CC74}" destId="{5C748CF8-ECC3-4691-AB8B-1326E3573F68}" srcOrd="0" destOrd="0" presId="urn:microsoft.com/office/officeart/2005/8/layout/process2"/>
-    <dgm:cxn modelId="{33C925D7-2136-4CAA-9256-0B4A723DD6BA}" type="presParOf" srcId="{5482F8E3-DDD2-49B5-A439-21A00898B664}" destId="{4C660FF2-66C6-410F-8EAA-266D4AF3D258}" srcOrd="0" destOrd="0" presId="urn:microsoft.com/office/officeart/2005/8/layout/process2"/>
-    <dgm:cxn modelId="{4F1ED0C1-B7D1-4EF3-849A-22C7E15832E0}" type="presParOf" srcId="{5482F8E3-DDD2-49B5-A439-21A00898B664}" destId="{B98EB6F1-6433-4407-8A09-D3619B9A0A3A}" srcOrd="1" destOrd="0" presId="urn:microsoft.com/office/officeart/2005/8/layout/process2"/>
-    <dgm:cxn modelId="{3DA13586-DDCA-4776-9A68-327E624203EF}" type="presParOf" srcId="{B98EB6F1-6433-4407-8A09-D3619B9A0A3A}" destId="{E2089F1C-C461-4F03-B595-8320A023AA44}" srcOrd="0" destOrd="0" presId="urn:microsoft.com/office/officeart/2005/8/layout/process2"/>
-    <dgm:cxn modelId="{D30A30F5-1A03-48D7-88FF-D8280E534A5E}" type="presParOf" srcId="{5482F8E3-DDD2-49B5-A439-21A00898B664}" destId="{5C748CF8-ECC3-4691-AB8B-1326E3573F68}" srcOrd="2" destOrd="0" presId="urn:microsoft.com/office/officeart/2005/8/layout/process2"/>
+    <dgm:cxn modelId="{63878A2C-C251-4F3A-9D8D-059E4B6368C2}" type="presOf" srcId="{7D8E8636-C391-4FED-8F17-32BC99A9CC74}" destId="{5C748CF8-ECC3-4691-AB8B-1326E3573F68}" srcOrd="0" destOrd="0" presId="urn:microsoft.com/office/officeart/2005/8/layout/process2"/>
+    <dgm:cxn modelId="{DFF6F998-088D-4263-BA50-8A43F541AA30}" type="presParOf" srcId="{5482F8E3-DDD2-49B5-A439-21A00898B664}" destId="{4C660FF2-66C6-410F-8EAA-266D4AF3D258}" srcOrd="0" destOrd="0" presId="urn:microsoft.com/office/officeart/2005/8/layout/process2"/>
+    <dgm:cxn modelId="{605FD2FC-E061-4648-8902-FEAAC7873FBF}" type="presParOf" srcId="{5482F8E3-DDD2-49B5-A439-21A00898B664}" destId="{B98EB6F1-6433-4407-8A09-D3619B9A0A3A}" srcOrd="1" destOrd="0" presId="urn:microsoft.com/office/officeart/2005/8/layout/process2"/>
+    <dgm:cxn modelId="{16D0F726-1F7F-4466-8A8A-2F78A44A0EBC}" type="presParOf" srcId="{B98EB6F1-6433-4407-8A09-D3619B9A0A3A}" destId="{E2089F1C-C461-4F03-B595-8320A023AA44}" srcOrd="0" destOrd="0" presId="urn:microsoft.com/office/officeart/2005/8/layout/process2"/>
+    <dgm:cxn modelId="{E62A2737-3408-403B-B37A-986D74296FD2}" type="presParOf" srcId="{5482F8E3-DDD2-49B5-A439-21A00898B664}" destId="{5C748CF8-ECC3-4691-AB8B-1326E3573F68}" srcOrd="2" destOrd="0" presId="urn:microsoft.com/office/officeart/2005/8/layout/process2"/>
   </dgm:cxnLst>
   <dgm:bg/>
   <dgm:whole/>
@@ -10557,9 +10610,9 @@
   </dgm:ptLst>
   <dgm:cxnLst>
     <dgm:cxn modelId="{DF1D74E6-C323-4A0E-BE03-31F47EB93507}" srcId="{8663DEE3-9744-44F4-9A15-FF107CCA028A}" destId="{7D8E8636-C391-4FED-8F17-32BC99A9CC74}" srcOrd="0" destOrd="0" parTransId="{7B0F7443-C83E-42FD-A84D-461B2735A3DF}" sibTransId="{E4BF9A3C-3A1C-4A4E-BFAE-B422AAAAAA34}"/>
-    <dgm:cxn modelId="{C76514A5-5C82-47B3-95FC-F1F2DFEE0DDD}" type="presOf" srcId="{8663DEE3-9744-44F4-9A15-FF107CCA028A}" destId="{5482F8E3-DDD2-49B5-A439-21A00898B664}" srcOrd="0" destOrd="0" presId="urn:microsoft.com/office/officeart/2005/8/layout/process2"/>
-    <dgm:cxn modelId="{31205980-5B33-4B46-855C-2D03D25C9A04}" type="presOf" srcId="{7D8E8636-C391-4FED-8F17-32BC99A9CC74}" destId="{5C748CF8-ECC3-4691-AB8B-1326E3573F68}" srcOrd="0" destOrd="0" presId="urn:microsoft.com/office/officeart/2005/8/layout/process2"/>
-    <dgm:cxn modelId="{4E90682B-A6B5-4E27-BB71-32D360431353}" type="presParOf" srcId="{5482F8E3-DDD2-49B5-A439-21A00898B664}" destId="{5C748CF8-ECC3-4691-AB8B-1326E3573F68}" srcOrd="0" destOrd="0" presId="urn:microsoft.com/office/officeart/2005/8/layout/process2"/>
+    <dgm:cxn modelId="{C3669924-C1BF-48AC-8C83-6355C231C810}" type="presOf" srcId="{7D8E8636-C391-4FED-8F17-32BC99A9CC74}" destId="{5C748CF8-ECC3-4691-AB8B-1326E3573F68}" srcOrd="0" destOrd="0" presId="urn:microsoft.com/office/officeart/2005/8/layout/process2"/>
+    <dgm:cxn modelId="{F13E3D59-E9DB-4D52-A7A9-008F3CAEFA53}" type="presOf" srcId="{8663DEE3-9744-44F4-9A15-FF107CCA028A}" destId="{5482F8E3-DDD2-49B5-A439-21A00898B664}" srcOrd="0" destOrd="0" presId="urn:microsoft.com/office/officeart/2005/8/layout/process2"/>
+    <dgm:cxn modelId="{14AA7CC1-5944-49CB-A36E-6EDE09BCF9F3}" type="presParOf" srcId="{5482F8E3-DDD2-49B5-A439-21A00898B664}" destId="{5C748CF8-ECC3-4691-AB8B-1326E3573F68}" srcOrd="0" destOrd="0" presId="urn:microsoft.com/office/officeart/2005/8/layout/process2"/>
   </dgm:cxnLst>
   <dgm:bg/>
   <dgm:whole/>
@@ -10728,17 +10781,17 @@
     </dgm:pt>
   </dgm:ptLst>
   <dgm:cxnLst>
-    <dgm:cxn modelId="{D2733F09-8108-46E9-87D4-2B9EBF353C37}" type="presOf" srcId="{E4BF9A3C-3A1C-4A4E-BFAE-B422AAAAAA34}" destId="{2E629C8A-4465-482C-9B5B-E36599E1710F}" srcOrd="1" destOrd="0" presId="urn:microsoft.com/office/officeart/2005/8/layout/process2"/>
-    <dgm:cxn modelId="{3A324CDE-EE1D-4A98-A7E6-151764643C67}" type="presOf" srcId="{7D8E8636-C391-4FED-8F17-32BC99A9CC74}" destId="{5C748CF8-ECC3-4691-AB8B-1326E3573F68}" srcOrd="0" destOrd="0" presId="urn:microsoft.com/office/officeart/2005/8/layout/process2"/>
+    <dgm:cxn modelId="{B23D9822-F24F-4C84-9785-1A49ED43862F}" type="presOf" srcId="{8663DEE3-9744-44F4-9A15-FF107CCA028A}" destId="{5482F8E3-DDD2-49B5-A439-21A00898B664}" srcOrd="0" destOrd="0" presId="urn:microsoft.com/office/officeart/2005/8/layout/process2"/>
+    <dgm:cxn modelId="{4526983B-C670-421F-9AC8-CF7C4152BA34}" type="presOf" srcId="{7D8E8636-C391-4FED-8F17-32BC99A9CC74}" destId="{5C748CF8-ECC3-4691-AB8B-1326E3573F68}" srcOrd="0" destOrd="0" presId="urn:microsoft.com/office/officeart/2005/8/layout/process2"/>
     <dgm:cxn modelId="{DF1D74E6-C323-4A0E-BE03-31F47EB93507}" srcId="{8663DEE3-9744-44F4-9A15-FF107CCA028A}" destId="{7D8E8636-C391-4FED-8F17-32BC99A9CC74}" srcOrd="0" destOrd="0" parTransId="{7B0F7443-C83E-42FD-A84D-461B2735A3DF}" sibTransId="{E4BF9A3C-3A1C-4A4E-BFAE-B422AAAAAA34}"/>
-    <dgm:cxn modelId="{EDDC9C6D-144A-47C2-96B5-590967C911BC}" type="presOf" srcId="{E4BF9A3C-3A1C-4A4E-BFAE-B422AAAAAA34}" destId="{6B1BA647-5E14-4E75-92F6-20007F3AFA38}" srcOrd="0" destOrd="0" presId="urn:microsoft.com/office/officeart/2005/8/layout/process2"/>
+    <dgm:cxn modelId="{DD7C66BC-E702-4B3B-9C39-BFB3FDFE32EE}" type="presOf" srcId="{E4BF9A3C-3A1C-4A4E-BFAE-B422AAAAAA34}" destId="{6B1BA647-5E14-4E75-92F6-20007F3AFA38}" srcOrd="0" destOrd="0" presId="urn:microsoft.com/office/officeart/2005/8/layout/process2"/>
     <dgm:cxn modelId="{D4677E9E-3CFB-4033-B975-954749B615F1}" srcId="{8663DEE3-9744-44F4-9A15-FF107CCA028A}" destId="{54DB42BA-FD00-436C-A97F-50C8C2F5ED1F}" srcOrd="1" destOrd="0" parTransId="{979A7570-B38E-445F-92AB-D10114B5A0C7}" sibTransId="{1B4A5A64-119C-49CC-AC0C-7C2BB7722461}"/>
-    <dgm:cxn modelId="{87A5194C-B3F5-49FF-9C8A-747E6BA66B10}" type="presOf" srcId="{54DB42BA-FD00-436C-A97F-50C8C2F5ED1F}" destId="{0294EA88-3881-417F-B59A-062A98A976E8}" srcOrd="0" destOrd="0" presId="urn:microsoft.com/office/officeart/2005/8/layout/process2"/>
-    <dgm:cxn modelId="{4038A5D6-E0B5-4364-ABEE-3AA5000E10AE}" type="presOf" srcId="{8663DEE3-9744-44F4-9A15-FF107CCA028A}" destId="{5482F8E3-DDD2-49B5-A439-21A00898B664}" srcOrd="0" destOrd="0" presId="urn:microsoft.com/office/officeart/2005/8/layout/process2"/>
-    <dgm:cxn modelId="{CE1359F5-4A88-4A03-BDB4-0CB9852BA79B}" type="presParOf" srcId="{5482F8E3-DDD2-49B5-A439-21A00898B664}" destId="{5C748CF8-ECC3-4691-AB8B-1326E3573F68}" srcOrd="0" destOrd="0" presId="urn:microsoft.com/office/officeart/2005/8/layout/process2"/>
-    <dgm:cxn modelId="{9E75303D-561F-4A6C-BEA2-DFD8C0CB55EE}" type="presParOf" srcId="{5482F8E3-DDD2-49B5-A439-21A00898B664}" destId="{6B1BA647-5E14-4E75-92F6-20007F3AFA38}" srcOrd="1" destOrd="0" presId="urn:microsoft.com/office/officeart/2005/8/layout/process2"/>
-    <dgm:cxn modelId="{25430FD1-B6C9-403F-991C-5F0B79227F7D}" type="presParOf" srcId="{6B1BA647-5E14-4E75-92F6-20007F3AFA38}" destId="{2E629C8A-4465-482C-9B5B-E36599E1710F}" srcOrd="0" destOrd="0" presId="urn:microsoft.com/office/officeart/2005/8/layout/process2"/>
-    <dgm:cxn modelId="{E14EAD48-171E-46D2-B01E-58B6B1C5FB5E}" type="presParOf" srcId="{5482F8E3-DDD2-49B5-A439-21A00898B664}" destId="{0294EA88-3881-417F-B59A-062A98A976E8}" srcOrd="2" destOrd="0" presId="urn:microsoft.com/office/officeart/2005/8/layout/process2"/>
+    <dgm:cxn modelId="{A2AE4B94-E630-4DFA-9FF7-67E852C27DD1}" type="presOf" srcId="{E4BF9A3C-3A1C-4A4E-BFAE-B422AAAAAA34}" destId="{2E629C8A-4465-482C-9B5B-E36599E1710F}" srcOrd="1" destOrd="0" presId="urn:microsoft.com/office/officeart/2005/8/layout/process2"/>
+    <dgm:cxn modelId="{67BA6EF7-F004-463D-B27F-9A08542A19FC}" type="presOf" srcId="{54DB42BA-FD00-436C-A97F-50C8C2F5ED1F}" destId="{0294EA88-3881-417F-B59A-062A98A976E8}" srcOrd="0" destOrd="0" presId="urn:microsoft.com/office/officeart/2005/8/layout/process2"/>
+    <dgm:cxn modelId="{CD664FDB-0117-4927-8483-08754113BCB4}" type="presParOf" srcId="{5482F8E3-DDD2-49B5-A439-21A00898B664}" destId="{5C748CF8-ECC3-4691-AB8B-1326E3573F68}" srcOrd="0" destOrd="0" presId="urn:microsoft.com/office/officeart/2005/8/layout/process2"/>
+    <dgm:cxn modelId="{03654D15-AC62-4A08-AE83-1A48709CE3A6}" type="presParOf" srcId="{5482F8E3-DDD2-49B5-A439-21A00898B664}" destId="{6B1BA647-5E14-4E75-92F6-20007F3AFA38}" srcOrd="1" destOrd="0" presId="urn:microsoft.com/office/officeart/2005/8/layout/process2"/>
+    <dgm:cxn modelId="{2E48590D-6890-430E-8912-16E16C58E8F2}" type="presParOf" srcId="{6B1BA647-5E14-4E75-92F6-20007F3AFA38}" destId="{2E629C8A-4465-482C-9B5B-E36599E1710F}" srcOrd="0" destOrd="0" presId="urn:microsoft.com/office/officeart/2005/8/layout/process2"/>
+    <dgm:cxn modelId="{E0EED2E2-3294-485B-ADB9-D035AA3844B2}" type="presParOf" srcId="{5482F8E3-DDD2-49B5-A439-21A00898B664}" destId="{0294EA88-3881-417F-B59A-062A98A976E8}" srcOrd="2" destOrd="0" presId="urn:microsoft.com/office/officeart/2005/8/layout/process2"/>
   </dgm:cxnLst>
   <dgm:bg/>
   <dgm:whole/>
@@ -11170,29 +11223,29 @@
   </dgm:ptLst>
   <dgm:cxnLst>
     <dgm:cxn modelId="{24F550D9-384D-4547-837E-6E08BA41CB62}" srcId="{A9A47F95-10BA-4069-8659-381B34FC0712}" destId="{F8572A81-2215-4449-8C14-21A75080C425}" srcOrd="0" destOrd="0" parTransId="{C8BEEDB2-AB75-4060-B2FD-4CCD1380B0A7}" sibTransId="{77D8C2C2-EC18-4797-B6B1-8C48CE6EF2A0}"/>
+    <dgm:cxn modelId="{D37E2C79-3644-4FA2-B4F8-2EFB7B9711A9}" type="presOf" srcId="{D67B9CB3-35A2-4CCC-BF3B-D41A7F428909}" destId="{6CD409A2-6A73-424C-88EF-3D983EC661FB}" srcOrd="0" destOrd="1" presId="urn:microsoft.com/office/officeart/2005/8/layout/vList5"/>
     <dgm:cxn modelId="{4C39AA7B-B871-4CF2-9D24-48BE0652AF4A}" srcId="{F6C791DB-77C8-462B-BB1F-BA5A54000B40}" destId="{A43568FF-11FF-4D70-9E9A-31D5DD4BD734}" srcOrd="0" destOrd="0" parTransId="{B0E2E5E9-4644-4831-AAB7-CD86273F6784}" sibTransId="{0134F262-F928-48A5-843C-06A1AFA4429A}"/>
     <dgm:cxn modelId="{5313609B-4406-4BD2-9E87-ED1A49FB9CF9}" srcId="{F6C791DB-77C8-462B-BB1F-BA5A54000B40}" destId="{D67B9CB3-35A2-4CCC-BF3B-D41A7F428909}" srcOrd="1" destOrd="0" parTransId="{FEB1200B-A5E0-4087-9148-326425D7A69D}" sibTransId="{54B76106-EEBB-4AD4-890B-2843BA322548}"/>
+    <dgm:cxn modelId="{952D3BFB-17CE-49E2-A50C-4D114C22F980}" type="presOf" srcId="{3226DE0B-98EF-4D5A-8130-93C020E6B065}" destId="{4ACAFC3A-88D9-4150-A997-A5A06EE7BE34}" srcOrd="0" destOrd="2" presId="urn:microsoft.com/office/officeart/2005/8/layout/vList5"/>
+    <dgm:cxn modelId="{C03DD6A2-9921-4F03-A7CD-6E2EE0A18101}" type="presOf" srcId="{F6C791DB-77C8-462B-BB1F-BA5A54000B40}" destId="{E02348CB-6FB3-4006-88BA-59401D68859D}" srcOrd="0" destOrd="0" presId="urn:microsoft.com/office/officeart/2005/8/layout/vList5"/>
     <dgm:cxn modelId="{86C14310-F50F-4B9F-93D1-327DDE519CBD}" srcId="{F8572A81-2215-4449-8C14-21A75080C425}" destId="{54A3E05D-4568-4F49-99D4-2BF111EFC613}" srcOrd="1" destOrd="0" parTransId="{71E99C08-B580-4D59-B3E8-82EFA9E79265}" sibTransId="{28B7270C-C70B-4975-87EB-8E148463AD91}"/>
-    <dgm:cxn modelId="{7E644070-FFE3-480C-857E-724589DB5BBC}" type="presOf" srcId="{B45C920D-EE8D-454C-99D2-DE4173489599}" destId="{4ACAFC3A-88D9-4150-A997-A5A06EE7BE34}" srcOrd="0" destOrd="0" presId="urn:microsoft.com/office/officeart/2005/8/layout/vList5"/>
-    <dgm:cxn modelId="{29E35C67-6772-4EA5-94B4-048293502A97}" type="presOf" srcId="{3226DE0B-98EF-4D5A-8130-93C020E6B065}" destId="{4ACAFC3A-88D9-4150-A997-A5A06EE7BE34}" srcOrd="0" destOrd="2" presId="urn:microsoft.com/office/officeart/2005/8/layout/vList5"/>
-    <dgm:cxn modelId="{8B15B172-D29B-443D-A2C5-1421BDA59D3C}" type="presOf" srcId="{A9A47F95-10BA-4069-8659-381B34FC0712}" destId="{FE06885F-00EB-4177-AB36-8935369F84D9}" srcOrd="0" destOrd="0" presId="urn:microsoft.com/office/officeart/2005/8/layout/vList5"/>
+    <dgm:cxn modelId="{077EA171-EA05-4BF1-898A-CC0ADB17E4F1}" type="presOf" srcId="{F8572A81-2215-4449-8C14-21A75080C425}" destId="{96B3AC0D-F988-48E5-827C-7716474EA374}" srcOrd="0" destOrd="0" presId="urn:microsoft.com/office/officeart/2005/8/layout/vList5"/>
+    <dgm:cxn modelId="{EE496BDB-C53B-482B-A050-DCAEC2E34678}" type="presOf" srcId="{2B633D41-810D-420D-ACCC-32E798817097}" destId="{6CD409A2-6A73-424C-88EF-3D983EC661FB}" srcOrd="0" destOrd="2" presId="urn:microsoft.com/office/officeart/2005/8/layout/vList5"/>
     <dgm:cxn modelId="{FCB681B3-FFAB-47E5-A314-6F57047D4149}" srcId="{F8572A81-2215-4449-8C14-21A75080C425}" destId="{3226DE0B-98EF-4D5A-8130-93C020E6B065}" srcOrd="2" destOrd="0" parTransId="{5B445040-A613-40FE-8D56-BEA95CE07FCB}" sibTransId="{6B658E25-3861-4C19-8842-5B05B3736DF2}"/>
-    <dgm:cxn modelId="{708D34A6-7A4A-49B9-9AF1-FEFED9CDB7B8}" type="presOf" srcId="{54A3E05D-4568-4F49-99D4-2BF111EFC613}" destId="{4ACAFC3A-88D9-4150-A997-A5A06EE7BE34}" srcOrd="0" destOrd="1" presId="urn:microsoft.com/office/officeart/2005/8/layout/vList5"/>
-    <dgm:cxn modelId="{BED224C9-D16B-4A43-B916-3F08965C6C2D}" type="presOf" srcId="{F8572A81-2215-4449-8C14-21A75080C425}" destId="{96B3AC0D-F988-48E5-827C-7716474EA374}" srcOrd="0" destOrd="0" presId="urn:microsoft.com/office/officeart/2005/8/layout/vList5"/>
     <dgm:cxn modelId="{0BB98FE0-CFE3-41DC-BB02-B20CF81C39D9}" srcId="{A9A47F95-10BA-4069-8659-381B34FC0712}" destId="{F6C791DB-77C8-462B-BB1F-BA5A54000B40}" srcOrd="1" destOrd="0" parTransId="{5B7BFEEB-2772-412B-A1E8-34ACB56E2617}" sibTransId="{336F13EE-0AD5-44F3-968D-512E34C9501D}"/>
-    <dgm:cxn modelId="{14C7C0BF-6C6A-44D8-B051-CDD30AA1F830}" type="presOf" srcId="{D67B9CB3-35A2-4CCC-BF3B-D41A7F428909}" destId="{6CD409A2-6A73-424C-88EF-3D983EC661FB}" srcOrd="0" destOrd="1" presId="urn:microsoft.com/office/officeart/2005/8/layout/vList5"/>
-    <dgm:cxn modelId="{AB232877-869A-46FC-B095-F731FBE05824}" type="presOf" srcId="{A43568FF-11FF-4D70-9E9A-31D5DD4BD734}" destId="{6CD409A2-6A73-424C-88EF-3D983EC661FB}" srcOrd="0" destOrd="0" presId="urn:microsoft.com/office/officeart/2005/8/layout/vList5"/>
+    <dgm:cxn modelId="{CF078009-5502-40D3-A65D-B729D4841676}" type="presOf" srcId="{A9A47F95-10BA-4069-8659-381B34FC0712}" destId="{FE06885F-00EB-4177-AB36-8935369F84D9}" srcOrd="0" destOrd="0" presId="urn:microsoft.com/office/officeart/2005/8/layout/vList5"/>
     <dgm:cxn modelId="{8DC6864E-5C2C-4FA3-A867-7593B46E5B82}" srcId="{F8572A81-2215-4449-8C14-21A75080C425}" destId="{B45C920D-EE8D-454C-99D2-DE4173489599}" srcOrd="0" destOrd="0" parTransId="{C8BC80FD-1CA7-4D0A-B9BB-F9C3D81D22AF}" sibTransId="{98FC31A6-9D90-481A-8326-392CDBBD8614}"/>
-    <dgm:cxn modelId="{8690F397-E8C6-4285-8ED5-E691EA9AE233}" type="presOf" srcId="{F6C791DB-77C8-462B-BB1F-BA5A54000B40}" destId="{E02348CB-6FB3-4006-88BA-59401D68859D}" srcOrd="0" destOrd="0" presId="urn:microsoft.com/office/officeart/2005/8/layout/vList5"/>
-    <dgm:cxn modelId="{BD5B2A72-27C7-48F7-8361-3D3A88437973}" type="presOf" srcId="{2B633D41-810D-420D-ACCC-32E798817097}" destId="{6CD409A2-6A73-424C-88EF-3D983EC661FB}" srcOrd="0" destOrd="2" presId="urn:microsoft.com/office/officeart/2005/8/layout/vList5"/>
+    <dgm:cxn modelId="{48E2E758-395E-4B8C-87E9-011F71A06341}" type="presOf" srcId="{B45C920D-EE8D-454C-99D2-DE4173489599}" destId="{4ACAFC3A-88D9-4150-A997-A5A06EE7BE34}" srcOrd="0" destOrd="0" presId="urn:microsoft.com/office/officeart/2005/8/layout/vList5"/>
+    <dgm:cxn modelId="{3CA8BC4A-2942-464A-8E6F-1C54865443CB}" type="presOf" srcId="{A43568FF-11FF-4D70-9E9A-31D5DD4BD734}" destId="{6CD409A2-6A73-424C-88EF-3D983EC661FB}" srcOrd="0" destOrd="0" presId="urn:microsoft.com/office/officeart/2005/8/layout/vList5"/>
     <dgm:cxn modelId="{2B5610F7-51C0-4003-9A91-CF874267838D}" srcId="{F6C791DB-77C8-462B-BB1F-BA5A54000B40}" destId="{2B633D41-810D-420D-ACCC-32E798817097}" srcOrd="2" destOrd="0" parTransId="{E27D9EA1-EDCB-40B6-881A-FFFD9168882A}" sibTransId="{ACBCE6B1-271E-4E41-8EB5-C049FEDBB63D}"/>
-    <dgm:cxn modelId="{29A33986-C173-4651-8D9A-2DD344F78AB8}" type="presParOf" srcId="{FE06885F-00EB-4177-AB36-8935369F84D9}" destId="{C817F8C2-A788-4FD4-A1ED-8801045B2CAD}" srcOrd="0" destOrd="0" presId="urn:microsoft.com/office/officeart/2005/8/layout/vList5"/>
-    <dgm:cxn modelId="{41B1DD1E-B8D9-49EC-A021-85512091C4A6}" type="presParOf" srcId="{C817F8C2-A788-4FD4-A1ED-8801045B2CAD}" destId="{96B3AC0D-F988-48E5-827C-7716474EA374}" srcOrd="0" destOrd="0" presId="urn:microsoft.com/office/officeart/2005/8/layout/vList5"/>
-    <dgm:cxn modelId="{CD7E9EB0-A1B7-4C82-B7CE-89305B05837E}" type="presParOf" srcId="{C817F8C2-A788-4FD4-A1ED-8801045B2CAD}" destId="{4ACAFC3A-88D9-4150-A997-A5A06EE7BE34}" srcOrd="1" destOrd="0" presId="urn:microsoft.com/office/officeart/2005/8/layout/vList5"/>
-    <dgm:cxn modelId="{5F1E63B6-A166-40CC-BD6A-2E20EAC5FE13}" type="presParOf" srcId="{FE06885F-00EB-4177-AB36-8935369F84D9}" destId="{719ADB65-DDCD-43D3-BB61-3ACF9FF5449F}" srcOrd="1" destOrd="0" presId="urn:microsoft.com/office/officeart/2005/8/layout/vList5"/>
-    <dgm:cxn modelId="{C47FFFEC-73D9-4D1A-951C-E63D3962E824}" type="presParOf" srcId="{FE06885F-00EB-4177-AB36-8935369F84D9}" destId="{79EA1356-1B5C-466B-8F49-FA33A6982A23}" srcOrd="2" destOrd="0" presId="urn:microsoft.com/office/officeart/2005/8/layout/vList5"/>
-    <dgm:cxn modelId="{DBA99EB3-396A-4D08-B3F9-2F7B5016F8CB}" type="presParOf" srcId="{79EA1356-1B5C-466B-8F49-FA33A6982A23}" destId="{E02348CB-6FB3-4006-88BA-59401D68859D}" srcOrd="0" destOrd="0" presId="urn:microsoft.com/office/officeart/2005/8/layout/vList5"/>
-    <dgm:cxn modelId="{CA59CF50-FE4F-4A41-9C6F-11ECA4DFFA64}" type="presParOf" srcId="{79EA1356-1B5C-466B-8F49-FA33A6982A23}" destId="{6CD409A2-6A73-424C-88EF-3D983EC661FB}" srcOrd="1" destOrd="0" presId="urn:microsoft.com/office/officeart/2005/8/layout/vList5"/>
+    <dgm:cxn modelId="{806767FC-01AE-449C-9327-9D2FBC586F2D}" type="presOf" srcId="{54A3E05D-4568-4F49-99D4-2BF111EFC613}" destId="{4ACAFC3A-88D9-4150-A997-A5A06EE7BE34}" srcOrd="0" destOrd="1" presId="urn:microsoft.com/office/officeart/2005/8/layout/vList5"/>
+    <dgm:cxn modelId="{3D8545C7-F66F-4BB9-871A-2BDFFA400346}" type="presParOf" srcId="{FE06885F-00EB-4177-AB36-8935369F84D9}" destId="{C817F8C2-A788-4FD4-A1ED-8801045B2CAD}" srcOrd="0" destOrd="0" presId="urn:microsoft.com/office/officeart/2005/8/layout/vList5"/>
+    <dgm:cxn modelId="{BED29A2C-CDCD-41E8-88DE-2674C4F12AA1}" type="presParOf" srcId="{C817F8C2-A788-4FD4-A1ED-8801045B2CAD}" destId="{96B3AC0D-F988-48E5-827C-7716474EA374}" srcOrd="0" destOrd="0" presId="urn:microsoft.com/office/officeart/2005/8/layout/vList5"/>
+    <dgm:cxn modelId="{120BB4A6-E3F6-47C4-BF90-FF6AAA9FA107}" type="presParOf" srcId="{C817F8C2-A788-4FD4-A1ED-8801045B2CAD}" destId="{4ACAFC3A-88D9-4150-A997-A5A06EE7BE34}" srcOrd="1" destOrd="0" presId="urn:microsoft.com/office/officeart/2005/8/layout/vList5"/>
+    <dgm:cxn modelId="{960E16B4-92FF-4A54-BAA6-833C29FE29D5}" type="presParOf" srcId="{FE06885F-00EB-4177-AB36-8935369F84D9}" destId="{719ADB65-DDCD-43D3-BB61-3ACF9FF5449F}" srcOrd="1" destOrd="0" presId="urn:microsoft.com/office/officeart/2005/8/layout/vList5"/>
+    <dgm:cxn modelId="{BCEB880B-CB9A-4B2B-9FA2-6206447CFBD6}" type="presParOf" srcId="{FE06885F-00EB-4177-AB36-8935369F84D9}" destId="{79EA1356-1B5C-466B-8F49-FA33A6982A23}" srcOrd="2" destOrd="0" presId="urn:microsoft.com/office/officeart/2005/8/layout/vList5"/>
+    <dgm:cxn modelId="{2694EDB9-C59B-4C33-B56C-CCB83AAFDC18}" type="presParOf" srcId="{79EA1356-1B5C-466B-8F49-FA33A6982A23}" destId="{E02348CB-6FB3-4006-88BA-59401D68859D}" srcOrd="0" destOrd="0" presId="urn:microsoft.com/office/officeart/2005/8/layout/vList5"/>
+    <dgm:cxn modelId="{621B8DD3-8FD5-4DDF-A5F2-5B72045BB081}" type="presParOf" srcId="{79EA1356-1B5C-466B-8F49-FA33A6982A23}" destId="{6CD409A2-6A73-424C-88EF-3D983EC661FB}" srcOrd="1" destOrd="0" presId="urn:microsoft.com/office/officeart/2005/8/layout/vList5"/>
   </dgm:cxnLst>
   <dgm:bg/>
   <dgm:whole/>
@@ -11663,38 +11716,38 @@
     </dgm:pt>
   </dgm:ptLst>
   <dgm:cxnLst>
-    <dgm:cxn modelId="{00079638-258B-4FDF-952D-DB1ECBB8D29C}" type="presOf" srcId="{5D49B81A-42FE-45D7-82F0-B79369BF7765}" destId="{B6C8A26C-7F46-4259-8A32-3ECDFEAD516E}" srcOrd="0" destOrd="0" presId="urn:microsoft.com/office/officeart/2005/8/layout/vList5"/>
     <dgm:cxn modelId="{50488DC7-9A13-4D8C-866B-B13BA2B5A71C}" srcId="{5D49B81A-42FE-45D7-82F0-B79369BF7765}" destId="{0B907740-B092-402D-AEBB-5DF3D3D54FA7}" srcOrd="3" destOrd="0" parTransId="{EE13BBAB-1712-4E15-97A0-84DF1A2593C0}" sibTransId="{C843AB41-E48B-4B5A-B522-D52F7E142D31}"/>
-    <dgm:cxn modelId="{9F594624-AD26-464E-9A21-86C6A92B9B93}" type="presOf" srcId="{AE75F7B2-7F4F-4E63-AE54-BA1704D63C9B}" destId="{7365D8B3-2540-4B32-8B83-7023595CB8A4}" srcOrd="0" destOrd="0" presId="urn:microsoft.com/office/officeart/2005/8/layout/vList5"/>
-    <dgm:cxn modelId="{3ED9CF57-FD70-4A5B-9597-521251F59BEF}" type="presOf" srcId="{785EA6D9-F6B7-4816-8D4E-E51D687A021F}" destId="{D5B624D4-E8CB-4B7F-8FCE-7580040DB243}" srcOrd="0" destOrd="0" presId="urn:microsoft.com/office/officeart/2005/8/layout/vList5"/>
+    <dgm:cxn modelId="{F328850A-B8F0-41F7-954D-E0EA5200F396}" type="presOf" srcId="{4686B8AB-2551-4F52-84E1-EEED6A02A1A6}" destId="{B10B4F35-87D6-4F93-BFA8-83BB3F899DA1}" srcOrd="0" destOrd="0" presId="urn:microsoft.com/office/officeart/2005/8/layout/vList5"/>
     <dgm:cxn modelId="{D880C9BE-C82E-4A67-B7BC-C3F85810D229}" srcId="{4686B8AB-2551-4F52-84E1-EEED6A02A1A6}" destId="{0D6C2675-08C7-4E55-9836-8C01325D7C68}" srcOrd="0" destOrd="0" parTransId="{BE5A8568-340E-46A7-B850-61EF725E6E56}" sibTransId="{83F94176-5602-4173-92D3-FD75C2A2C407}"/>
-    <dgm:cxn modelId="{FFF922F7-1E5F-4493-B922-5A56F4FFB899}" type="presOf" srcId="{0B907740-B092-402D-AEBB-5DF3D3D54FA7}" destId="{B9C13F57-354B-4D20-BB91-CE2E1779DB11}" srcOrd="0" destOrd="0" presId="urn:microsoft.com/office/officeart/2005/8/layout/vList5"/>
+    <dgm:cxn modelId="{B8C18226-E0F5-49E8-8CEE-3C063EBDF359}" type="presOf" srcId="{785EA6D9-F6B7-4816-8D4E-E51D687A021F}" destId="{D5B624D4-E8CB-4B7F-8FCE-7580040DB243}" srcOrd="0" destOrd="0" presId="urn:microsoft.com/office/officeart/2005/8/layout/vList5"/>
     <dgm:cxn modelId="{101E2DC4-C9A9-4FDF-BEB5-8982D57A459C}" srcId="{5D49B81A-42FE-45D7-82F0-B79369BF7765}" destId="{0DB8AF91-EB9E-4910-A7F8-5740F842FF37}" srcOrd="2" destOrd="0" parTransId="{988A7E9C-9041-4277-AAD5-4938747611C0}" sibTransId="{3F1A0C92-193C-484C-B404-C927A854D49C}"/>
-    <dgm:cxn modelId="{A301CC3A-39E4-4951-A701-CB7C0D9B8C54}" type="presOf" srcId="{1F17295E-780C-430A-8FBB-24ABB3B64925}" destId="{838A7AD3-F0E2-4850-8B58-00E1634F4062}" srcOrd="0" destOrd="0" presId="urn:microsoft.com/office/officeart/2005/8/layout/vList5"/>
-    <dgm:cxn modelId="{C013E415-49BF-4DD9-AFD7-BFF0B88B7BDB}" type="presOf" srcId="{0DB8AF91-EB9E-4910-A7F8-5740F842FF37}" destId="{234AD9EF-265C-482D-A823-472C49498C81}" srcOrd="0" destOrd="0" presId="urn:microsoft.com/office/officeart/2005/8/layout/vList5"/>
     <dgm:cxn modelId="{6E279315-9DD1-4504-954A-0396B883C092}" srcId="{0B907740-B092-402D-AEBB-5DF3D3D54FA7}" destId="{1F17295E-780C-430A-8FBB-24ABB3B64925}" srcOrd="0" destOrd="0" parTransId="{F8F7F918-A795-4C74-8BAA-94AEE8C76127}" sibTransId="{C61C7F33-B763-466F-BDFD-814ACBED765D}"/>
-    <dgm:cxn modelId="{D9A6DB13-A032-4343-BFCD-051CA6131D4C}" type="presOf" srcId="{4686B8AB-2551-4F52-84E1-EEED6A02A1A6}" destId="{B10B4F35-87D6-4F93-BFA8-83BB3F899DA1}" srcOrd="0" destOrd="0" presId="urn:microsoft.com/office/officeart/2005/8/layout/vList5"/>
+    <dgm:cxn modelId="{1850233A-6C2F-431E-A426-1B6D2CA09833}" srcId="{5D49B81A-42FE-45D7-82F0-B79369BF7765}" destId="{AC074B91-5358-490F-B8EB-FE8C84030C81}" srcOrd="1" destOrd="0" parTransId="{C2A6102C-7594-4F62-BDE9-A2E9EC7AFA48}" sibTransId="{8FE69C32-3A8F-43E5-AA82-15FD90875734}"/>
     <dgm:cxn modelId="{4CCEEA0B-ECF5-4EE4-860F-FE2F270746F4}" srcId="{AC074B91-5358-490F-B8EB-FE8C84030C81}" destId="{785EA6D9-F6B7-4816-8D4E-E51D687A021F}" srcOrd="0" destOrd="0" parTransId="{5F642935-8836-4DB2-9E76-558592AEC2E1}" sibTransId="{77C2D14F-4155-4BF0-9F01-D39C243CA3A4}"/>
-    <dgm:cxn modelId="{1850233A-6C2F-431E-A426-1B6D2CA09833}" srcId="{5D49B81A-42FE-45D7-82F0-B79369BF7765}" destId="{AC074B91-5358-490F-B8EB-FE8C84030C81}" srcOrd="1" destOrd="0" parTransId="{C2A6102C-7594-4F62-BDE9-A2E9EC7AFA48}" sibTransId="{8FE69C32-3A8F-43E5-AA82-15FD90875734}"/>
+    <dgm:cxn modelId="{2E7AE4DD-E2F5-4C9C-943F-1ADFEC846D18}" type="presOf" srcId="{AE75F7B2-7F4F-4E63-AE54-BA1704D63C9B}" destId="{7365D8B3-2540-4B32-8B83-7023595CB8A4}" srcOrd="0" destOrd="0" presId="urn:microsoft.com/office/officeart/2005/8/layout/vList5"/>
     <dgm:cxn modelId="{00E933A0-7280-4139-B744-4216A8F884B8}" srcId="{0DB8AF91-EB9E-4910-A7F8-5740F842FF37}" destId="{AE75F7B2-7F4F-4E63-AE54-BA1704D63C9B}" srcOrd="0" destOrd="0" parTransId="{7EBAFA35-30F6-4FEA-85B7-252DD8A30539}" sibTransId="{9792119D-18DE-4D25-AC77-A704C90EBBF7}"/>
     <dgm:cxn modelId="{F140CFF7-E316-4678-A297-420F1B36DFC6}" srcId="{5D49B81A-42FE-45D7-82F0-B79369BF7765}" destId="{4686B8AB-2551-4F52-84E1-EEED6A02A1A6}" srcOrd="0" destOrd="0" parTransId="{8F181FF6-468B-4989-AA3C-6E5CC30D1ABF}" sibTransId="{28472C08-70D7-4769-9F1D-B3698E08FEF8}"/>
-    <dgm:cxn modelId="{98B2DD8C-7F91-4C99-A790-039C6D17E9AD}" type="presOf" srcId="{AC074B91-5358-490F-B8EB-FE8C84030C81}" destId="{71660E0C-C9F6-471B-AAC8-C2624483F9CA}" srcOrd="0" destOrd="0" presId="urn:microsoft.com/office/officeart/2005/8/layout/vList5"/>
-    <dgm:cxn modelId="{9F4A2016-7184-4612-9E42-8FDD83890B6C}" type="presOf" srcId="{0D6C2675-08C7-4E55-9836-8C01325D7C68}" destId="{085BE4FE-57FA-4C2A-9184-60B82553A4DA}" srcOrd="0" destOrd="0" presId="urn:microsoft.com/office/officeart/2005/8/layout/vList5"/>
-    <dgm:cxn modelId="{BC05C354-A3D6-4C5B-ADE4-A8CBB92E26EB}" type="presParOf" srcId="{B6C8A26C-7F46-4259-8A32-3ECDFEAD516E}" destId="{01B276C4-7716-4DE0-8745-357FAA138841}" srcOrd="0" destOrd="0" presId="urn:microsoft.com/office/officeart/2005/8/layout/vList5"/>
-    <dgm:cxn modelId="{82A57094-967C-4AFC-AE1D-7EA7FEF394B5}" type="presParOf" srcId="{01B276C4-7716-4DE0-8745-357FAA138841}" destId="{B10B4F35-87D6-4F93-BFA8-83BB3F899DA1}" srcOrd="0" destOrd="0" presId="urn:microsoft.com/office/officeart/2005/8/layout/vList5"/>
-    <dgm:cxn modelId="{7D6D4C6C-CFAB-4236-A0D8-3120E3D7CEA0}" type="presParOf" srcId="{01B276C4-7716-4DE0-8745-357FAA138841}" destId="{085BE4FE-57FA-4C2A-9184-60B82553A4DA}" srcOrd="1" destOrd="0" presId="urn:microsoft.com/office/officeart/2005/8/layout/vList5"/>
-    <dgm:cxn modelId="{6C3FE2C1-B214-4403-8815-8F1B7199F1FF}" type="presParOf" srcId="{B6C8A26C-7F46-4259-8A32-3ECDFEAD516E}" destId="{91294718-B530-483E-A978-1A050A92C0EA}" srcOrd="1" destOrd="0" presId="urn:microsoft.com/office/officeart/2005/8/layout/vList5"/>
-    <dgm:cxn modelId="{C0CD2A91-EB9C-4015-9E12-F8C30F22D0EB}" type="presParOf" srcId="{B6C8A26C-7F46-4259-8A32-3ECDFEAD516E}" destId="{601D119F-D244-4F9B-AD1D-8A23CD6465D7}" srcOrd="2" destOrd="0" presId="urn:microsoft.com/office/officeart/2005/8/layout/vList5"/>
-    <dgm:cxn modelId="{4438245B-3F47-4483-9074-D48C1AAC004C}" type="presParOf" srcId="{601D119F-D244-4F9B-AD1D-8A23CD6465D7}" destId="{71660E0C-C9F6-471B-AAC8-C2624483F9CA}" srcOrd="0" destOrd="0" presId="urn:microsoft.com/office/officeart/2005/8/layout/vList5"/>
-    <dgm:cxn modelId="{A7BCF5C5-D99E-4B0D-92FC-435C0F3D7AE8}" type="presParOf" srcId="{601D119F-D244-4F9B-AD1D-8A23CD6465D7}" destId="{D5B624D4-E8CB-4B7F-8FCE-7580040DB243}" srcOrd="1" destOrd="0" presId="urn:microsoft.com/office/officeart/2005/8/layout/vList5"/>
-    <dgm:cxn modelId="{C0792F2B-84E4-42DF-8096-B72ECD97769E}" type="presParOf" srcId="{B6C8A26C-7F46-4259-8A32-3ECDFEAD516E}" destId="{384C1B1A-C579-4138-9F84-EFDB6F163B5B}" srcOrd="3" destOrd="0" presId="urn:microsoft.com/office/officeart/2005/8/layout/vList5"/>
-    <dgm:cxn modelId="{DA228CFB-555E-4318-B445-4EEB6C6B4CFC}" type="presParOf" srcId="{B6C8A26C-7F46-4259-8A32-3ECDFEAD516E}" destId="{486EF6F8-6B83-410D-A2EB-277C16701BA0}" srcOrd="4" destOrd="0" presId="urn:microsoft.com/office/officeart/2005/8/layout/vList5"/>
-    <dgm:cxn modelId="{34C488DC-3938-4DE1-96C8-C890A7ED0EDC}" type="presParOf" srcId="{486EF6F8-6B83-410D-A2EB-277C16701BA0}" destId="{234AD9EF-265C-482D-A823-472C49498C81}" srcOrd="0" destOrd="0" presId="urn:microsoft.com/office/officeart/2005/8/layout/vList5"/>
-    <dgm:cxn modelId="{5EBB02E9-9661-496C-8481-3F5239403D83}" type="presParOf" srcId="{486EF6F8-6B83-410D-A2EB-277C16701BA0}" destId="{7365D8B3-2540-4B32-8B83-7023595CB8A4}" srcOrd="1" destOrd="0" presId="urn:microsoft.com/office/officeart/2005/8/layout/vList5"/>
-    <dgm:cxn modelId="{90422FE7-10E9-4B3E-B60E-AC90F9F07874}" type="presParOf" srcId="{B6C8A26C-7F46-4259-8A32-3ECDFEAD516E}" destId="{DD7F30ED-449F-41CF-A2A8-1295440A6664}" srcOrd="5" destOrd="0" presId="urn:microsoft.com/office/officeart/2005/8/layout/vList5"/>
-    <dgm:cxn modelId="{6607EA8F-C753-488F-A828-55B5640D28CB}" type="presParOf" srcId="{B6C8A26C-7F46-4259-8A32-3ECDFEAD516E}" destId="{B02040E8-2753-4F43-97B9-B8775A54BE4B}" srcOrd="6" destOrd="0" presId="urn:microsoft.com/office/officeart/2005/8/layout/vList5"/>
-    <dgm:cxn modelId="{0512BF11-3A01-4F09-9FA4-524812800EF5}" type="presParOf" srcId="{B02040E8-2753-4F43-97B9-B8775A54BE4B}" destId="{B9C13F57-354B-4D20-BB91-CE2E1779DB11}" srcOrd="0" destOrd="0" presId="urn:microsoft.com/office/officeart/2005/8/layout/vList5"/>
-    <dgm:cxn modelId="{E7CCC0C4-1681-43EE-A1F2-2562891FCEAA}" type="presParOf" srcId="{B02040E8-2753-4F43-97B9-B8775A54BE4B}" destId="{838A7AD3-F0E2-4850-8B58-00E1634F4062}" srcOrd="1" destOrd="0" presId="urn:microsoft.com/office/officeart/2005/8/layout/vList5"/>
+    <dgm:cxn modelId="{FBF7D86C-3581-418E-84F9-B05370EBC81E}" type="presOf" srcId="{1F17295E-780C-430A-8FBB-24ABB3B64925}" destId="{838A7AD3-F0E2-4850-8B58-00E1634F4062}" srcOrd="0" destOrd="0" presId="urn:microsoft.com/office/officeart/2005/8/layout/vList5"/>
+    <dgm:cxn modelId="{E9CC8174-9898-4FEF-A565-33D2925CB3F9}" type="presOf" srcId="{0D6C2675-08C7-4E55-9836-8C01325D7C68}" destId="{085BE4FE-57FA-4C2A-9184-60B82553A4DA}" srcOrd="0" destOrd="0" presId="urn:microsoft.com/office/officeart/2005/8/layout/vList5"/>
+    <dgm:cxn modelId="{01F8A090-A0CE-4348-8B79-DE848F6C112E}" type="presOf" srcId="{0B907740-B092-402D-AEBB-5DF3D3D54FA7}" destId="{B9C13F57-354B-4D20-BB91-CE2E1779DB11}" srcOrd="0" destOrd="0" presId="urn:microsoft.com/office/officeart/2005/8/layout/vList5"/>
+    <dgm:cxn modelId="{0C14E01F-51EB-4D84-BCEC-206857EF2775}" type="presOf" srcId="{AC074B91-5358-490F-B8EB-FE8C84030C81}" destId="{71660E0C-C9F6-471B-AAC8-C2624483F9CA}" srcOrd="0" destOrd="0" presId="urn:microsoft.com/office/officeart/2005/8/layout/vList5"/>
+    <dgm:cxn modelId="{0EE81848-A5B5-4A32-BCA3-A5F6CF74AFF4}" type="presOf" srcId="{5D49B81A-42FE-45D7-82F0-B79369BF7765}" destId="{B6C8A26C-7F46-4259-8A32-3ECDFEAD516E}" srcOrd="0" destOrd="0" presId="urn:microsoft.com/office/officeart/2005/8/layout/vList5"/>
+    <dgm:cxn modelId="{A8EE603E-0496-4CDE-991D-C03154A39458}" type="presOf" srcId="{0DB8AF91-EB9E-4910-A7F8-5740F842FF37}" destId="{234AD9EF-265C-482D-A823-472C49498C81}" srcOrd="0" destOrd="0" presId="urn:microsoft.com/office/officeart/2005/8/layout/vList5"/>
+    <dgm:cxn modelId="{F5CBC747-9AF2-4998-A8A5-F13E18A8B191}" type="presParOf" srcId="{B6C8A26C-7F46-4259-8A32-3ECDFEAD516E}" destId="{01B276C4-7716-4DE0-8745-357FAA138841}" srcOrd="0" destOrd="0" presId="urn:microsoft.com/office/officeart/2005/8/layout/vList5"/>
+    <dgm:cxn modelId="{307E3BD1-BBD1-4D34-A831-29B03FCB61B0}" type="presParOf" srcId="{01B276C4-7716-4DE0-8745-357FAA138841}" destId="{B10B4F35-87D6-4F93-BFA8-83BB3F899DA1}" srcOrd="0" destOrd="0" presId="urn:microsoft.com/office/officeart/2005/8/layout/vList5"/>
+    <dgm:cxn modelId="{DE7A96DC-9B4C-4D90-8A55-049183ED55CC}" type="presParOf" srcId="{01B276C4-7716-4DE0-8745-357FAA138841}" destId="{085BE4FE-57FA-4C2A-9184-60B82553A4DA}" srcOrd="1" destOrd="0" presId="urn:microsoft.com/office/officeart/2005/8/layout/vList5"/>
+    <dgm:cxn modelId="{F04FC0D6-3480-4746-8A78-6DB65519C867}" type="presParOf" srcId="{B6C8A26C-7F46-4259-8A32-3ECDFEAD516E}" destId="{91294718-B530-483E-A978-1A050A92C0EA}" srcOrd="1" destOrd="0" presId="urn:microsoft.com/office/officeart/2005/8/layout/vList5"/>
+    <dgm:cxn modelId="{73EE3E71-A31D-4AF2-9B25-EDD53440921D}" type="presParOf" srcId="{B6C8A26C-7F46-4259-8A32-3ECDFEAD516E}" destId="{601D119F-D244-4F9B-AD1D-8A23CD6465D7}" srcOrd="2" destOrd="0" presId="urn:microsoft.com/office/officeart/2005/8/layout/vList5"/>
+    <dgm:cxn modelId="{518E9593-4EBE-4CA8-8D44-32AF2D80FD41}" type="presParOf" srcId="{601D119F-D244-4F9B-AD1D-8A23CD6465D7}" destId="{71660E0C-C9F6-471B-AAC8-C2624483F9CA}" srcOrd="0" destOrd="0" presId="urn:microsoft.com/office/officeart/2005/8/layout/vList5"/>
+    <dgm:cxn modelId="{D1636CC5-25B6-45F1-AD13-251B428D4193}" type="presParOf" srcId="{601D119F-D244-4F9B-AD1D-8A23CD6465D7}" destId="{D5B624D4-E8CB-4B7F-8FCE-7580040DB243}" srcOrd="1" destOrd="0" presId="urn:microsoft.com/office/officeart/2005/8/layout/vList5"/>
+    <dgm:cxn modelId="{090C0596-1199-47C2-B33F-0D33B9691249}" type="presParOf" srcId="{B6C8A26C-7F46-4259-8A32-3ECDFEAD516E}" destId="{384C1B1A-C579-4138-9F84-EFDB6F163B5B}" srcOrd="3" destOrd="0" presId="urn:microsoft.com/office/officeart/2005/8/layout/vList5"/>
+    <dgm:cxn modelId="{8ED4D3FD-F15B-479C-A773-F67838059FE0}" type="presParOf" srcId="{B6C8A26C-7F46-4259-8A32-3ECDFEAD516E}" destId="{486EF6F8-6B83-410D-A2EB-277C16701BA0}" srcOrd="4" destOrd="0" presId="urn:microsoft.com/office/officeart/2005/8/layout/vList5"/>
+    <dgm:cxn modelId="{9436CE55-0C57-489C-A57E-00CC99A96397}" type="presParOf" srcId="{486EF6F8-6B83-410D-A2EB-277C16701BA0}" destId="{234AD9EF-265C-482D-A823-472C49498C81}" srcOrd="0" destOrd="0" presId="urn:microsoft.com/office/officeart/2005/8/layout/vList5"/>
+    <dgm:cxn modelId="{1EA67AAA-B34A-4D1F-8DA4-E150B6785707}" type="presParOf" srcId="{486EF6F8-6B83-410D-A2EB-277C16701BA0}" destId="{7365D8B3-2540-4B32-8B83-7023595CB8A4}" srcOrd="1" destOrd="0" presId="urn:microsoft.com/office/officeart/2005/8/layout/vList5"/>
+    <dgm:cxn modelId="{0B2C0B26-3139-436C-B551-F1B48DB6EA43}" type="presParOf" srcId="{B6C8A26C-7F46-4259-8A32-3ECDFEAD516E}" destId="{DD7F30ED-449F-41CF-A2A8-1295440A6664}" srcOrd="5" destOrd="0" presId="urn:microsoft.com/office/officeart/2005/8/layout/vList5"/>
+    <dgm:cxn modelId="{0F67D5BA-0A9C-4EDA-B4D2-3D727B4D0523}" type="presParOf" srcId="{B6C8A26C-7F46-4259-8A32-3ECDFEAD516E}" destId="{B02040E8-2753-4F43-97B9-B8775A54BE4B}" srcOrd="6" destOrd="0" presId="urn:microsoft.com/office/officeart/2005/8/layout/vList5"/>
+    <dgm:cxn modelId="{6E9B6A14-758E-4A57-B730-72ABDB1663B3}" type="presParOf" srcId="{B02040E8-2753-4F43-97B9-B8775A54BE4B}" destId="{B9C13F57-354B-4D20-BB91-CE2E1779DB11}" srcOrd="0" destOrd="0" presId="urn:microsoft.com/office/officeart/2005/8/layout/vList5"/>
+    <dgm:cxn modelId="{69D24BD5-92F0-44E4-94F4-A33160B104C7}" type="presParOf" srcId="{B02040E8-2753-4F43-97B9-B8775A54BE4B}" destId="{838A7AD3-F0E2-4850-8B58-00E1634F4062}" srcOrd="1" destOrd="0" presId="urn:microsoft.com/office/officeart/2005/8/layout/vList5"/>
   </dgm:cxnLst>
   <dgm:bg/>
   <dgm:whole/>
@@ -12534,62 +12587,62 @@
     </dgm:pt>
   </dgm:ptLst>
   <dgm:cxnLst>
-    <dgm:cxn modelId="{973853D9-64DE-4579-A7A3-067EF77F4734}" type="presOf" srcId="{5F2B23D1-BA2D-43C0-8212-3A69DA1F68D6}" destId="{788FEE44-E536-4CD5-85B8-9CDC04FC0009}" srcOrd="0" destOrd="0" presId="urn:microsoft.com/office/officeart/2005/8/layout/vList5"/>
+    <dgm:cxn modelId="{C51FF622-1E0A-40B0-918A-D521C38B2CA4}" type="presOf" srcId="{13EED906-C2AA-405F-9420-923B177354A9}" destId="{ABAD6DDA-0E29-4F97-B9C8-1B45BE6D5538}" srcOrd="0" destOrd="0" presId="urn:microsoft.com/office/officeart/2005/8/layout/vList5"/>
     <dgm:cxn modelId="{A94DEB7E-E3FD-4D91-8247-0BB19035EE08}" srcId="{78790B11-3FDD-4C88-8DA1-99A4578A6271}" destId="{FC53760B-1004-4CE8-85AB-C83BF06A5234}" srcOrd="0" destOrd="0" parTransId="{881D2722-5FAF-4F8D-BC09-96E0DB34F427}" sibTransId="{D3888007-ABD0-40F6-B9F9-AABE789D3B7D}"/>
     <dgm:cxn modelId="{FE66E884-7610-48E4-8165-744D1F126DE7}" srcId="{A895DF66-951F-4493-952B-BDBA54CC3A77}" destId="{22A9E756-DBEC-4A00-B965-5A9A80449833}" srcOrd="0" destOrd="0" parTransId="{A2DD2505-F938-4D41-8597-4DE21581AE30}" sibTransId="{A1F7FAE5-2366-4557-B43D-876BAA22B14B}"/>
+    <dgm:cxn modelId="{8388803A-B462-425B-BB26-2880CDCCDFCD}" type="presOf" srcId="{5F2B23D1-BA2D-43C0-8212-3A69DA1F68D6}" destId="{788FEE44-E536-4CD5-85B8-9CDC04FC0009}" srcOrd="0" destOrd="0" presId="urn:microsoft.com/office/officeart/2005/8/layout/vList5"/>
     <dgm:cxn modelId="{D746A9A0-533A-43DA-836C-0075BDAC46DB}" srcId="{1254679C-1482-425D-9B3B-B5F495496131}" destId="{B40D2F98-5BC5-483E-9668-C232AFB86C6F}" srcOrd="1" destOrd="0" parTransId="{1BD63879-7BE5-4CEE-B3BA-331EB9745EB5}" sibTransId="{EAE8C506-58BF-4E9D-9A8F-6CD3F0F476D6}"/>
-    <dgm:cxn modelId="{BF38CEC4-2655-48C7-9066-567E66587EEF}" type="presOf" srcId="{F1B4292E-7CCA-49B0-BEB9-C9C169FCE474}" destId="{F0AC619D-33F2-4EA0-A066-AE5DE7ED8840}" srcOrd="0" destOrd="0" presId="urn:microsoft.com/office/officeart/2005/8/layout/vList5"/>
-    <dgm:cxn modelId="{C6B41B0D-0D9A-45BF-9118-663AD9D065DA}" type="presOf" srcId="{78790B11-3FDD-4C88-8DA1-99A4578A6271}" destId="{4B12BCDA-8D78-4681-9AED-70AAF3B30FCA}" srcOrd="0" destOrd="0" presId="urn:microsoft.com/office/officeart/2005/8/layout/vList5"/>
-    <dgm:cxn modelId="{87BD0804-DE06-48E0-8AF7-824B73BAF38C}" type="presOf" srcId="{22A9E756-DBEC-4A00-B965-5A9A80449833}" destId="{8A1B127C-565C-4430-87C1-2E8794F0BD14}" srcOrd="0" destOrd="0" presId="urn:microsoft.com/office/officeart/2005/8/layout/vList5"/>
-    <dgm:cxn modelId="{F6C81B82-4A48-4A33-BEE3-600E6CA48A76}" type="presOf" srcId="{5159C4E0-3836-41CE-89FA-1229704D8B41}" destId="{D943AAAA-8FF9-4524-A444-E37C506025D4}" srcOrd="0" destOrd="0" presId="urn:microsoft.com/office/officeart/2005/8/layout/vList5"/>
-    <dgm:cxn modelId="{337EA444-8BBC-4BDA-95ED-1A5E7D05C6ED}" type="presOf" srcId="{FC53760B-1004-4CE8-85AB-C83BF06A5234}" destId="{A1DC594F-13A1-4925-AFD3-BFBC3AD2F9C6}" srcOrd="0" destOrd="0" presId="urn:microsoft.com/office/officeart/2005/8/layout/vList5"/>
+    <dgm:cxn modelId="{AF7343EE-FD88-438C-A0FA-A059B0ED4278}" type="presOf" srcId="{22A9E756-DBEC-4A00-B965-5A9A80449833}" destId="{8A1B127C-565C-4430-87C1-2E8794F0BD14}" srcOrd="0" destOrd="0" presId="urn:microsoft.com/office/officeart/2005/8/layout/vList5"/>
+    <dgm:cxn modelId="{1546A2C3-5F38-4330-91CE-2B41F059D17E}" type="presOf" srcId="{EB53B732-A613-4658-B541-5CDA609070FA}" destId="{92656EF3-4ED6-447B-9333-E39CF3BE432A}" srcOrd="0" destOrd="0" presId="urn:microsoft.com/office/officeart/2005/8/layout/vList5"/>
     <dgm:cxn modelId="{EB90F76E-EC1D-4A62-A264-0722D15A27AE}" srcId="{5AABC38A-3B29-45B0-A5FD-841580A6E0AF}" destId="{13EED906-C2AA-405F-9420-923B177354A9}" srcOrd="0" destOrd="0" parTransId="{855C3100-7170-4D1F-9FE2-B2A832669CFD}" sibTransId="{94035301-331E-4E92-9BB2-F24BE5945CF8}"/>
-    <dgm:cxn modelId="{65AE681F-4FA1-4545-AE17-EC8C791B4A8F}" type="presOf" srcId="{13EED906-C2AA-405F-9420-923B177354A9}" destId="{ABAD6DDA-0E29-4F97-B9C8-1B45BE6D5538}" srcOrd="0" destOrd="0" presId="urn:microsoft.com/office/officeart/2005/8/layout/vList5"/>
-    <dgm:cxn modelId="{529897B3-BA24-4213-9008-D1A5ED7FD3A4}" type="presOf" srcId="{B40D2F98-5BC5-483E-9668-C232AFB86C6F}" destId="{06A1F49B-7E75-4CB1-828B-274BF5E151D1}" srcOrd="0" destOrd="0" presId="urn:microsoft.com/office/officeart/2005/8/layout/vList5"/>
+    <dgm:cxn modelId="{6B7B6568-64A3-4F67-B2B2-3EAC9C265FF4}" type="presOf" srcId="{A895DF66-951F-4493-952B-BDBA54CC3A77}" destId="{60076F2E-E8D3-4A8E-ABB1-B0AFB6040A76}" srcOrd="0" destOrd="0" presId="urn:microsoft.com/office/officeart/2005/8/layout/vList5"/>
+    <dgm:cxn modelId="{C0E47CA3-4226-43D2-8F35-19D3E2BD1EF5}" type="presOf" srcId="{F1B4292E-7CCA-49B0-BEB9-C9C169FCE474}" destId="{F0AC619D-33F2-4EA0-A066-AE5DE7ED8840}" srcOrd="0" destOrd="0" presId="urn:microsoft.com/office/officeart/2005/8/layout/vList5"/>
     <dgm:cxn modelId="{4880D7B9-F6F8-446F-9469-220B513399CD}" srcId="{B40D2F98-5BC5-483E-9668-C232AFB86C6F}" destId="{EB53B732-A613-4658-B541-5CDA609070FA}" srcOrd="0" destOrd="0" parTransId="{A155E473-0078-4E9A-8B1A-F07B06AA6818}" sibTransId="{2BB35EDC-9806-4644-8276-5816A3D623B8}"/>
-    <dgm:cxn modelId="{346F1DC3-FFB1-4BAF-9985-EC9BE4B24A0A}" type="presOf" srcId="{715F2212-5061-4DEE-BA85-D090480616D2}" destId="{CD92EB9D-9825-450A-AB4A-EBE0BF12CCFF}" srcOrd="0" destOrd="0" presId="urn:microsoft.com/office/officeart/2005/8/layout/vList5"/>
-    <dgm:cxn modelId="{28E3AF93-B54B-4AFC-8674-59FC04E292B7}" type="presOf" srcId="{5AABC38A-3B29-45B0-A5FD-841580A6E0AF}" destId="{616B8465-3905-40AD-AB26-BE65A6BF2C0E}" srcOrd="0" destOrd="0" presId="urn:microsoft.com/office/officeart/2005/8/layout/vList5"/>
     <dgm:cxn modelId="{1E28A227-16FD-4C48-AB3A-52AA2953A381}" srcId="{715F2212-5061-4DEE-BA85-D090480616D2}" destId="{5159C4E0-3836-41CE-89FA-1229704D8B41}" srcOrd="0" destOrd="0" parTransId="{2C078B0C-A36D-4668-B12F-ABD64BE6E8DA}" sibTransId="{014FB30B-4961-4A6A-83AF-77015191FC3C}"/>
     <dgm:cxn modelId="{F91EC52A-7402-41EB-ACE1-5630F80B3590}" srcId="{1254679C-1482-425D-9B3B-B5F495496131}" destId="{78790B11-3FDD-4C88-8DA1-99A4578A6271}" srcOrd="6" destOrd="0" parTransId="{3A2A1968-077E-451D-909F-AEBEEAFC655C}" sibTransId="{08335215-7DA4-4EF6-8B38-E3B2BD0DD154}"/>
     <dgm:cxn modelId="{2131DED2-3B64-475E-821E-1630674BD513}" srcId="{1254679C-1482-425D-9B3B-B5F495496131}" destId="{A895DF66-951F-4493-952B-BDBA54CC3A77}" srcOrd="2" destOrd="0" parTransId="{FEADE22A-1618-4747-8C3E-10ED203D673F}" sibTransId="{FEF48107-CE2F-4C2F-B0B6-80D9B911329E}"/>
-    <dgm:cxn modelId="{691BD6DC-2839-489E-9525-22E275D5A21C}" type="presOf" srcId="{A895DF66-951F-4493-952B-BDBA54CC3A77}" destId="{60076F2E-E8D3-4A8E-ABB1-B0AFB6040A76}" srcOrd="0" destOrd="0" presId="urn:microsoft.com/office/officeart/2005/8/layout/vList5"/>
     <dgm:cxn modelId="{906DB35B-2408-4FB1-A0DC-C7F2D99C6305}" srcId="{1254679C-1482-425D-9B3B-B5F495496131}" destId="{715F2212-5061-4DEE-BA85-D090480616D2}" srcOrd="5" destOrd="0" parTransId="{757C04D0-3239-4A8F-B556-1BE5A1A7945C}" sibTransId="{77D8026C-BC76-4C4C-99F9-BB10D03FB8F0}"/>
-    <dgm:cxn modelId="{FB965628-863F-431E-9E3A-30238067028E}" type="presOf" srcId="{17B2253A-1086-4940-A352-1911C85EBCC9}" destId="{DF9F7784-30AA-41AF-A119-12F45A788527}" srcOrd="0" destOrd="0" presId="urn:microsoft.com/office/officeart/2005/8/layout/vList5"/>
-    <dgm:cxn modelId="{35F05B4C-E2DC-4BB6-A5BC-8B4F71C483B1}" type="presOf" srcId="{1254679C-1482-425D-9B3B-B5F495496131}" destId="{E02EC96E-40F9-4768-9DCF-37EFD33F3F70}" srcOrd="0" destOrd="0" presId="urn:microsoft.com/office/officeart/2005/8/layout/vList5"/>
+    <dgm:cxn modelId="{2F26848E-A8D5-4F17-85E6-959D18CBAEB4}" type="presOf" srcId="{78790B11-3FDD-4C88-8DA1-99A4578A6271}" destId="{4B12BCDA-8D78-4681-9AED-70AAF3B30FCA}" srcOrd="0" destOrd="0" presId="urn:microsoft.com/office/officeart/2005/8/layout/vList5"/>
     <dgm:cxn modelId="{F7FC3CC7-CDEA-4C5C-BBEC-E8568EC747AD}" srcId="{1254679C-1482-425D-9B3B-B5F495496131}" destId="{17B2253A-1086-4940-A352-1911C85EBCC9}" srcOrd="0" destOrd="0" parTransId="{1B65DCCC-6AA0-471A-A14A-E7C719C27F0B}" sibTransId="{A86A6125-6D27-42C2-87EA-020307C6842E}"/>
+    <dgm:cxn modelId="{8312F785-8E8F-4584-B43A-3F7FE2B35A6C}" type="presOf" srcId="{F341BAA7-FD22-48A3-895E-A097988684AA}" destId="{9C49D18E-D582-4983-B5F0-BF13CFF9DCF9}" srcOrd="0" destOrd="0" presId="urn:microsoft.com/office/officeart/2005/8/layout/vList5"/>
+    <dgm:cxn modelId="{A2D90268-15CE-4585-8A24-3CE6CCA631C4}" type="presOf" srcId="{1254679C-1482-425D-9B3B-B5F495496131}" destId="{E02EC96E-40F9-4768-9DCF-37EFD33F3F70}" srcOrd="0" destOrd="0" presId="urn:microsoft.com/office/officeart/2005/8/layout/vList5"/>
     <dgm:cxn modelId="{F5CF21A6-82AC-404D-B57A-0A64577B797B}" srcId="{1254679C-1482-425D-9B3B-B5F495496131}" destId="{F1B4292E-7CCA-49B0-BEB9-C9C169FCE474}" srcOrd="3" destOrd="0" parTransId="{75416662-565C-41FA-B5B6-E2AF8C492560}" sibTransId="{191874EE-743F-42A9-855F-1687FB0A084F}"/>
+    <dgm:cxn modelId="{0A82CBD7-E1CA-4F37-A849-634684571E49}" type="presOf" srcId="{5AABC38A-3B29-45B0-A5FD-841580A6E0AF}" destId="{616B8465-3905-40AD-AB26-BE65A6BF2C0E}" srcOrd="0" destOrd="0" presId="urn:microsoft.com/office/officeart/2005/8/layout/vList5"/>
     <dgm:cxn modelId="{4FECB3BE-C735-4951-A908-F0DD7DEF96EF}" srcId="{1254679C-1482-425D-9B3B-B5F495496131}" destId="{5AABC38A-3B29-45B0-A5FD-841580A6E0AF}" srcOrd="4" destOrd="0" parTransId="{4381E4DB-BAE0-45D2-A5A3-146BF0D8F5C4}" sibTransId="{013F7E34-DAEE-4856-8B6A-DA46D4DE6139}"/>
-    <dgm:cxn modelId="{85956681-33CF-4C2B-93C7-88CABC6A95B7}" type="presOf" srcId="{EB53B732-A613-4658-B541-5CDA609070FA}" destId="{92656EF3-4ED6-447B-9333-E39CF3BE432A}" srcOrd="0" destOrd="0" presId="urn:microsoft.com/office/officeart/2005/8/layout/vList5"/>
-    <dgm:cxn modelId="{FEF1D205-CF4A-4278-BBE8-6CC1194D59FD}" type="presOf" srcId="{F341BAA7-FD22-48A3-895E-A097988684AA}" destId="{9C49D18E-D582-4983-B5F0-BF13CFF9DCF9}" srcOrd="0" destOrd="0" presId="urn:microsoft.com/office/officeart/2005/8/layout/vList5"/>
+    <dgm:cxn modelId="{C4F14E0C-4F76-4475-914F-4D99F3E9029C}" type="presOf" srcId="{17B2253A-1086-4940-A352-1911C85EBCC9}" destId="{DF9F7784-30AA-41AF-A119-12F45A788527}" srcOrd="0" destOrd="0" presId="urn:microsoft.com/office/officeart/2005/8/layout/vList5"/>
+    <dgm:cxn modelId="{CB6D1AD5-B169-4422-AE1A-2AA8F2E5DE01}" type="presOf" srcId="{5159C4E0-3836-41CE-89FA-1229704D8B41}" destId="{D943AAAA-8FF9-4524-A444-E37C506025D4}" srcOrd="0" destOrd="0" presId="urn:microsoft.com/office/officeart/2005/8/layout/vList5"/>
     <dgm:cxn modelId="{457F99B7-3561-46BC-9474-F29A96382D7E}" srcId="{F1B4292E-7CCA-49B0-BEB9-C9C169FCE474}" destId="{5F2B23D1-BA2D-43C0-8212-3A69DA1F68D6}" srcOrd="0" destOrd="0" parTransId="{0BD1482F-A143-4291-A789-1B152F874EA0}" sibTransId="{6BDD83FC-BA39-4D39-8D7C-964FA74B5532}"/>
+    <dgm:cxn modelId="{89B5EE6E-A5F1-447E-A497-DC4AF4F98FBB}" type="presOf" srcId="{FC53760B-1004-4CE8-85AB-C83BF06A5234}" destId="{A1DC594F-13A1-4925-AFD3-BFBC3AD2F9C6}" srcOrd="0" destOrd="0" presId="urn:microsoft.com/office/officeart/2005/8/layout/vList5"/>
+    <dgm:cxn modelId="{73828EF9-ABE5-4381-9CC9-829C5EEAF50D}" type="presOf" srcId="{B40D2F98-5BC5-483E-9668-C232AFB86C6F}" destId="{06A1F49B-7E75-4CB1-828B-274BF5E151D1}" srcOrd="0" destOrd="0" presId="urn:microsoft.com/office/officeart/2005/8/layout/vList5"/>
+    <dgm:cxn modelId="{872D032D-27F9-4A18-8158-F32AC08AE70E}" type="presOf" srcId="{715F2212-5061-4DEE-BA85-D090480616D2}" destId="{CD92EB9D-9825-450A-AB4A-EBE0BF12CCFF}" srcOrd="0" destOrd="0" presId="urn:microsoft.com/office/officeart/2005/8/layout/vList5"/>
     <dgm:cxn modelId="{6E67B504-C013-49A5-915F-2FE461EB4458}" srcId="{17B2253A-1086-4940-A352-1911C85EBCC9}" destId="{F341BAA7-FD22-48A3-895E-A097988684AA}" srcOrd="0" destOrd="0" parTransId="{80A27547-7AA8-4026-A41F-DF3F79404B18}" sibTransId="{868CECC3-E07D-422B-ABE5-D0AAC57A54B1}"/>
-    <dgm:cxn modelId="{27FADF72-5679-42E8-B7A8-B2C2BFA004E6}" type="presParOf" srcId="{E02EC96E-40F9-4768-9DCF-37EFD33F3F70}" destId="{F8B790F1-F7F3-4E57-9131-9AD0882E2C29}" srcOrd="0" destOrd="0" presId="urn:microsoft.com/office/officeart/2005/8/layout/vList5"/>
-    <dgm:cxn modelId="{7F11CFD5-CF7D-4BD8-B3F2-1FA37D71F1FE}" type="presParOf" srcId="{F8B790F1-F7F3-4E57-9131-9AD0882E2C29}" destId="{DF9F7784-30AA-41AF-A119-12F45A788527}" srcOrd="0" destOrd="0" presId="urn:microsoft.com/office/officeart/2005/8/layout/vList5"/>
-    <dgm:cxn modelId="{5F565450-5126-435B-8ACE-D8E8C1C3E42C}" type="presParOf" srcId="{F8B790F1-F7F3-4E57-9131-9AD0882E2C29}" destId="{9C49D18E-D582-4983-B5F0-BF13CFF9DCF9}" srcOrd="1" destOrd="0" presId="urn:microsoft.com/office/officeart/2005/8/layout/vList5"/>
-    <dgm:cxn modelId="{0CF4AED2-FA1D-44CA-A419-583F87BCF633}" type="presParOf" srcId="{E02EC96E-40F9-4768-9DCF-37EFD33F3F70}" destId="{CAC2119A-709A-46B0-BC9F-525536F72A64}" srcOrd="1" destOrd="0" presId="urn:microsoft.com/office/officeart/2005/8/layout/vList5"/>
-    <dgm:cxn modelId="{091C6EC7-50A4-4F78-A8FD-5CFE4F823A47}" type="presParOf" srcId="{E02EC96E-40F9-4768-9DCF-37EFD33F3F70}" destId="{F9B16C84-4C4A-4AF4-B51B-08FC6E837F1B}" srcOrd="2" destOrd="0" presId="urn:microsoft.com/office/officeart/2005/8/layout/vList5"/>
-    <dgm:cxn modelId="{59C0E543-E120-4BA6-B7C8-2C2076BD4E83}" type="presParOf" srcId="{F9B16C84-4C4A-4AF4-B51B-08FC6E837F1B}" destId="{06A1F49B-7E75-4CB1-828B-274BF5E151D1}" srcOrd="0" destOrd="0" presId="urn:microsoft.com/office/officeart/2005/8/layout/vList5"/>
-    <dgm:cxn modelId="{75AC333B-EAFF-4F01-B7CF-A67C493676CF}" type="presParOf" srcId="{F9B16C84-4C4A-4AF4-B51B-08FC6E837F1B}" destId="{92656EF3-4ED6-447B-9333-E39CF3BE432A}" srcOrd="1" destOrd="0" presId="urn:microsoft.com/office/officeart/2005/8/layout/vList5"/>
-    <dgm:cxn modelId="{599D4489-F4CA-4FEE-AA2F-FF7850169B64}" type="presParOf" srcId="{E02EC96E-40F9-4768-9DCF-37EFD33F3F70}" destId="{3AEB67B0-BB26-4106-85D8-380977E8C145}" srcOrd="3" destOrd="0" presId="urn:microsoft.com/office/officeart/2005/8/layout/vList5"/>
-    <dgm:cxn modelId="{2FFD4F0C-2690-42C1-9530-C9B3B37DCD27}" type="presParOf" srcId="{E02EC96E-40F9-4768-9DCF-37EFD33F3F70}" destId="{9409BD9D-5053-4D07-9830-A7788B2AA098}" srcOrd="4" destOrd="0" presId="urn:microsoft.com/office/officeart/2005/8/layout/vList5"/>
-    <dgm:cxn modelId="{6119DEA7-690D-4F3E-B56E-DD24478B2909}" type="presParOf" srcId="{9409BD9D-5053-4D07-9830-A7788B2AA098}" destId="{60076F2E-E8D3-4A8E-ABB1-B0AFB6040A76}" srcOrd="0" destOrd="0" presId="urn:microsoft.com/office/officeart/2005/8/layout/vList5"/>
-    <dgm:cxn modelId="{6C71071D-06BB-4C50-BCAE-04EA5B79E07F}" type="presParOf" srcId="{9409BD9D-5053-4D07-9830-A7788B2AA098}" destId="{8A1B127C-565C-4430-87C1-2E8794F0BD14}" srcOrd="1" destOrd="0" presId="urn:microsoft.com/office/officeart/2005/8/layout/vList5"/>
-    <dgm:cxn modelId="{D41D08AD-23BB-4D3E-BE3D-DD9B8AA0C221}" type="presParOf" srcId="{E02EC96E-40F9-4768-9DCF-37EFD33F3F70}" destId="{37331B35-E856-452F-A4C5-75CB1AC6F09D}" srcOrd="5" destOrd="0" presId="urn:microsoft.com/office/officeart/2005/8/layout/vList5"/>
-    <dgm:cxn modelId="{7F199ADB-2078-414E-BC59-77019CB6FB04}" type="presParOf" srcId="{E02EC96E-40F9-4768-9DCF-37EFD33F3F70}" destId="{4786A7BD-1435-4BEF-9440-6850F1DC95D7}" srcOrd="6" destOrd="0" presId="urn:microsoft.com/office/officeart/2005/8/layout/vList5"/>
-    <dgm:cxn modelId="{FD6A0B4F-52E5-408B-A32E-F06EFBEDC60A}" type="presParOf" srcId="{4786A7BD-1435-4BEF-9440-6850F1DC95D7}" destId="{F0AC619D-33F2-4EA0-A066-AE5DE7ED8840}" srcOrd="0" destOrd="0" presId="urn:microsoft.com/office/officeart/2005/8/layout/vList5"/>
-    <dgm:cxn modelId="{C51EBA7F-D23A-42D6-B067-D14F9A039A6A}" type="presParOf" srcId="{4786A7BD-1435-4BEF-9440-6850F1DC95D7}" destId="{788FEE44-E536-4CD5-85B8-9CDC04FC0009}" srcOrd="1" destOrd="0" presId="urn:microsoft.com/office/officeart/2005/8/layout/vList5"/>
-    <dgm:cxn modelId="{39451617-77EE-4BDC-A532-621BB1E7EFF2}" type="presParOf" srcId="{E02EC96E-40F9-4768-9DCF-37EFD33F3F70}" destId="{186B7B90-922C-421B-AEA0-54B00E87FB3F}" srcOrd="7" destOrd="0" presId="urn:microsoft.com/office/officeart/2005/8/layout/vList5"/>
-    <dgm:cxn modelId="{5885BE3F-9955-4C15-B359-7E0C089936EE}" type="presParOf" srcId="{E02EC96E-40F9-4768-9DCF-37EFD33F3F70}" destId="{3E94C6F3-6004-4FBB-B483-2755F15C00D2}" srcOrd="8" destOrd="0" presId="urn:microsoft.com/office/officeart/2005/8/layout/vList5"/>
-    <dgm:cxn modelId="{1DA5C146-CBA2-4A79-B71F-20C94F718CAD}" type="presParOf" srcId="{3E94C6F3-6004-4FBB-B483-2755F15C00D2}" destId="{616B8465-3905-40AD-AB26-BE65A6BF2C0E}" srcOrd="0" destOrd="0" presId="urn:microsoft.com/office/officeart/2005/8/layout/vList5"/>
-    <dgm:cxn modelId="{4D31B02E-74D0-40ED-B7D1-FCCFBA6CEB90}" type="presParOf" srcId="{3E94C6F3-6004-4FBB-B483-2755F15C00D2}" destId="{ABAD6DDA-0E29-4F97-B9C8-1B45BE6D5538}" srcOrd="1" destOrd="0" presId="urn:microsoft.com/office/officeart/2005/8/layout/vList5"/>
-    <dgm:cxn modelId="{7E1936E1-8874-4F95-BB87-A10322A579FF}" type="presParOf" srcId="{E02EC96E-40F9-4768-9DCF-37EFD33F3F70}" destId="{15883C3C-DF0C-4014-AEA4-29250CDBA048}" srcOrd="9" destOrd="0" presId="urn:microsoft.com/office/officeart/2005/8/layout/vList5"/>
-    <dgm:cxn modelId="{21825528-301A-44EE-85D7-2F9701289CE0}" type="presParOf" srcId="{E02EC96E-40F9-4768-9DCF-37EFD33F3F70}" destId="{C2D87FFC-B6C7-4194-B8BA-04C39FEDE9E7}" srcOrd="10" destOrd="0" presId="urn:microsoft.com/office/officeart/2005/8/layout/vList5"/>
-    <dgm:cxn modelId="{2755EF2E-E04B-475F-9BFB-F57A109D6CAB}" type="presParOf" srcId="{C2D87FFC-B6C7-4194-B8BA-04C39FEDE9E7}" destId="{CD92EB9D-9825-450A-AB4A-EBE0BF12CCFF}" srcOrd="0" destOrd="0" presId="urn:microsoft.com/office/officeart/2005/8/layout/vList5"/>
-    <dgm:cxn modelId="{11A092D6-4D05-48B0-9FD7-F7FEA37C978C}" type="presParOf" srcId="{C2D87FFC-B6C7-4194-B8BA-04C39FEDE9E7}" destId="{D943AAAA-8FF9-4524-A444-E37C506025D4}" srcOrd="1" destOrd="0" presId="urn:microsoft.com/office/officeart/2005/8/layout/vList5"/>
-    <dgm:cxn modelId="{03F557BC-C9DC-4BD4-902F-70CB64D9C958}" type="presParOf" srcId="{E02EC96E-40F9-4768-9DCF-37EFD33F3F70}" destId="{69731529-7E8C-4030-B947-B66F99E8FFAC}" srcOrd="11" destOrd="0" presId="urn:microsoft.com/office/officeart/2005/8/layout/vList5"/>
-    <dgm:cxn modelId="{1AF4FBC3-DBDC-432B-AABD-CA94318D7130}" type="presParOf" srcId="{E02EC96E-40F9-4768-9DCF-37EFD33F3F70}" destId="{1FC00914-EB05-4DC9-AA53-64B540A97624}" srcOrd="12" destOrd="0" presId="urn:microsoft.com/office/officeart/2005/8/layout/vList5"/>
-    <dgm:cxn modelId="{53E2029B-CAB9-4B0D-9AE9-8CC2730DF240}" type="presParOf" srcId="{1FC00914-EB05-4DC9-AA53-64B540A97624}" destId="{4B12BCDA-8D78-4681-9AED-70AAF3B30FCA}" srcOrd="0" destOrd="0" presId="urn:microsoft.com/office/officeart/2005/8/layout/vList5"/>
-    <dgm:cxn modelId="{F7BB96DE-ED05-46EC-BA0A-F0025F7226C9}" type="presParOf" srcId="{1FC00914-EB05-4DC9-AA53-64B540A97624}" destId="{A1DC594F-13A1-4925-AFD3-BFBC3AD2F9C6}" srcOrd="1" destOrd="0" presId="urn:microsoft.com/office/officeart/2005/8/layout/vList5"/>
+    <dgm:cxn modelId="{542E1DCC-F4E3-4574-873C-2BAED18C93DD}" type="presParOf" srcId="{E02EC96E-40F9-4768-9DCF-37EFD33F3F70}" destId="{F8B790F1-F7F3-4E57-9131-9AD0882E2C29}" srcOrd="0" destOrd="0" presId="urn:microsoft.com/office/officeart/2005/8/layout/vList5"/>
+    <dgm:cxn modelId="{4EE62A13-480D-4C11-850D-720C19C3F87F}" type="presParOf" srcId="{F8B790F1-F7F3-4E57-9131-9AD0882E2C29}" destId="{DF9F7784-30AA-41AF-A119-12F45A788527}" srcOrd="0" destOrd="0" presId="urn:microsoft.com/office/officeart/2005/8/layout/vList5"/>
+    <dgm:cxn modelId="{1741C8DE-BB62-4D9F-B239-61A4DE352940}" type="presParOf" srcId="{F8B790F1-F7F3-4E57-9131-9AD0882E2C29}" destId="{9C49D18E-D582-4983-B5F0-BF13CFF9DCF9}" srcOrd="1" destOrd="0" presId="urn:microsoft.com/office/officeart/2005/8/layout/vList5"/>
+    <dgm:cxn modelId="{02FEFEE7-0116-4278-98B4-2585D6FAF295}" type="presParOf" srcId="{E02EC96E-40F9-4768-9DCF-37EFD33F3F70}" destId="{CAC2119A-709A-46B0-BC9F-525536F72A64}" srcOrd="1" destOrd="0" presId="urn:microsoft.com/office/officeart/2005/8/layout/vList5"/>
+    <dgm:cxn modelId="{A377B951-C944-4836-8545-E2EC6ABD68CB}" type="presParOf" srcId="{E02EC96E-40F9-4768-9DCF-37EFD33F3F70}" destId="{F9B16C84-4C4A-4AF4-B51B-08FC6E837F1B}" srcOrd="2" destOrd="0" presId="urn:microsoft.com/office/officeart/2005/8/layout/vList5"/>
+    <dgm:cxn modelId="{E193880F-E269-43DA-9CA6-2C2088A1CD5D}" type="presParOf" srcId="{F9B16C84-4C4A-4AF4-B51B-08FC6E837F1B}" destId="{06A1F49B-7E75-4CB1-828B-274BF5E151D1}" srcOrd="0" destOrd="0" presId="urn:microsoft.com/office/officeart/2005/8/layout/vList5"/>
+    <dgm:cxn modelId="{2498E38A-141B-412A-B7DD-79420FD0D16C}" type="presParOf" srcId="{F9B16C84-4C4A-4AF4-B51B-08FC6E837F1B}" destId="{92656EF3-4ED6-447B-9333-E39CF3BE432A}" srcOrd="1" destOrd="0" presId="urn:microsoft.com/office/officeart/2005/8/layout/vList5"/>
+    <dgm:cxn modelId="{0762BDF3-4587-4A32-82F2-EBCCCF529FBD}" type="presParOf" srcId="{E02EC96E-40F9-4768-9DCF-37EFD33F3F70}" destId="{3AEB67B0-BB26-4106-85D8-380977E8C145}" srcOrd="3" destOrd="0" presId="urn:microsoft.com/office/officeart/2005/8/layout/vList5"/>
+    <dgm:cxn modelId="{D6F31F27-8EA1-41F6-ACFC-8696C29F9FBA}" type="presParOf" srcId="{E02EC96E-40F9-4768-9DCF-37EFD33F3F70}" destId="{9409BD9D-5053-4D07-9830-A7788B2AA098}" srcOrd="4" destOrd="0" presId="urn:microsoft.com/office/officeart/2005/8/layout/vList5"/>
+    <dgm:cxn modelId="{D9E71F79-56A1-4CC9-81B7-A604AB973BCA}" type="presParOf" srcId="{9409BD9D-5053-4D07-9830-A7788B2AA098}" destId="{60076F2E-E8D3-4A8E-ABB1-B0AFB6040A76}" srcOrd="0" destOrd="0" presId="urn:microsoft.com/office/officeart/2005/8/layout/vList5"/>
+    <dgm:cxn modelId="{AC0FB29D-565C-45F3-8000-9FB8BAFFDB30}" type="presParOf" srcId="{9409BD9D-5053-4D07-9830-A7788B2AA098}" destId="{8A1B127C-565C-4430-87C1-2E8794F0BD14}" srcOrd="1" destOrd="0" presId="urn:microsoft.com/office/officeart/2005/8/layout/vList5"/>
+    <dgm:cxn modelId="{43D2580F-52CA-4F47-87CF-C0B7C80A350B}" type="presParOf" srcId="{E02EC96E-40F9-4768-9DCF-37EFD33F3F70}" destId="{37331B35-E856-452F-A4C5-75CB1AC6F09D}" srcOrd="5" destOrd="0" presId="urn:microsoft.com/office/officeart/2005/8/layout/vList5"/>
+    <dgm:cxn modelId="{298BFCA6-069F-4A69-96D6-662CA2613789}" type="presParOf" srcId="{E02EC96E-40F9-4768-9DCF-37EFD33F3F70}" destId="{4786A7BD-1435-4BEF-9440-6850F1DC95D7}" srcOrd="6" destOrd="0" presId="urn:microsoft.com/office/officeart/2005/8/layout/vList5"/>
+    <dgm:cxn modelId="{FE180FB8-5F43-4AC5-9064-52184FFAE5D1}" type="presParOf" srcId="{4786A7BD-1435-4BEF-9440-6850F1DC95D7}" destId="{F0AC619D-33F2-4EA0-A066-AE5DE7ED8840}" srcOrd="0" destOrd="0" presId="urn:microsoft.com/office/officeart/2005/8/layout/vList5"/>
+    <dgm:cxn modelId="{9E11F7E5-F098-431D-90CD-44B478E16FEA}" type="presParOf" srcId="{4786A7BD-1435-4BEF-9440-6850F1DC95D7}" destId="{788FEE44-E536-4CD5-85B8-9CDC04FC0009}" srcOrd="1" destOrd="0" presId="urn:microsoft.com/office/officeart/2005/8/layout/vList5"/>
+    <dgm:cxn modelId="{14E845E0-313A-48AE-B121-D863B6F849DC}" type="presParOf" srcId="{E02EC96E-40F9-4768-9DCF-37EFD33F3F70}" destId="{186B7B90-922C-421B-AEA0-54B00E87FB3F}" srcOrd="7" destOrd="0" presId="urn:microsoft.com/office/officeart/2005/8/layout/vList5"/>
+    <dgm:cxn modelId="{686BEDD5-D402-4091-9018-4E5D420F61CF}" type="presParOf" srcId="{E02EC96E-40F9-4768-9DCF-37EFD33F3F70}" destId="{3E94C6F3-6004-4FBB-B483-2755F15C00D2}" srcOrd="8" destOrd="0" presId="urn:microsoft.com/office/officeart/2005/8/layout/vList5"/>
+    <dgm:cxn modelId="{BFF0BDDB-2EC6-4D04-8688-B3D23479EF6C}" type="presParOf" srcId="{3E94C6F3-6004-4FBB-B483-2755F15C00D2}" destId="{616B8465-3905-40AD-AB26-BE65A6BF2C0E}" srcOrd="0" destOrd="0" presId="urn:microsoft.com/office/officeart/2005/8/layout/vList5"/>
+    <dgm:cxn modelId="{34F3183A-691D-40EB-9B73-ACB5EBC19F96}" type="presParOf" srcId="{3E94C6F3-6004-4FBB-B483-2755F15C00D2}" destId="{ABAD6DDA-0E29-4F97-B9C8-1B45BE6D5538}" srcOrd="1" destOrd="0" presId="urn:microsoft.com/office/officeart/2005/8/layout/vList5"/>
+    <dgm:cxn modelId="{99C0367B-9B63-489B-B228-4C62AA2DB55B}" type="presParOf" srcId="{E02EC96E-40F9-4768-9DCF-37EFD33F3F70}" destId="{15883C3C-DF0C-4014-AEA4-29250CDBA048}" srcOrd="9" destOrd="0" presId="urn:microsoft.com/office/officeart/2005/8/layout/vList5"/>
+    <dgm:cxn modelId="{92870E2A-CB97-403F-A033-675F591439EB}" type="presParOf" srcId="{E02EC96E-40F9-4768-9DCF-37EFD33F3F70}" destId="{C2D87FFC-B6C7-4194-B8BA-04C39FEDE9E7}" srcOrd="10" destOrd="0" presId="urn:microsoft.com/office/officeart/2005/8/layout/vList5"/>
+    <dgm:cxn modelId="{FFFF4DED-B550-40AB-B654-AC1B347EF6AF}" type="presParOf" srcId="{C2D87FFC-B6C7-4194-B8BA-04C39FEDE9E7}" destId="{CD92EB9D-9825-450A-AB4A-EBE0BF12CCFF}" srcOrd="0" destOrd="0" presId="urn:microsoft.com/office/officeart/2005/8/layout/vList5"/>
+    <dgm:cxn modelId="{A5F24200-63F4-4DE7-B657-FAF761FF9A92}" type="presParOf" srcId="{C2D87FFC-B6C7-4194-B8BA-04C39FEDE9E7}" destId="{D943AAAA-8FF9-4524-A444-E37C506025D4}" srcOrd="1" destOrd="0" presId="urn:microsoft.com/office/officeart/2005/8/layout/vList5"/>
+    <dgm:cxn modelId="{7655D6BC-9186-464D-A97A-0D64595FC16C}" type="presParOf" srcId="{E02EC96E-40F9-4768-9DCF-37EFD33F3F70}" destId="{69731529-7E8C-4030-B947-B66F99E8FFAC}" srcOrd="11" destOrd="0" presId="urn:microsoft.com/office/officeart/2005/8/layout/vList5"/>
+    <dgm:cxn modelId="{359AEC43-1879-4BBA-BD10-C163A9E0B0CA}" type="presParOf" srcId="{E02EC96E-40F9-4768-9DCF-37EFD33F3F70}" destId="{1FC00914-EB05-4DC9-AA53-64B540A97624}" srcOrd="12" destOrd="0" presId="urn:microsoft.com/office/officeart/2005/8/layout/vList5"/>
+    <dgm:cxn modelId="{6C810C06-BF30-45B3-8369-088504EB5AD8}" type="presParOf" srcId="{1FC00914-EB05-4DC9-AA53-64B540A97624}" destId="{4B12BCDA-8D78-4681-9AED-70AAF3B30FCA}" srcOrd="0" destOrd="0" presId="urn:microsoft.com/office/officeart/2005/8/layout/vList5"/>
+    <dgm:cxn modelId="{E3857D25-CBA4-4AD1-855E-1AC101B09982}" type="presParOf" srcId="{1FC00914-EB05-4DC9-AA53-64B540A97624}" destId="{A1DC594F-13A1-4925-AFD3-BFBC3AD2F9C6}" srcOrd="1" destOrd="0" presId="urn:microsoft.com/office/officeart/2005/8/layout/vList5"/>
   </dgm:cxnLst>
   <dgm:bg/>
   <dgm:whole/>
@@ -12997,29 +13050,29 @@
   </dgm:ptLst>
   <dgm:cxnLst>
     <dgm:cxn modelId="{0E06D15C-F68F-49A1-94C2-53E7D588E26D}" srcId="{5167EE63-F643-402E-B735-68AD64FE5887}" destId="{B8539639-9C6F-4E88-9A60-C6204AB5B788}" srcOrd="0" destOrd="0" parTransId="{5F5D8828-1363-4FCC-BF0E-EC6119ADFA11}" sibTransId="{B2D7FC7B-2986-45E4-9F11-06EF3FCDCFB0}"/>
+    <dgm:cxn modelId="{EE071577-8529-4B96-8E40-AB1AD155E0A1}" type="presOf" srcId="{9C8282CE-F258-46FB-B507-95ABB09F47D3}" destId="{D6F46416-BAFF-4875-8277-58C653136B18}" srcOrd="0" destOrd="1" presId="urn:microsoft.com/office/officeart/2005/8/layout/vList5"/>
     <dgm:cxn modelId="{FDDA9257-4EA3-4720-8B5B-7054320BC7FC}" srcId="{5167EE63-F643-402E-B735-68AD64FE5887}" destId="{ED528340-A97D-4BDD-8433-B78C8FF66863}" srcOrd="2" destOrd="0" parTransId="{EB2A6F2E-E759-4EC1-AF94-C02267D963CC}" sibTransId="{294AAF1B-45E5-4173-A536-FD52BF954038}"/>
-    <dgm:cxn modelId="{E46E301B-9381-43CF-9FD9-96C5014ADB5D}" type="presOf" srcId="{A71B2169-E0E2-441C-A4E4-AF320A5A9857}" destId="{E5BA21F6-0D69-45F8-BA2D-17C200183556}" srcOrd="0" destOrd="0" presId="urn:microsoft.com/office/officeart/2005/8/layout/vList5"/>
+    <dgm:cxn modelId="{1BAD1757-9ED2-403B-A430-06A88B458218}" type="presOf" srcId="{FE989A84-BB86-4F1D-ACA5-96996D65ED2F}" destId="{D6F46416-BAFF-4875-8277-58C653136B18}" srcOrd="0" destOrd="2" presId="urn:microsoft.com/office/officeart/2005/8/layout/vList5"/>
     <dgm:cxn modelId="{DED13B48-2BFD-4FA0-80B7-BD84B38ADB7D}" srcId="{1F0380D3-DF18-4BE3-8843-002A625287E5}" destId="{A71B2169-E0E2-441C-A4E4-AF320A5A9857}" srcOrd="1" destOrd="0" parTransId="{F8AC81D4-18EA-410F-9AB6-9DDE65268B7A}" sibTransId="{88D71919-1995-4E5E-8FCD-061365200D3A}"/>
     <dgm:cxn modelId="{C61E7B5D-14A3-43DE-8709-501537A566E5}" srcId="{1F0380D3-DF18-4BE3-8843-002A625287E5}" destId="{5167EE63-F643-402E-B735-68AD64FE5887}" srcOrd="0" destOrd="0" parTransId="{BAE1154C-7894-43B4-8C87-6088215E001C}" sibTransId="{37F5C3BE-3E40-4CF1-A014-B52E926366CB}"/>
-    <dgm:cxn modelId="{5E5AB6CE-EDC1-4389-B2BE-3CFB07D4F004}" type="presOf" srcId="{9C8282CE-F258-46FB-B507-95ABB09F47D3}" destId="{D6F46416-BAFF-4875-8277-58C653136B18}" srcOrd="0" destOrd="1" presId="urn:microsoft.com/office/officeart/2005/8/layout/vList5"/>
-    <dgm:cxn modelId="{8AF66334-75B7-419A-8CE5-40ED4E878F74}" type="presOf" srcId="{636B6732-9B04-4FCD-8B86-AF181910AF22}" destId="{0C8FA1BA-8E49-48CC-B42E-924D603199BC}" srcOrd="0" destOrd="1" presId="urn:microsoft.com/office/officeart/2005/8/layout/vList5"/>
-    <dgm:cxn modelId="{EE98DDE0-6A79-4755-B0D1-A1AFEFF9F38A}" type="presOf" srcId="{FE989A84-BB86-4F1D-ACA5-96996D65ED2F}" destId="{D6F46416-BAFF-4875-8277-58C653136B18}" srcOrd="0" destOrd="2" presId="urn:microsoft.com/office/officeart/2005/8/layout/vList5"/>
-    <dgm:cxn modelId="{7E07A256-6C69-4FA5-B888-2633EB1B0390}" type="presOf" srcId="{805EE43C-5DFA-401E-90C5-A81F3A6BF9B1}" destId="{D6F46416-BAFF-4875-8277-58C653136B18}" srcOrd="0" destOrd="0" presId="urn:microsoft.com/office/officeart/2005/8/layout/vList5"/>
+    <dgm:cxn modelId="{C16B310B-1462-412B-AFA1-9F9F56683E6B}" type="presOf" srcId="{B8539639-9C6F-4E88-9A60-C6204AB5B788}" destId="{0C8FA1BA-8E49-48CC-B42E-924D603199BC}" srcOrd="0" destOrd="0" presId="urn:microsoft.com/office/officeart/2005/8/layout/vList5"/>
+    <dgm:cxn modelId="{7D51DA67-70C8-47C2-B7BA-7382C7A68AB6}" type="presOf" srcId="{1F0380D3-DF18-4BE3-8843-002A625287E5}" destId="{1F665940-6601-47DD-96FF-E038195D77C4}" srcOrd="0" destOrd="0" presId="urn:microsoft.com/office/officeart/2005/8/layout/vList5"/>
+    <dgm:cxn modelId="{063A7CF1-6D55-431C-91C2-2512D01DAEF7}" type="presOf" srcId="{636B6732-9B04-4FCD-8B86-AF181910AF22}" destId="{0C8FA1BA-8E49-48CC-B42E-924D603199BC}" srcOrd="0" destOrd="1" presId="urn:microsoft.com/office/officeart/2005/8/layout/vList5"/>
+    <dgm:cxn modelId="{BD5D1A11-9DA3-46FE-BD32-053AB375A702}" type="presOf" srcId="{ED528340-A97D-4BDD-8433-B78C8FF66863}" destId="{0C8FA1BA-8E49-48CC-B42E-924D603199BC}" srcOrd="0" destOrd="2" presId="urn:microsoft.com/office/officeart/2005/8/layout/vList5"/>
+    <dgm:cxn modelId="{6ECDE017-91FE-4655-B0CC-4CB8446939D3}" type="presOf" srcId="{A71B2169-E0E2-441C-A4E4-AF320A5A9857}" destId="{E5BA21F6-0D69-45F8-BA2D-17C200183556}" srcOrd="0" destOrd="0" presId="urn:microsoft.com/office/officeart/2005/8/layout/vList5"/>
     <dgm:cxn modelId="{B1FFA288-552B-408E-84CE-8F8D896C03F3}" srcId="{5167EE63-F643-402E-B735-68AD64FE5887}" destId="{636B6732-9B04-4FCD-8B86-AF181910AF22}" srcOrd="1" destOrd="0" parTransId="{3D2E05A6-546A-41DF-B979-E4533369E387}" sibTransId="{0BD6FD8B-5EB6-4866-852A-65DEDB01F357}"/>
+    <dgm:cxn modelId="{107B4794-137E-44B2-8987-D792BED85516}" type="presOf" srcId="{5167EE63-F643-402E-B735-68AD64FE5887}" destId="{071BB497-63FB-42C0-80DA-D8CD8D1BF645}" srcOrd="0" destOrd="0" presId="urn:microsoft.com/office/officeart/2005/8/layout/vList5"/>
     <dgm:cxn modelId="{67EBB09D-7A21-4F35-950B-1541F6DFDE36}" srcId="{A71B2169-E0E2-441C-A4E4-AF320A5A9857}" destId="{805EE43C-5DFA-401E-90C5-A81F3A6BF9B1}" srcOrd="0" destOrd="0" parTransId="{1D0E0849-BA68-4FD5-80ED-73AC302BFBAF}" sibTransId="{E3ADF868-6EDF-4F27-9677-18E01F0128DF}"/>
-    <dgm:cxn modelId="{268B1446-D8BA-4353-ADC3-C4337333F043}" type="presOf" srcId="{ED528340-A97D-4BDD-8433-B78C8FF66863}" destId="{0C8FA1BA-8E49-48CC-B42E-924D603199BC}" srcOrd="0" destOrd="2" presId="urn:microsoft.com/office/officeart/2005/8/layout/vList5"/>
     <dgm:cxn modelId="{B1734500-86AA-4EC9-8A1C-3776D35D243B}" srcId="{A71B2169-E0E2-441C-A4E4-AF320A5A9857}" destId="{9C8282CE-F258-46FB-B507-95ABB09F47D3}" srcOrd="1" destOrd="0" parTransId="{A75F148C-8029-41FB-86BE-918EB01B4D08}" sibTransId="{98D7C838-28B6-47C0-AD57-A6DE823B8CA9}"/>
-    <dgm:cxn modelId="{2485A081-DF1E-4D3F-B787-532059ECABC3}" type="presOf" srcId="{5167EE63-F643-402E-B735-68AD64FE5887}" destId="{071BB497-63FB-42C0-80DA-D8CD8D1BF645}" srcOrd="0" destOrd="0" presId="urn:microsoft.com/office/officeart/2005/8/layout/vList5"/>
+    <dgm:cxn modelId="{3A0D5ED9-C039-498E-8400-8526B1A4926F}" type="presOf" srcId="{805EE43C-5DFA-401E-90C5-A81F3A6BF9B1}" destId="{D6F46416-BAFF-4875-8277-58C653136B18}" srcOrd="0" destOrd="0" presId="urn:microsoft.com/office/officeart/2005/8/layout/vList5"/>
     <dgm:cxn modelId="{F16B49F4-9BC0-4C55-B993-0E6F21F1B5AD}" srcId="{A71B2169-E0E2-441C-A4E4-AF320A5A9857}" destId="{FE989A84-BB86-4F1D-ACA5-96996D65ED2F}" srcOrd="2" destOrd="0" parTransId="{0094FA83-748F-41CD-ABDD-036A568220DA}" sibTransId="{7FCA2038-D249-4DFF-A5BD-EECC6C900638}"/>
-    <dgm:cxn modelId="{8CBA64E0-26BB-4EC1-8FC7-63F5034E77A0}" type="presOf" srcId="{1F0380D3-DF18-4BE3-8843-002A625287E5}" destId="{1F665940-6601-47DD-96FF-E038195D77C4}" srcOrd="0" destOrd="0" presId="urn:microsoft.com/office/officeart/2005/8/layout/vList5"/>
-    <dgm:cxn modelId="{757B28BE-5753-4A1B-84F2-137531B831CD}" type="presOf" srcId="{B8539639-9C6F-4E88-9A60-C6204AB5B788}" destId="{0C8FA1BA-8E49-48CC-B42E-924D603199BC}" srcOrd="0" destOrd="0" presId="urn:microsoft.com/office/officeart/2005/8/layout/vList5"/>
-    <dgm:cxn modelId="{08600EFF-FC96-44E6-BBC8-5788DA514E73}" type="presParOf" srcId="{1F665940-6601-47DD-96FF-E038195D77C4}" destId="{21117261-ACF5-4A5A-A875-69FE15D4F317}" srcOrd="0" destOrd="0" presId="urn:microsoft.com/office/officeart/2005/8/layout/vList5"/>
-    <dgm:cxn modelId="{3381A578-6225-4115-A794-A2B78E044F2E}" type="presParOf" srcId="{21117261-ACF5-4A5A-A875-69FE15D4F317}" destId="{071BB497-63FB-42C0-80DA-D8CD8D1BF645}" srcOrd="0" destOrd="0" presId="urn:microsoft.com/office/officeart/2005/8/layout/vList5"/>
-    <dgm:cxn modelId="{E524CA42-1985-4733-A8F8-1696987619AE}" type="presParOf" srcId="{21117261-ACF5-4A5A-A875-69FE15D4F317}" destId="{0C8FA1BA-8E49-48CC-B42E-924D603199BC}" srcOrd="1" destOrd="0" presId="urn:microsoft.com/office/officeart/2005/8/layout/vList5"/>
-    <dgm:cxn modelId="{90806D31-E2BA-4DEE-84C9-A8D19B89EDA4}" type="presParOf" srcId="{1F665940-6601-47DD-96FF-E038195D77C4}" destId="{BEEA7429-7A85-45AD-8FD8-5815466A4435}" srcOrd="1" destOrd="0" presId="urn:microsoft.com/office/officeart/2005/8/layout/vList5"/>
-    <dgm:cxn modelId="{B6EE0209-F548-4D5E-BC03-284B968FDD5E}" type="presParOf" srcId="{1F665940-6601-47DD-96FF-E038195D77C4}" destId="{B543594C-8553-4E98-949A-76A77ADD94C4}" srcOrd="2" destOrd="0" presId="urn:microsoft.com/office/officeart/2005/8/layout/vList5"/>
-    <dgm:cxn modelId="{FD451A06-5A68-4AC9-9655-C73BAAFDC9A5}" type="presParOf" srcId="{B543594C-8553-4E98-949A-76A77ADD94C4}" destId="{E5BA21F6-0D69-45F8-BA2D-17C200183556}" srcOrd="0" destOrd="0" presId="urn:microsoft.com/office/officeart/2005/8/layout/vList5"/>
-    <dgm:cxn modelId="{139FE9E4-9267-45A3-A17B-43C76099FE64}" type="presParOf" srcId="{B543594C-8553-4E98-949A-76A77ADD94C4}" destId="{D6F46416-BAFF-4875-8277-58C653136B18}" srcOrd="1" destOrd="0" presId="urn:microsoft.com/office/officeart/2005/8/layout/vList5"/>
+    <dgm:cxn modelId="{74C927B1-1913-42F6-B086-BAB23DC465CF}" type="presParOf" srcId="{1F665940-6601-47DD-96FF-E038195D77C4}" destId="{21117261-ACF5-4A5A-A875-69FE15D4F317}" srcOrd="0" destOrd="0" presId="urn:microsoft.com/office/officeart/2005/8/layout/vList5"/>
+    <dgm:cxn modelId="{F6B7518D-2A04-415D-BCEE-3754CF46DF48}" type="presParOf" srcId="{21117261-ACF5-4A5A-A875-69FE15D4F317}" destId="{071BB497-63FB-42C0-80DA-D8CD8D1BF645}" srcOrd="0" destOrd="0" presId="urn:microsoft.com/office/officeart/2005/8/layout/vList5"/>
+    <dgm:cxn modelId="{0A78E7D0-FAAD-41EA-ACAA-D85D99F3B832}" type="presParOf" srcId="{21117261-ACF5-4A5A-A875-69FE15D4F317}" destId="{0C8FA1BA-8E49-48CC-B42E-924D603199BC}" srcOrd="1" destOrd="0" presId="urn:microsoft.com/office/officeart/2005/8/layout/vList5"/>
+    <dgm:cxn modelId="{133E9D2D-C57D-488D-9FE8-B08E01B1CD49}" type="presParOf" srcId="{1F665940-6601-47DD-96FF-E038195D77C4}" destId="{BEEA7429-7A85-45AD-8FD8-5815466A4435}" srcOrd="1" destOrd="0" presId="urn:microsoft.com/office/officeart/2005/8/layout/vList5"/>
+    <dgm:cxn modelId="{65702E20-0B74-4578-8B9F-921B8D3EB59C}" type="presParOf" srcId="{1F665940-6601-47DD-96FF-E038195D77C4}" destId="{B543594C-8553-4E98-949A-76A77ADD94C4}" srcOrd="2" destOrd="0" presId="urn:microsoft.com/office/officeart/2005/8/layout/vList5"/>
+    <dgm:cxn modelId="{741DD5B3-0FDD-42AF-B583-B45A60D0506A}" type="presParOf" srcId="{B543594C-8553-4E98-949A-76A77ADD94C4}" destId="{E5BA21F6-0D69-45F8-BA2D-17C200183556}" srcOrd="0" destOrd="0" presId="urn:microsoft.com/office/officeart/2005/8/layout/vList5"/>
+    <dgm:cxn modelId="{9A434F9A-4B3F-433D-AD5F-4DFAD77F1C72}" type="presParOf" srcId="{B543594C-8553-4E98-949A-76A77ADD94C4}" destId="{D6F46416-BAFF-4875-8277-58C653136B18}" srcOrd="1" destOrd="0" presId="urn:microsoft.com/office/officeart/2005/8/layout/vList5"/>
   </dgm:cxnLst>
   <dgm:bg/>
   <dgm:whole/>
@@ -13210,7 +13263,7 @@
           </a:pPr>
           <a:r>
             <a:rPr lang="en-US" sz="1300" kern="1200"/>
-            <a:t>GraphicsManager</a:t>
+            <a:t>GraphicsManager, LightsManager</a:t>
           </a:r>
         </a:p>
       </dsp:txBody>
@@ -29991,7 +30044,7 @@
 </file>
 
 <file path=customXml/itemProps1.xml><?xml version="1.0" encoding="utf-8"?>
-<ds:datastoreItem xmlns:ds="http://schemas.openxmlformats.org/officeDocument/2006/customXml" ds:itemID="{45134C0F-2691-4BCA-A271-213F6EE2824B}">
+<ds:datastoreItem xmlns:ds="http://schemas.openxmlformats.org/officeDocument/2006/customXml" ds:itemID="{06EB1EA1-1085-4706-8002-6C8FB763CC4B}">
   <ds:schemaRefs>
     <ds:schemaRef ds:uri="http://schemas.openxmlformats.org/officeDocument/2006/bibliography"/>
   </ds:schemaRefs>

</xml_diff>

<commit_message>
+ Doc and class diagrams updated
</commit_message>
<xml_diff>
--- a/docs/ClassDiagram.docx
+++ b/docs/ClassDiagram.docx
@@ -1035,8 +1035,20 @@
       </w:r>
     </w:p>
     <w:p>
+      <w:pPr>
+        <w:pStyle w:val="Ttulo2"/>
+      </w:pPr>
       <w:r>
         <w:br w:type="page"/>
+      </w:r>
+      <w:proofErr w:type="spellStart"/>
+      <w:r>
+        <w:lastRenderedPageBreak/>
+        <w:t>Lua</w:t>
+      </w:r>
+      <w:proofErr w:type="spellEnd"/>
+      <w:r>
+        <w:t xml:space="preserve"> Interfaces</w:t>
       </w:r>
     </w:p>
     <w:p>
@@ -1044,7 +1056,15 @@
         <w:pStyle w:val="Ttulo2"/>
       </w:pPr>
       <w:r>
-        <w:lastRenderedPageBreak/>
+        <w:br w:type="page"/>
+      </w:r>
+    </w:p>
+    <w:p/>
+    <w:p>
+      <w:pPr>
+        <w:pStyle w:val="Ttulo2"/>
+      </w:pPr>
+      <w:r>
         <w:t>The GUI and its widgets</w:t>
       </w:r>
     </w:p>
@@ -1161,6 +1181,244 @@
             </a:graphic>
           </wp:inline>
         </w:drawing>
+      </w:r>
+    </w:p>
+    <w:p>
+      <w:r>
+        <w:br w:type="page"/>
+      </w:r>
+    </w:p>
+    <w:p>
+      <w:pPr>
+        <w:pStyle w:val="Ttulo2"/>
+      </w:pPr>
+      <w:r>
+        <w:lastRenderedPageBreak/>
+        <w:t>Object Interfaces</w:t>
+      </w:r>
+    </w:p>
+    <w:p>
+      <w:r>
+        <w:rPr>
+          <w:noProof/>
+          <w:lang w:val="es-ES" w:eastAsia="es-ES"/>
+        </w:rPr>
+        <w:drawing>
+          <wp:inline distT="0" distB="0" distL="0" distR="0">
+            <wp:extent cx="5943600" cy="2103240"/>
+            <wp:effectExtent l="19050" t="0" r="0" b="0"/>
+            <wp:docPr id="13" name="Imagen 13"/>
+            <wp:cNvGraphicFramePr>
+              <a:graphicFrameLocks xmlns:a="http://schemas.openxmlformats.org/drawingml/2006/main" noChangeAspect="1"/>
+            </wp:cNvGraphicFramePr>
+            <a:graphic xmlns:a="http://schemas.openxmlformats.org/drawingml/2006/main">
+              <a:graphicData uri="http://schemas.openxmlformats.org/drawingml/2006/picture">
+                <pic:pic xmlns:pic="http://schemas.openxmlformats.org/drawingml/2006/picture">
+                  <pic:nvPicPr>
+                    <pic:cNvPr id="0" name="Picture 13"/>
+                    <pic:cNvPicPr>
+                      <a:picLocks noChangeAspect="1" noChangeArrowheads="1"/>
+                    </pic:cNvPicPr>
+                  </pic:nvPicPr>
+                  <pic:blipFill>
+                    <a:blip r:embed="rId58" cstate="print"/>
+                    <a:srcRect/>
+                    <a:stretch>
+                      <a:fillRect/>
+                    </a:stretch>
+                  </pic:blipFill>
+                  <pic:spPr bwMode="auto">
+                    <a:xfrm>
+                      <a:off x="0" y="0"/>
+                      <a:ext cx="5943600" cy="2103240"/>
+                    </a:xfrm>
+                    <a:prstGeom prst="rect">
+                      <a:avLst/>
+                    </a:prstGeom>
+                    <a:noFill/>
+                    <a:ln w="9525">
+                      <a:noFill/>
+                      <a:miter lim="800000"/>
+                      <a:headEnd/>
+                      <a:tailEnd/>
+                    </a:ln>
+                  </pic:spPr>
+                </pic:pic>
+              </a:graphicData>
+            </a:graphic>
+          </wp:inline>
+        </w:drawing>
+      </w:r>
+    </w:p>
+    <w:p>
+      <w:r>
+        <w:rPr>
+          <w:noProof/>
+          <w:lang w:val="es-ES" w:eastAsia="es-ES"/>
+        </w:rPr>
+        <w:drawing>
+          <wp:inline distT="0" distB="0" distL="0" distR="0">
+            <wp:extent cx="4981575" cy="5086350"/>
+            <wp:effectExtent l="19050" t="0" r="9525" b="0"/>
+            <wp:docPr id="10" name="Imagen 4"/>
+            <wp:cNvGraphicFramePr>
+              <a:graphicFrameLocks xmlns:a="http://schemas.openxmlformats.org/drawingml/2006/main" noChangeAspect="1"/>
+            </wp:cNvGraphicFramePr>
+            <a:graphic xmlns:a="http://schemas.openxmlformats.org/drawingml/2006/main">
+              <a:graphicData uri="http://schemas.openxmlformats.org/drawingml/2006/picture">
+                <pic:pic xmlns:pic="http://schemas.openxmlformats.org/drawingml/2006/picture">
+                  <pic:nvPicPr>
+                    <pic:cNvPr id="0" name="Picture 4"/>
+                    <pic:cNvPicPr>
+                      <a:picLocks noChangeAspect="1" noChangeArrowheads="1"/>
+                    </pic:cNvPicPr>
+                  </pic:nvPicPr>
+                  <pic:blipFill>
+                    <a:blip r:embed="rId59" cstate="print"/>
+                    <a:srcRect/>
+                    <a:stretch>
+                      <a:fillRect/>
+                    </a:stretch>
+                  </pic:blipFill>
+                  <pic:spPr bwMode="auto">
+                    <a:xfrm>
+                      <a:off x="0" y="0"/>
+                      <a:ext cx="4981575" cy="5086350"/>
+                    </a:xfrm>
+                    <a:prstGeom prst="rect">
+                      <a:avLst/>
+                    </a:prstGeom>
+                    <a:noFill/>
+                    <a:ln w="9525">
+                      <a:noFill/>
+                      <a:miter lim="800000"/>
+                      <a:headEnd/>
+                      <a:tailEnd/>
+                    </a:ln>
+                  </pic:spPr>
+                </pic:pic>
+              </a:graphicData>
+            </a:graphic>
+          </wp:inline>
+        </w:drawing>
+      </w:r>
+    </w:p>
+    <w:p>
+      <w:r>
+        <w:t xml:space="preserve">Enemies and players implement common interfaces for Logic, Graphics and Physics. In order to have some Logic (i.e. AI, scripting) an object needs to </w:t>
+      </w:r>
+      <w:proofErr w:type="gramStart"/>
+      <w:r>
+        <w:t xml:space="preserve">implement </w:t>
+      </w:r>
+      <w:r>
+        <w:t xml:space="preserve"> the</w:t>
+      </w:r>
+      <w:proofErr w:type="gramEnd"/>
+      <w:r>
+        <w:t xml:space="preserve"> </w:t>
+      </w:r>
+      <w:proofErr w:type="spellStart"/>
+      <w:r>
+        <w:t>LogicInterface</w:t>
+      </w:r>
+      <w:proofErr w:type="spellEnd"/>
+      <w:r>
+        <w:t xml:space="preserve">. Same is valid for </w:t>
+      </w:r>
+      <w:proofErr w:type="spellStart"/>
+      <w:r>
+        <w:lastRenderedPageBreak/>
+        <w:t>PhysicsInterface</w:t>
+      </w:r>
+      <w:proofErr w:type="spellEnd"/>
+      <w:r>
+        <w:t xml:space="preserve"> and </w:t>
+      </w:r>
+      <w:proofErr w:type="spellStart"/>
+      <w:r>
+        <w:t>EntityInterface</w:t>
+      </w:r>
+      <w:proofErr w:type="spellEnd"/>
+      <w:r>
+        <w:t xml:space="preserve">. The previous scheme shows that e.g.  </w:t>
+      </w:r>
+      <w:proofErr w:type="gramStart"/>
+      <w:r>
+        <w:t>the</w:t>
+      </w:r>
+      <w:proofErr w:type="gramEnd"/>
+      <w:r>
+        <w:t xml:space="preserve"> Enemy implements the </w:t>
+      </w:r>
+      <w:proofErr w:type="spellStart"/>
+      <w:r>
+        <w:t>PhysicsInterface</w:t>
+      </w:r>
+      <w:proofErr w:type="spellEnd"/>
+      <w:r>
+        <w:t xml:space="preserve">, and is through this interface that the </w:t>
+      </w:r>
+      <w:proofErr w:type="spellStart"/>
+      <w:r>
+        <w:t>PhysicsManager</w:t>
+      </w:r>
+      <w:proofErr w:type="spellEnd"/>
+      <w:r>
+        <w:t xml:space="preserve"> controls it. The Enemy also implements a </w:t>
+      </w:r>
+      <w:proofErr w:type="spellStart"/>
+      <w:proofErr w:type="gramStart"/>
+      <w:r>
+        <w:t>LogicInterface</w:t>
+      </w:r>
+      <w:proofErr w:type="spellEnd"/>
+      <w:r>
+        <w:t>, that</w:t>
+      </w:r>
+      <w:proofErr w:type="gramEnd"/>
+      <w:r>
+        <w:t xml:space="preserve"> allows him to call and deal with </w:t>
+      </w:r>
+      <w:proofErr w:type="spellStart"/>
+      <w:r>
+        <w:t>Lua</w:t>
+      </w:r>
+      <w:proofErr w:type="spellEnd"/>
+      <w:r>
+        <w:t xml:space="preserve"> scripts. From </w:t>
+      </w:r>
+      <w:proofErr w:type="spellStart"/>
+      <w:r>
+        <w:t>lua</w:t>
+      </w:r>
+      <w:proofErr w:type="spellEnd"/>
+      <w:r>
+        <w:t xml:space="preserve"> scripts it is possible to call </w:t>
+      </w:r>
+      <w:proofErr w:type="spellStart"/>
+      <w:r>
+        <w:t>sunctions</w:t>
+      </w:r>
+      <w:proofErr w:type="spellEnd"/>
+      <w:r>
+        <w:t xml:space="preserve"> exported by the </w:t>
+      </w:r>
+      <w:proofErr w:type="spellStart"/>
+      <w:r>
+        <w:t>PhysicsManager</w:t>
+      </w:r>
+      <w:proofErr w:type="spellEnd"/>
+      <w:r>
+        <w:t xml:space="preserve"> or any other manager that implements the </w:t>
+      </w:r>
+      <w:proofErr w:type="spellStart"/>
+      <w:r>
+        <w:t>LuaInterface</w:t>
+      </w:r>
+      <w:proofErr w:type="spellEnd"/>
+      <w:r>
+        <w:t>.</w:t>
       </w:r>
     </w:p>
     <w:sectPr>
@@ -9920,91 +10178,91 @@
     </dgm:pt>
   </dgm:ptLst>
   <dgm:cxnLst>
-    <dgm:cxn modelId="{1003E555-BDC3-47C2-9513-31C092A6FF06}" type="presOf" srcId="{59A7D18A-6EF6-4A3A-B0B0-1B2B65AB6EBE}" destId="{D4EC4AF1-6162-4C5F-933E-9A0D07291E02}" srcOrd="0" destOrd="0" presId="urn:microsoft.com/office/officeart/2005/8/layout/vList5"/>
-    <dgm:cxn modelId="{49773C8A-3206-41D4-ABFE-0A57EFDD7A6E}" type="presOf" srcId="{CC088C4D-6D70-4FC9-A756-D79E4E635A14}" destId="{4650AAAC-6218-408B-9858-E1707D8ED7B0}" srcOrd="0" destOrd="0" presId="urn:microsoft.com/office/officeart/2005/8/layout/vList5"/>
+    <dgm:cxn modelId="{D977513E-75FA-44DA-AF2B-86D5F3A01FC9}" srcId="{2A8EED88-2130-4ECF-8DA8-23B8BE11E7C3}" destId="{8CE09A01-7F17-4EA4-B2BB-B74EBE18CCA2}" srcOrd="0" destOrd="0" parTransId="{03F518EE-42AB-4EA0-8A2D-3C6879BCC9C9}" sibTransId="{5711C3C4-669C-4BFD-9E46-75D29B0357B1}"/>
+    <dgm:cxn modelId="{19A43458-9F15-4119-B35F-25714D928357}" type="presOf" srcId="{8C29F2F4-A689-47E8-9185-E86F2C55F827}" destId="{52BD1966-C6C2-4122-8D6F-E46F1D3D8D42}" srcOrd="0" destOrd="0" presId="urn:microsoft.com/office/officeart/2005/8/layout/vList5"/>
+    <dgm:cxn modelId="{578CF02E-2669-4DFB-A684-85BC0E71A9FE}" type="presOf" srcId="{E77C2BE3-94FE-45F9-9465-B1E9873568CF}" destId="{10712771-EEA9-46FC-889A-0EE60B2185E9}" srcOrd="0" destOrd="0" presId="urn:microsoft.com/office/officeart/2005/8/layout/vList5"/>
+    <dgm:cxn modelId="{9773A000-BBE5-467A-B072-3F88AEE0A0C7}" srcId="{D655D3C9-B8FD-4C49-9028-F6DF9800EBCF}" destId="{CC088C4D-6D70-4FC9-A756-D79E4E635A14}" srcOrd="0" destOrd="0" parTransId="{21F172B2-951D-4E66-A02D-C7CC88DBC27D}" sibTransId="{40F66009-E7A8-4935-A245-3065EC80526F}"/>
+    <dgm:cxn modelId="{F35CB86F-ABA2-4520-B456-D12EDB038635}" type="presOf" srcId="{D655D3C9-B8FD-4C49-9028-F6DF9800EBCF}" destId="{3B66D1E0-4681-4CDB-AC91-E0DC70CC477F}" srcOrd="0" destOrd="0" presId="urn:microsoft.com/office/officeart/2005/8/layout/vList5"/>
+    <dgm:cxn modelId="{A6351323-04DA-4FBF-A7AD-8A62F12B377F}" type="presOf" srcId="{8CE09A01-7F17-4EA4-B2BB-B74EBE18CCA2}" destId="{B5C587F6-1958-465E-8646-F5C0F8A8DAFE}" srcOrd="0" destOrd="0" presId="urn:microsoft.com/office/officeart/2005/8/layout/vList5"/>
+    <dgm:cxn modelId="{BC8668E3-B113-4FAB-8FB7-8F00EF59B4DD}" srcId="{821A63AA-1F21-4E88-9723-86FDABD46871}" destId="{CFF27896-7C31-4B93-8AE7-42E3884A82EC}" srcOrd="7" destOrd="0" parTransId="{AF7CA547-7844-4A43-B701-7769A99D4CA3}" sibTransId="{5F3F400F-4CD3-421D-B618-E52E5DA46924}"/>
+    <dgm:cxn modelId="{ABB34396-801F-497E-BD72-06DF7270196D}" srcId="{821A63AA-1F21-4E88-9723-86FDABD46871}" destId="{710FBF9B-CF3E-4519-A7E1-B9866914748E}" srcOrd="6" destOrd="0" parTransId="{F071250F-99C7-4B69-89F2-46E69AE420D3}" sibTransId="{47B4C358-D3CF-4201-BD23-6D641DECC498}"/>
+    <dgm:cxn modelId="{2561581F-C2D7-45F9-A6C3-1E7391282645}" type="presOf" srcId="{710FBF9B-CF3E-4519-A7E1-B9866914748E}" destId="{D0F5AFF9-B058-436C-AAA3-D01A9EB13714}" srcOrd="0" destOrd="0" presId="urn:microsoft.com/office/officeart/2005/8/layout/vList5"/>
+    <dgm:cxn modelId="{39077BAA-A21F-49E5-9FA2-4A14AC2BE39B}" type="presOf" srcId="{BDEB810E-FDFA-4D2B-9973-E7B4100E2313}" destId="{C5F01FB5-94DB-42BC-B1C4-3B19E82B90BE}" srcOrd="0" destOrd="0" presId="urn:microsoft.com/office/officeart/2005/8/layout/vList5"/>
+    <dgm:cxn modelId="{02C5A7FB-AFA3-44D5-ABC5-CF511409ACE4}" srcId="{821A63AA-1F21-4E88-9723-86FDABD46871}" destId="{59A7D18A-6EF6-4A3A-B0B0-1B2B65AB6EBE}" srcOrd="9" destOrd="0" parTransId="{15EB761D-3BA3-4B7D-AFFF-31756C30B772}" sibTransId="{C1CD3629-8676-4707-8696-9566A4321A95}"/>
+    <dgm:cxn modelId="{AD4E3F40-1BE1-4908-AB44-18524C9FCE3A}" srcId="{821A63AA-1F21-4E88-9723-86FDABD46871}" destId="{2A8EED88-2130-4ECF-8DA8-23B8BE11E7C3}" srcOrd="1" destOrd="0" parTransId="{21311B90-D7C7-4175-A8FA-8B5F3D255C05}" sibTransId="{277EACFC-7314-4134-8080-97802B1C0DAF}"/>
     <dgm:cxn modelId="{B912AE38-DCFE-4DC5-9EA9-7C1255D255A5}" srcId="{821A63AA-1F21-4E88-9723-86FDABD46871}" destId="{21632EF5-BB40-457F-9755-595DAFC54FD9}" srcOrd="0" destOrd="0" parTransId="{697FD3DD-48BA-4B91-A168-FF9DE2772496}" sibTransId="{9EDEE49E-D291-419C-8211-6D9813ACEE85}"/>
-    <dgm:cxn modelId="{61D0C0CC-ED5F-4A58-B4C5-60F47384A7F5}" type="presOf" srcId="{4FFAA64B-94A3-41DF-9D61-1AE048B53CDC}" destId="{D65F6AF6-2CBC-4F79-A1FF-B1514C888E2C}" srcOrd="0" destOrd="0" presId="urn:microsoft.com/office/officeart/2005/8/layout/vList5"/>
-    <dgm:cxn modelId="{0126FC06-0A80-41E8-A922-D576FF3C486D}" type="presOf" srcId="{2A8EED88-2130-4ECF-8DA8-23B8BE11E7C3}" destId="{AC8E4F3A-7B96-497D-AAC1-D6A3B8952B7D}" srcOrd="0" destOrd="0" presId="urn:microsoft.com/office/officeart/2005/8/layout/vList5"/>
+    <dgm:cxn modelId="{2B529798-B7C5-4094-ADBD-72C37D5BBD10}" srcId="{59A7D18A-6EF6-4A3A-B0B0-1B2B65AB6EBE}" destId="{8C29F2F4-A689-47E8-9185-E86F2C55F827}" srcOrd="0" destOrd="0" parTransId="{B8458182-40AA-4652-BEB1-4405389F322D}" sibTransId="{22FDEFCD-E186-4CA6-B456-D1013347971C}"/>
+    <dgm:cxn modelId="{7B9E79AD-83D2-4C5B-AD83-40B034BE3ADE}" srcId="{821A63AA-1F21-4E88-9723-86FDABD46871}" destId="{A9783F24-DCB2-4B33-8F2B-65AA8F0815FB}" srcOrd="5" destOrd="0" parTransId="{9012EEB9-56EB-4F17-B13F-223A8545D65B}" sibTransId="{0B9C9494-E5DE-4CDF-93F5-2F1E6BF72D05}"/>
     <dgm:cxn modelId="{30167B7D-D8CC-40AF-AE0A-E908235F357F}" srcId="{E77C2BE3-94FE-45F9-9465-B1E9873568CF}" destId="{C6D0FF0A-0319-4CC0-B432-40A446551696}" srcOrd="0" destOrd="0" parTransId="{DFC6CB4C-DE65-45C3-801B-93EFC727091B}" sibTransId="{0591E5A1-41AF-4E2D-B5B1-0D3E0DBC9924}"/>
-    <dgm:cxn modelId="{02C5A7FB-AFA3-44D5-ABC5-CF511409ACE4}" srcId="{821A63AA-1F21-4E88-9723-86FDABD46871}" destId="{59A7D18A-6EF6-4A3A-B0B0-1B2B65AB6EBE}" srcOrd="9" destOrd="0" parTransId="{15EB761D-3BA3-4B7D-AFFF-31756C30B772}" sibTransId="{C1CD3629-8676-4707-8696-9566A4321A95}"/>
-    <dgm:cxn modelId="{4BCF44B0-E9DD-4622-B91D-F42861080593}" type="presOf" srcId="{CC37C536-DDC9-46DD-99E5-8AB3EC2F6A98}" destId="{B1F9CDF6-97A8-44A7-B1CF-AAB26646D181}" srcOrd="0" destOrd="0" presId="urn:microsoft.com/office/officeart/2005/8/layout/vList5"/>
+    <dgm:cxn modelId="{489A3F56-16EA-4354-B26E-08F6E1C4CE22}" type="presOf" srcId="{2A8EED88-2130-4ECF-8DA8-23B8BE11E7C3}" destId="{AC8E4F3A-7B96-497D-AAC1-D6A3B8952B7D}" srcOrd="0" destOrd="0" presId="urn:microsoft.com/office/officeart/2005/8/layout/vList5"/>
+    <dgm:cxn modelId="{DD354813-759B-4254-AEA1-13DB83A2B61B}" srcId="{821A63AA-1F21-4E88-9723-86FDABD46871}" destId="{E77C2BE3-94FE-45F9-9465-B1E9873568CF}" srcOrd="10" destOrd="0" parTransId="{A0FB5299-E47E-45A1-959B-9B0B8C79A963}" sibTransId="{3B94CB27-68DF-4DCB-8C20-311460963228}"/>
+    <dgm:cxn modelId="{EF43D7D9-54B3-4D18-B4A9-23B986BD52FB}" srcId="{9F9E0239-BFAF-43A9-A2C7-AAE81990214A}" destId="{BDEB810E-FDFA-4D2B-9973-E7B4100E2313}" srcOrd="0" destOrd="0" parTransId="{D326CF93-5F86-44A6-9F6E-76D2A5422992}" sibTransId="{B344EC17-3AB3-447F-9539-9DAD0F84EBBA}"/>
+    <dgm:cxn modelId="{E5A9A378-7AD8-437D-8026-E578C04AAE1D}" type="presOf" srcId="{83211ED7-2513-4CB7-923D-93A3C9BD7804}" destId="{0437277A-E377-406C-8A37-6F13F2E0729D}" srcOrd="0" destOrd="0" presId="urn:microsoft.com/office/officeart/2005/8/layout/vList5"/>
+    <dgm:cxn modelId="{7BF9DF32-70C9-4CFB-AB50-83B17D36EA37}" type="presOf" srcId="{E9183BE5-4831-4A6C-BB02-73FF407A7D1F}" destId="{A3BA2915-06D7-4AC5-B5A2-010E9E326B75}" srcOrd="0" destOrd="0" presId="urn:microsoft.com/office/officeart/2005/8/layout/vList5"/>
+    <dgm:cxn modelId="{84B209C7-6C1E-45A9-95BC-E305A5765D17}" type="presOf" srcId="{9F9E0239-BFAF-43A9-A2C7-AAE81990214A}" destId="{D7538AC5-1F2A-45F2-BA1D-18DBB422D24A}" srcOrd="0" destOrd="0" presId="urn:microsoft.com/office/officeart/2005/8/layout/vList5"/>
+    <dgm:cxn modelId="{263B4A2B-71C3-4749-9001-12FE0BB94556}" srcId="{A9783F24-DCB2-4B33-8F2B-65AA8F0815FB}" destId="{4FFAA64B-94A3-41DF-9D61-1AE048B53CDC}" srcOrd="0" destOrd="0" parTransId="{EBF25E91-0A2B-4F1A-87C9-70D38E646B54}" sibTransId="{8426BC60-032B-4618-BD7A-75E58C81C2A3}"/>
+    <dgm:cxn modelId="{0B28F672-A2AA-4CC7-AD7E-97B5B4EF93BE}" type="presOf" srcId="{CC088C4D-6D70-4FC9-A756-D79E4E635A14}" destId="{4650AAAC-6218-408B-9858-E1707D8ED7B0}" srcOrd="0" destOrd="0" presId="urn:microsoft.com/office/officeart/2005/8/layout/vList5"/>
+    <dgm:cxn modelId="{F1D5FA14-D574-403C-9F61-EF27D54215C9}" type="presOf" srcId="{21632EF5-BB40-457F-9755-595DAFC54FD9}" destId="{F7BDF93D-1F3D-4F14-8DC1-87D82AE3304F}" srcOrd="0" destOrd="0" presId="urn:microsoft.com/office/officeart/2005/8/layout/vList5"/>
+    <dgm:cxn modelId="{2912279F-677B-47A1-81BC-21627760136D}" type="presOf" srcId="{CC37C536-DDC9-46DD-99E5-8AB3EC2F6A98}" destId="{B1F9CDF6-97A8-44A7-B1CF-AAB26646D181}" srcOrd="0" destOrd="0" presId="urn:microsoft.com/office/officeart/2005/8/layout/vList5"/>
+    <dgm:cxn modelId="{84244DC2-5384-4861-BF50-3158F7B99B9C}" type="presOf" srcId="{4FFAA64B-94A3-41DF-9D61-1AE048B53CDC}" destId="{D65F6AF6-2CBC-4F79-A1FF-B1514C888E2C}" srcOrd="0" destOrd="0" presId="urn:microsoft.com/office/officeart/2005/8/layout/vList5"/>
+    <dgm:cxn modelId="{8028471D-F3A5-40FB-81D7-FE0EEFBD0290}" type="presOf" srcId="{821A63AA-1F21-4E88-9723-86FDABD46871}" destId="{9BCA15BD-A3A9-4EC1-A810-2A045AB4D115}" srcOrd="0" destOrd="0" presId="urn:microsoft.com/office/officeart/2005/8/layout/vList5"/>
     <dgm:cxn modelId="{A869C278-328C-4E74-AAEA-4CFBCFA0780A}" srcId="{710FBF9B-CF3E-4519-A7E1-B9866914748E}" destId="{12601413-2A72-4276-B068-B79481489CF3}" srcOrd="0" destOrd="0" parTransId="{5530525E-78D2-4FDE-A9EA-EEE7B657EE6D}" sibTransId="{6BA91746-ADF8-4E7E-A3D0-B133A00CAD76}"/>
-    <dgm:cxn modelId="{263B4A2B-71C3-4749-9001-12FE0BB94556}" srcId="{A9783F24-DCB2-4B33-8F2B-65AA8F0815FB}" destId="{4FFAA64B-94A3-41DF-9D61-1AE048B53CDC}" srcOrd="0" destOrd="0" parTransId="{EBF25E91-0A2B-4F1A-87C9-70D38E646B54}" sibTransId="{8426BC60-032B-4618-BD7A-75E58C81C2A3}"/>
-    <dgm:cxn modelId="{9773A000-BBE5-467A-B072-3F88AEE0A0C7}" srcId="{D655D3C9-B8FD-4C49-9028-F6DF9800EBCF}" destId="{CC088C4D-6D70-4FC9-A756-D79E4E635A14}" srcOrd="0" destOrd="0" parTransId="{21F172B2-951D-4E66-A02D-C7CC88DBC27D}" sibTransId="{40F66009-E7A8-4935-A245-3065EC80526F}"/>
-    <dgm:cxn modelId="{AFE4283D-19EB-4E39-BAE3-EC5585996A9B}" type="presOf" srcId="{12601413-2A72-4276-B068-B79481489CF3}" destId="{3ED8D808-EDD8-493B-AA8D-A2B957CBC3AC}" srcOrd="0" destOrd="0" presId="urn:microsoft.com/office/officeart/2005/8/layout/vList5"/>
-    <dgm:cxn modelId="{EF43D7D9-54B3-4D18-B4A9-23B986BD52FB}" srcId="{9F9E0239-BFAF-43A9-A2C7-AAE81990214A}" destId="{BDEB810E-FDFA-4D2B-9973-E7B4100E2313}" srcOrd="0" destOrd="0" parTransId="{D326CF93-5F86-44A6-9F6E-76D2A5422992}" sibTransId="{B344EC17-3AB3-447F-9539-9DAD0F84EBBA}"/>
+    <dgm:cxn modelId="{68551A98-9FAA-4164-AD3D-E13E9361E83B}" type="presOf" srcId="{76642F73-F55E-474F-B834-C6A762D84423}" destId="{CD8481E6-C840-46B9-833E-C7E930442A83}" srcOrd="0" destOrd="0" presId="urn:microsoft.com/office/officeart/2005/8/layout/vList5"/>
+    <dgm:cxn modelId="{7ABCF748-CBB7-4779-931F-542F4087E998}" srcId="{CFF27896-7C31-4B93-8AE7-42E3884A82EC}" destId="{CC37C536-DDC9-46DD-99E5-8AB3EC2F6A98}" srcOrd="0" destOrd="0" parTransId="{9DD4A147-1D01-4243-AC7A-B4D88BD57712}" sibTransId="{1770DA28-5C60-4201-ABCF-C5267B52A3BC}"/>
+    <dgm:cxn modelId="{8E4BCB0F-B3D1-4804-B0ED-7350501A3535}" srcId="{821A63AA-1F21-4E88-9723-86FDABD46871}" destId="{83211ED7-2513-4CB7-923D-93A3C9BD7804}" srcOrd="4" destOrd="0" parTransId="{7E60AA59-E867-40C3-B04D-6F4D536A8534}" sibTransId="{F45E4C04-692A-4750-A3AF-607B3C1CE027}"/>
+    <dgm:cxn modelId="{10F4A5BD-2BE0-42F9-B99A-F44A9A3D1827}" type="presOf" srcId="{A9783F24-DCB2-4B33-8F2B-65AA8F0815FB}" destId="{6F96EA41-2FE1-4DBE-8A53-740DA5FDC58F}" srcOrd="0" destOrd="0" presId="urn:microsoft.com/office/officeart/2005/8/layout/vList5"/>
     <dgm:cxn modelId="{7A80B124-2DF8-42EC-B0B1-2B32795E29DF}" srcId="{821A63AA-1F21-4E88-9723-86FDABD46871}" destId="{9F9E0239-BFAF-43A9-A2C7-AAE81990214A}" srcOrd="2" destOrd="0" parTransId="{3992AD06-7ABB-4E85-A238-A7B780FE6C7E}" sibTransId="{5538D8B1-7A4C-48A5-B935-5CDE1FC49D17}"/>
-    <dgm:cxn modelId="{2B529798-B7C5-4094-ADBD-72C37D5BBD10}" srcId="{59A7D18A-6EF6-4A3A-B0B0-1B2B65AB6EBE}" destId="{8C29F2F4-A689-47E8-9185-E86F2C55F827}" srcOrd="0" destOrd="0" parTransId="{B8458182-40AA-4652-BEB1-4405389F322D}" sibTransId="{22FDEFCD-E186-4CA6-B456-D1013347971C}"/>
+    <dgm:cxn modelId="{01D6E5B1-DE3C-458B-B295-F8B94D10A196}" type="presOf" srcId="{CFF27896-7C31-4B93-8AE7-42E3884A82EC}" destId="{ED03144D-96BB-4333-943B-6905E596A1EF}" srcOrd="0" destOrd="0" presId="urn:microsoft.com/office/officeart/2005/8/layout/vList5"/>
+    <dgm:cxn modelId="{E17B5896-98D9-482C-AC0D-371D24E2B8F7}" type="presOf" srcId="{895FB0AF-D2ED-44CF-9C82-BE9C095336BF}" destId="{91CCA630-741D-49F6-A9BA-BACA8730BDA7}" srcOrd="0" destOrd="0" presId="urn:microsoft.com/office/officeart/2005/8/layout/vList5"/>
     <dgm:cxn modelId="{8567920A-6010-4ACA-88D3-C10E4F66309F}" srcId="{83211ED7-2513-4CB7-923D-93A3C9BD7804}" destId="{895FB0AF-D2ED-44CF-9C82-BE9C095336BF}" srcOrd="0" destOrd="0" parTransId="{F178192F-24B9-4D3D-AE48-ADB3F0D488E6}" sibTransId="{9B5A5BB9-BA29-4AA6-8C7E-0D5963BAA86B}"/>
-    <dgm:cxn modelId="{55F1D146-843E-4A90-AAA8-A792BA3E60ED}" type="presOf" srcId="{8C29F2F4-A689-47E8-9185-E86F2C55F827}" destId="{52BD1966-C6C2-4122-8D6F-E46F1D3D8D42}" srcOrd="0" destOrd="0" presId="urn:microsoft.com/office/officeart/2005/8/layout/vList5"/>
+    <dgm:cxn modelId="{384A9AF2-45E2-467E-ABEE-000BAAEF4046}" type="presOf" srcId="{12601413-2A72-4276-B068-B79481489CF3}" destId="{3ED8D808-EDD8-493B-AA8D-A2B957CBC3AC}" srcOrd="0" destOrd="0" presId="urn:microsoft.com/office/officeart/2005/8/layout/vList5"/>
+    <dgm:cxn modelId="{AC206AB0-7484-420E-87C9-F306BBFD39E7}" srcId="{821A63AA-1F21-4E88-9723-86FDABD46871}" destId="{D655D3C9-B8FD-4C49-9028-F6DF9800EBCF}" srcOrd="3" destOrd="0" parTransId="{2FDBDAD3-26F3-418C-A2AB-2BED4719382A}" sibTransId="{BDECE039-73B6-4E55-9154-8B5FE48DBE8E}"/>
+    <dgm:cxn modelId="{397FC059-6FE6-40B2-BF19-1A9B79B43A7E}" type="presOf" srcId="{C6D0FF0A-0319-4CC0-B432-40A446551696}" destId="{0F78A45B-344A-4078-BAED-213EE7751A53}" srcOrd="0" destOrd="0" presId="urn:microsoft.com/office/officeart/2005/8/layout/vList5"/>
+    <dgm:cxn modelId="{E4870AC3-A9E8-4B3C-92EE-3FC0B1DD4F79}" type="presOf" srcId="{59A7D18A-6EF6-4A3A-B0B0-1B2B65AB6EBE}" destId="{D4EC4AF1-6162-4C5F-933E-9A0D07291E02}" srcOrd="0" destOrd="0" presId="urn:microsoft.com/office/officeart/2005/8/layout/vList5"/>
     <dgm:cxn modelId="{00AE4221-6551-4926-B3C8-B32D6BCFCEE5}" srcId="{821A63AA-1F21-4E88-9723-86FDABD46871}" destId="{E9183BE5-4831-4A6C-BB02-73FF407A7D1F}" srcOrd="8" destOrd="0" parTransId="{72DE0303-3B08-44D5-8C8A-8FA058958E9F}" sibTransId="{7CE509A8-9D27-40DD-ACF2-481C1B21F182}"/>
-    <dgm:cxn modelId="{AC206AB0-7484-420E-87C9-F306BBFD39E7}" srcId="{821A63AA-1F21-4E88-9723-86FDABD46871}" destId="{D655D3C9-B8FD-4C49-9028-F6DF9800EBCF}" srcOrd="3" destOrd="0" parTransId="{2FDBDAD3-26F3-418C-A2AB-2BED4719382A}" sibTransId="{BDECE039-73B6-4E55-9154-8B5FE48DBE8E}"/>
-    <dgm:cxn modelId="{41ECD02B-569B-4D42-9FD0-3F48D1CED092}" type="presOf" srcId="{E77C2BE3-94FE-45F9-9465-B1E9873568CF}" destId="{10712771-EEA9-46FC-889A-0EE60B2185E9}" srcOrd="0" destOrd="0" presId="urn:microsoft.com/office/officeart/2005/8/layout/vList5"/>
-    <dgm:cxn modelId="{7B9E79AD-83D2-4C5B-AD83-40B034BE3ADE}" srcId="{821A63AA-1F21-4E88-9723-86FDABD46871}" destId="{A9783F24-DCB2-4B33-8F2B-65AA8F0815FB}" srcOrd="5" destOrd="0" parTransId="{9012EEB9-56EB-4F17-B13F-223A8545D65B}" sibTransId="{0B9C9494-E5DE-4CDF-93F5-2F1E6BF72D05}"/>
-    <dgm:cxn modelId="{FA89CA0E-FC4C-4BB9-A565-95D6078FDA8B}" type="presOf" srcId="{9F9E0239-BFAF-43A9-A2C7-AAE81990214A}" destId="{D7538AC5-1F2A-45F2-BA1D-18DBB422D24A}" srcOrd="0" destOrd="0" presId="urn:microsoft.com/office/officeart/2005/8/layout/vList5"/>
-    <dgm:cxn modelId="{6F7AD2FD-9B2F-464B-BF8F-37EC9B18A93B}" type="presOf" srcId="{710FBF9B-CF3E-4519-A7E1-B9866914748E}" destId="{D0F5AFF9-B058-436C-AAA3-D01A9EB13714}" srcOrd="0" destOrd="0" presId="urn:microsoft.com/office/officeart/2005/8/layout/vList5"/>
-    <dgm:cxn modelId="{9999494B-3B99-422D-AA4B-946183B09C93}" type="presOf" srcId="{21632EF5-BB40-457F-9755-595DAFC54FD9}" destId="{F7BDF93D-1F3D-4F14-8DC1-87D82AE3304F}" srcOrd="0" destOrd="0" presId="urn:microsoft.com/office/officeart/2005/8/layout/vList5"/>
-    <dgm:cxn modelId="{8E4BCB0F-B3D1-4804-B0ED-7350501A3535}" srcId="{821A63AA-1F21-4E88-9723-86FDABD46871}" destId="{83211ED7-2513-4CB7-923D-93A3C9BD7804}" srcOrd="4" destOrd="0" parTransId="{7E60AA59-E867-40C3-B04D-6F4D536A8534}" sibTransId="{F45E4C04-692A-4750-A3AF-607B3C1CE027}"/>
-    <dgm:cxn modelId="{DD354813-759B-4254-AEA1-13DB83A2B61B}" srcId="{821A63AA-1F21-4E88-9723-86FDABD46871}" destId="{E77C2BE3-94FE-45F9-9465-B1E9873568CF}" srcOrd="10" destOrd="0" parTransId="{A0FB5299-E47E-45A1-959B-9B0B8C79A963}" sibTransId="{3B94CB27-68DF-4DCB-8C20-311460963228}"/>
-    <dgm:cxn modelId="{DA7CB504-CCA2-4FFC-8948-4B74381429DA}" type="presOf" srcId="{895FB0AF-D2ED-44CF-9C82-BE9C095336BF}" destId="{91CCA630-741D-49F6-A9BA-BACA8730BDA7}" srcOrd="0" destOrd="0" presId="urn:microsoft.com/office/officeart/2005/8/layout/vList5"/>
-    <dgm:cxn modelId="{D977513E-75FA-44DA-AF2B-86D5F3A01FC9}" srcId="{2A8EED88-2130-4ECF-8DA8-23B8BE11E7C3}" destId="{8CE09A01-7F17-4EA4-B2BB-B74EBE18CCA2}" srcOrd="0" destOrd="0" parTransId="{03F518EE-42AB-4EA0-8A2D-3C6879BCC9C9}" sibTransId="{5711C3C4-669C-4BFD-9E46-75D29B0357B1}"/>
-    <dgm:cxn modelId="{0062061B-C190-4537-8F4F-7DC3FD8E630F}" type="presOf" srcId="{BDEB810E-FDFA-4D2B-9973-E7B4100E2313}" destId="{C5F01FB5-94DB-42BC-B1C4-3B19E82B90BE}" srcOrd="0" destOrd="0" presId="urn:microsoft.com/office/officeart/2005/8/layout/vList5"/>
-    <dgm:cxn modelId="{ABB34396-801F-497E-BD72-06DF7270196D}" srcId="{821A63AA-1F21-4E88-9723-86FDABD46871}" destId="{710FBF9B-CF3E-4519-A7E1-B9866914748E}" srcOrd="6" destOrd="0" parTransId="{F071250F-99C7-4B69-89F2-46E69AE420D3}" sibTransId="{47B4C358-D3CF-4201-BD23-6D641DECC498}"/>
-    <dgm:cxn modelId="{D81C11E7-49D5-4761-A0C9-533491202061}" type="presOf" srcId="{A9783F24-DCB2-4B33-8F2B-65AA8F0815FB}" destId="{6F96EA41-2FE1-4DBE-8A53-740DA5FDC58F}" srcOrd="0" destOrd="0" presId="urn:microsoft.com/office/officeart/2005/8/layout/vList5"/>
-    <dgm:cxn modelId="{3BFC1E6F-45CC-43B5-81C9-5BB71FB341C9}" type="presOf" srcId="{D655D3C9-B8FD-4C49-9028-F6DF9800EBCF}" destId="{3B66D1E0-4681-4CDB-AC91-E0DC70CC477F}" srcOrd="0" destOrd="0" presId="urn:microsoft.com/office/officeart/2005/8/layout/vList5"/>
-    <dgm:cxn modelId="{15D75A69-E63A-4116-A1E5-B989F929459D}" type="presOf" srcId="{821A63AA-1F21-4E88-9723-86FDABD46871}" destId="{9BCA15BD-A3A9-4EC1-A810-2A045AB4D115}" srcOrd="0" destOrd="0" presId="urn:microsoft.com/office/officeart/2005/8/layout/vList5"/>
-    <dgm:cxn modelId="{AD4E3F40-1BE1-4908-AB44-18524C9FCE3A}" srcId="{821A63AA-1F21-4E88-9723-86FDABD46871}" destId="{2A8EED88-2130-4ECF-8DA8-23B8BE11E7C3}" srcOrd="1" destOrd="0" parTransId="{21311B90-D7C7-4175-A8FA-8B5F3D255C05}" sibTransId="{277EACFC-7314-4134-8080-97802B1C0DAF}"/>
     <dgm:cxn modelId="{CAD88DCC-B879-49F8-844A-F892F584FBD5}" srcId="{E9183BE5-4831-4A6C-BB02-73FF407A7D1F}" destId="{76642F73-F55E-474F-B834-C6A762D84423}" srcOrd="0" destOrd="0" parTransId="{B964266B-7995-48EF-B1AF-E263A841F439}" sibTransId="{19A0E56E-0218-4CA6-8CB2-2F913B23D3C5}"/>
-    <dgm:cxn modelId="{7ABCF748-CBB7-4779-931F-542F4087E998}" srcId="{CFF27896-7C31-4B93-8AE7-42E3884A82EC}" destId="{CC37C536-DDC9-46DD-99E5-8AB3EC2F6A98}" srcOrd="0" destOrd="0" parTransId="{9DD4A147-1D01-4243-AC7A-B4D88BD57712}" sibTransId="{1770DA28-5C60-4201-ABCF-C5267B52A3BC}"/>
-    <dgm:cxn modelId="{ECAAB568-B150-433B-8BF7-8CE8FA9D1BF6}" type="presOf" srcId="{E9183BE5-4831-4A6C-BB02-73FF407A7D1F}" destId="{A3BA2915-06D7-4AC5-B5A2-010E9E326B75}" srcOrd="0" destOrd="0" presId="urn:microsoft.com/office/officeart/2005/8/layout/vList5"/>
-    <dgm:cxn modelId="{B8EBD07E-05FA-48BA-9518-809C0A622042}" type="presOf" srcId="{8CE09A01-7F17-4EA4-B2BB-B74EBE18CCA2}" destId="{B5C587F6-1958-465E-8646-F5C0F8A8DAFE}" srcOrd="0" destOrd="0" presId="urn:microsoft.com/office/officeart/2005/8/layout/vList5"/>
-    <dgm:cxn modelId="{9F8D8940-24B7-4423-9365-916EBF4B37ED}" type="presOf" srcId="{C6D0FF0A-0319-4CC0-B432-40A446551696}" destId="{0F78A45B-344A-4078-BAED-213EE7751A53}" srcOrd="0" destOrd="0" presId="urn:microsoft.com/office/officeart/2005/8/layout/vList5"/>
-    <dgm:cxn modelId="{BC8668E3-B113-4FAB-8FB7-8F00EF59B4DD}" srcId="{821A63AA-1F21-4E88-9723-86FDABD46871}" destId="{CFF27896-7C31-4B93-8AE7-42E3884A82EC}" srcOrd="7" destOrd="0" parTransId="{AF7CA547-7844-4A43-B701-7769A99D4CA3}" sibTransId="{5F3F400F-4CD3-421D-B618-E52E5DA46924}"/>
-    <dgm:cxn modelId="{2D2C98B3-10FD-4D4C-94C2-DCB19D7EB174}" type="presOf" srcId="{CFF27896-7C31-4B93-8AE7-42E3884A82EC}" destId="{ED03144D-96BB-4333-943B-6905E596A1EF}" srcOrd="0" destOrd="0" presId="urn:microsoft.com/office/officeart/2005/8/layout/vList5"/>
-    <dgm:cxn modelId="{D85651D9-6FD7-4B08-99E6-A047F5425E1E}" type="presOf" srcId="{76642F73-F55E-474F-B834-C6A762D84423}" destId="{CD8481E6-C840-46B9-833E-C7E930442A83}" srcOrd="0" destOrd="0" presId="urn:microsoft.com/office/officeart/2005/8/layout/vList5"/>
-    <dgm:cxn modelId="{43743DF3-7B51-4315-BB30-E50CD80BFA67}" type="presOf" srcId="{83211ED7-2513-4CB7-923D-93A3C9BD7804}" destId="{0437277A-E377-406C-8A37-6F13F2E0729D}" srcOrd="0" destOrd="0" presId="urn:microsoft.com/office/officeart/2005/8/layout/vList5"/>
-    <dgm:cxn modelId="{BC7C4C9B-0A9A-4E85-B5A2-B9FC9E5871D7}" type="presParOf" srcId="{9BCA15BD-A3A9-4EC1-A810-2A045AB4D115}" destId="{7DD9F086-832C-4A59-B46F-BA6C0DB5D718}" srcOrd="0" destOrd="0" presId="urn:microsoft.com/office/officeart/2005/8/layout/vList5"/>
-    <dgm:cxn modelId="{4A2A1902-BB00-4A9E-9DC8-F570BC1A889B}" type="presParOf" srcId="{7DD9F086-832C-4A59-B46F-BA6C0DB5D718}" destId="{F7BDF93D-1F3D-4F14-8DC1-87D82AE3304F}" srcOrd="0" destOrd="0" presId="urn:microsoft.com/office/officeart/2005/8/layout/vList5"/>
-    <dgm:cxn modelId="{CCFED13E-3E14-419D-8D59-D85D5E32D1F3}" type="presParOf" srcId="{9BCA15BD-A3A9-4EC1-A810-2A045AB4D115}" destId="{120DBDCD-305F-4A6A-A5D1-DFAD64EA1FDC}" srcOrd="1" destOrd="0" presId="urn:microsoft.com/office/officeart/2005/8/layout/vList5"/>
-    <dgm:cxn modelId="{903FBF52-25E6-4ACD-BBF0-31DB8CAA3341}" type="presParOf" srcId="{9BCA15BD-A3A9-4EC1-A810-2A045AB4D115}" destId="{617F10EC-3B06-4A24-A355-A8C521CE6710}" srcOrd="2" destOrd="0" presId="urn:microsoft.com/office/officeart/2005/8/layout/vList5"/>
-    <dgm:cxn modelId="{33EA6430-6BE1-4678-B37C-5F3F28A0495D}" type="presParOf" srcId="{617F10EC-3B06-4A24-A355-A8C521CE6710}" destId="{AC8E4F3A-7B96-497D-AAC1-D6A3B8952B7D}" srcOrd="0" destOrd="0" presId="urn:microsoft.com/office/officeart/2005/8/layout/vList5"/>
-    <dgm:cxn modelId="{B4FF35D5-0347-429A-9892-CEFCD6564182}" type="presParOf" srcId="{617F10EC-3B06-4A24-A355-A8C521CE6710}" destId="{B5C587F6-1958-465E-8646-F5C0F8A8DAFE}" srcOrd="1" destOrd="0" presId="urn:microsoft.com/office/officeart/2005/8/layout/vList5"/>
-    <dgm:cxn modelId="{5DDA28C1-5CDC-4FB3-AADE-7120A648565B}" type="presParOf" srcId="{9BCA15BD-A3A9-4EC1-A810-2A045AB4D115}" destId="{1F021426-3632-4C6F-BA59-C4F4A5B7CFDA}" srcOrd="3" destOrd="0" presId="urn:microsoft.com/office/officeart/2005/8/layout/vList5"/>
-    <dgm:cxn modelId="{77742871-ED28-4563-A4AA-68E8E5A347CF}" type="presParOf" srcId="{9BCA15BD-A3A9-4EC1-A810-2A045AB4D115}" destId="{2BA680F8-F8B7-4E55-B885-C58507B1D444}" srcOrd="4" destOrd="0" presId="urn:microsoft.com/office/officeart/2005/8/layout/vList5"/>
-    <dgm:cxn modelId="{3840E168-C9E6-4F87-B272-FA9C7758320D}" type="presParOf" srcId="{2BA680F8-F8B7-4E55-B885-C58507B1D444}" destId="{D7538AC5-1F2A-45F2-BA1D-18DBB422D24A}" srcOrd="0" destOrd="0" presId="urn:microsoft.com/office/officeart/2005/8/layout/vList5"/>
-    <dgm:cxn modelId="{06769D0C-E3EA-4DD4-AEFE-455BBC4891AB}" type="presParOf" srcId="{2BA680F8-F8B7-4E55-B885-C58507B1D444}" destId="{C5F01FB5-94DB-42BC-B1C4-3B19E82B90BE}" srcOrd="1" destOrd="0" presId="urn:microsoft.com/office/officeart/2005/8/layout/vList5"/>
-    <dgm:cxn modelId="{669476AF-FFE4-40B3-9466-6A60C1415BE0}" type="presParOf" srcId="{9BCA15BD-A3A9-4EC1-A810-2A045AB4D115}" destId="{71BEF435-9EB0-43C2-8EA2-2C29D6A6859A}" srcOrd="5" destOrd="0" presId="urn:microsoft.com/office/officeart/2005/8/layout/vList5"/>
-    <dgm:cxn modelId="{77038379-D879-47EA-9171-DC55F48B5545}" type="presParOf" srcId="{9BCA15BD-A3A9-4EC1-A810-2A045AB4D115}" destId="{74CF8BCF-BECB-4790-8D87-8E2DC23530DE}" srcOrd="6" destOrd="0" presId="urn:microsoft.com/office/officeart/2005/8/layout/vList5"/>
-    <dgm:cxn modelId="{B3A92F46-6333-41D6-9927-3D3BE66342E2}" type="presParOf" srcId="{74CF8BCF-BECB-4790-8D87-8E2DC23530DE}" destId="{3B66D1E0-4681-4CDB-AC91-E0DC70CC477F}" srcOrd="0" destOrd="0" presId="urn:microsoft.com/office/officeart/2005/8/layout/vList5"/>
-    <dgm:cxn modelId="{A457249E-0CB3-47FA-A229-18F1439FB7AC}" type="presParOf" srcId="{74CF8BCF-BECB-4790-8D87-8E2DC23530DE}" destId="{4650AAAC-6218-408B-9858-E1707D8ED7B0}" srcOrd="1" destOrd="0" presId="urn:microsoft.com/office/officeart/2005/8/layout/vList5"/>
-    <dgm:cxn modelId="{14769D74-E8C9-485F-AED8-2D3BB9BFC8AA}" type="presParOf" srcId="{9BCA15BD-A3A9-4EC1-A810-2A045AB4D115}" destId="{1C2BCC57-C0DD-4EB9-92BF-BB58D10AF17A}" srcOrd="7" destOrd="0" presId="urn:microsoft.com/office/officeart/2005/8/layout/vList5"/>
-    <dgm:cxn modelId="{8096E50C-444D-4D12-AA98-F1FA9394EDDD}" type="presParOf" srcId="{9BCA15BD-A3A9-4EC1-A810-2A045AB4D115}" destId="{5203469B-553C-418E-A866-222C68A2596A}" srcOrd="8" destOrd="0" presId="urn:microsoft.com/office/officeart/2005/8/layout/vList5"/>
-    <dgm:cxn modelId="{30DEF043-10BC-4EA6-8517-9EB728593AE3}" type="presParOf" srcId="{5203469B-553C-418E-A866-222C68A2596A}" destId="{0437277A-E377-406C-8A37-6F13F2E0729D}" srcOrd="0" destOrd="0" presId="urn:microsoft.com/office/officeart/2005/8/layout/vList5"/>
-    <dgm:cxn modelId="{91F03A41-0158-417F-9771-19CA6BF8024C}" type="presParOf" srcId="{5203469B-553C-418E-A866-222C68A2596A}" destId="{91CCA630-741D-49F6-A9BA-BACA8730BDA7}" srcOrd="1" destOrd="0" presId="urn:microsoft.com/office/officeart/2005/8/layout/vList5"/>
-    <dgm:cxn modelId="{52D8F121-9C29-4B94-8DB7-453910465C3C}" type="presParOf" srcId="{9BCA15BD-A3A9-4EC1-A810-2A045AB4D115}" destId="{403C4FFF-3865-4E5E-8C72-B4C7CB77D8E6}" srcOrd="9" destOrd="0" presId="urn:microsoft.com/office/officeart/2005/8/layout/vList5"/>
-    <dgm:cxn modelId="{A0B4053B-F2AB-430E-B69E-756B9F2C7ACB}" type="presParOf" srcId="{9BCA15BD-A3A9-4EC1-A810-2A045AB4D115}" destId="{4C8A4C50-C44E-4414-98A7-9E9F5A89B632}" srcOrd="10" destOrd="0" presId="urn:microsoft.com/office/officeart/2005/8/layout/vList5"/>
-    <dgm:cxn modelId="{DD58D35F-67E8-44E9-9559-4BF5762C2452}" type="presParOf" srcId="{4C8A4C50-C44E-4414-98A7-9E9F5A89B632}" destId="{6F96EA41-2FE1-4DBE-8A53-740DA5FDC58F}" srcOrd="0" destOrd="0" presId="urn:microsoft.com/office/officeart/2005/8/layout/vList5"/>
-    <dgm:cxn modelId="{9D777A43-DFEA-4096-8231-18A6685AB844}" type="presParOf" srcId="{4C8A4C50-C44E-4414-98A7-9E9F5A89B632}" destId="{D65F6AF6-2CBC-4F79-A1FF-B1514C888E2C}" srcOrd="1" destOrd="0" presId="urn:microsoft.com/office/officeart/2005/8/layout/vList5"/>
-    <dgm:cxn modelId="{9D1F0B93-4CD3-46E9-8FF1-1803C8A2A2B1}" type="presParOf" srcId="{9BCA15BD-A3A9-4EC1-A810-2A045AB4D115}" destId="{1694F90A-CB60-4A89-9CBC-8F2B56E8C701}" srcOrd="11" destOrd="0" presId="urn:microsoft.com/office/officeart/2005/8/layout/vList5"/>
-    <dgm:cxn modelId="{CB6F1664-EA09-4FEE-9F11-014A36CF1CF2}" type="presParOf" srcId="{9BCA15BD-A3A9-4EC1-A810-2A045AB4D115}" destId="{C785FD40-CC32-405E-8B1F-9BD7487152ED}" srcOrd="12" destOrd="0" presId="urn:microsoft.com/office/officeart/2005/8/layout/vList5"/>
-    <dgm:cxn modelId="{1D9C9B74-CBE6-4F58-B229-D92692A41D73}" type="presParOf" srcId="{C785FD40-CC32-405E-8B1F-9BD7487152ED}" destId="{D0F5AFF9-B058-436C-AAA3-D01A9EB13714}" srcOrd="0" destOrd="0" presId="urn:microsoft.com/office/officeart/2005/8/layout/vList5"/>
-    <dgm:cxn modelId="{30BEF03E-8D51-46B4-B430-00C4AA3BD1BC}" type="presParOf" srcId="{C785FD40-CC32-405E-8B1F-9BD7487152ED}" destId="{3ED8D808-EDD8-493B-AA8D-A2B957CBC3AC}" srcOrd="1" destOrd="0" presId="urn:microsoft.com/office/officeart/2005/8/layout/vList5"/>
-    <dgm:cxn modelId="{83006E2E-1A14-4C72-8E46-2118B584EEF9}" type="presParOf" srcId="{9BCA15BD-A3A9-4EC1-A810-2A045AB4D115}" destId="{D990CC16-1D42-44EF-A4A9-85B0FA3074C4}" srcOrd="13" destOrd="0" presId="urn:microsoft.com/office/officeart/2005/8/layout/vList5"/>
-    <dgm:cxn modelId="{02FBF264-F3C3-437B-874A-4FD6278D62BD}" type="presParOf" srcId="{9BCA15BD-A3A9-4EC1-A810-2A045AB4D115}" destId="{A70A68E7-1478-411E-B676-A215B5776F5B}" srcOrd="14" destOrd="0" presId="urn:microsoft.com/office/officeart/2005/8/layout/vList5"/>
-    <dgm:cxn modelId="{A6E8081D-FFE8-4DCE-85CD-38ED61A431C2}" type="presParOf" srcId="{A70A68E7-1478-411E-B676-A215B5776F5B}" destId="{ED03144D-96BB-4333-943B-6905E596A1EF}" srcOrd="0" destOrd="0" presId="urn:microsoft.com/office/officeart/2005/8/layout/vList5"/>
-    <dgm:cxn modelId="{D52F3518-FD65-4269-A9B8-93A7EE88B699}" type="presParOf" srcId="{A70A68E7-1478-411E-B676-A215B5776F5B}" destId="{B1F9CDF6-97A8-44A7-B1CF-AAB26646D181}" srcOrd="1" destOrd="0" presId="urn:microsoft.com/office/officeart/2005/8/layout/vList5"/>
-    <dgm:cxn modelId="{D29CDC1F-31E7-43B4-AC76-BACFF2C18207}" type="presParOf" srcId="{9BCA15BD-A3A9-4EC1-A810-2A045AB4D115}" destId="{10238910-FA6B-4D09-8200-D55798C7745B}" srcOrd="15" destOrd="0" presId="urn:microsoft.com/office/officeart/2005/8/layout/vList5"/>
-    <dgm:cxn modelId="{4EDB86CA-A00B-4E15-87EC-E2478D10E192}" type="presParOf" srcId="{9BCA15BD-A3A9-4EC1-A810-2A045AB4D115}" destId="{6988CDF3-4C56-461E-A239-2A5BD1ACDE70}" srcOrd="16" destOrd="0" presId="urn:microsoft.com/office/officeart/2005/8/layout/vList5"/>
-    <dgm:cxn modelId="{3EA33B22-B956-48D1-9FFE-9DDC75F0FF7B}" type="presParOf" srcId="{6988CDF3-4C56-461E-A239-2A5BD1ACDE70}" destId="{A3BA2915-06D7-4AC5-B5A2-010E9E326B75}" srcOrd="0" destOrd="0" presId="urn:microsoft.com/office/officeart/2005/8/layout/vList5"/>
-    <dgm:cxn modelId="{1B50F80D-4861-4C94-9C02-5F30AE8E535B}" type="presParOf" srcId="{6988CDF3-4C56-461E-A239-2A5BD1ACDE70}" destId="{CD8481E6-C840-46B9-833E-C7E930442A83}" srcOrd="1" destOrd="0" presId="urn:microsoft.com/office/officeart/2005/8/layout/vList5"/>
-    <dgm:cxn modelId="{2343B279-4D6A-4779-A5D2-248B5D3C97E7}" type="presParOf" srcId="{9BCA15BD-A3A9-4EC1-A810-2A045AB4D115}" destId="{6C09176B-E194-47CA-994D-2972F2824B29}" srcOrd="17" destOrd="0" presId="urn:microsoft.com/office/officeart/2005/8/layout/vList5"/>
-    <dgm:cxn modelId="{A8ED3836-D6BC-454D-BB75-DBD2C89EA5F4}" type="presParOf" srcId="{9BCA15BD-A3A9-4EC1-A810-2A045AB4D115}" destId="{3E100BD4-8B1D-431C-A5EB-91EDDF8355F6}" srcOrd="18" destOrd="0" presId="urn:microsoft.com/office/officeart/2005/8/layout/vList5"/>
-    <dgm:cxn modelId="{B475DA84-AA8C-460B-9B52-AB22720C98B2}" type="presParOf" srcId="{3E100BD4-8B1D-431C-A5EB-91EDDF8355F6}" destId="{D4EC4AF1-6162-4C5F-933E-9A0D07291E02}" srcOrd="0" destOrd="0" presId="urn:microsoft.com/office/officeart/2005/8/layout/vList5"/>
-    <dgm:cxn modelId="{22BAE119-A82F-4712-8DF5-3545E19DC80C}" type="presParOf" srcId="{3E100BD4-8B1D-431C-A5EB-91EDDF8355F6}" destId="{52BD1966-C6C2-4122-8D6F-E46F1D3D8D42}" srcOrd="1" destOrd="0" presId="urn:microsoft.com/office/officeart/2005/8/layout/vList5"/>
-    <dgm:cxn modelId="{B1573B4D-2FA6-4B96-A24F-4C494953D0A5}" type="presParOf" srcId="{9BCA15BD-A3A9-4EC1-A810-2A045AB4D115}" destId="{E7F37753-6FB1-49D5-943D-D043C2CDC4BA}" srcOrd="19" destOrd="0" presId="urn:microsoft.com/office/officeart/2005/8/layout/vList5"/>
-    <dgm:cxn modelId="{03D1ED20-0870-482F-8F96-15E7DC32AF48}" type="presParOf" srcId="{9BCA15BD-A3A9-4EC1-A810-2A045AB4D115}" destId="{13C3A966-4E8A-49AD-A030-9105149CB32F}" srcOrd="20" destOrd="0" presId="urn:microsoft.com/office/officeart/2005/8/layout/vList5"/>
-    <dgm:cxn modelId="{F4EF2388-4087-4E4D-87EF-CA04090EADB6}" type="presParOf" srcId="{13C3A966-4E8A-49AD-A030-9105149CB32F}" destId="{10712771-EEA9-46FC-889A-0EE60B2185E9}" srcOrd="0" destOrd="0" presId="urn:microsoft.com/office/officeart/2005/8/layout/vList5"/>
-    <dgm:cxn modelId="{4AAE6C4F-A22C-420E-8FDA-166AA35D9515}" type="presParOf" srcId="{13C3A966-4E8A-49AD-A030-9105149CB32F}" destId="{0F78A45B-344A-4078-BAED-213EE7751A53}" srcOrd="1" destOrd="0" presId="urn:microsoft.com/office/officeart/2005/8/layout/vList5"/>
+    <dgm:cxn modelId="{06CA8D59-F876-45B2-9C62-EBEE55E2EB19}" type="presParOf" srcId="{9BCA15BD-A3A9-4EC1-A810-2A045AB4D115}" destId="{7DD9F086-832C-4A59-B46F-BA6C0DB5D718}" srcOrd="0" destOrd="0" presId="urn:microsoft.com/office/officeart/2005/8/layout/vList5"/>
+    <dgm:cxn modelId="{6AD4FA52-B3AC-4E4B-BA8B-332CD5A0018E}" type="presParOf" srcId="{7DD9F086-832C-4A59-B46F-BA6C0DB5D718}" destId="{F7BDF93D-1F3D-4F14-8DC1-87D82AE3304F}" srcOrd="0" destOrd="0" presId="urn:microsoft.com/office/officeart/2005/8/layout/vList5"/>
+    <dgm:cxn modelId="{D5885FE0-2A3E-43BE-9D66-D09B4ADA11F2}" type="presParOf" srcId="{9BCA15BD-A3A9-4EC1-A810-2A045AB4D115}" destId="{120DBDCD-305F-4A6A-A5D1-DFAD64EA1FDC}" srcOrd="1" destOrd="0" presId="urn:microsoft.com/office/officeart/2005/8/layout/vList5"/>
+    <dgm:cxn modelId="{729C7330-97C0-42D9-9010-3192BC9C29B0}" type="presParOf" srcId="{9BCA15BD-A3A9-4EC1-A810-2A045AB4D115}" destId="{617F10EC-3B06-4A24-A355-A8C521CE6710}" srcOrd="2" destOrd="0" presId="urn:microsoft.com/office/officeart/2005/8/layout/vList5"/>
+    <dgm:cxn modelId="{2C839FB7-2E52-4834-9801-470862B7D444}" type="presParOf" srcId="{617F10EC-3B06-4A24-A355-A8C521CE6710}" destId="{AC8E4F3A-7B96-497D-AAC1-D6A3B8952B7D}" srcOrd="0" destOrd="0" presId="urn:microsoft.com/office/officeart/2005/8/layout/vList5"/>
+    <dgm:cxn modelId="{8443E83A-F3CB-46DE-8A90-C3FAC86F58AD}" type="presParOf" srcId="{617F10EC-3B06-4A24-A355-A8C521CE6710}" destId="{B5C587F6-1958-465E-8646-F5C0F8A8DAFE}" srcOrd="1" destOrd="0" presId="urn:microsoft.com/office/officeart/2005/8/layout/vList5"/>
+    <dgm:cxn modelId="{933147DC-AA19-4B99-ADE7-4E743CFA9735}" type="presParOf" srcId="{9BCA15BD-A3A9-4EC1-A810-2A045AB4D115}" destId="{1F021426-3632-4C6F-BA59-C4F4A5B7CFDA}" srcOrd="3" destOrd="0" presId="urn:microsoft.com/office/officeart/2005/8/layout/vList5"/>
+    <dgm:cxn modelId="{16B82B0B-BDE4-4646-847A-F9340AED0142}" type="presParOf" srcId="{9BCA15BD-A3A9-4EC1-A810-2A045AB4D115}" destId="{2BA680F8-F8B7-4E55-B885-C58507B1D444}" srcOrd="4" destOrd="0" presId="urn:microsoft.com/office/officeart/2005/8/layout/vList5"/>
+    <dgm:cxn modelId="{1B2577D3-4945-4841-9348-7343682E0060}" type="presParOf" srcId="{2BA680F8-F8B7-4E55-B885-C58507B1D444}" destId="{D7538AC5-1F2A-45F2-BA1D-18DBB422D24A}" srcOrd="0" destOrd="0" presId="urn:microsoft.com/office/officeart/2005/8/layout/vList5"/>
+    <dgm:cxn modelId="{C488E900-4060-4141-ACA3-DF8506AB54DC}" type="presParOf" srcId="{2BA680F8-F8B7-4E55-B885-C58507B1D444}" destId="{C5F01FB5-94DB-42BC-B1C4-3B19E82B90BE}" srcOrd="1" destOrd="0" presId="urn:microsoft.com/office/officeart/2005/8/layout/vList5"/>
+    <dgm:cxn modelId="{61FC6E32-02B9-4F0B-B39D-0DE5FBA81969}" type="presParOf" srcId="{9BCA15BD-A3A9-4EC1-A810-2A045AB4D115}" destId="{71BEF435-9EB0-43C2-8EA2-2C29D6A6859A}" srcOrd="5" destOrd="0" presId="urn:microsoft.com/office/officeart/2005/8/layout/vList5"/>
+    <dgm:cxn modelId="{3E43ADD4-6914-4362-BA4B-BEA5705584B0}" type="presParOf" srcId="{9BCA15BD-A3A9-4EC1-A810-2A045AB4D115}" destId="{74CF8BCF-BECB-4790-8D87-8E2DC23530DE}" srcOrd="6" destOrd="0" presId="urn:microsoft.com/office/officeart/2005/8/layout/vList5"/>
+    <dgm:cxn modelId="{565AE3EA-77E0-44B4-8DA0-E7F42ED02623}" type="presParOf" srcId="{74CF8BCF-BECB-4790-8D87-8E2DC23530DE}" destId="{3B66D1E0-4681-4CDB-AC91-E0DC70CC477F}" srcOrd="0" destOrd="0" presId="urn:microsoft.com/office/officeart/2005/8/layout/vList5"/>
+    <dgm:cxn modelId="{14BD154F-74B1-4CEA-B540-55D68D452DB6}" type="presParOf" srcId="{74CF8BCF-BECB-4790-8D87-8E2DC23530DE}" destId="{4650AAAC-6218-408B-9858-E1707D8ED7B0}" srcOrd="1" destOrd="0" presId="urn:microsoft.com/office/officeart/2005/8/layout/vList5"/>
+    <dgm:cxn modelId="{42C7FE96-AF08-4A0C-AFA1-4AD0EE6CDCC7}" type="presParOf" srcId="{9BCA15BD-A3A9-4EC1-A810-2A045AB4D115}" destId="{1C2BCC57-C0DD-4EB9-92BF-BB58D10AF17A}" srcOrd="7" destOrd="0" presId="urn:microsoft.com/office/officeart/2005/8/layout/vList5"/>
+    <dgm:cxn modelId="{3214E610-ECE2-47B6-8CBB-E208CA87333C}" type="presParOf" srcId="{9BCA15BD-A3A9-4EC1-A810-2A045AB4D115}" destId="{5203469B-553C-418E-A866-222C68A2596A}" srcOrd="8" destOrd="0" presId="urn:microsoft.com/office/officeart/2005/8/layout/vList5"/>
+    <dgm:cxn modelId="{A2AB5BF3-7675-44DC-AB5F-C94B336EA115}" type="presParOf" srcId="{5203469B-553C-418E-A866-222C68A2596A}" destId="{0437277A-E377-406C-8A37-6F13F2E0729D}" srcOrd="0" destOrd="0" presId="urn:microsoft.com/office/officeart/2005/8/layout/vList5"/>
+    <dgm:cxn modelId="{21DD9690-A463-49CC-A556-1339A8A57A03}" type="presParOf" srcId="{5203469B-553C-418E-A866-222C68A2596A}" destId="{91CCA630-741D-49F6-A9BA-BACA8730BDA7}" srcOrd="1" destOrd="0" presId="urn:microsoft.com/office/officeart/2005/8/layout/vList5"/>
+    <dgm:cxn modelId="{EC3FB705-E6FD-4076-A3FF-E22ECEFB0167}" type="presParOf" srcId="{9BCA15BD-A3A9-4EC1-A810-2A045AB4D115}" destId="{403C4FFF-3865-4E5E-8C72-B4C7CB77D8E6}" srcOrd="9" destOrd="0" presId="urn:microsoft.com/office/officeart/2005/8/layout/vList5"/>
+    <dgm:cxn modelId="{34ED808F-CC64-435B-AE6C-7C1DE47DE541}" type="presParOf" srcId="{9BCA15BD-A3A9-4EC1-A810-2A045AB4D115}" destId="{4C8A4C50-C44E-4414-98A7-9E9F5A89B632}" srcOrd="10" destOrd="0" presId="urn:microsoft.com/office/officeart/2005/8/layout/vList5"/>
+    <dgm:cxn modelId="{1C1B9719-5E14-41C3-863F-0A938A31D50F}" type="presParOf" srcId="{4C8A4C50-C44E-4414-98A7-9E9F5A89B632}" destId="{6F96EA41-2FE1-4DBE-8A53-740DA5FDC58F}" srcOrd="0" destOrd="0" presId="urn:microsoft.com/office/officeart/2005/8/layout/vList5"/>
+    <dgm:cxn modelId="{7B76B263-A4BF-471E-85DF-134F17AD1FB9}" type="presParOf" srcId="{4C8A4C50-C44E-4414-98A7-9E9F5A89B632}" destId="{D65F6AF6-2CBC-4F79-A1FF-B1514C888E2C}" srcOrd="1" destOrd="0" presId="urn:microsoft.com/office/officeart/2005/8/layout/vList5"/>
+    <dgm:cxn modelId="{296C4CF3-CC95-49F2-BE29-1B0BB5AAD43A}" type="presParOf" srcId="{9BCA15BD-A3A9-4EC1-A810-2A045AB4D115}" destId="{1694F90A-CB60-4A89-9CBC-8F2B56E8C701}" srcOrd="11" destOrd="0" presId="urn:microsoft.com/office/officeart/2005/8/layout/vList5"/>
+    <dgm:cxn modelId="{09B7C763-FE42-440A-9C08-A9FE8860587A}" type="presParOf" srcId="{9BCA15BD-A3A9-4EC1-A810-2A045AB4D115}" destId="{C785FD40-CC32-405E-8B1F-9BD7487152ED}" srcOrd="12" destOrd="0" presId="urn:microsoft.com/office/officeart/2005/8/layout/vList5"/>
+    <dgm:cxn modelId="{9C1A3AAB-D0CA-4138-885B-5B4FFEA9A129}" type="presParOf" srcId="{C785FD40-CC32-405E-8B1F-9BD7487152ED}" destId="{D0F5AFF9-B058-436C-AAA3-D01A9EB13714}" srcOrd="0" destOrd="0" presId="urn:microsoft.com/office/officeart/2005/8/layout/vList5"/>
+    <dgm:cxn modelId="{C5BBD8DC-6764-4FA4-9475-BA03AF5AF43E}" type="presParOf" srcId="{C785FD40-CC32-405E-8B1F-9BD7487152ED}" destId="{3ED8D808-EDD8-493B-AA8D-A2B957CBC3AC}" srcOrd="1" destOrd="0" presId="urn:microsoft.com/office/officeart/2005/8/layout/vList5"/>
+    <dgm:cxn modelId="{7FF0E40E-2442-4BDD-9790-B1E0C48AF449}" type="presParOf" srcId="{9BCA15BD-A3A9-4EC1-A810-2A045AB4D115}" destId="{D990CC16-1D42-44EF-A4A9-85B0FA3074C4}" srcOrd="13" destOrd="0" presId="urn:microsoft.com/office/officeart/2005/8/layout/vList5"/>
+    <dgm:cxn modelId="{FFDFD016-961F-4C8E-B516-4402263430AC}" type="presParOf" srcId="{9BCA15BD-A3A9-4EC1-A810-2A045AB4D115}" destId="{A70A68E7-1478-411E-B676-A215B5776F5B}" srcOrd="14" destOrd="0" presId="urn:microsoft.com/office/officeart/2005/8/layout/vList5"/>
+    <dgm:cxn modelId="{27C45CE8-2CDB-4549-9F96-AE714BDFBE44}" type="presParOf" srcId="{A70A68E7-1478-411E-B676-A215B5776F5B}" destId="{ED03144D-96BB-4333-943B-6905E596A1EF}" srcOrd="0" destOrd="0" presId="urn:microsoft.com/office/officeart/2005/8/layout/vList5"/>
+    <dgm:cxn modelId="{EE4F659F-1D49-459A-AFE9-DF9FC7103E9A}" type="presParOf" srcId="{A70A68E7-1478-411E-B676-A215B5776F5B}" destId="{B1F9CDF6-97A8-44A7-B1CF-AAB26646D181}" srcOrd="1" destOrd="0" presId="urn:microsoft.com/office/officeart/2005/8/layout/vList5"/>
+    <dgm:cxn modelId="{6CBD5EA8-9987-44EB-8A9F-8FD75795A2E0}" type="presParOf" srcId="{9BCA15BD-A3A9-4EC1-A810-2A045AB4D115}" destId="{10238910-FA6B-4D09-8200-D55798C7745B}" srcOrd="15" destOrd="0" presId="urn:microsoft.com/office/officeart/2005/8/layout/vList5"/>
+    <dgm:cxn modelId="{176E51BE-3FDA-4838-8A43-D204BBA56BD0}" type="presParOf" srcId="{9BCA15BD-A3A9-4EC1-A810-2A045AB4D115}" destId="{6988CDF3-4C56-461E-A239-2A5BD1ACDE70}" srcOrd="16" destOrd="0" presId="urn:microsoft.com/office/officeart/2005/8/layout/vList5"/>
+    <dgm:cxn modelId="{1C4D3F60-3569-44B6-AAF0-DF907DBB1F72}" type="presParOf" srcId="{6988CDF3-4C56-461E-A239-2A5BD1ACDE70}" destId="{A3BA2915-06D7-4AC5-B5A2-010E9E326B75}" srcOrd="0" destOrd="0" presId="urn:microsoft.com/office/officeart/2005/8/layout/vList5"/>
+    <dgm:cxn modelId="{BCB0A990-C658-4328-BA9E-4DC53F6B9A35}" type="presParOf" srcId="{6988CDF3-4C56-461E-A239-2A5BD1ACDE70}" destId="{CD8481E6-C840-46B9-833E-C7E930442A83}" srcOrd="1" destOrd="0" presId="urn:microsoft.com/office/officeart/2005/8/layout/vList5"/>
+    <dgm:cxn modelId="{8AA9BD80-2A74-4153-AE56-08B7A2093415}" type="presParOf" srcId="{9BCA15BD-A3A9-4EC1-A810-2A045AB4D115}" destId="{6C09176B-E194-47CA-994D-2972F2824B29}" srcOrd="17" destOrd="0" presId="urn:microsoft.com/office/officeart/2005/8/layout/vList5"/>
+    <dgm:cxn modelId="{F6FD5BFC-0C0F-4930-9578-DA82F7C432C4}" type="presParOf" srcId="{9BCA15BD-A3A9-4EC1-A810-2A045AB4D115}" destId="{3E100BD4-8B1D-431C-A5EB-91EDDF8355F6}" srcOrd="18" destOrd="0" presId="urn:microsoft.com/office/officeart/2005/8/layout/vList5"/>
+    <dgm:cxn modelId="{49612AEC-8534-455D-B358-301A2052AF43}" type="presParOf" srcId="{3E100BD4-8B1D-431C-A5EB-91EDDF8355F6}" destId="{D4EC4AF1-6162-4C5F-933E-9A0D07291E02}" srcOrd="0" destOrd="0" presId="urn:microsoft.com/office/officeart/2005/8/layout/vList5"/>
+    <dgm:cxn modelId="{E1D29C71-842A-4955-AD64-2D8CDABA6064}" type="presParOf" srcId="{3E100BD4-8B1D-431C-A5EB-91EDDF8355F6}" destId="{52BD1966-C6C2-4122-8D6F-E46F1D3D8D42}" srcOrd="1" destOrd="0" presId="urn:microsoft.com/office/officeart/2005/8/layout/vList5"/>
+    <dgm:cxn modelId="{69129231-1203-48A9-8361-E9241C588269}" type="presParOf" srcId="{9BCA15BD-A3A9-4EC1-A810-2A045AB4D115}" destId="{E7F37753-6FB1-49D5-943D-D043C2CDC4BA}" srcOrd="19" destOrd="0" presId="urn:microsoft.com/office/officeart/2005/8/layout/vList5"/>
+    <dgm:cxn modelId="{5B017CA2-8CE4-478B-881F-34476E7CA11B}" type="presParOf" srcId="{9BCA15BD-A3A9-4EC1-A810-2A045AB4D115}" destId="{13C3A966-4E8A-49AD-A030-9105149CB32F}" srcOrd="20" destOrd="0" presId="urn:microsoft.com/office/officeart/2005/8/layout/vList5"/>
+    <dgm:cxn modelId="{BCDF2160-2BDD-415D-AF1F-977630B74EA9}" type="presParOf" srcId="{13C3A966-4E8A-49AD-A030-9105149CB32F}" destId="{10712771-EEA9-46FC-889A-0EE60B2185E9}" srcOrd="0" destOrd="0" presId="urn:microsoft.com/office/officeart/2005/8/layout/vList5"/>
+    <dgm:cxn modelId="{A888B3FC-11B2-4524-ADE0-D87E117EC088}" type="presParOf" srcId="{13C3A966-4E8A-49AD-A030-9105149CB32F}" destId="{0F78A45B-344A-4078-BAED-213EE7751A53}" srcOrd="1" destOrd="0" presId="urn:microsoft.com/office/officeart/2005/8/layout/vList5"/>
   </dgm:cxnLst>
   <dgm:bg/>
   <dgm:whole/>
@@ -10328,31 +10586,31 @@
     </dgm:pt>
   </dgm:ptLst>
   <dgm:cxnLst>
-    <dgm:cxn modelId="{E280566A-066A-4914-9137-541DAAD9D40E}" type="presOf" srcId="{82893AD0-F9A4-420A-B0A4-D9AE0DA5B7C8}" destId="{03E59D7E-C2FA-4501-A414-226963A353C8}" srcOrd="0" destOrd="0" presId="urn:microsoft.com/office/officeart/2005/8/layout/process1"/>
-    <dgm:cxn modelId="{4EDCCEDF-0353-47B8-87EC-843AF52DE666}" type="presOf" srcId="{E61A9B51-0256-4E5C-B63D-2118BF56BE4E}" destId="{F766C4F9-0606-4D00-86CD-180F14FB6D15}" srcOrd="0" destOrd="0" presId="urn:microsoft.com/office/officeart/2005/8/layout/process1"/>
-    <dgm:cxn modelId="{8FDFE929-5B23-4F0C-AE2F-94D123D36986}" type="presOf" srcId="{69991430-8197-4662-A1A7-99C9FF8B7189}" destId="{C01C9A8B-7C5B-49E9-9BC1-E5277A1BCE02}" srcOrd="0" destOrd="0" presId="urn:microsoft.com/office/officeart/2005/8/layout/process1"/>
-    <dgm:cxn modelId="{C57E0295-62A1-4EDB-AA03-7949413EA1C7}" type="presOf" srcId="{3F71C50C-776A-48F9-934A-6A7F745AA632}" destId="{58FC3A76-9BA5-41E8-89A0-86AC5CE800EC}" srcOrd="0" destOrd="0" presId="urn:microsoft.com/office/officeart/2005/8/layout/process1"/>
-    <dgm:cxn modelId="{D2CC36B7-A26C-4E81-A978-20BAB21DD97A}" type="presOf" srcId="{80A3F666-ADD0-4A8D-867E-ED9A96DA65F9}" destId="{68492DC0-4E1B-4E2C-BEEA-FDC2150F7F73}" srcOrd="0" destOrd="0" presId="urn:microsoft.com/office/officeart/2005/8/layout/process1"/>
+    <dgm:cxn modelId="{8C93C50A-C864-43D4-B1FE-E851B21E63F4}" type="presOf" srcId="{F29E8148-88FB-4D26-9DAF-7F2499F8A69A}" destId="{20A510D4-1F61-451F-84C4-DF2C50EEB132}" srcOrd="0" destOrd="0" presId="urn:microsoft.com/office/officeart/2005/8/layout/process1"/>
+    <dgm:cxn modelId="{CFF8FF85-B95C-4900-9CBF-CD9722D0E13E}" type="presOf" srcId="{82893AD0-F9A4-420A-B0A4-D9AE0DA5B7C8}" destId="{03E59D7E-C2FA-4501-A414-226963A353C8}" srcOrd="0" destOrd="0" presId="urn:microsoft.com/office/officeart/2005/8/layout/process1"/>
+    <dgm:cxn modelId="{D9A37FD0-9A39-495A-81F7-BBB7EE21874E}" type="presOf" srcId="{80A3F666-ADD0-4A8D-867E-ED9A96DA65F9}" destId="{68492DC0-4E1B-4E2C-BEEA-FDC2150F7F73}" srcOrd="0" destOrd="0" presId="urn:microsoft.com/office/officeart/2005/8/layout/process1"/>
+    <dgm:cxn modelId="{10E9F299-EBF9-4153-85F0-B891324B8A98}" type="presOf" srcId="{EBB944A1-DFE0-46E0-9296-72632E6D9AB6}" destId="{977B3C1A-E598-4306-9417-3624CAA5DB25}" srcOrd="0" destOrd="0" presId="urn:microsoft.com/office/officeart/2005/8/layout/process1"/>
+    <dgm:cxn modelId="{211404D2-3725-45CB-9727-AC79DB5BC78B}" type="presOf" srcId="{F29E8148-88FB-4D26-9DAF-7F2499F8A69A}" destId="{AE1C632E-99CD-44A7-8530-CC058570C596}" srcOrd="1" destOrd="0" presId="urn:microsoft.com/office/officeart/2005/8/layout/process1"/>
+    <dgm:cxn modelId="{A59E6623-EDB2-46E8-A29C-665F33CB0258}" type="presOf" srcId="{3F71C50C-776A-48F9-934A-6A7F745AA632}" destId="{58FC3A76-9BA5-41E8-89A0-86AC5CE800EC}" srcOrd="0" destOrd="0" presId="urn:microsoft.com/office/officeart/2005/8/layout/process1"/>
     <dgm:cxn modelId="{F6924BC8-ED93-41C1-BAF7-A35E01986BED}" srcId="{3F71C50C-776A-48F9-934A-6A7F745AA632}" destId="{80A3F666-ADD0-4A8D-867E-ED9A96DA65F9}" srcOrd="3" destOrd="0" parTransId="{5C269350-640B-42D7-84E5-137226739911}" sibTransId="{2F3A52DD-F7A8-46E8-921F-EB79DE0758E3}"/>
-    <dgm:cxn modelId="{49DE8061-59B3-4533-B7A6-732A78794668}" type="presOf" srcId="{E61A9B51-0256-4E5C-B63D-2118BF56BE4E}" destId="{3F5A7BEA-9F11-4FDD-B629-8E953595B6E2}" srcOrd="1" destOrd="0" presId="urn:microsoft.com/office/officeart/2005/8/layout/process1"/>
-    <dgm:cxn modelId="{8EBC22CB-470F-4F7B-BF77-CB4EE21E7AB2}" type="presOf" srcId="{F29E8148-88FB-4D26-9DAF-7F2499F8A69A}" destId="{AE1C632E-99CD-44A7-8530-CC058570C596}" srcOrd="1" destOrd="0" presId="urn:microsoft.com/office/officeart/2005/8/layout/process1"/>
+    <dgm:cxn modelId="{62C308FF-E173-4425-8CFA-CC241C749672}" type="presOf" srcId="{69991430-8197-4662-A1A7-99C9FF8B7189}" destId="{C01C9A8B-7C5B-49E9-9BC1-E5277A1BCE02}" srcOrd="0" destOrd="0" presId="urn:microsoft.com/office/officeart/2005/8/layout/process1"/>
     <dgm:cxn modelId="{4FEC1F0B-F4C1-4FEB-B671-7C1CC8752C5F}" srcId="{3F71C50C-776A-48F9-934A-6A7F745AA632}" destId="{3A68D2B9-78D5-4ED9-84E8-C52ED2598D90}" srcOrd="1" destOrd="0" parTransId="{AD837B20-4CB1-4799-9D57-54F8BAC5B9FC}" sibTransId="{E61A9B51-0256-4E5C-B63D-2118BF56BE4E}"/>
-    <dgm:cxn modelId="{C1AF9251-2BE0-4A4E-BBED-D95A23E5E883}" type="presOf" srcId="{F29E8148-88FB-4D26-9DAF-7F2499F8A69A}" destId="{20A510D4-1F61-451F-84C4-DF2C50EEB132}" srcOrd="0" destOrd="0" presId="urn:microsoft.com/office/officeart/2005/8/layout/process1"/>
     <dgm:cxn modelId="{B879222A-3A2F-4887-8C6E-2C997CA43AAD}" srcId="{3F71C50C-776A-48F9-934A-6A7F745AA632}" destId="{69991430-8197-4662-A1A7-99C9FF8B7189}" srcOrd="2" destOrd="0" parTransId="{41F76294-2E75-4401-A947-7236F4ABAFAA}" sibTransId="{F29E8148-88FB-4D26-9DAF-7F2499F8A69A}"/>
+    <dgm:cxn modelId="{65940E64-F6A1-4BB9-AF2E-9C486CABB52A}" type="presOf" srcId="{EBB944A1-DFE0-46E0-9296-72632E6D9AB6}" destId="{0253F6E7-C627-420F-868C-6308F1AC3001}" srcOrd="1" destOrd="0" presId="urn:microsoft.com/office/officeart/2005/8/layout/process1"/>
     <dgm:cxn modelId="{F6CD3B17-E195-4D00-87F5-6ED9E740C04F}" srcId="{3F71C50C-776A-48F9-934A-6A7F745AA632}" destId="{82893AD0-F9A4-420A-B0A4-D9AE0DA5B7C8}" srcOrd="0" destOrd="0" parTransId="{31736CC9-C87D-4C6F-A62A-3449A3ECD739}" sibTransId="{EBB944A1-DFE0-46E0-9296-72632E6D9AB6}"/>
-    <dgm:cxn modelId="{0BC7749C-C0E4-45E9-99BA-CC17388CCD12}" type="presOf" srcId="{EBB944A1-DFE0-46E0-9296-72632E6D9AB6}" destId="{0253F6E7-C627-420F-868C-6308F1AC3001}" srcOrd="1" destOrd="0" presId="urn:microsoft.com/office/officeart/2005/8/layout/process1"/>
-    <dgm:cxn modelId="{B944CD1D-62C3-4997-8F42-50913107C225}" type="presOf" srcId="{3A68D2B9-78D5-4ED9-84E8-C52ED2598D90}" destId="{018132D1-1205-4F6D-A5F2-BE7B30CEC6B3}" srcOrd="0" destOrd="0" presId="urn:microsoft.com/office/officeart/2005/8/layout/process1"/>
-    <dgm:cxn modelId="{A280A7CB-4B27-4040-806D-16258E695A1E}" type="presOf" srcId="{EBB944A1-DFE0-46E0-9296-72632E6D9AB6}" destId="{977B3C1A-E598-4306-9417-3624CAA5DB25}" srcOrd="0" destOrd="0" presId="urn:microsoft.com/office/officeart/2005/8/layout/process1"/>
-    <dgm:cxn modelId="{87BB5B64-CE62-4819-9EE0-FAE2499A2121}" type="presParOf" srcId="{58FC3A76-9BA5-41E8-89A0-86AC5CE800EC}" destId="{03E59D7E-C2FA-4501-A414-226963A353C8}" srcOrd="0" destOrd="0" presId="urn:microsoft.com/office/officeart/2005/8/layout/process1"/>
-    <dgm:cxn modelId="{3A3EBB36-59C2-4869-8ED1-4FB2ED27C3A9}" type="presParOf" srcId="{58FC3A76-9BA5-41E8-89A0-86AC5CE800EC}" destId="{977B3C1A-E598-4306-9417-3624CAA5DB25}" srcOrd="1" destOrd="0" presId="urn:microsoft.com/office/officeart/2005/8/layout/process1"/>
-    <dgm:cxn modelId="{77D79174-E852-44F2-8E55-F68FE1438CAC}" type="presParOf" srcId="{977B3C1A-E598-4306-9417-3624CAA5DB25}" destId="{0253F6E7-C627-420F-868C-6308F1AC3001}" srcOrd="0" destOrd="0" presId="urn:microsoft.com/office/officeart/2005/8/layout/process1"/>
-    <dgm:cxn modelId="{6FD8304F-AC4E-4534-A42F-33AFE1E763FE}" type="presParOf" srcId="{58FC3A76-9BA5-41E8-89A0-86AC5CE800EC}" destId="{018132D1-1205-4F6D-A5F2-BE7B30CEC6B3}" srcOrd="2" destOrd="0" presId="urn:microsoft.com/office/officeart/2005/8/layout/process1"/>
-    <dgm:cxn modelId="{DE32F4CE-776E-4B28-AC34-7DBCB03A5F7D}" type="presParOf" srcId="{58FC3A76-9BA5-41E8-89A0-86AC5CE800EC}" destId="{F766C4F9-0606-4D00-86CD-180F14FB6D15}" srcOrd="3" destOrd="0" presId="urn:microsoft.com/office/officeart/2005/8/layout/process1"/>
-    <dgm:cxn modelId="{C47D8FD3-14A6-448E-9C87-8F9D6C22879D}" type="presParOf" srcId="{F766C4F9-0606-4D00-86CD-180F14FB6D15}" destId="{3F5A7BEA-9F11-4FDD-B629-8E953595B6E2}" srcOrd="0" destOrd="0" presId="urn:microsoft.com/office/officeart/2005/8/layout/process1"/>
-    <dgm:cxn modelId="{CC79673D-D7EE-48AA-A3B6-8C4AE69B01E9}" type="presParOf" srcId="{58FC3A76-9BA5-41E8-89A0-86AC5CE800EC}" destId="{C01C9A8B-7C5B-49E9-9BC1-E5277A1BCE02}" srcOrd="4" destOrd="0" presId="urn:microsoft.com/office/officeart/2005/8/layout/process1"/>
-    <dgm:cxn modelId="{7161C2E1-3AB7-4CC4-979D-8AE688C7C370}" type="presParOf" srcId="{58FC3A76-9BA5-41E8-89A0-86AC5CE800EC}" destId="{20A510D4-1F61-451F-84C4-DF2C50EEB132}" srcOrd="5" destOrd="0" presId="urn:microsoft.com/office/officeart/2005/8/layout/process1"/>
-    <dgm:cxn modelId="{265777AF-6A70-4712-89FA-35E00E337121}" type="presParOf" srcId="{20A510D4-1F61-451F-84C4-DF2C50EEB132}" destId="{AE1C632E-99CD-44A7-8530-CC058570C596}" srcOrd="0" destOrd="0" presId="urn:microsoft.com/office/officeart/2005/8/layout/process1"/>
-    <dgm:cxn modelId="{DACEAC53-98AB-493D-A389-70D27F30A923}" type="presParOf" srcId="{58FC3A76-9BA5-41E8-89A0-86AC5CE800EC}" destId="{68492DC0-4E1B-4E2C-BEEA-FDC2150F7F73}" srcOrd="6" destOrd="0" presId="urn:microsoft.com/office/officeart/2005/8/layout/process1"/>
+    <dgm:cxn modelId="{7302B7BA-1789-443B-846C-95C385AAFBE2}" type="presOf" srcId="{E61A9B51-0256-4E5C-B63D-2118BF56BE4E}" destId="{F766C4F9-0606-4D00-86CD-180F14FB6D15}" srcOrd="0" destOrd="0" presId="urn:microsoft.com/office/officeart/2005/8/layout/process1"/>
+    <dgm:cxn modelId="{BC234B6B-B5DD-4244-8046-44D242C27835}" type="presOf" srcId="{3A68D2B9-78D5-4ED9-84E8-C52ED2598D90}" destId="{018132D1-1205-4F6D-A5F2-BE7B30CEC6B3}" srcOrd="0" destOrd="0" presId="urn:microsoft.com/office/officeart/2005/8/layout/process1"/>
+    <dgm:cxn modelId="{F226ACF1-EC75-4301-B4D6-8D51D72369FC}" type="presOf" srcId="{E61A9B51-0256-4E5C-B63D-2118BF56BE4E}" destId="{3F5A7BEA-9F11-4FDD-B629-8E953595B6E2}" srcOrd="1" destOrd="0" presId="urn:microsoft.com/office/officeart/2005/8/layout/process1"/>
+    <dgm:cxn modelId="{4D53B60E-0F3A-48F4-9788-CEF4FE8DBC83}" type="presParOf" srcId="{58FC3A76-9BA5-41E8-89A0-86AC5CE800EC}" destId="{03E59D7E-C2FA-4501-A414-226963A353C8}" srcOrd="0" destOrd="0" presId="urn:microsoft.com/office/officeart/2005/8/layout/process1"/>
+    <dgm:cxn modelId="{7F5CB823-B208-4884-BA85-0854C2AC99C4}" type="presParOf" srcId="{58FC3A76-9BA5-41E8-89A0-86AC5CE800EC}" destId="{977B3C1A-E598-4306-9417-3624CAA5DB25}" srcOrd="1" destOrd="0" presId="urn:microsoft.com/office/officeart/2005/8/layout/process1"/>
+    <dgm:cxn modelId="{02D395FD-BACB-4E29-8976-FB892F7D64C3}" type="presParOf" srcId="{977B3C1A-E598-4306-9417-3624CAA5DB25}" destId="{0253F6E7-C627-420F-868C-6308F1AC3001}" srcOrd="0" destOrd="0" presId="urn:microsoft.com/office/officeart/2005/8/layout/process1"/>
+    <dgm:cxn modelId="{6EB59F30-D0B8-4D16-B29C-28C19FCF7B72}" type="presParOf" srcId="{58FC3A76-9BA5-41E8-89A0-86AC5CE800EC}" destId="{018132D1-1205-4F6D-A5F2-BE7B30CEC6B3}" srcOrd="2" destOrd="0" presId="urn:microsoft.com/office/officeart/2005/8/layout/process1"/>
+    <dgm:cxn modelId="{DDAC8DC2-9EB4-4F94-8E12-5068CEC85756}" type="presParOf" srcId="{58FC3A76-9BA5-41E8-89A0-86AC5CE800EC}" destId="{F766C4F9-0606-4D00-86CD-180F14FB6D15}" srcOrd="3" destOrd="0" presId="urn:microsoft.com/office/officeart/2005/8/layout/process1"/>
+    <dgm:cxn modelId="{12A0552A-7EEB-4C3C-81A4-01DCF1696A35}" type="presParOf" srcId="{F766C4F9-0606-4D00-86CD-180F14FB6D15}" destId="{3F5A7BEA-9F11-4FDD-B629-8E953595B6E2}" srcOrd="0" destOrd="0" presId="urn:microsoft.com/office/officeart/2005/8/layout/process1"/>
+    <dgm:cxn modelId="{9BE71045-4D4C-4AE7-AC73-B27320DB162E}" type="presParOf" srcId="{58FC3A76-9BA5-41E8-89A0-86AC5CE800EC}" destId="{C01C9A8B-7C5B-49E9-9BC1-E5277A1BCE02}" srcOrd="4" destOrd="0" presId="urn:microsoft.com/office/officeart/2005/8/layout/process1"/>
+    <dgm:cxn modelId="{0E605DA9-D211-46BA-9E6A-BC9E5342F146}" type="presParOf" srcId="{58FC3A76-9BA5-41E8-89A0-86AC5CE800EC}" destId="{20A510D4-1F61-451F-84C4-DF2C50EEB132}" srcOrd="5" destOrd="0" presId="urn:microsoft.com/office/officeart/2005/8/layout/process1"/>
+    <dgm:cxn modelId="{CF1A62AB-3A88-4D02-B01D-1F4CD413F26D}" type="presParOf" srcId="{20A510D4-1F61-451F-84C4-DF2C50EEB132}" destId="{AE1C632E-99CD-44A7-8530-CC058570C596}" srcOrd="0" destOrd="0" presId="urn:microsoft.com/office/officeart/2005/8/layout/process1"/>
+    <dgm:cxn modelId="{354A2E25-A827-4A55-BF6C-C34EF7BFD643}" type="presParOf" srcId="{58FC3A76-9BA5-41E8-89A0-86AC5CE800EC}" destId="{68492DC0-4E1B-4E2C-BEEA-FDC2150F7F73}" srcOrd="6" destOrd="0" presId="urn:microsoft.com/office/officeart/2005/8/layout/process1"/>
   </dgm:cxnLst>
   <dgm:bg/>
   <dgm:whole/>
@@ -10519,17 +10777,17 @@
     </dgm:pt>
   </dgm:ptLst>
   <dgm:cxnLst>
-    <dgm:cxn modelId="{8D6D72B9-C214-455F-9EC1-3B594DD555F9}" type="presOf" srcId="{8663DEE3-9744-44F4-9A15-FF107CCA028A}" destId="{5482F8E3-DDD2-49B5-A439-21A00898B664}" srcOrd="0" destOrd="0" presId="urn:microsoft.com/office/officeart/2005/8/layout/process2"/>
-    <dgm:cxn modelId="{7EDBE090-B617-49B2-9882-CB35639709CB}" type="presOf" srcId="{BE89904A-E95F-49B2-8CEC-328E9BEB01BA}" destId="{E2089F1C-C461-4F03-B595-8320A023AA44}" srcOrd="1" destOrd="0" presId="urn:microsoft.com/office/officeart/2005/8/layout/process2"/>
-    <dgm:cxn modelId="{95709BEB-1264-44EB-8F52-EC3995FA8E7C}" type="presOf" srcId="{69650C4E-E456-4FD4-862B-F7B2F27E3FF4}" destId="{4C660FF2-66C6-410F-8EAA-266D4AF3D258}" srcOrd="0" destOrd="0" presId="urn:microsoft.com/office/officeart/2005/8/layout/process2"/>
+    <dgm:cxn modelId="{A3A85CE7-77E5-46B6-9D5F-7007729D045C}" type="presOf" srcId="{8663DEE3-9744-44F4-9A15-FF107CCA028A}" destId="{5482F8E3-DDD2-49B5-A439-21A00898B664}" srcOrd="0" destOrd="0" presId="urn:microsoft.com/office/officeart/2005/8/layout/process2"/>
     <dgm:cxn modelId="{DF1D74E6-C323-4A0E-BE03-31F47EB93507}" srcId="{8663DEE3-9744-44F4-9A15-FF107CCA028A}" destId="{7D8E8636-C391-4FED-8F17-32BC99A9CC74}" srcOrd="1" destOrd="0" parTransId="{7B0F7443-C83E-42FD-A84D-461B2735A3DF}" sibTransId="{E4BF9A3C-3A1C-4A4E-BFAE-B422AAAAAA34}"/>
-    <dgm:cxn modelId="{3D06285F-689E-4E44-957F-AEEAA11E1F58}" type="presOf" srcId="{BE89904A-E95F-49B2-8CEC-328E9BEB01BA}" destId="{B98EB6F1-6433-4407-8A09-D3619B9A0A3A}" srcOrd="0" destOrd="0" presId="urn:microsoft.com/office/officeart/2005/8/layout/process2"/>
     <dgm:cxn modelId="{E7E5C17C-87BD-4A5F-B45E-83CFE201CF83}" srcId="{8663DEE3-9744-44F4-9A15-FF107CCA028A}" destId="{69650C4E-E456-4FD4-862B-F7B2F27E3FF4}" srcOrd="0" destOrd="0" parTransId="{8D8103B4-1567-4B05-9EB9-F215B16FA327}" sibTransId="{BE89904A-E95F-49B2-8CEC-328E9BEB01BA}"/>
-    <dgm:cxn modelId="{63878A2C-C251-4F3A-9D8D-059E4B6368C2}" type="presOf" srcId="{7D8E8636-C391-4FED-8F17-32BC99A9CC74}" destId="{5C748CF8-ECC3-4691-AB8B-1326E3573F68}" srcOrd="0" destOrd="0" presId="urn:microsoft.com/office/officeart/2005/8/layout/process2"/>
-    <dgm:cxn modelId="{DFF6F998-088D-4263-BA50-8A43F541AA30}" type="presParOf" srcId="{5482F8E3-DDD2-49B5-A439-21A00898B664}" destId="{4C660FF2-66C6-410F-8EAA-266D4AF3D258}" srcOrd="0" destOrd="0" presId="urn:microsoft.com/office/officeart/2005/8/layout/process2"/>
-    <dgm:cxn modelId="{605FD2FC-E061-4648-8902-FEAAC7873FBF}" type="presParOf" srcId="{5482F8E3-DDD2-49B5-A439-21A00898B664}" destId="{B98EB6F1-6433-4407-8A09-D3619B9A0A3A}" srcOrd="1" destOrd="0" presId="urn:microsoft.com/office/officeart/2005/8/layout/process2"/>
-    <dgm:cxn modelId="{16D0F726-1F7F-4466-8A8A-2F78A44A0EBC}" type="presParOf" srcId="{B98EB6F1-6433-4407-8A09-D3619B9A0A3A}" destId="{E2089F1C-C461-4F03-B595-8320A023AA44}" srcOrd="0" destOrd="0" presId="urn:microsoft.com/office/officeart/2005/8/layout/process2"/>
-    <dgm:cxn modelId="{E62A2737-3408-403B-B37A-986D74296FD2}" type="presParOf" srcId="{5482F8E3-DDD2-49B5-A439-21A00898B664}" destId="{5C748CF8-ECC3-4691-AB8B-1326E3573F68}" srcOrd="2" destOrd="0" presId="urn:microsoft.com/office/officeart/2005/8/layout/process2"/>
+    <dgm:cxn modelId="{4F3AD86F-4163-48DE-B282-B057E2563B3B}" type="presOf" srcId="{69650C4E-E456-4FD4-862B-F7B2F27E3FF4}" destId="{4C660FF2-66C6-410F-8EAA-266D4AF3D258}" srcOrd="0" destOrd="0" presId="urn:microsoft.com/office/officeart/2005/8/layout/process2"/>
+    <dgm:cxn modelId="{DB2533C1-F9B2-4E87-8769-EB89E09CA115}" type="presOf" srcId="{BE89904A-E95F-49B2-8CEC-328E9BEB01BA}" destId="{E2089F1C-C461-4F03-B595-8320A023AA44}" srcOrd="1" destOrd="0" presId="urn:microsoft.com/office/officeart/2005/8/layout/process2"/>
+    <dgm:cxn modelId="{4BCC1BC2-1053-47E8-AFDB-6932894AAAAB}" type="presOf" srcId="{7D8E8636-C391-4FED-8F17-32BC99A9CC74}" destId="{5C748CF8-ECC3-4691-AB8B-1326E3573F68}" srcOrd="0" destOrd="0" presId="urn:microsoft.com/office/officeart/2005/8/layout/process2"/>
+    <dgm:cxn modelId="{14722516-3911-4937-A2A2-0CCD6F7B0EA1}" type="presOf" srcId="{BE89904A-E95F-49B2-8CEC-328E9BEB01BA}" destId="{B98EB6F1-6433-4407-8A09-D3619B9A0A3A}" srcOrd="0" destOrd="0" presId="urn:microsoft.com/office/officeart/2005/8/layout/process2"/>
+    <dgm:cxn modelId="{0414FA27-7997-427F-BFFC-8B1CA1DEF21B}" type="presParOf" srcId="{5482F8E3-DDD2-49B5-A439-21A00898B664}" destId="{4C660FF2-66C6-410F-8EAA-266D4AF3D258}" srcOrd="0" destOrd="0" presId="urn:microsoft.com/office/officeart/2005/8/layout/process2"/>
+    <dgm:cxn modelId="{D0485E32-CFA9-4A31-838A-D7181A4161AD}" type="presParOf" srcId="{5482F8E3-DDD2-49B5-A439-21A00898B664}" destId="{B98EB6F1-6433-4407-8A09-D3619B9A0A3A}" srcOrd="1" destOrd="0" presId="urn:microsoft.com/office/officeart/2005/8/layout/process2"/>
+    <dgm:cxn modelId="{F5BC0AC8-76F4-4583-BE00-8B6418735B92}" type="presParOf" srcId="{B98EB6F1-6433-4407-8A09-D3619B9A0A3A}" destId="{E2089F1C-C461-4F03-B595-8320A023AA44}" srcOrd="0" destOrd="0" presId="urn:microsoft.com/office/officeart/2005/8/layout/process2"/>
+    <dgm:cxn modelId="{BA8CB310-203E-4448-B5A1-5D9FE131ADAB}" type="presParOf" srcId="{5482F8E3-DDD2-49B5-A439-21A00898B664}" destId="{5C748CF8-ECC3-4691-AB8B-1326E3573F68}" srcOrd="2" destOrd="0" presId="urn:microsoft.com/office/officeart/2005/8/layout/process2"/>
   </dgm:cxnLst>
   <dgm:bg/>
   <dgm:whole/>
@@ -10610,9 +10868,9 @@
   </dgm:ptLst>
   <dgm:cxnLst>
     <dgm:cxn modelId="{DF1D74E6-C323-4A0E-BE03-31F47EB93507}" srcId="{8663DEE3-9744-44F4-9A15-FF107CCA028A}" destId="{7D8E8636-C391-4FED-8F17-32BC99A9CC74}" srcOrd="0" destOrd="0" parTransId="{7B0F7443-C83E-42FD-A84D-461B2735A3DF}" sibTransId="{E4BF9A3C-3A1C-4A4E-BFAE-B422AAAAAA34}"/>
-    <dgm:cxn modelId="{C3669924-C1BF-48AC-8C83-6355C231C810}" type="presOf" srcId="{7D8E8636-C391-4FED-8F17-32BC99A9CC74}" destId="{5C748CF8-ECC3-4691-AB8B-1326E3573F68}" srcOrd="0" destOrd="0" presId="urn:microsoft.com/office/officeart/2005/8/layout/process2"/>
-    <dgm:cxn modelId="{F13E3D59-E9DB-4D52-A7A9-008F3CAEFA53}" type="presOf" srcId="{8663DEE3-9744-44F4-9A15-FF107CCA028A}" destId="{5482F8E3-DDD2-49B5-A439-21A00898B664}" srcOrd="0" destOrd="0" presId="urn:microsoft.com/office/officeart/2005/8/layout/process2"/>
-    <dgm:cxn modelId="{14AA7CC1-5944-49CB-A36E-6EDE09BCF9F3}" type="presParOf" srcId="{5482F8E3-DDD2-49B5-A439-21A00898B664}" destId="{5C748CF8-ECC3-4691-AB8B-1326E3573F68}" srcOrd="0" destOrd="0" presId="urn:microsoft.com/office/officeart/2005/8/layout/process2"/>
+    <dgm:cxn modelId="{74EBF4F6-AF8B-448A-B9B9-E91B1784526E}" type="presOf" srcId="{8663DEE3-9744-44F4-9A15-FF107CCA028A}" destId="{5482F8E3-DDD2-49B5-A439-21A00898B664}" srcOrd="0" destOrd="0" presId="urn:microsoft.com/office/officeart/2005/8/layout/process2"/>
+    <dgm:cxn modelId="{FB7CDFFC-738A-487E-B084-C104F5BFC98C}" type="presOf" srcId="{7D8E8636-C391-4FED-8F17-32BC99A9CC74}" destId="{5C748CF8-ECC3-4691-AB8B-1326E3573F68}" srcOrd="0" destOrd="0" presId="urn:microsoft.com/office/officeart/2005/8/layout/process2"/>
+    <dgm:cxn modelId="{5DC4D747-1388-40F2-9DAD-066CCC99924E}" type="presParOf" srcId="{5482F8E3-DDD2-49B5-A439-21A00898B664}" destId="{5C748CF8-ECC3-4691-AB8B-1326E3573F68}" srcOrd="0" destOrd="0" presId="urn:microsoft.com/office/officeart/2005/8/layout/process2"/>
   </dgm:cxnLst>
   <dgm:bg/>
   <dgm:whole/>
@@ -10781,17 +11039,17 @@
     </dgm:pt>
   </dgm:ptLst>
   <dgm:cxnLst>
-    <dgm:cxn modelId="{B23D9822-F24F-4C84-9785-1A49ED43862F}" type="presOf" srcId="{8663DEE3-9744-44F4-9A15-FF107CCA028A}" destId="{5482F8E3-DDD2-49B5-A439-21A00898B664}" srcOrd="0" destOrd="0" presId="urn:microsoft.com/office/officeart/2005/8/layout/process2"/>
-    <dgm:cxn modelId="{4526983B-C670-421F-9AC8-CF7C4152BA34}" type="presOf" srcId="{7D8E8636-C391-4FED-8F17-32BC99A9CC74}" destId="{5C748CF8-ECC3-4691-AB8B-1326E3573F68}" srcOrd="0" destOrd="0" presId="urn:microsoft.com/office/officeart/2005/8/layout/process2"/>
     <dgm:cxn modelId="{DF1D74E6-C323-4A0E-BE03-31F47EB93507}" srcId="{8663DEE3-9744-44F4-9A15-FF107CCA028A}" destId="{7D8E8636-C391-4FED-8F17-32BC99A9CC74}" srcOrd="0" destOrd="0" parTransId="{7B0F7443-C83E-42FD-A84D-461B2735A3DF}" sibTransId="{E4BF9A3C-3A1C-4A4E-BFAE-B422AAAAAA34}"/>
-    <dgm:cxn modelId="{DD7C66BC-E702-4B3B-9C39-BFB3FDFE32EE}" type="presOf" srcId="{E4BF9A3C-3A1C-4A4E-BFAE-B422AAAAAA34}" destId="{6B1BA647-5E14-4E75-92F6-20007F3AFA38}" srcOrd="0" destOrd="0" presId="urn:microsoft.com/office/officeart/2005/8/layout/process2"/>
+    <dgm:cxn modelId="{EB6DA396-87D7-49E1-B0E1-78458FE04502}" type="presOf" srcId="{7D8E8636-C391-4FED-8F17-32BC99A9CC74}" destId="{5C748CF8-ECC3-4691-AB8B-1326E3573F68}" srcOrd="0" destOrd="0" presId="urn:microsoft.com/office/officeart/2005/8/layout/process2"/>
+    <dgm:cxn modelId="{D10949FB-36A5-4D9B-A87B-750553678BD1}" type="presOf" srcId="{E4BF9A3C-3A1C-4A4E-BFAE-B422AAAAAA34}" destId="{6B1BA647-5E14-4E75-92F6-20007F3AFA38}" srcOrd="0" destOrd="0" presId="urn:microsoft.com/office/officeart/2005/8/layout/process2"/>
+    <dgm:cxn modelId="{C68897B9-F174-44AB-B9F0-9E4133A97397}" type="presOf" srcId="{54DB42BA-FD00-436C-A97F-50C8C2F5ED1F}" destId="{0294EA88-3881-417F-B59A-062A98A976E8}" srcOrd="0" destOrd="0" presId="urn:microsoft.com/office/officeart/2005/8/layout/process2"/>
     <dgm:cxn modelId="{D4677E9E-3CFB-4033-B975-954749B615F1}" srcId="{8663DEE3-9744-44F4-9A15-FF107CCA028A}" destId="{54DB42BA-FD00-436C-A97F-50C8C2F5ED1F}" srcOrd="1" destOrd="0" parTransId="{979A7570-B38E-445F-92AB-D10114B5A0C7}" sibTransId="{1B4A5A64-119C-49CC-AC0C-7C2BB7722461}"/>
-    <dgm:cxn modelId="{A2AE4B94-E630-4DFA-9FF7-67E852C27DD1}" type="presOf" srcId="{E4BF9A3C-3A1C-4A4E-BFAE-B422AAAAAA34}" destId="{2E629C8A-4465-482C-9B5B-E36599E1710F}" srcOrd="1" destOrd="0" presId="urn:microsoft.com/office/officeart/2005/8/layout/process2"/>
-    <dgm:cxn modelId="{67BA6EF7-F004-463D-B27F-9A08542A19FC}" type="presOf" srcId="{54DB42BA-FD00-436C-A97F-50C8C2F5ED1F}" destId="{0294EA88-3881-417F-B59A-062A98A976E8}" srcOrd="0" destOrd="0" presId="urn:microsoft.com/office/officeart/2005/8/layout/process2"/>
-    <dgm:cxn modelId="{CD664FDB-0117-4927-8483-08754113BCB4}" type="presParOf" srcId="{5482F8E3-DDD2-49B5-A439-21A00898B664}" destId="{5C748CF8-ECC3-4691-AB8B-1326E3573F68}" srcOrd="0" destOrd="0" presId="urn:microsoft.com/office/officeart/2005/8/layout/process2"/>
-    <dgm:cxn modelId="{03654D15-AC62-4A08-AE83-1A48709CE3A6}" type="presParOf" srcId="{5482F8E3-DDD2-49B5-A439-21A00898B664}" destId="{6B1BA647-5E14-4E75-92F6-20007F3AFA38}" srcOrd="1" destOrd="0" presId="urn:microsoft.com/office/officeart/2005/8/layout/process2"/>
-    <dgm:cxn modelId="{2E48590D-6890-430E-8912-16E16C58E8F2}" type="presParOf" srcId="{6B1BA647-5E14-4E75-92F6-20007F3AFA38}" destId="{2E629C8A-4465-482C-9B5B-E36599E1710F}" srcOrd="0" destOrd="0" presId="urn:microsoft.com/office/officeart/2005/8/layout/process2"/>
-    <dgm:cxn modelId="{E0EED2E2-3294-485B-ADB9-D035AA3844B2}" type="presParOf" srcId="{5482F8E3-DDD2-49B5-A439-21A00898B664}" destId="{0294EA88-3881-417F-B59A-062A98A976E8}" srcOrd="2" destOrd="0" presId="urn:microsoft.com/office/officeart/2005/8/layout/process2"/>
+    <dgm:cxn modelId="{5F231BE1-4AAA-4F45-8CF7-C0D6C58FD47A}" type="presOf" srcId="{E4BF9A3C-3A1C-4A4E-BFAE-B422AAAAAA34}" destId="{2E629C8A-4465-482C-9B5B-E36599E1710F}" srcOrd="1" destOrd="0" presId="urn:microsoft.com/office/officeart/2005/8/layout/process2"/>
+    <dgm:cxn modelId="{95826262-5A7F-439B-A623-7454DDFFA4BF}" type="presOf" srcId="{8663DEE3-9744-44F4-9A15-FF107CCA028A}" destId="{5482F8E3-DDD2-49B5-A439-21A00898B664}" srcOrd="0" destOrd="0" presId="urn:microsoft.com/office/officeart/2005/8/layout/process2"/>
+    <dgm:cxn modelId="{FB0E456F-D495-4B88-B5A7-4DD045B80B90}" type="presParOf" srcId="{5482F8E3-DDD2-49B5-A439-21A00898B664}" destId="{5C748CF8-ECC3-4691-AB8B-1326E3573F68}" srcOrd="0" destOrd="0" presId="urn:microsoft.com/office/officeart/2005/8/layout/process2"/>
+    <dgm:cxn modelId="{0EBE6C16-56F0-4F59-ADA1-335C3707397F}" type="presParOf" srcId="{5482F8E3-DDD2-49B5-A439-21A00898B664}" destId="{6B1BA647-5E14-4E75-92F6-20007F3AFA38}" srcOrd="1" destOrd="0" presId="urn:microsoft.com/office/officeart/2005/8/layout/process2"/>
+    <dgm:cxn modelId="{4ABA5B14-47C8-45B4-9574-9BD75B178621}" type="presParOf" srcId="{6B1BA647-5E14-4E75-92F6-20007F3AFA38}" destId="{2E629C8A-4465-482C-9B5B-E36599E1710F}" srcOrd="0" destOrd="0" presId="urn:microsoft.com/office/officeart/2005/8/layout/process2"/>
+    <dgm:cxn modelId="{EFDB3DFE-99DC-492B-84A1-7CFD0619597C}" type="presParOf" srcId="{5482F8E3-DDD2-49B5-A439-21A00898B664}" destId="{0294EA88-3881-417F-B59A-062A98A976E8}" srcOrd="2" destOrd="0" presId="urn:microsoft.com/office/officeart/2005/8/layout/process2"/>
   </dgm:cxnLst>
   <dgm:bg/>
   <dgm:whole/>
@@ -11223,29 +11481,29 @@
   </dgm:ptLst>
   <dgm:cxnLst>
     <dgm:cxn modelId="{24F550D9-384D-4547-837E-6E08BA41CB62}" srcId="{A9A47F95-10BA-4069-8659-381B34FC0712}" destId="{F8572A81-2215-4449-8C14-21A75080C425}" srcOrd="0" destOrd="0" parTransId="{C8BEEDB2-AB75-4060-B2FD-4CCD1380B0A7}" sibTransId="{77D8C2C2-EC18-4797-B6B1-8C48CE6EF2A0}"/>
-    <dgm:cxn modelId="{D37E2C79-3644-4FA2-B4F8-2EFB7B9711A9}" type="presOf" srcId="{D67B9CB3-35A2-4CCC-BF3B-D41A7F428909}" destId="{6CD409A2-6A73-424C-88EF-3D983EC661FB}" srcOrd="0" destOrd="1" presId="urn:microsoft.com/office/officeart/2005/8/layout/vList5"/>
     <dgm:cxn modelId="{4C39AA7B-B871-4CF2-9D24-48BE0652AF4A}" srcId="{F6C791DB-77C8-462B-BB1F-BA5A54000B40}" destId="{A43568FF-11FF-4D70-9E9A-31D5DD4BD734}" srcOrd="0" destOrd="0" parTransId="{B0E2E5E9-4644-4831-AAB7-CD86273F6784}" sibTransId="{0134F262-F928-48A5-843C-06A1AFA4429A}"/>
+    <dgm:cxn modelId="{AD968EB3-E487-4653-B7E7-25703FB5A008}" type="presOf" srcId="{2B633D41-810D-420D-ACCC-32E798817097}" destId="{6CD409A2-6A73-424C-88EF-3D983EC661FB}" srcOrd="0" destOrd="2" presId="urn:microsoft.com/office/officeart/2005/8/layout/vList5"/>
     <dgm:cxn modelId="{5313609B-4406-4BD2-9E87-ED1A49FB9CF9}" srcId="{F6C791DB-77C8-462B-BB1F-BA5A54000B40}" destId="{D67B9CB3-35A2-4CCC-BF3B-D41A7F428909}" srcOrd="1" destOrd="0" parTransId="{FEB1200B-A5E0-4087-9148-326425D7A69D}" sibTransId="{54B76106-EEBB-4AD4-890B-2843BA322548}"/>
-    <dgm:cxn modelId="{952D3BFB-17CE-49E2-A50C-4D114C22F980}" type="presOf" srcId="{3226DE0B-98EF-4D5A-8130-93C020E6B065}" destId="{4ACAFC3A-88D9-4150-A997-A5A06EE7BE34}" srcOrd="0" destOrd="2" presId="urn:microsoft.com/office/officeart/2005/8/layout/vList5"/>
-    <dgm:cxn modelId="{C03DD6A2-9921-4F03-A7CD-6E2EE0A18101}" type="presOf" srcId="{F6C791DB-77C8-462B-BB1F-BA5A54000B40}" destId="{E02348CB-6FB3-4006-88BA-59401D68859D}" srcOrd="0" destOrd="0" presId="urn:microsoft.com/office/officeart/2005/8/layout/vList5"/>
     <dgm:cxn modelId="{86C14310-F50F-4B9F-93D1-327DDE519CBD}" srcId="{F8572A81-2215-4449-8C14-21A75080C425}" destId="{54A3E05D-4568-4F49-99D4-2BF111EFC613}" srcOrd="1" destOrd="0" parTransId="{71E99C08-B580-4D59-B3E8-82EFA9E79265}" sibTransId="{28B7270C-C70B-4975-87EB-8E148463AD91}"/>
-    <dgm:cxn modelId="{077EA171-EA05-4BF1-898A-CC0ADB17E4F1}" type="presOf" srcId="{F8572A81-2215-4449-8C14-21A75080C425}" destId="{96B3AC0D-F988-48E5-827C-7716474EA374}" srcOrd="0" destOrd="0" presId="urn:microsoft.com/office/officeart/2005/8/layout/vList5"/>
-    <dgm:cxn modelId="{EE496BDB-C53B-482B-A050-DCAEC2E34678}" type="presOf" srcId="{2B633D41-810D-420D-ACCC-32E798817097}" destId="{6CD409A2-6A73-424C-88EF-3D983EC661FB}" srcOrd="0" destOrd="2" presId="urn:microsoft.com/office/officeart/2005/8/layout/vList5"/>
+    <dgm:cxn modelId="{8B551B4E-6A28-4E0C-9314-4E1199DC8E1E}" type="presOf" srcId="{F8572A81-2215-4449-8C14-21A75080C425}" destId="{96B3AC0D-F988-48E5-827C-7716474EA374}" srcOrd="0" destOrd="0" presId="urn:microsoft.com/office/officeart/2005/8/layout/vList5"/>
+    <dgm:cxn modelId="{D816CB27-482A-4765-90F3-C64AFF2AB327}" type="presOf" srcId="{A43568FF-11FF-4D70-9E9A-31D5DD4BD734}" destId="{6CD409A2-6A73-424C-88EF-3D983EC661FB}" srcOrd="0" destOrd="0" presId="urn:microsoft.com/office/officeart/2005/8/layout/vList5"/>
+    <dgm:cxn modelId="{343B1553-D28A-46EF-8114-C508DD5E3D5F}" type="presOf" srcId="{F6C791DB-77C8-462B-BB1F-BA5A54000B40}" destId="{E02348CB-6FB3-4006-88BA-59401D68859D}" srcOrd="0" destOrd="0" presId="urn:microsoft.com/office/officeart/2005/8/layout/vList5"/>
+    <dgm:cxn modelId="{D1E2DCA4-4B18-47A1-B5FB-2A402E2B0D59}" type="presOf" srcId="{3226DE0B-98EF-4D5A-8130-93C020E6B065}" destId="{4ACAFC3A-88D9-4150-A997-A5A06EE7BE34}" srcOrd="0" destOrd="2" presId="urn:microsoft.com/office/officeart/2005/8/layout/vList5"/>
     <dgm:cxn modelId="{FCB681B3-FFAB-47E5-A314-6F57047D4149}" srcId="{F8572A81-2215-4449-8C14-21A75080C425}" destId="{3226DE0B-98EF-4D5A-8130-93C020E6B065}" srcOrd="2" destOrd="0" parTransId="{5B445040-A613-40FE-8D56-BEA95CE07FCB}" sibTransId="{6B658E25-3861-4C19-8842-5B05B3736DF2}"/>
     <dgm:cxn modelId="{0BB98FE0-CFE3-41DC-BB02-B20CF81C39D9}" srcId="{A9A47F95-10BA-4069-8659-381B34FC0712}" destId="{F6C791DB-77C8-462B-BB1F-BA5A54000B40}" srcOrd="1" destOrd="0" parTransId="{5B7BFEEB-2772-412B-A1E8-34ACB56E2617}" sibTransId="{336F13EE-0AD5-44F3-968D-512E34C9501D}"/>
-    <dgm:cxn modelId="{CF078009-5502-40D3-A65D-B729D4841676}" type="presOf" srcId="{A9A47F95-10BA-4069-8659-381B34FC0712}" destId="{FE06885F-00EB-4177-AB36-8935369F84D9}" srcOrd="0" destOrd="0" presId="urn:microsoft.com/office/officeart/2005/8/layout/vList5"/>
+    <dgm:cxn modelId="{759BB10E-A015-45CD-86A7-837D445F7BE8}" type="presOf" srcId="{D67B9CB3-35A2-4CCC-BF3B-D41A7F428909}" destId="{6CD409A2-6A73-424C-88EF-3D983EC661FB}" srcOrd="0" destOrd="1" presId="urn:microsoft.com/office/officeart/2005/8/layout/vList5"/>
+    <dgm:cxn modelId="{35731C9F-D5B0-4B9C-B838-507FA457E5D2}" type="presOf" srcId="{A9A47F95-10BA-4069-8659-381B34FC0712}" destId="{FE06885F-00EB-4177-AB36-8935369F84D9}" srcOrd="0" destOrd="0" presId="urn:microsoft.com/office/officeart/2005/8/layout/vList5"/>
+    <dgm:cxn modelId="{90836AF6-247D-452E-872F-62202BD7F1A8}" type="presOf" srcId="{54A3E05D-4568-4F49-99D4-2BF111EFC613}" destId="{4ACAFC3A-88D9-4150-A997-A5A06EE7BE34}" srcOrd="0" destOrd="1" presId="urn:microsoft.com/office/officeart/2005/8/layout/vList5"/>
     <dgm:cxn modelId="{8DC6864E-5C2C-4FA3-A867-7593B46E5B82}" srcId="{F8572A81-2215-4449-8C14-21A75080C425}" destId="{B45C920D-EE8D-454C-99D2-DE4173489599}" srcOrd="0" destOrd="0" parTransId="{C8BC80FD-1CA7-4D0A-B9BB-F9C3D81D22AF}" sibTransId="{98FC31A6-9D90-481A-8326-392CDBBD8614}"/>
-    <dgm:cxn modelId="{48E2E758-395E-4B8C-87E9-011F71A06341}" type="presOf" srcId="{B45C920D-EE8D-454C-99D2-DE4173489599}" destId="{4ACAFC3A-88D9-4150-A997-A5A06EE7BE34}" srcOrd="0" destOrd="0" presId="urn:microsoft.com/office/officeart/2005/8/layout/vList5"/>
-    <dgm:cxn modelId="{3CA8BC4A-2942-464A-8E6F-1C54865443CB}" type="presOf" srcId="{A43568FF-11FF-4D70-9E9A-31D5DD4BD734}" destId="{6CD409A2-6A73-424C-88EF-3D983EC661FB}" srcOrd="0" destOrd="0" presId="urn:microsoft.com/office/officeart/2005/8/layout/vList5"/>
+    <dgm:cxn modelId="{0F77231A-FD4A-454B-A1B9-20EA569DE7E3}" type="presOf" srcId="{B45C920D-EE8D-454C-99D2-DE4173489599}" destId="{4ACAFC3A-88D9-4150-A997-A5A06EE7BE34}" srcOrd="0" destOrd="0" presId="urn:microsoft.com/office/officeart/2005/8/layout/vList5"/>
     <dgm:cxn modelId="{2B5610F7-51C0-4003-9A91-CF874267838D}" srcId="{F6C791DB-77C8-462B-BB1F-BA5A54000B40}" destId="{2B633D41-810D-420D-ACCC-32E798817097}" srcOrd="2" destOrd="0" parTransId="{E27D9EA1-EDCB-40B6-881A-FFFD9168882A}" sibTransId="{ACBCE6B1-271E-4E41-8EB5-C049FEDBB63D}"/>
-    <dgm:cxn modelId="{806767FC-01AE-449C-9327-9D2FBC586F2D}" type="presOf" srcId="{54A3E05D-4568-4F49-99D4-2BF111EFC613}" destId="{4ACAFC3A-88D9-4150-A997-A5A06EE7BE34}" srcOrd="0" destOrd="1" presId="urn:microsoft.com/office/officeart/2005/8/layout/vList5"/>
-    <dgm:cxn modelId="{3D8545C7-F66F-4BB9-871A-2BDFFA400346}" type="presParOf" srcId="{FE06885F-00EB-4177-AB36-8935369F84D9}" destId="{C817F8C2-A788-4FD4-A1ED-8801045B2CAD}" srcOrd="0" destOrd="0" presId="urn:microsoft.com/office/officeart/2005/8/layout/vList5"/>
-    <dgm:cxn modelId="{BED29A2C-CDCD-41E8-88DE-2674C4F12AA1}" type="presParOf" srcId="{C817F8C2-A788-4FD4-A1ED-8801045B2CAD}" destId="{96B3AC0D-F988-48E5-827C-7716474EA374}" srcOrd="0" destOrd="0" presId="urn:microsoft.com/office/officeart/2005/8/layout/vList5"/>
-    <dgm:cxn modelId="{120BB4A6-E3F6-47C4-BF90-FF6AAA9FA107}" type="presParOf" srcId="{C817F8C2-A788-4FD4-A1ED-8801045B2CAD}" destId="{4ACAFC3A-88D9-4150-A997-A5A06EE7BE34}" srcOrd="1" destOrd="0" presId="urn:microsoft.com/office/officeart/2005/8/layout/vList5"/>
-    <dgm:cxn modelId="{960E16B4-92FF-4A54-BAA6-833C29FE29D5}" type="presParOf" srcId="{FE06885F-00EB-4177-AB36-8935369F84D9}" destId="{719ADB65-DDCD-43D3-BB61-3ACF9FF5449F}" srcOrd="1" destOrd="0" presId="urn:microsoft.com/office/officeart/2005/8/layout/vList5"/>
-    <dgm:cxn modelId="{BCEB880B-CB9A-4B2B-9FA2-6206447CFBD6}" type="presParOf" srcId="{FE06885F-00EB-4177-AB36-8935369F84D9}" destId="{79EA1356-1B5C-466B-8F49-FA33A6982A23}" srcOrd="2" destOrd="0" presId="urn:microsoft.com/office/officeart/2005/8/layout/vList5"/>
-    <dgm:cxn modelId="{2694EDB9-C59B-4C33-B56C-CCB83AAFDC18}" type="presParOf" srcId="{79EA1356-1B5C-466B-8F49-FA33A6982A23}" destId="{E02348CB-6FB3-4006-88BA-59401D68859D}" srcOrd="0" destOrd="0" presId="urn:microsoft.com/office/officeart/2005/8/layout/vList5"/>
-    <dgm:cxn modelId="{621B8DD3-8FD5-4DDF-A5F2-5B72045BB081}" type="presParOf" srcId="{79EA1356-1B5C-466B-8F49-FA33A6982A23}" destId="{6CD409A2-6A73-424C-88EF-3D983EC661FB}" srcOrd="1" destOrd="0" presId="urn:microsoft.com/office/officeart/2005/8/layout/vList5"/>
+    <dgm:cxn modelId="{6F0AB492-6CEC-477B-872C-4DF73F55E9B1}" type="presParOf" srcId="{FE06885F-00EB-4177-AB36-8935369F84D9}" destId="{C817F8C2-A788-4FD4-A1ED-8801045B2CAD}" srcOrd="0" destOrd="0" presId="urn:microsoft.com/office/officeart/2005/8/layout/vList5"/>
+    <dgm:cxn modelId="{63D4FB4D-A220-4F8F-A42C-A7094F714FE7}" type="presParOf" srcId="{C817F8C2-A788-4FD4-A1ED-8801045B2CAD}" destId="{96B3AC0D-F988-48E5-827C-7716474EA374}" srcOrd="0" destOrd="0" presId="urn:microsoft.com/office/officeart/2005/8/layout/vList5"/>
+    <dgm:cxn modelId="{DA6C864D-9244-4ACE-80D6-AA481534B5A9}" type="presParOf" srcId="{C817F8C2-A788-4FD4-A1ED-8801045B2CAD}" destId="{4ACAFC3A-88D9-4150-A997-A5A06EE7BE34}" srcOrd="1" destOrd="0" presId="urn:microsoft.com/office/officeart/2005/8/layout/vList5"/>
+    <dgm:cxn modelId="{D2C6BEB2-19CF-485D-B3CC-6EABA9D17E3C}" type="presParOf" srcId="{FE06885F-00EB-4177-AB36-8935369F84D9}" destId="{719ADB65-DDCD-43D3-BB61-3ACF9FF5449F}" srcOrd="1" destOrd="0" presId="urn:microsoft.com/office/officeart/2005/8/layout/vList5"/>
+    <dgm:cxn modelId="{B33B344E-3320-4813-944D-B7E81F7EC8E6}" type="presParOf" srcId="{FE06885F-00EB-4177-AB36-8935369F84D9}" destId="{79EA1356-1B5C-466B-8F49-FA33A6982A23}" srcOrd="2" destOrd="0" presId="urn:microsoft.com/office/officeart/2005/8/layout/vList5"/>
+    <dgm:cxn modelId="{D022CA22-65CB-4659-B40A-D86D41ADBAFF}" type="presParOf" srcId="{79EA1356-1B5C-466B-8F49-FA33A6982A23}" destId="{E02348CB-6FB3-4006-88BA-59401D68859D}" srcOrd="0" destOrd="0" presId="urn:microsoft.com/office/officeart/2005/8/layout/vList5"/>
+    <dgm:cxn modelId="{EBEA16F6-9845-4C68-B2DE-F3F11A5CC6F1}" type="presParOf" srcId="{79EA1356-1B5C-466B-8F49-FA33A6982A23}" destId="{6CD409A2-6A73-424C-88EF-3D983EC661FB}" srcOrd="1" destOrd="0" presId="urn:microsoft.com/office/officeart/2005/8/layout/vList5"/>
   </dgm:cxnLst>
   <dgm:bg/>
   <dgm:whole/>
@@ -11716,38 +11974,38 @@
     </dgm:pt>
   </dgm:ptLst>
   <dgm:cxnLst>
+    <dgm:cxn modelId="{AAF9E2D7-1084-4C07-A1F2-DA0BCF1C2DFA}" type="presOf" srcId="{4686B8AB-2551-4F52-84E1-EEED6A02A1A6}" destId="{B10B4F35-87D6-4F93-BFA8-83BB3F899DA1}" srcOrd="0" destOrd="0" presId="urn:microsoft.com/office/officeart/2005/8/layout/vList5"/>
     <dgm:cxn modelId="{50488DC7-9A13-4D8C-866B-B13BA2B5A71C}" srcId="{5D49B81A-42FE-45D7-82F0-B79369BF7765}" destId="{0B907740-B092-402D-AEBB-5DF3D3D54FA7}" srcOrd="3" destOrd="0" parTransId="{EE13BBAB-1712-4E15-97A0-84DF1A2593C0}" sibTransId="{C843AB41-E48B-4B5A-B522-D52F7E142D31}"/>
-    <dgm:cxn modelId="{F328850A-B8F0-41F7-954D-E0EA5200F396}" type="presOf" srcId="{4686B8AB-2551-4F52-84E1-EEED6A02A1A6}" destId="{B10B4F35-87D6-4F93-BFA8-83BB3F899DA1}" srcOrd="0" destOrd="0" presId="urn:microsoft.com/office/officeart/2005/8/layout/vList5"/>
+    <dgm:cxn modelId="{1DE35B50-1296-4649-81CD-DFBA45A76836}" type="presOf" srcId="{1F17295E-780C-430A-8FBB-24ABB3B64925}" destId="{838A7AD3-F0E2-4850-8B58-00E1634F4062}" srcOrd="0" destOrd="0" presId="urn:microsoft.com/office/officeart/2005/8/layout/vList5"/>
     <dgm:cxn modelId="{D880C9BE-C82E-4A67-B7BC-C3F85810D229}" srcId="{4686B8AB-2551-4F52-84E1-EEED6A02A1A6}" destId="{0D6C2675-08C7-4E55-9836-8C01325D7C68}" srcOrd="0" destOrd="0" parTransId="{BE5A8568-340E-46A7-B850-61EF725E6E56}" sibTransId="{83F94176-5602-4173-92D3-FD75C2A2C407}"/>
-    <dgm:cxn modelId="{B8C18226-E0F5-49E8-8CEE-3C063EBDF359}" type="presOf" srcId="{785EA6D9-F6B7-4816-8D4E-E51D687A021F}" destId="{D5B624D4-E8CB-4B7F-8FCE-7580040DB243}" srcOrd="0" destOrd="0" presId="urn:microsoft.com/office/officeart/2005/8/layout/vList5"/>
+    <dgm:cxn modelId="{11704E60-43C4-41CA-BED3-8BC07B716232}" type="presOf" srcId="{0DB8AF91-EB9E-4910-A7F8-5740F842FF37}" destId="{234AD9EF-265C-482D-A823-472C49498C81}" srcOrd="0" destOrd="0" presId="urn:microsoft.com/office/officeart/2005/8/layout/vList5"/>
     <dgm:cxn modelId="{101E2DC4-C9A9-4FDF-BEB5-8982D57A459C}" srcId="{5D49B81A-42FE-45D7-82F0-B79369BF7765}" destId="{0DB8AF91-EB9E-4910-A7F8-5740F842FF37}" srcOrd="2" destOrd="0" parTransId="{988A7E9C-9041-4277-AAD5-4938747611C0}" sibTransId="{3F1A0C92-193C-484C-B404-C927A854D49C}"/>
+    <dgm:cxn modelId="{ECE0AEB1-C601-473A-AB8E-79DE1938205C}" type="presOf" srcId="{5D49B81A-42FE-45D7-82F0-B79369BF7765}" destId="{B6C8A26C-7F46-4259-8A32-3ECDFEAD516E}" srcOrd="0" destOrd="0" presId="urn:microsoft.com/office/officeart/2005/8/layout/vList5"/>
+    <dgm:cxn modelId="{D0170CA9-62D2-4C42-A543-758C4EF6A211}" type="presOf" srcId="{0D6C2675-08C7-4E55-9836-8C01325D7C68}" destId="{085BE4FE-57FA-4C2A-9184-60B82553A4DA}" srcOrd="0" destOrd="0" presId="urn:microsoft.com/office/officeart/2005/8/layout/vList5"/>
+    <dgm:cxn modelId="{E647F0F1-D6E6-4B2E-97B3-EFC04403CECB}" type="presOf" srcId="{785EA6D9-F6B7-4816-8D4E-E51D687A021F}" destId="{D5B624D4-E8CB-4B7F-8FCE-7580040DB243}" srcOrd="0" destOrd="0" presId="urn:microsoft.com/office/officeart/2005/8/layout/vList5"/>
     <dgm:cxn modelId="{6E279315-9DD1-4504-954A-0396B883C092}" srcId="{0B907740-B092-402D-AEBB-5DF3D3D54FA7}" destId="{1F17295E-780C-430A-8FBB-24ABB3B64925}" srcOrd="0" destOrd="0" parTransId="{F8F7F918-A795-4C74-8BAA-94AEE8C76127}" sibTransId="{C61C7F33-B763-466F-BDFD-814ACBED765D}"/>
     <dgm:cxn modelId="{1850233A-6C2F-431E-A426-1B6D2CA09833}" srcId="{5D49B81A-42FE-45D7-82F0-B79369BF7765}" destId="{AC074B91-5358-490F-B8EB-FE8C84030C81}" srcOrd="1" destOrd="0" parTransId="{C2A6102C-7594-4F62-BDE9-A2E9EC7AFA48}" sibTransId="{8FE69C32-3A8F-43E5-AA82-15FD90875734}"/>
     <dgm:cxn modelId="{4CCEEA0B-ECF5-4EE4-860F-FE2F270746F4}" srcId="{AC074B91-5358-490F-B8EB-FE8C84030C81}" destId="{785EA6D9-F6B7-4816-8D4E-E51D687A021F}" srcOrd="0" destOrd="0" parTransId="{5F642935-8836-4DB2-9E76-558592AEC2E1}" sibTransId="{77C2D14F-4155-4BF0-9F01-D39C243CA3A4}"/>
-    <dgm:cxn modelId="{2E7AE4DD-E2F5-4C9C-943F-1ADFEC846D18}" type="presOf" srcId="{AE75F7B2-7F4F-4E63-AE54-BA1704D63C9B}" destId="{7365D8B3-2540-4B32-8B83-7023595CB8A4}" srcOrd="0" destOrd="0" presId="urn:microsoft.com/office/officeart/2005/8/layout/vList5"/>
     <dgm:cxn modelId="{00E933A0-7280-4139-B744-4216A8F884B8}" srcId="{0DB8AF91-EB9E-4910-A7F8-5740F842FF37}" destId="{AE75F7B2-7F4F-4E63-AE54-BA1704D63C9B}" srcOrd="0" destOrd="0" parTransId="{7EBAFA35-30F6-4FEA-85B7-252DD8A30539}" sibTransId="{9792119D-18DE-4D25-AC77-A704C90EBBF7}"/>
     <dgm:cxn modelId="{F140CFF7-E316-4678-A297-420F1B36DFC6}" srcId="{5D49B81A-42FE-45D7-82F0-B79369BF7765}" destId="{4686B8AB-2551-4F52-84E1-EEED6A02A1A6}" srcOrd="0" destOrd="0" parTransId="{8F181FF6-468B-4989-AA3C-6E5CC30D1ABF}" sibTransId="{28472C08-70D7-4769-9F1D-B3698E08FEF8}"/>
-    <dgm:cxn modelId="{FBF7D86C-3581-418E-84F9-B05370EBC81E}" type="presOf" srcId="{1F17295E-780C-430A-8FBB-24ABB3B64925}" destId="{838A7AD3-F0E2-4850-8B58-00E1634F4062}" srcOrd="0" destOrd="0" presId="urn:microsoft.com/office/officeart/2005/8/layout/vList5"/>
-    <dgm:cxn modelId="{E9CC8174-9898-4FEF-A565-33D2925CB3F9}" type="presOf" srcId="{0D6C2675-08C7-4E55-9836-8C01325D7C68}" destId="{085BE4FE-57FA-4C2A-9184-60B82553A4DA}" srcOrd="0" destOrd="0" presId="urn:microsoft.com/office/officeart/2005/8/layout/vList5"/>
-    <dgm:cxn modelId="{01F8A090-A0CE-4348-8B79-DE848F6C112E}" type="presOf" srcId="{0B907740-B092-402D-AEBB-5DF3D3D54FA7}" destId="{B9C13F57-354B-4D20-BB91-CE2E1779DB11}" srcOrd="0" destOrd="0" presId="urn:microsoft.com/office/officeart/2005/8/layout/vList5"/>
-    <dgm:cxn modelId="{0C14E01F-51EB-4D84-BCEC-206857EF2775}" type="presOf" srcId="{AC074B91-5358-490F-B8EB-FE8C84030C81}" destId="{71660E0C-C9F6-471B-AAC8-C2624483F9CA}" srcOrd="0" destOrd="0" presId="urn:microsoft.com/office/officeart/2005/8/layout/vList5"/>
-    <dgm:cxn modelId="{0EE81848-A5B5-4A32-BCA3-A5F6CF74AFF4}" type="presOf" srcId="{5D49B81A-42FE-45D7-82F0-B79369BF7765}" destId="{B6C8A26C-7F46-4259-8A32-3ECDFEAD516E}" srcOrd="0" destOrd="0" presId="urn:microsoft.com/office/officeart/2005/8/layout/vList5"/>
-    <dgm:cxn modelId="{A8EE603E-0496-4CDE-991D-C03154A39458}" type="presOf" srcId="{0DB8AF91-EB9E-4910-A7F8-5740F842FF37}" destId="{234AD9EF-265C-482D-A823-472C49498C81}" srcOrd="0" destOrd="0" presId="urn:microsoft.com/office/officeart/2005/8/layout/vList5"/>
-    <dgm:cxn modelId="{F5CBC747-9AF2-4998-A8A5-F13E18A8B191}" type="presParOf" srcId="{B6C8A26C-7F46-4259-8A32-3ECDFEAD516E}" destId="{01B276C4-7716-4DE0-8745-357FAA138841}" srcOrd="0" destOrd="0" presId="urn:microsoft.com/office/officeart/2005/8/layout/vList5"/>
-    <dgm:cxn modelId="{307E3BD1-BBD1-4D34-A831-29B03FCB61B0}" type="presParOf" srcId="{01B276C4-7716-4DE0-8745-357FAA138841}" destId="{B10B4F35-87D6-4F93-BFA8-83BB3F899DA1}" srcOrd="0" destOrd="0" presId="urn:microsoft.com/office/officeart/2005/8/layout/vList5"/>
-    <dgm:cxn modelId="{DE7A96DC-9B4C-4D90-8A55-049183ED55CC}" type="presParOf" srcId="{01B276C4-7716-4DE0-8745-357FAA138841}" destId="{085BE4FE-57FA-4C2A-9184-60B82553A4DA}" srcOrd="1" destOrd="0" presId="urn:microsoft.com/office/officeart/2005/8/layout/vList5"/>
-    <dgm:cxn modelId="{F04FC0D6-3480-4746-8A78-6DB65519C867}" type="presParOf" srcId="{B6C8A26C-7F46-4259-8A32-3ECDFEAD516E}" destId="{91294718-B530-483E-A978-1A050A92C0EA}" srcOrd="1" destOrd="0" presId="urn:microsoft.com/office/officeart/2005/8/layout/vList5"/>
-    <dgm:cxn modelId="{73EE3E71-A31D-4AF2-9B25-EDD53440921D}" type="presParOf" srcId="{B6C8A26C-7F46-4259-8A32-3ECDFEAD516E}" destId="{601D119F-D244-4F9B-AD1D-8A23CD6465D7}" srcOrd="2" destOrd="0" presId="urn:microsoft.com/office/officeart/2005/8/layout/vList5"/>
-    <dgm:cxn modelId="{518E9593-4EBE-4CA8-8D44-32AF2D80FD41}" type="presParOf" srcId="{601D119F-D244-4F9B-AD1D-8A23CD6465D7}" destId="{71660E0C-C9F6-471B-AAC8-C2624483F9CA}" srcOrd="0" destOrd="0" presId="urn:microsoft.com/office/officeart/2005/8/layout/vList5"/>
-    <dgm:cxn modelId="{D1636CC5-25B6-45F1-AD13-251B428D4193}" type="presParOf" srcId="{601D119F-D244-4F9B-AD1D-8A23CD6465D7}" destId="{D5B624D4-E8CB-4B7F-8FCE-7580040DB243}" srcOrd="1" destOrd="0" presId="urn:microsoft.com/office/officeart/2005/8/layout/vList5"/>
-    <dgm:cxn modelId="{090C0596-1199-47C2-B33F-0D33B9691249}" type="presParOf" srcId="{B6C8A26C-7F46-4259-8A32-3ECDFEAD516E}" destId="{384C1B1A-C579-4138-9F84-EFDB6F163B5B}" srcOrd="3" destOrd="0" presId="urn:microsoft.com/office/officeart/2005/8/layout/vList5"/>
-    <dgm:cxn modelId="{8ED4D3FD-F15B-479C-A773-F67838059FE0}" type="presParOf" srcId="{B6C8A26C-7F46-4259-8A32-3ECDFEAD516E}" destId="{486EF6F8-6B83-410D-A2EB-277C16701BA0}" srcOrd="4" destOrd="0" presId="urn:microsoft.com/office/officeart/2005/8/layout/vList5"/>
-    <dgm:cxn modelId="{9436CE55-0C57-489C-A57E-00CC99A96397}" type="presParOf" srcId="{486EF6F8-6B83-410D-A2EB-277C16701BA0}" destId="{234AD9EF-265C-482D-A823-472C49498C81}" srcOrd="0" destOrd="0" presId="urn:microsoft.com/office/officeart/2005/8/layout/vList5"/>
-    <dgm:cxn modelId="{1EA67AAA-B34A-4D1F-8DA4-E150B6785707}" type="presParOf" srcId="{486EF6F8-6B83-410D-A2EB-277C16701BA0}" destId="{7365D8B3-2540-4B32-8B83-7023595CB8A4}" srcOrd="1" destOrd="0" presId="urn:microsoft.com/office/officeart/2005/8/layout/vList5"/>
-    <dgm:cxn modelId="{0B2C0B26-3139-436C-B551-F1B48DB6EA43}" type="presParOf" srcId="{B6C8A26C-7F46-4259-8A32-3ECDFEAD516E}" destId="{DD7F30ED-449F-41CF-A2A8-1295440A6664}" srcOrd="5" destOrd="0" presId="urn:microsoft.com/office/officeart/2005/8/layout/vList5"/>
-    <dgm:cxn modelId="{0F67D5BA-0A9C-4EDA-B4D2-3D727B4D0523}" type="presParOf" srcId="{B6C8A26C-7F46-4259-8A32-3ECDFEAD516E}" destId="{B02040E8-2753-4F43-97B9-B8775A54BE4B}" srcOrd="6" destOrd="0" presId="urn:microsoft.com/office/officeart/2005/8/layout/vList5"/>
-    <dgm:cxn modelId="{6E9B6A14-758E-4A57-B730-72ABDB1663B3}" type="presParOf" srcId="{B02040E8-2753-4F43-97B9-B8775A54BE4B}" destId="{B9C13F57-354B-4D20-BB91-CE2E1779DB11}" srcOrd="0" destOrd="0" presId="urn:microsoft.com/office/officeart/2005/8/layout/vList5"/>
-    <dgm:cxn modelId="{69D24BD5-92F0-44E4-94F4-A33160B104C7}" type="presParOf" srcId="{B02040E8-2753-4F43-97B9-B8775A54BE4B}" destId="{838A7AD3-F0E2-4850-8B58-00E1634F4062}" srcOrd="1" destOrd="0" presId="urn:microsoft.com/office/officeart/2005/8/layout/vList5"/>
+    <dgm:cxn modelId="{FA8F4BD5-E463-4E56-87DC-44148B0DC8E4}" type="presOf" srcId="{0B907740-B092-402D-AEBB-5DF3D3D54FA7}" destId="{B9C13F57-354B-4D20-BB91-CE2E1779DB11}" srcOrd="0" destOrd="0" presId="urn:microsoft.com/office/officeart/2005/8/layout/vList5"/>
+    <dgm:cxn modelId="{C944FC58-4948-415D-BAD8-36D4034A2838}" type="presOf" srcId="{AE75F7B2-7F4F-4E63-AE54-BA1704D63C9B}" destId="{7365D8B3-2540-4B32-8B83-7023595CB8A4}" srcOrd="0" destOrd="0" presId="urn:microsoft.com/office/officeart/2005/8/layout/vList5"/>
+    <dgm:cxn modelId="{B477BEFC-A2CD-4408-BEFB-07A3AE5AB451}" type="presOf" srcId="{AC074B91-5358-490F-B8EB-FE8C84030C81}" destId="{71660E0C-C9F6-471B-AAC8-C2624483F9CA}" srcOrd="0" destOrd="0" presId="urn:microsoft.com/office/officeart/2005/8/layout/vList5"/>
+    <dgm:cxn modelId="{C34F165B-AA87-43DF-82E9-506162E79BF3}" type="presParOf" srcId="{B6C8A26C-7F46-4259-8A32-3ECDFEAD516E}" destId="{01B276C4-7716-4DE0-8745-357FAA138841}" srcOrd="0" destOrd="0" presId="urn:microsoft.com/office/officeart/2005/8/layout/vList5"/>
+    <dgm:cxn modelId="{BEA8674E-7E4D-4345-A4FB-69EB6D27C9E9}" type="presParOf" srcId="{01B276C4-7716-4DE0-8745-357FAA138841}" destId="{B10B4F35-87D6-4F93-BFA8-83BB3F899DA1}" srcOrd="0" destOrd="0" presId="urn:microsoft.com/office/officeart/2005/8/layout/vList5"/>
+    <dgm:cxn modelId="{C24FF71A-74FC-40C9-B747-3F3C8626D8DB}" type="presParOf" srcId="{01B276C4-7716-4DE0-8745-357FAA138841}" destId="{085BE4FE-57FA-4C2A-9184-60B82553A4DA}" srcOrd="1" destOrd="0" presId="urn:microsoft.com/office/officeart/2005/8/layout/vList5"/>
+    <dgm:cxn modelId="{6E5DCDB2-0C65-4876-85A6-86133CA971EB}" type="presParOf" srcId="{B6C8A26C-7F46-4259-8A32-3ECDFEAD516E}" destId="{91294718-B530-483E-A978-1A050A92C0EA}" srcOrd="1" destOrd="0" presId="urn:microsoft.com/office/officeart/2005/8/layout/vList5"/>
+    <dgm:cxn modelId="{BA19AB7C-C253-4DE6-9ECD-290D5B38F9F5}" type="presParOf" srcId="{B6C8A26C-7F46-4259-8A32-3ECDFEAD516E}" destId="{601D119F-D244-4F9B-AD1D-8A23CD6465D7}" srcOrd="2" destOrd="0" presId="urn:microsoft.com/office/officeart/2005/8/layout/vList5"/>
+    <dgm:cxn modelId="{35A94223-A263-49F9-9300-037DB05F96A0}" type="presParOf" srcId="{601D119F-D244-4F9B-AD1D-8A23CD6465D7}" destId="{71660E0C-C9F6-471B-AAC8-C2624483F9CA}" srcOrd="0" destOrd="0" presId="urn:microsoft.com/office/officeart/2005/8/layout/vList5"/>
+    <dgm:cxn modelId="{1578BF7A-75E0-4319-B380-58223E875A8A}" type="presParOf" srcId="{601D119F-D244-4F9B-AD1D-8A23CD6465D7}" destId="{D5B624D4-E8CB-4B7F-8FCE-7580040DB243}" srcOrd="1" destOrd="0" presId="urn:microsoft.com/office/officeart/2005/8/layout/vList5"/>
+    <dgm:cxn modelId="{AA2B6666-2E3D-4E48-ACD0-C1AB0BD9F3C7}" type="presParOf" srcId="{B6C8A26C-7F46-4259-8A32-3ECDFEAD516E}" destId="{384C1B1A-C579-4138-9F84-EFDB6F163B5B}" srcOrd="3" destOrd="0" presId="urn:microsoft.com/office/officeart/2005/8/layout/vList5"/>
+    <dgm:cxn modelId="{85D2725D-CBBF-4980-BAFD-CB1D38037542}" type="presParOf" srcId="{B6C8A26C-7F46-4259-8A32-3ECDFEAD516E}" destId="{486EF6F8-6B83-410D-A2EB-277C16701BA0}" srcOrd="4" destOrd="0" presId="urn:microsoft.com/office/officeart/2005/8/layout/vList5"/>
+    <dgm:cxn modelId="{A98389EE-0394-4E01-9C08-BCE8380D1626}" type="presParOf" srcId="{486EF6F8-6B83-410D-A2EB-277C16701BA0}" destId="{234AD9EF-265C-482D-A823-472C49498C81}" srcOrd="0" destOrd="0" presId="urn:microsoft.com/office/officeart/2005/8/layout/vList5"/>
+    <dgm:cxn modelId="{022C6283-683E-4B5E-B35B-C85A77FC1D35}" type="presParOf" srcId="{486EF6F8-6B83-410D-A2EB-277C16701BA0}" destId="{7365D8B3-2540-4B32-8B83-7023595CB8A4}" srcOrd="1" destOrd="0" presId="urn:microsoft.com/office/officeart/2005/8/layout/vList5"/>
+    <dgm:cxn modelId="{698532FF-C0F8-4343-8B3D-361762B980D2}" type="presParOf" srcId="{B6C8A26C-7F46-4259-8A32-3ECDFEAD516E}" destId="{DD7F30ED-449F-41CF-A2A8-1295440A6664}" srcOrd="5" destOrd="0" presId="urn:microsoft.com/office/officeart/2005/8/layout/vList5"/>
+    <dgm:cxn modelId="{103684DB-DFF5-4B70-BA6E-12FC96A58D94}" type="presParOf" srcId="{B6C8A26C-7F46-4259-8A32-3ECDFEAD516E}" destId="{B02040E8-2753-4F43-97B9-B8775A54BE4B}" srcOrd="6" destOrd="0" presId="urn:microsoft.com/office/officeart/2005/8/layout/vList5"/>
+    <dgm:cxn modelId="{492DD24E-C990-4797-8B13-6F4B17F27749}" type="presParOf" srcId="{B02040E8-2753-4F43-97B9-B8775A54BE4B}" destId="{B9C13F57-354B-4D20-BB91-CE2E1779DB11}" srcOrd="0" destOrd="0" presId="urn:microsoft.com/office/officeart/2005/8/layout/vList5"/>
+    <dgm:cxn modelId="{BAE4026A-C025-4B6D-8DC1-7D4798A1155E}" type="presParOf" srcId="{B02040E8-2753-4F43-97B9-B8775A54BE4B}" destId="{838A7AD3-F0E2-4850-8B58-00E1634F4062}" srcOrd="1" destOrd="0" presId="urn:microsoft.com/office/officeart/2005/8/layout/vList5"/>
   </dgm:cxnLst>
   <dgm:bg/>
   <dgm:whole/>
@@ -12587,62 +12845,62 @@
     </dgm:pt>
   </dgm:ptLst>
   <dgm:cxnLst>
-    <dgm:cxn modelId="{C51FF622-1E0A-40B0-918A-D521C38B2CA4}" type="presOf" srcId="{13EED906-C2AA-405F-9420-923B177354A9}" destId="{ABAD6DDA-0E29-4F97-B9C8-1B45BE6D5538}" srcOrd="0" destOrd="0" presId="urn:microsoft.com/office/officeart/2005/8/layout/vList5"/>
+    <dgm:cxn modelId="{4D692B36-1FAE-4D82-B381-8C5B7CC7AC3B}" type="presOf" srcId="{1254679C-1482-425D-9B3B-B5F495496131}" destId="{E02EC96E-40F9-4768-9DCF-37EFD33F3F70}" srcOrd="0" destOrd="0" presId="urn:microsoft.com/office/officeart/2005/8/layout/vList5"/>
+    <dgm:cxn modelId="{841372FD-7319-4F20-9530-AA0B788A6D80}" type="presOf" srcId="{A895DF66-951F-4493-952B-BDBA54CC3A77}" destId="{60076F2E-E8D3-4A8E-ABB1-B0AFB6040A76}" srcOrd="0" destOrd="0" presId="urn:microsoft.com/office/officeart/2005/8/layout/vList5"/>
+    <dgm:cxn modelId="{2DBA1F33-176C-4117-B7D0-BE4AC4EBC1B0}" type="presOf" srcId="{5AABC38A-3B29-45B0-A5FD-841580A6E0AF}" destId="{616B8465-3905-40AD-AB26-BE65A6BF2C0E}" srcOrd="0" destOrd="0" presId="urn:microsoft.com/office/officeart/2005/8/layout/vList5"/>
+    <dgm:cxn modelId="{FE66E884-7610-48E4-8165-744D1F126DE7}" srcId="{A895DF66-951F-4493-952B-BDBA54CC3A77}" destId="{22A9E756-DBEC-4A00-B965-5A9A80449833}" srcOrd="0" destOrd="0" parTransId="{A2DD2505-F938-4D41-8597-4DE21581AE30}" sibTransId="{A1F7FAE5-2366-4557-B43D-876BAA22B14B}"/>
     <dgm:cxn modelId="{A94DEB7E-E3FD-4D91-8247-0BB19035EE08}" srcId="{78790B11-3FDD-4C88-8DA1-99A4578A6271}" destId="{FC53760B-1004-4CE8-85AB-C83BF06A5234}" srcOrd="0" destOrd="0" parTransId="{881D2722-5FAF-4F8D-BC09-96E0DB34F427}" sibTransId="{D3888007-ABD0-40F6-B9F9-AABE789D3B7D}"/>
-    <dgm:cxn modelId="{FE66E884-7610-48E4-8165-744D1F126DE7}" srcId="{A895DF66-951F-4493-952B-BDBA54CC3A77}" destId="{22A9E756-DBEC-4A00-B965-5A9A80449833}" srcOrd="0" destOrd="0" parTransId="{A2DD2505-F938-4D41-8597-4DE21581AE30}" sibTransId="{A1F7FAE5-2366-4557-B43D-876BAA22B14B}"/>
-    <dgm:cxn modelId="{8388803A-B462-425B-BB26-2880CDCCDFCD}" type="presOf" srcId="{5F2B23D1-BA2D-43C0-8212-3A69DA1F68D6}" destId="{788FEE44-E536-4CD5-85B8-9CDC04FC0009}" srcOrd="0" destOrd="0" presId="urn:microsoft.com/office/officeart/2005/8/layout/vList5"/>
+    <dgm:cxn modelId="{E821F989-0BAA-497E-8BD3-488082CC2342}" type="presOf" srcId="{5F2B23D1-BA2D-43C0-8212-3A69DA1F68D6}" destId="{788FEE44-E536-4CD5-85B8-9CDC04FC0009}" srcOrd="0" destOrd="0" presId="urn:microsoft.com/office/officeart/2005/8/layout/vList5"/>
     <dgm:cxn modelId="{D746A9A0-533A-43DA-836C-0075BDAC46DB}" srcId="{1254679C-1482-425D-9B3B-B5F495496131}" destId="{B40D2F98-5BC5-483E-9668-C232AFB86C6F}" srcOrd="1" destOrd="0" parTransId="{1BD63879-7BE5-4CEE-B3BA-331EB9745EB5}" sibTransId="{EAE8C506-58BF-4E9D-9A8F-6CD3F0F476D6}"/>
-    <dgm:cxn modelId="{AF7343EE-FD88-438C-A0FA-A059B0ED4278}" type="presOf" srcId="{22A9E756-DBEC-4A00-B965-5A9A80449833}" destId="{8A1B127C-565C-4430-87C1-2E8794F0BD14}" srcOrd="0" destOrd="0" presId="urn:microsoft.com/office/officeart/2005/8/layout/vList5"/>
-    <dgm:cxn modelId="{1546A2C3-5F38-4330-91CE-2B41F059D17E}" type="presOf" srcId="{EB53B732-A613-4658-B541-5CDA609070FA}" destId="{92656EF3-4ED6-447B-9333-E39CF3BE432A}" srcOrd="0" destOrd="0" presId="urn:microsoft.com/office/officeart/2005/8/layout/vList5"/>
+    <dgm:cxn modelId="{16ADCB52-6207-40AA-9FA7-64FD7AC512C3}" type="presOf" srcId="{F341BAA7-FD22-48A3-895E-A097988684AA}" destId="{9C49D18E-D582-4983-B5F0-BF13CFF9DCF9}" srcOrd="0" destOrd="0" presId="urn:microsoft.com/office/officeart/2005/8/layout/vList5"/>
+    <dgm:cxn modelId="{12378610-7A3F-4799-8B4A-20DED0EE8546}" type="presOf" srcId="{B40D2F98-5BC5-483E-9668-C232AFB86C6F}" destId="{06A1F49B-7E75-4CB1-828B-274BF5E151D1}" srcOrd="0" destOrd="0" presId="urn:microsoft.com/office/officeart/2005/8/layout/vList5"/>
+    <dgm:cxn modelId="{7468E916-906C-45D5-B2C9-F146455F24AC}" type="presOf" srcId="{13EED906-C2AA-405F-9420-923B177354A9}" destId="{ABAD6DDA-0E29-4F97-B9C8-1B45BE6D5538}" srcOrd="0" destOrd="0" presId="urn:microsoft.com/office/officeart/2005/8/layout/vList5"/>
     <dgm:cxn modelId="{EB90F76E-EC1D-4A62-A264-0722D15A27AE}" srcId="{5AABC38A-3B29-45B0-A5FD-841580A6E0AF}" destId="{13EED906-C2AA-405F-9420-923B177354A9}" srcOrd="0" destOrd="0" parTransId="{855C3100-7170-4D1F-9FE2-B2A832669CFD}" sibTransId="{94035301-331E-4E92-9BB2-F24BE5945CF8}"/>
-    <dgm:cxn modelId="{6B7B6568-64A3-4F67-B2B2-3EAC9C265FF4}" type="presOf" srcId="{A895DF66-951F-4493-952B-BDBA54CC3A77}" destId="{60076F2E-E8D3-4A8E-ABB1-B0AFB6040A76}" srcOrd="0" destOrd="0" presId="urn:microsoft.com/office/officeart/2005/8/layout/vList5"/>
-    <dgm:cxn modelId="{C0E47CA3-4226-43D2-8F35-19D3E2BD1EF5}" type="presOf" srcId="{F1B4292E-7CCA-49B0-BEB9-C9C169FCE474}" destId="{F0AC619D-33F2-4EA0-A066-AE5DE7ED8840}" srcOrd="0" destOrd="0" presId="urn:microsoft.com/office/officeart/2005/8/layout/vList5"/>
+    <dgm:cxn modelId="{E965C3BE-CD4B-47B5-BDA2-BB6978D39793}" type="presOf" srcId="{5159C4E0-3836-41CE-89FA-1229704D8B41}" destId="{D943AAAA-8FF9-4524-A444-E37C506025D4}" srcOrd="0" destOrd="0" presId="urn:microsoft.com/office/officeart/2005/8/layout/vList5"/>
+    <dgm:cxn modelId="{F188DD51-59A1-499A-8339-E9BAF452F1B4}" type="presOf" srcId="{22A9E756-DBEC-4A00-B965-5A9A80449833}" destId="{8A1B127C-565C-4430-87C1-2E8794F0BD14}" srcOrd="0" destOrd="0" presId="urn:microsoft.com/office/officeart/2005/8/layout/vList5"/>
+    <dgm:cxn modelId="{53751391-52AE-455D-B85C-0253916D03B2}" type="presOf" srcId="{F1B4292E-7CCA-49B0-BEB9-C9C169FCE474}" destId="{F0AC619D-33F2-4EA0-A066-AE5DE7ED8840}" srcOrd="0" destOrd="0" presId="urn:microsoft.com/office/officeart/2005/8/layout/vList5"/>
+    <dgm:cxn modelId="{59B8B952-85C4-4181-A0FE-0AC125ED7C30}" type="presOf" srcId="{FC53760B-1004-4CE8-85AB-C83BF06A5234}" destId="{A1DC594F-13A1-4925-AFD3-BFBC3AD2F9C6}" srcOrd="0" destOrd="0" presId="urn:microsoft.com/office/officeart/2005/8/layout/vList5"/>
     <dgm:cxn modelId="{4880D7B9-F6F8-446F-9469-220B513399CD}" srcId="{B40D2F98-5BC5-483E-9668-C232AFB86C6F}" destId="{EB53B732-A613-4658-B541-5CDA609070FA}" srcOrd="0" destOrd="0" parTransId="{A155E473-0078-4E9A-8B1A-F07B06AA6818}" sibTransId="{2BB35EDC-9806-4644-8276-5816A3D623B8}"/>
     <dgm:cxn modelId="{1E28A227-16FD-4C48-AB3A-52AA2953A381}" srcId="{715F2212-5061-4DEE-BA85-D090480616D2}" destId="{5159C4E0-3836-41CE-89FA-1229704D8B41}" srcOrd="0" destOrd="0" parTransId="{2C078B0C-A36D-4668-B12F-ABD64BE6E8DA}" sibTransId="{014FB30B-4961-4A6A-83AF-77015191FC3C}"/>
     <dgm:cxn modelId="{F91EC52A-7402-41EB-ACE1-5630F80B3590}" srcId="{1254679C-1482-425D-9B3B-B5F495496131}" destId="{78790B11-3FDD-4C88-8DA1-99A4578A6271}" srcOrd="6" destOrd="0" parTransId="{3A2A1968-077E-451D-909F-AEBEEAFC655C}" sibTransId="{08335215-7DA4-4EF6-8B38-E3B2BD0DD154}"/>
     <dgm:cxn modelId="{2131DED2-3B64-475E-821E-1630674BD513}" srcId="{1254679C-1482-425D-9B3B-B5F495496131}" destId="{A895DF66-951F-4493-952B-BDBA54CC3A77}" srcOrd="2" destOrd="0" parTransId="{FEADE22A-1618-4747-8C3E-10ED203D673F}" sibTransId="{FEF48107-CE2F-4C2F-B0B6-80D9B911329E}"/>
     <dgm:cxn modelId="{906DB35B-2408-4FB1-A0DC-C7F2D99C6305}" srcId="{1254679C-1482-425D-9B3B-B5F495496131}" destId="{715F2212-5061-4DEE-BA85-D090480616D2}" srcOrd="5" destOrd="0" parTransId="{757C04D0-3239-4A8F-B556-1BE5A1A7945C}" sibTransId="{77D8026C-BC76-4C4C-99F9-BB10D03FB8F0}"/>
-    <dgm:cxn modelId="{2F26848E-A8D5-4F17-85E6-959D18CBAEB4}" type="presOf" srcId="{78790B11-3FDD-4C88-8DA1-99A4578A6271}" destId="{4B12BCDA-8D78-4681-9AED-70AAF3B30FCA}" srcOrd="0" destOrd="0" presId="urn:microsoft.com/office/officeart/2005/8/layout/vList5"/>
+    <dgm:cxn modelId="{09D30808-AABF-48FF-83A6-CE0FFD73F4A3}" type="presOf" srcId="{17B2253A-1086-4940-A352-1911C85EBCC9}" destId="{DF9F7784-30AA-41AF-A119-12F45A788527}" srcOrd="0" destOrd="0" presId="urn:microsoft.com/office/officeart/2005/8/layout/vList5"/>
     <dgm:cxn modelId="{F7FC3CC7-CDEA-4C5C-BBEC-E8568EC747AD}" srcId="{1254679C-1482-425D-9B3B-B5F495496131}" destId="{17B2253A-1086-4940-A352-1911C85EBCC9}" srcOrd="0" destOrd="0" parTransId="{1B65DCCC-6AA0-471A-A14A-E7C719C27F0B}" sibTransId="{A86A6125-6D27-42C2-87EA-020307C6842E}"/>
-    <dgm:cxn modelId="{8312F785-8E8F-4584-B43A-3F7FE2B35A6C}" type="presOf" srcId="{F341BAA7-FD22-48A3-895E-A097988684AA}" destId="{9C49D18E-D582-4983-B5F0-BF13CFF9DCF9}" srcOrd="0" destOrd="0" presId="urn:microsoft.com/office/officeart/2005/8/layout/vList5"/>
-    <dgm:cxn modelId="{A2D90268-15CE-4585-8A24-3CE6CCA631C4}" type="presOf" srcId="{1254679C-1482-425D-9B3B-B5F495496131}" destId="{E02EC96E-40F9-4768-9DCF-37EFD33F3F70}" srcOrd="0" destOrd="0" presId="urn:microsoft.com/office/officeart/2005/8/layout/vList5"/>
     <dgm:cxn modelId="{F5CF21A6-82AC-404D-B57A-0A64577B797B}" srcId="{1254679C-1482-425D-9B3B-B5F495496131}" destId="{F1B4292E-7CCA-49B0-BEB9-C9C169FCE474}" srcOrd="3" destOrd="0" parTransId="{75416662-565C-41FA-B5B6-E2AF8C492560}" sibTransId="{191874EE-743F-42A9-855F-1687FB0A084F}"/>
-    <dgm:cxn modelId="{0A82CBD7-E1CA-4F37-A849-634684571E49}" type="presOf" srcId="{5AABC38A-3B29-45B0-A5FD-841580A6E0AF}" destId="{616B8465-3905-40AD-AB26-BE65A6BF2C0E}" srcOrd="0" destOrd="0" presId="urn:microsoft.com/office/officeart/2005/8/layout/vList5"/>
     <dgm:cxn modelId="{4FECB3BE-C735-4951-A908-F0DD7DEF96EF}" srcId="{1254679C-1482-425D-9B3B-B5F495496131}" destId="{5AABC38A-3B29-45B0-A5FD-841580A6E0AF}" srcOrd="4" destOrd="0" parTransId="{4381E4DB-BAE0-45D2-A5A3-146BF0D8F5C4}" sibTransId="{013F7E34-DAEE-4856-8B6A-DA46D4DE6139}"/>
-    <dgm:cxn modelId="{C4F14E0C-4F76-4475-914F-4D99F3E9029C}" type="presOf" srcId="{17B2253A-1086-4940-A352-1911C85EBCC9}" destId="{DF9F7784-30AA-41AF-A119-12F45A788527}" srcOrd="0" destOrd="0" presId="urn:microsoft.com/office/officeart/2005/8/layout/vList5"/>
-    <dgm:cxn modelId="{CB6D1AD5-B169-4422-AE1A-2AA8F2E5DE01}" type="presOf" srcId="{5159C4E0-3836-41CE-89FA-1229704D8B41}" destId="{D943AAAA-8FF9-4524-A444-E37C506025D4}" srcOrd="0" destOrd="0" presId="urn:microsoft.com/office/officeart/2005/8/layout/vList5"/>
+    <dgm:cxn modelId="{5C033833-46C1-479C-9947-0FB60000DAA7}" type="presOf" srcId="{715F2212-5061-4DEE-BA85-D090480616D2}" destId="{CD92EB9D-9825-450A-AB4A-EBE0BF12CCFF}" srcOrd="0" destOrd="0" presId="urn:microsoft.com/office/officeart/2005/8/layout/vList5"/>
+    <dgm:cxn modelId="{C843A9D8-BEEC-4803-9C7B-821F909B1107}" type="presOf" srcId="{78790B11-3FDD-4C88-8DA1-99A4578A6271}" destId="{4B12BCDA-8D78-4681-9AED-70AAF3B30FCA}" srcOrd="0" destOrd="0" presId="urn:microsoft.com/office/officeart/2005/8/layout/vList5"/>
     <dgm:cxn modelId="{457F99B7-3561-46BC-9474-F29A96382D7E}" srcId="{F1B4292E-7CCA-49B0-BEB9-C9C169FCE474}" destId="{5F2B23D1-BA2D-43C0-8212-3A69DA1F68D6}" srcOrd="0" destOrd="0" parTransId="{0BD1482F-A143-4291-A789-1B152F874EA0}" sibTransId="{6BDD83FC-BA39-4D39-8D7C-964FA74B5532}"/>
-    <dgm:cxn modelId="{89B5EE6E-A5F1-447E-A497-DC4AF4F98FBB}" type="presOf" srcId="{FC53760B-1004-4CE8-85AB-C83BF06A5234}" destId="{A1DC594F-13A1-4925-AFD3-BFBC3AD2F9C6}" srcOrd="0" destOrd="0" presId="urn:microsoft.com/office/officeart/2005/8/layout/vList5"/>
-    <dgm:cxn modelId="{73828EF9-ABE5-4381-9CC9-829C5EEAF50D}" type="presOf" srcId="{B40D2F98-5BC5-483E-9668-C232AFB86C6F}" destId="{06A1F49B-7E75-4CB1-828B-274BF5E151D1}" srcOrd="0" destOrd="0" presId="urn:microsoft.com/office/officeart/2005/8/layout/vList5"/>
-    <dgm:cxn modelId="{872D032D-27F9-4A18-8158-F32AC08AE70E}" type="presOf" srcId="{715F2212-5061-4DEE-BA85-D090480616D2}" destId="{CD92EB9D-9825-450A-AB4A-EBE0BF12CCFF}" srcOrd="0" destOrd="0" presId="urn:microsoft.com/office/officeart/2005/8/layout/vList5"/>
     <dgm:cxn modelId="{6E67B504-C013-49A5-915F-2FE461EB4458}" srcId="{17B2253A-1086-4940-A352-1911C85EBCC9}" destId="{F341BAA7-FD22-48A3-895E-A097988684AA}" srcOrd="0" destOrd="0" parTransId="{80A27547-7AA8-4026-A41F-DF3F79404B18}" sibTransId="{868CECC3-E07D-422B-ABE5-D0AAC57A54B1}"/>
-    <dgm:cxn modelId="{542E1DCC-F4E3-4574-873C-2BAED18C93DD}" type="presParOf" srcId="{E02EC96E-40F9-4768-9DCF-37EFD33F3F70}" destId="{F8B790F1-F7F3-4E57-9131-9AD0882E2C29}" srcOrd="0" destOrd="0" presId="urn:microsoft.com/office/officeart/2005/8/layout/vList5"/>
-    <dgm:cxn modelId="{4EE62A13-480D-4C11-850D-720C19C3F87F}" type="presParOf" srcId="{F8B790F1-F7F3-4E57-9131-9AD0882E2C29}" destId="{DF9F7784-30AA-41AF-A119-12F45A788527}" srcOrd="0" destOrd="0" presId="urn:microsoft.com/office/officeart/2005/8/layout/vList5"/>
-    <dgm:cxn modelId="{1741C8DE-BB62-4D9F-B239-61A4DE352940}" type="presParOf" srcId="{F8B790F1-F7F3-4E57-9131-9AD0882E2C29}" destId="{9C49D18E-D582-4983-B5F0-BF13CFF9DCF9}" srcOrd="1" destOrd="0" presId="urn:microsoft.com/office/officeart/2005/8/layout/vList5"/>
-    <dgm:cxn modelId="{02FEFEE7-0116-4278-98B4-2585D6FAF295}" type="presParOf" srcId="{E02EC96E-40F9-4768-9DCF-37EFD33F3F70}" destId="{CAC2119A-709A-46B0-BC9F-525536F72A64}" srcOrd="1" destOrd="0" presId="urn:microsoft.com/office/officeart/2005/8/layout/vList5"/>
-    <dgm:cxn modelId="{A377B951-C944-4836-8545-E2EC6ABD68CB}" type="presParOf" srcId="{E02EC96E-40F9-4768-9DCF-37EFD33F3F70}" destId="{F9B16C84-4C4A-4AF4-B51B-08FC6E837F1B}" srcOrd="2" destOrd="0" presId="urn:microsoft.com/office/officeart/2005/8/layout/vList5"/>
-    <dgm:cxn modelId="{E193880F-E269-43DA-9CA6-2C2088A1CD5D}" type="presParOf" srcId="{F9B16C84-4C4A-4AF4-B51B-08FC6E837F1B}" destId="{06A1F49B-7E75-4CB1-828B-274BF5E151D1}" srcOrd="0" destOrd="0" presId="urn:microsoft.com/office/officeart/2005/8/layout/vList5"/>
-    <dgm:cxn modelId="{2498E38A-141B-412A-B7DD-79420FD0D16C}" type="presParOf" srcId="{F9B16C84-4C4A-4AF4-B51B-08FC6E837F1B}" destId="{92656EF3-4ED6-447B-9333-E39CF3BE432A}" srcOrd="1" destOrd="0" presId="urn:microsoft.com/office/officeart/2005/8/layout/vList5"/>
-    <dgm:cxn modelId="{0762BDF3-4587-4A32-82F2-EBCCCF529FBD}" type="presParOf" srcId="{E02EC96E-40F9-4768-9DCF-37EFD33F3F70}" destId="{3AEB67B0-BB26-4106-85D8-380977E8C145}" srcOrd="3" destOrd="0" presId="urn:microsoft.com/office/officeart/2005/8/layout/vList5"/>
-    <dgm:cxn modelId="{D6F31F27-8EA1-41F6-ACFC-8696C29F9FBA}" type="presParOf" srcId="{E02EC96E-40F9-4768-9DCF-37EFD33F3F70}" destId="{9409BD9D-5053-4D07-9830-A7788B2AA098}" srcOrd="4" destOrd="0" presId="urn:microsoft.com/office/officeart/2005/8/layout/vList5"/>
-    <dgm:cxn modelId="{D9E71F79-56A1-4CC9-81B7-A604AB973BCA}" type="presParOf" srcId="{9409BD9D-5053-4D07-9830-A7788B2AA098}" destId="{60076F2E-E8D3-4A8E-ABB1-B0AFB6040A76}" srcOrd="0" destOrd="0" presId="urn:microsoft.com/office/officeart/2005/8/layout/vList5"/>
-    <dgm:cxn modelId="{AC0FB29D-565C-45F3-8000-9FB8BAFFDB30}" type="presParOf" srcId="{9409BD9D-5053-4D07-9830-A7788B2AA098}" destId="{8A1B127C-565C-4430-87C1-2E8794F0BD14}" srcOrd="1" destOrd="0" presId="urn:microsoft.com/office/officeart/2005/8/layout/vList5"/>
-    <dgm:cxn modelId="{43D2580F-52CA-4F47-87CF-C0B7C80A350B}" type="presParOf" srcId="{E02EC96E-40F9-4768-9DCF-37EFD33F3F70}" destId="{37331B35-E856-452F-A4C5-75CB1AC6F09D}" srcOrd="5" destOrd="0" presId="urn:microsoft.com/office/officeart/2005/8/layout/vList5"/>
-    <dgm:cxn modelId="{298BFCA6-069F-4A69-96D6-662CA2613789}" type="presParOf" srcId="{E02EC96E-40F9-4768-9DCF-37EFD33F3F70}" destId="{4786A7BD-1435-4BEF-9440-6850F1DC95D7}" srcOrd="6" destOrd="0" presId="urn:microsoft.com/office/officeart/2005/8/layout/vList5"/>
-    <dgm:cxn modelId="{FE180FB8-5F43-4AC5-9064-52184FFAE5D1}" type="presParOf" srcId="{4786A7BD-1435-4BEF-9440-6850F1DC95D7}" destId="{F0AC619D-33F2-4EA0-A066-AE5DE7ED8840}" srcOrd="0" destOrd="0" presId="urn:microsoft.com/office/officeart/2005/8/layout/vList5"/>
-    <dgm:cxn modelId="{9E11F7E5-F098-431D-90CD-44B478E16FEA}" type="presParOf" srcId="{4786A7BD-1435-4BEF-9440-6850F1DC95D7}" destId="{788FEE44-E536-4CD5-85B8-9CDC04FC0009}" srcOrd="1" destOrd="0" presId="urn:microsoft.com/office/officeart/2005/8/layout/vList5"/>
-    <dgm:cxn modelId="{14E845E0-313A-48AE-B121-D863B6F849DC}" type="presParOf" srcId="{E02EC96E-40F9-4768-9DCF-37EFD33F3F70}" destId="{186B7B90-922C-421B-AEA0-54B00E87FB3F}" srcOrd="7" destOrd="0" presId="urn:microsoft.com/office/officeart/2005/8/layout/vList5"/>
-    <dgm:cxn modelId="{686BEDD5-D402-4091-9018-4E5D420F61CF}" type="presParOf" srcId="{E02EC96E-40F9-4768-9DCF-37EFD33F3F70}" destId="{3E94C6F3-6004-4FBB-B483-2755F15C00D2}" srcOrd="8" destOrd="0" presId="urn:microsoft.com/office/officeart/2005/8/layout/vList5"/>
-    <dgm:cxn modelId="{BFF0BDDB-2EC6-4D04-8688-B3D23479EF6C}" type="presParOf" srcId="{3E94C6F3-6004-4FBB-B483-2755F15C00D2}" destId="{616B8465-3905-40AD-AB26-BE65A6BF2C0E}" srcOrd="0" destOrd="0" presId="urn:microsoft.com/office/officeart/2005/8/layout/vList5"/>
-    <dgm:cxn modelId="{34F3183A-691D-40EB-9B73-ACB5EBC19F96}" type="presParOf" srcId="{3E94C6F3-6004-4FBB-B483-2755F15C00D2}" destId="{ABAD6DDA-0E29-4F97-B9C8-1B45BE6D5538}" srcOrd="1" destOrd="0" presId="urn:microsoft.com/office/officeart/2005/8/layout/vList5"/>
-    <dgm:cxn modelId="{99C0367B-9B63-489B-B228-4C62AA2DB55B}" type="presParOf" srcId="{E02EC96E-40F9-4768-9DCF-37EFD33F3F70}" destId="{15883C3C-DF0C-4014-AEA4-29250CDBA048}" srcOrd="9" destOrd="0" presId="urn:microsoft.com/office/officeart/2005/8/layout/vList5"/>
-    <dgm:cxn modelId="{92870E2A-CB97-403F-A033-675F591439EB}" type="presParOf" srcId="{E02EC96E-40F9-4768-9DCF-37EFD33F3F70}" destId="{C2D87FFC-B6C7-4194-B8BA-04C39FEDE9E7}" srcOrd="10" destOrd="0" presId="urn:microsoft.com/office/officeart/2005/8/layout/vList5"/>
-    <dgm:cxn modelId="{FFFF4DED-B550-40AB-B654-AC1B347EF6AF}" type="presParOf" srcId="{C2D87FFC-B6C7-4194-B8BA-04C39FEDE9E7}" destId="{CD92EB9D-9825-450A-AB4A-EBE0BF12CCFF}" srcOrd="0" destOrd="0" presId="urn:microsoft.com/office/officeart/2005/8/layout/vList5"/>
-    <dgm:cxn modelId="{A5F24200-63F4-4DE7-B657-FAF761FF9A92}" type="presParOf" srcId="{C2D87FFC-B6C7-4194-B8BA-04C39FEDE9E7}" destId="{D943AAAA-8FF9-4524-A444-E37C506025D4}" srcOrd="1" destOrd="0" presId="urn:microsoft.com/office/officeart/2005/8/layout/vList5"/>
-    <dgm:cxn modelId="{7655D6BC-9186-464D-A97A-0D64595FC16C}" type="presParOf" srcId="{E02EC96E-40F9-4768-9DCF-37EFD33F3F70}" destId="{69731529-7E8C-4030-B947-B66F99E8FFAC}" srcOrd="11" destOrd="0" presId="urn:microsoft.com/office/officeart/2005/8/layout/vList5"/>
-    <dgm:cxn modelId="{359AEC43-1879-4BBA-BD10-C163A9E0B0CA}" type="presParOf" srcId="{E02EC96E-40F9-4768-9DCF-37EFD33F3F70}" destId="{1FC00914-EB05-4DC9-AA53-64B540A97624}" srcOrd="12" destOrd="0" presId="urn:microsoft.com/office/officeart/2005/8/layout/vList5"/>
-    <dgm:cxn modelId="{6C810C06-BF30-45B3-8369-088504EB5AD8}" type="presParOf" srcId="{1FC00914-EB05-4DC9-AA53-64B540A97624}" destId="{4B12BCDA-8D78-4681-9AED-70AAF3B30FCA}" srcOrd="0" destOrd="0" presId="urn:microsoft.com/office/officeart/2005/8/layout/vList5"/>
-    <dgm:cxn modelId="{E3857D25-CBA4-4AD1-855E-1AC101B09982}" type="presParOf" srcId="{1FC00914-EB05-4DC9-AA53-64B540A97624}" destId="{A1DC594F-13A1-4925-AFD3-BFBC3AD2F9C6}" srcOrd="1" destOrd="0" presId="urn:microsoft.com/office/officeart/2005/8/layout/vList5"/>
+    <dgm:cxn modelId="{70477A31-6184-4FAA-ABD1-D0089D82F77F}" type="presOf" srcId="{EB53B732-A613-4658-B541-5CDA609070FA}" destId="{92656EF3-4ED6-447B-9333-E39CF3BE432A}" srcOrd="0" destOrd="0" presId="urn:microsoft.com/office/officeart/2005/8/layout/vList5"/>
+    <dgm:cxn modelId="{DA910C80-BB6A-485C-B7AE-DBD1DA79C3FC}" type="presParOf" srcId="{E02EC96E-40F9-4768-9DCF-37EFD33F3F70}" destId="{F8B790F1-F7F3-4E57-9131-9AD0882E2C29}" srcOrd="0" destOrd="0" presId="urn:microsoft.com/office/officeart/2005/8/layout/vList5"/>
+    <dgm:cxn modelId="{1A802B84-B9DB-408B-B682-3A87CBFB541E}" type="presParOf" srcId="{F8B790F1-F7F3-4E57-9131-9AD0882E2C29}" destId="{DF9F7784-30AA-41AF-A119-12F45A788527}" srcOrd="0" destOrd="0" presId="urn:microsoft.com/office/officeart/2005/8/layout/vList5"/>
+    <dgm:cxn modelId="{84EE6405-DC06-4921-8597-EE8D1820E3CA}" type="presParOf" srcId="{F8B790F1-F7F3-4E57-9131-9AD0882E2C29}" destId="{9C49D18E-D582-4983-B5F0-BF13CFF9DCF9}" srcOrd="1" destOrd="0" presId="urn:microsoft.com/office/officeart/2005/8/layout/vList5"/>
+    <dgm:cxn modelId="{2BB169C8-A79B-4855-A2CA-DEFC80A283C8}" type="presParOf" srcId="{E02EC96E-40F9-4768-9DCF-37EFD33F3F70}" destId="{CAC2119A-709A-46B0-BC9F-525536F72A64}" srcOrd="1" destOrd="0" presId="urn:microsoft.com/office/officeart/2005/8/layout/vList5"/>
+    <dgm:cxn modelId="{2E222B34-8BD3-42F1-86AE-064DE3D7E1AD}" type="presParOf" srcId="{E02EC96E-40F9-4768-9DCF-37EFD33F3F70}" destId="{F9B16C84-4C4A-4AF4-B51B-08FC6E837F1B}" srcOrd="2" destOrd="0" presId="urn:microsoft.com/office/officeart/2005/8/layout/vList5"/>
+    <dgm:cxn modelId="{C25DC88D-F1F6-4062-AF1F-5A1C21E983B7}" type="presParOf" srcId="{F9B16C84-4C4A-4AF4-B51B-08FC6E837F1B}" destId="{06A1F49B-7E75-4CB1-828B-274BF5E151D1}" srcOrd="0" destOrd="0" presId="urn:microsoft.com/office/officeart/2005/8/layout/vList5"/>
+    <dgm:cxn modelId="{39B570CA-74F6-4D98-A7F3-1A7F4CB2646D}" type="presParOf" srcId="{F9B16C84-4C4A-4AF4-B51B-08FC6E837F1B}" destId="{92656EF3-4ED6-447B-9333-E39CF3BE432A}" srcOrd="1" destOrd="0" presId="urn:microsoft.com/office/officeart/2005/8/layout/vList5"/>
+    <dgm:cxn modelId="{7B8BF3E1-70D4-4943-A8F7-AA22B790B770}" type="presParOf" srcId="{E02EC96E-40F9-4768-9DCF-37EFD33F3F70}" destId="{3AEB67B0-BB26-4106-85D8-380977E8C145}" srcOrd="3" destOrd="0" presId="urn:microsoft.com/office/officeart/2005/8/layout/vList5"/>
+    <dgm:cxn modelId="{1E15FE20-A69B-4321-956E-59DC9A77CE7A}" type="presParOf" srcId="{E02EC96E-40F9-4768-9DCF-37EFD33F3F70}" destId="{9409BD9D-5053-4D07-9830-A7788B2AA098}" srcOrd="4" destOrd="0" presId="urn:microsoft.com/office/officeart/2005/8/layout/vList5"/>
+    <dgm:cxn modelId="{9C5D3D9F-73FD-40B3-8BC2-E7E552A30C8D}" type="presParOf" srcId="{9409BD9D-5053-4D07-9830-A7788B2AA098}" destId="{60076F2E-E8D3-4A8E-ABB1-B0AFB6040A76}" srcOrd="0" destOrd="0" presId="urn:microsoft.com/office/officeart/2005/8/layout/vList5"/>
+    <dgm:cxn modelId="{32AED8C7-F16E-4759-A943-C9B5179CA5BF}" type="presParOf" srcId="{9409BD9D-5053-4D07-9830-A7788B2AA098}" destId="{8A1B127C-565C-4430-87C1-2E8794F0BD14}" srcOrd="1" destOrd="0" presId="urn:microsoft.com/office/officeart/2005/8/layout/vList5"/>
+    <dgm:cxn modelId="{5A07C077-9FCD-4A73-A38C-7403E9886124}" type="presParOf" srcId="{E02EC96E-40F9-4768-9DCF-37EFD33F3F70}" destId="{37331B35-E856-452F-A4C5-75CB1AC6F09D}" srcOrd="5" destOrd="0" presId="urn:microsoft.com/office/officeart/2005/8/layout/vList5"/>
+    <dgm:cxn modelId="{47DCA3D6-3643-40D1-AF93-1B5DDC8E9025}" type="presParOf" srcId="{E02EC96E-40F9-4768-9DCF-37EFD33F3F70}" destId="{4786A7BD-1435-4BEF-9440-6850F1DC95D7}" srcOrd="6" destOrd="0" presId="urn:microsoft.com/office/officeart/2005/8/layout/vList5"/>
+    <dgm:cxn modelId="{32C76FBF-6EEE-4CC6-9151-F9516D9637DB}" type="presParOf" srcId="{4786A7BD-1435-4BEF-9440-6850F1DC95D7}" destId="{F0AC619D-33F2-4EA0-A066-AE5DE7ED8840}" srcOrd="0" destOrd="0" presId="urn:microsoft.com/office/officeart/2005/8/layout/vList5"/>
+    <dgm:cxn modelId="{0AC266B8-4723-4E09-A4C6-1C6506E46FB9}" type="presParOf" srcId="{4786A7BD-1435-4BEF-9440-6850F1DC95D7}" destId="{788FEE44-E536-4CD5-85B8-9CDC04FC0009}" srcOrd="1" destOrd="0" presId="urn:microsoft.com/office/officeart/2005/8/layout/vList5"/>
+    <dgm:cxn modelId="{F157D9FF-5CA1-4DEB-9D51-A16919021220}" type="presParOf" srcId="{E02EC96E-40F9-4768-9DCF-37EFD33F3F70}" destId="{186B7B90-922C-421B-AEA0-54B00E87FB3F}" srcOrd="7" destOrd="0" presId="urn:microsoft.com/office/officeart/2005/8/layout/vList5"/>
+    <dgm:cxn modelId="{60BC337F-D577-4507-B1C2-53A5A9EE1F4C}" type="presParOf" srcId="{E02EC96E-40F9-4768-9DCF-37EFD33F3F70}" destId="{3E94C6F3-6004-4FBB-B483-2755F15C00D2}" srcOrd="8" destOrd="0" presId="urn:microsoft.com/office/officeart/2005/8/layout/vList5"/>
+    <dgm:cxn modelId="{C13B84CE-55EA-43FC-A484-7B0C3146F807}" type="presParOf" srcId="{3E94C6F3-6004-4FBB-B483-2755F15C00D2}" destId="{616B8465-3905-40AD-AB26-BE65A6BF2C0E}" srcOrd="0" destOrd="0" presId="urn:microsoft.com/office/officeart/2005/8/layout/vList5"/>
+    <dgm:cxn modelId="{BA8D6741-2A69-40EB-B380-132A2C2C84D1}" type="presParOf" srcId="{3E94C6F3-6004-4FBB-B483-2755F15C00D2}" destId="{ABAD6DDA-0E29-4F97-B9C8-1B45BE6D5538}" srcOrd="1" destOrd="0" presId="urn:microsoft.com/office/officeart/2005/8/layout/vList5"/>
+    <dgm:cxn modelId="{CF203BB6-A542-4DF2-B19E-EB93C639A613}" type="presParOf" srcId="{E02EC96E-40F9-4768-9DCF-37EFD33F3F70}" destId="{15883C3C-DF0C-4014-AEA4-29250CDBA048}" srcOrd="9" destOrd="0" presId="urn:microsoft.com/office/officeart/2005/8/layout/vList5"/>
+    <dgm:cxn modelId="{E97F66E2-7517-4189-BEEA-394827738129}" type="presParOf" srcId="{E02EC96E-40F9-4768-9DCF-37EFD33F3F70}" destId="{C2D87FFC-B6C7-4194-B8BA-04C39FEDE9E7}" srcOrd="10" destOrd="0" presId="urn:microsoft.com/office/officeart/2005/8/layout/vList5"/>
+    <dgm:cxn modelId="{79485CF5-F6D6-45A7-AACA-A7E596F47718}" type="presParOf" srcId="{C2D87FFC-B6C7-4194-B8BA-04C39FEDE9E7}" destId="{CD92EB9D-9825-450A-AB4A-EBE0BF12CCFF}" srcOrd="0" destOrd="0" presId="urn:microsoft.com/office/officeart/2005/8/layout/vList5"/>
+    <dgm:cxn modelId="{6D59025B-0F11-4CC1-9037-6C27D0BDFF58}" type="presParOf" srcId="{C2D87FFC-B6C7-4194-B8BA-04C39FEDE9E7}" destId="{D943AAAA-8FF9-4524-A444-E37C506025D4}" srcOrd="1" destOrd="0" presId="urn:microsoft.com/office/officeart/2005/8/layout/vList5"/>
+    <dgm:cxn modelId="{5F91A23C-85CB-46E5-9FED-19FFA00C1DB5}" type="presParOf" srcId="{E02EC96E-40F9-4768-9DCF-37EFD33F3F70}" destId="{69731529-7E8C-4030-B947-B66F99E8FFAC}" srcOrd="11" destOrd="0" presId="urn:microsoft.com/office/officeart/2005/8/layout/vList5"/>
+    <dgm:cxn modelId="{E1507EDA-F904-4674-B117-BB3FB0EFA8EC}" type="presParOf" srcId="{E02EC96E-40F9-4768-9DCF-37EFD33F3F70}" destId="{1FC00914-EB05-4DC9-AA53-64B540A97624}" srcOrd="12" destOrd="0" presId="urn:microsoft.com/office/officeart/2005/8/layout/vList5"/>
+    <dgm:cxn modelId="{CD146E63-D9A1-494D-86E1-F68C46636AD2}" type="presParOf" srcId="{1FC00914-EB05-4DC9-AA53-64B540A97624}" destId="{4B12BCDA-8D78-4681-9AED-70AAF3B30FCA}" srcOrd="0" destOrd="0" presId="urn:microsoft.com/office/officeart/2005/8/layout/vList5"/>
+    <dgm:cxn modelId="{95B25B58-5D96-41FA-9C74-6BF8F215A031}" type="presParOf" srcId="{1FC00914-EB05-4DC9-AA53-64B540A97624}" destId="{A1DC594F-13A1-4925-AFD3-BFBC3AD2F9C6}" srcOrd="1" destOrd="0" presId="urn:microsoft.com/office/officeart/2005/8/layout/vList5"/>
   </dgm:cxnLst>
   <dgm:bg/>
   <dgm:whole/>
@@ -13050,29 +13308,29 @@
   </dgm:ptLst>
   <dgm:cxnLst>
     <dgm:cxn modelId="{0E06D15C-F68F-49A1-94C2-53E7D588E26D}" srcId="{5167EE63-F643-402E-B735-68AD64FE5887}" destId="{B8539639-9C6F-4E88-9A60-C6204AB5B788}" srcOrd="0" destOrd="0" parTransId="{5F5D8828-1363-4FCC-BF0E-EC6119ADFA11}" sibTransId="{B2D7FC7B-2986-45E4-9F11-06EF3FCDCFB0}"/>
-    <dgm:cxn modelId="{EE071577-8529-4B96-8E40-AB1AD155E0A1}" type="presOf" srcId="{9C8282CE-F258-46FB-B507-95ABB09F47D3}" destId="{D6F46416-BAFF-4875-8277-58C653136B18}" srcOrd="0" destOrd="1" presId="urn:microsoft.com/office/officeart/2005/8/layout/vList5"/>
+    <dgm:cxn modelId="{9C920490-27EB-4CB0-A366-6E6A4860A050}" type="presOf" srcId="{805EE43C-5DFA-401E-90C5-A81F3A6BF9B1}" destId="{D6F46416-BAFF-4875-8277-58C653136B18}" srcOrd="0" destOrd="0" presId="urn:microsoft.com/office/officeart/2005/8/layout/vList5"/>
     <dgm:cxn modelId="{FDDA9257-4EA3-4720-8B5B-7054320BC7FC}" srcId="{5167EE63-F643-402E-B735-68AD64FE5887}" destId="{ED528340-A97D-4BDD-8433-B78C8FF66863}" srcOrd="2" destOrd="0" parTransId="{EB2A6F2E-E759-4EC1-AF94-C02267D963CC}" sibTransId="{294AAF1B-45E5-4173-A536-FD52BF954038}"/>
-    <dgm:cxn modelId="{1BAD1757-9ED2-403B-A430-06A88B458218}" type="presOf" srcId="{FE989A84-BB86-4F1D-ACA5-96996D65ED2F}" destId="{D6F46416-BAFF-4875-8277-58C653136B18}" srcOrd="0" destOrd="2" presId="urn:microsoft.com/office/officeart/2005/8/layout/vList5"/>
+    <dgm:cxn modelId="{BEDD605F-C005-4B01-849B-1488D2D5D7FB}" type="presOf" srcId="{5167EE63-F643-402E-B735-68AD64FE5887}" destId="{071BB497-63FB-42C0-80DA-D8CD8D1BF645}" srcOrd="0" destOrd="0" presId="urn:microsoft.com/office/officeart/2005/8/layout/vList5"/>
     <dgm:cxn modelId="{DED13B48-2BFD-4FA0-80B7-BD84B38ADB7D}" srcId="{1F0380D3-DF18-4BE3-8843-002A625287E5}" destId="{A71B2169-E0E2-441C-A4E4-AF320A5A9857}" srcOrd="1" destOrd="0" parTransId="{F8AC81D4-18EA-410F-9AB6-9DDE65268B7A}" sibTransId="{88D71919-1995-4E5E-8FCD-061365200D3A}"/>
+    <dgm:cxn modelId="{A0C6CDD3-3241-4EE3-B40E-4DAA7F5A6329}" type="presOf" srcId="{A71B2169-E0E2-441C-A4E4-AF320A5A9857}" destId="{E5BA21F6-0D69-45F8-BA2D-17C200183556}" srcOrd="0" destOrd="0" presId="urn:microsoft.com/office/officeart/2005/8/layout/vList5"/>
     <dgm:cxn modelId="{C61E7B5D-14A3-43DE-8709-501537A566E5}" srcId="{1F0380D3-DF18-4BE3-8843-002A625287E5}" destId="{5167EE63-F643-402E-B735-68AD64FE5887}" srcOrd="0" destOrd="0" parTransId="{BAE1154C-7894-43B4-8C87-6088215E001C}" sibTransId="{37F5C3BE-3E40-4CF1-A014-B52E926366CB}"/>
-    <dgm:cxn modelId="{C16B310B-1462-412B-AFA1-9F9F56683E6B}" type="presOf" srcId="{B8539639-9C6F-4E88-9A60-C6204AB5B788}" destId="{0C8FA1BA-8E49-48CC-B42E-924D603199BC}" srcOrd="0" destOrd="0" presId="urn:microsoft.com/office/officeart/2005/8/layout/vList5"/>
-    <dgm:cxn modelId="{7D51DA67-70C8-47C2-B7BA-7382C7A68AB6}" type="presOf" srcId="{1F0380D3-DF18-4BE3-8843-002A625287E5}" destId="{1F665940-6601-47DD-96FF-E038195D77C4}" srcOrd="0" destOrd="0" presId="urn:microsoft.com/office/officeart/2005/8/layout/vList5"/>
-    <dgm:cxn modelId="{063A7CF1-6D55-431C-91C2-2512D01DAEF7}" type="presOf" srcId="{636B6732-9B04-4FCD-8B86-AF181910AF22}" destId="{0C8FA1BA-8E49-48CC-B42E-924D603199BC}" srcOrd="0" destOrd="1" presId="urn:microsoft.com/office/officeart/2005/8/layout/vList5"/>
-    <dgm:cxn modelId="{BD5D1A11-9DA3-46FE-BD32-053AB375A702}" type="presOf" srcId="{ED528340-A97D-4BDD-8433-B78C8FF66863}" destId="{0C8FA1BA-8E49-48CC-B42E-924D603199BC}" srcOrd="0" destOrd="2" presId="urn:microsoft.com/office/officeart/2005/8/layout/vList5"/>
-    <dgm:cxn modelId="{6ECDE017-91FE-4655-B0CC-4CB8446939D3}" type="presOf" srcId="{A71B2169-E0E2-441C-A4E4-AF320A5A9857}" destId="{E5BA21F6-0D69-45F8-BA2D-17C200183556}" srcOrd="0" destOrd="0" presId="urn:microsoft.com/office/officeart/2005/8/layout/vList5"/>
+    <dgm:cxn modelId="{74FDCA9C-4813-478B-83C5-B4CD82A493E5}" type="presOf" srcId="{1F0380D3-DF18-4BE3-8843-002A625287E5}" destId="{1F665940-6601-47DD-96FF-E038195D77C4}" srcOrd="0" destOrd="0" presId="urn:microsoft.com/office/officeart/2005/8/layout/vList5"/>
+    <dgm:cxn modelId="{35EA6CAF-1D7C-472D-BB54-3EEFF5387D1C}" type="presOf" srcId="{ED528340-A97D-4BDD-8433-B78C8FF66863}" destId="{0C8FA1BA-8E49-48CC-B42E-924D603199BC}" srcOrd="0" destOrd="2" presId="urn:microsoft.com/office/officeart/2005/8/layout/vList5"/>
+    <dgm:cxn modelId="{A7B99161-6683-4F13-9046-F1B2B6932637}" type="presOf" srcId="{9C8282CE-F258-46FB-B507-95ABB09F47D3}" destId="{D6F46416-BAFF-4875-8277-58C653136B18}" srcOrd="0" destOrd="1" presId="urn:microsoft.com/office/officeart/2005/8/layout/vList5"/>
+    <dgm:cxn modelId="{C2058876-86C4-4A02-9738-5C256C41AA78}" type="presOf" srcId="{FE989A84-BB86-4F1D-ACA5-96996D65ED2F}" destId="{D6F46416-BAFF-4875-8277-58C653136B18}" srcOrd="0" destOrd="2" presId="urn:microsoft.com/office/officeart/2005/8/layout/vList5"/>
     <dgm:cxn modelId="{B1FFA288-552B-408E-84CE-8F8D896C03F3}" srcId="{5167EE63-F643-402E-B735-68AD64FE5887}" destId="{636B6732-9B04-4FCD-8B86-AF181910AF22}" srcOrd="1" destOrd="0" parTransId="{3D2E05A6-546A-41DF-B979-E4533369E387}" sibTransId="{0BD6FD8B-5EB6-4866-852A-65DEDB01F357}"/>
-    <dgm:cxn modelId="{107B4794-137E-44B2-8987-D792BED85516}" type="presOf" srcId="{5167EE63-F643-402E-B735-68AD64FE5887}" destId="{071BB497-63FB-42C0-80DA-D8CD8D1BF645}" srcOrd="0" destOrd="0" presId="urn:microsoft.com/office/officeart/2005/8/layout/vList5"/>
     <dgm:cxn modelId="{67EBB09D-7A21-4F35-950B-1541F6DFDE36}" srcId="{A71B2169-E0E2-441C-A4E4-AF320A5A9857}" destId="{805EE43C-5DFA-401E-90C5-A81F3A6BF9B1}" srcOrd="0" destOrd="0" parTransId="{1D0E0849-BA68-4FD5-80ED-73AC302BFBAF}" sibTransId="{E3ADF868-6EDF-4F27-9677-18E01F0128DF}"/>
+    <dgm:cxn modelId="{FF2AF73E-726B-47B5-A095-4E3992711933}" type="presOf" srcId="{636B6732-9B04-4FCD-8B86-AF181910AF22}" destId="{0C8FA1BA-8E49-48CC-B42E-924D603199BC}" srcOrd="0" destOrd="1" presId="urn:microsoft.com/office/officeart/2005/8/layout/vList5"/>
     <dgm:cxn modelId="{B1734500-86AA-4EC9-8A1C-3776D35D243B}" srcId="{A71B2169-E0E2-441C-A4E4-AF320A5A9857}" destId="{9C8282CE-F258-46FB-B507-95ABB09F47D3}" srcOrd="1" destOrd="0" parTransId="{A75F148C-8029-41FB-86BE-918EB01B4D08}" sibTransId="{98D7C838-28B6-47C0-AD57-A6DE823B8CA9}"/>
-    <dgm:cxn modelId="{3A0D5ED9-C039-498E-8400-8526B1A4926F}" type="presOf" srcId="{805EE43C-5DFA-401E-90C5-A81F3A6BF9B1}" destId="{D6F46416-BAFF-4875-8277-58C653136B18}" srcOrd="0" destOrd="0" presId="urn:microsoft.com/office/officeart/2005/8/layout/vList5"/>
+    <dgm:cxn modelId="{DF5DE586-E709-4A42-890A-B55FF21D14D5}" type="presOf" srcId="{B8539639-9C6F-4E88-9A60-C6204AB5B788}" destId="{0C8FA1BA-8E49-48CC-B42E-924D603199BC}" srcOrd="0" destOrd="0" presId="urn:microsoft.com/office/officeart/2005/8/layout/vList5"/>
     <dgm:cxn modelId="{F16B49F4-9BC0-4C55-B993-0E6F21F1B5AD}" srcId="{A71B2169-E0E2-441C-A4E4-AF320A5A9857}" destId="{FE989A84-BB86-4F1D-ACA5-96996D65ED2F}" srcOrd="2" destOrd="0" parTransId="{0094FA83-748F-41CD-ABDD-036A568220DA}" sibTransId="{7FCA2038-D249-4DFF-A5BD-EECC6C900638}"/>
-    <dgm:cxn modelId="{74C927B1-1913-42F6-B086-BAB23DC465CF}" type="presParOf" srcId="{1F665940-6601-47DD-96FF-E038195D77C4}" destId="{21117261-ACF5-4A5A-A875-69FE15D4F317}" srcOrd="0" destOrd="0" presId="urn:microsoft.com/office/officeart/2005/8/layout/vList5"/>
-    <dgm:cxn modelId="{F6B7518D-2A04-415D-BCEE-3754CF46DF48}" type="presParOf" srcId="{21117261-ACF5-4A5A-A875-69FE15D4F317}" destId="{071BB497-63FB-42C0-80DA-D8CD8D1BF645}" srcOrd="0" destOrd="0" presId="urn:microsoft.com/office/officeart/2005/8/layout/vList5"/>
-    <dgm:cxn modelId="{0A78E7D0-FAAD-41EA-ACAA-D85D99F3B832}" type="presParOf" srcId="{21117261-ACF5-4A5A-A875-69FE15D4F317}" destId="{0C8FA1BA-8E49-48CC-B42E-924D603199BC}" srcOrd="1" destOrd="0" presId="urn:microsoft.com/office/officeart/2005/8/layout/vList5"/>
-    <dgm:cxn modelId="{133E9D2D-C57D-488D-9FE8-B08E01B1CD49}" type="presParOf" srcId="{1F665940-6601-47DD-96FF-E038195D77C4}" destId="{BEEA7429-7A85-45AD-8FD8-5815466A4435}" srcOrd="1" destOrd="0" presId="urn:microsoft.com/office/officeart/2005/8/layout/vList5"/>
-    <dgm:cxn modelId="{65702E20-0B74-4578-8B9F-921B8D3EB59C}" type="presParOf" srcId="{1F665940-6601-47DD-96FF-E038195D77C4}" destId="{B543594C-8553-4E98-949A-76A77ADD94C4}" srcOrd="2" destOrd="0" presId="urn:microsoft.com/office/officeart/2005/8/layout/vList5"/>
-    <dgm:cxn modelId="{741DD5B3-0FDD-42AF-B583-B45A60D0506A}" type="presParOf" srcId="{B543594C-8553-4E98-949A-76A77ADD94C4}" destId="{E5BA21F6-0D69-45F8-BA2D-17C200183556}" srcOrd="0" destOrd="0" presId="urn:microsoft.com/office/officeart/2005/8/layout/vList5"/>
-    <dgm:cxn modelId="{9A434F9A-4B3F-433D-AD5F-4DFAD77F1C72}" type="presParOf" srcId="{B543594C-8553-4E98-949A-76A77ADD94C4}" destId="{D6F46416-BAFF-4875-8277-58C653136B18}" srcOrd="1" destOrd="0" presId="urn:microsoft.com/office/officeart/2005/8/layout/vList5"/>
+    <dgm:cxn modelId="{CE15F3C9-EEE7-4459-AFA7-B9F213CC90AF}" type="presParOf" srcId="{1F665940-6601-47DD-96FF-E038195D77C4}" destId="{21117261-ACF5-4A5A-A875-69FE15D4F317}" srcOrd="0" destOrd="0" presId="urn:microsoft.com/office/officeart/2005/8/layout/vList5"/>
+    <dgm:cxn modelId="{8D0F4CBD-0DF6-4112-BC44-08DEB401F07D}" type="presParOf" srcId="{21117261-ACF5-4A5A-A875-69FE15D4F317}" destId="{071BB497-63FB-42C0-80DA-D8CD8D1BF645}" srcOrd="0" destOrd="0" presId="urn:microsoft.com/office/officeart/2005/8/layout/vList5"/>
+    <dgm:cxn modelId="{E72A3638-A583-4DDE-B7ED-C89CC4F59F9F}" type="presParOf" srcId="{21117261-ACF5-4A5A-A875-69FE15D4F317}" destId="{0C8FA1BA-8E49-48CC-B42E-924D603199BC}" srcOrd="1" destOrd="0" presId="urn:microsoft.com/office/officeart/2005/8/layout/vList5"/>
+    <dgm:cxn modelId="{9496B3B7-A112-4A54-ADEC-BD53DA0B64A4}" type="presParOf" srcId="{1F665940-6601-47DD-96FF-E038195D77C4}" destId="{BEEA7429-7A85-45AD-8FD8-5815466A4435}" srcOrd="1" destOrd="0" presId="urn:microsoft.com/office/officeart/2005/8/layout/vList5"/>
+    <dgm:cxn modelId="{E9CCE6FD-AC4A-474B-AA3B-EF61FC26C4E9}" type="presParOf" srcId="{1F665940-6601-47DD-96FF-E038195D77C4}" destId="{B543594C-8553-4E98-949A-76A77ADD94C4}" srcOrd="2" destOrd="0" presId="urn:microsoft.com/office/officeart/2005/8/layout/vList5"/>
+    <dgm:cxn modelId="{A06FD994-AB97-4EF6-9238-45D2307CCFFE}" type="presParOf" srcId="{B543594C-8553-4E98-949A-76A77ADD94C4}" destId="{E5BA21F6-0D69-45F8-BA2D-17C200183556}" srcOrd="0" destOrd="0" presId="urn:microsoft.com/office/officeart/2005/8/layout/vList5"/>
+    <dgm:cxn modelId="{16B56FAD-CAA5-4C68-84E9-0BE79674221D}" type="presParOf" srcId="{B543594C-8553-4E98-949A-76A77ADD94C4}" destId="{D6F46416-BAFF-4875-8277-58C653136B18}" srcOrd="1" destOrd="0" presId="urn:microsoft.com/office/officeart/2005/8/layout/vList5"/>
   </dgm:cxnLst>
   <dgm:bg/>
   <dgm:whole/>
@@ -30044,7 +30302,7 @@
 </file>
 
 <file path=customXml/itemProps1.xml><?xml version="1.0" encoding="utf-8"?>
-<ds:datastoreItem xmlns:ds="http://schemas.openxmlformats.org/officeDocument/2006/customXml" ds:itemID="{06EB1EA1-1085-4706-8002-6C8FB763CC4B}">
+<ds:datastoreItem xmlns:ds="http://schemas.openxmlformats.org/officeDocument/2006/customXml" ds:itemID="{D7380F73-4DAF-43A5-BF03-93972B6178FA}">
   <ds:schemaRefs>
     <ds:schemaRef ds:uri="http://schemas.openxmlformats.org/officeDocument/2006/bibliography"/>
   </ds:schemaRefs>

</xml_diff>

<commit_message>
+ Finite States Machine .pptx ~ Final touches for the ClassDiagram.docx
</commit_message>
<xml_diff>
--- a/docs/ClassDiagram.docx
+++ b/docs/ClassDiagram.docx
@@ -20,6 +20,11 @@
       </w:r>
     </w:p>
     <w:p>
+      <w:pPr>
+        <w:rPr>
+          <w:u w:val="single"/>
+        </w:rPr>
+      </w:pPr>
       <w:r>
         <w:rPr>
           <w:noProof/>
@@ -1056,6 +1061,87 @@
         <w:pStyle w:val="Ttulo2"/>
       </w:pPr>
       <w:r>
+        <w:rPr>
+          <w:b w:val="0"/>
+          <w:bCs w:val="0"/>
+          <w:noProof/>
+          <w:lang w:val="es-ES" w:eastAsia="es-ES"/>
+        </w:rPr>
+        <w:drawing>
+          <wp:inline distT="0" distB="0" distL="0" distR="0">
+            <wp:extent cx="5210175" cy="6457950"/>
+            <wp:effectExtent l="19050" t="0" r="9525" b="0"/>
+            <wp:docPr id="28" name="Imagen 28"/>
+            <wp:cNvGraphicFramePr>
+              <a:graphicFrameLocks xmlns:a="http://schemas.openxmlformats.org/drawingml/2006/main" noChangeAspect="1"/>
+            </wp:cNvGraphicFramePr>
+            <a:graphic xmlns:a="http://schemas.openxmlformats.org/drawingml/2006/main">
+              <a:graphicData uri="http://schemas.openxmlformats.org/drawingml/2006/picture">
+                <pic:pic xmlns:pic="http://schemas.openxmlformats.org/drawingml/2006/picture">
+                  <pic:nvPicPr>
+                    <pic:cNvPr id="0" name="Picture 28"/>
+                    <pic:cNvPicPr>
+                      <a:picLocks noChangeAspect="1" noChangeArrowheads="1"/>
+                    </pic:cNvPicPr>
+                  </pic:nvPicPr>
+                  <pic:blipFill>
+                    <a:blip r:embed="rId56" cstate="print"/>
+                    <a:srcRect/>
+                    <a:stretch>
+                      <a:fillRect/>
+                    </a:stretch>
+                  </pic:blipFill>
+                  <pic:spPr bwMode="auto">
+                    <a:xfrm>
+                      <a:off x="0" y="0"/>
+                      <a:ext cx="5210175" cy="6457950"/>
+                    </a:xfrm>
+                    <a:prstGeom prst="rect">
+                      <a:avLst/>
+                    </a:prstGeom>
+                    <a:noFill/>
+                    <a:ln w="9525">
+                      <a:noFill/>
+                      <a:miter lim="800000"/>
+                      <a:headEnd/>
+                      <a:tailEnd/>
+                    </a:ln>
+                  </pic:spPr>
+                </pic:pic>
+              </a:graphicData>
+            </a:graphic>
+          </wp:inline>
+        </w:drawing>
+      </w:r>
+    </w:p>
+    <w:p>
+      <w:pPr>
+        <w:rPr>
+          <w:u w:val="single"/>
+        </w:rPr>
+      </w:pPr>
+    </w:p>
+    <w:p>
+      <w:r>
+        <w:t xml:space="preserve">Almost all the Manager classes in the game export methods that can be used from </w:t>
+      </w:r>
+      <w:proofErr w:type="spellStart"/>
+      <w:r>
+        <w:t>Lua</w:t>
+      </w:r>
+      <w:proofErr w:type="spellEnd"/>
+      <w:r>
+        <w:t xml:space="preserve"> scripts. These classes are the most suitable for this purpose since they have access to all the elements of the game from different points of view. Since </w:t>
+      </w:r>
+      <w:proofErr w:type="spellStart"/>
+      <w:r>
+        <w:t>Lua</w:t>
+      </w:r>
+      <w:proofErr w:type="spellEnd"/>
+      <w:r>
+        <w:t xml:space="preserve"> exported methods are static, these classes implement the singleton pattern in order to be able to access to their running instances when needed.</w:t>
+      </w:r>
+      <w:r>
         <w:br w:type="page"/>
       </w:r>
     </w:p>
@@ -1092,7 +1178,7 @@
                     </pic:cNvPicPr>
                   </pic:nvPicPr>
                   <pic:blipFill>
-                    <a:blip r:embed="rId56" cstate="print"/>
+                    <a:blip r:embed="rId57" cstate="print"/>
                     <a:srcRect/>
                     <a:stretch>
                       <a:fillRect/>
@@ -1154,7 +1240,7 @@
                     </pic:cNvPicPr>
                   </pic:nvPicPr>
                   <pic:blipFill>
-                    <a:blip r:embed="rId57" cstate="print"/>
+                    <a:blip r:embed="rId58" cstate="print"/>
                     <a:srcRect/>
                     <a:stretch>
                       <a:fillRect/>
@@ -1221,7 +1307,7 @@
                     </pic:cNvPicPr>
                   </pic:nvPicPr>
                   <pic:blipFill>
-                    <a:blip r:embed="rId58" cstate="print"/>
+                    <a:blip r:embed="rId59" cstate="print"/>
                     <a:srcRect/>
                     <a:stretch>
                       <a:fillRect/>
@@ -1274,7 +1360,7 @@
                     </pic:cNvPicPr>
                   </pic:nvPicPr>
                   <pic:blipFill>
-                    <a:blip r:embed="rId59" cstate="print"/>
+                    <a:blip r:embed="rId60" cstate="print"/>
                     <a:srcRect/>
                     <a:stretch>
                       <a:fillRect/>
@@ -9318,7 +9404,7 @@
         <a:p>
           <a:r>
             <a:rPr lang="en-US"/>
-            <a:t>PhysicsManager, ParticleSystemsManager</a:t>
+            <a:t>PhysicsManager, ParticleSystemsManager, PhysicsInterface</a:t>
           </a:r>
         </a:p>
       </dgm:t>
@@ -9534,7 +9620,7 @@
         <a:p>
           <a:r>
             <a:rPr lang="en-US"/>
-            <a:t>LogicManager, AiManager, PathFinder</a:t>
+            <a:t>LogicManager, LuaManager, LuaInterface, LogicInterface</a:t>
           </a:r>
         </a:p>
       </dgm:t>
@@ -9606,7 +9692,7 @@
         <a:p>
           <a:r>
             <a:rPr lang="en-US"/>
-            <a:t>EntityManager, EnemyManager, PlayerManager, ItemManager</a:t>
+            <a:t>EntityManager, EnemyManager, PlayerManager, ItemManager, EntityInterface</a:t>
           </a:r>
         </a:p>
       </dgm:t>
@@ -10178,91 +10264,91 @@
     </dgm:pt>
   </dgm:ptLst>
   <dgm:cxnLst>
+    <dgm:cxn modelId="{B912AE38-DCFE-4DC5-9EA9-7C1255D255A5}" srcId="{821A63AA-1F21-4E88-9723-86FDABD46871}" destId="{21632EF5-BB40-457F-9755-595DAFC54FD9}" srcOrd="0" destOrd="0" parTransId="{697FD3DD-48BA-4B91-A168-FF9DE2772496}" sibTransId="{9EDEE49E-D291-419C-8211-6D9813ACEE85}"/>
+    <dgm:cxn modelId="{856C745E-AD76-40D4-B423-63166AC101C2}" type="presOf" srcId="{83211ED7-2513-4CB7-923D-93A3C9BD7804}" destId="{0437277A-E377-406C-8A37-6F13F2E0729D}" srcOrd="0" destOrd="0" presId="urn:microsoft.com/office/officeart/2005/8/layout/vList5"/>
+    <dgm:cxn modelId="{43101ECD-3143-4834-9C85-28BAFC0B2ED1}" type="presOf" srcId="{D655D3C9-B8FD-4C49-9028-F6DF9800EBCF}" destId="{3B66D1E0-4681-4CDB-AC91-E0DC70CC477F}" srcOrd="0" destOrd="0" presId="urn:microsoft.com/office/officeart/2005/8/layout/vList5"/>
+    <dgm:cxn modelId="{4044F98D-E107-4E8D-9744-8B608C3E385F}" type="presOf" srcId="{CFF27896-7C31-4B93-8AE7-42E3884A82EC}" destId="{ED03144D-96BB-4333-943B-6905E596A1EF}" srcOrd="0" destOrd="0" presId="urn:microsoft.com/office/officeart/2005/8/layout/vList5"/>
+    <dgm:cxn modelId="{AC95D262-4597-4B83-A422-06D8E9A937F1}" type="presOf" srcId="{710FBF9B-CF3E-4519-A7E1-B9866914748E}" destId="{D0F5AFF9-B058-436C-AAA3-D01A9EB13714}" srcOrd="0" destOrd="0" presId="urn:microsoft.com/office/officeart/2005/8/layout/vList5"/>
+    <dgm:cxn modelId="{30167B7D-D8CC-40AF-AE0A-E908235F357F}" srcId="{E77C2BE3-94FE-45F9-9465-B1E9873568CF}" destId="{C6D0FF0A-0319-4CC0-B432-40A446551696}" srcOrd="0" destOrd="0" parTransId="{DFC6CB4C-DE65-45C3-801B-93EFC727091B}" sibTransId="{0591E5A1-41AF-4E2D-B5B1-0D3E0DBC9924}"/>
+    <dgm:cxn modelId="{02C5A7FB-AFA3-44D5-ABC5-CF511409ACE4}" srcId="{821A63AA-1F21-4E88-9723-86FDABD46871}" destId="{59A7D18A-6EF6-4A3A-B0B0-1B2B65AB6EBE}" srcOrd="9" destOrd="0" parTransId="{15EB761D-3BA3-4B7D-AFFF-31756C30B772}" sibTransId="{C1CD3629-8676-4707-8696-9566A4321A95}"/>
+    <dgm:cxn modelId="{A869C278-328C-4E74-AAEA-4CFBCFA0780A}" srcId="{710FBF9B-CF3E-4519-A7E1-B9866914748E}" destId="{12601413-2A72-4276-B068-B79481489CF3}" srcOrd="0" destOrd="0" parTransId="{5530525E-78D2-4FDE-A9EA-EEE7B657EE6D}" sibTransId="{6BA91746-ADF8-4E7E-A3D0-B133A00CAD76}"/>
+    <dgm:cxn modelId="{263B4A2B-71C3-4749-9001-12FE0BB94556}" srcId="{A9783F24-DCB2-4B33-8F2B-65AA8F0815FB}" destId="{4FFAA64B-94A3-41DF-9D61-1AE048B53CDC}" srcOrd="0" destOrd="0" parTransId="{EBF25E91-0A2B-4F1A-87C9-70D38E646B54}" sibTransId="{8426BC60-032B-4618-BD7A-75E58C81C2A3}"/>
+    <dgm:cxn modelId="{9773A000-BBE5-467A-B072-3F88AEE0A0C7}" srcId="{D655D3C9-B8FD-4C49-9028-F6DF9800EBCF}" destId="{CC088C4D-6D70-4FC9-A756-D79E4E635A14}" srcOrd="0" destOrd="0" parTransId="{21F172B2-951D-4E66-A02D-C7CC88DBC27D}" sibTransId="{40F66009-E7A8-4935-A245-3065EC80526F}"/>
+    <dgm:cxn modelId="{D421C041-4ED3-4FB4-A886-EE0637FD82FB}" type="presOf" srcId="{C6D0FF0A-0319-4CC0-B432-40A446551696}" destId="{0F78A45B-344A-4078-BAED-213EE7751A53}" srcOrd="0" destOrd="0" presId="urn:microsoft.com/office/officeart/2005/8/layout/vList5"/>
+    <dgm:cxn modelId="{ECD5717C-785D-45E3-97AD-82492BF83D0C}" type="presOf" srcId="{21632EF5-BB40-457F-9755-595DAFC54FD9}" destId="{F7BDF93D-1F3D-4F14-8DC1-87D82AE3304F}" srcOrd="0" destOrd="0" presId="urn:microsoft.com/office/officeart/2005/8/layout/vList5"/>
+    <dgm:cxn modelId="{EF43D7D9-54B3-4D18-B4A9-23B986BD52FB}" srcId="{9F9E0239-BFAF-43A9-A2C7-AAE81990214A}" destId="{BDEB810E-FDFA-4D2B-9973-E7B4100E2313}" srcOrd="0" destOrd="0" parTransId="{D326CF93-5F86-44A6-9F6E-76D2A5422992}" sibTransId="{B344EC17-3AB3-447F-9539-9DAD0F84EBBA}"/>
+    <dgm:cxn modelId="{19DAE5C5-534B-4CBD-A51F-7C7862F426BA}" type="presOf" srcId="{9F9E0239-BFAF-43A9-A2C7-AAE81990214A}" destId="{D7538AC5-1F2A-45F2-BA1D-18DBB422D24A}" srcOrd="0" destOrd="0" presId="urn:microsoft.com/office/officeart/2005/8/layout/vList5"/>
+    <dgm:cxn modelId="{7A80B124-2DF8-42EC-B0B1-2B32795E29DF}" srcId="{821A63AA-1F21-4E88-9723-86FDABD46871}" destId="{9F9E0239-BFAF-43A9-A2C7-AAE81990214A}" srcOrd="2" destOrd="0" parTransId="{3992AD06-7ABB-4E85-A238-A7B780FE6C7E}" sibTransId="{5538D8B1-7A4C-48A5-B935-5CDE1FC49D17}"/>
+    <dgm:cxn modelId="{2B529798-B7C5-4094-ADBD-72C37D5BBD10}" srcId="{59A7D18A-6EF6-4A3A-B0B0-1B2B65AB6EBE}" destId="{8C29F2F4-A689-47E8-9185-E86F2C55F827}" srcOrd="0" destOrd="0" parTransId="{B8458182-40AA-4652-BEB1-4405389F322D}" sibTransId="{22FDEFCD-E186-4CA6-B456-D1013347971C}"/>
+    <dgm:cxn modelId="{8567920A-6010-4ACA-88D3-C10E4F66309F}" srcId="{83211ED7-2513-4CB7-923D-93A3C9BD7804}" destId="{895FB0AF-D2ED-44CF-9C82-BE9C095336BF}" srcOrd="0" destOrd="0" parTransId="{F178192F-24B9-4D3D-AE48-ADB3F0D488E6}" sibTransId="{9B5A5BB9-BA29-4AA6-8C7E-0D5963BAA86B}"/>
+    <dgm:cxn modelId="{95FC6685-5A0D-458F-8DDD-98A48EF4A722}" type="presOf" srcId="{8CE09A01-7F17-4EA4-B2BB-B74EBE18CCA2}" destId="{B5C587F6-1958-465E-8646-F5C0F8A8DAFE}" srcOrd="0" destOrd="0" presId="urn:microsoft.com/office/officeart/2005/8/layout/vList5"/>
+    <dgm:cxn modelId="{4D7BB1BB-7EC9-402E-BDCF-D7BAC37096A4}" type="presOf" srcId="{4FFAA64B-94A3-41DF-9D61-1AE048B53CDC}" destId="{D65F6AF6-2CBC-4F79-A1FF-B1514C888E2C}" srcOrd="0" destOrd="0" presId="urn:microsoft.com/office/officeart/2005/8/layout/vList5"/>
+    <dgm:cxn modelId="{00AE4221-6551-4926-B3C8-B32D6BCFCEE5}" srcId="{821A63AA-1F21-4E88-9723-86FDABD46871}" destId="{E9183BE5-4831-4A6C-BB02-73FF407A7D1F}" srcOrd="8" destOrd="0" parTransId="{72DE0303-3B08-44D5-8C8A-8FA058958E9F}" sibTransId="{7CE509A8-9D27-40DD-ACF2-481C1B21F182}"/>
+    <dgm:cxn modelId="{A8853C00-B63D-4CDF-AA6F-0D380E45AE3C}" type="presOf" srcId="{821A63AA-1F21-4E88-9723-86FDABD46871}" destId="{9BCA15BD-A3A9-4EC1-A810-2A045AB4D115}" srcOrd="0" destOrd="0" presId="urn:microsoft.com/office/officeart/2005/8/layout/vList5"/>
+    <dgm:cxn modelId="{C13B7C10-6CF0-43D0-A9BC-89840B7E6DFD}" type="presOf" srcId="{CC088C4D-6D70-4FC9-A756-D79E4E635A14}" destId="{4650AAAC-6218-408B-9858-E1707D8ED7B0}" srcOrd="0" destOrd="0" presId="urn:microsoft.com/office/officeart/2005/8/layout/vList5"/>
+    <dgm:cxn modelId="{AC206AB0-7484-420E-87C9-F306BBFD39E7}" srcId="{821A63AA-1F21-4E88-9723-86FDABD46871}" destId="{D655D3C9-B8FD-4C49-9028-F6DF9800EBCF}" srcOrd="3" destOrd="0" parTransId="{2FDBDAD3-26F3-418C-A2AB-2BED4719382A}" sibTransId="{BDECE039-73B6-4E55-9154-8B5FE48DBE8E}"/>
+    <dgm:cxn modelId="{7B9E79AD-83D2-4C5B-AD83-40B034BE3ADE}" srcId="{821A63AA-1F21-4E88-9723-86FDABD46871}" destId="{A9783F24-DCB2-4B33-8F2B-65AA8F0815FB}" srcOrd="5" destOrd="0" parTransId="{9012EEB9-56EB-4F17-B13F-223A8545D65B}" sibTransId="{0B9C9494-E5DE-4CDF-93F5-2F1E6BF72D05}"/>
+    <dgm:cxn modelId="{88D406BE-8CC5-4A6A-A384-87739F827ECE}" type="presOf" srcId="{2A8EED88-2130-4ECF-8DA8-23B8BE11E7C3}" destId="{AC8E4F3A-7B96-497D-AAC1-D6A3B8952B7D}" srcOrd="0" destOrd="0" presId="urn:microsoft.com/office/officeart/2005/8/layout/vList5"/>
+    <dgm:cxn modelId="{8E4BCB0F-B3D1-4804-B0ED-7350501A3535}" srcId="{821A63AA-1F21-4E88-9723-86FDABD46871}" destId="{83211ED7-2513-4CB7-923D-93A3C9BD7804}" srcOrd="4" destOrd="0" parTransId="{7E60AA59-E867-40C3-B04D-6F4D536A8534}" sibTransId="{F45E4C04-692A-4750-A3AF-607B3C1CE027}"/>
+    <dgm:cxn modelId="{6B13E091-ED08-4AE6-A29E-0CBA2DC6B906}" type="presOf" srcId="{CC37C536-DDC9-46DD-99E5-8AB3EC2F6A98}" destId="{B1F9CDF6-97A8-44A7-B1CF-AAB26646D181}" srcOrd="0" destOrd="0" presId="urn:microsoft.com/office/officeart/2005/8/layout/vList5"/>
+    <dgm:cxn modelId="{DD354813-759B-4254-AEA1-13DB83A2B61B}" srcId="{821A63AA-1F21-4E88-9723-86FDABD46871}" destId="{E77C2BE3-94FE-45F9-9465-B1E9873568CF}" srcOrd="10" destOrd="0" parTransId="{A0FB5299-E47E-45A1-959B-9B0B8C79A963}" sibTransId="{3B94CB27-68DF-4DCB-8C20-311460963228}"/>
     <dgm:cxn modelId="{D977513E-75FA-44DA-AF2B-86D5F3A01FC9}" srcId="{2A8EED88-2130-4ECF-8DA8-23B8BE11E7C3}" destId="{8CE09A01-7F17-4EA4-B2BB-B74EBE18CCA2}" srcOrd="0" destOrd="0" parTransId="{03F518EE-42AB-4EA0-8A2D-3C6879BCC9C9}" sibTransId="{5711C3C4-669C-4BFD-9E46-75D29B0357B1}"/>
-    <dgm:cxn modelId="{19A43458-9F15-4119-B35F-25714D928357}" type="presOf" srcId="{8C29F2F4-A689-47E8-9185-E86F2C55F827}" destId="{52BD1966-C6C2-4122-8D6F-E46F1D3D8D42}" srcOrd="0" destOrd="0" presId="urn:microsoft.com/office/officeart/2005/8/layout/vList5"/>
-    <dgm:cxn modelId="{578CF02E-2669-4DFB-A684-85BC0E71A9FE}" type="presOf" srcId="{E77C2BE3-94FE-45F9-9465-B1E9873568CF}" destId="{10712771-EEA9-46FC-889A-0EE60B2185E9}" srcOrd="0" destOrd="0" presId="urn:microsoft.com/office/officeart/2005/8/layout/vList5"/>
-    <dgm:cxn modelId="{9773A000-BBE5-467A-B072-3F88AEE0A0C7}" srcId="{D655D3C9-B8FD-4C49-9028-F6DF9800EBCF}" destId="{CC088C4D-6D70-4FC9-A756-D79E4E635A14}" srcOrd="0" destOrd="0" parTransId="{21F172B2-951D-4E66-A02D-C7CC88DBC27D}" sibTransId="{40F66009-E7A8-4935-A245-3065EC80526F}"/>
-    <dgm:cxn modelId="{F35CB86F-ABA2-4520-B456-D12EDB038635}" type="presOf" srcId="{D655D3C9-B8FD-4C49-9028-F6DF9800EBCF}" destId="{3B66D1E0-4681-4CDB-AC91-E0DC70CC477F}" srcOrd="0" destOrd="0" presId="urn:microsoft.com/office/officeart/2005/8/layout/vList5"/>
-    <dgm:cxn modelId="{A6351323-04DA-4FBF-A7AD-8A62F12B377F}" type="presOf" srcId="{8CE09A01-7F17-4EA4-B2BB-B74EBE18CCA2}" destId="{B5C587F6-1958-465E-8646-F5C0F8A8DAFE}" srcOrd="0" destOrd="0" presId="urn:microsoft.com/office/officeart/2005/8/layout/vList5"/>
+    <dgm:cxn modelId="{A3A69469-7098-4F2E-9EAE-72BA08228EC2}" type="presOf" srcId="{A9783F24-DCB2-4B33-8F2B-65AA8F0815FB}" destId="{6F96EA41-2FE1-4DBE-8A53-740DA5FDC58F}" srcOrd="0" destOrd="0" presId="urn:microsoft.com/office/officeart/2005/8/layout/vList5"/>
+    <dgm:cxn modelId="{48286E0C-A610-4A6A-AA88-3B801145A049}" type="presOf" srcId="{8C29F2F4-A689-47E8-9185-E86F2C55F827}" destId="{52BD1966-C6C2-4122-8D6F-E46F1D3D8D42}" srcOrd="0" destOrd="0" presId="urn:microsoft.com/office/officeart/2005/8/layout/vList5"/>
+    <dgm:cxn modelId="{ABB34396-801F-497E-BD72-06DF7270196D}" srcId="{821A63AA-1F21-4E88-9723-86FDABD46871}" destId="{710FBF9B-CF3E-4519-A7E1-B9866914748E}" srcOrd="6" destOrd="0" parTransId="{F071250F-99C7-4B69-89F2-46E69AE420D3}" sibTransId="{47B4C358-D3CF-4201-BD23-6D641DECC498}"/>
+    <dgm:cxn modelId="{CAD88DCC-B879-49F8-844A-F892F584FBD5}" srcId="{E9183BE5-4831-4A6C-BB02-73FF407A7D1F}" destId="{76642F73-F55E-474F-B834-C6A762D84423}" srcOrd="0" destOrd="0" parTransId="{B964266B-7995-48EF-B1AF-E263A841F439}" sibTransId="{19A0E56E-0218-4CA6-8CB2-2F913B23D3C5}"/>
+    <dgm:cxn modelId="{AD4E3F40-1BE1-4908-AB44-18524C9FCE3A}" srcId="{821A63AA-1F21-4E88-9723-86FDABD46871}" destId="{2A8EED88-2130-4ECF-8DA8-23B8BE11E7C3}" srcOrd="1" destOrd="0" parTransId="{21311B90-D7C7-4175-A8FA-8B5F3D255C05}" sibTransId="{277EACFC-7314-4134-8080-97802B1C0DAF}"/>
+    <dgm:cxn modelId="{B1DB83E2-BAA4-4B4C-BEBA-57B0CED78813}" type="presOf" srcId="{12601413-2A72-4276-B068-B79481489CF3}" destId="{3ED8D808-EDD8-493B-AA8D-A2B957CBC3AC}" srcOrd="0" destOrd="0" presId="urn:microsoft.com/office/officeart/2005/8/layout/vList5"/>
+    <dgm:cxn modelId="{659D36B0-8632-4F6A-91EA-E5F358C5A66F}" type="presOf" srcId="{E9183BE5-4831-4A6C-BB02-73FF407A7D1F}" destId="{A3BA2915-06D7-4AC5-B5A2-010E9E326B75}" srcOrd="0" destOrd="0" presId="urn:microsoft.com/office/officeart/2005/8/layout/vList5"/>
+    <dgm:cxn modelId="{7ABCF748-CBB7-4779-931F-542F4087E998}" srcId="{CFF27896-7C31-4B93-8AE7-42E3884A82EC}" destId="{CC37C536-DDC9-46DD-99E5-8AB3EC2F6A98}" srcOrd="0" destOrd="0" parTransId="{9DD4A147-1D01-4243-AC7A-B4D88BD57712}" sibTransId="{1770DA28-5C60-4201-ABCF-C5267B52A3BC}"/>
+    <dgm:cxn modelId="{5AEB23C2-DE2F-4A39-BD58-FC1EBF6C68DC}" type="presOf" srcId="{59A7D18A-6EF6-4A3A-B0B0-1B2B65AB6EBE}" destId="{D4EC4AF1-6162-4C5F-933E-9A0D07291E02}" srcOrd="0" destOrd="0" presId="urn:microsoft.com/office/officeart/2005/8/layout/vList5"/>
+    <dgm:cxn modelId="{4C604DF1-AD66-4BBC-8047-517FD2E2F27F}" type="presOf" srcId="{76642F73-F55E-474F-B834-C6A762D84423}" destId="{CD8481E6-C840-46B9-833E-C7E930442A83}" srcOrd="0" destOrd="0" presId="urn:microsoft.com/office/officeart/2005/8/layout/vList5"/>
+    <dgm:cxn modelId="{4E3E5459-3846-4ABA-8BFF-F2C1DD5A8EC4}" type="presOf" srcId="{E77C2BE3-94FE-45F9-9465-B1E9873568CF}" destId="{10712771-EEA9-46FC-889A-0EE60B2185E9}" srcOrd="0" destOrd="0" presId="urn:microsoft.com/office/officeart/2005/8/layout/vList5"/>
+    <dgm:cxn modelId="{5E612E5C-F91E-4CA8-8C09-CD09F2CBC23E}" type="presOf" srcId="{BDEB810E-FDFA-4D2B-9973-E7B4100E2313}" destId="{C5F01FB5-94DB-42BC-B1C4-3B19E82B90BE}" srcOrd="0" destOrd="0" presId="urn:microsoft.com/office/officeart/2005/8/layout/vList5"/>
+    <dgm:cxn modelId="{6D9DC119-DBE0-43F1-9126-44784192B99A}" type="presOf" srcId="{895FB0AF-D2ED-44CF-9C82-BE9C095336BF}" destId="{91CCA630-741D-49F6-A9BA-BACA8730BDA7}" srcOrd="0" destOrd="0" presId="urn:microsoft.com/office/officeart/2005/8/layout/vList5"/>
     <dgm:cxn modelId="{BC8668E3-B113-4FAB-8FB7-8F00EF59B4DD}" srcId="{821A63AA-1F21-4E88-9723-86FDABD46871}" destId="{CFF27896-7C31-4B93-8AE7-42E3884A82EC}" srcOrd="7" destOrd="0" parTransId="{AF7CA547-7844-4A43-B701-7769A99D4CA3}" sibTransId="{5F3F400F-4CD3-421D-B618-E52E5DA46924}"/>
-    <dgm:cxn modelId="{ABB34396-801F-497E-BD72-06DF7270196D}" srcId="{821A63AA-1F21-4E88-9723-86FDABD46871}" destId="{710FBF9B-CF3E-4519-A7E1-B9866914748E}" srcOrd="6" destOrd="0" parTransId="{F071250F-99C7-4B69-89F2-46E69AE420D3}" sibTransId="{47B4C358-D3CF-4201-BD23-6D641DECC498}"/>
-    <dgm:cxn modelId="{2561581F-C2D7-45F9-A6C3-1E7391282645}" type="presOf" srcId="{710FBF9B-CF3E-4519-A7E1-B9866914748E}" destId="{D0F5AFF9-B058-436C-AAA3-D01A9EB13714}" srcOrd="0" destOrd="0" presId="urn:microsoft.com/office/officeart/2005/8/layout/vList5"/>
-    <dgm:cxn modelId="{39077BAA-A21F-49E5-9FA2-4A14AC2BE39B}" type="presOf" srcId="{BDEB810E-FDFA-4D2B-9973-E7B4100E2313}" destId="{C5F01FB5-94DB-42BC-B1C4-3B19E82B90BE}" srcOrd="0" destOrd="0" presId="urn:microsoft.com/office/officeart/2005/8/layout/vList5"/>
-    <dgm:cxn modelId="{02C5A7FB-AFA3-44D5-ABC5-CF511409ACE4}" srcId="{821A63AA-1F21-4E88-9723-86FDABD46871}" destId="{59A7D18A-6EF6-4A3A-B0B0-1B2B65AB6EBE}" srcOrd="9" destOrd="0" parTransId="{15EB761D-3BA3-4B7D-AFFF-31756C30B772}" sibTransId="{C1CD3629-8676-4707-8696-9566A4321A95}"/>
-    <dgm:cxn modelId="{AD4E3F40-1BE1-4908-AB44-18524C9FCE3A}" srcId="{821A63AA-1F21-4E88-9723-86FDABD46871}" destId="{2A8EED88-2130-4ECF-8DA8-23B8BE11E7C3}" srcOrd="1" destOrd="0" parTransId="{21311B90-D7C7-4175-A8FA-8B5F3D255C05}" sibTransId="{277EACFC-7314-4134-8080-97802B1C0DAF}"/>
-    <dgm:cxn modelId="{B912AE38-DCFE-4DC5-9EA9-7C1255D255A5}" srcId="{821A63AA-1F21-4E88-9723-86FDABD46871}" destId="{21632EF5-BB40-457F-9755-595DAFC54FD9}" srcOrd="0" destOrd="0" parTransId="{697FD3DD-48BA-4B91-A168-FF9DE2772496}" sibTransId="{9EDEE49E-D291-419C-8211-6D9813ACEE85}"/>
-    <dgm:cxn modelId="{2B529798-B7C5-4094-ADBD-72C37D5BBD10}" srcId="{59A7D18A-6EF6-4A3A-B0B0-1B2B65AB6EBE}" destId="{8C29F2F4-A689-47E8-9185-E86F2C55F827}" srcOrd="0" destOrd="0" parTransId="{B8458182-40AA-4652-BEB1-4405389F322D}" sibTransId="{22FDEFCD-E186-4CA6-B456-D1013347971C}"/>
-    <dgm:cxn modelId="{7B9E79AD-83D2-4C5B-AD83-40B034BE3ADE}" srcId="{821A63AA-1F21-4E88-9723-86FDABD46871}" destId="{A9783F24-DCB2-4B33-8F2B-65AA8F0815FB}" srcOrd="5" destOrd="0" parTransId="{9012EEB9-56EB-4F17-B13F-223A8545D65B}" sibTransId="{0B9C9494-E5DE-4CDF-93F5-2F1E6BF72D05}"/>
-    <dgm:cxn modelId="{30167B7D-D8CC-40AF-AE0A-E908235F357F}" srcId="{E77C2BE3-94FE-45F9-9465-B1E9873568CF}" destId="{C6D0FF0A-0319-4CC0-B432-40A446551696}" srcOrd="0" destOrd="0" parTransId="{DFC6CB4C-DE65-45C3-801B-93EFC727091B}" sibTransId="{0591E5A1-41AF-4E2D-B5B1-0D3E0DBC9924}"/>
-    <dgm:cxn modelId="{489A3F56-16EA-4354-B26E-08F6E1C4CE22}" type="presOf" srcId="{2A8EED88-2130-4ECF-8DA8-23B8BE11E7C3}" destId="{AC8E4F3A-7B96-497D-AAC1-D6A3B8952B7D}" srcOrd="0" destOrd="0" presId="urn:microsoft.com/office/officeart/2005/8/layout/vList5"/>
-    <dgm:cxn modelId="{DD354813-759B-4254-AEA1-13DB83A2B61B}" srcId="{821A63AA-1F21-4E88-9723-86FDABD46871}" destId="{E77C2BE3-94FE-45F9-9465-B1E9873568CF}" srcOrd="10" destOrd="0" parTransId="{A0FB5299-E47E-45A1-959B-9B0B8C79A963}" sibTransId="{3B94CB27-68DF-4DCB-8C20-311460963228}"/>
-    <dgm:cxn modelId="{EF43D7D9-54B3-4D18-B4A9-23B986BD52FB}" srcId="{9F9E0239-BFAF-43A9-A2C7-AAE81990214A}" destId="{BDEB810E-FDFA-4D2B-9973-E7B4100E2313}" srcOrd="0" destOrd="0" parTransId="{D326CF93-5F86-44A6-9F6E-76D2A5422992}" sibTransId="{B344EC17-3AB3-447F-9539-9DAD0F84EBBA}"/>
-    <dgm:cxn modelId="{E5A9A378-7AD8-437D-8026-E578C04AAE1D}" type="presOf" srcId="{83211ED7-2513-4CB7-923D-93A3C9BD7804}" destId="{0437277A-E377-406C-8A37-6F13F2E0729D}" srcOrd="0" destOrd="0" presId="urn:microsoft.com/office/officeart/2005/8/layout/vList5"/>
-    <dgm:cxn modelId="{7BF9DF32-70C9-4CFB-AB50-83B17D36EA37}" type="presOf" srcId="{E9183BE5-4831-4A6C-BB02-73FF407A7D1F}" destId="{A3BA2915-06D7-4AC5-B5A2-010E9E326B75}" srcOrd="0" destOrd="0" presId="urn:microsoft.com/office/officeart/2005/8/layout/vList5"/>
-    <dgm:cxn modelId="{84B209C7-6C1E-45A9-95BC-E305A5765D17}" type="presOf" srcId="{9F9E0239-BFAF-43A9-A2C7-AAE81990214A}" destId="{D7538AC5-1F2A-45F2-BA1D-18DBB422D24A}" srcOrd="0" destOrd="0" presId="urn:microsoft.com/office/officeart/2005/8/layout/vList5"/>
-    <dgm:cxn modelId="{263B4A2B-71C3-4749-9001-12FE0BB94556}" srcId="{A9783F24-DCB2-4B33-8F2B-65AA8F0815FB}" destId="{4FFAA64B-94A3-41DF-9D61-1AE048B53CDC}" srcOrd="0" destOrd="0" parTransId="{EBF25E91-0A2B-4F1A-87C9-70D38E646B54}" sibTransId="{8426BC60-032B-4618-BD7A-75E58C81C2A3}"/>
-    <dgm:cxn modelId="{0B28F672-A2AA-4CC7-AD7E-97B5B4EF93BE}" type="presOf" srcId="{CC088C4D-6D70-4FC9-A756-D79E4E635A14}" destId="{4650AAAC-6218-408B-9858-E1707D8ED7B0}" srcOrd="0" destOrd="0" presId="urn:microsoft.com/office/officeart/2005/8/layout/vList5"/>
-    <dgm:cxn modelId="{F1D5FA14-D574-403C-9F61-EF27D54215C9}" type="presOf" srcId="{21632EF5-BB40-457F-9755-595DAFC54FD9}" destId="{F7BDF93D-1F3D-4F14-8DC1-87D82AE3304F}" srcOrd="0" destOrd="0" presId="urn:microsoft.com/office/officeart/2005/8/layout/vList5"/>
-    <dgm:cxn modelId="{2912279F-677B-47A1-81BC-21627760136D}" type="presOf" srcId="{CC37C536-DDC9-46DD-99E5-8AB3EC2F6A98}" destId="{B1F9CDF6-97A8-44A7-B1CF-AAB26646D181}" srcOrd="0" destOrd="0" presId="urn:microsoft.com/office/officeart/2005/8/layout/vList5"/>
-    <dgm:cxn modelId="{84244DC2-5384-4861-BF50-3158F7B99B9C}" type="presOf" srcId="{4FFAA64B-94A3-41DF-9D61-1AE048B53CDC}" destId="{D65F6AF6-2CBC-4F79-A1FF-B1514C888E2C}" srcOrd="0" destOrd="0" presId="urn:microsoft.com/office/officeart/2005/8/layout/vList5"/>
-    <dgm:cxn modelId="{8028471D-F3A5-40FB-81D7-FE0EEFBD0290}" type="presOf" srcId="{821A63AA-1F21-4E88-9723-86FDABD46871}" destId="{9BCA15BD-A3A9-4EC1-A810-2A045AB4D115}" srcOrd="0" destOrd="0" presId="urn:microsoft.com/office/officeart/2005/8/layout/vList5"/>
-    <dgm:cxn modelId="{A869C278-328C-4E74-AAEA-4CFBCFA0780A}" srcId="{710FBF9B-CF3E-4519-A7E1-B9866914748E}" destId="{12601413-2A72-4276-B068-B79481489CF3}" srcOrd="0" destOrd="0" parTransId="{5530525E-78D2-4FDE-A9EA-EEE7B657EE6D}" sibTransId="{6BA91746-ADF8-4E7E-A3D0-B133A00CAD76}"/>
-    <dgm:cxn modelId="{68551A98-9FAA-4164-AD3D-E13E9361E83B}" type="presOf" srcId="{76642F73-F55E-474F-B834-C6A762D84423}" destId="{CD8481E6-C840-46B9-833E-C7E930442A83}" srcOrd="0" destOrd="0" presId="urn:microsoft.com/office/officeart/2005/8/layout/vList5"/>
-    <dgm:cxn modelId="{7ABCF748-CBB7-4779-931F-542F4087E998}" srcId="{CFF27896-7C31-4B93-8AE7-42E3884A82EC}" destId="{CC37C536-DDC9-46DD-99E5-8AB3EC2F6A98}" srcOrd="0" destOrd="0" parTransId="{9DD4A147-1D01-4243-AC7A-B4D88BD57712}" sibTransId="{1770DA28-5C60-4201-ABCF-C5267B52A3BC}"/>
-    <dgm:cxn modelId="{8E4BCB0F-B3D1-4804-B0ED-7350501A3535}" srcId="{821A63AA-1F21-4E88-9723-86FDABD46871}" destId="{83211ED7-2513-4CB7-923D-93A3C9BD7804}" srcOrd="4" destOrd="0" parTransId="{7E60AA59-E867-40C3-B04D-6F4D536A8534}" sibTransId="{F45E4C04-692A-4750-A3AF-607B3C1CE027}"/>
-    <dgm:cxn modelId="{10F4A5BD-2BE0-42F9-B99A-F44A9A3D1827}" type="presOf" srcId="{A9783F24-DCB2-4B33-8F2B-65AA8F0815FB}" destId="{6F96EA41-2FE1-4DBE-8A53-740DA5FDC58F}" srcOrd="0" destOrd="0" presId="urn:microsoft.com/office/officeart/2005/8/layout/vList5"/>
-    <dgm:cxn modelId="{7A80B124-2DF8-42EC-B0B1-2B32795E29DF}" srcId="{821A63AA-1F21-4E88-9723-86FDABD46871}" destId="{9F9E0239-BFAF-43A9-A2C7-AAE81990214A}" srcOrd="2" destOrd="0" parTransId="{3992AD06-7ABB-4E85-A238-A7B780FE6C7E}" sibTransId="{5538D8B1-7A4C-48A5-B935-5CDE1FC49D17}"/>
-    <dgm:cxn modelId="{01D6E5B1-DE3C-458B-B295-F8B94D10A196}" type="presOf" srcId="{CFF27896-7C31-4B93-8AE7-42E3884A82EC}" destId="{ED03144D-96BB-4333-943B-6905E596A1EF}" srcOrd="0" destOrd="0" presId="urn:microsoft.com/office/officeart/2005/8/layout/vList5"/>
-    <dgm:cxn modelId="{E17B5896-98D9-482C-AC0D-371D24E2B8F7}" type="presOf" srcId="{895FB0AF-D2ED-44CF-9C82-BE9C095336BF}" destId="{91CCA630-741D-49F6-A9BA-BACA8730BDA7}" srcOrd="0" destOrd="0" presId="urn:microsoft.com/office/officeart/2005/8/layout/vList5"/>
-    <dgm:cxn modelId="{8567920A-6010-4ACA-88D3-C10E4F66309F}" srcId="{83211ED7-2513-4CB7-923D-93A3C9BD7804}" destId="{895FB0AF-D2ED-44CF-9C82-BE9C095336BF}" srcOrd="0" destOrd="0" parTransId="{F178192F-24B9-4D3D-AE48-ADB3F0D488E6}" sibTransId="{9B5A5BB9-BA29-4AA6-8C7E-0D5963BAA86B}"/>
-    <dgm:cxn modelId="{384A9AF2-45E2-467E-ABEE-000BAAEF4046}" type="presOf" srcId="{12601413-2A72-4276-B068-B79481489CF3}" destId="{3ED8D808-EDD8-493B-AA8D-A2B957CBC3AC}" srcOrd="0" destOrd="0" presId="urn:microsoft.com/office/officeart/2005/8/layout/vList5"/>
-    <dgm:cxn modelId="{AC206AB0-7484-420E-87C9-F306BBFD39E7}" srcId="{821A63AA-1F21-4E88-9723-86FDABD46871}" destId="{D655D3C9-B8FD-4C49-9028-F6DF9800EBCF}" srcOrd="3" destOrd="0" parTransId="{2FDBDAD3-26F3-418C-A2AB-2BED4719382A}" sibTransId="{BDECE039-73B6-4E55-9154-8B5FE48DBE8E}"/>
-    <dgm:cxn modelId="{397FC059-6FE6-40B2-BF19-1A9B79B43A7E}" type="presOf" srcId="{C6D0FF0A-0319-4CC0-B432-40A446551696}" destId="{0F78A45B-344A-4078-BAED-213EE7751A53}" srcOrd="0" destOrd="0" presId="urn:microsoft.com/office/officeart/2005/8/layout/vList5"/>
-    <dgm:cxn modelId="{E4870AC3-A9E8-4B3C-92EE-3FC0B1DD4F79}" type="presOf" srcId="{59A7D18A-6EF6-4A3A-B0B0-1B2B65AB6EBE}" destId="{D4EC4AF1-6162-4C5F-933E-9A0D07291E02}" srcOrd="0" destOrd="0" presId="urn:microsoft.com/office/officeart/2005/8/layout/vList5"/>
-    <dgm:cxn modelId="{00AE4221-6551-4926-B3C8-B32D6BCFCEE5}" srcId="{821A63AA-1F21-4E88-9723-86FDABD46871}" destId="{E9183BE5-4831-4A6C-BB02-73FF407A7D1F}" srcOrd="8" destOrd="0" parTransId="{72DE0303-3B08-44D5-8C8A-8FA058958E9F}" sibTransId="{7CE509A8-9D27-40DD-ACF2-481C1B21F182}"/>
-    <dgm:cxn modelId="{CAD88DCC-B879-49F8-844A-F892F584FBD5}" srcId="{E9183BE5-4831-4A6C-BB02-73FF407A7D1F}" destId="{76642F73-F55E-474F-B834-C6A762D84423}" srcOrd="0" destOrd="0" parTransId="{B964266B-7995-48EF-B1AF-E263A841F439}" sibTransId="{19A0E56E-0218-4CA6-8CB2-2F913B23D3C5}"/>
-    <dgm:cxn modelId="{06CA8D59-F876-45B2-9C62-EBEE55E2EB19}" type="presParOf" srcId="{9BCA15BD-A3A9-4EC1-A810-2A045AB4D115}" destId="{7DD9F086-832C-4A59-B46F-BA6C0DB5D718}" srcOrd="0" destOrd="0" presId="urn:microsoft.com/office/officeart/2005/8/layout/vList5"/>
-    <dgm:cxn modelId="{6AD4FA52-B3AC-4E4B-BA8B-332CD5A0018E}" type="presParOf" srcId="{7DD9F086-832C-4A59-B46F-BA6C0DB5D718}" destId="{F7BDF93D-1F3D-4F14-8DC1-87D82AE3304F}" srcOrd="0" destOrd="0" presId="urn:microsoft.com/office/officeart/2005/8/layout/vList5"/>
-    <dgm:cxn modelId="{D5885FE0-2A3E-43BE-9D66-D09B4ADA11F2}" type="presParOf" srcId="{9BCA15BD-A3A9-4EC1-A810-2A045AB4D115}" destId="{120DBDCD-305F-4A6A-A5D1-DFAD64EA1FDC}" srcOrd="1" destOrd="0" presId="urn:microsoft.com/office/officeart/2005/8/layout/vList5"/>
-    <dgm:cxn modelId="{729C7330-97C0-42D9-9010-3192BC9C29B0}" type="presParOf" srcId="{9BCA15BD-A3A9-4EC1-A810-2A045AB4D115}" destId="{617F10EC-3B06-4A24-A355-A8C521CE6710}" srcOrd="2" destOrd="0" presId="urn:microsoft.com/office/officeart/2005/8/layout/vList5"/>
-    <dgm:cxn modelId="{2C839FB7-2E52-4834-9801-470862B7D444}" type="presParOf" srcId="{617F10EC-3B06-4A24-A355-A8C521CE6710}" destId="{AC8E4F3A-7B96-497D-AAC1-D6A3B8952B7D}" srcOrd="0" destOrd="0" presId="urn:microsoft.com/office/officeart/2005/8/layout/vList5"/>
-    <dgm:cxn modelId="{8443E83A-F3CB-46DE-8A90-C3FAC86F58AD}" type="presParOf" srcId="{617F10EC-3B06-4A24-A355-A8C521CE6710}" destId="{B5C587F6-1958-465E-8646-F5C0F8A8DAFE}" srcOrd="1" destOrd="0" presId="urn:microsoft.com/office/officeart/2005/8/layout/vList5"/>
-    <dgm:cxn modelId="{933147DC-AA19-4B99-ADE7-4E743CFA9735}" type="presParOf" srcId="{9BCA15BD-A3A9-4EC1-A810-2A045AB4D115}" destId="{1F021426-3632-4C6F-BA59-C4F4A5B7CFDA}" srcOrd="3" destOrd="0" presId="urn:microsoft.com/office/officeart/2005/8/layout/vList5"/>
-    <dgm:cxn modelId="{16B82B0B-BDE4-4646-847A-F9340AED0142}" type="presParOf" srcId="{9BCA15BD-A3A9-4EC1-A810-2A045AB4D115}" destId="{2BA680F8-F8B7-4E55-B885-C58507B1D444}" srcOrd="4" destOrd="0" presId="urn:microsoft.com/office/officeart/2005/8/layout/vList5"/>
-    <dgm:cxn modelId="{1B2577D3-4945-4841-9348-7343682E0060}" type="presParOf" srcId="{2BA680F8-F8B7-4E55-B885-C58507B1D444}" destId="{D7538AC5-1F2A-45F2-BA1D-18DBB422D24A}" srcOrd="0" destOrd="0" presId="urn:microsoft.com/office/officeart/2005/8/layout/vList5"/>
-    <dgm:cxn modelId="{C488E900-4060-4141-ACA3-DF8506AB54DC}" type="presParOf" srcId="{2BA680F8-F8B7-4E55-B885-C58507B1D444}" destId="{C5F01FB5-94DB-42BC-B1C4-3B19E82B90BE}" srcOrd="1" destOrd="0" presId="urn:microsoft.com/office/officeart/2005/8/layout/vList5"/>
-    <dgm:cxn modelId="{61FC6E32-02B9-4F0B-B39D-0DE5FBA81969}" type="presParOf" srcId="{9BCA15BD-A3A9-4EC1-A810-2A045AB4D115}" destId="{71BEF435-9EB0-43C2-8EA2-2C29D6A6859A}" srcOrd="5" destOrd="0" presId="urn:microsoft.com/office/officeart/2005/8/layout/vList5"/>
-    <dgm:cxn modelId="{3E43ADD4-6914-4362-BA4B-BEA5705584B0}" type="presParOf" srcId="{9BCA15BD-A3A9-4EC1-A810-2A045AB4D115}" destId="{74CF8BCF-BECB-4790-8D87-8E2DC23530DE}" srcOrd="6" destOrd="0" presId="urn:microsoft.com/office/officeart/2005/8/layout/vList5"/>
-    <dgm:cxn modelId="{565AE3EA-77E0-44B4-8DA0-E7F42ED02623}" type="presParOf" srcId="{74CF8BCF-BECB-4790-8D87-8E2DC23530DE}" destId="{3B66D1E0-4681-4CDB-AC91-E0DC70CC477F}" srcOrd="0" destOrd="0" presId="urn:microsoft.com/office/officeart/2005/8/layout/vList5"/>
-    <dgm:cxn modelId="{14BD154F-74B1-4CEA-B540-55D68D452DB6}" type="presParOf" srcId="{74CF8BCF-BECB-4790-8D87-8E2DC23530DE}" destId="{4650AAAC-6218-408B-9858-E1707D8ED7B0}" srcOrd="1" destOrd="0" presId="urn:microsoft.com/office/officeart/2005/8/layout/vList5"/>
-    <dgm:cxn modelId="{42C7FE96-AF08-4A0C-AFA1-4AD0EE6CDCC7}" type="presParOf" srcId="{9BCA15BD-A3A9-4EC1-A810-2A045AB4D115}" destId="{1C2BCC57-C0DD-4EB9-92BF-BB58D10AF17A}" srcOrd="7" destOrd="0" presId="urn:microsoft.com/office/officeart/2005/8/layout/vList5"/>
-    <dgm:cxn modelId="{3214E610-ECE2-47B6-8CBB-E208CA87333C}" type="presParOf" srcId="{9BCA15BD-A3A9-4EC1-A810-2A045AB4D115}" destId="{5203469B-553C-418E-A866-222C68A2596A}" srcOrd="8" destOrd="0" presId="urn:microsoft.com/office/officeart/2005/8/layout/vList5"/>
-    <dgm:cxn modelId="{A2AB5BF3-7675-44DC-AB5F-C94B336EA115}" type="presParOf" srcId="{5203469B-553C-418E-A866-222C68A2596A}" destId="{0437277A-E377-406C-8A37-6F13F2E0729D}" srcOrd="0" destOrd="0" presId="urn:microsoft.com/office/officeart/2005/8/layout/vList5"/>
-    <dgm:cxn modelId="{21DD9690-A463-49CC-A556-1339A8A57A03}" type="presParOf" srcId="{5203469B-553C-418E-A866-222C68A2596A}" destId="{91CCA630-741D-49F6-A9BA-BACA8730BDA7}" srcOrd="1" destOrd="0" presId="urn:microsoft.com/office/officeart/2005/8/layout/vList5"/>
-    <dgm:cxn modelId="{EC3FB705-E6FD-4076-A3FF-E22ECEFB0167}" type="presParOf" srcId="{9BCA15BD-A3A9-4EC1-A810-2A045AB4D115}" destId="{403C4FFF-3865-4E5E-8C72-B4C7CB77D8E6}" srcOrd="9" destOrd="0" presId="urn:microsoft.com/office/officeart/2005/8/layout/vList5"/>
-    <dgm:cxn modelId="{34ED808F-CC64-435B-AE6C-7C1DE47DE541}" type="presParOf" srcId="{9BCA15BD-A3A9-4EC1-A810-2A045AB4D115}" destId="{4C8A4C50-C44E-4414-98A7-9E9F5A89B632}" srcOrd="10" destOrd="0" presId="urn:microsoft.com/office/officeart/2005/8/layout/vList5"/>
-    <dgm:cxn modelId="{1C1B9719-5E14-41C3-863F-0A938A31D50F}" type="presParOf" srcId="{4C8A4C50-C44E-4414-98A7-9E9F5A89B632}" destId="{6F96EA41-2FE1-4DBE-8A53-740DA5FDC58F}" srcOrd="0" destOrd="0" presId="urn:microsoft.com/office/officeart/2005/8/layout/vList5"/>
-    <dgm:cxn modelId="{7B76B263-A4BF-471E-85DF-134F17AD1FB9}" type="presParOf" srcId="{4C8A4C50-C44E-4414-98A7-9E9F5A89B632}" destId="{D65F6AF6-2CBC-4F79-A1FF-B1514C888E2C}" srcOrd="1" destOrd="0" presId="urn:microsoft.com/office/officeart/2005/8/layout/vList5"/>
-    <dgm:cxn modelId="{296C4CF3-CC95-49F2-BE29-1B0BB5AAD43A}" type="presParOf" srcId="{9BCA15BD-A3A9-4EC1-A810-2A045AB4D115}" destId="{1694F90A-CB60-4A89-9CBC-8F2B56E8C701}" srcOrd="11" destOrd="0" presId="urn:microsoft.com/office/officeart/2005/8/layout/vList5"/>
-    <dgm:cxn modelId="{09B7C763-FE42-440A-9C08-A9FE8860587A}" type="presParOf" srcId="{9BCA15BD-A3A9-4EC1-A810-2A045AB4D115}" destId="{C785FD40-CC32-405E-8B1F-9BD7487152ED}" srcOrd="12" destOrd="0" presId="urn:microsoft.com/office/officeart/2005/8/layout/vList5"/>
-    <dgm:cxn modelId="{9C1A3AAB-D0CA-4138-885B-5B4FFEA9A129}" type="presParOf" srcId="{C785FD40-CC32-405E-8B1F-9BD7487152ED}" destId="{D0F5AFF9-B058-436C-AAA3-D01A9EB13714}" srcOrd="0" destOrd="0" presId="urn:microsoft.com/office/officeart/2005/8/layout/vList5"/>
-    <dgm:cxn modelId="{C5BBD8DC-6764-4FA4-9475-BA03AF5AF43E}" type="presParOf" srcId="{C785FD40-CC32-405E-8B1F-9BD7487152ED}" destId="{3ED8D808-EDD8-493B-AA8D-A2B957CBC3AC}" srcOrd="1" destOrd="0" presId="urn:microsoft.com/office/officeart/2005/8/layout/vList5"/>
-    <dgm:cxn modelId="{7FF0E40E-2442-4BDD-9790-B1E0C48AF449}" type="presParOf" srcId="{9BCA15BD-A3A9-4EC1-A810-2A045AB4D115}" destId="{D990CC16-1D42-44EF-A4A9-85B0FA3074C4}" srcOrd="13" destOrd="0" presId="urn:microsoft.com/office/officeart/2005/8/layout/vList5"/>
-    <dgm:cxn modelId="{FFDFD016-961F-4C8E-B516-4402263430AC}" type="presParOf" srcId="{9BCA15BD-A3A9-4EC1-A810-2A045AB4D115}" destId="{A70A68E7-1478-411E-B676-A215B5776F5B}" srcOrd="14" destOrd="0" presId="urn:microsoft.com/office/officeart/2005/8/layout/vList5"/>
-    <dgm:cxn modelId="{27C45CE8-2CDB-4549-9F96-AE714BDFBE44}" type="presParOf" srcId="{A70A68E7-1478-411E-B676-A215B5776F5B}" destId="{ED03144D-96BB-4333-943B-6905E596A1EF}" srcOrd="0" destOrd="0" presId="urn:microsoft.com/office/officeart/2005/8/layout/vList5"/>
-    <dgm:cxn modelId="{EE4F659F-1D49-459A-AFE9-DF9FC7103E9A}" type="presParOf" srcId="{A70A68E7-1478-411E-B676-A215B5776F5B}" destId="{B1F9CDF6-97A8-44A7-B1CF-AAB26646D181}" srcOrd="1" destOrd="0" presId="urn:microsoft.com/office/officeart/2005/8/layout/vList5"/>
-    <dgm:cxn modelId="{6CBD5EA8-9987-44EB-8A9F-8FD75795A2E0}" type="presParOf" srcId="{9BCA15BD-A3A9-4EC1-A810-2A045AB4D115}" destId="{10238910-FA6B-4D09-8200-D55798C7745B}" srcOrd="15" destOrd="0" presId="urn:microsoft.com/office/officeart/2005/8/layout/vList5"/>
-    <dgm:cxn modelId="{176E51BE-3FDA-4838-8A43-D204BBA56BD0}" type="presParOf" srcId="{9BCA15BD-A3A9-4EC1-A810-2A045AB4D115}" destId="{6988CDF3-4C56-461E-A239-2A5BD1ACDE70}" srcOrd="16" destOrd="0" presId="urn:microsoft.com/office/officeart/2005/8/layout/vList5"/>
-    <dgm:cxn modelId="{1C4D3F60-3569-44B6-AAF0-DF907DBB1F72}" type="presParOf" srcId="{6988CDF3-4C56-461E-A239-2A5BD1ACDE70}" destId="{A3BA2915-06D7-4AC5-B5A2-010E9E326B75}" srcOrd="0" destOrd="0" presId="urn:microsoft.com/office/officeart/2005/8/layout/vList5"/>
-    <dgm:cxn modelId="{BCB0A990-C658-4328-BA9E-4DC53F6B9A35}" type="presParOf" srcId="{6988CDF3-4C56-461E-A239-2A5BD1ACDE70}" destId="{CD8481E6-C840-46B9-833E-C7E930442A83}" srcOrd="1" destOrd="0" presId="urn:microsoft.com/office/officeart/2005/8/layout/vList5"/>
-    <dgm:cxn modelId="{8AA9BD80-2A74-4153-AE56-08B7A2093415}" type="presParOf" srcId="{9BCA15BD-A3A9-4EC1-A810-2A045AB4D115}" destId="{6C09176B-E194-47CA-994D-2972F2824B29}" srcOrd="17" destOrd="0" presId="urn:microsoft.com/office/officeart/2005/8/layout/vList5"/>
-    <dgm:cxn modelId="{F6FD5BFC-0C0F-4930-9578-DA82F7C432C4}" type="presParOf" srcId="{9BCA15BD-A3A9-4EC1-A810-2A045AB4D115}" destId="{3E100BD4-8B1D-431C-A5EB-91EDDF8355F6}" srcOrd="18" destOrd="0" presId="urn:microsoft.com/office/officeart/2005/8/layout/vList5"/>
-    <dgm:cxn modelId="{49612AEC-8534-455D-B358-301A2052AF43}" type="presParOf" srcId="{3E100BD4-8B1D-431C-A5EB-91EDDF8355F6}" destId="{D4EC4AF1-6162-4C5F-933E-9A0D07291E02}" srcOrd="0" destOrd="0" presId="urn:microsoft.com/office/officeart/2005/8/layout/vList5"/>
-    <dgm:cxn modelId="{E1D29C71-842A-4955-AD64-2D8CDABA6064}" type="presParOf" srcId="{3E100BD4-8B1D-431C-A5EB-91EDDF8355F6}" destId="{52BD1966-C6C2-4122-8D6F-E46F1D3D8D42}" srcOrd="1" destOrd="0" presId="urn:microsoft.com/office/officeart/2005/8/layout/vList5"/>
-    <dgm:cxn modelId="{69129231-1203-48A9-8361-E9241C588269}" type="presParOf" srcId="{9BCA15BD-A3A9-4EC1-A810-2A045AB4D115}" destId="{E7F37753-6FB1-49D5-943D-D043C2CDC4BA}" srcOrd="19" destOrd="0" presId="urn:microsoft.com/office/officeart/2005/8/layout/vList5"/>
-    <dgm:cxn modelId="{5B017CA2-8CE4-478B-881F-34476E7CA11B}" type="presParOf" srcId="{9BCA15BD-A3A9-4EC1-A810-2A045AB4D115}" destId="{13C3A966-4E8A-49AD-A030-9105149CB32F}" srcOrd="20" destOrd="0" presId="urn:microsoft.com/office/officeart/2005/8/layout/vList5"/>
-    <dgm:cxn modelId="{BCDF2160-2BDD-415D-AF1F-977630B74EA9}" type="presParOf" srcId="{13C3A966-4E8A-49AD-A030-9105149CB32F}" destId="{10712771-EEA9-46FC-889A-0EE60B2185E9}" srcOrd="0" destOrd="0" presId="urn:microsoft.com/office/officeart/2005/8/layout/vList5"/>
-    <dgm:cxn modelId="{A888B3FC-11B2-4524-ADE0-D87E117EC088}" type="presParOf" srcId="{13C3A966-4E8A-49AD-A030-9105149CB32F}" destId="{0F78A45B-344A-4078-BAED-213EE7751A53}" srcOrd="1" destOrd="0" presId="urn:microsoft.com/office/officeart/2005/8/layout/vList5"/>
+    <dgm:cxn modelId="{4F69DCDF-6808-45E5-B842-ECCC5E39F2A0}" type="presParOf" srcId="{9BCA15BD-A3A9-4EC1-A810-2A045AB4D115}" destId="{7DD9F086-832C-4A59-B46F-BA6C0DB5D718}" srcOrd="0" destOrd="0" presId="urn:microsoft.com/office/officeart/2005/8/layout/vList5"/>
+    <dgm:cxn modelId="{11847D02-CC25-429C-B347-C40D7049162D}" type="presParOf" srcId="{7DD9F086-832C-4A59-B46F-BA6C0DB5D718}" destId="{F7BDF93D-1F3D-4F14-8DC1-87D82AE3304F}" srcOrd="0" destOrd="0" presId="urn:microsoft.com/office/officeart/2005/8/layout/vList5"/>
+    <dgm:cxn modelId="{77ABECFD-B78B-4724-827F-8D9F92608961}" type="presParOf" srcId="{9BCA15BD-A3A9-4EC1-A810-2A045AB4D115}" destId="{120DBDCD-305F-4A6A-A5D1-DFAD64EA1FDC}" srcOrd="1" destOrd="0" presId="urn:microsoft.com/office/officeart/2005/8/layout/vList5"/>
+    <dgm:cxn modelId="{946DBD92-3063-49A6-AE21-2D31B924EE15}" type="presParOf" srcId="{9BCA15BD-A3A9-4EC1-A810-2A045AB4D115}" destId="{617F10EC-3B06-4A24-A355-A8C521CE6710}" srcOrd="2" destOrd="0" presId="urn:microsoft.com/office/officeart/2005/8/layout/vList5"/>
+    <dgm:cxn modelId="{336D9900-AF6B-4CA8-B14D-78970BC657E5}" type="presParOf" srcId="{617F10EC-3B06-4A24-A355-A8C521CE6710}" destId="{AC8E4F3A-7B96-497D-AAC1-D6A3B8952B7D}" srcOrd="0" destOrd="0" presId="urn:microsoft.com/office/officeart/2005/8/layout/vList5"/>
+    <dgm:cxn modelId="{794EB9CF-11BA-4EC4-9A54-CDD2462726E0}" type="presParOf" srcId="{617F10EC-3B06-4A24-A355-A8C521CE6710}" destId="{B5C587F6-1958-465E-8646-F5C0F8A8DAFE}" srcOrd="1" destOrd="0" presId="urn:microsoft.com/office/officeart/2005/8/layout/vList5"/>
+    <dgm:cxn modelId="{F44D8C4D-4233-4286-AE1E-75F65A6AF1CC}" type="presParOf" srcId="{9BCA15BD-A3A9-4EC1-A810-2A045AB4D115}" destId="{1F021426-3632-4C6F-BA59-C4F4A5B7CFDA}" srcOrd="3" destOrd="0" presId="urn:microsoft.com/office/officeart/2005/8/layout/vList5"/>
+    <dgm:cxn modelId="{F60C2104-3A94-42D1-9770-E182578E7A22}" type="presParOf" srcId="{9BCA15BD-A3A9-4EC1-A810-2A045AB4D115}" destId="{2BA680F8-F8B7-4E55-B885-C58507B1D444}" srcOrd="4" destOrd="0" presId="urn:microsoft.com/office/officeart/2005/8/layout/vList5"/>
+    <dgm:cxn modelId="{0BF3E9F5-BB97-4112-B7CA-6B47A5B88A0F}" type="presParOf" srcId="{2BA680F8-F8B7-4E55-B885-C58507B1D444}" destId="{D7538AC5-1F2A-45F2-BA1D-18DBB422D24A}" srcOrd="0" destOrd="0" presId="urn:microsoft.com/office/officeart/2005/8/layout/vList5"/>
+    <dgm:cxn modelId="{40746DDF-2402-48ED-90CF-6A1C83C3D419}" type="presParOf" srcId="{2BA680F8-F8B7-4E55-B885-C58507B1D444}" destId="{C5F01FB5-94DB-42BC-B1C4-3B19E82B90BE}" srcOrd="1" destOrd="0" presId="urn:microsoft.com/office/officeart/2005/8/layout/vList5"/>
+    <dgm:cxn modelId="{167A3B07-F0D8-4261-A376-63621D699E5F}" type="presParOf" srcId="{9BCA15BD-A3A9-4EC1-A810-2A045AB4D115}" destId="{71BEF435-9EB0-43C2-8EA2-2C29D6A6859A}" srcOrd="5" destOrd="0" presId="urn:microsoft.com/office/officeart/2005/8/layout/vList5"/>
+    <dgm:cxn modelId="{AB0EC657-C789-4655-9752-749123CA22C9}" type="presParOf" srcId="{9BCA15BD-A3A9-4EC1-A810-2A045AB4D115}" destId="{74CF8BCF-BECB-4790-8D87-8E2DC23530DE}" srcOrd="6" destOrd="0" presId="urn:microsoft.com/office/officeart/2005/8/layout/vList5"/>
+    <dgm:cxn modelId="{FCE97C79-9242-45DB-8B7C-23BDF8601DA1}" type="presParOf" srcId="{74CF8BCF-BECB-4790-8D87-8E2DC23530DE}" destId="{3B66D1E0-4681-4CDB-AC91-E0DC70CC477F}" srcOrd="0" destOrd="0" presId="urn:microsoft.com/office/officeart/2005/8/layout/vList5"/>
+    <dgm:cxn modelId="{B0803933-CD83-40DE-9295-E2DB220536DB}" type="presParOf" srcId="{74CF8BCF-BECB-4790-8D87-8E2DC23530DE}" destId="{4650AAAC-6218-408B-9858-E1707D8ED7B0}" srcOrd="1" destOrd="0" presId="urn:microsoft.com/office/officeart/2005/8/layout/vList5"/>
+    <dgm:cxn modelId="{638F7ECE-6A74-40CA-A062-ABF374FF4F20}" type="presParOf" srcId="{9BCA15BD-A3A9-4EC1-A810-2A045AB4D115}" destId="{1C2BCC57-C0DD-4EB9-92BF-BB58D10AF17A}" srcOrd="7" destOrd="0" presId="urn:microsoft.com/office/officeart/2005/8/layout/vList5"/>
+    <dgm:cxn modelId="{FF93E741-2878-4C8B-8BAE-87842E4E8B1E}" type="presParOf" srcId="{9BCA15BD-A3A9-4EC1-A810-2A045AB4D115}" destId="{5203469B-553C-418E-A866-222C68A2596A}" srcOrd="8" destOrd="0" presId="urn:microsoft.com/office/officeart/2005/8/layout/vList5"/>
+    <dgm:cxn modelId="{DE04A5EC-4165-4C77-BF98-8D9ADDB5BFD0}" type="presParOf" srcId="{5203469B-553C-418E-A866-222C68A2596A}" destId="{0437277A-E377-406C-8A37-6F13F2E0729D}" srcOrd="0" destOrd="0" presId="urn:microsoft.com/office/officeart/2005/8/layout/vList5"/>
+    <dgm:cxn modelId="{1D6F8D95-BBF3-4843-87F6-1FA032071F33}" type="presParOf" srcId="{5203469B-553C-418E-A866-222C68A2596A}" destId="{91CCA630-741D-49F6-A9BA-BACA8730BDA7}" srcOrd="1" destOrd="0" presId="urn:microsoft.com/office/officeart/2005/8/layout/vList5"/>
+    <dgm:cxn modelId="{8AE2E054-768F-40AF-B11F-6A9FC6F5681D}" type="presParOf" srcId="{9BCA15BD-A3A9-4EC1-A810-2A045AB4D115}" destId="{403C4FFF-3865-4E5E-8C72-B4C7CB77D8E6}" srcOrd="9" destOrd="0" presId="urn:microsoft.com/office/officeart/2005/8/layout/vList5"/>
+    <dgm:cxn modelId="{514A3D29-5DC3-4631-9A25-09537606CDF9}" type="presParOf" srcId="{9BCA15BD-A3A9-4EC1-A810-2A045AB4D115}" destId="{4C8A4C50-C44E-4414-98A7-9E9F5A89B632}" srcOrd="10" destOrd="0" presId="urn:microsoft.com/office/officeart/2005/8/layout/vList5"/>
+    <dgm:cxn modelId="{18397EFB-CD34-4FE2-9C50-E8E390EB23CD}" type="presParOf" srcId="{4C8A4C50-C44E-4414-98A7-9E9F5A89B632}" destId="{6F96EA41-2FE1-4DBE-8A53-740DA5FDC58F}" srcOrd="0" destOrd="0" presId="urn:microsoft.com/office/officeart/2005/8/layout/vList5"/>
+    <dgm:cxn modelId="{743F9C17-BBEB-4F7C-82C9-E821858391CA}" type="presParOf" srcId="{4C8A4C50-C44E-4414-98A7-9E9F5A89B632}" destId="{D65F6AF6-2CBC-4F79-A1FF-B1514C888E2C}" srcOrd="1" destOrd="0" presId="urn:microsoft.com/office/officeart/2005/8/layout/vList5"/>
+    <dgm:cxn modelId="{F27F187F-5417-45D3-814A-F64943204861}" type="presParOf" srcId="{9BCA15BD-A3A9-4EC1-A810-2A045AB4D115}" destId="{1694F90A-CB60-4A89-9CBC-8F2B56E8C701}" srcOrd="11" destOrd="0" presId="urn:microsoft.com/office/officeart/2005/8/layout/vList5"/>
+    <dgm:cxn modelId="{43F9F2C2-85D5-4FAF-8E25-FB28B0F333A9}" type="presParOf" srcId="{9BCA15BD-A3A9-4EC1-A810-2A045AB4D115}" destId="{C785FD40-CC32-405E-8B1F-9BD7487152ED}" srcOrd="12" destOrd="0" presId="urn:microsoft.com/office/officeart/2005/8/layout/vList5"/>
+    <dgm:cxn modelId="{AF5C903F-78A6-4919-A9A6-CDA07A12C49C}" type="presParOf" srcId="{C785FD40-CC32-405E-8B1F-9BD7487152ED}" destId="{D0F5AFF9-B058-436C-AAA3-D01A9EB13714}" srcOrd="0" destOrd="0" presId="urn:microsoft.com/office/officeart/2005/8/layout/vList5"/>
+    <dgm:cxn modelId="{434764BA-4AEB-448D-AF8B-617B706BE294}" type="presParOf" srcId="{C785FD40-CC32-405E-8B1F-9BD7487152ED}" destId="{3ED8D808-EDD8-493B-AA8D-A2B957CBC3AC}" srcOrd="1" destOrd="0" presId="urn:microsoft.com/office/officeart/2005/8/layout/vList5"/>
+    <dgm:cxn modelId="{68BC0B7B-1878-497D-ADB1-B81A443FE22C}" type="presParOf" srcId="{9BCA15BD-A3A9-4EC1-A810-2A045AB4D115}" destId="{D990CC16-1D42-44EF-A4A9-85B0FA3074C4}" srcOrd="13" destOrd="0" presId="urn:microsoft.com/office/officeart/2005/8/layout/vList5"/>
+    <dgm:cxn modelId="{6337EF7A-CF60-4BE6-8304-E21764B61CA8}" type="presParOf" srcId="{9BCA15BD-A3A9-4EC1-A810-2A045AB4D115}" destId="{A70A68E7-1478-411E-B676-A215B5776F5B}" srcOrd="14" destOrd="0" presId="urn:microsoft.com/office/officeart/2005/8/layout/vList5"/>
+    <dgm:cxn modelId="{6897D735-60B5-4026-BE74-1978FAFF5828}" type="presParOf" srcId="{A70A68E7-1478-411E-B676-A215B5776F5B}" destId="{ED03144D-96BB-4333-943B-6905E596A1EF}" srcOrd="0" destOrd="0" presId="urn:microsoft.com/office/officeart/2005/8/layout/vList5"/>
+    <dgm:cxn modelId="{58027B79-0D19-4CFE-8FC2-4D7DE8C59373}" type="presParOf" srcId="{A70A68E7-1478-411E-B676-A215B5776F5B}" destId="{B1F9CDF6-97A8-44A7-B1CF-AAB26646D181}" srcOrd="1" destOrd="0" presId="urn:microsoft.com/office/officeart/2005/8/layout/vList5"/>
+    <dgm:cxn modelId="{4D9BFD67-8DD0-4F62-A736-34230AC4AE8F}" type="presParOf" srcId="{9BCA15BD-A3A9-4EC1-A810-2A045AB4D115}" destId="{10238910-FA6B-4D09-8200-D55798C7745B}" srcOrd="15" destOrd="0" presId="urn:microsoft.com/office/officeart/2005/8/layout/vList5"/>
+    <dgm:cxn modelId="{3314A328-7614-4E13-A914-26BEFA8F8CD0}" type="presParOf" srcId="{9BCA15BD-A3A9-4EC1-A810-2A045AB4D115}" destId="{6988CDF3-4C56-461E-A239-2A5BD1ACDE70}" srcOrd="16" destOrd="0" presId="urn:microsoft.com/office/officeart/2005/8/layout/vList5"/>
+    <dgm:cxn modelId="{7CE46C1C-F29A-429F-986F-28D20C0FB89A}" type="presParOf" srcId="{6988CDF3-4C56-461E-A239-2A5BD1ACDE70}" destId="{A3BA2915-06D7-4AC5-B5A2-010E9E326B75}" srcOrd="0" destOrd="0" presId="urn:microsoft.com/office/officeart/2005/8/layout/vList5"/>
+    <dgm:cxn modelId="{863FD3AC-A749-4A4A-BCFC-279C1DEE036C}" type="presParOf" srcId="{6988CDF3-4C56-461E-A239-2A5BD1ACDE70}" destId="{CD8481E6-C840-46B9-833E-C7E930442A83}" srcOrd="1" destOrd="0" presId="urn:microsoft.com/office/officeart/2005/8/layout/vList5"/>
+    <dgm:cxn modelId="{F230246C-94C1-4344-9791-7FCF321717A2}" type="presParOf" srcId="{9BCA15BD-A3A9-4EC1-A810-2A045AB4D115}" destId="{6C09176B-E194-47CA-994D-2972F2824B29}" srcOrd="17" destOrd="0" presId="urn:microsoft.com/office/officeart/2005/8/layout/vList5"/>
+    <dgm:cxn modelId="{135817C7-7532-465A-829F-33DA5DE860C0}" type="presParOf" srcId="{9BCA15BD-A3A9-4EC1-A810-2A045AB4D115}" destId="{3E100BD4-8B1D-431C-A5EB-91EDDF8355F6}" srcOrd="18" destOrd="0" presId="urn:microsoft.com/office/officeart/2005/8/layout/vList5"/>
+    <dgm:cxn modelId="{EFEFB7AE-14DE-4F2C-A736-1F64E43C1FE3}" type="presParOf" srcId="{3E100BD4-8B1D-431C-A5EB-91EDDF8355F6}" destId="{D4EC4AF1-6162-4C5F-933E-9A0D07291E02}" srcOrd="0" destOrd="0" presId="urn:microsoft.com/office/officeart/2005/8/layout/vList5"/>
+    <dgm:cxn modelId="{C4C2CEAD-3EBB-4D70-9ECE-999FE87AB5B7}" type="presParOf" srcId="{3E100BD4-8B1D-431C-A5EB-91EDDF8355F6}" destId="{52BD1966-C6C2-4122-8D6F-E46F1D3D8D42}" srcOrd="1" destOrd="0" presId="urn:microsoft.com/office/officeart/2005/8/layout/vList5"/>
+    <dgm:cxn modelId="{782792F0-09AB-4550-87CD-F3A11D29586C}" type="presParOf" srcId="{9BCA15BD-A3A9-4EC1-A810-2A045AB4D115}" destId="{E7F37753-6FB1-49D5-943D-D043C2CDC4BA}" srcOrd="19" destOrd="0" presId="urn:microsoft.com/office/officeart/2005/8/layout/vList5"/>
+    <dgm:cxn modelId="{C4E6A886-5334-4DCF-93D0-043714334ACB}" type="presParOf" srcId="{9BCA15BD-A3A9-4EC1-A810-2A045AB4D115}" destId="{13C3A966-4E8A-49AD-A030-9105149CB32F}" srcOrd="20" destOrd="0" presId="urn:microsoft.com/office/officeart/2005/8/layout/vList5"/>
+    <dgm:cxn modelId="{589037E8-7E7E-4195-9368-868F75F162C9}" type="presParOf" srcId="{13C3A966-4E8A-49AD-A030-9105149CB32F}" destId="{10712771-EEA9-46FC-889A-0EE60B2185E9}" srcOrd="0" destOrd="0" presId="urn:microsoft.com/office/officeart/2005/8/layout/vList5"/>
+    <dgm:cxn modelId="{0EE76AB9-24DC-4EC3-8BD7-3751CFA4618B}" type="presParOf" srcId="{13C3A966-4E8A-49AD-A030-9105149CB32F}" destId="{0F78A45B-344A-4078-BAED-213EE7751A53}" srcOrd="1" destOrd="0" presId="urn:microsoft.com/office/officeart/2005/8/layout/vList5"/>
   </dgm:cxnLst>
   <dgm:bg/>
   <dgm:whole/>
@@ -10586,31 +10672,31 @@
     </dgm:pt>
   </dgm:ptLst>
   <dgm:cxnLst>
-    <dgm:cxn modelId="{8C93C50A-C864-43D4-B1FE-E851B21E63F4}" type="presOf" srcId="{F29E8148-88FB-4D26-9DAF-7F2499F8A69A}" destId="{20A510D4-1F61-451F-84C4-DF2C50EEB132}" srcOrd="0" destOrd="0" presId="urn:microsoft.com/office/officeart/2005/8/layout/process1"/>
-    <dgm:cxn modelId="{CFF8FF85-B95C-4900-9CBF-CD9722D0E13E}" type="presOf" srcId="{82893AD0-F9A4-420A-B0A4-D9AE0DA5B7C8}" destId="{03E59D7E-C2FA-4501-A414-226963A353C8}" srcOrd="0" destOrd="0" presId="urn:microsoft.com/office/officeart/2005/8/layout/process1"/>
-    <dgm:cxn modelId="{D9A37FD0-9A39-495A-81F7-BBB7EE21874E}" type="presOf" srcId="{80A3F666-ADD0-4A8D-867E-ED9A96DA65F9}" destId="{68492DC0-4E1B-4E2C-BEEA-FDC2150F7F73}" srcOrd="0" destOrd="0" presId="urn:microsoft.com/office/officeart/2005/8/layout/process1"/>
-    <dgm:cxn modelId="{10E9F299-EBF9-4153-85F0-B891324B8A98}" type="presOf" srcId="{EBB944A1-DFE0-46E0-9296-72632E6D9AB6}" destId="{977B3C1A-E598-4306-9417-3624CAA5DB25}" srcOrd="0" destOrd="0" presId="urn:microsoft.com/office/officeart/2005/8/layout/process1"/>
-    <dgm:cxn modelId="{211404D2-3725-45CB-9727-AC79DB5BC78B}" type="presOf" srcId="{F29E8148-88FB-4D26-9DAF-7F2499F8A69A}" destId="{AE1C632E-99CD-44A7-8530-CC058570C596}" srcOrd="1" destOrd="0" presId="urn:microsoft.com/office/officeart/2005/8/layout/process1"/>
-    <dgm:cxn modelId="{A59E6623-EDB2-46E8-A29C-665F33CB0258}" type="presOf" srcId="{3F71C50C-776A-48F9-934A-6A7F745AA632}" destId="{58FC3A76-9BA5-41E8-89A0-86AC5CE800EC}" srcOrd="0" destOrd="0" presId="urn:microsoft.com/office/officeart/2005/8/layout/process1"/>
+    <dgm:cxn modelId="{E7447208-27B0-46D7-B3CC-130841E210D4}" type="presOf" srcId="{69991430-8197-4662-A1A7-99C9FF8B7189}" destId="{C01C9A8B-7C5B-49E9-9BC1-E5277A1BCE02}" srcOrd="0" destOrd="0" presId="urn:microsoft.com/office/officeart/2005/8/layout/process1"/>
+    <dgm:cxn modelId="{E3942512-6B2C-4F8F-AD7D-6F302D9F16B3}" type="presOf" srcId="{3A68D2B9-78D5-4ED9-84E8-C52ED2598D90}" destId="{018132D1-1205-4F6D-A5F2-BE7B30CEC6B3}" srcOrd="0" destOrd="0" presId="urn:microsoft.com/office/officeart/2005/8/layout/process1"/>
+    <dgm:cxn modelId="{C2E0A30A-7C7B-41C0-82D9-B7778E577A6C}" type="presOf" srcId="{3F71C50C-776A-48F9-934A-6A7F745AA632}" destId="{58FC3A76-9BA5-41E8-89A0-86AC5CE800EC}" srcOrd="0" destOrd="0" presId="urn:microsoft.com/office/officeart/2005/8/layout/process1"/>
+    <dgm:cxn modelId="{84156570-F37D-4CE6-8998-2C4B2FD99D99}" type="presOf" srcId="{82893AD0-F9A4-420A-B0A4-D9AE0DA5B7C8}" destId="{03E59D7E-C2FA-4501-A414-226963A353C8}" srcOrd="0" destOrd="0" presId="urn:microsoft.com/office/officeart/2005/8/layout/process1"/>
+    <dgm:cxn modelId="{B879222A-3A2F-4887-8C6E-2C997CA43AAD}" srcId="{3F71C50C-776A-48F9-934A-6A7F745AA632}" destId="{69991430-8197-4662-A1A7-99C9FF8B7189}" srcOrd="2" destOrd="0" parTransId="{41F76294-2E75-4401-A947-7236F4ABAFAA}" sibTransId="{F29E8148-88FB-4D26-9DAF-7F2499F8A69A}"/>
     <dgm:cxn modelId="{F6924BC8-ED93-41C1-BAF7-A35E01986BED}" srcId="{3F71C50C-776A-48F9-934A-6A7F745AA632}" destId="{80A3F666-ADD0-4A8D-867E-ED9A96DA65F9}" srcOrd="3" destOrd="0" parTransId="{5C269350-640B-42D7-84E5-137226739911}" sibTransId="{2F3A52DD-F7A8-46E8-921F-EB79DE0758E3}"/>
-    <dgm:cxn modelId="{62C308FF-E173-4425-8CFA-CC241C749672}" type="presOf" srcId="{69991430-8197-4662-A1A7-99C9FF8B7189}" destId="{C01C9A8B-7C5B-49E9-9BC1-E5277A1BCE02}" srcOrd="0" destOrd="0" presId="urn:microsoft.com/office/officeart/2005/8/layout/process1"/>
     <dgm:cxn modelId="{4FEC1F0B-F4C1-4FEB-B671-7C1CC8752C5F}" srcId="{3F71C50C-776A-48F9-934A-6A7F745AA632}" destId="{3A68D2B9-78D5-4ED9-84E8-C52ED2598D90}" srcOrd="1" destOrd="0" parTransId="{AD837B20-4CB1-4799-9D57-54F8BAC5B9FC}" sibTransId="{E61A9B51-0256-4E5C-B63D-2118BF56BE4E}"/>
-    <dgm:cxn modelId="{B879222A-3A2F-4887-8C6E-2C997CA43AAD}" srcId="{3F71C50C-776A-48F9-934A-6A7F745AA632}" destId="{69991430-8197-4662-A1A7-99C9FF8B7189}" srcOrd="2" destOrd="0" parTransId="{41F76294-2E75-4401-A947-7236F4ABAFAA}" sibTransId="{F29E8148-88FB-4D26-9DAF-7F2499F8A69A}"/>
-    <dgm:cxn modelId="{65940E64-F6A1-4BB9-AF2E-9C486CABB52A}" type="presOf" srcId="{EBB944A1-DFE0-46E0-9296-72632E6D9AB6}" destId="{0253F6E7-C627-420F-868C-6308F1AC3001}" srcOrd="1" destOrd="0" presId="urn:microsoft.com/office/officeart/2005/8/layout/process1"/>
+    <dgm:cxn modelId="{EE74C37C-2727-4E98-8793-D406AF133499}" type="presOf" srcId="{80A3F666-ADD0-4A8D-867E-ED9A96DA65F9}" destId="{68492DC0-4E1B-4E2C-BEEA-FDC2150F7F73}" srcOrd="0" destOrd="0" presId="urn:microsoft.com/office/officeart/2005/8/layout/process1"/>
+    <dgm:cxn modelId="{BA51997B-54C9-46A4-871F-1216F36209EB}" type="presOf" srcId="{F29E8148-88FB-4D26-9DAF-7F2499F8A69A}" destId="{AE1C632E-99CD-44A7-8530-CC058570C596}" srcOrd="1" destOrd="0" presId="urn:microsoft.com/office/officeart/2005/8/layout/process1"/>
+    <dgm:cxn modelId="{5E5AA00D-9409-4B56-89F0-015F38153643}" type="presOf" srcId="{EBB944A1-DFE0-46E0-9296-72632E6D9AB6}" destId="{0253F6E7-C627-420F-868C-6308F1AC3001}" srcOrd="1" destOrd="0" presId="urn:microsoft.com/office/officeart/2005/8/layout/process1"/>
+    <dgm:cxn modelId="{3F96FC1B-5CA9-467E-8B12-DF5A15810E5F}" type="presOf" srcId="{E61A9B51-0256-4E5C-B63D-2118BF56BE4E}" destId="{F766C4F9-0606-4D00-86CD-180F14FB6D15}" srcOrd="0" destOrd="0" presId="urn:microsoft.com/office/officeart/2005/8/layout/process1"/>
+    <dgm:cxn modelId="{0288B88A-F17A-4C9C-B82B-0B26405F4534}" type="presOf" srcId="{EBB944A1-DFE0-46E0-9296-72632E6D9AB6}" destId="{977B3C1A-E598-4306-9417-3624CAA5DB25}" srcOrd="0" destOrd="0" presId="urn:microsoft.com/office/officeart/2005/8/layout/process1"/>
+    <dgm:cxn modelId="{836F71DC-33B9-47C5-A515-C0526FAABDA0}" type="presOf" srcId="{E61A9B51-0256-4E5C-B63D-2118BF56BE4E}" destId="{3F5A7BEA-9F11-4FDD-B629-8E953595B6E2}" srcOrd="1" destOrd="0" presId="urn:microsoft.com/office/officeart/2005/8/layout/process1"/>
     <dgm:cxn modelId="{F6CD3B17-E195-4D00-87F5-6ED9E740C04F}" srcId="{3F71C50C-776A-48F9-934A-6A7F745AA632}" destId="{82893AD0-F9A4-420A-B0A4-D9AE0DA5B7C8}" srcOrd="0" destOrd="0" parTransId="{31736CC9-C87D-4C6F-A62A-3449A3ECD739}" sibTransId="{EBB944A1-DFE0-46E0-9296-72632E6D9AB6}"/>
-    <dgm:cxn modelId="{7302B7BA-1789-443B-846C-95C385AAFBE2}" type="presOf" srcId="{E61A9B51-0256-4E5C-B63D-2118BF56BE4E}" destId="{F766C4F9-0606-4D00-86CD-180F14FB6D15}" srcOrd="0" destOrd="0" presId="urn:microsoft.com/office/officeart/2005/8/layout/process1"/>
-    <dgm:cxn modelId="{BC234B6B-B5DD-4244-8046-44D242C27835}" type="presOf" srcId="{3A68D2B9-78D5-4ED9-84E8-C52ED2598D90}" destId="{018132D1-1205-4F6D-A5F2-BE7B30CEC6B3}" srcOrd="0" destOrd="0" presId="urn:microsoft.com/office/officeart/2005/8/layout/process1"/>
-    <dgm:cxn modelId="{F226ACF1-EC75-4301-B4D6-8D51D72369FC}" type="presOf" srcId="{E61A9B51-0256-4E5C-B63D-2118BF56BE4E}" destId="{3F5A7BEA-9F11-4FDD-B629-8E953595B6E2}" srcOrd="1" destOrd="0" presId="urn:microsoft.com/office/officeart/2005/8/layout/process1"/>
-    <dgm:cxn modelId="{4D53B60E-0F3A-48F4-9788-CEF4FE8DBC83}" type="presParOf" srcId="{58FC3A76-9BA5-41E8-89A0-86AC5CE800EC}" destId="{03E59D7E-C2FA-4501-A414-226963A353C8}" srcOrd="0" destOrd="0" presId="urn:microsoft.com/office/officeart/2005/8/layout/process1"/>
-    <dgm:cxn modelId="{7F5CB823-B208-4884-BA85-0854C2AC99C4}" type="presParOf" srcId="{58FC3A76-9BA5-41E8-89A0-86AC5CE800EC}" destId="{977B3C1A-E598-4306-9417-3624CAA5DB25}" srcOrd="1" destOrd="0" presId="urn:microsoft.com/office/officeart/2005/8/layout/process1"/>
-    <dgm:cxn modelId="{02D395FD-BACB-4E29-8976-FB892F7D64C3}" type="presParOf" srcId="{977B3C1A-E598-4306-9417-3624CAA5DB25}" destId="{0253F6E7-C627-420F-868C-6308F1AC3001}" srcOrd="0" destOrd="0" presId="urn:microsoft.com/office/officeart/2005/8/layout/process1"/>
-    <dgm:cxn modelId="{6EB59F30-D0B8-4D16-B29C-28C19FCF7B72}" type="presParOf" srcId="{58FC3A76-9BA5-41E8-89A0-86AC5CE800EC}" destId="{018132D1-1205-4F6D-A5F2-BE7B30CEC6B3}" srcOrd="2" destOrd="0" presId="urn:microsoft.com/office/officeart/2005/8/layout/process1"/>
-    <dgm:cxn modelId="{DDAC8DC2-9EB4-4F94-8E12-5068CEC85756}" type="presParOf" srcId="{58FC3A76-9BA5-41E8-89A0-86AC5CE800EC}" destId="{F766C4F9-0606-4D00-86CD-180F14FB6D15}" srcOrd="3" destOrd="0" presId="urn:microsoft.com/office/officeart/2005/8/layout/process1"/>
-    <dgm:cxn modelId="{12A0552A-7EEB-4C3C-81A4-01DCF1696A35}" type="presParOf" srcId="{F766C4F9-0606-4D00-86CD-180F14FB6D15}" destId="{3F5A7BEA-9F11-4FDD-B629-8E953595B6E2}" srcOrd="0" destOrd="0" presId="urn:microsoft.com/office/officeart/2005/8/layout/process1"/>
-    <dgm:cxn modelId="{9BE71045-4D4C-4AE7-AC73-B27320DB162E}" type="presParOf" srcId="{58FC3A76-9BA5-41E8-89A0-86AC5CE800EC}" destId="{C01C9A8B-7C5B-49E9-9BC1-E5277A1BCE02}" srcOrd="4" destOrd="0" presId="urn:microsoft.com/office/officeart/2005/8/layout/process1"/>
-    <dgm:cxn modelId="{0E605DA9-D211-46BA-9E6A-BC9E5342F146}" type="presParOf" srcId="{58FC3A76-9BA5-41E8-89A0-86AC5CE800EC}" destId="{20A510D4-1F61-451F-84C4-DF2C50EEB132}" srcOrd="5" destOrd="0" presId="urn:microsoft.com/office/officeart/2005/8/layout/process1"/>
-    <dgm:cxn modelId="{CF1A62AB-3A88-4D02-B01D-1F4CD413F26D}" type="presParOf" srcId="{20A510D4-1F61-451F-84C4-DF2C50EEB132}" destId="{AE1C632E-99CD-44A7-8530-CC058570C596}" srcOrd="0" destOrd="0" presId="urn:microsoft.com/office/officeart/2005/8/layout/process1"/>
-    <dgm:cxn modelId="{354A2E25-A827-4A55-BF6C-C34EF7BFD643}" type="presParOf" srcId="{58FC3A76-9BA5-41E8-89A0-86AC5CE800EC}" destId="{68492DC0-4E1B-4E2C-BEEA-FDC2150F7F73}" srcOrd="6" destOrd="0" presId="urn:microsoft.com/office/officeart/2005/8/layout/process1"/>
+    <dgm:cxn modelId="{BB426161-CC2C-4172-A58A-202859BB4EBC}" type="presOf" srcId="{F29E8148-88FB-4D26-9DAF-7F2499F8A69A}" destId="{20A510D4-1F61-451F-84C4-DF2C50EEB132}" srcOrd="0" destOrd="0" presId="urn:microsoft.com/office/officeart/2005/8/layout/process1"/>
+    <dgm:cxn modelId="{1BA6467A-2776-4EC6-B048-458D9148A9E9}" type="presParOf" srcId="{58FC3A76-9BA5-41E8-89A0-86AC5CE800EC}" destId="{03E59D7E-C2FA-4501-A414-226963A353C8}" srcOrd="0" destOrd="0" presId="urn:microsoft.com/office/officeart/2005/8/layout/process1"/>
+    <dgm:cxn modelId="{2757ACA1-B39F-43C7-B323-A0E5D4C1B4BD}" type="presParOf" srcId="{58FC3A76-9BA5-41E8-89A0-86AC5CE800EC}" destId="{977B3C1A-E598-4306-9417-3624CAA5DB25}" srcOrd="1" destOrd="0" presId="urn:microsoft.com/office/officeart/2005/8/layout/process1"/>
+    <dgm:cxn modelId="{975A4126-F2D4-4B1B-A099-03C8CDC1E25F}" type="presParOf" srcId="{977B3C1A-E598-4306-9417-3624CAA5DB25}" destId="{0253F6E7-C627-420F-868C-6308F1AC3001}" srcOrd="0" destOrd="0" presId="urn:microsoft.com/office/officeart/2005/8/layout/process1"/>
+    <dgm:cxn modelId="{D11D8827-2EA8-4000-83A4-F829D3A4E3D2}" type="presParOf" srcId="{58FC3A76-9BA5-41E8-89A0-86AC5CE800EC}" destId="{018132D1-1205-4F6D-A5F2-BE7B30CEC6B3}" srcOrd="2" destOrd="0" presId="urn:microsoft.com/office/officeart/2005/8/layout/process1"/>
+    <dgm:cxn modelId="{5DC0BB41-7955-4F34-AB93-3FAE0278EB75}" type="presParOf" srcId="{58FC3A76-9BA5-41E8-89A0-86AC5CE800EC}" destId="{F766C4F9-0606-4D00-86CD-180F14FB6D15}" srcOrd="3" destOrd="0" presId="urn:microsoft.com/office/officeart/2005/8/layout/process1"/>
+    <dgm:cxn modelId="{DF9173B9-07D7-494C-AFD0-7B682A47EBEC}" type="presParOf" srcId="{F766C4F9-0606-4D00-86CD-180F14FB6D15}" destId="{3F5A7BEA-9F11-4FDD-B629-8E953595B6E2}" srcOrd="0" destOrd="0" presId="urn:microsoft.com/office/officeart/2005/8/layout/process1"/>
+    <dgm:cxn modelId="{89CFB560-38E6-4815-B373-D336AFFEC637}" type="presParOf" srcId="{58FC3A76-9BA5-41E8-89A0-86AC5CE800EC}" destId="{C01C9A8B-7C5B-49E9-9BC1-E5277A1BCE02}" srcOrd="4" destOrd="0" presId="urn:microsoft.com/office/officeart/2005/8/layout/process1"/>
+    <dgm:cxn modelId="{D52F493F-2D6A-4FB6-83F3-202588EB7739}" type="presParOf" srcId="{58FC3A76-9BA5-41E8-89A0-86AC5CE800EC}" destId="{20A510D4-1F61-451F-84C4-DF2C50EEB132}" srcOrd="5" destOrd="0" presId="urn:microsoft.com/office/officeart/2005/8/layout/process1"/>
+    <dgm:cxn modelId="{14A3A06A-FEA0-4587-AF46-7E76873CC1C8}" type="presParOf" srcId="{20A510D4-1F61-451F-84C4-DF2C50EEB132}" destId="{AE1C632E-99CD-44A7-8530-CC058570C596}" srcOrd="0" destOrd="0" presId="urn:microsoft.com/office/officeart/2005/8/layout/process1"/>
+    <dgm:cxn modelId="{A42951B5-DC98-4FBC-AF58-D5A1D6E3875F}" type="presParOf" srcId="{58FC3A76-9BA5-41E8-89A0-86AC5CE800EC}" destId="{68492DC0-4E1B-4E2C-BEEA-FDC2150F7F73}" srcOrd="6" destOrd="0" presId="urn:microsoft.com/office/officeart/2005/8/layout/process1"/>
   </dgm:cxnLst>
   <dgm:bg/>
   <dgm:whole/>
@@ -10777,17 +10863,17 @@
     </dgm:pt>
   </dgm:ptLst>
   <dgm:cxnLst>
-    <dgm:cxn modelId="{A3A85CE7-77E5-46B6-9D5F-7007729D045C}" type="presOf" srcId="{8663DEE3-9744-44F4-9A15-FF107CCA028A}" destId="{5482F8E3-DDD2-49B5-A439-21A00898B664}" srcOrd="0" destOrd="0" presId="urn:microsoft.com/office/officeart/2005/8/layout/process2"/>
+    <dgm:cxn modelId="{E491439E-B26F-4E41-91EF-95C647E5DCCE}" type="presOf" srcId="{BE89904A-E95F-49B2-8CEC-328E9BEB01BA}" destId="{B98EB6F1-6433-4407-8A09-D3619B9A0A3A}" srcOrd="0" destOrd="0" presId="urn:microsoft.com/office/officeart/2005/8/layout/process2"/>
     <dgm:cxn modelId="{DF1D74E6-C323-4A0E-BE03-31F47EB93507}" srcId="{8663DEE3-9744-44F4-9A15-FF107CCA028A}" destId="{7D8E8636-C391-4FED-8F17-32BC99A9CC74}" srcOrd="1" destOrd="0" parTransId="{7B0F7443-C83E-42FD-A84D-461B2735A3DF}" sibTransId="{E4BF9A3C-3A1C-4A4E-BFAE-B422AAAAAA34}"/>
     <dgm:cxn modelId="{E7E5C17C-87BD-4A5F-B45E-83CFE201CF83}" srcId="{8663DEE3-9744-44F4-9A15-FF107CCA028A}" destId="{69650C4E-E456-4FD4-862B-F7B2F27E3FF4}" srcOrd="0" destOrd="0" parTransId="{8D8103B4-1567-4B05-9EB9-F215B16FA327}" sibTransId="{BE89904A-E95F-49B2-8CEC-328E9BEB01BA}"/>
-    <dgm:cxn modelId="{4F3AD86F-4163-48DE-B282-B057E2563B3B}" type="presOf" srcId="{69650C4E-E456-4FD4-862B-F7B2F27E3FF4}" destId="{4C660FF2-66C6-410F-8EAA-266D4AF3D258}" srcOrd="0" destOrd="0" presId="urn:microsoft.com/office/officeart/2005/8/layout/process2"/>
-    <dgm:cxn modelId="{DB2533C1-F9B2-4E87-8769-EB89E09CA115}" type="presOf" srcId="{BE89904A-E95F-49B2-8CEC-328E9BEB01BA}" destId="{E2089F1C-C461-4F03-B595-8320A023AA44}" srcOrd="1" destOrd="0" presId="urn:microsoft.com/office/officeart/2005/8/layout/process2"/>
-    <dgm:cxn modelId="{4BCC1BC2-1053-47E8-AFDB-6932894AAAAB}" type="presOf" srcId="{7D8E8636-C391-4FED-8F17-32BC99A9CC74}" destId="{5C748CF8-ECC3-4691-AB8B-1326E3573F68}" srcOrd="0" destOrd="0" presId="urn:microsoft.com/office/officeart/2005/8/layout/process2"/>
-    <dgm:cxn modelId="{14722516-3911-4937-A2A2-0CCD6F7B0EA1}" type="presOf" srcId="{BE89904A-E95F-49B2-8CEC-328E9BEB01BA}" destId="{B98EB6F1-6433-4407-8A09-D3619B9A0A3A}" srcOrd="0" destOrd="0" presId="urn:microsoft.com/office/officeart/2005/8/layout/process2"/>
-    <dgm:cxn modelId="{0414FA27-7997-427F-BFFC-8B1CA1DEF21B}" type="presParOf" srcId="{5482F8E3-DDD2-49B5-A439-21A00898B664}" destId="{4C660FF2-66C6-410F-8EAA-266D4AF3D258}" srcOrd="0" destOrd="0" presId="urn:microsoft.com/office/officeart/2005/8/layout/process2"/>
-    <dgm:cxn modelId="{D0485E32-CFA9-4A31-838A-D7181A4161AD}" type="presParOf" srcId="{5482F8E3-DDD2-49B5-A439-21A00898B664}" destId="{B98EB6F1-6433-4407-8A09-D3619B9A0A3A}" srcOrd="1" destOrd="0" presId="urn:microsoft.com/office/officeart/2005/8/layout/process2"/>
-    <dgm:cxn modelId="{F5BC0AC8-76F4-4583-BE00-8B6418735B92}" type="presParOf" srcId="{B98EB6F1-6433-4407-8A09-D3619B9A0A3A}" destId="{E2089F1C-C461-4F03-B595-8320A023AA44}" srcOrd="0" destOrd="0" presId="urn:microsoft.com/office/officeart/2005/8/layout/process2"/>
-    <dgm:cxn modelId="{BA8CB310-203E-4448-B5A1-5D9FE131ADAB}" type="presParOf" srcId="{5482F8E3-DDD2-49B5-A439-21A00898B664}" destId="{5C748CF8-ECC3-4691-AB8B-1326E3573F68}" srcOrd="2" destOrd="0" presId="urn:microsoft.com/office/officeart/2005/8/layout/process2"/>
+    <dgm:cxn modelId="{22B3793D-2D77-4111-9981-6D301DB75AAE}" type="presOf" srcId="{69650C4E-E456-4FD4-862B-F7B2F27E3FF4}" destId="{4C660FF2-66C6-410F-8EAA-266D4AF3D258}" srcOrd="0" destOrd="0" presId="urn:microsoft.com/office/officeart/2005/8/layout/process2"/>
+    <dgm:cxn modelId="{57DD3E6D-ABDE-4CE2-9EEA-2E9E7FFD23DC}" type="presOf" srcId="{BE89904A-E95F-49B2-8CEC-328E9BEB01BA}" destId="{E2089F1C-C461-4F03-B595-8320A023AA44}" srcOrd="1" destOrd="0" presId="urn:microsoft.com/office/officeart/2005/8/layout/process2"/>
+    <dgm:cxn modelId="{3D9B690C-DCB4-4B7B-BDAB-BD0E260B953F}" type="presOf" srcId="{8663DEE3-9744-44F4-9A15-FF107CCA028A}" destId="{5482F8E3-DDD2-49B5-A439-21A00898B664}" srcOrd="0" destOrd="0" presId="urn:microsoft.com/office/officeart/2005/8/layout/process2"/>
+    <dgm:cxn modelId="{449608EF-2DFA-44CB-AF90-4D32C8557622}" type="presOf" srcId="{7D8E8636-C391-4FED-8F17-32BC99A9CC74}" destId="{5C748CF8-ECC3-4691-AB8B-1326E3573F68}" srcOrd="0" destOrd="0" presId="urn:microsoft.com/office/officeart/2005/8/layout/process2"/>
+    <dgm:cxn modelId="{EADF7A50-5DC5-4031-BAC1-466865C25BCC}" type="presParOf" srcId="{5482F8E3-DDD2-49B5-A439-21A00898B664}" destId="{4C660FF2-66C6-410F-8EAA-266D4AF3D258}" srcOrd="0" destOrd="0" presId="urn:microsoft.com/office/officeart/2005/8/layout/process2"/>
+    <dgm:cxn modelId="{33D5B219-6EA3-4BA7-BC86-5E22A837538F}" type="presParOf" srcId="{5482F8E3-DDD2-49B5-A439-21A00898B664}" destId="{B98EB6F1-6433-4407-8A09-D3619B9A0A3A}" srcOrd="1" destOrd="0" presId="urn:microsoft.com/office/officeart/2005/8/layout/process2"/>
+    <dgm:cxn modelId="{EDEC480D-1D2A-4EC9-913C-D675EC811490}" type="presParOf" srcId="{B98EB6F1-6433-4407-8A09-D3619B9A0A3A}" destId="{E2089F1C-C461-4F03-B595-8320A023AA44}" srcOrd="0" destOrd="0" presId="urn:microsoft.com/office/officeart/2005/8/layout/process2"/>
+    <dgm:cxn modelId="{1B8B0552-4F27-4115-9499-917644BF4E3D}" type="presParOf" srcId="{5482F8E3-DDD2-49B5-A439-21A00898B664}" destId="{5C748CF8-ECC3-4691-AB8B-1326E3573F68}" srcOrd="2" destOrd="0" presId="urn:microsoft.com/office/officeart/2005/8/layout/process2"/>
   </dgm:cxnLst>
   <dgm:bg/>
   <dgm:whole/>
@@ -10868,9 +10954,9 @@
   </dgm:ptLst>
   <dgm:cxnLst>
     <dgm:cxn modelId="{DF1D74E6-C323-4A0E-BE03-31F47EB93507}" srcId="{8663DEE3-9744-44F4-9A15-FF107CCA028A}" destId="{7D8E8636-C391-4FED-8F17-32BC99A9CC74}" srcOrd="0" destOrd="0" parTransId="{7B0F7443-C83E-42FD-A84D-461B2735A3DF}" sibTransId="{E4BF9A3C-3A1C-4A4E-BFAE-B422AAAAAA34}"/>
-    <dgm:cxn modelId="{74EBF4F6-AF8B-448A-B9B9-E91B1784526E}" type="presOf" srcId="{8663DEE3-9744-44F4-9A15-FF107CCA028A}" destId="{5482F8E3-DDD2-49B5-A439-21A00898B664}" srcOrd="0" destOrd="0" presId="urn:microsoft.com/office/officeart/2005/8/layout/process2"/>
-    <dgm:cxn modelId="{FB7CDFFC-738A-487E-B084-C104F5BFC98C}" type="presOf" srcId="{7D8E8636-C391-4FED-8F17-32BC99A9CC74}" destId="{5C748CF8-ECC3-4691-AB8B-1326E3573F68}" srcOrd="0" destOrd="0" presId="urn:microsoft.com/office/officeart/2005/8/layout/process2"/>
-    <dgm:cxn modelId="{5DC4D747-1388-40F2-9DAD-066CCC99924E}" type="presParOf" srcId="{5482F8E3-DDD2-49B5-A439-21A00898B664}" destId="{5C748CF8-ECC3-4691-AB8B-1326E3573F68}" srcOrd="0" destOrd="0" presId="urn:microsoft.com/office/officeart/2005/8/layout/process2"/>
+    <dgm:cxn modelId="{A6959ABD-04DB-4DF0-8FE7-D572141BBC3D}" type="presOf" srcId="{7D8E8636-C391-4FED-8F17-32BC99A9CC74}" destId="{5C748CF8-ECC3-4691-AB8B-1326E3573F68}" srcOrd="0" destOrd="0" presId="urn:microsoft.com/office/officeart/2005/8/layout/process2"/>
+    <dgm:cxn modelId="{CCBE33D9-60A1-4166-A064-FDC3B705A34A}" type="presOf" srcId="{8663DEE3-9744-44F4-9A15-FF107CCA028A}" destId="{5482F8E3-DDD2-49B5-A439-21A00898B664}" srcOrd="0" destOrd="0" presId="urn:microsoft.com/office/officeart/2005/8/layout/process2"/>
+    <dgm:cxn modelId="{DCA77E65-0070-489D-9058-B6000D1E5DA9}" type="presParOf" srcId="{5482F8E3-DDD2-49B5-A439-21A00898B664}" destId="{5C748CF8-ECC3-4691-AB8B-1326E3573F68}" srcOrd="0" destOrd="0" presId="urn:microsoft.com/office/officeart/2005/8/layout/process2"/>
   </dgm:cxnLst>
   <dgm:bg/>
   <dgm:whole/>
@@ -11039,17 +11125,17 @@
     </dgm:pt>
   </dgm:ptLst>
   <dgm:cxnLst>
+    <dgm:cxn modelId="{020AE5FA-0FDC-43D8-B3D8-B52F1233987E}" type="presOf" srcId="{54DB42BA-FD00-436C-A97F-50C8C2F5ED1F}" destId="{0294EA88-3881-417F-B59A-062A98A976E8}" srcOrd="0" destOrd="0" presId="urn:microsoft.com/office/officeart/2005/8/layout/process2"/>
+    <dgm:cxn modelId="{8740B6FB-BFC5-487E-A007-1ACF56BFB6EF}" type="presOf" srcId="{8663DEE3-9744-44F4-9A15-FF107CCA028A}" destId="{5482F8E3-DDD2-49B5-A439-21A00898B664}" srcOrd="0" destOrd="0" presId="urn:microsoft.com/office/officeart/2005/8/layout/process2"/>
     <dgm:cxn modelId="{DF1D74E6-C323-4A0E-BE03-31F47EB93507}" srcId="{8663DEE3-9744-44F4-9A15-FF107CCA028A}" destId="{7D8E8636-C391-4FED-8F17-32BC99A9CC74}" srcOrd="0" destOrd="0" parTransId="{7B0F7443-C83E-42FD-A84D-461B2735A3DF}" sibTransId="{E4BF9A3C-3A1C-4A4E-BFAE-B422AAAAAA34}"/>
-    <dgm:cxn modelId="{EB6DA396-87D7-49E1-B0E1-78458FE04502}" type="presOf" srcId="{7D8E8636-C391-4FED-8F17-32BC99A9CC74}" destId="{5C748CF8-ECC3-4691-AB8B-1326E3573F68}" srcOrd="0" destOrd="0" presId="urn:microsoft.com/office/officeart/2005/8/layout/process2"/>
-    <dgm:cxn modelId="{D10949FB-36A5-4D9B-A87B-750553678BD1}" type="presOf" srcId="{E4BF9A3C-3A1C-4A4E-BFAE-B422AAAAAA34}" destId="{6B1BA647-5E14-4E75-92F6-20007F3AFA38}" srcOrd="0" destOrd="0" presId="urn:microsoft.com/office/officeart/2005/8/layout/process2"/>
-    <dgm:cxn modelId="{C68897B9-F174-44AB-B9F0-9E4133A97397}" type="presOf" srcId="{54DB42BA-FD00-436C-A97F-50C8C2F5ED1F}" destId="{0294EA88-3881-417F-B59A-062A98A976E8}" srcOrd="0" destOrd="0" presId="urn:microsoft.com/office/officeart/2005/8/layout/process2"/>
+    <dgm:cxn modelId="{BA9F1250-EB27-4E6B-853E-17424A7BD84D}" type="presOf" srcId="{7D8E8636-C391-4FED-8F17-32BC99A9CC74}" destId="{5C748CF8-ECC3-4691-AB8B-1326E3573F68}" srcOrd="0" destOrd="0" presId="urn:microsoft.com/office/officeart/2005/8/layout/process2"/>
+    <dgm:cxn modelId="{3FA5DE43-35CB-4D66-8C6F-2B02923EE1C6}" type="presOf" srcId="{E4BF9A3C-3A1C-4A4E-BFAE-B422AAAAAA34}" destId="{2E629C8A-4465-482C-9B5B-E36599E1710F}" srcOrd="1" destOrd="0" presId="urn:microsoft.com/office/officeart/2005/8/layout/process2"/>
     <dgm:cxn modelId="{D4677E9E-3CFB-4033-B975-954749B615F1}" srcId="{8663DEE3-9744-44F4-9A15-FF107CCA028A}" destId="{54DB42BA-FD00-436C-A97F-50C8C2F5ED1F}" srcOrd="1" destOrd="0" parTransId="{979A7570-B38E-445F-92AB-D10114B5A0C7}" sibTransId="{1B4A5A64-119C-49CC-AC0C-7C2BB7722461}"/>
-    <dgm:cxn modelId="{5F231BE1-4AAA-4F45-8CF7-C0D6C58FD47A}" type="presOf" srcId="{E4BF9A3C-3A1C-4A4E-BFAE-B422AAAAAA34}" destId="{2E629C8A-4465-482C-9B5B-E36599E1710F}" srcOrd="1" destOrd="0" presId="urn:microsoft.com/office/officeart/2005/8/layout/process2"/>
-    <dgm:cxn modelId="{95826262-5A7F-439B-A623-7454DDFFA4BF}" type="presOf" srcId="{8663DEE3-9744-44F4-9A15-FF107CCA028A}" destId="{5482F8E3-DDD2-49B5-A439-21A00898B664}" srcOrd="0" destOrd="0" presId="urn:microsoft.com/office/officeart/2005/8/layout/process2"/>
-    <dgm:cxn modelId="{FB0E456F-D495-4B88-B5A7-4DD045B80B90}" type="presParOf" srcId="{5482F8E3-DDD2-49B5-A439-21A00898B664}" destId="{5C748CF8-ECC3-4691-AB8B-1326E3573F68}" srcOrd="0" destOrd="0" presId="urn:microsoft.com/office/officeart/2005/8/layout/process2"/>
-    <dgm:cxn modelId="{0EBE6C16-56F0-4F59-ADA1-335C3707397F}" type="presParOf" srcId="{5482F8E3-DDD2-49B5-A439-21A00898B664}" destId="{6B1BA647-5E14-4E75-92F6-20007F3AFA38}" srcOrd="1" destOrd="0" presId="urn:microsoft.com/office/officeart/2005/8/layout/process2"/>
-    <dgm:cxn modelId="{4ABA5B14-47C8-45B4-9574-9BD75B178621}" type="presParOf" srcId="{6B1BA647-5E14-4E75-92F6-20007F3AFA38}" destId="{2E629C8A-4465-482C-9B5B-E36599E1710F}" srcOrd="0" destOrd="0" presId="urn:microsoft.com/office/officeart/2005/8/layout/process2"/>
-    <dgm:cxn modelId="{EFDB3DFE-99DC-492B-84A1-7CFD0619597C}" type="presParOf" srcId="{5482F8E3-DDD2-49B5-A439-21A00898B664}" destId="{0294EA88-3881-417F-B59A-062A98A976E8}" srcOrd="2" destOrd="0" presId="urn:microsoft.com/office/officeart/2005/8/layout/process2"/>
+    <dgm:cxn modelId="{CB9D51AF-825C-44A7-9C52-AAB47E2DB399}" type="presOf" srcId="{E4BF9A3C-3A1C-4A4E-BFAE-B422AAAAAA34}" destId="{6B1BA647-5E14-4E75-92F6-20007F3AFA38}" srcOrd="0" destOrd="0" presId="urn:microsoft.com/office/officeart/2005/8/layout/process2"/>
+    <dgm:cxn modelId="{FDF70AD8-4355-4E1F-94AE-AB619A9D6410}" type="presParOf" srcId="{5482F8E3-DDD2-49B5-A439-21A00898B664}" destId="{5C748CF8-ECC3-4691-AB8B-1326E3573F68}" srcOrd="0" destOrd="0" presId="urn:microsoft.com/office/officeart/2005/8/layout/process2"/>
+    <dgm:cxn modelId="{D361E1A9-8B0E-4E6D-BC2E-2B0A3C7BD825}" type="presParOf" srcId="{5482F8E3-DDD2-49B5-A439-21A00898B664}" destId="{6B1BA647-5E14-4E75-92F6-20007F3AFA38}" srcOrd="1" destOrd="0" presId="urn:microsoft.com/office/officeart/2005/8/layout/process2"/>
+    <dgm:cxn modelId="{97501AB6-B135-4338-8C01-F6198AD089DC}" type="presParOf" srcId="{6B1BA647-5E14-4E75-92F6-20007F3AFA38}" destId="{2E629C8A-4465-482C-9B5B-E36599E1710F}" srcOrd="0" destOrd="0" presId="urn:microsoft.com/office/officeart/2005/8/layout/process2"/>
+    <dgm:cxn modelId="{A329AC95-B4D1-4AFF-BA0B-7B1ECCF9C5DF}" type="presParOf" srcId="{5482F8E3-DDD2-49B5-A439-21A00898B664}" destId="{0294EA88-3881-417F-B59A-062A98A976E8}" srcOrd="2" destOrd="0" presId="urn:microsoft.com/office/officeart/2005/8/layout/process2"/>
   </dgm:cxnLst>
   <dgm:bg/>
   <dgm:whole/>
@@ -11481,29 +11567,29 @@
   </dgm:ptLst>
   <dgm:cxnLst>
     <dgm:cxn modelId="{24F550D9-384D-4547-837E-6E08BA41CB62}" srcId="{A9A47F95-10BA-4069-8659-381B34FC0712}" destId="{F8572A81-2215-4449-8C14-21A75080C425}" srcOrd="0" destOrd="0" parTransId="{C8BEEDB2-AB75-4060-B2FD-4CCD1380B0A7}" sibTransId="{77D8C2C2-EC18-4797-B6B1-8C48CE6EF2A0}"/>
+    <dgm:cxn modelId="{A2E59F7E-8C25-4AD6-B005-42049FB76040}" type="presOf" srcId="{B45C920D-EE8D-454C-99D2-DE4173489599}" destId="{4ACAFC3A-88D9-4150-A997-A5A06EE7BE34}" srcOrd="0" destOrd="0" presId="urn:microsoft.com/office/officeart/2005/8/layout/vList5"/>
     <dgm:cxn modelId="{4C39AA7B-B871-4CF2-9D24-48BE0652AF4A}" srcId="{F6C791DB-77C8-462B-BB1F-BA5A54000B40}" destId="{A43568FF-11FF-4D70-9E9A-31D5DD4BD734}" srcOrd="0" destOrd="0" parTransId="{B0E2E5E9-4644-4831-AAB7-CD86273F6784}" sibTransId="{0134F262-F928-48A5-843C-06A1AFA4429A}"/>
-    <dgm:cxn modelId="{AD968EB3-E487-4653-B7E7-25703FB5A008}" type="presOf" srcId="{2B633D41-810D-420D-ACCC-32E798817097}" destId="{6CD409A2-6A73-424C-88EF-3D983EC661FB}" srcOrd="0" destOrd="2" presId="urn:microsoft.com/office/officeart/2005/8/layout/vList5"/>
+    <dgm:cxn modelId="{E39624A6-B0EE-4A44-9573-068E97F96789}" type="presOf" srcId="{F6C791DB-77C8-462B-BB1F-BA5A54000B40}" destId="{E02348CB-6FB3-4006-88BA-59401D68859D}" srcOrd="0" destOrd="0" presId="urn:microsoft.com/office/officeart/2005/8/layout/vList5"/>
     <dgm:cxn modelId="{5313609B-4406-4BD2-9E87-ED1A49FB9CF9}" srcId="{F6C791DB-77C8-462B-BB1F-BA5A54000B40}" destId="{D67B9CB3-35A2-4CCC-BF3B-D41A7F428909}" srcOrd="1" destOrd="0" parTransId="{FEB1200B-A5E0-4087-9148-326425D7A69D}" sibTransId="{54B76106-EEBB-4AD4-890B-2843BA322548}"/>
+    <dgm:cxn modelId="{7BD90C1E-4218-4A57-8EF7-24A8316DE500}" type="presOf" srcId="{3226DE0B-98EF-4D5A-8130-93C020E6B065}" destId="{4ACAFC3A-88D9-4150-A997-A5A06EE7BE34}" srcOrd="0" destOrd="2" presId="urn:microsoft.com/office/officeart/2005/8/layout/vList5"/>
     <dgm:cxn modelId="{86C14310-F50F-4B9F-93D1-327DDE519CBD}" srcId="{F8572A81-2215-4449-8C14-21A75080C425}" destId="{54A3E05D-4568-4F49-99D4-2BF111EFC613}" srcOrd="1" destOrd="0" parTransId="{71E99C08-B580-4D59-B3E8-82EFA9E79265}" sibTransId="{28B7270C-C70B-4975-87EB-8E148463AD91}"/>
-    <dgm:cxn modelId="{8B551B4E-6A28-4E0C-9314-4E1199DC8E1E}" type="presOf" srcId="{F8572A81-2215-4449-8C14-21A75080C425}" destId="{96B3AC0D-F988-48E5-827C-7716474EA374}" srcOrd="0" destOrd="0" presId="urn:microsoft.com/office/officeart/2005/8/layout/vList5"/>
-    <dgm:cxn modelId="{D816CB27-482A-4765-90F3-C64AFF2AB327}" type="presOf" srcId="{A43568FF-11FF-4D70-9E9A-31D5DD4BD734}" destId="{6CD409A2-6A73-424C-88EF-3D983EC661FB}" srcOrd="0" destOrd="0" presId="urn:microsoft.com/office/officeart/2005/8/layout/vList5"/>
-    <dgm:cxn modelId="{343B1553-D28A-46EF-8114-C508DD5E3D5F}" type="presOf" srcId="{F6C791DB-77C8-462B-BB1F-BA5A54000B40}" destId="{E02348CB-6FB3-4006-88BA-59401D68859D}" srcOrd="0" destOrd="0" presId="urn:microsoft.com/office/officeart/2005/8/layout/vList5"/>
-    <dgm:cxn modelId="{D1E2DCA4-4B18-47A1-B5FB-2A402E2B0D59}" type="presOf" srcId="{3226DE0B-98EF-4D5A-8130-93C020E6B065}" destId="{4ACAFC3A-88D9-4150-A997-A5A06EE7BE34}" srcOrd="0" destOrd="2" presId="urn:microsoft.com/office/officeart/2005/8/layout/vList5"/>
+    <dgm:cxn modelId="{ECAD740B-B758-4CE5-855A-B278DAA2B06B}" type="presOf" srcId="{F8572A81-2215-4449-8C14-21A75080C425}" destId="{96B3AC0D-F988-48E5-827C-7716474EA374}" srcOrd="0" destOrd="0" presId="urn:microsoft.com/office/officeart/2005/8/layout/vList5"/>
+    <dgm:cxn modelId="{3B049D5D-A2DF-4FD1-9574-E914CC13D83E}" type="presOf" srcId="{A9A47F95-10BA-4069-8659-381B34FC0712}" destId="{FE06885F-00EB-4177-AB36-8935369F84D9}" srcOrd="0" destOrd="0" presId="urn:microsoft.com/office/officeart/2005/8/layout/vList5"/>
+    <dgm:cxn modelId="{0467271D-9CA6-4FAA-975C-76A7A9ADEDA4}" type="presOf" srcId="{2B633D41-810D-420D-ACCC-32E798817097}" destId="{6CD409A2-6A73-424C-88EF-3D983EC661FB}" srcOrd="0" destOrd="2" presId="urn:microsoft.com/office/officeart/2005/8/layout/vList5"/>
+    <dgm:cxn modelId="{4471F8B7-A495-4C64-9AE7-142DD2A9002B}" type="presOf" srcId="{54A3E05D-4568-4F49-99D4-2BF111EFC613}" destId="{4ACAFC3A-88D9-4150-A997-A5A06EE7BE34}" srcOrd="0" destOrd="1" presId="urn:microsoft.com/office/officeart/2005/8/layout/vList5"/>
+    <dgm:cxn modelId="{D399AC50-7553-42B2-A0EF-E89516B9CA2C}" type="presOf" srcId="{A43568FF-11FF-4D70-9E9A-31D5DD4BD734}" destId="{6CD409A2-6A73-424C-88EF-3D983EC661FB}" srcOrd="0" destOrd="0" presId="urn:microsoft.com/office/officeart/2005/8/layout/vList5"/>
     <dgm:cxn modelId="{FCB681B3-FFAB-47E5-A314-6F57047D4149}" srcId="{F8572A81-2215-4449-8C14-21A75080C425}" destId="{3226DE0B-98EF-4D5A-8130-93C020E6B065}" srcOrd="2" destOrd="0" parTransId="{5B445040-A613-40FE-8D56-BEA95CE07FCB}" sibTransId="{6B658E25-3861-4C19-8842-5B05B3736DF2}"/>
+    <dgm:cxn modelId="{E23430E0-BE50-464C-BC24-24D1A1196C85}" type="presOf" srcId="{D67B9CB3-35A2-4CCC-BF3B-D41A7F428909}" destId="{6CD409A2-6A73-424C-88EF-3D983EC661FB}" srcOrd="0" destOrd="1" presId="urn:microsoft.com/office/officeart/2005/8/layout/vList5"/>
     <dgm:cxn modelId="{0BB98FE0-CFE3-41DC-BB02-B20CF81C39D9}" srcId="{A9A47F95-10BA-4069-8659-381B34FC0712}" destId="{F6C791DB-77C8-462B-BB1F-BA5A54000B40}" srcOrd="1" destOrd="0" parTransId="{5B7BFEEB-2772-412B-A1E8-34ACB56E2617}" sibTransId="{336F13EE-0AD5-44F3-968D-512E34C9501D}"/>
-    <dgm:cxn modelId="{759BB10E-A015-45CD-86A7-837D445F7BE8}" type="presOf" srcId="{D67B9CB3-35A2-4CCC-BF3B-D41A7F428909}" destId="{6CD409A2-6A73-424C-88EF-3D983EC661FB}" srcOrd="0" destOrd="1" presId="urn:microsoft.com/office/officeart/2005/8/layout/vList5"/>
-    <dgm:cxn modelId="{35731C9F-D5B0-4B9C-B838-507FA457E5D2}" type="presOf" srcId="{A9A47F95-10BA-4069-8659-381B34FC0712}" destId="{FE06885F-00EB-4177-AB36-8935369F84D9}" srcOrd="0" destOrd="0" presId="urn:microsoft.com/office/officeart/2005/8/layout/vList5"/>
-    <dgm:cxn modelId="{90836AF6-247D-452E-872F-62202BD7F1A8}" type="presOf" srcId="{54A3E05D-4568-4F49-99D4-2BF111EFC613}" destId="{4ACAFC3A-88D9-4150-A997-A5A06EE7BE34}" srcOrd="0" destOrd="1" presId="urn:microsoft.com/office/officeart/2005/8/layout/vList5"/>
     <dgm:cxn modelId="{8DC6864E-5C2C-4FA3-A867-7593B46E5B82}" srcId="{F8572A81-2215-4449-8C14-21A75080C425}" destId="{B45C920D-EE8D-454C-99D2-DE4173489599}" srcOrd="0" destOrd="0" parTransId="{C8BC80FD-1CA7-4D0A-B9BB-F9C3D81D22AF}" sibTransId="{98FC31A6-9D90-481A-8326-392CDBBD8614}"/>
-    <dgm:cxn modelId="{0F77231A-FD4A-454B-A1B9-20EA569DE7E3}" type="presOf" srcId="{B45C920D-EE8D-454C-99D2-DE4173489599}" destId="{4ACAFC3A-88D9-4150-A997-A5A06EE7BE34}" srcOrd="0" destOrd="0" presId="urn:microsoft.com/office/officeart/2005/8/layout/vList5"/>
     <dgm:cxn modelId="{2B5610F7-51C0-4003-9A91-CF874267838D}" srcId="{F6C791DB-77C8-462B-BB1F-BA5A54000B40}" destId="{2B633D41-810D-420D-ACCC-32E798817097}" srcOrd="2" destOrd="0" parTransId="{E27D9EA1-EDCB-40B6-881A-FFFD9168882A}" sibTransId="{ACBCE6B1-271E-4E41-8EB5-C049FEDBB63D}"/>
-    <dgm:cxn modelId="{6F0AB492-6CEC-477B-872C-4DF73F55E9B1}" type="presParOf" srcId="{FE06885F-00EB-4177-AB36-8935369F84D9}" destId="{C817F8C2-A788-4FD4-A1ED-8801045B2CAD}" srcOrd="0" destOrd="0" presId="urn:microsoft.com/office/officeart/2005/8/layout/vList5"/>
-    <dgm:cxn modelId="{63D4FB4D-A220-4F8F-A42C-A7094F714FE7}" type="presParOf" srcId="{C817F8C2-A788-4FD4-A1ED-8801045B2CAD}" destId="{96B3AC0D-F988-48E5-827C-7716474EA374}" srcOrd="0" destOrd="0" presId="urn:microsoft.com/office/officeart/2005/8/layout/vList5"/>
-    <dgm:cxn modelId="{DA6C864D-9244-4ACE-80D6-AA481534B5A9}" type="presParOf" srcId="{C817F8C2-A788-4FD4-A1ED-8801045B2CAD}" destId="{4ACAFC3A-88D9-4150-A997-A5A06EE7BE34}" srcOrd="1" destOrd="0" presId="urn:microsoft.com/office/officeart/2005/8/layout/vList5"/>
-    <dgm:cxn modelId="{D2C6BEB2-19CF-485D-B3CC-6EABA9D17E3C}" type="presParOf" srcId="{FE06885F-00EB-4177-AB36-8935369F84D9}" destId="{719ADB65-DDCD-43D3-BB61-3ACF9FF5449F}" srcOrd="1" destOrd="0" presId="urn:microsoft.com/office/officeart/2005/8/layout/vList5"/>
-    <dgm:cxn modelId="{B33B344E-3320-4813-944D-B7E81F7EC8E6}" type="presParOf" srcId="{FE06885F-00EB-4177-AB36-8935369F84D9}" destId="{79EA1356-1B5C-466B-8F49-FA33A6982A23}" srcOrd="2" destOrd="0" presId="urn:microsoft.com/office/officeart/2005/8/layout/vList5"/>
-    <dgm:cxn modelId="{D022CA22-65CB-4659-B40A-D86D41ADBAFF}" type="presParOf" srcId="{79EA1356-1B5C-466B-8F49-FA33A6982A23}" destId="{E02348CB-6FB3-4006-88BA-59401D68859D}" srcOrd="0" destOrd="0" presId="urn:microsoft.com/office/officeart/2005/8/layout/vList5"/>
-    <dgm:cxn modelId="{EBEA16F6-9845-4C68-B2DE-F3F11A5CC6F1}" type="presParOf" srcId="{79EA1356-1B5C-466B-8F49-FA33A6982A23}" destId="{6CD409A2-6A73-424C-88EF-3D983EC661FB}" srcOrd="1" destOrd="0" presId="urn:microsoft.com/office/officeart/2005/8/layout/vList5"/>
+    <dgm:cxn modelId="{5128B547-AA22-4408-A773-FD9AC464B574}" type="presParOf" srcId="{FE06885F-00EB-4177-AB36-8935369F84D9}" destId="{C817F8C2-A788-4FD4-A1ED-8801045B2CAD}" srcOrd="0" destOrd="0" presId="urn:microsoft.com/office/officeart/2005/8/layout/vList5"/>
+    <dgm:cxn modelId="{80425406-2BE6-41FC-B2E8-5C843B464810}" type="presParOf" srcId="{C817F8C2-A788-4FD4-A1ED-8801045B2CAD}" destId="{96B3AC0D-F988-48E5-827C-7716474EA374}" srcOrd="0" destOrd="0" presId="urn:microsoft.com/office/officeart/2005/8/layout/vList5"/>
+    <dgm:cxn modelId="{C0DB363C-5851-4047-B40E-D74E9348E9AC}" type="presParOf" srcId="{C817F8C2-A788-4FD4-A1ED-8801045B2CAD}" destId="{4ACAFC3A-88D9-4150-A997-A5A06EE7BE34}" srcOrd="1" destOrd="0" presId="urn:microsoft.com/office/officeart/2005/8/layout/vList5"/>
+    <dgm:cxn modelId="{AACD7640-5C85-4A2D-AB63-E509EBA3D9B5}" type="presParOf" srcId="{FE06885F-00EB-4177-AB36-8935369F84D9}" destId="{719ADB65-DDCD-43D3-BB61-3ACF9FF5449F}" srcOrd="1" destOrd="0" presId="urn:microsoft.com/office/officeart/2005/8/layout/vList5"/>
+    <dgm:cxn modelId="{39B69477-8065-486D-911F-57E95B8E8E52}" type="presParOf" srcId="{FE06885F-00EB-4177-AB36-8935369F84D9}" destId="{79EA1356-1B5C-466B-8F49-FA33A6982A23}" srcOrd="2" destOrd="0" presId="urn:microsoft.com/office/officeart/2005/8/layout/vList5"/>
+    <dgm:cxn modelId="{653EA279-7DED-4C6E-A465-4D1CF1549DED}" type="presParOf" srcId="{79EA1356-1B5C-466B-8F49-FA33A6982A23}" destId="{E02348CB-6FB3-4006-88BA-59401D68859D}" srcOrd="0" destOrd="0" presId="urn:microsoft.com/office/officeart/2005/8/layout/vList5"/>
+    <dgm:cxn modelId="{92B94F28-C95E-4035-B891-027B5E9D41EA}" type="presParOf" srcId="{79EA1356-1B5C-466B-8F49-FA33A6982A23}" destId="{6CD409A2-6A73-424C-88EF-3D983EC661FB}" srcOrd="1" destOrd="0" presId="urn:microsoft.com/office/officeart/2005/8/layout/vList5"/>
   </dgm:cxnLst>
   <dgm:bg/>
   <dgm:whole/>
@@ -11974,38 +12060,38 @@
     </dgm:pt>
   </dgm:ptLst>
   <dgm:cxnLst>
-    <dgm:cxn modelId="{AAF9E2D7-1084-4C07-A1F2-DA0BCF1C2DFA}" type="presOf" srcId="{4686B8AB-2551-4F52-84E1-EEED6A02A1A6}" destId="{B10B4F35-87D6-4F93-BFA8-83BB3F899DA1}" srcOrd="0" destOrd="0" presId="urn:microsoft.com/office/officeart/2005/8/layout/vList5"/>
+    <dgm:cxn modelId="{4D5899F8-6F5C-498A-AB9B-E2F6B48702A3}" type="presOf" srcId="{1F17295E-780C-430A-8FBB-24ABB3B64925}" destId="{838A7AD3-F0E2-4850-8B58-00E1634F4062}" srcOrd="0" destOrd="0" presId="urn:microsoft.com/office/officeart/2005/8/layout/vList5"/>
     <dgm:cxn modelId="{50488DC7-9A13-4D8C-866B-B13BA2B5A71C}" srcId="{5D49B81A-42FE-45D7-82F0-B79369BF7765}" destId="{0B907740-B092-402D-AEBB-5DF3D3D54FA7}" srcOrd="3" destOrd="0" parTransId="{EE13BBAB-1712-4E15-97A0-84DF1A2593C0}" sibTransId="{C843AB41-E48B-4B5A-B522-D52F7E142D31}"/>
-    <dgm:cxn modelId="{1DE35B50-1296-4649-81CD-DFBA45A76836}" type="presOf" srcId="{1F17295E-780C-430A-8FBB-24ABB3B64925}" destId="{838A7AD3-F0E2-4850-8B58-00E1634F4062}" srcOrd="0" destOrd="0" presId="urn:microsoft.com/office/officeart/2005/8/layout/vList5"/>
     <dgm:cxn modelId="{D880C9BE-C82E-4A67-B7BC-C3F85810D229}" srcId="{4686B8AB-2551-4F52-84E1-EEED6A02A1A6}" destId="{0D6C2675-08C7-4E55-9836-8C01325D7C68}" srcOrd="0" destOrd="0" parTransId="{BE5A8568-340E-46A7-B850-61EF725E6E56}" sibTransId="{83F94176-5602-4173-92D3-FD75C2A2C407}"/>
-    <dgm:cxn modelId="{11704E60-43C4-41CA-BED3-8BC07B716232}" type="presOf" srcId="{0DB8AF91-EB9E-4910-A7F8-5740F842FF37}" destId="{234AD9EF-265C-482D-A823-472C49498C81}" srcOrd="0" destOrd="0" presId="urn:microsoft.com/office/officeart/2005/8/layout/vList5"/>
+    <dgm:cxn modelId="{82D61ED4-85D8-4C60-BE65-C5F5D62708F5}" type="presOf" srcId="{0DB8AF91-EB9E-4910-A7F8-5740F842FF37}" destId="{234AD9EF-265C-482D-A823-472C49498C81}" srcOrd="0" destOrd="0" presId="urn:microsoft.com/office/officeart/2005/8/layout/vList5"/>
     <dgm:cxn modelId="{101E2DC4-C9A9-4FDF-BEB5-8982D57A459C}" srcId="{5D49B81A-42FE-45D7-82F0-B79369BF7765}" destId="{0DB8AF91-EB9E-4910-A7F8-5740F842FF37}" srcOrd="2" destOrd="0" parTransId="{988A7E9C-9041-4277-AAD5-4938747611C0}" sibTransId="{3F1A0C92-193C-484C-B404-C927A854D49C}"/>
-    <dgm:cxn modelId="{ECE0AEB1-C601-473A-AB8E-79DE1938205C}" type="presOf" srcId="{5D49B81A-42FE-45D7-82F0-B79369BF7765}" destId="{B6C8A26C-7F46-4259-8A32-3ECDFEAD516E}" srcOrd="0" destOrd="0" presId="urn:microsoft.com/office/officeart/2005/8/layout/vList5"/>
-    <dgm:cxn modelId="{D0170CA9-62D2-4C42-A543-758C4EF6A211}" type="presOf" srcId="{0D6C2675-08C7-4E55-9836-8C01325D7C68}" destId="{085BE4FE-57FA-4C2A-9184-60B82553A4DA}" srcOrd="0" destOrd="0" presId="urn:microsoft.com/office/officeart/2005/8/layout/vList5"/>
-    <dgm:cxn modelId="{E647F0F1-D6E6-4B2E-97B3-EFC04403CECB}" type="presOf" srcId="{785EA6D9-F6B7-4816-8D4E-E51D687A021F}" destId="{D5B624D4-E8CB-4B7F-8FCE-7580040DB243}" srcOrd="0" destOrd="0" presId="urn:microsoft.com/office/officeart/2005/8/layout/vList5"/>
+    <dgm:cxn modelId="{B3D7E1D2-76F1-465D-B60F-6A9055DA7910}" type="presOf" srcId="{0D6C2675-08C7-4E55-9836-8C01325D7C68}" destId="{085BE4FE-57FA-4C2A-9184-60B82553A4DA}" srcOrd="0" destOrd="0" presId="urn:microsoft.com/office/officeart/2005/8/layout/vList5"/>
+    <dgm:cxn modelId="{D81AA6D2-04A4-41A9-BFFE-C12D3116798C}" type="presOf" srcId="{5D49B81A-42FE-45D7-82F0-B79369BF7765}" destId="{B6C8A26C-7F46-4259-8A32-3ECDFEAD516E}" srcOrd="0" destOrd="0" presId="urn:microsoft.com/office/officeart/2005/8/layout/vList5"/>
     <dgm:cxn modelId="{6E279315-9DD1-4504-954A-0396B883C092}" srcId="{0B907740-B092-402D-AEBB-5DF3D3D54FA7}" destId="{1F17295E-780C-430A-8FBB-24ABB3B64925}" srcOrd="0" destOrd="0" parTransId="{F8F7F918-A795-4C74-8BAA-94AEE8C76127}" sibTransId="{C61C7F33-B763-466F-BDFD-814ACBED765D}"/>
     <dgm:cxn modelId="{1850233A-6C2F-431E-A426-1B6D2CA09833}" srcId="{5D49B81A-42FE-45D7-82F0-B79369BF7765}" destId="{AC074B91-5358-490F-B8EB-FE8C84030C81}" srcOrd="1" destOrd="0" parTransId="{C2A6102C-7594-4F62-BDE9-A2E9EC7AFA48}" sibTransId="{8FE69C32-3A8F-43E5-AA82-15FD90875734}"/>
     <dgm:cxn modelId="{4CCEEA0B-ECF5-4EE4-860F-FE2F270746F4}" srcId="{AC074B91-5358-490F-B8EB-FE8C84030C81}" destId="{785EA6D9-F6B7-4816-8D4E-E51D687A021F}" srcOrd="0" destOrd="0" parTransId="{5F642935-8836-4DB2-9E76-558592AEC2E1}" sibTransId="{77C2D14F-4155-4BF0-9F01-D39C243CA3A4}"/>
+    <dgm:cxn modelId="{0EC2FC61-1E7B-4585-AD8F-BC7F979C75D9}" type="presOf" srcId="{4686B8AB-2551-4F52-84E1-EEED6A02A1A6}" destId="{B10B4F35-87D6-4F93-BFA8-83BB3F899DA1}" srcOrd="0" destOrd="0" presId="urn:microsoft.com/office/officeart/2005/8/layout/vList5"/>
+    <dgm:cxn modelId="{7711E70C-720F-42AF-A599-1EB569935CF7}" type="presOf" srcId="{0B907740-B092-402D-AEBB-5DF3D3D54FA7}" destId="{B9C13F57-354B-4D20-BB91-CE2E1779DB11}" srcOrd="0" destOrd="0" presId="urn:microsoft.com/office/officeart/2005/8/layout/vList5"/>
+    <dgm:cxn modelId="{885BAC18-4F04-4795-86B8-23447253C53A}" type="presOf" srcId="{AC074B91-5358-490F-B8EB-FE8C84030C81}" destId="{71660E0C-C9F6-471B-AAC8-C2624483F9CA}" srcOrd="0" destOrd="0" presId="urn:microsoft.com/office/officeart/2005/8/layout/vList5"/>
     <dgm:cxn modelId="{00E933A0-7280-4139-B744-4216A8F884B8}" srcId="{0DB8AF91-EB9E-4910-A7F8-5740F842FF37}" destId="{AE75F7B2-7F4F-4E63-AE54-BA1704D63C9B}" srcOrd="0" destOrd="0" parTransId="{7EBAFA35-30F6-4FEA-85B7-252DD8A30539}" sibTransId="{9792119D-18DE-4D25-AC77-A704C90EBBF7}"/>
+    <dgm:cxn modelId="{CBFD520E-BAFA-480F-A83C-843AEF19FF27}" type="presOf" srcId="{785EA6D9-F6B7-4816-8D4E-E51D687A021F}" destId="{D5B624D4-E8CB-4B7F-8FCE-7580040DB243}" srcOrd="0" destOrd="0" presId="urn:microsoft.com/office/officeart/2005/8/layout/vList5"/>
     <dgm:cxn modelId="{F140CFF7-E316-4678-A297-420F1B36DFC6}" srcId="{5D49B81A-42FE-45D7-82F0-B79369BF7765}" destId="{4686B8AB-2551-4F52-84E1-EEED6A02A1A6}" srcOrd="0" destOrd="0" parTransId="{8F181FF6-468B-4989-AA3C-6E5CC30D1ABF}" sibTransId="{28472C08-70D7-4769-9F1D-B3698E08FEF8}"/>
-    <dgm:cxn modelId="{FA8F4BD5-E463-4E56-87DC-44148B0DC8E4}" type="presOf" srcId="{0B907740-B092-402D-AEBB-5DF3D3D54FA7}" destId="{B9C13F57-354B-4D20-BB91-CE2E1779DB11}" srcOrd="0" destOrd="0" presId="urn:microsoft.com/office/officeart/2005/8/layout/vList5"/>
-    <dgm:cxn modelId="{C944FC58-4948-415D-BAD8-36D4034A2838}" type="presOf" srcId="{AE75F7B2-7F4F-4E63-AE54-BA1704D63C9B}" destId="{7365D8B3-2540-4B32-8B83-7023595CB8A4}" srcOrd="0" destOrd="0" presId="urn:microsoft.com/office/officeart/2005/8/layout/vList5"/>
-    <dgm:cxn modelId="{B477BEFC-A2CD-4408-BEFB-07A3AE5AB451}" type="presOf" srcId="{AC074B91-5358-490F-B8EB-FE8C84030C81}" destId="{71660E0C-C9F6-471B-AAC8-C2624483F9CA}" srcOrd="0" destOrd="0" presId="urn:microsoft.com/office/officeart/2005/8/layout/vList5"/>
-    <dgm:cxn modelId="{C34F165B-AA87-43DF-82E9-506162E79BF3}" type="presParOf" srcId="{B6C8A26C-7F46-4259-8A32-3ECDFEAD516E}" destId="{01B276C4-7716-4DE0-8745-357FAA138841}" srcOrd="0" destOrd="0" presId="urn:microsoft.com/office/officeart/2005/8/layout/vList5"/>
-    <dgm:cxn modelId="{BEA8674E-7E4D-4345-A4FB-69EB6D27C9E9}" type="presParOf" srcId="{01B276C4-7716-4DE0-8745-357FAA138841}" destId="{B10B4F35-87D6-4F93-BFA8-83BB3F899DA1}" srcOrd="0" destOrd="0" presId="urn:microsoft.com/office/officeart/2005/8/layout/vList5"/>
-    <dgm:cxn modelId="{C24FF71A-74FC-40C9-B747-3F3C8626D8DB}" type="presParOf" srcId="{01B276C4-7716-4DE0-8745-357FAA138841}" destId="{085BE4FE-57FA-4C2A-9184-60B82553A4DA}" srcOrd="1" destOrd="0" presId="urn:microsoft.com/office/officeart/2005/8/layout/vList5"/>
-    <dgm:cxn modelId="{6E5DCDB2-0C65-4876-85A6-86133CA971EB}" type="presParOf" srcId="{B6C8A26C-7F46-4259-8A32-3ECDFEAD516E}" destId="{91294718-B530-483E-A978-1A050A92C0EA}" srcOrd="1" destOrd="0" presId="urn:microsoft.com/office/officeart/2005/8/layout/vList5"/>
-    <dgm:cxn modelId="{BA19AB7C-C253-4DE6-9ECD-290D5B38F9F5}" type="presParOf" srcId="{B6C8A26C-7F46-4259-8A32-3ECDFEAD516E}" destId="{601D119F-D244-4F9B-AD1D-8A23CD6465D7}" srcOrd="2" destOrd="0" presId="urn:microsoft.com/office/officeart/2005/8/layout/vList5"/>
-    <dgm:cxn modelId="{35A94223-A263-49F9-9300-037DB05F96A0}" type="presParOf" srcId="{601D119F-D244-4F9B-AD1D-8A23CD6465D7}" destId="{71660E0C-C9F6-471B-AAC8-C2624483F9CA}" srcOrd="0" destOrd="0" presId="urn:microsoft.com/office/officeart/2005/8/layout/vList5"/>
-    <dgm:cxn modelId="{1578BF7A-75E0-4319-B380-58223E875A8A}" type="presParOf" srcId="{601D119F-D244-4F9B-AD1D-8A23CD6465D7}" destId="{D5B624D4-E8CB-4B7F-8FCE-7580040DB243}" srcOrd="1" destOrd="0" presId="urn:microsoft.com/office/officeart/2005/8/layout/vList5"/>
-    <dgm:cxn modelId="{AA2B6666-2E3D-4E48-ACD0-C1AB0BD9F3C7}" type="presParOf" srcId="{B6C8A26C-7F46-4259-8A32-3ECDFEAD516E}" destId="{384C1B1A-C579-4138-9F84-EFDB6F163B5B}" srcOrd="3" destOrd="0" presId="urn:microsoft.com/office/officeart/2005/8/layout/vList5"/>
-    <dgm:cxn modelId="{85D2725D-CBBF-4980-BAFD-CB1D38037542}" type="presParOf" srcId="{B6C8A26C-7F46-4259-8A32-3ECDFEAD516E}" destId="{486EF6F8-6B83-410D-A2EB-277C16701BA0}" srcOrd="4" destOrd="0" presId="urn:microsoft.com/office/officeart/2005/8/layout/vList5"/>
-    <dgm:cxn modelId="{A98389EE-0394-4E01-9C08-BCE8380D1626}" type="presParOf" srcId="{486EF6F8-6B83-410D-A2EB-277C16701BA0}" destId="{234AD9EF-265C-482D-A823-472C49498C81}" srcOrd="0" destOrd="0" presId="urn:microsoft.com/office/officeart/2005/8/layout/vList5"/>
-    <dgm:cxn modelId="{022C6283-683E-4B5E-B35B-C85A77FC1D35}" type="presParOf" srcId="{486EF6F8-6B83-410D-A2EB-277C16701BA0}" destId="{7365D8B3-2540-4B32-8B83-7023595CB8A4}" srcOrd="1" destOrd="0" presId="urn:microsoft.com/office/officeart/2005/8/layout/vList5"/>
-    <dgm:cxn modelId="{698532FF-C0F8-4343-8B3D-361762B980D2}" type="presParOf" srcId="{B6C8A26C-7F46-4259-8A32-3ECDFEAD516E}" destId="{DD7F30ED-449F-41CF-A2A8-1295440A6664}" srcOrd="5" destOrd="0" presId="urn:microsoft.com/office/officeart/2005/8/layout/vList5"/>
-    <dgm:cxn modelId="{103684DB-DFF5-4B70-BA6E-12FC96A58D94}" type="presParOf" srcId="{B6C8A26C-7F46-4259-8A32-3ECDFEAD516E}" destId="{B02040E8-2753-4F43-97B9-B8775A54BE4B}" srcOrd="6" destOrd="0" presId="urn:microsoft.com/office/officeart/2005/8/layout/vList5"/>
-    <dgm:cxn modelId="{492DD24E-C990-4797-8B13-6F4B17F27749}" type="presParOf" srcId="{B02040E8-2753-4F43-97B9-B8775A54BE4B}" destId="{B9C13F57-354B-4D20-BB91-CE2E1779DB11}" srcOrd="0" destOrd="0" presId="urn:microsoft.com/office/officeart/2005/8/layout/vList5"/>
-    <dgm:cxn modelId="{BAE4026A-C025-4B6D-8DC1-7D4798A1155E}" type="presParOf" srcId="{B02040E8-2753-4F43-97B9-B8775A54BE4B}" destId="{838A7AD3-F0E2-4850-8B58-00E1634F4062}" srcOrd="1" destOrd="0" presId="urn:microsoft.com/office/officeart/2005/8/layout/vList5"/>
+    <dgm:cxn modelId="{4D473FDB-5D37-4D1E-8C53-7AEFF92B2B2B}" type="presOf" srcId="{AE75F7B2-7F4F-4E63-AE54-BA1704D63C9B}" destId="{7365D8B3-2540-4B32-8B83-7023595CB8A4}" srcOrd="0" destOrd="0" presId="urn:microsoft.com/office/officeart/2005/8/layout/vList5"/>
+    <dgm:cxn modelId="{22BC571D-2FCE-40C9-82B8-E239E5877372}" type="presParOf" srcId="{B6C8A26C-7F46-4259-8A32-3ECDFEAD516E}" destId="{01B276C4-7716-4DE0-8745-357FAA138841}" srcOrd="0" destOrd="0" presId="urn:microsoft.com/office/officeart/2005/8/layout/vList5"/>
+    <dgm:cxn modelId="{E04C687D-4B5F-4598-8254-47466654E548}" type="presParOf" srcId="{01B276C4-7716-4DE0-8745-357FAA138841}" destId="{B10B4F35-87D6-4F93-BFA8-83BB3F899DA1}" srcOrd="0" destOrd="0" presId="urn:microsoft.com/office/officeart/2005/8/layout/vList5"/>
+    <dgm:cxn modelId="{4488C0DB-FF57-49DE-920F-FC391708B9BE}" type="presParOf" srcId="{01B276C4-7716-4DE0-8745-357FAA138841}" destId="{085BE4FE-57FA-4C2A-9184-60B82553A4DA}" srcOrd="1" destOrd="0" presId="urn:microsoft.com/office/officeart/2005/8/layout/vList5"/>
+    <dgm:cxn modelId="{C6E6C79E-BCD3-4619-9E5F-99ABCC6B88D6}" type="presParOf" srcId="{B6C8A26C-7F46-4259-8A32-3ECDFEAD516E}" destId="{91294718-B530-483E-A978-1A050A92C0EA}" srcOrd="1" destOrd="0" presId="urn:microsoft.com/office/officeart/2005/8/layout/vList5"/>
+    <dgm:cxn modelId="{3C4AE48A-74ED-446C-BD62-BF5B40603B4C}" type="presParOf" srcId="{B6C8A26C-7F46-4259-8A32-3ECDFEAD516E}" destId="{601D119F-D244-4F9B-AD1D-8A23CD6465D7}" srcOrd="2" destOrd="0" presId="urn:microsoft.com/office/officeart/2005/8/layout/vList5"/>
+    <dgm:cxn modelId="{BB18FEDD-9F25-4E7D-8DC5-2B1D66726675}" type="presParOf" srcId="{601D119F-D244-4F9B-AD1D-8A23CD6465D7}" destId="{71660E0C-C9F6-471B-AAC8-C2624483F9CA}" srcOrd="0" destOrd="0" presId="urn:microsoft.com/office/officeart/2005/8/layout/vList5"/>
+    <dgm:cxn modelId="{9171F006-4FAE-4E76-8D25-86C67F85AFE9}" type="presParOf" srcId="{601D119F-D244-4F9B-AD1D-8A23CD6465D7}" destId="{D5B624D4-E8CB-4B7F-8FCE-7580040DB243}" srcOrd="1" destOrd="0" presId="urn:microsoft.com/office/officeart/2005/8/layout/vList5"/>
+    <dgm:cxn modelId="{12FDA331-3FB9-4F62-ADCA-3E680283C086}" type="presParOf" srcId="{B6C8A26C-7F46-4259-8A32-3ECDFEAD516E}" destId="{384C1B1A-C579-4138-9F84-EFDB6F163B5B}" srcOrd="3" destOrd="0" presId="urn:microsoft.com/office/officeart/2005/8/layout/vList5"/>
+    <dgm:cxn modelId="{7A7E846E-15DF-4672-B4A6-03759692A2B4}" type="presParOf" srcId="{B6C8A26C-7F46-4259-8A32-3ECDFEAD516E}" destId="{486EF6F8-6B83-410D-A2EB-277C16701BA0}" srcOrd="4" destOrd="0" presId="urn:microsoft.com/office/officeart/2005/8/layout/vList5"/>
+    <dgm:cxn modelId="{6AC7D9A6-2218-4D9A-A982-180080FFB8F1}" type="presParOf" srcId="{486EF6F8-6B83-410D-A2EB-277C16701BA0}" destId="{234AD9EF-265C-482D-A823-472C49498C81}" srcOrd="0" destOrd="0" presId="urn:microsoft.com/office/officeart/2005/8/layout/vList5"/>
+    <dgm:cxn modelId="{C72B4857-8BC8-45D4-8C66-D92799D0D337}" type="presParOf" srcId="{486EF6F8-6B83-410D-A2EB-277C16701BA0}" destId="{7365D8B3-2540-4B32-8B83-7023595CB8A4}" srcOrd="1" destOrd="0" presId="urn:microsoft.com/office/officeart/2005/8/layout/vList5"/>
+    <dgm:cxn modelId="{57B50FE0-C215-481C-953C-C31C506A12C4}" type="presParOf" srcId="{B6C8A26C-7F46-4259-8A32-3ECDFEAD516E}" destId="{DD7F30ED-449F-41CF-A2A8-1295440A6664}" srcOrd="5" destOrd="0" presId="urn:microsoft.com/office/officeart/2005/8/layout/vList5"/>
+    <dgm:cxn modelId="{5754647F-55B2-44DA-92DB-237FC7F221C6}" type="presParOf" srcId="{B6C8A26C-7F46-4259-8A32-3ECDFEAD516E}" destId="{B02040E8-2753-4F43-97B9-B8775A54BE4B}" srcOrd="6" destOrd="0" presId="urn:microsoft.com/office/officeart/2005/8/layout/vList5"/>
+    <dgm:cxn modelId="{51B657F1-FB1E-40AB-ABD8-AC460F754563}" type="presParOf" srcId="{B02040E8-2753-4F43-97B9-B8775A54BE4B}" destId="{B9C13F57-354B-4D20-BB91-CE2E1779DB11}" srcOrd="0" destOrd="0" presId="urn:microsoft.com/office/officeart/2005/8/layout/vList5"/>
+    <dgm:cxn modelId="{9FD6B587-CBAE-42D0-AD6F-99F7F0170350}" type="presParOf" srcId="{B02040E8-2753-4F43-97B9-B8775A54BE4B}" destId="{838A7AD3-F0E2-4850-8B58-00E1634F4062}" srcOrd="1" destOrd="0" presId="urn:microsoft.com/office/officeart/2005/8/layout/vList5"/>
   </dgm:cxnLst>
   <dgm:bg/>
   <dgm:whole/>
@@ -12845,62 +12931,62 @@
     </dgm:pt>
   </dgm:ptLst>
   <dgm:cxnLst>
-    <dgm:cxn modelId="{4D692B36-1FAE-4D82-B381-8C5B7CC7AC3B}" type="presOf" srcId="{1254679C-1482-425D-9B3B-B5F495496131}" destId="{E02EC96E-40F9-4768-9DCF-37EFD33F3F70}" srcOrd="0" destOrd="0" presId="urn:microsoft.com/office/officeart/2005/8/layout/vList5"/>
-    <dgm:cxn modelId="{841372FD-7319-4F20-9530-AA0B788A6D80}" type="presOf" srcId="{A895DF66-951F-4493-952B-BDBA54CC3A77}" destId="{60076F2E-E8D3-4A8E-ABB1-B0AFB6040A76}" srcOrd="0" destOrd="0" presId="urn:microsoft.com/office/officeart/2005/8/layout/vList5"/>
-    <dgm:cxn modelId="{2DBA1F33-176C-4117-B7D0-BE4AC4EBC1B0}" type="presOf" srcId="{5AABC38A-3B29-45B0-A5FD-841580A6E0AF}" destId="{616B8465-3905-40AD-AB26-BE65A6BF2C0E}" srcOrd="0" destOrd="0" presId="urn:microsoft.com/office/officeart/2005/8/layout/vList5"/>
+    <dgm:cxn modelId="{BAC2DA59-7145-47D2-B84F-5FC15A8AB3E7}" type="presOf" srcId="{F1B4292E-7CCA-49B0-BEB9-C9C169FCE474}" destId="{F0AC619D-33F2-4EA0-A066-AE5DE7ED8840}" srcOrd="0" destOrd="0" presId="urn:microsoft.com/office/officeart/2005/8/layout/vList5"/>
+    <dgm:cxn modelId="{A94DEB7E-E3FD-4D91-8247-0BB19035EE08}" srcId="{78790B11-3FDD-4C88-8DA1-99A4578A6271}" destId="{FC53760B-1004-4CE8-85AB-C83BF06A5234}" srcOrd="0" destOrd="0" parTransId="{881D2722-5FAF-4F8D-BC09-96E0DB34F427}" sibTransId="{D3888007-ABD0-40F6-B9F9-AABE789D3B7D}"/>
     <dgm:cxn modelId="{FE66E884-7610-48E4-8165-744D1F126DE7}" srcId="{A895DF66-951F-4493-952B-BDBA54CC3A77}" destId="{22A9E756-DBEC-4A00-B965-5A9A80449833}" srcOrd="0" destOrd="0" parTransId="{A2DD2505-F938-4D41-8597-4DE21581AE30}" sibTransId="{A1F7FAE5-2366-4557-B43D-876BAA22B14B}"/>
-    <dgm:cxn modelId="{A94DEB7E-E3FD-4D91-8247-0BB19035EE08}" srcId="{78790B11-3FDD-4C88-8DA1-99A4578A6271}" destId="{FC53760B-1004-4CE8-85AB-C83BF06A5234}" srcOrd="0" destOrd="0" parTransId="{881D2722-5FAF-4F8D-BC09-96E0DB34F427}" sibTransId="{D3888007-ABD0-40F6-B9F9-AABE789D3B7D}"/>
-    <dgm:cxn modelId="{E821F989-0BAA-497E-8BD3-488082CC2342}" type="presOf" srcId="{5F2B23D1-BA2D-43C0-8212-3A69DA1F68D6}" destId="{788FEE44-E536-4CD5-85B8-9CDC04FC0009}" srcOrd="0" destOrd="0" presId="urn:microsoft.com/office/officeart/2005/8/layout/vList5"/>
+    <dgm:cxn modelId="{BA1C2C01-1168-44C2-9575-5CE50228480A}" type="presOf" srcId="{5AABC38A-3B29-45B0-A5FD-841580A6E0AF}" destId="{616B8465-3905-40AD-AB26-BE65A6BF2C0E}" srcOrd="0" destOrd="0" presId="urn:microsoft.com/office/officeart/2005/8/layout/vList5"/>
+    <dgm:cxn modelId="{874B1853-C57A-40E2-A4F9-A23634F0D951}" type="presOf" srcId="{5159C4E0-3836-41CE-89FA-1229704D8B41}" destId="{D943AAAA-8FF9-4524-A444-E37C506025D4}" srcOrd="0" destOrd="0" presId="urn:microsoft.com/office/officeart/2005/8/layout/vList5"/>
     <dgm:cxn modelId="{D746A9A0-533A-43DA-836C-0075BDAC46DB}" srcId="{1254679C-1482-425D-9B3B-B5F495496131}" destId="{B40D2F98-5BC5-483E-9668-C232AFB86C6F}" srcOrd="1" destOrd="0" parTransId="{1BD63879-7BE5-4CEE-B3BA-331EB9745EB5}" sibTransId="{EAE8C506-58BF-4E9D-9A8F-6CD3F0F476D6}"/>
-    <dgm:cxn modelId="{16ADCB52-6207-40AA-9FA7-64FD7AC512C3}" type="presOf" srcId="{F341BAA7-FD22-48A3-895E-A097988684AA}" destId="{9C49D18E-D582-4983-B5F0-BF13CFF9DCF9}" srcOrd="0" destOrd="0" presId="urn:microsoft.com/office/officeart/2005/8/layout/vList5"/>
-    <dgm:cxn modelId="{12378610-7A3F-4799-8B4A-20DED0EE8546}" type="presOf" srcId="{B40D2F98-5BC5-483E-9668-C232AFB86C6F}" destId="{06A1F49B-7E75-4CB1-828B-274BF5E151D1}" srcOrd="0" destOrd="0" presId="urn:microsoft.com/office/officeart/2005/8/layout/vList5"/>
-    <dgm:cxn modelId="{7468E916-906C-45D5-B2C9-F146455F24AC}" type="presOf" srcId="{13EED906-C2AA-405F-9420-923B177354A9}" destId="{ABAD6DDA-0E29-4F97-B9C8-1B45BE6D5538}" srcOrd="0" destOrd="0" presId="urn:microsoft.com/office/officeart/2005/8/layout/vList5"/>
+    <dgm:cxn modelId="{C8A7E019-E0C3-4194-9673-53246844DF0F}" type="presOf" srcId="{78790B11-3FDD-4C88-8DA1-99A4578A6271}" destId="{4B12BCDA-8D78-4681-9AED-70AAF3B30FCA}" srcOrd="0" destOrd="0" presId="urn:microsoft.com/office/officeart/2005/8/layout/vList5"/>
     <dgm:cxn modelId="{EB90F76E-EC1D-4A62-A264-0722D15A27AE}" srcId="{5AABC38A-3B29-45B0-A5FD-841580A6E0AF}" destId="{13EED906-C2AA-405F-9420-923B177354A9}" srcOrd="0" destOrd="0" parTransId="{855C3100-7170-4D1F-9FE2-B2A832669CFD}" sibTransId="{94035301-331E-4E92-9BB2-F24BE5945CF8}"/>
-    <dgm:cxn modelId="{E965C3BE-CD4B-47B5-BDA2-BB6978D39793}" type="presOf" srcId="{5159C4E0-3836-41CE-89FA-1229704D8B41}" destId="{D943AAAA-8FF9-4524-A444-E37C506025D4}" srcOrd="0" destOrd="0" presId="urn:microsoft.com/office/officeart/2005/8/layout/vList5"/>
-    <dgm:cxn modelId="{F188DD51-59A1-499A-8339-E9BAF452F1B4}" type="presOf" srcId="{22A9E756-DBEC-4A00-B965-5A9A80449833}" destId="{8A1B127C-565C-4430-87C1-2E8794F0BD14}" srcOrd="0" destOrd="0" presId="urn:microsoft.com/office/officeart/2005/8/layout/vList5"/>
-    <dgm:cxn modelId="{53751391-52AE-455D-B85C-0253916D03B2}" type="presOf" srcId="{F1B4292E-7CCA-49B0-BEB9-C9C169FCE474}" destId="{F0AC619D-33F2-4EA0-A066-AE5DE7ED8840}" srcOrd="0" destOrd="0" presId="urn:microsoft.com/office/officeart/2005/8/layout/vList5"/>
-    <dgm:cxn modelId="{59B8B952-85C4-4181-A0FE-0AC125ED7C30}" type="presOf" srcId="{FC53760B-1004-4CE8-85AB-C83BF06A5234}" destId="{A1DC594F-13A1-4925-AFD3-BFBC3AD2F9C6}" srcOrd="0" destOrd="0" presId="urn:microsoft.com/office/officeart/2005/8/layout/vList5"/>
+    <dgm:cxn modelId="{348F78CB-D971-4A52-8787-AED15C695568}" type="presOf" srcId="{715F2212-5061-4DEE-BA85-D090480616D2}" destId="{CD92EB9D-9825-450A-AB4A-EBE0BF12CCFF}" srcOrd="0" destOrd="0" presId="urn:microsoft.com/office/officeart/2005/8/layout/vList5"/>
+    <dgm:cxn modelId="{D16E2335-B65C-4978-B345-EFE7B794932C}" type="presOf" srcId="{17B2253A-1086-4940-A352-1911C85EBCC9}" destId="{DF9F7784-30AA-41AF-A119-12F45A788527}" srcOrd="0" destOrd="0" presId="urn:microsoft.com/office/officeart/2005/8/layout/vList5"/>
     <dgm:cxn modelId="{4880D7B9-F6F8-446F-9469-220B513399CD}" srcId="{B40D2F98-5BC5-483E-9668-C232AFB86C6F}" destId="{EB53B732-A613-4658-B541-5CDA609070FA}" srcOrd="0" destOrd="0" parTransId="{A155E473-0078-4E9A-8B1A-F07B06AA6818}" sibTransId="{2BB35EDC-9806-4644-8276-5816A3D623B8}"/>
+    <dgm:cxn modelId="{41EF52A7-4DB8-4A64-AC74-A4DE89983665}" type="presOf" srcId="{1254679C-1482-425D-9B3B-B5F495496131}" destId="{E02EC96E-40F9-4768-9DCF-37EFD33F3F70}" srcOrd="0" destOrd="0" presId="urn:microsoft.com/office/officeart/2005/8/layout/vList5"/>
     <dgm:cxn modelId="{1E28A227-16FD-4C48-AB3A-52AA2953A381}" srcId="{715F2212-5061-4DEE-BA85-D090480616D2}" destId="{5159C4E0-3836-41CE-89FA-1229704D8B41}" srcOrd="0" destOrd="0" parTransId="{2C078B0C-A36D-4668-B12F-ABD64BE6E8DA}" sibTransId="{014FB30B-4961-4A6A-83AF-77015191FC3C}"/>
+    <dgm:cxn modelId="{98DA300B-37B4-453F-B14B-2682D6DE0DE5}" type="presOf" srcId="{B40D2F98-5BC5-483E-9668-C232AFB86C6F}" destId="{06A1F49B-7E75-4CB1-828B-274BF5E151D1}" srcOrd="0" destOrd="0" presId="urn:microsoft.com/office/officeart/2005/8/layout/vList5"/>
+    <dgm:cxn modelId="{2131DED2-3B64-475E-821E-1630674BD513}" srcId="{1254679C-1482-425D-9B3B-B5F495496131}" destId="{A895DF66-951F-4493-952B-BDBA54CC3A77}" srcOrd="2" destOrd="0" parTransId="{FEADE22A-1618-4747-8C3E-10ED203D673F}" sibTransId="{FEF48107-CE2F-4C2F-B0B6-80D9B911329E}"/>
     <dgm:cxn modelId="{F91EC52A-7402-41EB-ACE1-5630F80B3590}" srcId="{1254679C-1482-425D-9B3B-B5F495496131}" destId="{78790B11-3FDD-4C88-8DA1-99A4578A6271}" srcOrd="6" destOrd="0" parTransId="{3A2A1968-077E-451D-909F-AEBEEAFC655C}" sibTransId="{08335215-7DA4-4EF6-8B38-E3B2BD0DD154}"/>
-    <dgm:cxn modelId="{2131DED2-3B64-475E-821E-1630674BD513}" srcId="{1254679C-1482-425D-9B3B-B5F495496131}" destId="{A895DF66-951F-4493-952B-BDBA54CC3A77}" srcOrd="2" destOrd="0" parTransId="{FEADE22A-1618-4747-8C3E-10ED203D673F}" sibTransId="{FEF48107-CE2F-4C2F-B0B6-80D9B911329E}"/>
+    <dgm:cxn modelId="{7DED4D23-EF02-4511-A289-FEB82885EAAE}" type="presOf" srcId="{22A9E756-DBEC-4A00-B965-5A9A80449833}" destId="{8A1B127C-565C-4430-87C1-2E8794F0BD14}" srcOrd="0" destOrd="0" presId="urn:microsoft.com/office/officeart/2005/8/layout/vList5"/>
     <dgm:cxn modelId="{906DB35B-2408-4FB1-A0DC-C7F2D99C6305}" srcId="{1254679C-1482-425D-9B3B-B5F495496131}" destId="{715F2212-5061-4DEE-BA85-D090480616D2}" srcOrd="5" destOrd="0" parTransId="{757C04D0-3239-4A8F-B556-1BE5A1A7945C}" sibTransId="{77D8026C-BC76-4C4C-99F9-BB10D03FB8F0}"/>
-    <dgm:cxn modelId="{09D30808-AABF-48FF-83A6-CE0FFD73F4A3}" type="presOf" srcId="{17B2253A-1086-4940-A352-1911C85EBCC9}" destId="{DF9F7784-30AA-41AF-A119-12F45A788527}" srcOrd="0" destOrd="0" presId="urn:microsoft.com/office/officeart/2005/8/layout/vList5"/>
+    <dgm:cxn modelId="{EC510BE0-BEA4-437C-BBF4-5532B999B9E9}" type="presOf" srcId="{A895DF66-951F-4493-952B-BDBA54CC3A77}" destId="{60076F2E-E8D3-4A8E-ABB1-B0AFB6040A76}" srcOrd="0" destOrd="0" presId="urn:microsoft.com/office/officeart/2005/8/layout/vList5"/>
     <dgm:cxn modelId="{F7FC3CC7-CDEA-4C5C-BBEC-E8568EC747AD}" srcId="{1254679C-1482-425D-9B3B-B5F495496131}" destId="{17B2253A-1086-4940-A352-1911C85EBCC9}" srcOrd="0" destOrd="0" parTransId="{1B65DCCC-6AA0-471A-A14A-E7C719C27F0B}" sibTransId="{A86A6125-6D27-42C2-87EA-020307C6842E}"/>
     <dgm:cxn modelId="{F5CF21A6-82AC-404D-B57A-0A64577B797B}" srcId="{1254679C-1482-425D-9B3B-B5F495496131}" destId="{F1B4292E-7CCA-49B0-BEB9-C9C169FCE474}" srcOrd="3" destOrd="0" parTransId="{75416662-565C-41FA-B5B6-E2AF8C492560}" sibTransId="{191874EE-743F-42A9-855F-1687FB0A084F}"/>
+    <dgm:cxn modelId="{435E6AA4-18E6-4DEB-9614-2AF5BA33AA5F}" type="presOf" srcId="{EB53B732-A613-4658-B541-5CDA609070FA}" destId="{92656EF3-4ED6-447B-9333-E39CF3BE432A}" srcOrd="0" destOrd="0" presId="urn:microsoft.com/office/officeart/2005/8/layout/vList5"/>
     <dgm:cxn modelId="{4FECB3BE-C735-4951-A908-F0DD7DEF96EF}" srcId="{1254679C-1482-425D-9B3B-B5F495496131}" destId="{5AABC38A-3B29-45B0-A5FD-841580A6E0AF}" srcOrd="4" destOrd="0" parTransId="{4381E4DB-BAE0-45D2-A5A3-146BF0D8F5C4}" sibTransId="{013F7E34-DAEE-4856-8B6A-DA46D4DE6139}"/>
-    <dgm:cxn modelId="{5C033833-46C1-479C-9947-0FB60000DAA7}" type="presOf" srcId="{715F2212-5061-4DEE-BA85-D090480616D2}" destId="{CD92EB9D-9825-450A-AB4A-EBE0BF12CCFF}" srcOrd="0" destOrd="0" presId="urn:microsoft.com/office/officeart/2005/8/layout/vList5"/>
-    <dgm:cxn modelId="{C843A9D8-BEEC-4803-9C7B-821F909B1107}" type="presOf" srcId="{78790B11-3FDD-4C88-8DA1-99A4578A6271}" destId="{4B12BCDA-8D78-4681-9AED-70AAF3B30FCA}" srcOrd="0" destOrd="0" presId="urn:microsoft.com/office/officeart/2005/8/layout/vList5"/>
+    <dgm:cxn modelId="{681042C2-8FED-43A8-AA20-2EC5E2187B6B}" type="presOf" srcId="{5F2B23D1-BA2D-43C0-8212-3A69DA1F68D6}" destId="{788FEE44-E536-4CD5-85B8-9CDC04FC0009}" srcOrd="0" destOrd="0" presId="urn:microsoft.com/office/officeart/2005/8/layout/vList5"/>
+    <dgm:cxn modelId="{7CD0E7A9-B383-4B6F-8805-5CB91C51E8B5}" type="presOf" srcId="{F341BAA7-FD22-48A3-895E-A097988684AA}" destId="{9C49D18E-D582-4983-B5F0-BF13CFF9DCF9}" srcOrd="0" destOrd="0" presId="urn:microsoft.com/office/officeart/2005/8/layout/vList5"/>
+    <dgm:cxn modelId="{1AED07C4-4627-4ADD-8C63-C8C86C678D29}" type="presOf" srcId="{FC53760B-1004-4CE8-85AB-C83BF06A5234}" destId="{A1DC594F-13A1-4925-AFD3-BFBC3AD2F9C6}" srcOrd="0" destOrd="0" presId="urn:microsoft.com/office/officeart/2005/8/layout/vList5"/>
+    <dgm:cxn modelId="{CFA56635-4BD9-4507-A69E-A65129F7BCA6}" type="presOf" srcId="{13EED906-C2AA-405F-9420-923B177354A9}" destId="{ABAD6DDA-0E29-4F97-B9C8-1B45BE6D5538}" srcOrd="0" destOrd="0" presId="urn:microsoft.com/office/officeart/2005/8/layout/vList5"/>
     <dgm:cxn modelId="{457F99B7-3561-46BC-9474-F29A96382D7E}" srcId="{F1B4292E-7CCA-49B0-BEB9-C9C169FCE474}" destId="{5F2B23D1-BA2D-43C0-8212-3A69DA1F68D6}" srcOrd="0" destOrd="0" parTransId="{0BD1482F-A143-4291-A789-1B152F874EA0}" sibTransId="{6BDD83FC-BA39-4D39-8D7C-964FA74B5532}"/>
     <dgm:cxn modelId="{6E67B504-C013-49A5-915F-2FE461EB4458}" srcId="{17B2253A-1086-4940-A352-1911C85EBCC9}" destId="{F341BAA7-FD22-48A3-895E-A097988684AA}" srcOrd="0" destOrd="0" parTransId="{80A27547-7AA8-4026-A41F-DF3F79404B18}" sibTransId="{868CECC3-E07D-422B-ABE5-D0AAC57A54B1}"/>
-    <dgm:cxn modelId="{70477A31-6184-4FAA-ABD1-D0089D82F77F}" type="presOf" srcId="{EB53B732-A613-4658-B541-5CDA609070FA}" destId="{92656EF3-4ED6-447B-9333-E39CF3BE432A}" srcOrd="0" destOrd="0" presId="urn:microsoft.com/office/officeart/2005/8/layout/vList5"/>
-    <dgm:cxn modelId="{DA910C80-BB6A-485C-B7AE-DBD1DA79C3FC}" type="presParOf" srcId="{E02EC96E-40F9-4768-9DCF-37EFD33F3F70}" destId="{F8B790F1-F7F3-4E57-9131-9AD0882E2C29}" srcOrd="0" destOrd="0" presId="urn:microsoft.com/office/officeart/2005/8/layout/vList5"/>
-    <dgm:cxn modelId="{1A802B84-B9DB-408B-B682-3A87CBFB541E}" type="presParOf" srcId="{F8B790F1-F7F3-4E57-9131-9AD0882E2C29}" destId="{DF9F7784-30AA-41AF-A119-12F45A788527}" srcOrd="0" destOrd="0" presId="urn:microsoft.com/office/officeart/2005/8/layout/vList5"/>
-    <dgm:cxn modelId="{84EE6405-DC06-4921-8597-EE8D1820E3CA}" type="presParOf" srcId="{F8B790F1-F7F3-4E57-9131-9AD0882E2C29}" destId="{9C49D18E-D582-4983-B5F0-BF13CFF9DCF9}" srcOrd="1" destOrd="0" presId="urn:microsoft.com/office/officeart/2005/8/layout/vList5"/>
-    <dgm:cxn modelId="{2BB169C8-A79B-4855-A2CA-DEFC80A283C8}" type="presParOf" srcId="{E02EC96E-40F9-4768-9DCF-37EFD33F3F70}" destId="{CAC2119A-709A-46B0-BC9F-525536F72A64}" srcOrd="1" destOrd="0" presId="urn:microsoft.com/office/officeart/2005/8/layout/vList5"/>
-    <dgm:cxn modelId="{2E222B34-8BD3-42F1-86AE-064DE3D7E1AD}" type="presParOf" srcId="{E02EC96E-40F9-4768-9DCF-37EFD33F3F70}" destId="{F9B16C84-4C4A-4AF4-B51B-08FC6E837F1B}" srcOrd="2" destOrd="0" presId="urn:microsoft.com/office/officeart/2005/8/layout/vList5"/>
-    <dgm:cxn modelId="{C25DC88D-F1F6-4062-AF1F-5A1C21E983B7}" type="presParOf" srcId="{F9B16C84-4C4A-4AF4-B51B-08FC6E837F1B}" destId="{06A1F49B-7E75-4CB1-828B-274BF5E151D1}" srcOrd="0" destOrd="0" presId="urn:microsoft.com/office/officeart/2005/8/layout/vList5"/>
-    <dgm:cxn modelId="{39B570CA-74F6-4D98-A7F3-1A7F4CB2646D}" type="presParOf" srcId="{F9B16C84-4C4A-4AF4-B51B-08FC6E837F1B}" destId="{92656EF3-4ED6-447B-9333-E39CF3BE432A}" srcOrd="1" destOrd="0" presId="urn:microsoft.com/office/officeart/2005/8/layout/vList5"/>
-    <dgm:cxn modelId="{7B8BF3E1-70D4-4943-A8F7-AA22B790B770}" type="presParOf" srcId="{E02EC96E-40F9-4768-9DCF-37EFD33F3F70}" destId="{3AEB67B0-BB26-4106-85D8-380977E8C145}" srcOrd="3" destOrd="0" presId="urn:microsoft.com/office/officeart/2005/8/layout/vList5"/>
-    <dgm:cxn modelId="{1E15FE20-A69B-4321-956E-59DC9A77CE7A}" type="presParOf" srcId="{E02EC96E-40F9-4768-9DCF-37EFD33F3F70}" destId="{9409BD9D-5053-4D07-9830-A7788B2AA098}" srcOrd="4" destOrd="0" presId="urn:microsoft.com/office/officeart/2005/8/layout/vList5"/>
-    <dgm:cxn modelId="{9C5D3D9F-73FD-40B3-8BC2-E7E552A30C8D}" type="presParOf" srcId="{9409BD9D-5053-4D07-9830-A7788B2AA098}" destId="{60076F2E-E8D3-4A8E-ABB1-B0AFB6040A76}" srcOrd="0" destOrd="0" presId="urn:microsoft.com/office/officeart/2005/8/layout/vList5"/>
-    <dgm:cxn modelId="{32AED8C7-F16E-4759-A943-C9B5179CA5BF}" type="presParOf" srcId="{9409BD9D-5053-4D07-9830-A7788B2AA098}" destId="{8A1B127C-565C-4430-87C1-2E8794F0BD14}" srcOrd="1" destOrd="0" presId="urn:microsoft.com/office/officeart/2005/8/layout/vList5"/>
-    <dgm:cxn modelId="{5A07C077-9FCD-4A73-A38C-7403E9886124}" type="presParOf" srcId="{E02EC96E-40F9-4768-9DCF-37EFD33F3F70}" destId="{37331B35-E856-452F-A4C5-75CB1AC6F09D}" srcOrd="5" destOrd="0" presId="urn:microsoft.com/office/officeart/2005/8/layout/vList5"/>
-    <dgm:cxn modelId="{47DCA3D6-3643-40D1-AF93-1B5DDC8E9025}" type="presParOf" srcId="{E02EC96E-40F9-4768-9DCF-37EFD33F3F70}" destId="{4786A7BD-1435-4BEF-9440-6850F1DC95D7}" srcOrd="6" destOrd="0" presId="urn:microsoft.com/office/officeart/2005/8/layout/vList5"/>
-    <dgm:cxn modelId="{32C76FBF-6EEE-4CC6-9151-F9516D9637DB}" type="presParOf" srcId="{4786A7BD-1435-4BEF-9440-6850F1DC95D7}" destId="{F0AC619D-33F2-4EA0-A066-AE5DE7ED8840}" srcOrd="0" destOrd="0" presId="urn:microsoft.com/office/officeart/2005/8/layout/vList5"/>
-    <dgm:cxn modelId="{0AC266B8-4723-4E09-A4C6-1C6506E46FB9}" type="presParOf" srcId="{4786A7BD-1435-4BEF-9440-6850F1DC95D7}" destId="{788FEE44-E536-4CD5-85B8-9CDC04FC0009}" srcOrd="1" destOrd="0" presId="urn:microsoft.com/office/officeart/2005/8/layout/vList5"/>
-    <dgm:cxn modelId="{F157D9FF-5CA1-4DEB-9D51-A16919021220}" type="presParOf" srcId="{E02EC96E-40F9-4768-9DCF-37EFD33F3F70}" destId="{186B7B90-922C-421B-AEA0-54B00E87FB3F}" srcOrd="7" destOrd="0" presId="urn:microsoft.com/office/officeart/2005/8/layout/vList5"/>
-    <dgm:cxn modelId="{60BC337F-D577-4507-B1C2-53A5A9EE1F4C}" type="presParOf" srcId="{E02EC96E-40F9-4768-9DCF-37EFD33F3F70}" destId="{3E94C6F3-6004-4FBB-B483-2755F15C00D2}" srcOrd="8" destOrd="0" presId="urn:microsoft.com/office/officeart/2005/8/layout/vList5"/>
-    <dgm:cxn modelId="{C13B84CE-55EA-43FC-A484-7B0C3146F807}" type="presParOf" srcId="{3E94C6F3-6004-4FBB-B483-2755F15C00D2}" destId="{616B8465-3905-40AD-AB26-BE65A6BF2C0E}" srcOrd="0" destOrd="0" presId="urn:microsoft.com/office/officeart/2005/8/layout/vList5"/>
-    <dgm:cxn modelId="{BA8D6741-2A69-40EB-B380-132A2C2C84D1}" type="presParOf" srcId="{3E94C6F3-6004-4FBB-B483-2755F15C00D2}" destId="{ABAD6DDA-0E29-4F97-B9C8-1B45BE6D5538}" srcOrd="1" destOrd="0" presId="urn:microsoft.com/office/officeart/2005/8/layout/vList5"/>
-    <dgm:cxn modelId="{CF203BB6-A542-4DF2-B19E-EB93C639A613}" type="presParOf" srcId="{E02EC96E-40F9-4768-9DCF-37EFD33F3F70}" destId="{15883C3C-DF0C-4014-AEA4-29250CDBA048}" srcOrd="9" destOrd="0" presId="urn:microsoft.com/office/officeart/2005/8/layout/vList5"/>
-    <dgm:cxn modelId="{E97F66E2-7517-4189-BEEA-394827738129}" type="presParOf" srcId="{E02EC96E-40F9-4768-9DCF-37EFD33F3F70}" destId="{C2D87FFC-B6C7-4194-B8BA-04C39FEDE9E7}" srcOrd="10" destOrd="0" presId="urn:microsoft.com/office/officeart/2005/8/layout/vList5"/>
-    <dgm:cxn modelId="{79485CF5-F6D6-45A7-AACA-A7E596F47718}" type="presParOf" srcId="{C2D87FFC-B6C7-4194-B8BA-04C39FEDE9E7}" destId="{CD92EB9D-9825-450A-AB4A-EBE0BF12CCFF}" srcOrd="0" destOrd="0" presId="urn:microsoft.com/office/officeart/2005/8/layout/vList5"/>
-    <dgm:cxn modelId="{6D59025B-0F11-4CC1-9037-6C27D0BDFF58}" type="presParOf" srcId="{C2D87FFC-B6C7-4194-B8BA-04C39FEDE9E7}" destId="{D943AAAA-8FF9-4524-A444-E37C506025D4}" srcOrd="1" destOrd="0" presId="urn:microsoft.com/office/officeart/2005/8/layout/vList5"/>
-    <dgm:cxn modelId="{5F91A23C-85CB-46E5-9FED-19FFA00C1DB5}" type="presParOf" srcId="{E02EC96E-40F9-4768-9DCF-37EFD33F3F70}" destId="{69731529-7E8C-4030-B947-B66F99E8FFAC}" srcOrd="11" destOrd="0" presId="urn:microsoft.com/office/officeart/2005/8/layout/vList5"/>
-    <dgm:cxn modelId="{E1507EDA-F904-4674-B117-BB3FB0EFA8EC}" type="presParOf" srcId="{E02EC96E-40F9-4768-9DCF-37EFD33F3F70}" destId="{1FC00914-EB05-4DC9-AA53-64B540A97624}" srcOrd="12" destOrd="0" presId="urn:microsoft.com/office/officeart/2005/8/layout/vList5"/>
-    <dgm:cxn modelId="{CD146E63-D9A1-494D-86E1-F68C46636AD2}" type="presParOf" srcId="{1FC00914-EB05-4DC9-AA53-64B540A97624}" destId="{4B12BCDA-8D78-4681-9AED-70AAF3B30FCA}" srcOrd="0" destOrd="0" presId="urn:microsoft.com/office/officeart/2005/8/layout/vList5"/>
-    <dgm:cxn modelId="{95B25B58-5D96-41FA-9C74-6BF8F215A031}" type="presParOf" srcId="{1FC00914-EB05-4DC9-AA53-64B540A97624}" destId="{A1DC594F-13A1-4925-AFD3-BFBC3AD2F9C6}" srcOrd="1" destOrd="0" presId="urn:microsoft.com/office/officeart/2005/8/layout/vList5"/>
+    <dgm:cxn modelId="{07E5ABF4-9460-4917-8F5E-D8521688AF1D}" type="presParOf" srcId="{E02EC96E-40F9-4768-9DCF-37EFD33F3F70}" destId="{F8B790F1-F7F3-4E57-9131-9AD0882E2C29}" srcOrd="0" destOrd="0" presId="urn:microsoft.com/office/officeart/2005/8/layout/vList5"/>
+    <dgm:cxn modelId="{631608A9-7C0B-4BD6-B18E-9C6E3A929091}" type="presParOf" srcId="{F8B790F1-F7F3-4E57-9131-9AD0882E2C29}" destId="{DF9F7784-30AA-41AF-A119-12F45A788527}" srcOrd="0" destOrd="0" presId="urn:microsoft.com/office/officeart/2005/8/layout/vList5"/>
+    <dgm:cxn modelId="{96D11236-924A-4BFF-B8FC-CB105C100163}" type="presParOf" srcId="{F8B790F1-F7F3-4E57-9131-9AD0882E2C29}" destId="{9C49D18E-D582-4983-B5F0-BF13CFF9DCF9}" srcOrd="1" destOrd="0" presId="urn:microsoft.com/office/officeart/2005/8/layout/vList5"/>
+    <dgm:cxn modelId="{C34BB990-BB86-4490-91E1-C25A5C1D87C4}" type="presParOf" srcId="{E02EC96E-40F9-4768-9DCF-37EFD33F3F70}" destId="{CAC2119A-709A-46B0-BC9F-525536F72A64}" srcOrd="1" destOrd="0" presId="urn:microsoft.com/office/officeart/2005/8/layout/vList5"/>
+    <dgm:cxn modelId="{EB63EB53-C7EC-4DD2-9D1D-9D9B463B9A73}" type="presParOf" srcId="{E02EC96E-40F9-4768-9DCF-37EFD33F3F70}" destId="{F9B16C84-4C4A-4AF4-B51B-08FC6E837F1B}" srcOrd="2" destOrd="0" presId="urn:microsoft.com/office/officeart/2005/8/layout/vList5"/>
+    <dgm:cxn modelId="{5959AA3E-B76D-453B-B3CC-7AF83BA046AF}" type="presParOf" srcId="{F9B16C84-4C4A-4AF4-B51B-08FC6E837F1B}" destId="{06A1F49B-7E75-4CB1-828B-274BF5E151D1}" srcOrd="0" destOrd="0" presId="urn:microsoft.com/office/officeart/2005/8/layout/vList5"/>
+    <dgm:cxn modelId="{CC061AB6-BCC0-4716-BBFC-FF5834E60539}" type="presParOf" srcId="{F9B16C84-4C4A-4AF4-B51B-08FC6E837F1B}" destId="{92656EF3-4ED6-447B-9333-E39CF3BE432A}" srcOrd="1" destOrd="0" presId="urn:microsoft.com/office/officeart/2005/8/layout/vList5"/>
+    <dgm:cxn modelId="{0A9E0749-35FE-4E99-A825-5F313CF5AB67}" type="presParOf" srcId="{E02EC96E-40F9-4768-9DCF-37EFD33F3F70}" destId="{3AEB67B0-BB26-4106-85D8-380977E8C145}" srcOrd="3" destOrd="0" presId="urn:microsoft.com/office/officeart/2005/8/layout/vList5"/>
+    <dgm:cxn modelId="{484C3D6A-FCE0-4A73-A442-6DDF859BCC65}" type="presParOf" srcId="{E02EC96E-40F9-4768-9DCF-37EFD33F3F70}" destId="{9409BD9D-5053-4D07-9830-A7788B2AA098}" srcOrd="4" destOrd="0" presId="urn:microsoft.com/office/officeart/2005/8/layout/vList5"/>
+    <dgm:cxn modelId="{7B308D31-1CC3-4C26-AB31-D48C555DD44E}" type="presParOf" srcId="{9409BD9D-5053-4D07-9830-A7788B2AA098}" destId="{60076F2E-E8D3-4A8E-ABB1-B0AFB6040A76}" srcOrd="0" destOrd="0" presId="urn:microsoft.com/office/officeart/2005/8/layout/vList5"/>
+    <dgm:cxn modelId="{8AC90A96-9F52-4437-B480-3374F5C2466B}" type="presParOf" srcId="{9409BD9D-5053-4D07-9830-A7788B2AA098}" destId="{8A1B127C-565C-4430-87C1-2E8794F0BD14}" srcOrd="1" destOrd="0" presId="urn:microsoft.com/office/officeart/2005/8/layout/vList5"/>
+    <dgm:cxn modelId="{EF5CB9D7-2D56-4652-8694-BBEA78B8702E}" type="presParOf" srcId="{E02EC96E-40F9-4768-9DCF-37EFD33F3F70}" destId="{37331B35-E856-452F-A4C5-75CB1AC6F09D}" srcOrd="5" destOrd="0" presId="urn:microsoft.com/office/officeart/2005/8/layout/vList5"/>
+    <dgm:cxn modelId="{1CA6042D-C0D8-4634-9345-516BD4FDCBBA}" type="presParOf" srcId="{E02EC96E-40F9-4768-9DCF-37EFD33F3F70}" destId="{4786A7BD-1435-4BEF-9440-6850F1DC95D7}" srcOrd="6" destOrd="0" presId="urn:microsoft.com/office/officeart/2005/8/layout/vList5"/>
+    <dgm:cxn modelId="{08FDB325-AFEC-4BC8-B29D-BD1E58FB338F}" type="presParOf" srcId="{4786A7BD-1435-4BEF-9440-6850F1DC95D7}" destId="{F0AC619D-33F2-4EA0-A066-AE5DE7ED8840}" srcOrd="0" destOrd="0" presId="urn:microsoft.com/office/officeart/2005/8/layout/vList5"/>
+    <dgm:cxn modelId="{BCC64066-957C-4083-9B9A-B3881B25AA15}" type="presParOf" srcId="{4786A7BD-1435-4BEF-9440-6850F1DC95D7}" destId="{788FEE44-E536-4CD5-85B8-9CDC04FC0009}" srcOrd="1" destOrd="0" presId="urn:microsoft.com/office/officeart/2005/8/layout/vList5"/>
+    <dgm:cxn modelId="{08650B36-88FD-47DE-8679-C6DDDD3BD2AD}" type="presParOf" srcId="{E02EC96E-40F9-4768-9DCF-37EFD33F3F70}" destId="{186B7B90-922C-421B-AEA0-54B00E87FB3F}" srcOrd="7" destOrd="0" presId="urn:microsoft.com/office/officeart/2005/8/layout/vList5"/>
+    <dgm:cxn modelId="{8A6DD5F9-0BBF-489F-9D78-7F35C5A0C93A}" type="presParOf" srcId="{E02EC96E-40F9-4768-9DCF-37EFD33F3F70}" destId="{3E94C6F3-6004-4FBB-B483-2755F15C00D2}" srcOrd="8" destOrd="0" presId="urn:microsoft.com/office/officeart/2005/8/layout/vList5"/>
+    <dgm:cxn modelId="{0301C8AB-A776-447E-83EB-39032492BD7A}" type="presParOf" srcId="{3E94C6F3-6004-4FBB-B483-2755F15C00D2}" destId="{616B8465-3905-40AD-AB26-BE65A6BF2C0E}" srcOrd="0" destOrd="0" presId="urn:microsoft.com/office/officeart/2005/8/layout/vList5"/>
+    <dgm:cxn modelId="{EBEC0E2C-0B6D-4D99-8934-05942EE8B815}" type="presParOf" srcId="{3E94C6F3-6004-4FBB-B483-2755F15C00D2}" destId="{ABAD6DDA-0E29-4F97-B9C8-1B45BE6D5538}" srcOrd="1" destOrd="0" presId="urn:microsoft.com/office/officeart/2005/8/layout/vList5"/>
+    <dgm:cxn modelId="{7EEA464C-C79F-4F1C-8667-F0534CB4C647}" type="presParOf" srcId="{E02EC96E-40F9-4768-9DCF-37EFD33F3F70}" destId="{15883C3C-DF0C-4014-AEA4-29250CDBA048}" srcOrd="9" destOrd="0" presId="urn:microsoft.com/office/officeart/2005/8/layout/vList5"/>
+    <dgm:cxn modelId="{A136F946-84F6-488C-8B18-59D1D3F3CA8E}" type="presParOf" srcId="{E02EC96E-40F9-4768-9DCF-37EFD33F3F70}" destId="{C2D87FFC-B6C7-4194-B8BA-04C39FEDE9E7}" srcOrd="10" destOrd="0" presId="urn:microsoft.com/office/officeart/2005/8/layout/vList5"/>
+    <dgm:cxn modelId="{BBDC94FB-81EC-47F0-8766-95C14C3AF65C}" type="presParOf" srcId="{C2D87FFC-B6C7-4194-B8BA-04C39FEDE9E7}" destId="{CD92EB9D-9825-450A-AB4A-EBE0BF12CCFF}" srcOrd="0" destOrd="0" presId="urn:microsoft.com/office/officeart/2005/8/layout/vList5"/>
+    <dgm:cxn modelId="{D8A0ED52-E366-4071-A5D5-D9CA46064289}" type="presParOf" srcId="{C2D87FFC-B6C7-4194-B8BA-04C39FEDE9E7}" destId="{D943AAAA-8FF9-4524-A444-E37C506025D4}" srcOrd="1" destOrd="0" presId="urn:microsoft.com/office/officeart/2005/8/layout/vList5"/>
+    <dgm:cxn modelId="{2497B6CB-55A3-4C87-A6D6-C8838B4B3E36}" type="presParOf" srcId="{E02EC96E-40F9-4768-9DCF-37EFD33F3F70}" destId="{69731529-7E8C-4030-B947-B66F99E8FFAC}" srcOrd="11" destOrd="0" presId="urn:microsoft.com/office/officeart/2005/8/layout/vList5"/>
+    <dgm:cxn modelId="{02E4AA39-313F-4415-8D77-977EB1883587}" type="presParOf" srcId="{E02EC96E-40F9-4768-9DCF-37EFD33F3F70}" destId="{1FC00914-EB05-4DC9-AA53-64B540A97624}" srcOrd="12" destOrd="0" presId="urn:microsoft.com/office/officeart/2005/8/layout/vList5"/>
+    <dgm:cxn modelId="{0353234B-D464-4477-A0CC-2E74B9E1CF73}" type="presParOf" srcId="{1FC00914-EB05-4DC9-AA53-64B540A97624}" destId="{4B12BCDA-8D78-4681-9AED-70AAF3B30FCA}" srcOrd="0" destOrd="0" presId="urn:microsoft.com/office/officeart/2005/8/layout/vList5"/>
+    <dgm:cxn modelId="{41A10804-FFAA-497D-B530-152DA81C1A0A}" type="presParOf" srcId="{1FC00914-EB05-4DC9-AA53-64B540A97624}" destId="{A1DC594F-13A1-4925-AFD3-BFBC3AD2F9C6}" srcOrd="1" destOrd="0" presId="urn:microsoft.com/office/officeart/2005/8/layout/vList5"/>
   </dgm:cxnLst>
   <dgm:bg/>
   <dgm:whole/>
@@ -13308,29 +13394,29 @@
   </dgm:ptLst>
   <dgm:cxnLst>
     <dgm:cxn modelId="{0E06D15C-F68F-49A1-94C2-53E7D588E26D}" srcId="{5167EE63-F643-402E-B735-68AD64FE5887}" destId="{B8539639-9C6F-4E88-9A60-C6204AB5B788}" srcOrd="0" destOrd="0" parTransId="{5F5D8828-1363-4FCC-BF0E-EC6119ADFA11}" sibTransId="{B2D7FC7B-2986-45E4-9F11-06EF3FCDCFB0}"/>
-    <dgm:cxn modelId="{9C920490-27EB-4CB0-A366-6E6A4860A050}" type="presOf" srcId="{805EE43C-5DFA-401E-90C5-A81F3A6BF9B1}" destId="{D6F46416-BAFF-4875-8277-58C653136B18}" srcOrd="0" destOrd="0" presId="urn:microsoft.com/office/officeart/2005/8/layout/vList5"/>
     <dgm:cxn modelId="{FDDA9257-4EA3-4720-8B5B-7054320BC7FC}" srcId="{5167EE63-F643-402E-B735-68AD64FE5887}" destId="{ED528340-A97D-4BDD-8433-B78C8FF66863}" srcOrd="2" destOrd="0" parTransId="{EB2A6F2E-E759-4EC1-AF94-C02267D963CC}" sibTransId="{294AAF1B-45E5-4173-A536-FD52BF954038}"/>
-    <dgm:cxn modelId="{BEDD605F-C005-4B01-849B-1488D2D5D7FB}" type="presOf" srcId="{5167EE63-F643-402E-B735-68AD64FE5887}" destId="{071BB497-63FB-42C0-80DA-D8CD8D1BF645}" srcOrd="0" destOrd="0" presId="urn:microsoft.com/office/officeart/2005/8/layout/vList5"/>
+    <dgm:cxn modelId="{3900ECAC-3467-4B8B-8640-40D996B2B673}" type="presOf" srcId="{ED528340-A97D-4BDD-8433-B78C8FF66863}" destId="{0C8FA1BA-8E49-48CC-B42E-924D603199BC}" srcOrd="0" destOrd="2" presId="urn:microsoft.com/office/officeart/2005/8/layout/vList5"/>
     <dgm:cxn modelId="{DED13B48-2BFD-4FA0-80B7-BD84B38ADB7D}" srcId="{1F0380D3-DF18-4BE3-8843-002A625287E5}" destId="{A71B2169-E0E2-441C-A4E4-AF320A5A9857}" srcOrd="1" destOrd="0" parTransId="{F8AC81D4-18EA-410F-9AB6-9DDE65268B7A}" sibTransId="{88D71919-1995-4E5E-8FCD-061365200D3A}"/>
-    <dgm:cxn modelId="{A0C6CDD3-3241-4EE3-B40E-4DAA7F5A6329}" type="presOf" srcId="{A71B2169-E0E2-441C-A4E4-AF320A5A9857}" destId="{E5BA21F6-0D69-45F8-BA2D-17C200183556}" srcOrd="0" destOrd="0" presId="urn:microsoft.com/office/officeart/2005/8/layout/vList5"/>
     <dgm:cxn modelId="{C61E7B5D-14A3-43DE-8709-501537A566E5}" srcId="{1F0380D3-DF18-4BE3-8843-002A625287E5}" destId="{5167EE63-F643-402E-B735-68AD64FE5887}" srcOrd="0" destOrd="0" parTransId="{BAE1154C-7894-43B4-8C87-6088215E001C}" sibTransId="{37F5C3BE-3E40-4CF1-A014-B52E926366CB}"/>
-    <dgm:cxn modelId="{74FDCA9C-4813-478B-83C5-B4CD82A493E5}" type="presOf" srcId="{1F0380D3-DF18-4BE3-8843-002A625287E5}" destId="{1F665940-6601-47DD-96FF-E038195D77C4}" srcOrd="0" destOrd="0" presId="urn:microsoft.com/office/officeart/2005/8/layout/vList5"/>
-    <dgm:cxn modelId="{35EA6CAF-1D7C-472D-BB54-3EEFF5387D1C}" type="presOf" srcId="{ED528340-A97D-4BDD-8433-B78C8FF66863}" destId="{0C8FA1BA-8E49-48CC-B42E-924D603199BC}" srcOrd="0" destOrd="2" presId="urn:microsoft.com/office/officeart/2005/8/layout/vList5"/>
-    <dgm:cxn modelId="{A7B99161-6683-4F13-9046-F1B2B6932637}" type="presOf" srcId="{9C8282CE-F258-46FB-B507-95ABB09F47D3}" destId="{D6F46416-BAFF-4875-8277-58C653136B18}" srcOrd="0" destOrd="1" presId="urn:microsoft.com/office/officeart/2005/8/layout/vList5"/>
-    <dgm:cxn modelId="{C2058876-86C4-4A02-9738-5C256C41AA78}" type="presOf" srcId="{FE989A84-BB86-4F1D-ACA5-96996D65ED2F}" destId="{D6F46416-BAFF-4875-8277-58C653136B18}" srcOrd="0" destOrd="2" presId="urn:microsoft.com/office/officeart/2005/8/layout/vList5"/>
+    <dgm:cxn modelId="{1C9010E6-C8B8-4CDF-AB88-819B82641755}" type="presOf" srcId="{1F0380D3-DF18-4BE3-8843-002A625287E5}" destId="{1F665940-6601-47DD-96FF-E038195D77C4}" srcOrd="0" destOrd="0" presId="urn:microsoft.com/office/officeart/2005/8/layout/vList5"/>
+    <dgm:cxn modelId="{365A1F55-9B01-4FC9-8B01-9490042ADFAC}" type="presOf" srcId="{A71B2169-E0E2-441C-A4E4-AF320A5A9857}" destId="{E5BA21F6-0D69-45F8-BA2D-17C200183556}" srcOrd="0" destOrd="0" presId="urn:microsoft.com/office/officeart/2005/8/layout/vList5"/>
+    <dgm:cxn modelId="{2A8A5B1F-23FF-4C13-B006-CBA98105373F}" type="presOf" srcId="{5167EE63-F643-402E-B735-68AD64FE5887}" destId="{071BB497-63FB-42C0-80DA-D8CD8D1BF645}" srcOrd="0" destOrd="0" presId="urn:microsoft.com/office/officeart/2005/8/layout/vList5"/>
+    <dgm:cxn modelId="{C1773705-C596-4B8C-A7C3-BC322778E56C}" type="presOf" srcId="{805EE43C-5DFA-401E-90C5-A81F3A6BF9B1}" destId="{D6F46416-BAFF-4875-8277-58C653136B18}" srcOrd="0" destOrd="0" presId="urn:microsoft.com/office/officeart/2005/8/layout/vList5"/>
     <dgm:cxn modelId="{B1FFA288-552B-408E-84CE-8F8D896C03F3}" srcId="{5167EE63-F643-402E-B735-68AD64FE5887}" destId="{636B6732-9B04-4FCD-8B86-AF181910AF22}" srcOrd="1" destOrd="0" parTransId="{3D2E05A6-546A-41DF-B979-E4533369E387}" sibTransId="{0BD6FD8B-5EB6-4866-852A-65DEDB01F357}"/>
     <dgm:cxn modelId="{67EBB09D-7A21-4F35-950B-1541F6DFDE36}" srcId="{A71B2169-E0E2-441C-A4E4-AF320A5A9857}" destId="{805EE43C-5DFA-401E-90C5-A81F3A6BF9B1}" srcOrd="0" destOrd="0" parTransId="{1D0E0849-BA68-4FD5-80ED-73AC302BFBAF}" sibTransId="{E3ADF868-6EDF-4F27-9677-18E01F0128DF}"/>
-    <dgm:cxn modelId="{FF2AF73E-726B-47B5-A095-4E3992711933}" type="presOf" srcId="{636B6732-9B04-4FCD-8B86-AF181910AF22}" destId="{0C8FA1BA-8E49-48CC-B42E-924D603199BC}" srcOrd="0" destOrd="1" presId="urn:microsoft.com/office/officeart/2005/8/layout/vList5"/>
+    <dgm:cxn modelId="{A86528B3-E5B1-4F54-B2C6-1C8AC1E6D964}" type="presOf" srcId="{FE989A84-BB86-4F1D-ACA5-96996D65ED2F}" destId="{D6F46416-BAFF-4875-8277-58C653136B18}" srcOrd="0" destOrd="2" presId="urn:microsoft.com/office/officeart/2005/8/layout/vList5"/>
     <dgm:cxn modelId="{B1734500-86AA-4EC9-8A1C-3776D35D243B}" srcId="{A71B2169-E0E2-441C-A4E4-AF320A5A9857}" destId="{9C8282CE-F258-46FB-B507-95ABB09F47D3}" srcOrd="1" destOrd="0" parTransId="{A75F148C-8029-41FB-86BE-918EB01B4D08}" sibTransId="{98D7C838-28B6-47C0-AD57-A6DE823B8CA9}"/>
-    <dgm:cxn modelId="{DF5DE586-E709-4A42-890A-B55FF21D14D5}" type="presOf" srcId="{B8539639-9C6F-4E88-9A60-C6204AB5B788}" destId="{0C8FA1BA-8E49-48CC-B42E-924D603199BC}" srcOrd="0" destOrd="0" presId="urn:microsoft.com/office/officeart/2005/8/layout/vList5"/>
+    <dgm:cxn modelId="{09F0B28C-BC73-4FE9-971C-9163FE2C6638}" type="presOf" srcId="{B8539639-9C6F-4E88-9A60-C6204AB5B788}" destId="{0C8FA1BA-8E49-48CC-B42E-924D603199BC}" srcOrd="0" destOrd="0" presId="urn:microsoft.com/office/officeart/2005/8/layout/vList5"/>
     <dgm:cxn modelId="{F16B49F4-9BC0-4C55-B993-0E6F21F1B5AD}" srcId="{A71B2169-E0E2-441C-A4E4-AF320A5A9857}" destId="{FE989A84-BB86-4F1D-ACA5-96996D65ED2F}" srcOrd="2" destOrd="0" parTransId="{0094FA83-748F-41CD-ABDD-036A568220DA}" sibTransId="{7FCA2038-D249-4DFF-A5BD-EECC6C900638}"/>
-    <dgm:cxn modelId="{CE15F3C9-EEE7-4459-AFA7-B9F213CC90AF}" type="presParOf" srcId="{1F665940-6601-47DD-96FF-E038195D77C4}" destId="{21117261-ACF5-4A5A-A875-69FE15D4F317}" srcOrd="0" destOrd="0" presId="urn:microsoft.com/office/officeart/2005/8/layout/vList5"/>
-    <dgm:cxn modelId="{8D0F4CBD-0DF6-4112-BC44-08DEB401F07D}" type="presParOf" srcId="{21117261-ACF5-4A5A-A875-69FE15D4F317}" destId="{071BB497-63FB-42C0-80DA-D8CD8D1BF645}" srcOrd="0" destOrd="0" presId="urn:microsoft.com/office/officeart/2005/8/layout/vList5"/>
-    <dgm:cxn modelId="{E72A3638-A583-4DDE-B7ED-C89CC4F59F9F}" type="presParOf" srcId="{21117261-ACF5-4A5A-A875-69FE15D4F317}" destId="{0C8FA1BA-8E49-48CC-B42E-924D603199BC}" srcOrd="1" destOrd="0" presId="urn:microsoft.com/office/officeart/2005/8/layout/vList5"/>
-    <dgm:cxn modelId="{9496B3B7-A112-4A54-ADEC-BD53DA0B64A4}" type="presParOf" srcId="{1F665940-6601-47DD-96FF-E038195D77C4}" destId="{BEEA7429-7A85-45AD-8FD8-5815466A4435}" srcOrd="1" destOrd="0" presId="urn:microsoft.com/office/officeart/2005/8/layout/vList5"/>
-    <dgm:cxn modelId="{E9CCE6FD-AC4A-474B-AA3B-EF61FC26C4E9}" type="presParOf" srcId="{1F665940-6601-47DD-96FF-E038195D77C4}" destId="{B543594C-8553-4E98-949A-76A77ADD94C4}" srcOrd="2" destOrd="0" presId="urn:microsoft.com/office/officeart/2005/8/layout/vList5"/>
-    <dgm:cxn modelId="{A06FD994-AB97-4EF6-9238-45D2307CCFFE}" type="presParOf" srcId="{B543594C-8553-4E98-949A-76A77ADD94C4}" destId="{E5BA21F6-0D69-45F8-BA2D-17C200183556}" srcOrd="0" destOrd="0" presId="urn:microsoft.com/office/officeart/2005/8/layout/vList5"/>
-    <dgm:cxn modelId="{16B56FAD-CAA5-4C68-84E9-0BE79674221D}" type="presParOf" srcId="{B543594C-8553-4E98-949A-76A77ADD94C4}" destId="{D6F46416-BAFF-4875-8277-58C653136B18}" srcOrd="1" destOrd="0" presId="urn:microsoft.com/office/officeart/2005/8/layout/vList5"/>
+    <dgm:cxn modelId="{4DB20A53-4334-4971-8F4D-B777F9BFC9D5}" type="presOf" srcId="{636B6732-9B04-4FCD-8B86-AF181910AF22}" destId="{0C8FA1BA-8E49-48CC-B42E-924D603199BC}" srcOrd="0" destOrd="1" presId="urn:microsoft.com/office/officeart/2005/8/layout/vList5"/>
+    <dgm:cxn modelId="{FF704BB8-E17F-4F54-B0D4-A2A843860E89}" type="presOf" srcId="{9C8282CE-F258-46FB-B507-95ABB09F47D3}" destId="{D6F46416-BAFF-4875-8277-58C653136B18}" srcOrd="0" destOrd="1" presId="urn:microsoft.com/office/officeart/2005/8/layout/vList5"/>
+    <dgm:cxn modelId="{959E0B10-B5AC-418A-935C-C192FD942BE7}" type="presParOf" srcId="{1F665940-6601-47DD-96FF-E038195D77C4}" destId="{21117261-ACF5-4A5A-A875-69FE15D4F317}" srcOrd="0" destOrd="0" presId="urn:microsoft.com/office/officeart/2005/8/layout/vList5"/>
+    <dgm:cxn modelId="{9541370B-62B1-4D7E-897E-8BC7A8D1599A}" type="presParOf" srcId="{21117261-ACF5-4A5A-A875-69FE15D4F317}" destId="{071BB497-63FB-42C0-80DA-D8CD8D1BF645}" srcOrd="0" destOrd="0" presId="urn:microsoft.com/office/officeart/2005/8/layout/vList5"/>
+    <dgm:cxn modelId="{7290EC3B-23C5-4483-8A9B-F6BF576C54D2}" type="presParOf" srcId="{21117261-ACF5-4A5A-A875-69FE15D4F317}" destId="{0C8FA1BA-8E49-48CC-B42E-924D603199BC}" srcOrd="1" destOrd="0" presId="urn:microsoft.com/office/officeart/2005/8/layout/vList5"/>
+    <dgm:cxn modelId="{9F84C965-609A-4074-ACD4-097055E54978}" type="presParOf" srcId="{1F665940-6601-47DD-96FF-E038195D77C4}" destId="{BEEA7429-7A85-45AD-8FD8-5815466A4435}" srcOrd="1" destOrd="0" presId="urn:microsoft.com/office/officeart/2005/8/layout/vList5"/>
+    <dgm:cxn modelId="{AAD7A994-D55D-49D1-B422-B35B36EB899C}" type="presParOf" srcId="{1F665940-6601-47DD-96FF-E038195D77C4}" destId="{B543594C-8553-4E98-949A-76A77ADD94C4}" srcOrd="2" destOrd="0" presId="urn:microsoft.com/office/officeart/2005/8/layout/vList5"/>
+    <dgm:cxn modelId="{D187219A-F7CB-4DBD-8C94-812899F488E0}" type="presParOf" srcId="{B543594C-8553-4E98-949A-76A77ADD94C4}" destId="{E5BA21F6-0D69-45F8-BA2D-17C200183556}" srcOrd="0" destOrd="0" presId="urn:microsoft.com/office/officeart/2005/8/layout/vList5"/>
+    <dgm:cxn modelId="{37B05D92-90F3-4237-B9D2-F04F2E6E1A81}" type="presParOf" srcId="{B543594C-8553-4E98-949A-76A77ADD94C4}" destId="{D6F46416-BAFF-4875-8277-58C653136B18}" srcOrd="1" destOrd="0" presId="urn:microsoft.com/office/officeart/2005/8/layout/vList5"/>
   </dgm:cxnLst>
   <dgm:bg/>
   <dgm:whole/>
@@ -14241,7 +14327,7 @@
           </a:pPr>
           <a:r>
             <a:rPr lang="en-US" sz="1300" kern="1200"/>
-            <a:t>PhysicsManager, ParticleSystemsManager</a:t>
+            <a:t>PhysicsManager, ParticleSystemsManager, PhysicsInterface</a:t>
           </a:r>
         </a:p>
       </dsp:txBody>
@@ -14781,7 +14867,7 @@
           </a:pPr>
           <a:r>
             <a:rPr lang="en-US" sz="1300" kern="1200"/>
-            <a:t>LogicManager, AiManager, PathFinder</a:t>
+            <a:t>LogicManager, LuaManager, LuaInterface, LogicInterface</a:t>
           </a:r>
         </a:p>
       </dsp:txBody>
@@ -14961,7 +15047,7 @@
           </a:pPr>
           <a:r>
             <a:rPr lang="en-US" sz="1300" kern="1200"/>
-            <a:t>EntityManager, EnemyManager, PlayerManager, ItemManager</a:t>
+            <a:t>EntityManager, EnemyManager, PlayerManager, ItemManager, EntityInterface</a:t>
           </a:r>
         </a:p>
       </dsp:txBody>
@@ -30302,7 +30388,7 @@
 </file>
 
 <file path=customXml/itemProps1.xml><?xml version="1.0" encoding="utf-8"?>
-<ds:datastoreItem xmlns:ds="http://schemas.openxmlformats.org/officeDocument/2006/customXml" ds:itemID="{D7380F73-4DAF-43A5-BF03-93972B6178FA}">
+<ds:datastoreItem xmlns:ds="http://schemas.openxmlformats.org/officeDocument/2006/customXml" ds:itemID="{4C803E0F-D747-42B7-9F36-1E249B1E0F96}">
   <ds:schemaRefs>
     <ds:schemaRef ds:uri="http://schemas.openxmlformats.org/officeDocument/2006/bibliography"/>
   </ds:schemaRefs>

</xml_diff>

<commit_message>
+ New version, with Audio manager and events system
</commit_message>
<xml_diff>
--- a/docs/ClassDiagram.docx
+++ b/docs/ClassDiagram.docx
@@ -20,11 +20,6 @@
       </w:r>
     </w:p>
     <w:p>
-      <w:pPr>
-        <w:rPr>
-          <w:u w:val="single"/>
-        </w:rPr>
-      </w:pPr>
       <w:r>
         <w:rPr>
           <w:noProof/>
@@ -33,7 +28,7 @@
         <w:drawing>
           <wp:inline distT="0" distB="0" distL="0" distR="0">
             <wp:extent cx="5486400" cy="6915150"/>
-            <wp:effectExtent l="57150" t="0" r="57150" b="38100"/>
+            <wp:effectExtent l="57150" t="0" r="19050" b="38100"/>
             <wp:docPr id="15" name="Diagram 15"/>
             <wp:cNvGraphicFramePr/>
             <a:graphic xmlns:a="http://schemas.openxmlformats.org/drawingml/2006/main">
@@ -323,7 +318,51 @@
         <w:t xml:space="preserve"> </w:t>
       </w:r>
     </w:p>
-    <w:p/>
+    <w:p>
+      <w:pPr>
+        <w:pStyle w:val="Subttulo"/>
+      </w:pPr>
+      <w:r>
+        <w:t>Events</w:t>
+      </w:r>
+    </w:p>
+    <w:p>
+      <w:r>
+        <w:t xml:space="preserve">The </w:t>
+      </w:r>
+      <w:proofErr w:type="spellStart"/>
+      <w:r>
+        <w:t>EventsManager</w:t>
+      </w:r>
+      <w:proofErr w:type="spellEnd"/>
+      <w:r>
+        <w:t xml:space="preserve"> is the class that manages the events engine, which is the inter-communication system between different entities/manages in the game. Classes that want to be able to receive/raise events will have to implement the </w:t>
+      </w:r>
+      <w:proofErr w:type="spellStart"/>
+      <w:r>
+        <w:t>EventsInterface</w:t>
+      </w:r>
+      <w:proofErr w:type="spellEnd"/>
+      <w:r>
+        <w:t xml:space="preserve">, and subscribe to the </w:t>
+      </w:r>
+      <w:proofErr w:type="spellStart"/>
+      <w:r>
+        <w:t>EventManager</w:t>
+      </w:r>
+      <w:proofErr w:type="spellEnd"/>
+      <w:r>
+        <w:t xml:space="preserve"> in order to be able to communicate, using Event(s) and </w:t>
+      </w:r>
+      <w:proofErr w:type="spellStart"/>
+      <w:r>
+        <w:t>EventsHandler</w:t>
+      </w:r>
+      <w:proofErr w:type="spellEnd"/>
+      <w:r>
+        <w:t>(s) classes.</w:t>
+      </w:r>
+    </w:p>
     <w:p>
       <w:pPr>
         <w:pStyle w:val="Ttulo2"/>
@@ -452,7 +491,13 @@
         <w:pStyle w:val="Ttulo1"/>
       </w:pPr>
     </w:p>
-    <w:p/>
+    <w:p>
+      <w:pPr>
+        <w:rPr>
+          <w:u w:val="single"/>
+        </w:rPr>
+      </w:pPr>
+    </w:p>
     <w:p/>
     <w:p/>
     <w:p>
@@ -474,8 +519,8 @@
         </w:rPr>
         <w:drawing>
           <wp:inline distT="0" distB="0" distL="0" distR="0">
-            <wp:extent cx="3171825" cy="2200275"/>
-            <wp:effectExtent l="19050" t="0" r="9525" b="0"/>
+            <wp:extent cx="6210300" cy="1981200"/>
+            <wp:effectExtent l="38100" t="0" r="19050" b="0"/>
             <wp:docPr id="22" name="Diagram 16"/>
             <wp:cNvGraphicFramePr/>
             <a:graphic xmlns:a="http://schemas.openxmlformats.org/drawingml/2006/main">
@@ -486,27 +531,9 @@
           </wp:inline>
         </w:drawing>
       </w:r>
-    </w:p>
-    <w:p>
-      <w:pPr>
-        <w:rPr>
-          <w:rFonts w:asciiTheme="majorHAnsi" w:eastAsiaTheme="majorEastAsia" w:hAnsiTheme="majorHAnsi" w:cstheme="majorBidi"/>
-          <w:i/>
-          <w:iCs/>
-          <w:color w:val="4F81BD" w:themeColor="accent1"/>
-          <w:spacing w:val="15"/>
-          <w:sz w:val="24"/>
-          <w:szCs w:val="24"/>
-        </w:rPr>
-      </w:pPr>
       <w:r>
         <w:br w:type="page"/>
       </w:r>
-    </w:p>
-    <w:p>
-      <w:pPr>
-        <w:pStyle w:val="Subttulo"/>
-      </w:pPr>
       <w:r>
         <w:lastRenderedPageBreak/>
         <w:t>The Loop</w:t>
@@ -1507,6 +1534,308 @@
         <w:t>.</w:t>
       </w:r>
     </w:p>
+    <w:p>
+      <w:pPr>
+        <w:pStyle w:val="Ttulo2"/>
+      </w:pPr>
+      <w:r>
+        <w:t>Audio System</w:t>
+      </w:r>
+    </w:p>
+    <w:p>
+      <w:r>
+        <w:rPr>
+          <w:noProof/>
+          <w:lang w:val="es-ES" w:eastAsia="es-ES"/>
+        </w:rPr>
+        <w:drawing>
+          <wp:inline distT="0" distB="0" distL="0" distR="0">
+            <wp:extent cx="4752975" cy="4305300"/>
+            <wp:effectExtent l="19050" t="0" r="9525" b="0"/>
+            <wp:docPr id="12" name="Imagen 5"/>
+            <wp:cNvGraphicFramePr>
+              <a:graphicFrameLocks xmlns:a="http://schemas.openxmlformats.org/drawingml/2006/main" noChangeAspect="1"/>
+            </wp:cNvGraphicFramePr>
+            <a:graphic xmlns:a="http://schemas.openxmlformats.org/drawingml/2006/main">
+              <a:graphicData uri="http://schemas.openxmlformats.org/drawingml/2006/picture">
+                <pic:pic xmlns:pic="http://schemas.openxmlformats.org/drawingml/2006/picture">
+                  <pic:nvPicPr>
+                    <pic:cNvPr id="0" name="Picture 5"/>
+                    <pic:cNvPicPr>
+                      <a:picLocks noChangeAspect="1" noChangeArrowheads="1"/>
+                    </pic:cNvPicPr>
+                  </pic:nvPicPr>
+                  <pic:blipFill>
+                    <a:blip r:embed="rId61" cstate="print"/>
+                    <a:srcRect/>
+                    <a:stretch>
+                      <a:fillRect/>
+                    </a:stretch>
+                  </pic:blipFill>
+                  <pic:spPr bwMode="auto">
+                    <a:xfrm>
+                      <a:off x="0" y="0"/>
+                      <a:ext cx="4752975" cy="4305300"/>
+                    </a:xfrm>
+                    <a:prstGeom prst="rect">
+                      <a:avLst/>
+                    </a:prstGeom>
+                    <a:noFill/>
+                    <a:ln w="9525">
+                      <a:noFill/>
+                      <a:miter lim="800000"/>
+                      <a:headEnd/>
+                      <a:tailEnd/>
+                    </a:ln>
+                  </pic:spPr>
+                </pic:pic>
+              </a:graphicData>
+            </a:graphic>
+          </wp:inline>
+        </w:drawing>
+      </w:r>
+    </w:p>
+    <w:p>
+      <w:r>
+        <w:t xml:space="preserve">The Audio system is based on FMOD, and relies on a couple of classes. The main class is the </w:t>
+      </w:r>
+      <w:proofErr w:type="spellStart"/>
+      <w:r>
+        <w:t>AudioManager</w:t>
+      </w:r>
+      <w:proofErr w:type="spellEnd"/>
+      <w:r>
+        <w:t xml:space="preserve">. Its role is to manager all the sounds, react to the events, and export basic functionalities like </w:t>
+      </w:r>
+      <w:proofErr w:type="spellStart"/>
+      <w:proofErr w:type="gramStart"/>
+      <w:r>
+        <w:t>playSound</w:t>
+      </w:r>
+      <w:proofErr w:type="spellEnd"/>
+      <w:r>
+        <w:t>(</w:t>
+      </w:r>
+      <w:proofErr w:type="gramEnd"/>
+      <w:r>
+        <w:t xml:space="preserve">), </w:t>
+      </w:r>
+      <w:proofErr w:type="spellStart"/>
+      <w:r>
+        <w:t>stopSound</w:t>
+      </w:r>
+      <w:proofErr w:type="spellEnd"/>
+      <w:r>
+        <w:t xml:space="preserve">(), </w:t>
+      </w:r>
+      <w:proofErr w:type="spellStart"/>
+      <w:r>
+        <w:t>createSound</w:t>
+      </w:r>
+      <w:proofErr w:type="spellEnd"/>
+      <w:r>
+        <w:t>() …</w:t>
+      </w:r>
+    </w:p>
+    <w:p>
+      <w:r>
+        <w:t xml:space="preserve">Every sound will have its own </w:t>
+      </w:r>
+      <w:proofErr w:type="spellStart"/>
+      <w:r>
+        <w:t>SoundInstance</w:t>
+      </w:r>
+      <w:proofErr w:type="spellEnd"/>
+      <w:r>
+        <w:t xml:space="preserve">, and every time a sound has to be played, a specific </w:t>
+      </w:r>
+      <w:proofErr w:type="spellStart"/>
+      <w:r>
+        <w:t>ChannelInstance</w:t>
+      </w:r>
+      <w:proofErr w:type="spellEnd"/>
+      <w:r>
+        <w:t xml:space="preserve"> will be assigned to the </w:t>
+      </w:r>
+      <w:proofErr w:type="spellStart"/>
+      <w:r>
+        <w:t>SceneNode</w:t>
+      </w:r>
+      <w:proofErr w:type="spellEnd"/>
+      <w:r>
+        <w:t xml:space="preserve"> where the sound has to be played in the 3D world.</w:t>
+      </w:r>
+    </w:p>
+    <w:p>
+      <w:r>
+        <w:t>Like any other manager, it is event enabled, and can be controlled through LUA scripts.</w:t>
+      </w:r>
+    </w:p>
+    <w:p>
+      <w:pPr>
+        <w:pStyle w:val="Ttulo2"/>
+      </w:pPr>
+      <w:r>
+        <w:lastRenderedPageBreak/>
+        <w:t>Event System</w:t>
+      </w:r>
+    </w:p>
+    <w:p>
+      <w:r>
+        <w:rPr>
+          <w:noProof/>
+          <w:lang w:val="es-ES" w:eastAsia="es-ES"/>
+        </w:rPr>
+        <w:drawing>
+          <wp:inline distT="0" distB="0" distL="0" distR="0">
+            <wp:extent cx="5667375" cy="6696075"/>
+            <wp:effectExtent l="19050" t="0" r="9525" b="0"/>
+            <wp:docPr id="11" name="Imagen 2"/>
+            <wp:cNvGraphicFramePr>
+              <a:graphicFrameLocks xmlns:a="http://schemas.openxmlformats.org/drawingml/2006/main" noChangeAspect="1"/>
+            </wp:cNvGraphicFramePr>
+            <a:graphic xmlns:a="http://schemas.openxmlformats.org/drawingml/2006/main">
+              <a:graphicData uri="http://schemas.openxmlformats.org/drawingml/2006/picture">
+                <pic:pic xmlns:pic="http://schemas.openxmlformats.org/drawingml/2006/picture">
+                  <pic:nvPicPr>
+                    <pic:cNvPr id="0" name="Picture 2"/>
+                    <pic:cNvPicPr>
+                      <a:picLocks noChangeAspect="1" noChangeArrowheads="1"/>
+                    </pic:cNvPicPr>
+                  </pic:nvPicPr>
+                  <pic:blipFill>
+                    <a:blip r:embed="rId62" cstate="print"/>
+                    <a:srcRect/>
+                    <a:stretch>
+                      <a:fillRect/>
+                    </a:stretch>
+                  </pic:blipFill>
+                  <pic:spPr bwMode="auto">
+                    <a:xfrm>
+                      <a:off x="0" y="0"/>
+                      <a:ext cx="5667375" cy="6696075"/>
+                    </a:xfrm>
+                    <a:prstGeom prst="rect">
+                      <a:avLst/>
+                    </a:prstGeom>
+                    <a:noFill/>
+                    <a:ln w="9525">
+                      <a:noFill/>
+                      <a:miter lim="800000"/>
+                      <a:headEnd/>
+                      <a:tailEnd/>
+                    </a:ln>
+                  </pic:spPr>
+                </pic:pic>
+              </a:graphicData>
+            </a:graphic>
+          </wp:inline>
+        </w:drawing>
+      </w:r>
+    </w:p>
+    <w:p>
+      <w:r>
+        <w:t xml:space="preserve">The Events system provides the event feature in the game. Events are the way different modules (e.g. Managers) communicate each other. Core of the system is the </w:t>
+      </w:r>
+      <w:proofErr w:type="spellStart"/>
+      <w:r>
+        <w:t>EventsManager</w:t>
+      </w:r>
+      <w:proofErr w:type="spellEnd"/>
+      <w:r>
+        <w:t xml:space="preserve"> class. This class manages the events queue and all the registered listeners/handlers.</w:t>
+      </w:r>
+      <w:r>
+        <w:t xml:space="preserve"> </w:t>
+      </w:r>
+    </w:p>
+    <w:p>
+      <w:r>
+        <w:t xml:space="preserve">A class that implements the </w:t>
+      </w:r>
+      <w:proofErr w:type="spellStart"/>
+      <w:r>
+        <w:t>EventsInterface</w:t>
+      </w:r>
+      <w:proofErr w:type="spellEnd"/>
+      <w:r>
+        <w:t xml:space="preserve"> can be registered to the manager through the </w:t>
+      </w:r>
+      <w:proofErr w:type="spellStart"/>
+      <w:proofErr w:type="gramStart"/>
+      <w:r>
+        <w:t>registerInterface</w:t>
+      </w:r>
+      <w:proofErr w:type="spellEnd"/>
+      <w:r>
+        <w:t>(</w:t>
+      </w:r>
+      <w:proofErr w:type="gramEnd"/>
+      <w:r>
+        <w:t xml:space="preserve">) method. This method will register the class as listener and sender. </w:t>
+      </w:r>
+    </w:p>
+    <w:p>
+      <w:r>
+        <w:lastRenderedPageBreak/>
+        <w:t xml:space="preserve">An </w:t>
+      </w:r>
+      <w:proofErr w:type="spellStart"/>
+      <w:r>
+        <w:t>EventsInterface</w:t>
+      </w:r>
+      <w:proofErr w:type="spellEnd"/>
+      <w:r>
+        <w:t xml:space="preserve"> will register one or more methods that the </w:t>
+      </w:r>
+      <w:proofErr w:type="spellStart"/>
+      <w:r>
+        <w:t>EventsManager</w:t>
+      </w:r>
+      <w:proofErr w:type="spellEnd"/>
+      <w:r>
+        <w:t xml:space="preserve"> will call when a give </w:t>
+      </w:r>
+      <w:proofErr w:type="spellStart"/>
+      <w:r>
+        <w:t>envent</w:t>
+      </w:r>
+      <w:proofErr w:type="spellEnd"/>
+      <w:r>
+        <w:t xml:space="preserve"> happens. </w:t>
+      </w:r>
+    </w:p>
+    <w:p>
+      <w:r>
+        <w:t xml:space="preserve">Whenever an </w:t>
+      </w:r>
+      <w:proofErr w:type="spellStart"/>
+      <w:r>
+        <w:t>EventsInterface</w:t>
+      </w:r>
+      <w:proofErr w:type="spellEnd"/>
+      <w:r>
+        <w:t xml:space="preserve"> will raise an event (using the </w:t>
+      </w:r>
+      <w:proofErr w:type="spellStart"/>
+      <w:proofErr w:type="gramStart"/>
+      <w:r>
+        <w:t>raiseEvent</w:t>
+      </w:r>
+      <w:proofErr w:type="spellEnd"/>
+      <w:r>
+        <w:t>(</w:t>
+      </w:r>
+      <w:proofErr w:type="gramEnd"/>
+      <w:r>
+        <w:t>) method),  the event itself will be added to the events priority queue, and the manager will dispatch it to all the handlers that have been registered for this event type.</w:t>
+      </w:r>
+    </w:p>
+    <w:p>
+      <w:r>
+        <w:t>This approach helps to have independent modules, and allows a more generic way of dealing with events that can happen during the game.</w:t>
+      </w:r>
+    </w:p>
     <w:sectPr>
       <w:pgSz w:w="12240" w:h="15840"/>
       <w:pgMar w:top="1440" w:right="1440" w:bottom="1440" w:left="1440" w:header="720" w:footer="720" w:gutter="0"/>
@@ -9332,7 +9661,7 @@
         <a:p>
           <a:r>
             <a:rPr lang="en-US"/>
-            <a:t>AudioManager</a:t>
+            <a:t>AudioManager, Sound, Channel</a:t>
           </a:r>
         </a:p>
       </dgm:t>
@@ -9808,10 +10137,24 @@
     <dgm:pt modelId="{21311B90-D7C7-4175-A8FA-8B5F3D255C05}" type="parTrans" cxnId="{AD4E3F40-1BE1-4908-AB44-18524C9FCE3A}">
       <dgm:prSet/>
       <dgm:spPr/>
+      <dgm:t>
+        <a:bodyPr/>
+        <a:lstStyle/>
+        <a:p>
+          <a:endParaRPr lang="es-ES"/>
+        </a:p>
+      </dgm:t>
     </dgm:pt>
     <dgm:pt modelId="{277EACFC-7314-4134-8080-97802B1C0DAF}" type="sibTrans" cxnId="{AD4E3F40-1BE1-4908-AB44-18524C9FCE3A}">
       <dgm:prSet/>
       <dgm:spPr/>
+      <dgm:t>
+        <a:bodyPr/>
+        <a:lstStyle/>
+        <a:p>
+          <a:endParaRPr lang="es-ES"/>
+        </a:p>
+      </dgm:t>
     </dgm:pt>
     <dgm:pt modelId="{8CE09A01-7F17-4EA4-B2BB-B74EBE18CCA2}">
       <dgm:prSet phldrT="[Text]"/>
@@ -9830,8 +10173,66 @@
     <dgm:pt modelId="{03F518EE-42AB-4EA0-8A2D-3C6879BCC9C9}" type="parTrans" cxnId="{D977513E-75FA-44DA-AF2B-86D5F3A01FC9}">
       <dgm:prSet/>
       <dgm:spPr/>
+      <dgm:t>
+        <a:bodyPr/>
+        <a:lstStyle/>
+        <a:p>
+          <a:endParaRPr lang="es-ES"/>
+        </a:p>
+      </dgm:t>
     </dgm:pt>
     <dgm:pt modelId="{5711C3C4-669C-4BFD-9E46-75D29B0357B1}" type="sibTrans" cxnId="{D977513E-75FA-44DA-AF2B-86D5F3A01FC9}">
+      <dgm:prSet/>
+      <dgm:spPr/>
+      <dgm:t>
+        <a:bodyPr/>
+        <a:lstStyle/>
+        <a:p>
+          <a:endParaRPr lang="es-ES"/>
+        </a:p>
+      </dgm:t>
+    </dgm:pt>
+    <dgm:pt modelId="{483C269F-778D-49A6-9139-677635F1230F}">
+      <dgm:prSet phldrT="[Text]"/>
+      <dgm:spPr/>
+      <dgm:t>
+        <a:bodyPr/>
+        <a:lstStyle/>
+        <a:p>
+          <a:r>
+            <a:rPr lang="en-US"/>
+            <a:t>Events</a:t>
+          </a:r>
+        </a:p>
+      </dgm:t>
+    </dgm:pt>
+    <dgm:pt modelId="{35D43F88-4E21-452C-BBB2-BA452A804447}" type="parTrans" cxnId="{5884423A-B061-4F56-8D93-09C65D81BF6C}">
+      <dgm:prSet/>
+      <dgm:spPr/>
+    </dgm:pt>
+    <dgm:pt modelId="{41AB71CB-B95A-4141-A70F-C04720326E33}" type="sibTrans" cxnId="{5884423A-B061-4F56-8D93-09C65D81BF6C}">
+      <dgm:prSet/>
+      <dgm:spPr/>
+    </dgm:pt>
+    <dgm:pt modelId="{B533F345-529A-4328-AE4C-5E4A6612A3A9}">
+      <dgm:prSet phldrT="[Text]"/>
+      <dgm:spPr/>
+      <dgm:t>
+        <a:bodyPr/>
+        <a:lstStyle/>
+        <a:p>
+          <a:r>
+            <a:rPr lang="en-US"/>
+            <a:t>EventsManager, EventsInterface, EventsHandler, Event</a:t>
+          </a:r>
+        </a:p>
+      </dgm:t>
+    </dgm:pt>
+    <dgm:pt modelId="{9DD62AB8-AD16-4807-9399-25B9715971D8}" type="parTrans" cxnId="{E420E454-43E9-471D-94FA-A88626ADB4BE}">
+      <dgm:prSet/>
+      <dgm:spPr/>
+    </dgm:pt>
+    <dgm:pt modelId="{07919008-6EDC-49E0-9B23-FD9585FDAA9F}" type="sibTrans" cxnId="{E420E454-43E9-471D-94FA-A88626ADB4BE}">
       <dgm:prSet/>
       <dgm:spPr/>
     </dgm:pt>
@@ -9857,7 +10258,7 @@
       <dgm:spPr/>
     </dgm:pt>
     <dgm:pt modelId="{F7BDF93D-1F3D-4F14-8DC1-87D82AE3304F}" type="pres">
-      <dgm:prSet presAssocID="{21632EF5-BB40-457F-9755-595DAFC54FD9}" presName="parentText" presStyleLbl="node1" presStyleIdx="0" presStyleCnt="11">
+      <dgm:prSet presAssocID="{21632EF5-BB40-457F-9755-595DAFC54FD9}" presName="parentText" presStyleLbl="node1" presStyleIdx="0" presStyleCnt="12">
         <dgm:presLayoutVars>
           <dgm:chMax val="1"/>
           <dgm:bulletEnabled val="1"/>
@@ -9881,7 +10282,7 @@
       <dgm:spPr/>
     </dgm:pt>
     <dgm:pt modelId="{AC8E4F3A-7B96-497D-AAC1-D6A3B8952B7D}" type="pres">
-      <dgm:prSet presAssocID="{2A8EED88-2130-4ECF-8DA8-23B8BE11E7C3}" presName="parentText" presStyleLbl="node1" presStyleIdx="1" presStyleCnt="11">
+      <dgm:prSet presAssocID="{2A8EED88-2130-4ECF-8DA8-23B8BE11E7C3}" presName="parentText" presStyleLbl="node1" presStyleIdx="1" presStyleCnt="12">
         <dgm:presLayoutVars>
           <dgm:chMax val="1"/>
           <dgm:bulletEnabled val="1"/>
@@ -9897,7 +10298,7 @@
       </dgm:t>
     </dgm:pt>
     <dgm:pt modelId="{B5C587F6-1958-465E-8646-F5C0F8A8DAFE}" type="pres">
-      <dgm:prSet presAssocID="{2A8EED88-2130-4ECF-8DA8-23B8BE11E7C3}" presName="descendantText" presStyleLbl="alignAccFollowNode1" presStyleIdx="0" presStyleCnt="10">
+      <dgm:prSet presAssocID="{2A8EED88-2130-4ECF-8DA8-23B8BE11E7C3}" presName="descendantText" presStyleLbl="alignAccFollowNode1" presStyleIdx="0" presStyleCnt="11">
         <dgm:presLayoutVars>
           <dgm:bulletEnabled val="1"/>
         </dgm:presLayoutVars>
@@ -9920,7 +10321,7 @@
       <dgm:spPr/>
     </dgm:pt>
     <dgm:pt modelId="{D7538AC5-1F2A-45F2-BA1D-18DBB422D24A}" type="pres">
-      <dgm:prSet presAssocID="{9F9E0239-BFAF-43A9-A2C7-AAE81990214A}" presName="parentText" presStyleLbl="node1" presStyleIdx="2" presStyleCnt="11">
+      <dgm:prSet presAssocID="{9F9E0239-BFAF-43A9-A2C7-AAE81990214A}" presName="parentText" presStyleLbl="node1" presStyleIdx="2" presStyleCnt="12">
         <dgm:presLayoutVars>
           <dgm:chMax val="1"/>
           <dgm:bulletEnabled val="1"/>
@@ -9936,7 +10337,7 @@
       </dgm:t>
     </dgm:pt>
     <dgm:pt modelId="{C5F01FB5-94DB-42BC-B1C4-3B19E82B90BE}" type="pres">
-      <dgm:prSet presAssocID="{9F9E0239-BFAF-43A9-A2C7-AAE81990214A}" presName="descendantText" presStyleLbl="alignAccFollowNode1" presStyleIdx="1" presStyleCnt="10">
+      <dgm:prSet presAssocID="{9F9E0239-BFAF-43A9-A2C7-AAE81990214A}" presName="descendantText" presStyleLbl="alignAccFollowNode1" presStyleIdx="1" presStyleCnt="11">
         <dgm:presLayoutVars>
           <dgm:bulletEnabled val="1"/>
         </dgm:presLayoutVars>
@@ -9959,7 +10360,7 @@
       <dgm:spPr/>
     </dgm:pt>
     <dgm:pt modelId="{3B66D1E0-4681-4CDB-AC91-E0DC70CC477F}" type="pres">
-      <dgm:prSet presAssocID="{D655D3C9-B8FD-4C49-9028-F6DF9800EBCF}" presName="parentText" presStyleLbl="node1" presStyleIdx="3" presStyleCnt="11">
+      <dgm:prSet presAssocID="{D655D3C9-B8FD-4C49-9028-F6DF9800EBCF}" presName="parentText" presStyleLbl="node1" presStyleIdx="3" presStyleCnt="12">
         <dgm:presLayoutVars>
           <dgm:chMax val="1"/>
           <dgm:bulletEnabled val="1"/>
@@ -9975,7 +10376,7 @@
       </dgm:t>
     </dgm:pt>
     <dgm:pt modelId="{4650AAAC-6218-408B-9858-E1707D8ED7B0}" type="pres">
-      <dgm:prSet presAssocID="{D655D3C9-B8FD-4C49-9028-F6DF9800EBCF}" presName="descendantText" presStyleLbl="alignAccFollowNode1" presStyleIdx="2" presStyleCnt="10">
+      <dgm:prSet presAssocID="{D655D3C9-B8FD-4C49-9028-F6DF9800EBCF}" presName="descendantText" presStyleLbl="alignAccFollowNode1" presStyleIdx="2" presStyleCnt="11">
         <dgm:presLayoutVars>
           <dgm:bulletEnabled val="1"/>
         </dgm:presLayoutVars>
@@ -9998,7 +10399,7 @@
       <dgm:spPr/>
     </dgm:pt>
     <dgm:pt modelId="{0437277A-E377-406C-8A37-6F13F2E0729D}" type="pres">
-      <dgm:prSet presAssocID="{83211ED7-2513-4CB7-923D-93A3C9BD7804}" presName="parentText" presStyleLbl="node1" presStyleIdx="4" presStyleCnt="11">
+      <dgm:prSet presAssocID="{83211ED7-2513-4CB7-923D-93A3C9BD7804}" presName="parentText" presStyleLbl="node1" presStyleIdx="4" presStyleCnt="12">
         <dgm:presLayoutVars>
           <dgm:chMax val="1"/>
           <dgm:bulletEnabled val="1"/>
@@ -10014,7 +10415,7 @@
       </dgm:t>
     </dgm:pt>
     <dgm:pt modelId="{91CCA630-741D-49F6-A9BA-BACA8730BDA7}" type="pres">
-      <dgm:prSet presAssocID="{83211ED7-2513-4CB7-923D-93A3C9BD7804}" presName="descendantText" presStyleLbl="alignAccFollowNode1" presStyleIdx="3" presStyleCnt="10">
+      <dgm:prSet presAssocID="{83211ED7-2513-4CB7-923D-93A3C9BD7804}" presName="descendantText" presStyleLbl="alignAccFollowNode1" presStyleIdx="3" presStyleCnt="11">
         <dgm:presLayoutVars>
           <dgm:bulletEnabled val="1"/>
         </dgm:presLayoutVars>
@@ -10037,7 +10438,7 @@
       <dgm:spPr/>
     </dgm:pt>
     <dgm:pt modelId="{6F96EA41-2FE1-4DBE-8A53-740DA5FDC58F}" type="pres">
-      <dgm:prSet presAssocID="{A9783F24-DCB2-4B33-8F2B-65AA8F0815FB}" presName="parentText" presStyleLbl="node1" presStyleIdx="5" presStyleCnt="11">
+      <dgm:prSet presAssocID="{A9783F24-DCB2-4B33-8F2B-65AA8F0815FB}" presName="parentText" presStyleLbl="node1" presStyleIdx="5" presStyleCnt="12">
         <dgm:presLayoutVars>
           <dgm:chMax val="1"/>
           <dgm:bulletEnabled val="1"/>
@@ -10053,7 +10454,7 @@
       </dgm:t>
     </dgm:pt>
     <dgm:pt modelId="{D65F6AF6-2CBC-4F79-A1FF-B1514C888E2C}" type="pres">
-      <dgm:prSet presAssocID="{A9783F24-DCB2-4B33-8F2B-65AA8F0815FB}" presName="descendantText" presStyleLbl="alignAccFollowNode1" presStyleIdx="4" presStyleCnt="10">
+      <dgm:prSet presAssocID="{A9783F24-DCB2-4B33-8F2B-65AA8F0815FB}" presName="descendantText" presStyleLbl="alignAccFollowNode1" presStyleIdx="4" presStyleCnt="11">
         <dgm:presLayoutVars>
           <dgm:bulletEnabled val="1"/>
         </dgm:presLayoutVars>
@@ -10076,7 +10477,7 @@
       <dgm:spPr/>
     </dgm:pt>
     <dgm:pt modelId="{D0F5AFF9-B058-436C-AAA3-D01A9EB13714}" type="pres">
-      <dgm:prSet presAssocID="{710FBF9B-CF3E-4519-A7E1-B9866914748E}" presName="parentText" presStyleLbl="node1" presStyleIdx="6" presStyleCnt="11">
+      <dgm:prSet presAssocID="{710FBF9B-CF3E-4519-A7E1-B9866914748E}" presName="parentText" presStyleLbl="node1" presStyleIdx="6" presStyleCnt="12">
         <dgm:presLayoutVars>
           <dgm:chMax val="1"/>
           <dgm:bulletEnabled val="1"/>
@@ -10092,7 +10493,7 @@
       </dgm:t>
     </dgm:pt>
     <dgm:pt modelId="{3ED8D808-EDD8-493B-AA8D-A2B957CBC3AC}" type="pres">
-      <dgm:prSet presAssocID="{710FBF9B-CF3E-4519-A7E1-B9866914748E}" presName="descendantText" presStyleLbl="alignAccFollowNode1" presStyleIdx="5" presStyleCnt="10">
+      <dgm:prSet presAssocID="{710FBF9B-CF3E-4519-A7E1-B9866914748E}" presName="descendantText" presStyleLbl="alignAccFollowNode1" presStyleIdx="5" presStyleCnt="11">
         <dgm:presLayoutVars>
           <dgm:bulletEnabled val="1"/>
         </dgm:presLayoutVars>
@@ -10115,7 +10516,7 @@
       <dgm:spPr/>
     </dgm:pt>
     <dgm:pt modelId="{ED03144D-96BB-4333-943B-6905E596A1EF}" type="pres">
-      <dgm:prSet presAssocID="{CFF27896-7C31-4B93-8AE7-42E3884A82EC}" presName="parentText" presStyleLbl="node1" presStyleIdx="7" presStyleCnt="11">
+      <dgm:prSet presAssocID="{CFF27896-7C31-4B93-8AE7-42E3884A82EC}" presName="parentText" presStyleLbl="node1" presStyleIdx="7" presStyleCnt="12">
         <dgm:presLayoutVars>
           <dgm:chMax val="1"/>
           <dgm:bulletEnabled val="1"/>
@@ -10131,7 +10532,7 @@
       </dgm:t>
     </dgm:pt>
     <dgm:pt modelId="{B1F9CDF6-97A8-44A7-B1CF-AAB26646D181}" type="pres">
-      <dgm:prSet presAssocID="{CFF27896-7C31-4B93-8AE7-42E3884A82EC}" presName="descendantText" presStyleLbl="alignAccFollowNode1" presStyleIdx="6" presStyleCnt="10">
+      <dgm:prSet presAssocID="{CFF27896-7C31-4B93-8AE7-42E3884A82EC}" presName="descendantText" presStyleLbl="alignAccFollowNode1" presStyleIdx="6" presStyleCnt="11">
         <dgm:presLayoutVars>
           <dgm:bulletEnabled val="1"/>
         </dgm:presLayoutVars>
@@ -10154,7 +10555,7 @@
       <dgm:spPr/>
     </dgm:pt>
     <dgm:pt modelId="{A3BA2915-06D7-4AC5-B5A2-010E9E326B75}" type="pres">
-      <dgm:prSet presAssocID="{E9183BE5-4831-4A6C-BB02-73FF407A7D1F}" presName="parentText" presStyleLbl="node1" presStyleIdx="8" presStyleCnt="11">
+      <dgm:prSet presAssocID="{E9183BE5-4831-4A6C-BB02-73FF407A7D1F}" presName="parentText" presStyleLbl="node1" presStyleIdx="8" presStyleCnt="12">
         <dgm:presLayoutVars>
           <dgm:chMax val="1"/>
           <dgm:bulletEnabled val="1"/>
@@ -10170,7 +10571,7 @@
       </dgm:t>
     </dgm:pt>
     <dgm:pt modelId="{CD8481E6-C840-46B9-833E-C7E930442A83}" type="pres">
-      <dgm:prSet presAssocID="{E9183BE5-4831-4A6C-BB02-73FF407A7D1F}" presName="descendantText" presStyleLbl="alignAccFollowNode1" presStyleIdx="7" presStyleCnt="10">
+      <dgm:prSet presAssocID="{E9183BE5-4831-4A6C-BB02-73FF407A7D1F}" presName="descendantText" presStyleLbl="alignAccFollowNode1" presStyleIdx="7" presStyleCnt="11">
         <dgm:presLayoutVars>
           <dgm:bulletEnabled val="1"/>
         </dgm:presLayoutVars>
@@ -10193,7 +10594,7 @@
       <dgm:spPr/>
     </dgm:pt>
     <dgm:pt modelId="{D4EC4AF1-6162-4C5F-933E-9A0D07291E02}" type="pres">
-      <dgm:prSet presAssocID="{59A7D18A-6EF6-4A3A-B0B0-1B2B65AB6EBE}" presName="parentText" presStyleLbl="node1" presStyleIdx="9" presStyleCnt="11">
+      <dgm:prSet presAssocID="{59A7D18A-6EF6-4A3A-B0B0-1B2B65AB6EBE}" presName="parentText" presStyleLbl="node1" presStyleIdx="9" presStyleCnt="12">
         <dgm:presLayoutVars>
           <dgm:chMax val="1"/>
           <dgm:bulletEnabled val="1"/>
@@ -10209,7 +10610,7 @@
       </dgm:t>
     </dgm:pt>
     <dgm:pt modelId="{52BD1966-C6C2-4122-8D6F-E46F1D3D8D42}" type="pres">
-      <dgm:prSet presAssocID="{59A7D18A-6EF6-4A3A-B0B0-1B2B65AB6EBE}" presName="descendantText" presStyleLbl="alignAccFollowNode1" presStyleIdx="8" presStyleCnt="10">
+      <dgm:prSet presAssocID="{59A7D18A-6EF6-4A3A-B0B0-1B2B65AB6EBE}" presName="descendantText" presStyleLbl="alignAccFollowNode1" presStyleIdx="8" presStyleCnt="11">
         <dgm:presLayoutVars>
           <dgm:bulletEnabled val="1"/>
         </dgm:presLayoutVars>
@@ -10232,7 +10633,7 @@
       <dgm:spPr/>
     </dgm:pt>
     <dgm:pt modelId="{10712771-EEA9-46FC-889A-0EE60B2185E9}" type="pres">
-      <dgm:prSet presAssocID="{E77C2BE3-94FE-45F9-9465-B1E9873568CF}" presName="parentText" presStyleLbl="node1" presStyleIdx="10" presStyleCnt="11">
+      <dgm:prSet presAssocID="{E77C2BE3-94FE-45F9-9465-B1E9873568CF}" presName="parentText" presStyleLbl="node1" presStyleIdx="10" presStyleCnt="12">
         <dgm:presLayoutVars>
           <dgm:chMax val="1"/>
           <dgm:bulletEnabled val="1"/>
@@ -10248,7 +10649,7 @@
       </dgm:t>
     </dgm:pt>
     <dgm:pt modelId="{0F78A45B-344A-4078-BAED-213EE7751A53}" type="pres">
-      <dgm:prSet presAssocID="{E77C2BE3-94FE-45F9-9465-B1E9873568CF}" presName="descendantText" presStyleLbl="alignAccFollowNode1" presStyleIdx="9" presStyleCnt="10">
+      <dgm:prSet presAssocID="{E77C2BE3-94FE-45F9-9465-B1E9873568CF}" presName="descendantText" presStyleLbl="alignAccFollowNode1" presStyleIdx="9" presStyleCnt="11">
         <dgm:presLayoutVars>
           <dgm:bulletEnabled val="1"/>
         </dgm:presLayoutVars>
@@ -10262,93 +10663,140 @@
         </a:p>
       </dgm:t>
     </dgm:pt>
+    <dgm:pt modelId="{4EC93C3A-4C47-4F67-987C-2ACC953B4F38}" type="pres">
+      <dgm:prSet presAssocID="{3B94CB27-68DF-4DCB-8C20-311460963228}" presName="sp" presStyleCnt="0"/>
+      <dgm:spPr/>
+    </dgm:pt>
+    <dgm:pt modelId="{1123BACA-48D3-49A7-9A9C-79C2EED1E2A1}" type="pres">
+      <dgm:prSet presAssocID="{483C269F-778D-49A6-9139-677635F1230F}" presName="linNode" presStyleCnt="0"/>
+      <dgm:spPr/>
+    </dgm:pt>
+    <dgm:pt modelId="{69374192-D574-4B0A-9F87-39C8505719A6}" type="pres">
+      <dgm:prSet presAssocID="{483C269F-778D-49A6-9139-677635F1230F}" presName="parentText" presStyleLbl="node1" presStyleIdx="11" presStyleCnt="12">
+        <dgm:presLayoutVars>
+          <dgm:chMax val="1"/>
+          <dgm:bulletEnabled val="1"/>
+        </dgm:presLayoutVars>
+      </dgm:prSet>
+      <dgm:spPr/>
+      <dgm:t>
+        <a:bodyPr/>
+        <a:lstStyle/>
+        <a:p>
+          <a:endParaRPr lang="es-ES"/>
+        </a:p>
+      </dgm:t>
+    </dgm:pt>
+    <dgm:pt modelId="{67FB0105-B345-4ADD-90D1-FE8378707B5A}" type="pres">
+      <dgm:prSet presAssocID="{483C269F-778D-49A6-9139-677635F1230F}" presName="descendantText" presStyleLbl="alignAccFollowNode1" presStyleIdx="10" presStyleCnt="11">
+        <dgm:presLayoutVars>
+          <dgm:bulletEnabled val="1"/>
+        </dgm:presLayoutVars>
+      </dgm:prSet>
+      <dgm:spPr/>
+      <dgm:t>
+        <a:bodyPr/>
+        <a:lstStyle/>
+        <a:p>
+          <a:endParaRPr lang="es-ES"/>
+        </a:p>
+      </dgm:t>
+    </dgm:pt>
   </dgm:ptLst>
   <dgm:cxnLst>
+    <dgm:cxn modelId="{D977513E-75FA-44DA-AF2B-86D5F3A01FC9}" srcId="{2A8EED88-2130-4ECF-8DA8-23B8BE11E7C3}" destId="{8CE09A01-7F17-4EA4-B2BB-B74EBE18CCA2}" srcOrd="0" destOrd="0" parTransId="{03F518EE-42AB-4EA0-8A2D-3C6879BCC9C9}" sibTransId="{5711C3C4-669C-4BFD-9E46-75D29B0357B1}"/>
+    <dgm:cxn modelId="{9773A000-BBE5-467A-B072-3F88AEE0A0C7}" srcId="{D655D3C9-B8FD-4C49-9028-F6DF9800EBCF}" destId="{CC088C4D-6D70-4FC9-A756-D79E4E635A14}" srcOrd="0" destOrd="0" parTransId="{21F172B2-951D-4E66-A02D-C7CC88DBC27D}" sibTransId="{40F66009-E7A8-4935-A245-3065EC80526F}"/>
+    <dgm:cxn modelId="{98D4E3D7-0502-4237-A753-72850AD29774}" type="presOf" srcId="{59A7D18A-6EF6-4A3A-B0B0-1B2B65AB6EBE}" destId="{D4EC4AF1-6162-4C5F-933E-9A0D07291E02}" srcOrd="0" destOrd="0" presId="urn:microsoft.com/office/officeart/2005/8/layout/vList5"/>
+    <dgm:cxn modelId="{2D43EC99-58B2-41D2-8A0C-15ECADC40513}" type="presOf" srcId="{BDEB810E-FDFA-4D2B-9973-E7B4100E2313}" destId="{C5F01FB5-94DB-42BC-B1C4-3B19E82B90BE}" srcOrd="0" destOrd="0" presId="urn:microsoft.com/office/officeart/2005/8/layout/vList5"/>
+    <dgm:cxn modelId="{1CC758C3-8581-4641-90DA-280EDF1A5C61}" type="presOf" srcId="{4FFAA64B-94A3-41DF-9D61-1AE048B53CDC}" destId="{D65F6AF6-2CBC-4F79-A1FF-B1514C888E2C}" srcOrd="0" destOrd="0" presId="urn:microsoft.com/office/officeart/2005/8/layout/vList5"/>
+    <dgm:cxn modelId="{46CEFD9B-479F-4F0B-9FBC-D748587609EB}" type="presOf" srcId="{CC37C536-DDC9-46DD-99E5-8AB3EC2F6A98}" destId="{B1F9CDF6-97A8-44A7-B1CF-AAB26646D181}" srcOrd="0" destOrd="0" presId="urn:microsoft.com/office/officeart/2005/8/layout/vList5"/>
+    <dgm:cxn modelId="{F4BBA842-AD0F-47E3-89BD-B55435209478}" type="presOf" srcId="{2A8EED88-2130-4ECF-8DA8-23B8BE11E7C3}" destId="{AC8E4F3A-7B96-497D-AAC1-D6A3B8952B7D}" srcOrd="0" destOrd="0" presId="urn:microsoft.com/office/officeart/2005/8/layout/vList5"/>
+    <dgm:cxn modelId="{BC8668E3-B113-4FAB-8FB7-8F00EF59B4DD}" srcId="{821A63AA-1F21-4E88-9723-86FDABD46871}" destId="{CFF27896-7C31-4B93-8AE7-42E3884A82EC}" srcOrd="7" destOrd="0" parTransId="{AF7CA547-7844-4A43-B701-7769A99D4CA3}" sibTransId="{5F3F400F-4CD3-421D-B618-E52E5DA46924}"/>
+    <dgm:cxn modelId="{071DE0B0-2CF0-44E8-85D3-DB18F2A3D957}" type="presOf" srcId="{A9783F24-DCB2-4B33-8F2B-65AA8F0815FB}" destId="{6F96EA41-2FE1-4DBE-8A53-740DA5FDC58F}" srcOrd="0" destOrd="0" presId="urn:microsoft.com/office/officeart/2005/8/layout/vList5"/>
+    <dgm:cxn modelId="{ABB34396-801F-497E-BD72-06DF7270196D}" srcId="{821A63AA-1F21-4E88-9723-86FDABD46871}" destId="{710FBF9B-CF3E-4519-A7E1-B9866914748E}" srcOrd="6" destOrd="0" parTransId="{F071250F-99C7-4B69-89F2-46E69AE420D3}" sibTransId="{47B4C358-D3CF-4201-BD23-6D641DECC498}"/>
+    <dgm:cxn modelId="{02C5A7FB-AFA3-44D5-ABC5-CF511409ACE4}" srcId="{821A63AA-1F21-4E88-9723-86FDABD46871}" destId="{59A7D18A-6EF6-4A3A-B0B0-1B2B65AB6EBE}" srcOrd="9" destOrd="0" parTransId="{15EB761D-3BA3-4B7D-AFFF-31756C30B772}" sibTransId="{C1CD3629-8676-4707-8696-9566A4321A95}"/>
+    <dgm:cxn modelId="{AD4E3F40-1BE1-4908-AB44-18524C9FCE3A}" srcId="{821A63AA-1F21-4E88-9723-86FDABD46871}" destId="{2A8EED88-2130-4ECF-8DA8-23B8BE11E7C3}" srcOrd="1" destOrd="0" parTransId="{21311B90-D7C7-4175-A8FA-8B5F3D255C05}" sibTransId="{277EACFC-7314-4134-8080-97802B1C0DAF}"/>
     <dgm:cxn modelId="{B912AE38-DCFE-4DC5-9EA9-7C1255D255A5}" srcId="{821A63AA-1F21-4E88-9723-86FDABD46871}" destId="{21632EF5-BB40-457F-9755-595DAFC54FD9}" srcOrd="0" destOrd="0" parTransId="{697FD3DD-48BA-4B91-A168-FF9DE2772496}" sibTransId="{9EDEE49E-D291-419C-8211-6D9813ACEE85}"/>
-    <dgm:cxn modelId="{856C745E-AD76-40D4-B423-63166AC101C2}" type="presOf" srcId="{83211ED7-2513-4CB7-923D-93A3C9BD7804}" destId="{0437277A-E377-406C-8A37-6F13F2E0729D}" srcOrd="0" destOrd="0" presId="urn:microsoft.com/office/officeart/2005/8/layout/vList5"/>
-    <dgm:cxn modelId="{43101ECD-3143-4834-9C85-28BAFC0B2ED1}" type="presOf" srcId="{D655D3C9-B8FD-4C49-9028-F6DF9800EBCF}" destId="{3B66D1E0-4681-4CDB-AC91-E0DC70CC477F}" srcOrd="0" destOrd="0" presId="urn:microsoft.com/office/officeart/2005/8/layout/vList5"/>
-    <dgm:cxn modelId="{4044F98D-E107-4E8D-9744-8B608C3E385F}" type="presOf" srcId="{CFF27896-7C31-4B93-8AE7-42E3884A82EC}" destId="{ED03144D-96BB-4333-943B-6905E596A1EF}" srcOrd="0" destOrd="0" presId="urn:microsoft.com/office/officeart/2005/8/layout/vList5"/>
-    <dgm:cxn modelId="{AC95D262-4597-4B83-A422-06D8E9A937F1}" type="presOf" srcId="{710FBF9B-CF3E-4519-A7E1-B9866914748E}" destId="{D0F5AFF9-B058-436C-AAA3-D01A9EB13714}" srcOrd="0" destOrd="0" presId="urn:microsoft.com/office/officeart/2005/8/layout/vList5"/>
+    <dgm:cxn modelId="{2B529798-B7C5-4094-ADBD-72C37D5BBD10}" srcId="{59A7D18A-6EF6-4A3A-B0B0-1B2B65AB6EBE}" destId="{8C29F2F4-A689-47E8-9185-E86F2C55F827}" srcOrd="0" destOrd="0" parTransId="{B8458182-40AA-4652-BEB1-4405389F322D}" sibTransId="{22FDEFCD-E186-4CA6-B456-D1013347971C}"/>
+    <dgm:cxn modelId="{7B9E79AD-83D2-4C5B-AD83-40B034BE3ADE}" srcId="{821A63AA-1F21-4E88-9723-86FDABD46871}" destId="{A9783F24-DCB2-4B33-8F2B-65AA8F0815FB}" srcOrd="5" destOrd="0" parTransId="{9012EEB9-56EB-4F17-B13F-223A8545D65B}" sibTransId="{0B9C9494-E5DE-4CDF-93F5-2F1E6BF72D05}"/>
+    <dgm:cxn modelId="{81E6F33A-22E5-499C-9DF5-09A5440D3AFC}" type="presOf" srcId="{821A63AA-1F21-4E88-9723-86FDABD46871}" destId="{9BCA15BD-A3A9-4EC1-A810-2A045AB4D115}" srcOrd="0" destOrd="0" presId="urn:microsoft.com/office/officeart/2005/8/layout/vList5"/>
     <dgm:cxn modelId="{30167B7D-D8CC-40AF-AE0A-E908235F357F}" srcId="{E77C2BE3-94FE-45F9-9465-B1E9873568CF}" destId="{C6D0FF0A-0319-4CC0-B432-40A446551696}" srcOrd="0" destOrd="0" parTransId="{DFC6CB4C-DE65-45C3-801B-93EFC727091B}" sibTransId="{0591E5A1-41AF-4E2D-B5B1-0D3E0DBC9924}"/>
-    <dgm:cxn modelId="{02C5A7FB-AFA3-44D5-ABC5-CF511409ACE4}" srcId="{821A63AA-1F21-4E88-9723-86FDABD46871}" destId="{59A7D18A-6EF6-4A3A-B0B0-1B2B65AB6EBE}" srcOrd="9" destOrd="0" parTransId="{15EB761D-3BA3-4B7D-AFFF-31756C30B772}" sibTransId="{C1CD3629-8676-4707-8696-9566A4321A95}"/>
+    <dgm:cxn modelId="{DD354813-759B-4254-AEA1-13DB83A2B61B}" srcId="{821A63AA-1F21-4E88-9723-86FDABD46871}" destId="{E77C2BE3-94FE-45F9-9465-B1E9873568CF}" srcOrd="10" destOrd="0" parTransId="{A0FB5299-E47E-45A1-959B-9B0B8C79A963}" sibTransId="{3B94CB27-68DF-4DCB-8C20-311460963228}"/>
+    <dgm:cxn modelId="{93F99CF6-EC03-43AC-A4E6-8628AD01F497}" type="presOf" srcId="{D655D3C9-B8FD-4C49-9028-F6DF9800EBCF}" destId="{3B66D1E0-4681-4CDB-AC91-E0DC70CC477F}" srcOrd="0" destOrd="0" presId="urn:microsoft.com/office/officeart/2005/8/layout/vList5"/>
+    <dgm:cxn modelId="{F032F549-143C-411D-A013-805BEEF1A1DE}" type="presOf" srcId="{710FBF9B-CF3E-4519-A7E1-B9866914748E}" destId="{D0F5AFF9-B058-436C-AAA3-D01A9EB13714}" srcOrd="0" destOrd="0" presId="urn:microsoft.com/office/officeart/2005/8/layout/vList5"/>
+    <dgm:cxn modelId="{EF43D7D9-54B3-4D18-B4A9-23B986BD52FB}" srcId="{9F9E0239-BFAF-43A9-A2C7-AAE81990214A}" destId="{BDEB810E-FDFA-4D2B-9973-E7B4100E2313}" srcOrd="0" destOrd="0" parTransId="{D326CF93-5F86-44A6-9F6E-76D2A5422992}" sibTransId="{B344EC17-3AB3-447F-9539-9DAD0F84EBBA}"/>
+    <dgm:cxn modelId="{E420E454-43E9-471D-94FA-A88626ADB4BE}" srcId="{483C269F-778D-49A6-9139-677635F1230F}" destId="{B533F345-529A-4328-AE4C-5E4A6612A3A9}" srcOrd="0" destOrd="0" parTransId="{9DD62AB8-AD16-4807-9399-25B9715971D8}" sibTransId="{07919008-6EDC-49E0-9B23-FD9585FDAA9F}"/>
+    <dgm:cxn modelId="{F5F6A241-04D1-4791-B93B-2DAB8C7345E5}" type="presOf" srcId="{CC088C4D-6D70-4FC9-A756-D79E4E635A14}" destId="{4650AAAC-6218-408B-9858-E1707D8ED7B0}" srcOrd="0" destOrd="0" presId="urn:microsoft.com/office/officeart/2005/8/layout/vList5"/>
+    <dgm:cxn modelId="{E53627B7-0319-4E91-8A12-879270D43A65}" type="presOf" srcId="{12601413-2A72-4276-B068-B79481489CF3}" destId="{3ED8D808-EDD8-493B-AA8D-A2B957CBC3AC}" srcOrd="0" destOrd="0" presId="urn:microsoft.com/office/officeart/2005/8/layout/vList5"/>
+    <dgm:cxn modelId="{42B6E63D-D493-49CE-81A9-C83C5B32CF3C}" type="presOf" srcId="{C6D0FF0A-0319-4CC0-B432-40A446551696}" destId="{0F78A45B-344A-4078-BAED-213EE7751A53}" srcOrd="0" destOrd="0" presId="urn:microsoft.com/office/officeart/2005/8/layout/vList5"/>
+    <dgm:cxn modelId="{263B4A2B-71C3-4749-9001-12FE0BB94556}" srcId="{A9783F24-DCB2-4B33-8F2B-65AA8F0815FB}" destId="{4FFAA64B-94A3-41DF-9D61-1AE048B53CDC}" srcOrd="0" destOrd="0" parTransId="{EBF25E91-0A2B-4F1A-87C9-70D38E646B54}" sibTransId="{8426BC60-032B-4618-BD7A-75E58C81C2A3}"/>
+    <dgm:cxn modelId="{FF6E5BAB-2AB6-420D-8CE3-4E8E62166989}" type="presOf" srcId="{CFF27896-7C31-4B93-8AE7-42E3884A82EC}" destId="{ED03144D-96BB-4333-943B-6905E596A1EF}" srcOrd="0" destOrd="0" presId="urn:microsoft.com/office/officeart/2005/8/layout/vList5"/>
     <dgm:cxn modelId="{A869C278-328C-4E74-AAEA-4CFBCFA0780A}" srcId="{710FBF9B-CF3E-4519-A7E1-B9866914748E}" destId="{12601413-2A72-4276-B068-B79481489CF3}" srcOrd="0" destOrd="0" parTransId="{5530525E-78D2-4FDE-A9EA-EEE7B657EE6D}" sibTransId="{6BA91746-ADF8-4E7E-A3D0-B133A00CAD76}"/>
-    <dgm:cxn modelId="{263B4A2B-71C3-4749-9001-12FE0BB94556}" srcId="{A9783F24-DCB2-4B33-8F2B-65AA8F0815FB}" destId="{4FFAA64B-94A3-41DF-9D61-1AE048B53CDC}" srcOrd="0" destOrd="0" parTransId="{EBF25E91-0A2B-4F1A-87C9-70D38E646B54}" sibTransId="{8426BC60-032B-4618-BD7A-75E58C81C2A3}"/>
-    <dgm:cxn modelId="{9773A000-BBE5-467A-B072-3F88AEE0A0C7}" srcId="{D655D3C9-B8FD-4C49-9028-F6DF9800EBCF}" destId="{CC088C4D-6D70-4FC9-A756-D79E4E635A14}" srcOrd="0" destOrd="0" parTransId="{21F172B2-951D-4E66-A02D-C7CC88DBC27D}" sibTransId="{40F66009-E7A8-4935-A245-3065EC80526F}"/>
-    <dgm:cxn modelId="{D421C041-4ED3-4FB4-A886-EE0637FD82FB}" type="presOf" srcId="{C6D0FF0A-0319-4CC0-B432-40A446551696}" destId="{0F78A45B-344A-4078-BAED-213EE7751A53}" srcOrd="0" destOrd="0" presId="urn:microsoft.com/office/officeart/2005/8/layout/vList5"/>
-    <dgm:cxn modelId="{ECD5717C-785D-45E3-97AD-82492BF83D0C}" type="presOf" srcId="{21632EF5-BB40-457F-9755-595DAFC54FD9}" destId="{F7BDF93D-1F3D-4F14-8DC1-87D82AE3304F}" srcOrd="0" destOrd="0" presId="urn:microsoft.com/office/officeart/2005/8/layout/vList5"/>
-    <dgm:cxn modelId="{EF43D7D9-54B3-4D18-B4A9-23B986BD52FB}" srcId="{9F9E0239-BFAF-43A9-A2C7-AAE81990214A}" destId="{BDEB810E-FDFA-4D2B-9973-E7B4100E2313}" srcOrd="0" destOrd="0" parTransId="{D326CF93-5F86-44A6-9F6E-76D2A5422992}" sibTransId="{B344EC17-3AB3-447F-9539-9DAD0F84EBBA}"/>
-    <dgm:cxn modelId="{19DAE5C5-534B-4CBD-A51F-7C7862F426BA}" type="presOf" srcId="{9F9E0239-BFAF-43A9-A2C7-AAE81990214A}" destId="{D7538AC5-1F2A-45F2-BA1D-18DBB422D24A}" srcOrd="0" destOrd="0" presId="urn:microsoft.com/office/officeart/2005/8/layout/vList5"/>
+    <dgm:cxn modelId="{51BD49B7-75B9-4B84-9F84-F6F86CE55D24}" type="presOf" srcId="{8CE09A01-7F17-4EA4-B2BB-B74EBE18CCA2}" destId="{B5C587F6-1958-465E-8646-F5C0F8A8DAFE}" srcOrd="0" destOrd="0" presId="urn:microsoft.com/office/officeart/2005/8/layout/vList5"/>
+    <dgm:cxn modelId="{12312090-FF6E-4628-94FE-E69541E71D80}" type="presOf" srcId="{E77C2BE3-94FE-45F9-9465-B1E9873568CF}" destId="{10712771-EEA9-46FC-889A-0EE60B2185E9}" srcOrd="0" destOrd="0" presId="urn:microsoft.com/office/officeart/2005/8/layout/vList5"/>
+    <dgm:cxn modelId="{7ABCF748-CBB7-4779-931F-542F4087E998}" srcId="{CFF27896-7C31-4B93-8AE7-42E3884A82EC}" destId="{CC37C536-DDC9-46DD-99E5-8AB3EC2F6A98}" srcOrd="0" destOrd="0" parTransId="{9DD4A147-1D01-4243-AC7A-B4D88BD57712}" sibTransId="{1770DA28-5C60-4201-ABCF-C5267B52A3BC}"/>
+    <dgm:cxn modelId="{8E4BCB0F-B3D1-4804-B0ED-7350501A3535}" srcId="{821A63AA-1F21-4E88-9723-86FDABD46871}" destId="{83211ED7-2513-4CB7-923D-93A3C9BD7804}" srcOrd="4" destOrd="0" parTransId="{7E60AA59-E867-40C3-B04D-6F4D536A8534}" sibTransId="{F45E4C04-692A-4750-A3AF-607B3C1CE027}"/>
+    <dgm:cxn modelId="{F6A46D86-2E6B-4BBA-8CB2-1B9CFF9625A3}" type="presOf" srcId="{483C269F-778D-49A6-9139-677635F1230F}" destId="{69374192-D574-4B0A-9F87-39C8505719A6}" srcOrd="0" destOrd="0" presId="urn:microsoft.com/office/officeart/2005/8/layout/vList5"/>
+    <dgm:cxn modelId="{72125C4A-0DF8-41F8-97D0-DAF40D81693B}" type="presOf" srcId="{B533F345-529A-4328-AE4C-5E4A6612A3A9}" destId="{67FB0105-B345-4ADD-90D1-FE8378707B5A}" srcOrd="0" destOrd="0" presId="urn:microsoft.com/office/officeart/2005/8/layout/vList5"/>
     <dgm:cxn modelId="{7A80B124-2DF8-42EC-B0B1-2B32795E29DF}" srcId="{821A63AA-1F21-4E88-9723-86FDABD46871}" destId="{9F9E0239-BFAF-43A9-A2C7-AAE81990214A}" srcOrd="2" destOrd="0" parTransId="{3992AD06-7ABB-4E85-A238-A7B780FE6C7E}" sibTransId="{5538D8B1-7A4C-48A5-B935-5CDE1FC49D17}"/>
-    <dgm:cxn modelId="{2B529798-B7C5-4094-ADBD-72C37D5BBD10}" srcId="{59A7D18A-6EF6-4A3A-B0B0-1B2B65AB6EBE}" destId="{8C29F2F4-A689-47E8-9185-E86F2C55F827}" srcOrd="0" destOrd="0" parTransId="{B8458182-40AA-4652-BEB1-4405389F322D}" sibTransId="{22FDEFCD-E186-4CA6-B456-D1013347971C}"/>
     <dgm:cxn modelId="{8567920A-6010-4ACA-88D3-C10E4F66309F}" srcId="{83211ED7-2513-4CB7-923D-93A3C9BD7804}" destId="{895FB0AF-D2ED-44CF-9C82-BE9C095336BF}" srcOrd="0" destOrd="0" parTransId="{F178192F-24B9-4D3D-AE48-ADB3F0D488E6}" sibTransId="{9B5A5BB9-BA29-4AA6-8C7E-0D5963BAA86B}"/>
-    <dgm:cxn modelId="{95FC6685-5A0D-458F-8DDD-98A48EF4A722}" type="presOf" srcId="{8CE09A01-7F17-4EA4-B2BB-B74EBE18CCA2}" destId="{B5C587F6-1958-465E-8646-F5C0F8A8DAFE}" srcOrd="0" destOrd="0" presId="urn:microsoft.com/office/officeart/2005/8/layout/vList5"/>
-    <dgm:cxn modelId="{4D7BB1BB-7EC9-402E-BDCF-D7BAC37096A4}" type="presOf" srcId="{4FFAA64B-94A3-41DF-9D61-1AE048B53CDC}" destId="{D65F6AF6-2CBC-4F79-A1FF-B1514C888E2C}" srcOrd="0" destOrd="0" presId="urn:microsoft.com/office/officeart/2005/8/layout/vList5"/>
+    <dgm:cxn modelId="{C7F5E348-A65C-47F5-A19C-F24679E0D0E0}" type="presOf" srcId="{83211ED7-2513-4CB7-923D-93A3C9BD7804}" destId="{0437277A-E377-406C-8A37-6F13F2E0729D}" srcOrd="0" destOrd="0" presId="urn:microsoft.com/office/officeart/2005/8/layout/vList5"/>
+    <dgm:cxn modelId="{E71F324D-2A98-47FC-B162-6D6C1DB1A528}" type="presOf" srcId="{21632EF5-BB40-457F-9755-595DAFC54FD9}" destId="{F7BDF93D-1F3D-4F14-8DC1-87D82AE3304F}" srcOrd="0" destOrd="0" presId="urn:microsoft.com/office/officeart/2005/8/layout/vList5"/>
+    <dgm:cxn modelId="{0BB71C02-7503-4783-AED6-CDC444BBFB7B}" type="presOf" srcId="{895FB0AF-D2ED-44CF-9C82-BE9C095336BF}" destId="{91CCA630-741D-49F6-A9BA-BACA8730BDA7}" srcOrd="0" destOrd="0" presId="urn:microsoft.com/office/officeart/2005/8/layout/vList5"/>
+    <dgm:cxn modelId="{5884423A-B061-4F56-8D93-09C65D81BF6C}" srcId="{821A63AA-1F21-4E88-9723-86FDABD46871}" destId="{483C269F-778D-49A6-9139-677635F1230F}" srcOrd="11" destOrd="0" parTransId="{35D43F88-4E21-452C-BBB2-BA452A804447}" sibTransId="{41AB71CB-B95A-4141-A70F-C04720326E33}"/>
+    <dgm:cxn modelId="{65B3BD37-F977-48B6-840F-C0975AA6ABC9}" type="presOf" srcId="{9F9E0239-BFAF-43A9-A2C7-AAE81990214A}" destId="{D7538AC5-1F2A-45F2-BA1D-18DBB422D24A}" srcOrd="0" destOrd="0" presId="urn:microsoft.com/office/officeart/2005/8/layout/vList5"/>
+    <dgm:cxn modelId="{AC206AB0-7484-420E-87C9-F306BBFD39E7}" srcId="{821A63AA-1F21-4E88-9723-86FDABD46871}" destId="{D655D3C9-B8FD-4C49-9028-F6DF9800EBCF}" srcOrd="3" destOrd="0" parTransId="{2FDBDAD3-26F3-418C-A2AB-2BED4719382A}" sibTransId="{BDECE039-73B6-4E55-9154-8B5FE48DBE8E}"/>
+    <dgm:cxn modelId="{C5A81069-A5E9-4FA6-924F-D4D1CB65BBED}" type="presOf" srcId="{76642F73-F55E-474F-B834-C6A762D84423}" destId="{CD8481E6-C840-46B9-833E-C7E930442A83}" srcOrd="0" destOrd="0" presId="urn:microsoft.com/office/officeart/2005/8/layout/vList5"/>
     <dgm:cxn modelId="{00AE4221-6551-4926-B3C8-B32D6BCFCEE5}" srcId="{821A63AA-1F21-4E88-9723-86FDABD46871}" destId="{E9183BE5-4831-4A6C-BB02-73FF407A7D1F}" srcOrd="8" destOrd="0" parTransId="{72DE0303-3B08-44D5-8C8A-8FA058958E9F}" sibTransId="{7CE509A8-9D27-40DD-ACF2-481C1B21F182}"/>
-    <dgm:cxn modelId="{A8853C00-B63D-4CDF-AA6F-0D380E45AE3C}" type="presOf" srcId="{821A63AA-1F21-4E88-9723-86FDABD46871}" destId="{9BCA15BD-A3A9-4EC1-A810-2A045AB4D115}" srcOrd="0" destOrd="0" presId="urn:microsoft.com/office/officeart/2005/8/layout/vList5"/>
-    <dgm:cxn modelId="{C13B7C10-6CF0-43D0-A9BC-89840B7E6DFD}" type="presOf" srcId="{CC088C4D-6D70-4FC9-A756-D79E4E635A14}" destId="{4650AAAC-6218-408B-9858-E1707D8ED7B0}" srcOrd="0" destOrd="0" presId="urn:microsoft.com/office/officeart/2005/8/layout/vList5"/>
-    <dgm:cxn modelId="{AC206AB0-7484-420E-87C9-F306BBFD39E7}" srcId="{821A63AA-1F21-4E88-9723-86FDABD46871}" destId="{D655D3C9-B8FD-4C49-9028-F6DF9800EBCF}" srcOrd="3" destOrd="0" parTransId="{2FDBDAD3-26F3-418C-A2AB-2BED4719382A}" sibTransId="{BDECE039-73B6-4E55-9154-8B5FE48DBE8E}"/>
-    <dgm:cxn modelId="{7B9E79AD-83D2-4C5B-AD83-40B034BE3ADE}" srcId="{821A63AA-1F21-4E88-9723-86FDABD46871}" destId="{A9783F24-DCB2-4B33-8F2B-65AA8F0815FB}" srcOrd="5" destOrd="0" parTransId="{9012EEB9-56EB-4F17-B13F-223A8545D65B}" sibTransId="{0B9C9494-E5DE-4CDF-93F5-2F1E6BF72D05}"/>
-    <dgm:cxn modelId="{88D406BE-8CC5-4A6A-A384-87739F827ECE}" type="presOf" srcId="{2A8EED88-2130-4ECF-8DA8-23B8BE11E7C3}" destId="{AC8E4F3A-7B96-497D-AAC1-D6A3B8952B7D}" srcOrd="0" destOrd="0" presId="urn:microsoft.com/office/officeart/2005/8/layout/vList5"/>
-    <dgm:cxn modelId="{8E4BCB0F-B3D1-4804-B0ED-7350501A3535}" srcId="{821A63AA-1F21-4E88-9723-86FDABD46871}" destId="{83211ED7-2513-4CB7-923D-93A3C9BD7804}" srcOrd="4" destOrd="0" parTransId="{7E60AA59-E867-40C3-B04D-6F4D536A8534}" sibTransId="{F45E4C04-692A-4750-A3AF-607B3C1CE027}"/>
-    <dgm:cxn modelId="{6B13E091-ED08-4AE6-A29E-0CBA2DC6B906}" type="presOf" srcId="{CC37C536-DDC9-46DD-99E5-8AB3EC2F6A98}" destId="{B1F9CDF6-97A8-44A7-B1CF-AAB26646D181}" srcOrd="0" destOrd="0" presId="urn:microsoft.com/office/officeart/2005/8/layout/vList5"/>
-    <dgm:cxn modelId="{DD354813-759B-4254-AEA1-13DB83A2B61B}" srcId="{821A63AA-1F21-4E88-9723-86FDABD46871}" destId="{E77C2BE3-94FE-45F9-9465-B1E9873568CF}" srcOrd="10" destOrd="0" parTransId="{A0FB5299-E47E-45A1-959B-9B0B8C79A963}" sibTransId="{3B94CB27-68DF-4DCB-8C20-311460963228}"/>
-    <dgm:cxn modelId="{D977513E-75FA-44DA-AF2B-86D5F3A01FC9}" srcId="{2A8EED88-2130-4ECF-8DA8-23B8BE11E7C3}" destId="{8CE09A01-7F17-4EA4-B2BB-B74EBE18CCA2}" srcOrd="0" destOrd="0" parTransId="{03F518EE-42AB-4EA0-8A2D-3C6879BCC9C9}" sibTransId="{5711C3C4-669C-4BFD-9E46-75D29B0357B1}"/>
-    <dgm:cxn modelId="{A3A69469-7098-4F2E-9EAE-72BA08228EC2}" type="presOf" srcId="{A9783F24-DCB2-4B33-8F2B-65AA8F0815FB}" destId="{6F96EA41-2FE1-4DBE-8A53-740DA5FDC58F}" srcOrd="0" destOrd="0" presId="urn:microsoft.com/office/officeart/2005/8/layout/vList5"/>
-    <dgm:cxn modelId="{48286E0C-A610-4A6A-AA88-3B801145A049}" type="presOf" srcId="{8C29F2F4-A689-47E8-9185-E86F2C55F827}" destId="{52BD1966-C6C2-4122-8D6F-E46F1D3D8D42}" srcOrd="0" destOrd="0" presId="urn:microsoft.com/office/officeart/2005/8/layout/vList5"/>
-    <dgm:cxn modelId="{ABB34396-801F-497E-BD72-06DF7270196D}" srcId="{821A63AA-1F21-4E88-9723-86FDABD46871}" destId="{710FBF9B-CF3E-4519-A7E1-B9866914748E}" srcOrd="6" destOrd="0" parTransId="{F071250F-99C7-4B69-89F2-46E69AE420D3}" sibTransId="{47B4C358-D3CF-4201-BD23-6D641DECC498}"/>
+    <dgm:cxn modelId="{337B314E-124A-4BDF-A0BF-28F25A5B3A1C}" type="presOf" srcId="{8C29F2F4-A689-47E8-9185-E86F2C55F827}" destId="{52BD1966-C6C2-4122-8D6F-E46F1D3D8D42}" srcOrd="0" destOrd="0" presId="urn:microsoft.com/office/officeart/2005/8/layout/vList5"/>
+    <dgm:cxn modelId="{6D12749D-A97A-4E64-941F-7C928E7C4148}" type="presOf" srcId="{E9183BE5-4831-4A6C-BB02-73FF407A7D1F}" destId="{A3BA2915-06D7-4AC5-B5A2-010E9E326B75}" srcOrd="0" destOrd="0" presId="urn:microsoft.com/office/officeart/2005/8/layout/vList5"/>
     <dgm:cxn modelId="{CAD88DCC-B879-49F8-844A-F892F584FBD5}" srcId="{E9183BE5-4831-4A6C-BB02-73FF407A7D1F}" destId="{76642F73-F55E-474F-B834-C6A762D84423}" srcOrd="0" destOrd="0" parTransId="{B964266B-7995-48EF-B1AF-E263A841F439}" sibTransId="{19A0E56E-0218-4CA6-8CB2-2F913B23D3C5}"/>
-    <dgm:cxn modelId="{AD4E3F40-1BE1-4908-AB44-18524C9FCE3A}" srcId="{821A63AA-1F21-4E88-9723-86FDABD46871}" destId="{2A8EED88-2130-4ECF-8DA8-23B8BE11E7C3}" srcOrd="1" destOrd="0" parTransId="{21311B90-D7C7-4175-A8FA-8B5F3D255C05}" sibTransId="{277EACFC-7314-4134-8080-97802B1C0DAF}"/>
-    <dgm:cxn modelId="{B1DB83E2-BAA4-4B4C-BEBA-57B0CED78813}" type="presOf" srcId="{12601413-2A72-4276-B068-B79481489CF3}" destId="{3ED8D808-EDD8-493B-AA8D-A2B957CBC3AC}" srcOrd="0" destOrd="0" presId="urn:microsoft.com/office/officeart/2005/8/layout/vList5"/>
-    <dgm:cxn modelId="{659D36B0-8632-4F6A-91EA-E5F358C5A66F}" type="presOf" srcId="{E9183BE5-4831-4A6C-BB02-73FF407A7D1F}" destId="{A3BA2915-06D7-4AC5-B5A2-010E9E326B75}" srcOrd="0" destOrd="0" presId="urn:microsoft.com/office/officeart/2005/8/layout/vList5"/>
-    <dgm:cxn modelId="{7ABCF748-CBB7-4779-931F-542F4087E998}" srcId="{CFF27896-7C31-4B93-8AE7-42E3884A82EC}" destId="{CC37C536-DDC9-46DD-99E5-8AB3EC2F6A98}" srcOrd="0" destOrd="0" parTransId="{9DD4A147-1D01-4243-AC7A-B4D88BD57712}" sibTransId="{1770DA28-5C60-4201-ABCF-C5267B52A3BC}"/>
-    <dgm:cxn modelId="{5AEB23C2-DE2F-4A39-BD58-FC1EBF6C68DC}" type="presOf" srcId="{59A7D18A-6EF6-4A3A-B0B0-1B2B65AB6EBE}" destId="{D4EC4AF1-6162-4C5F-933E-9A0D07291E02}" srcOrd="0" destOrd="0" presId="urn:microsoft.com/office/officeart/2005/8/layout/vList5"/>
-    <dgm:cxn modelId="{4C604DF1-AD66-4BBC-8047-517FD2E2F27F}" type="presOf" srcId="{76642F73-F55E-474F-B834-C6A762D84423}" destId="{CD8481E6-C840-46B9-833E-C7E930442A83}" srcOrd="0" destOrd="0" presId="urn:microsoft.com/office/officeart/2005/8/layout/vList5"/>
-    <dgm:cxn modelId="{4E3E5459-3846-4ABA-8BFF-F2C1DD5A8EC4}" type="presOf" srcId="{E77C2BE3-94FE-45F9-9465-B1E9873568CF}" destId="{10712771-EEA9-46FC-889A-0EE60B2185E9}" srcOrd="0" destOrd="0" presId="urn:microsoft.com/office/officeart/2005/8/layout/vList5"/>
-    <dgm:cxn modelId="{5E612E5C-F91E-4CA8-8C09-CD09F2CBC23E}" type="presOf" srcId="{BDEB810E-FDFA-4D2B-9973-E7B4100E2313}" destId="{C5F01FB5-94DB-42BC-B1C4-3B19E82B90BE}" srcOrd="0" destOrd="0" presId="urn:microsoft.com/office/officeart/2005/8/layout/vList5"/>
-    <dgm:cxn modelId="{6D9DC119-DBE0-43F1-9126-44784192B99A}" type="presOf" srcId="{895FB0AF-D2ED-44CF-9C82-BE9C095336BF}" destId="{91CCA630-741D-49F6-A9BA-BACA8730BDA7}" srcOrd="0" destOrd="0" presId="urn:microsoft.com/office/officeart/2005/8/layout/vList5"/>
-    <dgm:cxn modelId="{BC8668E3-B113-4FAB-8FB7-8F00EF59B4DD}" srcId="{821A63AA-1F21-4E88-9723-86FDABD46871}" destId="{CFF27896-7C31-4B93-8AE7-42E3884A82EC}" srcOrd="7" destOrd="0" parTransId="{AF7CA547-7844-4A43-B701-7769A99D4CA3}" sibTransId="{5F3F400F-4CD3-421D-B618-E52E5DA46924}"/>
-    <dgm:cxn modelId="{4F69DCDF-6808-45E5-B842-ECCC5E39F2A0}" type="presParOf" srcId="{9BCA15BD-A3A9-4EC1-A810-2A045AB4D115}" destId="{7DD9F086-832C-4A59-B46F-BA6C0DB5D718}" srcOrd="0" destOrd="0" presId="urn:microsoft.com/office/officeart/2005/8/layout/vList5"/>
-    <dgm:cxn modelId="{11847D02-CC25-429C-B347-C40D7049162D}" type="presParOf" srcId="{7DD9F086-832C-4A59-B46F-BA6C0DB5D718}" destId="{F7BDF93D-1F3D-4F14-8DC1-87D82AE3304F}" srcOrd="0" destOrd="0" presId="urn:microsoft.com/office/officeart/2005/8/layout/vList5"/>
-    <dgm:cxn modelId="{77ABECFD-B78B-4724-827F-8D9F92608961}" type="presParOf" srcId="{9BCA15BD-A3A9-4EC1-A810-2A045AB4D115}" destId="{120DBDCD-305F-4A6A-A5D1-DFAD64EA1FDC}" srcOrd="1" destOrd="0" presId="urn:microsoft.com/office/officeart/2005/8/layout/vList5"/>
-    <dgm:cxn modelId="{946DBD92-3063-49A6-AE21-2D31B924EE15}" type="presParOf" srcId="{9BCA15BD-A3A9-4EC1-A810-2A045AB4D115}" destId="{617F10EC-3B06-4A24-A355-A8C521CE6710}" srcOrd="2" destOrd="0" presId="urn:microsoft.com/office/officeart/2005/8/layout/vList5"/>
-    <dgm:cxn modelId="{336D9900-AF6B-4CA8-B14D-78970BC657E5}" type="presParOf" srcId="{617F10EC-3B06-4A24-A355-A8C521CE6710}" destId="{AC8E4F3A-7B96-497D-AAC1-D6A3B8952B7D}" srcOrd="0" destOrd="0" presId="urn:microsoft.com/office/officeart/2005/8/layout/vList5"/>
-    <dgm:cxn modelId="{794EB9CF-11BA-4EC4-9A54-CDD2462726E0}" type="presParOf" srcId="{617F10EC-3B06-4A24-A355-A8C521CE6710}" destId="{B5C587F6-1958-465E-8646-F5C0F8A8DAFE}" srcOrd="1" destOrd="0" presId="urn:microsoft.com/office/officeart/2005/8/layout/vList5"/>
-    <dgm:cxn modelId="{F44D8C4D-4233-4286-AE1E-75F65A6AF1CC}" type="presParOf" srcId="{9BCA15BD-A3A9-4EC1-A810-2A045AB4D115}" destId="{1F021426-3632-4C6F-BA59-C4F4A5B7CFDA}" srcOrd="3" destOrd="0" presId="urn:microsoft.com/office/officeart/2005/8/layout/vList5"/>
-    <dgm:cxn modelId="{F60C2104-3A94-42D1-9770-E182578E7A22}" type="presParOf" srcId="{9BCA15BD-A3A9-4EC1-A810-2A045AB4D115}" destId="{2BA680F8-F8B7-4E55-B885-C58507B1D444}" srcOrd="4" destOrd="0" presId="urn:microsoft.com/office/officeart/2005/8/layout/vList5"/>
-    <dgm:cxn modelId="{0BF3E9F5-BB97-4112-B7CA-6B47A5B88A0F}" type="presParOf" srcId="{2BA680F8-F8B7-4E55-B885-C58507B1D444}" destId="{D7538AC5-1F2A-45F2-BA1D-18DBB422D24A}" srcOrd="0" destOrd="0" presId="urn:microsoft.com/office/officeart/2005/8/layout/vList5"/>
-    <dgm:cxn modelId="{40746DDF-2402-48ED-90CF-6A1C83C3D419}" type="presParOf" srcId="{2BA680F8-F8B7-4E55-B885-C58507B1D444}" destId="{C5F01FB5-94DB-42BC-B1C4-3B19E82B90BE}" srcOrd="1" destOrd="0" presId="urn:microsoft.com/office/officeart/2005/8/layout/vList5"/>
-    <dgm:cxn modelId="{167A3B07-F0D8-4261-A376-63621D699E5F}" type="presParOf" srcId="{9BCA15BD-A3A9-4EC1-A810-2A045AB4D115}" destId="{71BEF435-9EB0-43C2-8EA2-2C29D6A6859A}" srcOrd="5" destOrd="0" presId="urn:microsoft.com/office/officeart/2005/8/layout/vList5"/>
-    <dgm:cxn modelId="{AB0EC657-C789-4655-9752-749123CA22C9}" type="presParOf" srcId="{9BCA15BD-A3A9-4EC1-A810-2A045AB4D115}" destId="{74CF8BCF-BECB-4790-8D87-8E2DC23530DE}" srcOrd="6" destOrd="0" presId="urn:microsoft.com/office/officeart/2005/8/layout/vList5"/>
-    <dgm:cxn modelId="{FCE97C79-9242-45DB-8B7C-23BDF8601DA1}" type="presParOf" srcId="{74CF8BCF-BECB-4790-8D87-8E2DC23530DE}" destId="{3B66D1E0-4681-4CDB-AC91-E0DC70CC477F}" srcOrd="0" destOrd="0" presId="urn:microsoft.com/office/officeart/2005/8/layout/vList5"/>
-    <dgm:cxn modelId="{B0803933-CD83-40DE-9295-E2DB220536DB}" type="presParOf" srcId="{74CF8BCF-BECB-4790-8D87-8E2DC23530DE}" destId="{4650AAAC-6218-408B-9858-E1707D8ED7B0}" srcOrd="1" destOrd="0" presId="urn:microsoft.com/office/officeart/2005/8/layout/vList5"/>
-    <dgm:cxn modelId="{638F7ECE-6A74-40CA-A062-ABF374FF4F20}" type="presParOf" srcId="{9BCA15BD-A3A9-4EC1-A810-2A045AB4D115}" destId="{1C2BCC57-C0DD-4EB9-92BF-BB58D10AF17A}" srcOrd="7" destOrd="0" presId="urn:microsoft.com/office/officeart/2005/8/layout/vList5"/>
-    <dgm:cxn modelId="{FF93E741-2878-4C8B-8BAE-87842E4E8B1E}" type="presParOf" srcId="{9BCA15BD-A3A9-4EC1-A810-2A045AB4D115}" destId="{5203469B-553C-418E-A866-222C68A2596A}" srcOrd="8" destOrd="0" presId="urn:microsoft.com/office/officeart/2005/8/layout/vList5"/>
-    <dgm:cxn modelId="{DE04A5EC-4165-4C77-BF98-8D9ADDB5BFD0}" type="presParOf" srcId="{5203469B-553C-418E-A866-222C68A2596A}" destId="{0437277A-E377-406C-8A37-6F13F2E0729D}" srcOrd="0" destOrd="0" presId="urn:microsoft.com/office/officeart/2005/8/layout/vList5"/>
-    <dgm:cxn modelId="{1D6F8D95-BBF3-4843-87F6-1FA032071F33}" type="presParOf" srcId="{5203469B-553C-418E-A866-222C68A2596A}" destId="{91CCA630-741D-49F6-A9BA-BACA8730BDA7}" srcOrd="1" destOrd="0" presId="urn:microsoft.com/office/officeart/2005/8/layout/vList5"/>
-    <dgm:cxn modelId="{8AE2E054-768F-40AF-B11F-6A9FC6F5681D}" type="presParOf" srcId="{9BCA15BD-A3A9-4EC1-A810-2A045AB4D115}" destId="{403C4FFF-3865-4E5E-8C72-B4C7CB77D8E6}" srcOrd="9" destOrd="0" presId="urn:microsoft.com/office/officeart/2005/8/layout/vList5"/>
-    <dgm:cxn modelId="{514A3D29-5DC3-4631-9A25-09537606CDF9}" type="presParOf" srcId="{9BCA15BD-A3A9-4EC1-A810-2A045AB4D115}" destId="{4C8A4C50-C44E-4414-98A7-9E9F5A89B632}" srcOrd="10" destOrd="0" presId="urn:microsoft.com/office/officeart/2005/8/layout/vList5"/>
-    <dgm:cxn modelId="{18397EFB-CD34-4FE2-9C50-E8E390EB23CD}" type="presParOf" srcId="{4C8A4C50-C44E-4414-98A7-9E9F5A89B632}" destId="{6F96EA41-2FE1-4DBE-8A53-740DA5FDC58F}" srcOrd="0" destOrd="0" presId="urn:microsoft.com/office/officeart/2005/8/layout/vList5"/>
-    <dgm:cxn modelId="{743F9C17-BBEB-4F7C-82C9-E821858391CA}" type="presParOf" srcId="{4C8A4C50-C44E-4414-98A7-9E9F5A89B632}" destId="{D65F6AF6-2CBC-4F79-A1FF-B1514C888E2C}" srcOrd="1" destOrd="0" presId="urn:microsoft.com/office/officeart/2005/8/layout/vList5"/>
-    <dgm:cxn modelId="{F27F187F-5417-45D3-814A-F64943204861}" type="presParOf" srcId="{9BCA15BD-A3A9-4EC1-A810-2A045AB4D115}" destId="{1694F90A-CB60-4A89-9CBC-8F2B56E8C701}" srcOrd="11" destOrd="0" presId="urn:microsoft.com/office/officeart/2005/8/layout/vList5"/>
-    <dgm:cxn modelId="{43F9F2C2-85D5-4FAF-8E25-FB28B0F333A9}" type="presParOf" srcId="{9BCA15BD-A3A9-4EC1-A810-2A045AB4D115}" destId="{C785FD40-CC32-405E-8B1F-9BD7487152ED}" srcOrd="12" destOrd="0" presId="urn:microsoft.com/office/officeart/2005/8/layout/vList5"/>
-    <dgm:cxn modelId="{AF5C903F-78A6-4919-A9A6-CDA07A12C49C}" type="presParOf" srcId="{C785FD40-CC32-405E-8B1F-9BD7487152ED}" destId="{D0F5AFF9-B058-436C-AAA3-D01A9EB13714}" srcOrd="0" destOrd="0" presId="urn:microsoft.com/office/officeart/2005/8/layout/vList5"/>
-    <dgm:cxn modelId="{434764BA-4AEB-448D-AF8B-617B706BE294}" type="presParOf" srcId="{C785FD40-CC32-405E-8B1F-9BD7487152ED}" destId="{3ED8D808-EDD8-493B-AA8D-A2B957CBC3AC}" srcOrd="1" destOrd="0" presId="urn:microsoft.com/office/officeart/2005/8/layout/vList5"/>
-    <dgm:cxn modelId="{68BC0B7B-1878-497D-ADB1-B81A443FE22C}" type="presParOf" srcId="{9BCA15BD-A3A9-4EC1-A810-2A045AB4D115}" destId="{D990CC16-1D42-44EF-A4A9-85B0FA3074C4}" srcOrd="13" destOrd="0" presId="urn:microsoft.com/office/officeart/2005/8/layout/vList5"/>
-    <dgm:cxn modelId="{6337EF7A-CF60-4BE6-8304-E21764B61CA8}" type="presParOf" srcId="{9BCA15BD-A3A9-4EC1-A810-2A045AB4D115}" destId="{A70A68E7-1478-411E-B676-A215B5776F5B}" srcOrd="14" destOrd="0" presId="urn:microsoft.com/office/officeart/2005/8/layout/vList5"/>
-    <dgm:cxn modelId="{6897D735-60B5-4026-BE74-1978FAFF5828}" type="presParOf" srcId="{A70A68E7-1478-411E-B676-A215B5776F5B}" destId="{ED03144D-96BB-4333-943B-6905E596A1EF}" srcOrd="0" destOrd="0" presId="urn:microsoft.com/office/officeart/2005/8/layout/vList5"/>
-    <dgm:cxn modelId="{58027B79-0D19-4CFE-8FC2-4D7DE8C59373}" type="presParOf" srcId="{A70A68E7-1478-411E-B676-A215B5776F5B}" destId="{B1F9CDF6-97A8-44A7-B1CF-AAB26646D181}" srcOrd="1" destOrd="0" presId="urn:microsoft.com/office/officeart/2005/8/layout/vList5"/>
-    <dgm:cxn modelId="{4D9BFD67-8DD0-4F62-A736-34230AC4AE8F}" type="presParOf" srcId="{9BCA15BD-A3A9-4EC1-A810-2A045AB4D115}" destId="{10238910-FA6B-4D09-8200-D55798C7745B}" srcOrd="15" destOrd="0" presId="urn:microsoft.com/office/officeart/2005/8/layout/vList5"/>
-    <dgm:cxn modelId="{3314A328-7614-4E13-A914-26BEFA8F8CD0}" type="presParOf" srcId="{9BCA15BD-A3A9-4EC1-A810-2A045AB4D115}" destId="{6988CDF3-4C56-461E-A239-2A5BD1ACDE70}" srcOrd="16" destOrd="0" presId="urn:microsoft.com/office/officeart/2005/8/layout/vList5"/>
-    <dgm:cxn modelId="{7CE46C1C-F29A-429F-986F-28D20C0FB89A}" type="presParOf" srcId="{6988CDF3-4C56-461E-A239-2A5BD1ACDE70}" destId="{A3BA2915-06D7-4AC5-B5A2-010E9E326B75}" srcOrd="0" destOrd="0" presId="urn:microsoft.com/office/officeart/2005/8/layout/vList5"/>
-    <dgm:cxn modelId="{863FD3AC-A749-4A4A-BCFC-279C1DEE036C}" type="presParOf" srcId="{6988CDF3-4C56-461E-A239-2A5BD1ACDE70}" destId="{CD8481E6-C840-46B9-833E-C7E930442A83}" srcOrd="1" destOrd="0" presId="urn:microsoft.com/office/officeart/2005/8/layout/vList5"/>
-    <dgm:cxn modelId="{F230246C-94C1-4344-9791-7FCF321717A2}" type="presParOf" srcId="{9BCA15BD-A3A9-4EC1-A810-2A045AB4D115}" destId="{6C09176B-E194-47CA-994D-2972F2824B29}" srcOrd="17" destOrd="0" presId="urn:microsoft.com/office/officeart/2005/8/layout/vList5"/>
-    <dgm:cxn modelId="{135817C7-7532-465A-829F-33DA5DE860C0}" type="presParOf" srcId="{9BCA15BD-A3A9-4EC1-A810-2A045AB4D115}" destId="{3E100BD4-8B1D-431C-A5EB-91EDDF8355F6}" srcOrd="18" destOrd="0" presId="urn:microsoft.com/office/officeart/2005/8/layout/vList5"/>
-    <dgm:cxn modelId="{EFEFB7AE-14DE-4F2C-A736-1F64E43C1FE3}" type="presParOf" srcId="{3E100BD4-8B1D-431C-A5EB-91EDDF8355F6}" destId="{D4EC4AF1-6162-4C5F-933E-9A0D07291E02}" srcOrd="0" destOrd="0" presId="urn:microsoft.com/office/officeart/2005/8/layout/vList5"/>
-    <dgm:cxn modelId="{C4C2CEAD-3EBB-4D70-9ECE-999FE87AB5B7}" type="presParOf" srcId="{3E100BD4-8B1D-431C-A5EB-91EDDF8355F6}" destId="{52BD1966-C6C2-4122-8D6F-E46F1D3D8D42}" srcOrd="1" destOrd="0" presId="urn:microsoft.com/office/officeart/2005/8/layout/vList5"/>
-    <dgm:cxn modelId="{782792F0-09AB-4550-87CD-F3A11D29586C}" type="presParOf" srcId="{9BCA15BD-A3A9-4EC1-A810-2A045AB4D115}" destId="{E7F37753-6FB1-49D5-943D-D043C2CDC4BA}" srcOrd="19" destOrd="0" presId="urn:microsoft.com/office/officeart/2005/8/layout/vList5"/>
-    <dgm:cxn modelId="{C4E6A886-5334-4DCF-93D0-043714334ACB}" type="presParOf" srcId="{9BCA15BD-A3A9-4EC1-A810-2A045AB4D115}" destId="{13C3A966-4E8A-49AD-A030-9105149CB32F}" srcOrd="20" destOrd="0" presId="urn:microsoft.com/office/officeart/2005/8/layout/vList5"/>
-    <dgm:cxn modelId="{589037E8-7E7E-4195-9368-868F75F162C9}" type="presParOf" srcId="{13C3A966-4E8A-49AD-A030-9105149CB32F}" destId="{10712771-EEA9-46FC-889A-0EE60B2185E9}" srcOrd="0" destOrd="0" presId="urn:microsoft.com/office/officeart/2005/8/layout/vList5"/>
-    <dgm:cxn modelId="{0EE76AB9-24DC-4EC3-8BD7-3751CFA4618B}" type="presParOf" srcId="{13C3A966-4E8A-49AD-A030-9105149CB32F}" destId="{0F78A45B-344A-4078-BAED-213EE7751A53}" srcOrd="1" destOrd="0" presId="urn:microsoft.com/office/officeart/2005/8/layout/vList5"/>
+    <dgm:cxn modelId="{1E2778E4-438B-4BAF-8B54-8B3C7FF15D00}" type="presParOf" srcId="{9BCA15BD-A3A9-4EC1-A810-2A045AB4D115}" destId="{7DD9F086-832C-4A59-B46F-BA6C0DB5D718}" srcOrd="0" destOrd="0" presId="urn:microsoft.com/office/officeart/2005/8/layout/vList5"/>
+    <dgm:cxn modelId="{44861B34-80FA-477B-9CA5-EC284B80F8BE}" type="presParOf" srcId="{7DD9F086-832C-4A59-B46F-BA6C0DB5D718}" destId="{F7BDF93D-1F3D-4F14-8DC1-87D82AE3304F}" srcOrd="0" destOrd="0" presId="urn:microsoft.com/office/officeart/2005/8/layout/vList5"/>
+    <dgm:cxn modelId="{B4AD7A93-7FAF-43F6-A15E-EAD3581D3FDD}" type="presParOf" srcId="{9BCA15BD-A3A9-4EC1-A810-2A045AB4D115}" destId="{120DBDCD-305F-4A6A-A5D1-DFAD64EA1FDC}" srcOrd="1" destOrd="0" presId="urn:microsoft.com/office/officeart/2005/8/layout/vList5"/>
+    <dgm:cxn modelId="{C843B8E0-2884-4E83-A54C-3EF273B152C9}" type="presParOf" srcId="{9BCA15BD-A3A9-4EC1-A810-2A045AB4D115}" destId="{617F10EC-3B06-4A24-A355-A8C521CE6710}" srcOrd="2" destOrd="0" presId="urn:microsoft.com/office/officeart/2005/8/layout/vList5"/>
+    <dgm:cxn modelId="{DCCAA7D9-4775-4F99-952B-5C5A069803D1}" type="presParOf" srcId="{617F10EC-3B06-4A24-A355-A8C521CE6710}" destId="{AC8E4F3A-7B96-497D-AAC1-D6A3B8952B7D}" srcOrd="0" destOrd="0" presId="urn:microsoft.com/office/officeart/2005/8/layout/vList5"/>
+    <dgm:cxn modelId="{6D4783E2-247B-47F1-B86F-98E9E74F990A}" type="presParOf" srcId="{617F10EC-3B06-4A24-A355-A8C521CE6710}" destId="{B5C587F6-1958-465E-8646-F5C0F8A8DAFE}" srcOrd="1" destOrd="0" presId="urn:microsoft.com/office/officeart/2005/8/layout/vList5"/>
+    <dgm:cxn modelId="{BFCE84D2-2B1B-4999-8490-F9AE48975CFF}" type="presParOf" srcId="{9BCA15BD-A3A9-4EC1-A810-2A045AB4D115}" destId="{1F021426-3632-4C6F-BA59-C4F4A5B7CFDA}" srcOrd="3" destOrd="0" presId="urn:microsoft.com/office/officeart/2005/8/layout/vList5"/>
+    <dgm:cxn modelId="{5AE72F5D-D9C6-4665-9EB4-AF95290D8686}" type="presParOf" srcId="{9BCA15BD-A3A9-4EC1-A810-2A045AB4D115}" destId="{2BA680F8-F8B7-4E55-B885-C58507B1D444}" srcOrd="4" destOrd="0" presId="urn:microsoft.com/office/officeart/2005/8/layout/vList5"/>
+    <dgm:cxn modelId="{E2FB509D-D588-4C02-B024-B108F1366018}" type="presParOf" srcId="{2BA680F8-F8B7-4E55-B885-C58507B1D444}" destId="{D7538AC5-1F2A-45F2-BA1D-18DBB422D24A}" srcOrd="0" destOrd="0" presId="urn:microsoft.com/office/officeart/2005/8/layout/vList5"/>
+    <dgm:cxn modelId="{557E1139-8684-41F3-83C7-2500822DA6C0}" type="presParOf" srcId="{2BA680F8-F8B7-4E55-B885-C58507B1D444}" destId="{C5F01FB5-94DB-42BC-B1C4-3B19E82B90BE}" srcOrd="1" destOrd="0" presId="urn:microsoft.com/office/officeart/2005/8/layout/vList5"/>
+    <dgm:cxn modelId="{F81501F4-0E72-4273-9C26-9A3D2B457D70}" type="presParOf" srcId="{9BCA15BD-A3A9-4EC1-A810-2A045AB4D115}" destId="{71BEF435-9EB0-43C2-8EA2-2C29D6A6859A}" srcOrd="5" destOrd="0" presId="urn:microsoft.com/office/officeart/2005/8/layout/vList5"/>
+    <dgm:cxn modelId="{73119B3E-2306-4DF5-B89B-D9638CFE1102}" type="presParOf" srcId="{9BCA15BD-A3A9-4EC1-A810-2A045AB4D115}" destId="{74CF8BCF-BECB-4790-8D87-8E2DC23530DE}" srcOrd="6" destOrd="0" presId="urn:microsoft.com/office/officeart/2005/8/layout/vList5"/>
+    <dgm:cxn modelId="{AE303E45-E3D7-4251-8297-68098FA2E88B}" type="presParOf" srcId="{74CF8BCF-BECB-4790-8D87-8E2DC23530DE}" destId="{3B66D1E0-4681-4CDB-AC91-E0DC70CC477F}" srcOrd="0" destOrd="0" presId="urn:microsoft.com/office/officeart/2005/8/layout/vList5"/>
+    <dgm:cxn modelId="{B91ADFB5-BBC1-471E-8669-47BA35970186}" type="presParOf" srcId="{74CF8BCF-BECB-4790-8D87-8E2DC23530DE}" destId="{4650AAAC-6218-408B-9858-E1707D8ED7B0}" srcOrd="1" destOrd="0" presId="urn:microsoft.com/office/officeart/2005/8/layout/vList5"/>
+    <dgm:cxn modelId="{B0DA53B4-7E05-4B12-907C-071FCDEC6437}" type="presParOf" srcId="{9BCA15BD-A3A9-4EC1-A810-2A045AB4D115}" destId="{1C2BCC57-C0DD-4EB9-92BF-BB58D10AF17A}" srcOrd="7" destOrd="0" presId="urn:microsoft.com/office/officeart/2005/8/layout/vList5"/>
+    <dgm:cxn modelId="{BECBCDC6-E2A0-4D2E-96E7-2EF7EB4AE02A}" type="presParOf" srcId="{9BCA15BD-A3A9-4EC1-A810-2A045AB4D115}" destId="{5203469B-553C-418E-A866-222C68A2596A}" srcOrd="8" destOrd="0" presId="urn:microsoft.com/office/officeart/2005/8/layout/vList5"/>
+    <dgm:cxn modelId="{195A35A4-F4A5-4304-B5FB-E86382253F29}" type="presParOf" srcId="{5203469B-553C-418E-A866-222C68A2596A}" destId="{0437277A-E377-406C-8A37-6F13F2E0729D}" srcOrd="0" destOrd="0" presId="urn:microsoft.com/office/officeart/2005/8/layout/vList5"/>
+    <dgm:cxn modelId="{25041604-D86E-41F6-8395-133FFC6B7C54}" type="presParOf" srcId="{5203469B-553C-418E-A866-222C68A2596A}" destId="{91CCA630-741D-49F6-A9BA-BACA8730BDA7}" srcOrd="1" destOrd="0" presId="urn:microsoft.com/office/officeart/2005/8/layout/vList5"/>
+    <dgm:cxn modelId="{3EEB4A41-2CDD-4096-9EF2-F5B0567A8C19}" type="presParOf" srcId="{9BCA15BD-A3A9-4EC1-A810-2A045AB4D115}" destId="{403C4FFF-3865-4E5E-8C72-B4C7CB77D8E6}" srcOrd="9" destOrd="0" presId="urn:microsoft.com/office/officeart/2005/8/layout/vList5"/>
+    <dgm:cxn modelId="{8A31FF6A-343D-40D7-9717-D25F0451128D}" type="presParOf" srcId="{9BCA15BD-A3A9-4EC1-A810-2A045AB4D115}" destId="{4C8A4C50-C44E-4414-98A7-9E9F5A89B632}" srcOrd="10" destOrd="0" presId="urn:microsoft.com/office/officeart/2005/8/layout/vList5"/>
+    <dgm:cxn modelId="{B66FC916-6CA8-48A3-B751-632EBD065A80}" type="presParOf" srcId="{4C8A4C50-C44E-4414-98A7-9E9F5A89B632}" destId="{6F96EA41-2FE1-4DBE-8A53-740DA5FDC58F}" srcOrd="0" destOrd="0" presId="urn:microsoft.com/office/officeart/2005/8/layout/vList5"/>
+    <dgm:cxn modelId="{C46795F3-E9C4-4EF1-A039-2B3EE3D70DD0}" type="presParOf" srcId="{4C8A4C50-C44E-4414-98A7-9E9F5A89B632}" destId="{D65F6AF6-2CBC-4F79-A1FF-B1514C888E2C}" srcOrd="1" destOrd="0" presId="urn:microsoft.com/office/officeart/2005/8/layout/vList5"/>
+    <dgm:cxn modelId="{8680D495-7925-45AD-9CE7-480EF12D3F72}" type="presParOf" srcId="{9BCA15BD-A3A9-4EC1-A810-2A045AB4D115}" destId="{1694F90A-CB60-4A89-9CBC-8F2B56E8C701}" srcOrd="11" destOrd="0" presId="urn:microsoft.com/office/officeart/2005/8/layout/vList5"/>
+    <dgm:cxn modelId="{D2A51EFA-98AC-4CD8-8532-347C982E2A20}" type="presParOf" srcId="{9BCA15BD-A3A9-4EC1-A810-2A045AB4D115}" destId="{C785FD40-CC32-405E-8B1F-9BD7487152ED}" srcOrd="12" destOrd="0" presId="urn:microsoft.com/office/officeart/2005/8/layout/vList5"/>
+    <dgm:cxn modelId="{4F7A380D-4EE7-448F-8756-4D1447BA7AEE}" type="presParOf" srcId="{C785FD40-CC32-405E-8B1F-9BD7487152ED}" destId="{D0F5AFF9-B058-436C-AAA3-D01A9EB13714}" srcOrd="0" destOrd="0" presId="urn:microsoft.com/office/officeart/2005/8/layout/vList5"/>
+    <dgm:cxn modelId="{64D25237-FBE3-4B96-8104-AD1C2A6F6EF9}" type="presParOf" srcId="{C785FD40-CC32-405E-8B1F-9BD7487152ED}" destId="{3ED8D808-EDD8-493B-AA8D-A2B957CBC3AC}" srcOrd="1" destOrd="0" presId="urn:microsoft.com/office/officeart/2005/8/layout/vList5"/>
+    <dgm:cxn modelId="{D14C73BA-38C6-47AB-BE99-AD9601FC83A7}" type="presParOf" srcId="{9BCA15BD-A3A9-4EC1-A810-2A045AB4D115}" destId="{D990CC16-1D42-44EF-A4A9-85B0FA3074C4}" srcOrd="13" destOrd="0" presId="urn:microsoft.com/office/officeart/2005/8/layout/vList5"/>
+    <dgm:cxn modelId="{9BDB62DA-6997-418E-A065-492D4621AD22}" type="presParOf" srcId="{9BCA15BD-A3A9-4EC1-A810-2A045AB4D115}" destId="{A70A68E7-1478-411E-B676-A215B5776F5B}" srcOrd="14" destOrd="0" presId="urn:microsoft.com/office/officeart/2005/8/layout/vList5"/>
+    <dgm:cxn modelId="{FEDFB88C-44BB-4E12-BAF6-6B28554B97CF}" type="presParOf" srcId="{A70A68E7-1478-411E-B676-A215B5776F5B}" destId="{ED03144D-96BB-4333-943B-6905E596A1EF}" srcOrd="0" destOrd="0" presId="urn:microsoft.com/office/officeart/2005/8/layout/vList5"/>
+    <dgm:cxn modelId="{87E3BFDE-0E3E-44CA-8048-A7C7390D9746}" type="presParOf" srcId="{A70A68E7-1478-411E-B676-A215B5776F5B}" destId="{B1F9CDF6-97A8-44A7-B1CF-AAB26646D181}" srcOrd="1" destOrd="0" presId="urn:microsoft.com/office/officeart/2005/8/layout/vList5"/>
+    <dgm:cxn modelId="{592367BE-AC81-4FE2-97F5-0B59A5C05034}" type="presParOf" srcId="{9BCA15BD-A3A9-4EC1-A810-2A045AB4D115}" destId="{10238910-FA6B-4D09-8200-D55798C7745B}" srcOrd="15" destOrd="0" presId="urn:microsoft.com/office/officeart/2005/8/layout/vList5"/>
+    <dgm:cxn modelId="{54C82817-2125-4F35-A6D3-FA8F10A3D1B7}" type="presParOf" srcId="{9BCA15BD-A3A9-4EC1-A810-2A045AB4D115}" destId="{6988CDF3-4C56-461E-A239-2A5BD1ACDE70}" srcOrd="16" destOrd="0" presId="urn:microsoft.com/office/officeart/2005/8/layout/vList5"/>
+    <dgm:cxn modelId="{6CD845C9-0AB4-4379-91D7-C3100D3F7EB8}" type="presParOf" srcId="{6988CDF3-4C56-461E-A239-2A5BD1ACDE70}" destId="{A3BA2915-06D7-4AC5-B5A2-010E9E326B75}" srcOrd="0" destOrd="0" presId="urn:microsoft.com/office/officeart/2005/8/layout/vList5"/>
+    <dgm:cxn modelId="{A02BC955-D960-4D85-BF0F-63C6BBB71501}" type="presParOf" srcId="{6988CDF3-4C56-461E-A239-2A5BD1ACDE70}" destId="{CD8481E6-C840-46B9-833E-C7E930442A83}" srcOrd="1" destOrd="0" presId="urn:microsoft.com/office/officeart/2005/8/layout/vList5"/>
+    <dgm:cxn modelId="{E8BF4662-375B-4D9D-A820-B764CA1F99FB}" type="presParOf" srcId="{9BCA15BD-A3A9-4EC1-A810-2A045AB4D115}" destId="{6C09176B-E194-47CA-994D-2972F2824B29}" srcOrd="17" destOrd="0" presId="urn:microsoft.com/office/officeart/2005/8/layout/vList5"/>
+    <dgm:cxn modelId="{21FA0953-3FAC-4654-9AFB-3C5A2AA4C5D7}" type="presParOf" srcId="{9BCA15BD-A3A9-4EC1-A810-2A045AB4D115}" destId="{3E100BD4-8B1D-431C-A5EB-91EDDF8355F6}" srcOrd="18" destOrd="0" presId="urn:microsoft.com/office/officeart/2005/8/layout/vList5"/>
+    <dgm:cxn modelId="{46BB0BF2-C06F-4FB9-9EB2-17240510DA7C}" type="presParOf" srcId="{3E100BD4-8B1D-431C-A5EB-91EDDF8355F6}" destId="{D4EC4AF1-6162-4C5F-933E-9A0D07291E02}" srcOrd="0" destOrd="0" presId="urn:microsoft.com/office/officeart/2005/8/layout/vList5"/>
+    <dgm:cxn modelId="{15FD1307-B34E-44E7-BCBB-ACBB1D71A39C}" type="presParOf" srcId="{3E100BD4-8B1D-431C-A5EB-91EDDF8355F6}" destId="{52BD1966-C6C2-4122-8D6F-E46F1D3D8D42}" srcOrd="1" destOrd="0" presId="urn:microsoft.com/office/officeart/2005/8/layout/vList5"/>
+    <dgm:cxn modelId="{9B0503B8-AB73-4760-AA8B-B75A5A153F9F}" type="presParOf" srcId="{9BCA15BD-A3A9-4EC1-A810-2A045AB4D115}" destId="{E7F37753-6FB1-49D5-943D-D043C2CDC4BA}" srcOrd="19" destOrd="0" presId="urn:microsoft.com/office/officeart/2005/8/layout/vList5"/>
+    <dgm:cxn modelId="{18E9160D-3DA0-4519-884F-39C0F83B3BCF}" type="presParOf" srcId="{9BCA15BD-A3A9-4EC1-A810-2A045AB4D115}" destId="{13C3A966-4E8A-49AD-A030-9105149CB32F}" srcOrd="20" destOrd="0" presId="urn:microsoft.com/office/officeart/2005/8/layout/vList5"/>
+    <dgm:cxn modelId="{2BBD3C43-8C0D-4115-A0AA-AA6552C56B35}" type="presParOf" srcId="{13C3A966-4E8A-49AD-A030-9105149CB32F}" destId="{10712771-EEA9-46FC-889A-0EE60B2185E9}" srcOrd="0" destOrd="0" presId="urn:microsoft.com/office/officeart/2005/8/layout/vList5"/>
+    <dgm:cxn modelId="{B65D3253-A3BD-4C54-A85A-E2957D431B03}" type="presParOf" srcId="{13C3A966-4E8A-49AD-A030-9105149CB32F}" destId="{0F78A45B-344A-4078-BAED-213EE7751A53}" srcOrd="1" destOrd="0" presId="urn:microsoft.com/office/officeart/2005/8/layout/vList5"/>
+    <dgm:cxn modelId="{3D40F4A1-0F20-4A1C-A496-36C597B9658F}" type="presParOf" srcId="{9BCA15BD-A3A9-4EC1-A810-2A045AB4D115}" destId="{4EC93C3A-4C47-4F67-987C-2ACC953B4F38}" srcOrd="21" destOrd="0" presId="urn:microsoft.com/office/officeart/2005/8/layout/vList5"/>
+    <dgm:cxn modelId="{5F6F8B46-0917-4202-88A0-374882195EDA}" type="presParOf" srcId="{9BCA15BD-A3A9-4EC1-A810-2A045AB4D115}" destId="{1123BACA-48D3-49A7-9A9C-79C2EED1E2A1}" srcOrd="22" destOrd="0" presId="urn:microsoft.com/office/officeart/2005/8/layout/vList5"/>
+    <dgm:cxn modelId="{BE929728-7C3C-4A1E-BC93-1841A27E2398}" type="presParOf" srcId="{1123BACA-48D3-49A7-9A9C-79C2EED1E2A1}" destId="{69374192-D574-4B0A-9F87-39C8505719A6}" srcOrd="0" destOrd="0" presId="urn:microsoft.com/office/officeart/2005/8/layout/vList5"/>
+    <dgm:cxn modelId="{1CAE5853-E783-4865-AD2A-1073C7ADB82E}" type="presParOf" srcId="{1123BACA-48D3-49A7-9A9C-79C2EED1E2A1}" destId="{67FB0105-B345-4ADD-90D1-FE8378707B5A}" srcOrd="1" destOrd="0" presId="urn:microsoft.com/office/officeart/2005/8/layout/vList5"/>
   </dgm:cxnLst>
   <dgm:bg/>
   <dgm:whole/>
@@ -10672,31 +11120,31 @@
     </dgm:pt>
   </dgm:ptLst>
   <dgm:cxnLst>
-    <dgm:cxn modelId="{E7447208-27B0-46D7-B3CC-130841E210D4}" type="presOf" srcId="{69991430-8197-4662-A1A7-99C9FF8B7189}" destId="{C01C9A8B-7C5B-49E9-9BC1-E5277A1BCE02}" srcOrd="0" destOrd="0" presId="urn:microsoft.com/office/officeart/2005/8/layout/process1"/>
-    <dgm:cxn modelId="{E3942512-6B2C-4F8F-AD7D-6F302D9F16B3}" type="presOf" srcId="{3A68D2B9-78D5-4ED9-84E8-C52ED2598D90}" destId="{018132D1-1205-4F6D-A5F2-BE7B30CEC6B3}" srcOrd="0" destOrd="0" presId="urn:microsoft.com/office/officeart/2005/8/layout/process1"/>
-    <dgm:cxn modelId="{C2E0A30A-7C7B-41C0-82D9-B7778E577A6C}" type="presOf" srcId="{3F71C50C-776A-48F9-934A-6A7F745AA632}" destId="{58FC3A76-9BA5-41E8-89A0-86AC5CE800EC}" srcOrd="0" destOrd="0" presId="urn:microsoft.com/office/officeart/2005/8/layout/process1"/>
-    <dgm:cxn modelId="{84156570-F37D-4CE6-8998-2C4B2FD99D99}" type="presOf" srcId="{82893AD0-F9A4-420A-B0A4-D9AE0DA5B7C8}" destId="{03E59D7E-C2FA-4501-A414-226963A353C8}" srcOrd="0" destOrd="0" presId="urn:microsoft.com/office/officeart/2005/8/layout/process1"/>
+    <dgm:cxn modelId="{22BC274F-B0F3-44EC-8DC2-230823153546}" type="presOf" srcId="{E61A9B51-0256-4E5C-B63D-2118BF56BE4E}" destId="{F766C4F9-0606-4D00-86CD-180F14FB6D15}" srcOrd="0" destOrd="0" presId="urn:microsoft.com/office/officeart/2005/8/layout/process1"/>
+    <dgm:cxn modelId="{1E8821ED-FFC5-49FE-9E04-330F5276A02F}" type="presOf" srcId="{3A68D2B9-78D5-4ED9-84E8-C52ED2598D90}" destId="{018132D1-1205-4F6D-A5F2-BE7B30CEC6B3}" srcOrd="0" destOrd="0" presId="urn:microsoft.com/office/officeart/2005/8/layout/process1"/>
+    <dgm:cxn modelId="{BA19E19D-9597-49F6-A951-62DDD90420CF}" type="presOf" srcId="{F29E8148-88FB-4D26-9DAF-7F2499F8A69A}" destId="{20A510D4-1F61-451F-84C4-DF2C50EEB132}" srcOrd="0" destOrd="0" presId="urn:microsoft.com/office/officeart/2005/8/layout/process1"/>
+    <dgm:cxn modelId="{F6924BC8-ED93-41C1-BAF7-A35E01986BED}" srcId="{3F71C50C-776A-48F9-934A-6A7F745AA632}" destId="{80A3F666-ADD0-4A8D-867E-ED9A96DA65F9}" srcOrd="3" destOrd="0" parTransId="{5C269350-640B-42D7-84E5-137226739911}" sibTransId="{2F3A52DD-F7A8-46E8-921F-EB79DE0758E3}"/>
+    <dgm:cxn modelId="{0BEC4281-0D97-44C8-BD35-0CFE62B881F3}" type="presOf" srcId="{82893AD0-F9A4-420A-B0A4-D9AE0DA5B7C8}" destId="{03E59D7E-C2FA-4501-A414-226963A353C8}" srcOrd="0" destOrd="0" presId="urn:microsoft.com/office/officeart/2005/8/layout/process1"/>
+    <dgm:cxn modelId="{4FEC1F0B-F4C1-4FEB-B671-7C1CC8752C5F}" srcId="{3F71C50C-776A-48F9-934A-6A7F745AA632}" destId="{3A68D2B9-78D5-4ED9-84E8-C52ED2598D90}" srcOrd="1" destOrd="0" parTransId="{AD837B20-4CB1-4799-9D57-54F8BAC5B9FC}" sibTransId="{E61A9B51-0256-4E5C-B63D-2118BF56BE4E}"/>
     <dgm:cxn modelId="{B879222A-3A2F-4887-8C6E-2C997CA43AAD}" srcId="{3F71C50C-776A-48F9-934A-6A7F745AA632}" destId="{69991430-8197-4662-A1A7-99C9FF8B7189}" srcOrd="2" destOrd="0" parTransId="{41F76294-2E75-4401-A947-7236F4ABAFAA}" sibTransId="{F29E8148-88FB-4D26-9DAF-7F2499F8A69A}"/>
-    <dgm:cxn modelId="{F6924BC8-ED93-41C1-BAF7-A35E01986BED}" srcId="{3F71C50C-776A-48F9-934A-6A7F745AA632}" destId="{80A3F666-ADD0-4A8D-867E-ED9A96DA65F9}" srcOrd="3" destOrd="0" parTransId="{5C269350-640B-42D7-84E5-137226739911}" sibTransId="{2F3A52DD-F7A8-46E8-921F-EB79DE0758E3}"/>
-    <dgm:cxn modelId="{4FEC1F0B-F4C1-4FEB-B671-7C1CC8752C5F}" srcId="{3F71C50C-776A-48F9-934A-6A7F745AA632}" destId="{3A68D2B9-78D5-4ED9-84E8-C52ED2598D90}" srcOrd="1" destOrd="0" parTransId="{AD837B20-4CB1-4799-9D57-54F8BAC5B9FC}" sibTransId="{E61A9B51-0256-4E5C-B63D-2118BF56BE4E}"/>
-    <dgm:cxn modelId="{EE74C37C-2727-4E98-8793-D406AF133499}" type="presOf" srcId="{80A3F666-ADD0-4A8D-867E-ED9A96DA65F9}" destId="{68492DC0-4E1B-4E2C-BEEA-FDC2150F7F73}" srcOrd="0" destOrd="0" presId="urn:microsoft.com/office/officeart/2005/8/layout/process1"/>
-    <dgm:cxn modelId="{BA51997B-54C9-46A4-871F-1216F36209EB}" type="presOf" srcId="{F29E8148-88FB-4D26-9DAF-7F2499F8A69A}" destId="{AE1C632E-99CD-44A7-8530-CC058570C596}" srcOrd="1" destOrd="0" presId="urn:microsoft.com/office/officeart/2005/8/layout/process1"/>
-    <dgm:cxn modelId="{5E5AA00D-9409-4B56-89F0-015F38153643}" type="presOf" srcId="{EBB944A1-DFE0-46E0-9296-72632E6D9AB6}" destId="{0253F6E7-C627-420F-868C-6308F1AC3001}" srcOrd="1" destOrd="0" presId="urn:microsoft.com/office/officeart/2005/8/layout/process1"/>
-    <dgm:cxn modelId="{3F96FC1B-5CA9-467E-8B12-DF5A15810E5F}" type="presOf" srcId="{E61A9B51-0256-4E5C-B63D-2118BF56BE4E}" destId="{F766C4F9-0606-4D00-86CD-180F14FB6D15}" srcOrd="0" destOrd="0" presId="urn:microsoft.com/office/officeart/2005/8/layout/process1"/>
-    <dgm:cxn modelId="{0288B88A-F17A-4C9C-B82B-0B26405F4534}" type="presOf" srcId="{EBB944A1-DFE0-46E0-9296-72632E6D9AB6}" destId="{977B3C1A-E598-4306-9417-3624CAA5DB25}" srcOrd="0" destOrd="0" presId="urn:microsoft.com/office/officeart/2005/8/layout/process1"/>
-    <dgm:cxn modelId="{836F71DC-33B9-47C5-A515-C0526FAABDA0}" type="presOf" srcId="{E61A9B51-0256-4E5C-B63D-2118BF56BE4E}" destId="{3F5A7BEA-9F11-4FDD-B629-8E953595B6E2}" srcOrd="1" destOrd="0" presId="urn:microsoft.com/office/officeart/2005/8/layout/process1"/>
+    <dgm:cxn modelId="{7AB79AC9-E126-426B-8E31-D80063C6A603}" type="presOf" srcId="{EBB944A1-DFE0-46E0-9296-72632E6D9AB6}" destId="{977B3C1A-E598-4306-9417-3624CAA5DB25}" srcOrd="0" destOrd="0" presId="urn:microsoft.com/office/officeart/2005/8/layout/process1"/>
+    <dgm:cxn modelId="{9469D615-189C-484C-A559-17AB61E3D46B}" type="presOf" srcId="{EBB944A1-DFE0-46E0-9296-72632E6D9AB6}" destId="{0253F6E7-C627-420F-868C-6308F1AC3001}" srcOrd="1" destOrd="0" presId="urn:microsoft.com/office/officeart/2005/8/layout/process1"/>
     <dgm:cxn modelId="{F6CD3B17-E195-4D00-87F5-6ED9E740C04F}" srcId="{3F71C50C-776A-48F9-934A-6A7F745AA632}" destId="{82893AD0-F9A4-420A-B0A4-D9AE0DA5B7C8}" srcOrd="0" destOrd="0" parTransId="{31736CC9-C87D-4C6F-A62A-3449A3ECD739}" sibTransId="{EBB944A1-DFE0-46E0-9296-72632E6D9AB6}"/>
-    <dgm:cxn modelId="{BB426161-CC2C-4172-A58A-202859BB4EBC}" type="presOf" srcId="{F29E8148-88FB-4D26-9DAF-7F2499F8A69A}" destId="{20A510D4-1F61-451F-84C4-DF2C50EEB132}" srcOrd="0" destOrd="0" presId="urn:microsoft.com/office/officeart/2005/8/layout/process1"/>
-    <dgm:cxn modelId="{1BA6467A-2776-4EC6-B048-458D9148A9E9}" type="presParOf" srcId="{58FC3A76-9BA5-41E8-89A0-86AC5CE800EC}" destId="{03E59D7E-C2FA-4501-A414-226963A353C8}" srcOrd="0" destOrd="0" presId="urn:microsoft.com/office/officeart/2005/8/layout/process1"/>
-    <dgm:cxn modelId="{2757ACA1-B39F-43C7-B323-A0E5D4C1B4BD}" type="presParOf" srcId="{58FC3A76-9BA5-41E8-89A0-86AC5CE800EC}" destId="{977B3C1A-E598-4306-9417-3624CAA5DB25}" srcOrd="1" destOrd="0" presId="urn:microsoft.com/office/officeart/2005/8/layout/process1"/>
-    <dgm:cxn modelId="{975A4126-F2D4-4B1B-A099-03C8CDC1E25F}" type="presParOf" srcId="{977B3C1A-E598-4306-9417-3624CAA5DB25}" destId="{0253F6E7-C627-420F-868C-6308F1AC3001}" srcOrd="0" destOrd="0" presId="urn:microsoft.com/office/officeart/2005/8/layout/process1"/>
-    <dgm:cxn modelId="{D11D8827-2EA8-4000-83A4-F829D3A4E3D2}" type="presParOf" srcId="{58FC3A76-9BA5-41E8-89A0-86AC5CE800EC}" destId="{018132D1-1205-4F6D-A5F2-BE7B30CEC6B3}" srcOrd="2" destOrd="0" presId="urn:microsoft.com/office/officeart/2005/8/layout/process1"/>
-    <dgm:cxn modelId="{5DC0BB41-7955-4F34-AB93-3FAE0278EB75}" type="presParOf" srcId="{58FC3A76-9BA5-41E8-89A0-86AC5CE800EC}" destId="{F766C4F9-0606-4D00-86CD-180F14FB6D15}" srcOrd="3" destOrd="0" presId="urn:microsoft.com/office/officeart/2005/8/layout/process1"/>
-    <dgm:cxn modelId="{DF9173B9-07D7-494C-AFD0-7B682A47EBEC}" type="presParOf" srcId="{F766C4F9-0606-4D00-86CD-180F14FB6D15}" destId="{3F5A7BEA-9F11-4FDD-B629-8E953595B6E2}" srcOrd="0" destOrd="0" presId="urn:microsoft.com/office/officeart/2005/8/layout/process1"/>
-    <dgm:cxn modelId="{89CFB560-38E6-4815-B373-D336AFFEC637}" type="presParOf" srcId="{58FC3A76-9BA5-41E8-89A0-86AC5CE800EC}" destId="{C01C9A8B-7C5B-49E9-9BC1-E5277A1BCE02}" srcOrd="4" destOrd="0" presId="urn:microsoft.com/office/officeart/2005/8/layout/process1"/>
-    <dgm:cxn modelId="{D52F493F-2D6A-4FB6-83F3-202588EB7739}" type="presParOf" srcId="{58FC3A76-9BA5-41E8-89A0-86AC5CE800EC}" destId="{20A510D4-1F61-451F-84C4-DF2C50EEB132}" srcOrd="5" destOrd="0" presId="urn:microsoft.com/office/officeart/2005/8/layout/process1"/>
-    <dgm:cxn modelId="{14A3A06A-FEA0-4587-AF46-7E76873CC1C8}" type="presParOf" srcId="{20A510D4-1F61-451F-84C4-DF2C50EEB132}" destId="{AE1C632E-99CD-44A7-8530-CC058570C596}" srcOrd="0" destOrd="0" presId="urn:microsoft.com/office/officeart/2005/8/layout/process1"/>
-    <dgm:cxn modelId="{A42951B5-DC98-4FBC-AF58-D5A1D6E3875F}" type="presParOf" srcId="{58FC3A76-9BA5-41E8-89A0-86AC5CE800EC}" destId="{68492DC0-4E1B-4E2C-BEEA-FDC2150F7F73}" srcOrd="6" destOrd="0" presId="urn:microsoft.com/office/officeart/2005/8/layout/process1"/>
+    <dgm:cxn modelId="{95B11EF6-EE44-4835-874A-7C46AE68D589}" type="presOf" srcId="{69991430-8197-4662-A1A7-99C9FF8B7189}" destId="{C01C9A8B-7C5B-49E9-9BC1-E5277A1BCE02}" srcOrd="0" destOrd="0" presId="urn:microsoft.com/office/officeart/2005/8/layout/process1"/>
+    <dgm:cxn modelId="{ED9947C3-B737-4647-8E55-738657390CF1}" type="presOf" srcId="{80A3F666-ADD0-4A8D-867E-ED9A96DA65F9}" destId="{68492DC0-4E1B-4E2C-BEEA-FDC2150F7F73}" srcOrd="0" destOrd="0" presId="urn:microsoft.com/office/officeart/2005/8/layout/process1"/>
+    <dgm:cxn modelId="{2E7CE7A6-DA36-4431-86F6-B5FBCA72F80D}" type="presOf" srcId="{3F71C50C-776A-48F9-934A-6A7F745AA632}" destId="{58FC3A76-9BA5-41E8-89A0-86AC5CE800EC}" srcOrd="0" destOrd="0" presId="urn:microsoft.com/office/officeart/2005/8/layout/process1"/>
+    <dgm:cxn modelId="{C30E8E8A-F612-4E6C-96D6-0EBBC407B817}" type="presOf" srcId="{F29E8148-88FB-4D26-9DAF-7F2499F8A69A}" destId="{AE1C632E-99CD-44A7-8530-CC058570C596}" srcOrd="1" destOrd="0" presId="urn:microsoft.com/office/officeart/2005/8/layout/process1"/>
+    <dgm:cxn modelId="{880B6C2C-2FDC-4450-9D3F-E103AB12716D}" type="presOf" srcId="{E61A9B51-0256-4E5C-B63D-2118BF56BE4E}" destId="{3F5A7BEA-9F11-4FDD-B629-8E953595B6E2}" srcOrd="1" destOrd="0" presId="urn:microsoft.com/office/officeart/2005/8/layout/process1"/>
+    <dgm:cxn modelId="{E36180B2-2424-43E4-9846-E5CE2FFE961A}" type="presParOf" srcId="{58FC3A76-9BA5-41E8-89A0-86AC5CE800EC}" destId="{03E59D7E-C2FA-4501-A414-226963A353C8}" srcOrd="0" destOrd="0" presId="urn:microsoft.com/office/officeart/2005/8/layout/process1"/>
+    <dgm:cxn modelId="{7E6DB2EB-69FB-486C-982D-2D040ADDED57}" type="presParOf" srcId="{58FC3A76-9BA5-41E8-89A0-86AC5CE800EC}" destId="{977B3C1A-E598-4306-9417-3624CAA5DB25}" srcOrd="1" destOrd="0" presId="urn:microsoft.com/office/officeart/2005/8/layout/process1"/>
+    <dgm:cxn modelId="{4817F907-8B24-4D91-BFD7-1884D93FFC78}" type="presParOf" srcId="{977B3C1A-E598-4306-9417-3624CAA5DB25}" destId="{0253F6E7-C627-420F-868C-6308F1AC3001}" srcOrd="0" destOrd="0" presId="urn:microsoft.com/office/officeart/2005/8/layout/process1"/>
+    <dgm:cxn modelId="{A2112A08-8AA7-4EE6-81B7-FEA65D7038DF}" type="presParOf" srcId="{58FC3A76-9BA5-41E8-89A0-86AC5CE800EC}" destId="{018132D1-1205-4F6D-A5F2-BE7B30CEC6B3}" srcOrd="2" destOrd="0" presId="urn:microsoft.com/office/officeart/2005/8/layout/process1"/>
+    <dgm:cxn modelId="{58DEF5AA-9786-41C9-AE01-D4E0DCF14A64}" type="presParOf" srcId="{58FC3A76-9BA5-41E8-89A0-86AC5CE800EC}" destId="{F766C4F9-0606-4D00-86CD-180F14FB6D15}" srcOrd="3" destOrd="0" presId="urn:microsoft.com/office/officeart/2005/8/layout/process1"/>
+    <dgm:cxn modelId="{B85F462E-A5A1-400D-BE07-96EAB1346685}" type="presParOf" srcId="{F766C4F9-0606-4D00-86CD-180F14FB6D15}" destId="{3F5A7BEA-9F11-4FDD-B629-8E953595B6E2}" srcOrd="0" destOrd="0" presId="urn:microsoft.com/office/officeart/2005/8/layout/process1"/>
+    <dgm:cxn modelId="{940500FB-5AC7-4D76-91AA-DF4B064B9376}" type="presParOf" srcId="{58FC3A76-9BA5-41E8-89A0-86AC5CE800EC}" destId="{C01C9A8B-7C5B-49E9-9BC1-E5277A1BCE02}" srcOrd="4" destOrd="0" presId="urn:microsoft.com/office/officeart/2005/8/layout/process1"/>
+    <dgm:cxn modelId="{A911AAEC-9182-4717-B068-EC021438F46E}" type="presParOf" srcId="{58FC3A76-9BA5-41E8-89A0-86AC5CE800EC}" destId="{20A510D4-1F61-451F-84C4-DF2C50EEB132}" srcOrd="5" destOrd="0" presId="urn:microsoft.com/office/officeart/2005/8/layout/process1"/>
+    <dgm:cxn modelId="{429B4DA5-20A5-470B-BED4-87D9993241E0}" type="presParOf" srcId="{20A510D4-1F61-451F-84C4-DF2C50EEB132}" destId="{AE1C632E-99CD-44A7-8530-CC058570C596}" srcOrd="0" destOrd="0" presId="urn:microsoft.com/office/officeart/2005/8/layout/process1"/>
+    <dgm:cxn modelId="{73DCE996-079C-47A9-9841-DDC8BA6A0177}" type="presParOf" srcId="{58FC3A76-9BA5-41E8-89A0-86AC5CE800EC}" destId="{68492DC0-4E1B-4E2C-BEEA-FDC2150F7F73}" srcOrd="6" destOrd="0" presId="urn:microsoft.com/office/officeart/2005/8/layout/process1"/>
   </dgm:cxnLst>
   <dgm:bg/>
   <dgm:whole/>
@@ -10863,17 +11311,17 @@
     </dgm:pt>
   </dgm:ptLst>
   <dgm:cxnLst>
-    <dgm:cxn modelId="{E491439E-B26F-4E41-91EF-95C647E5DCCE}" type="presOf" srcId="{BE89904A-E95F-49B2-8CEC-328E9BEB01BA}" destId="{B98EB6F1-6433-4407-8A09-D3619B9A0A3A}" srcOrd="0" destOrd="0" presId="urn:microsoft.com/office/officeart/2005/8/layout/process2"/>
+    <dgm:cxn modelId="{B9566D01-FA27-4343-B663-DCF4815EE87D}" type="presOf" srcId="{7D8E8636-C391-4FED-8F17-32BC99A9CC74}" destId="{5C748CF8-ECC3-4691-AB8B-1326E3573F68}" srcOrd="0" destOrd="0" presId="urn:microsoft.com/office/officeart/2005/8/layout/process2"/>
     <dgm:cxn modelId="{DF1D74E6-C323-4A0E-BE03-31F47EB93507}" srcId="{8663DEE3-9744-44F4-9A15-FF107CCA028A}" destId="{7D8E8636-C391-4FED-8F17-32BC99A9CC74}" srcOrd="1" destOrd="0" parTransId="{7B0F7443-C83E-42FD-A84D-461B2735A3DF}" sibTransId="{E4BF9A3C-3A1C-4A4E-BFAE-B422AAAAAA34}"/>
+    <dgm:cxn modelId="{28E4F37D-8829-4A96-A947-194002A14761}" type="presOf" srcId="{8663DEE3-9744-44F4-9A15-FF107CCA028A}" destId="{5482F8E3-DDD2-49B5-A439-21A00898B664}" srcOrd="0" destOrd="0" presId="urn:microsoft.com/office/officeart/2005/8/layout/process2"/>
+    <dgm:cxn modelId="{52DFA8FB-14D2-43F8-9CFE-633A6DAD4706}" type="presOf" srcId="{BE89904A-E95F-49B2-8CEC-328E9BEB01BA}" destId="{B98EB6F1-6433-4407-8A09-D3619B9A0A3A}" srcOrd="0" destOrd="0" presId="urn:microsoft.com/office/officeart/2005/8/layout/process2"/>
     <dgm:cxn modelId="{E7E5C17C-87BD-4A5F-B45E-83CFE201CF83}" srcId="{8663DEE3-9744-44F4-9A15-FF107CCA028A}" destId="{69650C4E-E456-4FD4-862B-F7B2F27E3FF4}" srcOrd="0" destOrd="0" parTransId="{8D8103B4-1567-4B05-9EB9-F215B16FA327}" sibTransId="{BE89904A-E95F-49B2-8CEC-328E9BEB01BA}"/>
-    <dgm:cxn modelId="{22B3793D-2D77-4111-9981-6D301DB75AAE}" type="presOf" srcId="{69650C4E-E456-4FD4-862B-F7B2F27E3FF4}" destId="{4C660FF2-66C6-410F-8EAA-266D4AF3D258}" srcOrd="0" destOrd="0" presId="urn:microsoft.com/office/officeart/2005/8/layout/process2"/>
-    <dgm:cxn modelId="{57DD3E6D-ABDE-4CE2-9EEA-2E9E7FFD23DC}" type="presOf" srcId="{BE89904A-E95F-49B2-8CEC-328E9BEB01BA}" destId="{E2089F1C-C461-4F03-B595-8320A023AA44}" srcOrd="1" destOrd="0" presId="urn:microsoft.com/office/officeart/2005/8/layout/process2"/>
-    <dgm:cxn modelId="{3D9B690C-DCB4-4B7B-BDAB-BD0E260B953F}" type="presOf" srcId="{8663DEE3-9744-44F4-9A15-FF107CCA028A}" destId="{5482F8E3-DDD2-49B5-A439-21A00898B664}" srcOrd="0" destOrd="0" presId="urn:microsoft.com/office/officeart/2005/8/layout/process2"/>
-    <dgm:cxn modelId="{449608EF-2DFA-44CB-AF90-4D32C8557622}" type="presOf" srcId="{7D8E8636-C391-4FED-8F17-32BC99A9CC74}" destId="{5C748CF8-ECC3-4691-AB8B-1326E3573F68}" srcOrd="0" destOrd="0" presId="urn:microsoft.com/office/officeart/2005/8/layout/process2"/>
-    <dgm:cxn modelId="{EADF7A50-5DC5-4031-BAC1-466865C25BCC}" type="presParOf" srcId="{5482F8E3-DDD2-49B5-A439-21A00898B664}" destId="{4C660FF2-66C6-410F-8EAA-266D4AF3D258}" srcOrd="0" destOrd="0" presId="urn:microsoft.com/office/officeart/2005/8/layout/process2"/>
-    <dgm:cxn modelId="{33D5B219-6EA3-4BA7-BC86-5E22A837538F}" type="presParOf" srcId="{5482F8E3-DDD2-49B5-A439-21A00898B664}" destId="{B98EB6F1-6433-4407-8A09-D3619B9A0A3A}" srcOrd="1" destOrd="0" presId="urn:microsoft.com/office/officeart/2005/8/layout/process2"/>
-    <dgm:cxn modelId="{EDEC480D-1D2A-4EC9-913C-D675EC811490}" type="presParOf" srcId="{B98EB6F1-6433-4407-8A09-D3619B9A0A3A}" destId="{E2089F1C-C461-4F03-B595-8320A023AA44}" srcOrd="0" destOrd="0" presId="urn:microsoft.com/office/officeart/2005/8/layout/process2"/>
-    <dgm:cxn modelId="{1B8B0552-4F27-4115-9499-917644BF4E3D}" type="presParOf" srcId="{5482F8E3-DDD2-49B5-A439-21A00898B664}" destId="{5C748CF8-ECC3-4691-AB8B-1326E3573F68}" srcOrd="2" destOrd="0" presId="urn:microsoft.com/office/officeart/2005/8/layout/process2"/>
+    <dgm:cxn modelId="{7A7AF242-93B0-4E39-B15C-B3775BA69AFF}" type="presOf" srcId="{BE89904A-E95F-49B2-8CEC-328E9BEB01BA}" destId="{E2089F1C-C461-4F03-B595-8320A023AA44}" srcOrd="1" destOrd="0" presId="urn:microsoft.com/office/officeart/2005/8/layout/process2"/>
+    <dgm:cxn modelId="{E16A72EA-3B6B-4A27-A319-FDC5409080E0}" type="presOf" srcId="{69650C4E-E456-4FD4-862B-F7B2F27E3FF4}" destId="{4C660FF2-66C6-410F-8EAA-266D4AF3D258}" srcOrd="0" destOrd="0" presId="urn:microsoft.com/office/officeart/2005/8/layout/process2"/>
+    <dgm:cxn modelId="{76D72815-8AA5-4AD4-9721-8801A5761F5D}" type="presParOf" srcId="{5482F8E3-DDD2-49B5-A439-21A00898B664}" destId="{4C660FF2-66C6-410F-8EAA-266D4AF3D258}" srcOrd="0" destOrd="0" presId="urn:microsoft.com/office/officeart/2005/8/layout/process2"/>
+    <dgm:cxn modelId="{699E3068-7F68-4A8A-B1FB-8A23B2D9C669}" type="presParOf" srcId="{5482F8E3-DDD2-49B5-A439-21A00898B664}" destId="{B98EB6F1-6433-4407-8A09-D3619B9A0A3A}" srcOrd="1" destOrd="0" presId="urn:microsoft.com/office/officeart/2005/8/layout/process2"/>
+    <dgm:cxn modelId="{AD479284-312F-4EED-ACDA-74F9D184825D}" type="presParOf" srcId="{B98EB6F1-6433-4407-8A09-D3619B9A0A3A}" destId="{E2089F1C-C461-4F03-B595-8320A023AA44}" srcOrd="0" destOrd="0" presId="urn:microsoft.com/office/officeart/2005/8/layout/process2"/>
+    <dgm:cxn modelId="{C9864B93-EB19-43F1-8FB6-00119CFBB7F5}" type="presParOf" srcId="{5482F8E3-DDD2-49B5-A439-21A00898B664}" destId="{5C748CF8-ECC3-4691-AB8B-1326E3573F68}" srcOrd="2" destOrd="0" presId="urn:microsoft.com/office/officeart/2005/8/layout/process2"/>
   </dgm:cxnLst>
   <dgm:bg/>
   <dgm:whole/>
@@ -10953,10 +11401,10 @@
     </dgm:pt>
   </dgm:ptLst>
   <dgm:cxnLst>
+    <dgm:cxn modelId="{F691ADBA-C2F7-4349-890C-F3C72D5074B9}" type="presOf" srcId="{8663DEE3-9744-44F4-9A15-FF107CCA028A}" destId="{5482F8E3-DDD2-49B5-A439-21A00898B664}" srcOrd="0" destOrd="0" presId="urn:microsoft.com/office/officeart/2005/8/layout/process2"/>
     <dgm:cxn modelId="{DF1D74E6-C323-4A0E-BE03-31F47EB93507}" srcId="{8663DEE3-9744-44F4-9A15-FF107CCA028A}" destId="{7D8E8636-C391-4FED-8F17-32BC99A9CC74}" srcOrd="0" destOrd="0" parTransId="{7B0F7443-C83E-42FD-A84D-461B2735A3DF}" sibTransId="{E4BF9A3C-3A1C-4A4E-BFAE-B422AAAAAA34}"/>
-    <dgm:cxn modelId="{A6959ABD-04DB-4DF0-8FE7-D572141BBC3D}" type="presOf" srcId="{7D8E8636-C391-4FED-8F17-32BC99A9CC74}" destId="{5C748CF8-ECC3-4691-AB8B-1326E3573F68}" srcOrd="0" destOrd="0" presId="urn:microsoft.com/office/officeart/2005/8/layout/process2"/>
-    <dgm:cxn modelId="{CCBE33D9-60A1-4166-A064-FDC3B705A34A}" type="presOf" srcId="{8663DEE3-9744-44F4-9A15-FF107CCA028A}" destId="{5482F8E3-DDD2-49B5-A439-21A00898B664}" srcOrd="0" destOrd="0" presId="urn:microsoft.com/office/officeart/2005/8/layout/process2"/>
-    <dgm:cxn modelId="{DCA77E65-0070-489D-9058-B6000D1E5DA9}" type="presParOf" srcId="{5482F8E3-DDD2-49B5-A439-21A00898B664}" destId="{5C748CF8-ECC3-4691-AB8B-1326E3573F68}" srcOrd="0" destOrd="0" presId="urn:microsoft.com/office/officeart/2005/8/layout/process2"/>
+    <dgm:cxn modelId="{5FC9A654-B9FF-4F95-8D31-27240DB21C2A}" type="presOf" srcId="{7D8E8636-C391-4FED-8F17-32BC99A9CC74}" destId="{5C748CF8-ECC3-4691-AB8B-1326E3573F68}" srcOrd="0" destOrd="0" presId="urn:microsoft.com/office/officeart/2005/8/layout/process2"/>
+    <dgm:cxn modelId="{A06C0DB0-428E-4797-99E0-C07A98B4B712}" type="presParOf" srcId="{5482F8E3-DDD2-49B5-A439-21A00898B664}" destId="{5C748CF8-ECC3-4691-AB8B-1326E3573F68}" srcOrd="0" destOrd="0" presId="urn:microsoft.com/office/officeart/2005/8/layout/process2"/>
   </dgm:cxnLst>
   <dgm:bg/>
   <dgm:whole/>
@@ -11125,17 +11573,17 @@
     </dgm:pt>
   </dgm:ptLst>
   <dgm:cxnLst>
-    <dgm:cxn modelId="{020AE5FA-0FDC-43D8-B3D8-B52F1233987E}" type="presOf" srcId="{54DB42BA-FD00-436C-A97F-50C8C2F5ED1F}" destId="{0294EA88-3881-417F-B59A-062A98A976E8}" srcOrd="0" destOrd="0" presId="urn:microsoft.com/office/officeart/2005/8/layout/process2"/>
-    <dgm:cxn modelId="{8740B6FB-BFC5-487E-A007-1ACF56BFB6EF}" type="presOf" srcId="{8663DEE3-9744-44F4-9A15-FF107CCA028A}" destId="{5482F8E3-DDD2-49B5-A439-21A00898B664}" srcOrd="0" destOrd="0" presId="urn:microsoft.com/office/officeart/2005/8/layout/process2"/>
     <dgm:cxn modelId="{DF1D74E6-C323-4A0E-BE03-31F47EB93507}" srcId="{8663DEE3-9744-44F4-9A15-FF107CCA028A}" destId="{7D8E8636-C391-4FED-8F17-32BC99A9CC74}" srcOrd="0" destOrd="0" parTransId="{7B0F7443-C83E-42FD-A84D-461B2735A3DF}" sibTransId="{E4BF9A3C-3A1C-4A4E-BFAE-B422AAAAAA34}"/>
-    <dgm:cxn modelId="{BA9F1250-EB27-4E6B-853E-17424A7BD84D}" type="presOf" srcId="{7D8E8636-C391-4FED-8F17-32BC99A9CC74}" destId="{5C748CF8-ECC3-4691-AB8B-1326E3573F68}" srcOrd="0" destOrd="0" presId="urn:microsoft.com/office/officeart/2005/8/layout/process2"/>
-    <dgm:cxn modelId="{3FA5DE43-35CB-4D66-8C6F-2B02923EE1C6}" type="presOf" srcId="{E4BF9A3C-3A1C-4A4E-BFAE-B422AAAAAA34}" destId="{2E629C8A-4465-482C-9B5B-E36599E1710F}" srcOrd="1" destOrd="0" presId="urn:microsoft.com/office/officeart/2005/8/layout/process2"/>
+    <dgm:cxn modelId="{4D7B792D-B421-4103-AB12-661961B084CB}" type="presOf" srcId="{54DB42BA-FD00-436C-A97F-50C8C2F5ED1F}" destId="{0294EA88-3881-417F-B59A-062A98A976E8}" srcOrd="0" destOrd="0" presId="urn:microsoft.com/office/officeart/2005/8/layout/process2"/>
+    <dgm:cxn modelId="{FE4E7DC2-B494-4572-97FE-FE9326D604D7}" type="presOf" srcId="{7D8E8636-C391-4FED-8F17-32BC99A9CC74}" destId="{5C748CF8-ECC3-4691-AB8B-1326E3573F68}" srcOrd="0" destOrd="0" presId="urn:microsoft.com/office/officeart/2005/8/layout/process2"/>
     <dgm:cxn modelId="{D4677E9E-3CFB-4033-B975-954749B615F1}" srcId="{8663DEE3-9744-44F4-9A15-FF107CCA028A}" destId="{54DB42BA-FD00-436C-A97F-50C8C2F5ED1F}" srcOrd="1" destOrd="0" parTransId="{979A7570-B38E-445F-92AB-D10114B5A0C7}" sibTransId="{1B4A5A64-119C-49CC-AC0C-7C2BB7722461}"/>
-    <dgm:cxn modelId="{CB9D51AF-825C-44A7-9C52-AAB47E2DB399}" type="presOf" srcId="{E4BF9A3C-3A1C-4A4E-BFAE-B422AAAAAA34}" destId="{6B1BA647-5E14-4E75-92F6-20007F3AFA38}" srcOrd="0" destOrd="0" presId="urn:microsoft.com/office/officeart/2005/8/layout/process2"/>
-    <dgm:cxn modelId="{FDF70AD8-4355-4E1F-94AE-AB619A9D6410}" type="presParOf" srcId="{5482F8E3-DDD2-49B5-A439-21A00898B664}" destId="{5C748CF8-ECC3-4691-AB8B-1326E3573F68}" srcOrd="0" destOrd="0" presId="urn:microsoft.com/office/officeart/2005/8/layout/process2"/>
-    <dgm:cxn modelId="{D361E1A9-8B0E-4E6D-BC2E-2B0A3C7BD825}" type="presParOf" srcId="{5482F8E3-DDD2-49B5-A439-21A00898B664}" destId="{6B1BA647-5E14-4E75-92F6-20007F3AFA38}" srcOrd="1" destOrd="0" presId="urn:microsoft.com/office/officeart/2005/8/layout/process2"/>
-    <dgm:cxn modelId="{97501AB6-B135-4338-8C01-F6198AD089DC}" type="presParOf" srcId="{6B1BA647-5E14-4E75-92F6-20007F3AFA38}" destId="{2E629C8A-4465-482C-9B5B-E36599E1710F}" srcOrd="0" destOrd="0" presId="urn:microsoft.com/office/officeart/2005/8/layout/process2"/>
-    <dgm:cxn modelId="{A329AC95-B4D1-4AFF-BA0B-7B1ECCF9C5DF}" type="presParOf" srcId="{5482F8E3-DDD2-49B5-A439-21A00898B664}" destId="{0294EA88-3881-417F-B59A-062A98A976E8}" srcOrd="2" destOrd="0" presId="urn:microsoft.com/office/officeart/2005/8/layout/process2"/>
+    <dgm:cxn modelId="{723DF319-26EE-4B44-AD71-05B0F1DB0982}" type="presOf" srcId="{E4BF9A3C-3A1C-4A4E-BFAE-B422AAAAAA34}" destId="{2E629C8A-4465-482C-9B5B-E36599E1710F}" srcOrd="1" destOrd="0" presId="urn:microsoft.com/office/officeart/2005/8/layout/process2"/>
+    <dgm:cxn modelId="{FDACD64E-21FB-489A-BDD5-278AEAFFEA1D}" type="presOf" srcId="{E4BF9A3C-3A1C-4A4E-BFAE-B422AAAAAA34}" destId="{6B1BA647-5E14-4E75-92F6-20007F3AFA38}" srcOrd="0" destOrd="0" presId="urn:microsoft.com/office/officeart/2005/8/layout/process2"/>
+    <dgm:cxn modelId="{936BBE25-1E3C-467D-8752-FBD675C9CCD6}" type="presOf" srcId="{8663DEE3-9744-44F4-9A15-FF107CCA028A}" destId="{5482F8E3-DDD2-49B5-A439-21A00898B664}" srcOrd="0" destOrd="0" presId="urn:microsoft.com/office/officeart/2005/8/layout/process2"/>
+    <dgm:cxn modelId="{78F5D4EE-8753-4D99-B048-E9CAF5162176}" type="presParOf" srcId="{5482F8E3-DDD2-49B5-A439-21A00898B664}" destId="{5C748CF8-ECC3-4691-AB8B-1326E3573F68}" srcOrd="0" destOrd="0" presId="urn:microsoft.com/office/officeart/2005/8/layout/process2"/>
+    <dgm:cxn modelId="{95CBE0C2-3319-4233-AB69-E05F883DF558}" type="presParOf" srcId="{5482F8E3-DDD2-49B5-A439-21A00898B664}" destId="{6B1BA647-5E14-4E75-92F6-20007F3AFA38}" srcOrd="1" destOrd="0" presId="urn:microsoft.com/office/officeart/2005/8/layout/process2"/>
+    <dgm:cxn modelId="{02160FFE-8FA4-44C0-A001-B14B15C5A761}" type="presParOf" srcId="{6B1BA647-5E14-4E75-92F6-20007F3AFA38}" destId="{2E629C8A-4465-482C-9B5B-E36599E1710F}" srcOrd="0" destOrd="0" presId="urn:microsoft.com/office/officeart/2005/8/layout/process2"/>
+    <dgm:cxn modelId="{1EE4537C-906D-41A3-B6A3-FB77024B46FC}" type="presParOf" srcId="{5482F8E3-DDD2-49B5-A439-21A00898B664}" destId="{0294EA88-3881-417F-B59A-062A98A976E8}" srcOrd="2" destOrd="0" presId="urn:microsoft.com/office/officeart/2005/8/layout/process2"/>
   </dgm:cxnLst>
   <dgm:bg/>
   <dgm:whole/>
@@ -11567,29 +12015,29 @@
   </dgm:ptLst>
   <dgm:cxnLst>
     <dgm:cxn modelId="{24F550D9-384D-4547-837E-6E08BA41CB62}" srcId="{A9A47F95-10BA-4069-8659-381B34FC0712}" destId="{F8572A81-2215-4449-8C14-21A75080C425}" srcOrd="0" destOrd="0" parTransId="{C8BEEDB2-AB75-4060-B2FD-4CCD1380B0A7}" sibTransId="{77D8C2C2-EC18-4797-B6B1-8C48CE6EF2A0}"/>
-    <dgm:cxn modelId="{A2E59F7E-8C25-4AD6-B005-42049FB76040}" type="presOf" srcId="{B45C920D-EE8D-454C-99D2-DE4173489599}" destId="{4ACAFC3A-88D9-4150-A997-A5A06EE7BE34}" srcOrd="0" destOrd="0" presId="urn:microsoft.com/office/officeart/2005/8/layout/vList5"/>
     <dgm:cxn modelId="{4C39AA7B-B871-4CF2-9D24-48BE0652AF4A}" srcId="{F6C791DB-77C8-462B-BB1F-BA5A54000B40}" destId="{A43568FF-11FF-4D70-9E9A-31D5DD4BD734}" srcOrd="0" destOrd="0" parTransId="{B0E2E5E9-4644-4831-AAB7-CD86273F6784}" sibTransId="{0134F262-F928-48A5-843C-06A1AFA4429A}"/>
-    <dgm:cxn modelId="{E39624A6-B0EE-4A44-9573-068E97F96789}" type="presOf" srcId="{F6C791DB-77C8-462B-BB1F-BA5A54000B40}" destId="{E02348CB-6FB3-4006-88BA-59401D68859D}" srcOrd="0" destOrd="0" presId="urn:microsoft.com/office/officeart/2005/8/layout/vList5"/>
     <dgm:cxn modelId="{5313609B-4406-4BD2-9E87-ED1A49FB9CF9}" srcId="{F6C791DB-77C8-462B-BB1F-BA5A54000B40}" destId="{D67B9CB3-35A2-4CCC-BF3B-D41A7F428909}" srcOrd="1" destOrd="0" parTransId="{FEB1200B-A5E0-4087-9148-326425D7A69D}" sibTransId="{54B76106-EEBB-4AD4-890B-2843BA322548}"/>
-    <dgm:cxn modelId="{7BD90C1E-4218-4A57-8EF7-24A8316DE500}" type="presOf" srcId="{3226DE0B-98EF-4D5A-8130-93C020E6B065}" destId="{4ACAFC3A-88D9-4150-A997-A5A06EE7BE34}" srcOrd="0" destOrd="2" presId="urn:microsoft.com/office/officeart/2005/8/layout/vList5"/>
     <dgm:cxn modelId="{86C14310-F50F-4B9F-93D1-327DDE519CBD}" srcId="{F8572A81-2215-4449-8C14-21A75080C425}" destId="{54A3E05D-4568-4F49-99D4-2BF111EFC613}" srcOrd="1" destOrd="0" parTransId="{71E99C08-B580-4D59-B3E8-82EFA9E79265}" sibTransId="{28B7270C-C70B-4975-87EB-8E148463AD91}"/>
-    <dgm:cxn modelId="{ECAD740B-B758-4CE5-855A-B278DAA2B06B}" type="presOf" srcId="{F8572A81-2215-4449-8C14-21A75080C425}" destId="{96B3AC0D-F988-48E5-827C-7716474EA374}" srcOrd="0" destOrd="0" presId="urn:microsoft.com/office/officeart/2005/8/layout/vList5"/>
-    <dgm:cxn modelId="{3B049D5D-A2DF-4FD1-9574-E914CC13D83E}" type="presOf" srcId="{A9A47F95-10BA-4069-8659-381B34FC0712}" destId="{FE06885F-00EB-4177-AB36-8935369F84D9}" srcOrd="0" destOrd="0" presId="urn:microsoft.com/office/officeart/2005/8/layout/vList5"/>
-    <dgm:cxn modelId="{0467271D-9CA6-4FAA-975C-76A7A9ADEDA4}" type="presOf" srcId="{2B633D41-810D-420D-ACCC-32E798817097}" destId="{6CD409A2-6A73-424C-88EF-3D983EC661FB}" srcOrd="0" destOrd="2" presId="urn:microsoft.com/office/officeart/2005/8/layout/vList5"/>
-    <dgm:cxn modelId="{4471F8B7-A495-4C64-9AE7-142DD2A9002B}" type="presOf" srcId="{54A3E05D-4568-4F49-99D4-2BF111EFC613}" destId="{4ACAFC3A-88D9-4150-A997-A5A06EE7BE34}" srcOrd="0" destOrd="1" presId="urn:microsoft.com/office/officeart/2005/8/layout/vList5"/>
-    <dgm:cxn modelId="{D399AC50-7553-42B2-A0EF-E89516B9CA2C}" type="presOf" srcId="{A43568FF-11FF-4D70-9E9A-31D5DD4BD734}" destId="{6CD409A2-6A73-424C-88EF-3D983EC661FB}" srcOrd="0" destOrd="0" presId="urn:microsoft.com/office/officeart/2005/8/layout/vList5"/>
+    <dgm:cxn modelId="{957ADAA5-430F-41AF-985A-A76D1FE76BA7}" type="presOf" srcId="{A9A47F95-10BA-4069-8659-381B34FC0712}" destId="{FE06885F-00EB-4177-AB36-8935369F84D9}" srcOrd="0" destOrd="0" presId="urn:microsoft.com/office/officeart/2005/8/layout/vList5"/>
+    <dgm:cxn modelId="{D90B6D30-C856-440D-969D-ED05228DB5CA}" type="presOf" srcId="{B45C920D-EE8D-454C-99D2-DE4173489599}" destId="{4ACAFC3A-88D9-4150-A997-A5A06EE7BE34}" srcOrd="0" destOrd="0" presId="urn:microsoft.com/office/officeart/2005/8/layout/vList5"/>
+    <dgm:cxn modelId="{3669E099-1DDD-471D-8CE1-8E2E84A79603}" type="presOf" srcId="{F6C791DB-77C8-462B-BB1F-BA5A54000B40}" destId="{E02348CB-6FB3-4006-88BA-59401D68859D}" srcOrd="0" destOrd="0" presId="urn:microsoft.com/office/officeart/2005/8/layout/vList5"/>
     <dgm:cxn modelId="{FCB681B3-FFAB-47E5-A314-6F57047D4149}" srcId="{F8572A81-2215-4449-8C14-21A75080C425}" destId="{3226DE0B-98EF-4D5A-8130-93C020E6B065}" srcOrd="2" destOrd="0" parTransId="{5B445040-A613-40FE-8D56-BEA95CE07FCB}" sibTransId="{6B658E25-3861-4C19-8842-5B05B3736DF2}"/>
-    <dgm:cxn modelId="{E23430E0-BE50-464C-BC24-24D1A1196C85}" type="presOf" srcId="{D67B9CB3-35A2-4CCC-BF3B-D41A7F428909}" destId="{6CD409A2-6A73-424C-88EF-3D983EC661FB}" srcOrd="0" destOrd="1" presId="urn:microsoft.com/office/officeart/2005/8/layout/vList5"/>
+    <dgm:cxn modelId="{6EBAF540-BFA6-4473-B4F5-D670D319B28F}" type="presOf" srcId="{A43568FF-11FF-4D70-9E9A-31D5DD4BD734}" destId="{6CD409A2-6A73-424C-88EF-3D983EC661FB}" srcOrd="0" destOrd="0" presId="urn:microsoft.com/office/officeart/2005/8/layout/vList5"/>
+    <dgm:cxn modelId="{722942BC-8D05-46EE-BD55-38354925A6E6}" type="presOf" srcId="{54A3E05D-4568-4F49-99D4-2BF111EFC613}" destId="{4ACAFC3A-88D9-4150-A997-A5A06EE7BE34}" srcOrd="0" destOrd="1" presId="urn:microsoft.com/office/officeart/2005/8/layout/vList5"/>
     <dgm:cxn modelId="{0BB98FE0-CFE3-41DC-BB02-B20CF81C39D9}" srcId="{A9A47F95-10BA-4069-8659-381B34FC0712}" destId="{F6C791DB-77C8-462B-BB1F-BA5A54000B40}" srcOrd="1" destOrd="0" parTransId="{5B7BFEEB-2772-412B-A1E8-34ACB56E2617}" sibTransId="{336F13EE-0AD5-44F3-968D-512E34C9501D}"/>
+    <dgm:cxn modelId="{5B7F8DF9-C1D9-4F92-BA8E-A7C5338F9857}" type="presOf" srcId="{3226DE0B-98EF-4D5A-8130-93C020E6B065}" destId="{4ACAFC3A-88D9-4150-A997-A5A06EE7BE34}" srcOrd="0" destOrd="2" presId="urn:microsoft.com/office/officeart/2005/8/layout/vList5"/>
+    <dgm:cxn modelId="{07F103FA-ACB8-40EA-8599-B9060B3A1595}" type="presOf" srcId="{2B633D41-810D-420D-ACCC-32E798817097}" destId="{6CD409A2-6A73-424C-88EF-3D983EC661FB}" srcOrd="0" destOrd="2" presId="urn:microsoft.com/office/officeart/2005/8/layout/vList5"/>
+    <dgm:cxn modelId="{4D73E8EA-14C0-494E-949E-108532CC8AF5}" type="presOf" srcId="{D67B9CB3-35A2-4CCC-BF3B-D41A7F428909}" destId="{6CD409A2-6A73-424C-88EF-3D983EC661FB}" srcOrd="0" destOrd="1" presId="urn:microsoft.com/office/officeart/2005/8/layout/vList5"/>
     <dgm:cxn modelId="{8DC6864E-5C2C-4FA3-A867-7593B46E5B82}" srcId="{F8572A81-2215-4449-8C14-21A75080C425}" destId="{B45C920D-EE8D-454C-99D2-DE4173489599}" srcOrd="0" destOrd="0" parTransId="{C8BC80FD-1CA7-4D0A-B9BB-F9C3D81D22AF}" sibTransId="{98FC31A6-9D90-481A-8326-392CDBBD8614}"/>
+    <dgm:cxn modelId="{0C512E03-8BAC-4425-B16F-128D618A7E92}" type="presOf" srcId="{F8572A81-2215-4449-8C14-21A75080C425}" destId="{96B3AC0D-F988-48E5-827C-7716474EA374}" srcOrd="0" destOrd="0" presId="urn:microsoft.com/office/officeart/2005/8/layout/vList5"/>
     <dgm:cxn modelId="{2B5610F7-51C0-4003-9A91-CF874267838D}" srcId="{F6C791DB-77C8-462B-BB1F-BA5A54000B40}" destId="{2B633D41-810D-420D-ACCC-32E798817097}" srcOrd="2" destOrd="0" parTransId="{E27D9EA1-EDCB-40B6-881A-FFFD9168882A}" sibTransId="{ACBCE6B1-271E-4E41-8EB5-C049FEDBB63D}"/>
-    <dgm:cxn modelId="{5128B547-AA22-4408-A773-FD9AC464B574}" type="presParOf" srcId="{FE06885F-00EB-4177-AB36-8935369F84D9}" destId="{C817F8C2-A788-4FD4-A1ED-8801045B2CAD}" srcOrd="0" destOrd="0" presId="urn:microsoft.com/office/officeart/2005/8/layout/vList5"/>
-    <dgm:cxn modelId="{80425406-2BE6-41FC-B2E8-5C843B464810}" type="presParOf" srcId="{C817F8C2-A788-4FD4-A1ED-8801045B2CAD}" destId="{96B3AC0D-F988-48E5-827C-7716474EA374}" srcOrd="0" destOrd="0" presId="urn:microsoft.com/office/officeart/2005/8/layout/vList5"/>
-    <dgm:cxn modelId="{C0DB363C-5851-4047-B40E-D74E9348E9AC}" type="presParOf" srcId="{C817F8C2-A788-4FD4-A1ED-8801045B2CAD}" destId="{4ACAFC3A-88D9-4150-A997-A5A06EE7BE34}" srcOrd="1" destOrd="0" presId="urn:microsoft.com/office/officeart/2005/8/layout/vList5"/>
-    <dgm:cxn modelId="{AACD7640-5C85-4A2D-AB63-E509EBA3D9B5}" type="presParOf" srcId="{FE06885F-00EB-4177-AB36-8935369F84D9}" destId="{719ADB65-DDCD-43D3-BB61-3ACF9FF5449F}" srcOrd="1" destOrd="0" presId="urn:microsoft.com/office/officeart/2005/8/layout/vList5"/>
-    <dgm:cxn modelId="{39B69477-8065-486D-911F-57E95B8E8E52}" type="presParOf" srcId="{FE06885F-00EB-4177-AB36-8935369F84D9}" destId="{79EA1356-1B5C-466B-8F49-FA33A6982A23}" srcOrd="2" destOrd="0" presId="urn:microsoft.com/office/officeart/2005/8/layout/vList5"/>
-    <dgm:cxn modelId="{653EA279-7DED-4C6E-A465-4D1CF1549DED}" type="presParOf" srcId="{79EA1356-1B5C-466B-8F49-FA33A6982A23}" destId="{E02348CB-6FB3-4006-88BA-59401D68859D}" srcOrd="0" destOrd="0" presId="urn:microsoft.com/office/officeart/2005/8/layout/vList5"/>
-    <dgm:cxn modelId="{92B94F28-C95E-4035-B891-027B5E9D41EA}" type="presParOf" srcId="{79EA1356-1B5C-466B-8F49-FA33A6982A23}" destId="{6CD409A2-6A73-424C-88EF-3D983EC661FB}" srcOrd="1" destOrd="0" presId="urn:microsoft.com/office/officeart/2005/8/layout/vList5"/>
+    <dgm:cxn modelId="{3B794BD8-9D4B-4B21-98E5-CAE51EDA163B}" type="presParOf" srcId="{FE06885F-00EB-4177-AB36-8935369F84D9}" destId="{C817F8C2-A788-4FD4-A1ED-8801045B2CAD}" srcOrd="0" destOrd="0" presId="urn:microsoft.com/office/officeart/2005/8/layout/vList5"/>
+    <dgm:cxn modelId="{9E82A613-A801-4E95-8E4D-559C516842C2}" type="presParOf" srcId="{C817F8C2-A788-4FD4-A1ED-8801045B2CAD}" destId="{96B3AC0D-F988-48E5-827C-7716474EA374}" srcOrd="0" destOrd="0" presId="urn:microsoft.com/office/officeart/2005/8/layout/vList5"/>
+    <dgm:cxn modelId="{6DAAA530-B1DC-4028-9EA4-4746F15CB2FA}" type="presParOf" srcId="{C817F8C2-A788-4FD4-A1ED-8801045B2CAD}" destId="{4ACAFC3A-88D9-4150-A997-A5A06EE7BE34}" srcOrd="1" destOrd="0" presId="urn:microsoft.com/office/officeart/2005/8/layout/vList5"/>
+    <dgm:cxn modelId="{EEEBE097-CF17-461D-8845-66C8544B11C1}" type="presParOf" srcId="{FE06885F-00EB-4177-AB36-8935369F84D9}" destId="{719ADB65-DDCD-43D3-BB61-3ACF9FF5449F}" srcOrd="1" destOrd="0" presId="urn:microsoft.com/office/officeart/2005/8/layout/vList5"/>
+    <dgm:cxn modelId="{26F329D6-F300-41BB-9349-4878267B3E8D}" type="presParOf" srcId="{FE06885F-00EB-4177-AB36-8935369F84D9}" destId="{79EA1356-1B5C-466B-8F49-FA33A6982A23}" srcOrd="2" destOrd="0" presId="urn:microsoft.com/office/officeart/2005/8/layout/vList5"/>
+    <dgm:cxn modelId="{7DA3036B-4CE1-481D-B409-40062D7A63A1}" type="presParOf" srcId="{79EA1356-1B5C-466B-8F49-FA33A6982A23}" destId="{E02348CB-6FB3-4006-88BA-59401D68859D}" srcOrd="0" destOrd="0" presId="urn:microsoft.com/office/officeart/2005/8/layout/vList5"/>
+    <dgm:cxn modelId="{DDE83B08-53A8-43D6-9D78-FED03CA050CC}" type="presParOf" srcId="{79EA1356-1B5C-466B-8F49-FA33A6982A23}" destId="{6CD409A2-6A73-424C-88EF-3D983EC661FB}" srcOrd="1" destOrd="0" presId="urn:microsoft.com/office/officeart/2005/8/layout/vList5"/>
   </dgm:cxnLst>
   <dgm:bg/>
   <dgm:whole/>
@@ -12060,38 +12508,38 @@
     </dgm:pt>
   </dgm:ptLst>
   <dgm:cxnLst>
-    <dgm:cxn modelId="{4D5899F8-6F5C-498A-AB9B-E2F6B48702A3}" type="presOf" srcId="{1F17295E-780C-430A-8FBB-24ABB3B64925}" destId="{838A7AD3-F0E2-4850-8B58-00E1634F4062}" srcOrd="0" destOrd="0" presId="urn:microsoft.com/office/officeart/2005/8/layout/vList5"/>
     <dgm:cxn modelId="{50488DC7-9A13-4D8C-866B-B13BA2B5A71C}" srcId="{5D49B81A-42FE-45D7-82F0-B79369BF7765}" destId="{0B907740-B092-402D-AEBB-5DF3D3D54FA7}" srcOrd="3" destOrd="0" parTransId="{EE13BBAB-1712-4E15-97A0-84DF1A2593C0}" sibTransId="{C843AB41-E48B-4B5A-B522-D52F7E142D31}"/>
+    <dgm:cxn modelId="{EE6987AC-2A7F-4AEF-B42F-9210FAFEBB0A}" type="presOf" srcId="{5D49B81A-42FE-45D7-82F0-B79369BF7765}" destId="{B6C8A26C-7F46-4259-8A32-3ECDFEAD516E}" srcOrd="0" destOrd="0" presId="urn:microsoft.com/office/officeart/2005/8/layout/vList5"/>
+    <dgm:cxn modelId="{C479B419-8371-40CE-AE14-2BF2CD5B2FFA}" type="presOf" srcId="{AC074B91-5358-490F-B8EB-FE8C84030C81}" destId="{71660E0C-C9F6-471B-AAC8-C2624483F9CA}" srcOrd="0" destOrd="0" presId="urn:microsoft.com/office/officeart/2005/8/layout/vList5"/>
     <dgm:cxn modelId="{D880C9BE-C82E-4A67-B7BC-C3F85810D229}" srcId="{4686B8AB-2551-4F52-84E1-EEED6A02A1A6}" destId="{0D6C2675-08C7-4E55-9836-8C01325D7C68}" srcOrd="0" destOrd="0" parTransId="{BE5A8568-340E-46A7-B850-61EF725E6E56}" sibTransId="{83F94176-5602-4173-92D3-FD75C2A2C407}"/>
-    <dgm:cxn modelId="{82D61ED4-85D8-4C60-BE65-C5F5D62708F5}" type="presOf" srcId="{0DB8AF91-EB9E-4910-A7F8-5740F842FF37}" destId="{234AD9EF-265C-482D-A823-472C49498C81}" srcOrd="0" destOrd="0" presId="urn:microsoft.com/office/officeart/2005/8/layout/vList5"/>
     <dgm:cxn modelId="{101E2DC4-C9A9-4FDF-BEB5-8982D57A459C}" srcId="{5D49B81A-42FE-45D7-82F0-B79369BF7765}" destId="{0DB8AF91-EB9E-4910-A7F8-5740F842FF37}" srcOrd="2" destOrd="0" parTransId="{988A7E9C-9041-4277-AAD5-4938747611C0}" sibTransId="{3F1A0C92-193C-484C-B404-C927A854D49C}"/>
-    <dgm:cxn modelId="{B3D7E1D2-76F1-465D-B60F-6A9055DA7910}" type="presOf" srcId="{0D6C2675-08C7-4E55-9836-8C01325D7C68}" destId="{085BE4FE-57FA-4C2A-9184-60B82553A4DA}" srcOrd="0" destOrd="0" presId="urn:microsoft.com/office/officeart/2005/8/layout/vList5"/>
-    <dgm:cxn modelId="{D81AA6D2-04A4-41A9-BFFE-C12D3116798C}" type="presOf" srcId="{5D49B81A-42FE-45D7-82F0-B79369BF7765}" destId="{B6C8A26C-7F46-4259-8A32-3ECDFEAD516E}" srcOrd="0" destOrd="0" presId="urn:microsoft.com/office/officeart/2005/8/layout/vList5"/>
+    <dgm:cxn modelId="{F075E1E1-6947-4082-987D-3467A391FE7E}" type="presOf" srcId="{AE75F7B2-7F4F-4E63-AE54-BA1704D63C9B}" destId="{7365D8B3-2540-4B32-8B83-7023595CB8A4}" srcOrd="0" destOrd="0" presId="urn:microsoft.com/office/officeart/2005/8/layout/vList5"/>
     <dgm:cxn modelId="{6E279315-9DD1-4504-954A-0396B883C092}" srcId="{0B907740-B092-402D-AEBB-5DF3D3D54FA7}" destId="{1F17295E-780C-430A-8FBB-24ABB3B64925}" srcOrd="0" destOrd="0" parTransId="{F8F7F918-A795-4C74-8BAA-94AEE8C76127}" sibTransId="{C61C7F33-B763-466F-BDFD-814ACBED765D}"/>
     <dgm:cxn modelId="{1850233A-6C2F-431E-A426-1B6D2CA09833}" srcId="{5D49B81A-42FE-45D7-82F0-B79369BF7765}" destId="{AC074B91-5358-490F-B8EB-FE8C84030C81}" srcOrd="1" destOrd="0" parTransId="{C2A6102C-7594-4F62-BDE9-A2E9EC7AFA48}" sibTransId="{8FE69C32-3A8F-43E5-AA82-15FD90875734}"/>
     <dgm:cxn modelId="{4CCEEA0B-ECF5-4EE4-860F-FE2F270746F4}" srcId="{AC074B91-5358-490F-B8EB-FE8C84030C81}" destId="{785EA6D9-F6B7-4816-8D4E-E51D687A021F}" srcOrd="0" destOrd="0" parTransId="{5F642935-8836-4DB2-9E76-558592AEC2E1}" sibTransId="{77C2D14F-4155-4BF0-9F01-D39C243CA3A4}"/>
-    <dgm:cxn modelId="{0EC2FC61-1E7B-4585-AD8F-BC7F979C75D9}" type="presOf" srcId="{4686B8AB-2551-4F52-84E1-EEED6A02A1A6}" destId="{B10B4F35-87D6-4F93-BFA8-83BB3F899DA1}" srcOrd="0" destOrd="0" presId="urn:microsoft.com/office/officeart/2005/8/layout/vList5"/>
-    <dgm:cxn modelId="{7711E70C-720F-42AF-A599-1EB569935CF7}" type="presOf" srcId="{0B907740-B092-402D-AEBB-5DF3D3D54FA7}" destId="{B9C13F57-354B-4D20-BB91-CE2E1779DB11}" srcOrd="0" destOrd="0" presId="urn:microsoft.com/office/officeart/2005/8/layout/vList5"/>
-    <dgm:cxn modelId="{885BAC18-4F04-4795-86B8-23447253C53A}" type="presOf" srcId="{AC074B91-5358-490F-B8EB-FE8C84030C81}" destId="{71660E0C-C9F6-471B-AAC8-C2624483F9CA}" srcOrd="0" destOrd="0" presId="urn:microsoft.com/office/officeart/2005/8/layout/vList5"/>
+    <dgm:cxn modelId="{180FDDE9-7E94-4824-8D86-55EF2A915E05}" type="presOf" srcId="{0B907740-B092-402D-AEBB-5DF3D3D54FA7}" destId="{B9C13F57-354B-4D20-BB91-CE2E1779DB11}" srcOrd="0" destOrd="0" presId="urn:microsoft.com/office/officeart/2005/8/layout/vList5"/>
+    <dgm:cxn modelId="{01966B84-89F2-48C7-8EA0-A6071FEC8EAE}" type="presOf" srcId="{0D6C2675-08C7-4E55-9836-8C01325D7C68}" destId="{085BE4FE-57FA-4C2A-9184-60B82553A4DA}" srcOrd="0" destOrd="0" presId="urn:microsoft.com/office/officeart/2005/8/layout/vList5"/>
     <dgm:cxn modelId="{00E933A0-7280-4139-B744-4216A8F884B8}" srcId="{0DB8AF91-EB9E-4910-A7F8-5740F842FF37}" destId="{AE75F7B2-7F4F-4E63-AE54-BA1704D63C9B}" srcOrd="0" destOrd="0" parTransId="{7EBAFA35-30F6-4FEA-85B7-252DD8A30539}" sibTransId="{9792119D-18DE-4D25-AC77-A704C90EBBF7}"/>
-    <dgm:cxn modelId="{CBFD520E-BAFA-480F-A83C-843AEF19FF27}" type="presOf" srcId="{785EA6D9-F6B7-4816-8D4E-E51D687A021F}" destId="{D5B624D4-E8CB-4B7F-8FCE-7580040DB243}" srcOrd="0" destOrd="0" presId="urn:microsoft.com/office/officeart/2005/8/layout/vList5"/>
     <dgm:cxn modelId="{F140CFF7-E316-4678-A297-420F1B36DFC6}" srcId="{5D49B81A-42FE-45D7-82F0-B79369BF7765}" destId="{4686B8AB-2551-4F52-84E1-EEED6A02A1A6}" srcOrd="0" destOrd="0" parTransId="{8F181FF6-468B-4989-AA3C-6E5CC30D1ABF}" sibTransId="{28472C08-70D7-4769-9F1D-B3698E08FEF8}"/>
-    <dgm:cxn modelId="{4D473FDB-5D37-4D1E-8C53-7AEFF92B2B2B}" type="presOf" srcId="{AE75F7B2-7F4F-4E63-AE54-BA1704D63C9B}" destId="{7365D8B3-2540-4B32-8B83-7023595CB8A4}" srcOrd="0" destOrd="0" presId="urn:microsoft.com/office/officeart/2005/8/layout/vList5"/>
-    <dgm:cxn modelId="{22BC571D-2FCE-40C9-82B8-E239E5877372}" type="presParOf" srcId="{B6C8A26C-7F46-4259-8A32-3ECDFEAD516E}" destId="{01B276C4-7716-4DE0-8745-357FAA138841}" srcOrd="0" destOrd="0" presId="urn:microsoft.com/office/officeart/2005/8/layout/vList5"/>
-    <dgm:cxn modelId="{E04C687D-4B5F-4598-8254-47466654E548}" type="presParOf" srcId="{01B276C4-7716-4DE0-8745-357FAA138841}" destId="{B10B4F35-87D6-4F93-BFA8-83BB3F899DA1}" srcOrd="0" destOrd="0" presId="urn:microsoft.com/office/officeart/2005/8/layout/vList5"/>
-    <dgm:cxn modelId="{4488C0DB-FF57-49DE-920F-FC391708B9BE}" type="presParOf" srcId="{01B276C4-7716-4DE0-8745-357FAA138841}" destId="{085BE4FE-57FA-4C2A-9184-60B82553A4DA}" srcOrd="1" destOrd="0" presId="urn:microsoft.com/office/officeart/2005/8/layout/vList5"/>
-    <dgm:cxn modelId="{C6E6C79E-BCD3-4619-9E5F-99ABCC6B88D6}" type="presParOf" srcId="{B6C8A26C-7F46-4259-8A32-3ECDFEAD516E}" destId="{91294718-B530-483E-A978-1A050A92C0EA}" srcOrd="1" destOrd="0" presId="urn:microsoft.com/office/officeart/2005/8/layout/vList5"/>
-    <dgm:cxn modelId="{3C4AE48A-74ED-446C-BD62-BF5B40603B4C}" type="presParOf" srcId="{B6C8A26C-7F46-4259-8A32-3ECDFEAD516E}" destId="{601D119F-D244-4F9B-AD1D-8A23CD6465D7}" srcOrd="2" destOrd="0" presId="urn:microsoft.com/office/officeart/2005/8/layout/vList5"/>
-    <dgm:cxn modelId="{BB18FEDD-9F25-4E7D-8DC5-2B1D66726675}" type="presParOf" srcId="{601D119F-D244-4F9B-AD1D-8A23CD6465D7}" destId="{71660E0C-C9F6-471B-AAC8-C2624483F9CA}" srcOrd="0" destOrd="0" presId="urn:microsoft.com/office/officeart/2005/8/layout/vList5"/>
-    <dgm:cxn modelId="{9171F006-4FAE-4E76-8D25-86C67F85AFE9}" type="presParOf" srcId="{601D119F-D244-4F9B-AD1D-8A23CD6465D7}" destId="{D5B624D4-E8CB-4B7F-8FCE-7580040DB243}" srcOrd="1" destOrd="0" presId="urn:microsoft.com/office/officeart/2005/8/layout/vList5"/>
-    <dgm:cxn modelId="{12FDA331-3FB9-4F62-ADCA-3E680283C086}" type="presParOf" srcId="{B6C8A26C-7F46-4259-8A32-3ECDFEAD516E}" destId="{384C1B1A-C579-4138-9F84-EFDB6F163B5B}" srcOrd="3" destOrd="0" presId="urn:microsoft.com/office/officeart/2005/8/layout/vList5"/>
-    <dgm:cxn modelId="{7A7E846E-15DF-4672-B4A6-03759692A2B4}" type="presParOf" srcId="{B6C8A26C-7F46-4259-8A32-3ECDFEAD516E}" destId="{486EF6F8-6B83-410D-A2EB-277C16701BA0}" srcOrd="4" destOrd="0" presId="urn:microsoft.com/office/officeart/2005/8/layout/vList5"/>
-    <dgm:cxn modelId="{6AC7D9A6-2218-4D9A-A982-180080FFB8F1}" type="presParOf" srcId="{486EF6F8-6B83-410D-A2EB-277C16701BA0}" destId="{234AD9EF-265C-482D-A823-472C49498C81}" srcOrd="0" destOrd="0" presId="urn:microsoft.com/office/officeart/2005/8/layout/vList5"/>
-    <dgm:cxn modelId="{C72B4857-8BC8-45D4-8C66-D92799D0D337}" type="presParOf" srcId="{486EF6F8-6B83-410D-A2EB-277C16701BA0}" destId="{7365D8B3-2540-4B32-8B83-7023595CB8A4}" srcOrd="1" destOrd="0" presId="urn:microsoft.com/office/officeart/2005/8/layout/vList5"/>
-    <dgm:cxn modelId="{57B50FE0-C215-481C-953C-C31C506A12C4}" type="presParOf" srcId="{B6C8A26C-7F46-4259-8A32-3ECDFEAD516E}" destId="{DD7F30ED-449F-41CF-A2A8-1295440A6664}" srcOrd="5" destOrd="0" presId="urn:microsoft.com/office/officeart/2005/8/layout/vList5"/>
-    <dgm:cxn modelId="{5754647F-55B2-44DA-92DB-237FC7F221C6}" type="presParOf" srcId="{B6C8A26C-7F46-4259-8A32-3ECDFEAD516E}" destId="{B02040E8-2753-4F43-97B9-B8775A54BE4B}" srcOrd="6" destOrd="0" presId="urn:microsoft.com/office/officeart/2005/8/layout/vList5"/>
-    <dgm:cxn modelId="{51B657F1-FB1E-40AB-ABD8-AC460F754563}" type="presParOf" srcId="{B02040E8-2753-4F43-97B9-B8775A54BE4B}" destId="{B9C13F57-354B-4D20-BB91-CE2E1779DB11}" srcOrd="0" destOrd="0" presId="urn:microsoft.com/office/officeart/2005/8/layout/vList5"/>
-    <dgm:cxn modelId="{9FD6B587-CBAE-42D0-AD6F-99F7F0170350}" type="presParOf" srcId="{B02040E8-2753-4F43-97B9-B8775A54BE4B}" destId="{838A7AD3-F0E2-4850-8B58-00E1634F4062}" srcOrd="1" destOrd="0" presId="urn:microsoft.com/office/officeart/2005/8/layout/vList5"/>
+    <dgm:cxn modelId="{F9EF8038-DBF6-4980-9307-4AE58BE90F05}" type="presOf" srcId="{785EA6D9-F6B7-4816-8D4E-E51D687A021F}" destId="{D5B624D4-E8CB-4B7F-8FCE-7580040DB243}" srcOrd="0" destOrd="0" presId="urn:microsoft.com/office/officeart/2005/8/layout/vList5"/>
+    <dgm:cxn modelId="{6CDBDC20-788D-4AF6-B239-6A0F21622762}" type="presOf" srcId="{4686B8AB-2551-4F52-84E1-EEED6A02A1A6}" destId="{B10B4F35-87D6-4F93-BFA8-83BB3F899DA1}" srcOrd="0" destOrd="0" presId="urn:microsoft.com/office/officeart/2005/8/layout/vList5"/>
+    <dgm:cxn modelId="{CB01C57E-F1A5-4730-96A3-78FA9D577C51}" type="presOf" srcId="{1F17295E-780C-430A-8FBB-24ABB3B64925}" destId="{838A7AD3-F0E2-4850-8B58-00E1634F4062}" srcOrd="0" destOrd="0" presId="urn:microsoft.com/office/officeart/2005/8/layout/vList5"/>
+    <dgm:cxn modelId="{1C51B6F9-687C-4AB0-8E5B-E4A3B76ABAAA}" type="presOf" srcId="{0DB8AF91-EB9E-4910-A7F8-5740F842FF37}" destId="{234AD9EF-265C-482D-A823-472C49498C81}" srcOrd="0" destOrd="0" presId="urn:microsoft.com/office/officeart/2005/8/layout/vList5"/>
+    <dgm:cxn modelId="{4B9C792F-6112-466F-950F-B3D60A45081C}" type="presParOf" srcId="{B6C8A26C-7F46-4259-8A32-3ECDFEAD516E}" destId="{01B276C4-7716-4DE0-8745-357FAA138841}" srcOrd="0" destOrd="0" presId="urn:microsoft.com/office/officeart/2005/8/layout/vList5"/>
+    <dgm:cxn modelId="{8EF7D0E4-734D-47F0-A64A-732D87C0A6D2}" type="presParOf" srcId="{01B276C4-7716-4DE0-8745-357FAA138841}" destId="{B10B4F35-87D6-4F93-BFA8-83BB3F899DA1}" srcOrd="0" destOrd="0" presId="urn:microsoft.com/office/officeart/2005/8/layout/vList5"/>
+    <dgm:cxn modelId="{F376EA4C-683A-4514-96CB-595109C6A9D6}" type="presParOf" srcId="{01B276C4-7716-4DE0-8745-357FAA138841}" destId="{085BE4FE-57FA-4C2A-9184-60B82553A4DA}" srcOrd="1" destOrd="0" presId="urn:microsoft.com/office/officeart/2005/8/layout/vList5"/>
+    <dgm:cxn modelId="{06D06AFF-EAD3-43E7-B4DA-D5A866A36217}" type="presParOf" srcId="{B6C8A26C-7F46-4259-8A32-3ECDFEAD516E}" destId="{91294718-B530-483E-A978-1A050A92C0EA}" srcOrd="1" destOrd="0" presId="urn:microsoft.com/office/officeart/2005/8/layout/vList5"/>
+    <dgm:cxn modelId="{E79C086E-1C93-4371-B1AF-CFFCAB453255}" type="presParOf" srcId="{B6C8A26C-7F46-4259-8A32-3ECDFEAD516E}" destId="{601D119F-D244-4F9B-AD1D-8A23CD6465D7}" srcOrd="2" destOrd="0" presId="urn:microsoft.com/office/officeart/2005/8/layout/vList5"/>
+    <dgm:cxn modelId="{A6EF7135-02B1-44A1-9D08-666DFD60052D}" type="presParOf" srcId="{601D119F-D244-4F9B-AD1D-8A23CD6465D7}" destId="{71660E0C-C9F6-471B-AAC8-C2624483F9CA}" srcOrd="0" destOrd="0" presId="urn:microsoft.com/office/officeart/2005/8/layout/vList5"/>
+    <dgm:cxn modelId="{236ADBC8-AD95-4674-A7C8-810C88B62406}" type="presParOf" srcId="{601D119F-D244-4F9B-AD1D-8A23CD6465D7}" destId="{D5B624D4-E8CB-4B7F-8FCE-7580040DB243}" srcOrd="1" destOrd="0" presId="urn:microsoft.com/office/officeart/2005/8/layout/vList5"/>
+    <dgm:cxn modelId="{24EE34E9-FEB1-4BB3-A844-5DF56C31F0DE}" type="presParOf" srcId="{B6C8A26C-7F46-4259-8A32-3ECDFEAD516E}" destId="{384C1B1A-C579-4138-9F84-EFDB6F163B5B}" srcOrd="3" destOrd="0" presId="urn:microsoft.com/office/officeart/2005/8/layout/vList5"/>
+    <dgm:cxn modelId="{288C20F6-3C52-402C-BE0C-36F8D0D1EF45}" type="presParOf" srcId="{B6C8A26C-7F46-4259-8A32-3ECDFEAD516E}" destId="{486EF6F8-6B83-410D-A2EB-277C16701BA0}" srcOrd="4" destOrd="0" presId="urn:microsoft.com/office/officeart/2005/8/layout/vList5"/>
+    <dgm:cxn modelId="{6A21B1CE-C98D-43DF-9A90-55C68E46B827}" type="presParOf" srcId="{486EF6F8-6B83-410D-A2EB-277C16701BA0}" destId="{234AD9EF-265C-482D-A823-472C49498C81}" srcOrd="0" destOrd="0" presId="urn:microsoft.com/office/officeart/2005/8/layout/vList5"/>
+    <dgm:cxn modelId="{9AA1F624-3469-4FE0-9D9B-91ACC1EC59B8}" type="presParOf" srcId="{486EF6F8-6B83-410D-A2EB-277C16701BA0}" destId="{7365D8B3-2540-4B32-8B83-7023595CB8A4}" srcOrd="1" destOrd="0" presId="urn:microsoft.com/office/officeart/2005/8/layout/vList5"/>
+    <dgm:cxn modelId="{FCC0AD2B-980D-463E-85ED-8729B517418A}" type="presParOf" srcId="{B6C8A26C-7F46-4259-8A32-3ECDFEAD516E}" destId="{DD7F30ED-449F-41CF-A2A8-1295440A6664}" srcOrd="5" destOrd="0" presId="urn:microsoft.com/office/officeart/2005/8/layout/vList5"/>
+    <dgm:cxn modelId="{52E2E7B5-51AF-49A0-911B-0FA2BF004A6D}" type="presParOf" srcId="{B6C8A26C-7F46-4259-8A32-3ECDFEAD516E}" destId="{B02040E8-2753-4F43-97B9-B8775A54BE4B}" srcOrd="6" destOrd="0" presId="urn:microsoft.com/office/officeart/2005/8/layout/vList5"/>
+    <dgm:cxn modelId="{BA65E6A5-056D-4962-AC9D-466C35350A10}" type="presParOf" srcId="{B02040E8-2753-4F43-97B9-B8775A54BE4B}" destId="{B9C13F57-354B-4D20-BB91-CE2E1779DB11}" srcOrd="0" destOrd="0" presId="urn:microsoft.com/office/officeart/2005/8/layout/vList5"/>
+    <dgm:cxn modelId="{D03C3762-AFF3-49E5-AD5D-6E37F275A392}" type="presParOf" srcId="{B02040E8-2753-4F43-97B9-B8775A54BE4B}" destId="{838A7AD3-F0E2-4850-8B58-00E1634F4062}" srcOrd="1" destOrd="0" presId="urn:microsoft.com/office/officeart/2005/8/layout/vList5"/>
   </dgm:cxnLst>
   <dgm:bg/>
   <dgm:whole/>
@@ -12931,62 +13379,62 @@
     </dgm:pt>
   </dgm:ptLst>
   <dgm:cxnLst>
-    <dgm:cxn modelId="{BAC2DA59-7145-47D2-B84F-5FC15A8AB3E7}" type="presOf" srcId="{F1B4292E-7CCA-49B0-BEB9-C9C169FCE474}" destId="{F0AC619D-33F2-4EA0-A066-AE5DE7ED8840}" srcOrd="0" destOrd="0" presId="urn:microsoft.com/office/officeart/2005/8/layout/vList5"/>
+    <dgm:cxn modelId="{655F39A0-78DA-4914-9FB5-8107803D147D}" type="presOf" srcId="{5F2B23D1-BA2D-43C0-8212-3A69DA1F68D6}" destId="{788FEE44-E536-4CD5-85B8-9CDC04FC0009}" srcOrd="0" destOrd="0" presId="urn:microsoft.com/office/officeart/2005/8/layout/vList5"/>
     <dgm:cxn modelId="{A94DEB7E-E3FD-4D91-8247-0BB19035EE08}" srcId="{78790B11-3FDD-4C88-8DA1-99A4578A6271}" destId="{FC53760B-1004-4CE8-85AB-C83BF06A5234}" srcOrd="0" destOrd="0" parTransId="{881D2722-5FAF-4F8D-BC09-96E0DB34F427}" sibTransId="{D3888007-ABD0-40F6-B9F9-AABE789D3B7D}"/>
     <dgm:cxn modelId="{FE66E884-7610-48E4-8165-744D1F126DE7}" srcId="{A895DF66-951F-4493-952B-BDBA54CC3A77}" destId="{22A9E756-DBEC-4A00-B965-5A9A80449833}" srcOrd="0" destOrd="0" parTransId="{A2DD2505-F938-4D41-8597-4DE21581AE30}" sibTransId="{A1F7FAE5-2366-4557-B43D-876BAA22B14B}"/>
-    <dgm:cxn modelId="{BA1C2C01-1168-44C2-9575-5CE50228480A}" type="presOf" srcId="{5AABC38A-3B29-45B0-A5FD-841580A6E0AF}" destId="{616B8465-3905-40AD-AB26-BE65A6BF2C0E}" srcOrd="0" destOrd="0" presId="urn:microsoft.com/office/officeart/2005/8/layout/vList5"/>
-    <dgm:cxn modelId="{874B1853-C57A-40E2-A4F9-A23634F0D951}" type="presOf" srcId="{5159C4E0-3836-41CE-89FA-1229704D8B41}" destId="{D943AAAA-8FF9-4524-A444-E37C506025D4}" srcOrd="0" destOrd="0" presId="urn:microsoft.com/office/officeart/2005/8/layout/vList5"/>
     <dgm:cxn modelId="{D746A9A0-533A-43DA-836C-0075BDAC46DB}" srcId="{1254679C-1482-425D-9B3B-B5F495496131}" destId="{B40D2F98-5BC5-483E-9668-C232AFB86C6F}" srcOrd="1" destOrd="0" parTransId="{1BD63879-7BE5-4CEE-B3BA-331EB9745EB5}" sibTransId="{EAE8C506-58BF-4E9D-9A8F-6CD3F0F476D6}"/>
-    <dgm:cxn modelId="{C8A7E019-E0C3-4194-9673-53246844DF0F}" type="presOf" srcId="{78790B11-3FDD-4C88-8DA1-99A4578A6271}" destId="{4B12BCDA-8D78-4681-9AED-70AAF3B30FCA}" srcOrd="0" destOrd="0" presId="urn:microsoft.com/office/officeart/2005/8/layout/vList5"/>
+    <dgm:cxn modelId="{03A625C8-65C1-4D51-B250-0BEF49B92D3E}" type="presOf" srcId="{B40D2F98-5BC5-483E-9668-C232AFB86C6F}" destId="{06A1F49B-7E75-4CB1-828B-274BF5E151D1}" srcOrd="0" destOrd="0" presId="urn:microsoft.com/office/officeart/2005/8/layout/vList5"/>
+    <dgm:cxn modelId="{F341A21B-1887-443B-8959-EE94DAE925D5}" type="presOf" srcId="{5AABC38A-3B29-45B0-A5FD-841580A6E0AF}" destId="{616B8465-3905-40AD-AB26-BE65A6BF2C0E}" srcOrd="0" destOrd="0" presId="urn:microsoft.com/office/officeart/2005/8/layout/vList5"/>
     <dgm:cxn modelId="{EB90F76E-EC1D-4A62-A264-0722D15A27AE}" srcId="{5AABC38A-3B29-45B0-A5FD-841580A6E0AF}" destId="{13EED906-C2AA-405F-9420-923B177354A9}" srcOrd="0" destOrd="0" parTransId="{855C3100-7170-4D1F-9FE2-B2A832669CFD}" sibTransId="{94035301-331E-4E92-9BB2-F24BE5945CF8}"/>
-    <dgm:cxn modelId="{348F78CB-D971-4A52-8787-AED15C695568}" type="presOf" srcId="{715F2212-5061-4DEE-BA85-D090480616D2}" destId="{CD92EB9D-9825-450A-AB4A-EBE0BF12CCFF}" srcOrd="0" destOrd="0" presId="urn:microsoft.com/office/officeart/2005/8/layout/vList5"/>
-    <dgm:cxn modelId="{D16E2335-B65C-4978-B345-EFE7B794932C}" type="presOf" srcId="{17B2253A-1086-4940-A352-1911C85EBCC9}" destId="{DF9F7784-30AA-41AF-A119-12F45A788527}" srcOrd="0" destOrd="0" presId="urn:microsoft.com/office/officeart/2005/8/layout/vList5"/>
+    <dgm:cxn modelId="{433BA52E-763D-4672-829C-967DACF93FD7}" type="presOf" srcId="{1254679C-1482-425D-9B3B-B5F495496131}" destId="{E02EC96E-40F9-4768-9DCF-37EFD33F3F70}" srcOrd="0" destOrd="0" presId="urn:microsoft.com/office/officeart/2005/8/layout/vList5"/>
     <dgm:cxn modelId="{4880D7B9-F6F8-446F-9469-220B513399CD}" srcId="{B40D2F98-5BC5-483E-9668-C232AFB86C6F}" destId="{EB53B732-A613-4658-B541-5CDA609070FA}" srcOrd="0" destOrd="0" parTransId="{A155E473-0078-4E9A-8B1A-F07B06AA6818}" sibTransId="{2BB35EDC-9806-4644-8276-5816A3D623B8}"/>
-    <dgm:cxn modelId="{41EF52A7-4DB8-4A64-AC74-A4DE89983665}" type="presOf" srcId="{1254679C-1482-425D-9B3B-B5F495496131}" destId="{E02EC96E-40F9-4768-9DCF-37EFD33F3F70}" srcOrd="0" destOrd="0" presId="urn:microsoft.com/office/officeart/2005/8/layout/vList5"/>
     <dgm:cxn modelId="{1E28A227-16FD-4C48-AB3A-52AA2953A381}" srcId="{715F2212-5061-4DEE-BA85-D090480616D2}" destId="{5159C4E0-3836-41CE-89FA-1229704D8B41}" srcOrd="0" destOrd="0" parTransId="{2C078B0C-A36D-4668-B12F-ABD64BE6E8DA}" sibTransId="{014FB30B-4961-4A6A-83AF-77015191FC3C}"/>
-    <dgm:cxn modelId="{98DA300B-37B4-453F-B14B-2682D6DE0DE5}" type="presOf" srcId="{B40D2F98-5BC5-483E-9668-C232AFB86C6F}" destId="{06A1F49B-7E75-4CB1-828B-274BF5E151D1}" srcOrd="0" destOrd="0" presId="urn:microsoft.com/office/officeart/2005/8/layout/vList5"/>
+    <dgm:cxn modelId="{F91EC52A-7402-41EB-ACE1-5630F80B3590}" srcId="{1254679C-1482-425D-9B3B-B5F495496131}" destId="{78790B11-3FDD-4C88-8DA1-99A4578A6271}" srcOrd="6" destOrd="0" parTransId="{3A2A1968-077E-451D-909F-AEBEEAFC655C}" sibTransId="{08335215-7DA4-4EF6-8B38-E3B2BD0DD154}"/>
+    <dgm:cxn modelId="{0869DBA2-A7BC-4B9D-8647-90570C7ADF87}" type="presOf" srcId="{FC53760B-1004-4CE8-85AB-C83BF06A5234}" destId="{A1DC594F-13A1-4925-AFD3-BFBC3AD2F9C6}" srcOrd="0" destOrd="0" presId="urn:microsoft.com/office/officeart/2005/8/layout/vList5"/>
+    <dgm:cxn modelId="{6A83EAFB-02DC-4C8D-AAA3-DD5E74584EA5}" type="presOf" srcId="{78790B11-3FDD-4C88-8DA1-99A4578A6271}" destId="{4B12BCDA-8D78-4681-9AED-70AAF3B30FCA}" srcOrd="0" destOrd="0" presId="urn:microsoft.com/office/officeart/2005/8/layout/vList5"/>
+    <dgm:cxn modelId="{FA9F7E24-BFAD-4569-8029-041414C1AD18}" type="presOf" srcId="{22A9E756-DBEC-4A00-B965-5A9A80449833}" destId="{8A1B127C-565C-4430-87C1-2E8794F0BD14}" srcOrd="0" destOrd="0" presId="urn:microsoft.com/office/officeart/2005/8/layout/vList5"/>
     <dgm:cxn modelId="{2131DED2-3B64-475E-821E-1630674BD513}" srcId="{1254679C-1482-425D-9B3B-B5F495496131}" destId="{A895DF66-951F-4493-952B-BDBA54CC3A77}" srcOrd="2" destOrd="0" parTransId="{FEADE22A-1618-4747-8C3E-10ED203D673F}" sibTransId="{FEF48107-CE2F-4C2F-B0B6-80D9B911329E}"/>
-    <dgm:cxn modelId="{F91EC52A-7402-41EB-ACE1-5630F80B3590}" srcId="{1254679C-1482-425D-9B3B-B5F495496131}" destId="{78790B11-3FDD-4C88-8DA1-99A4578A6271}" srcOrd="6" destOrd="0" parTransId="{3A2A1968-077E-451D-909F-AEBEEAFC655C}" sibTransId="{08335215-7DA4-4EF6-8B38-E3B2BD0DD154}"/>
-    <dgm:cxn modelId="{7DED4D23-EF02-4511-A289-FEB82885EAAE}" type="presOf" srcId="{22A9E756-DBEC-4A00-B965-5A9A80449833}" destId="{8A1B127C-565C-4430-87C1-2E8794F0BD14}" srcOrd="0" destOrd="0" presId="urn:microsoft.com/office/officeart/2005/8/layout/vList5"/>
+    <dgm:cxn modelId="{51130D13-612E-42AC-BB00-519E95E33A8A}" type="presOf" srcId="{13EED906-C2AA-405F-9420-923B177354A9}" destId="{ABAD6DDA-0E29-4F97-B9C8-1B45BE6D5538}" srcOrd="0" destOrd="0" presId="urn:microsoft.com/office/officeart/2005/8/layout/vList5"/>
     <dgm:cxn modelId="{906DB35B-2408-4FB1-A0DC-C7F2D99C6305}" srcId="{1254679C-1482-425D-9B3B-B5F495496131}" destId="{715F2212-5061-4DEE-BA85-D090480616D2}" srcOrd="5" destOrd="0" parTransId="{757C04D0-3239-4A8F-B556-1BE5A1A7945C}" sibTransId="{77D8026C-BC76-4C4C-99F9-BB10D03FB8F0}"/>
-    <dgm:cxn modelId="{EC510BE0-BEA4-437C-BBF4-5532B999B9E9}" type="presOf" srcId="{A895DF66-951F-4493-952B-BDBA54CC3A77}" destId="{60076F2E-E8D3-4A8E-ABB1-B0AFB6040A76}" srcOrd="0" destOrd="0" presId="urn:microsoft.com/office/officeart/2005/8/layout/vList5"/>
+    <dgm:cxn modelId="{6DE9F8FD-5D7B-4898-9029-E5ADD791CDEC}" type="presOf" srcId="{715F2212-5061-4DEE-BA85-D090480616D2}" destId="{CD92EB9D-9825-450A-AB4A-EBE0BF12CCFF}" srcOrd="0" destOrd="0" presId="urn:microsoft.com/office/officeart/2005/8/layout/vList5"/>
+    <dgm:cxn modelId="{8166927F-358C-4822-8D05-DEF91867844E}" type="presOf" srcId="{EB53B732-A613-4658-B541-5CDA609070FA}" destId="{92656EF3-4ED6-447B-9333-E39CF3BE432A}" srcOrd="0" destOrd="0" presId="urn:microsoft.com/office/officeart/2005/8/layout/vList5"/>
+    <dgm:cxn modelId="{F12972F4-DA0C-47BF-AC98-3966AEB7AA21}" type="presOf" srcId="{17B2253A-1086-4940-A352-1911C85EBCC9}" destId="{DF9F7784-30AA-41AF-A119-12F45A788527}" srcOrd="0" destOrd="0" presId="urn:microsoft.com/office/officeart/2005/8/layout/vList5"/>
     <dgm:cxn modelId="{F7FC3CC7-CDEA-4C5C-BBEC-E8568EC747AD}" srcId="{1254679C-1482-425D-9B3B-B5F495496131}" destId="{17B2253A-1086-4940-A352-1911C85EBCC9}" srcOrd="0" destOrd="0" parTransId="{1B65DCCC-6AA0-471A-A14A-E7C719C27F0B}" sibTransId="{A86A6125-6D27-42C2-87EA-020307C6842E}"/>
+    <dgm:cxn modelId="{F266D07E-06D7-42BA-8913-C73489E127BA}" type="presOf" srcId="{A895DF66-951F-4493-952B-BDBA54CC3A77}" destId="{60076F2E-E8D3-4A8E-ABB1-B0AFB6040A76}" srcOrd="0" destOrd="0" presId="urn:microsoft.com/office/officeart/2005/8/layout/vList5"/>
     <dgm:cxn modelId="{F5CF21A6-82AC-404D-B57A-0A64577B797B}" srcId="{1254679C-1482-425D-9B3B-B5F495496131}" destId="{F1B4292E-7CCA-49B0-BEB9-C9C169FCE474}" srcOrd="3" destOrd="0" parTransId="{75416662-565C-41FA-B5B6-E2AF8C492560}" sibTransId="{191874EE-743F-42A9-855F-1687FB0A084F}"/>
-    <dgm:cxn modelId="{435E6AA4-18E6-4DEB-9614-2AF5BA33AA5F}" type="presOf" srcId="{EB53B732-A613-4658-B541-5CDA609070FA}" destId="{92656EF3-4ED6-447B-9333-E39CF3BE432A}" srcOrd="0" destOrd="0" presId="urn:microsoft.com/office/officeart/2005/8/layout/vList5"/>
+    <dgm:cxn modelId="{C934C547-03D0-4609-8530-1BE51648E188}" type="presOf" srcId="{F1B4292E-7CCA-49B0-BEB9-C9C169FCE474}" destId="{F0AC619D-33F2-4EA0-A066-AE5DE7ED8840}" srcOrd="0" destOrd="0" presId="urn:microsoft.com/office/officeart/2005/8/layout/vList5"/>
+    <dgm:cxn modelId="{13EA2B92-AF1F-4F3C-8872-688996A8767E}" type="presOf" srcId="{5159C4E0-3836-41CE-89FA-1229704D8B41}" destId="{D943AAAA-8FF9-4524-A444-E37C506025D4}" srcOrd="0" destOrd="0" presId="urn:microsoft.com/office/officeart/2005/8/layout/vList5"/>
     <dgm:cxn modelId="{4FECB3BE-C735-4951-A908-F0DD7DEF96EF}" srcId="{1254679C-1482-425D-9B3B-B5F495496131}" destId="{5AABC38A-3B29-45B0-A5FD-841580A6E0AF}" srcOrd="4" destOrd="0" parTransId="{4381E4DB-BAE0-45D2-A5A3-146BF0D8F5C4}" sibTransId="{013F7E34-DAEE-4856-8B6A-DA46D4DE6139}"/>
-    <dgm:cxn modelId="{681042C2-8FED-43A8-AA20-2EC5E2187B6B}" type="presOf" srcId="{5F2B23D1-BA2D-43C0-8212-3A69DA1F68D6}" destId="{788FEE44-E536-4CD5-85B8-9CDC04FC0009}" srcOrd="0" destOrd="0" presId="urn:microsoft.com/office/officeart/2005/8/layout/vList5"/>
-    <dgm:cxn modelId="{7CD0E7A9-B383-4B6F-8805-5CB91C51E8B5}" type="presOf" srcId="{F341BAA7-FD22-48A3-895E-A097988684AA}" destId="{9C49D18E-D582-4983-B5F0-BF13CFF9DCF9}" srcOrd="0" destOrd="0" presId="urn:microsoft.com/office/officeart/2005/8/layout/vList5"/>
-    <dgm:cxn modelId="{1AED07C4-4627-4ADD-8C63-C8C86C678D29}" type="presOf" srcId="{FC53760B-1004-4CE8-85AB-C83BF06A5234}" destId="{A1DC594F-13A1-4925-AFD3-BFBC3AD2F9C6}" srcOrd="0" destOrd="0" presId="urn:microsoft.com/office/officeart/2005/8/layout/vList5"/>
-    <dgm:cxn modelId="{CFA56635-4BD9-4507-A69E-A65129F7BCA6}" type="presOf" srcId="{13EED906-C2AA-405F-9420-923B177354A9}" destId="{ABAD6DDA-0E29-4F97-B9C8-1B45BE6D5538}" srcOrd="0" destOrd="0" presId="urn:microsoft.com/office/officeart/2005/8/layout/vList5"/>
     <dgm:cxn modelId="{457F99B7-3561-46BC-9474-F29A96382D7E}" srcId="{F1B4292E-7CCA-49B0-BEB9-C9C169FCE474}" destId="{5F2B23D1-BA2D-43C0-8212-3A69DA1F68D6}" srcOrd="0" destOrd="0" parTransId="{0BD1482F-A143-4291-A789-1B152F874EA0}" sibTransId="{6BDD83FC-BA39-4D39-8D7C-964FA74B5532}"/>
+    <dgm:cxn modelId="{7F5FC4B7-53AC-4E18-A60A-F9447C118FDF}" type="presOf" srcId="{F341BAA7-FD22-48A3-895E-A097988684AA}" destId="{9C49D18E-D582-4983-B5F0-BF13CFF9DCF9}" srcOrd="0" destOrd="0" presId="urn:microsoft.com/office/officeart/2005/8/layout/vList5"/>
     <dgm:cxn modelId="{6E67B504-C013-49A5-915F-2FE461EB4458}" srcId="{17B2253A-1086-4940-A352-1911C85EBCC9}" destId="{F341BAA7-FD22-48A3-895E-A097988684AA}" srcOrd="0" destOrd="0" parTransId="{80A27547-7AA8-4026-A41F-DF3F79404B18}" sibTransId="{868CECC3-E07D-422B-ABE5-D0AAC57A54B1}"/>
-    <dgm:cxn modelId="{07E5ABF4-9460-4917-8F5E-D8521688AF1D}" type="presParOf" srcId="{E02EC96E-40F9-4768-9DCF-37EFD33F3F70}" destId="{F8B790F1-F7F3-4E57-9131-9AD0882E2C29}" srcOrd="0" destOrd="0" presId="urn:microsoft.com/office/officeart/2005/8/layout/vList5"/>
-    <dgm:cxn modelId="{631608A9-7C0B-4BD6-B18E-9C6E3A929091}" type="presParOf" srcId="{F8B790F1-F7F3-4E57-9131-9AD0882E2C29}" destId="{DF9F7784-30AA-41AF-A119-12F45A788527}" srcOrd="0" destOrd="0" presId="urn:microsoft.com/office/officeart/2005/8/layout/vList5"/>
-    <dgm:cxn modelId="{96D11236-924A-4BFF-B8FC-CB105C100163}" type="presParOf" srcId="{F8B790F1-F7F3-4E57-9131-9AD0882E2C29}" destId="{9C49D18E-D582-4983-B5F0-BF13CFF9DCF9}" srcOrd="1" destOrd="0" presId="urn:microsoft.com/office/officeart/2005/8/layout/vList5"/>
-    <dgm:cxn modelId="{C34BB990-BB86-4490-91E1-C25A5C1D87C4}" type="presParOf" srcId="{E02EC96E-40F9-4768-9DCF-37EFD33F3F70}" destId="{CAC2119A-709A-46B0-BC9F-525536F72A64}" srcOrd="1" destOrd="0" presId="urn:microsoft.com/office/officeart/2005/8/layout/vList5"/>
-    <dgm:cxn modelId="{EB63EB53-C7EC-4DD2-9D1D-9D9B463B9A73}" type="presParOf" srcId="{E02EC96E-40F9-4768-9DCF-37EFD33F3F70}" destId="{F9B16C84-4C4A-4AF4-B51B-08FC6E837F1B}" srcOrd="2" destOrd="0" presId="urn:microsoft.com/office/officeart/2005/8/layout/vList5"/>
-    <dgm:cxn modelId="{5959AA3E-B76D-453B-B3CC-7AF83BA046AF}" type="presParOf" srcId="{F9B16C84-4C4A-4AF4-B51B-08FC6E837F1B}" destId="{06A1F49B-7E75-4CB1-828B-274BF5E151D1}" srcOrd="0" destOrd="0" presId="urn:microsoft.com/office/officeart/2005/8/layout/vList5"/>
-    <dgm:cxn modelId="{CC061AB6-BCC0-4716-BBFC-FF5834E60539}" type="presParOf" srcId="{F9B16C84-4C4A-4AF4-B51B-08FC6E837F1B}" destId="{92656EF3-4ED6-447B-9333-E39CF3BE432A}" srcOrd="1" destOrd="0" presId="urn:microsoft.com/office/officeart/2005/8/layout/vList5"/>
-    <dgm:cxn modelId="{0A9E0749-35FE-4E99-A825-5F313CF5AB67}" type="presParOf" srcId="{E02EC96E-40F9-4768-9DCF-37EFD33F3F70}" destId="{3AEB67B0-BB26-4106-85D8-380977E8C145}" srcOrd="3" destOrd="0" presId="urn:microsoft.com/office/officeart/2005/8/layout/vList5"/>
-    <dgm:cxn modelId="{484C3D6A-FCE0-4A73-A442-6DDF859BCC65}" type="presParOf" srcId="{E02EC96E-40F9-4768-9DCF-37EFD33F3F70}" destId="{9409BD9D-5053-4D07-9830-A7788B2AA098}" srcOrd="4" destOrd="0" presId="urn:microsoft.com/office/officeart/2005/8/layout/vList5"/>
-    <dgm:cxn modelId="{7B308D31-1CC3-4C26-AB31-D48C555DD44E}" type="presParOf" srcId="{9409BD9D-5053-4D07-9830-A7788B2AA098}" destId="{60076F2E-E8D3-4A8E-ABB1-B0AFB6040A76}" srcOrd="0" destOrd="0" presId="urn:microsoft.com/office/officeart/2005/8/layout/vList5"/>
-    <dgm:cxn modelId="{8AC90A96-9F52-4437-B480-3374F5C2466B}" type="presParOf" srcId="{9409BD9D-5053-4D07-9830-A7788B2AA098}" destId="{8A1B127C-565C-4430-87C1-2E8794F0BD14}" srcOrd="1" destOrd="0" presId="urn:microsoft.com/office/officeart/2005/8/layout/vList5"/>
-    <dgm:cxn modelId="{EF5CB9D7-2D56-4652-8694-BBEA78B8702E}" type="presParOf" srcId="{E02EC96E-40F9-4768-9DCF-37EFD33F3F70}" destId="{37331B35-E856-452F-A4C5-75CB1AC6F09D}" srcOrd="5" destOrd="0" presId="urn:microsoft.com/office/officeart/2005/8/layout/vList5"/>
-    <dgm:cxn modelId="{1CA6042D-C0D8-4634-9345-516BD4FDCBBA}" type="presParOf" srcId="{E02EC96E-40F9-4768-9DCF-37EFD33F3F70}" destId="{4786A7BD-1435-4BEF-9440-6850F1DC95D7}" srcOrd="6" destOrd="0" presId="urn:microsoft.com/office/officeart/2005/8/layout/vList5"/>
-    <dgm:cxn modelId="{08FDB325-AFEC-4BC8-B29D-BD1E58FB338F}" type="presParOf" srcId="{4786A7BD-1435-4BEF-9440-6850F1DC95D7}" destId="{F0AC619D-33F2-4EA0-A066-AE5DE7ED8840}" srcOrd="0" destOrd="0" presId="urn:microsoft.com/office/officeart/2005/8/layout/vList5"/>
-    <dgm:cxn modelId="{BCC64066-957C-4083-9B9A-B3881B25AA15}" type="presParOf" srcId="{4786A7BD-1435-4BEF-9440-6850F1DC95D7}" destId="{788FEE44-E536-4CD5-85B8-9CDC04FC0009}" srcOrd="1" destOrd="0" presId="urn:microsoft.com/office/officeart/2005/8/layout/vList5"/>
-    <dgm:cxn modelId="{08650B36-88FD-47DE-8679-C6DDDD3BD2AD}" type="presParOf" srcId="{E02EC96E-40F9-4768-9DCF-37EFD33F3F70}" destId="{186B7B90-922C-421B-AEA0-54B00E87FB3F}" srcOrd="7" destOrd="0" presId="urn:microsoft.com/office/officeart/2005/8/layout/vList5"/>
-    <dgm:cxn modelId="{8A6DD5F9-0BBF-489F-9D78-7F35C5A0C93A}" type="presParOf" srcId="{E02EC96E-40F9-4768-9DCF-37EFD33F3F70}" destId="{3E94C6F3-6004-4FBB-B483-2755F15C00D2}" srcOrd="8" destOrd="0" presId="urn:microsoft.com/office/officeart/2005/8/layout/vList5"/>
-    <dgm:cxn modelId="{0301C8AB-A776-447E-83EB-39032492BD7A}" type="presParOf" srcId="{3E94C6F3-6004-4FBB-B483-2755F15C00D2}" destId="{616B8465-3905-40AD-AB26-BE65A6BF2C0E}" srcOrd="0" destOrd="0" presId="urn:microsoft.com/office/officeart/2005/8/layout/vList5"/>
-    <dgm:cxn modelId="{EBEC0E2C-0B6D-4D99-8934-05942EE8B815}" type="presParOf" srcId="{3E94C6F3-6004-4FBB-B483-2755F15C00D2}" destId="{ABAD6DDA-0E29-4F97-B9C8-1B45BE6D5538}" srcOrd="1" destOrd="0" presId="urn:microsoft.com/office/officeart/2005/8/layout/vList5"/>
-    <dgm:cxn modelId="{7EEA464C-C79F-4F1C-8667-F0534CB4C647}" type="presParOf" srcId="{E02EC96E-40F9-4768-9DCF-37EFD33F3F70}" destId="{15883C3C-DF0C-4014-AEA4-29250CDBA048}" srcOrd="9" destOrd="0" presId="urn:microsoft.com/office/officeart/2005/8/layout/vList5"/>
-    <dgm:cxn modelId="{A136F946-84F6-488C-8B18-59D1D3F3CA8E}" type="presParOf" srcId="{E02EC96E-40F9-4768-9DCF-37EFD33F3F70}" destId="{C2D87FFC-B6C7-4194-B8BA-04C39FEDE9E7}" srcOrd="10" destOrd="0" presId="urn:microsoft.com/office/officeart/2005/8/layout/vList5"/>
-    <dgm:cxn modelId="{BBDC94FB-81EC-47F0-8766-95C14C3AF65C}" type="presParOf" srcId="{C2D87FFC-B6C7-4194-B8BA-04C39FEDE9E7}" destId="{CD92EB9D-9825-450A-AB4A-EBE0BF12CCFF}" srcOrd="0" destOrd="0" presId="urn:microsoft.com/office/officeart/2005/8/layout/vList5"/>
-    <dgm:cxn modelId="{D8A0ED52-E366-4071-A5D5-D9CA46064289}" type="presParOf" srcId="{C2D87FFC-B6C7-4194-B8BA-04C39FEDE9E7}" destId="{D943AAAA-8FF9-4524-A444-E37C506025D4}" srcOrd="1" destOrd="0" presId="urn:microsoft.com/office/officeart/2005/8/layout/vList5"/>
-    <dgm:cxn modelId="{2497B6CB-55A3-4C87-A6D6-C8838B4B3E36}" type="presParOf" srcId="{E02EC96E-40F9-4768-9DCF-37EFD33F3F70}" destId="{69731529-7E8C-4030-B947-B66F99E8FFAC}" srcOrd="11" destOrd="0" presId="urn:microsoft.com/office/officeart/2005/8/layout/vList5"/>
-    <dgm:cxn modelId="{02E4AA39-313F-4415-8D77-977EB1883587}" type="presParOf" srcId="{E02EC96E-40F9-4768-9DCF-37EFD33F3F70}" destId="{1FC00914-EB05-4DC9-AA53-64B540A97624}" srcOrd="12" destOrd="0" presId="urn:microsoft.com/office/officeart/2005/8/layout/vList5"/>
-    <dgm:cxn modelId="{0353234B-D464-4477-A0CC-2E74B9E1CF73}" type="presParOf" srcId="{1FC00914-EB05-4DC9-AA53-64B540A97624}" destId="{4B12BCDA-8D78-4681-9AED-70AAF3B30FCA}" srcOrd="0" destOrd="0" presId="urn:microsoft.com/office/officeart/2005/8/layout/vList5"/>
-    <dgm:cxn modelId="{41A10804-FFAA-497D-B530-152DA81C1A0A}" type="presParOf" srcId="{1FC00914-EB05-4DC9-AA53-64B540A97624}" destId="{A1DC594F-13A1-4925-AFD3-BFBC3AD2F9C6}" srcOrd="1" destOrd="0" presId="urn:microsoft.com/office/officeart/2005/8/layout/vList5"/>
+    <dgm:cxn modelId="{28D10C87-1C31-4039-ACA1-EDC6789D4EAB}" type="presParOf" srcId="{E02EC96E-40F9-4768-9DCF-37EFD33F3F70}" destId="{F8B790F1-F7F3-4E57-9131-9AD0882E2C29}" srcOrd="0" destOrd="0" presId="urn:microsoft.com/office/officeart/2005/8/layout/vList5"/>
+    <dgm:cxn modelId="{7F1C86AD-12B4-40D8-89BA-BB7D17A60948}" type="presParOf" srcId="{F8B790F1-F7F3-4E57-9131-9AD0882E2C29}" destId="{DF9F7784-30AA-41AF-A119-12F45A788527}" srcOrd="0" destOrd="0" presId="urn:microsoft.com/office/officeart/2005/8/layout/vList5"/>
+    <dgm:cxn modelId="{E68AE279-A25C-48C0-BB98-5CA321463512}" type="presParOf" srcId="{F8B790F1-F7F3-4E57-9131-9AD0882E2C29}" destId="{9C49D18E-D582-4983-B5F0-BF13CFF9DCF9}" srcOrd="1" destOrd="0" presId="urn:microsoft.com/office/officeart/2005/8/layout/vList5"/>
+    <dgm:cxn modelId="{F7298093-765F-4D71-B8F5-F9D983003D8D}" type="presParOf" srcId="{E02EC96E-40F9-4768-9DCF-37EFD33F3F70}" destId="{CAC2119A-709A-46B0-BC9F-525536F72A64}" srcOrd="1" destOrd="0" presId="urn:microsoft.com/office/officeart/2005/8/layout/vList5"/>
+    <dgm:cxn modelId="{91935DB8-2E5C-436B-9697-807302E67A8F}" type="presParOf" srcId="{E02EC96E-40F9-4768-9DCF-37EFD33F3F70}" destId="{F9B16C84-4C4A-4AF4-B51B-08FC6E837F1B}" srcOrd="2" destOrd="0" presId="urn:microsoft.com/office/officeart/2005/8/layout/vList5"/>
+    <dgm:cxn modelId="{B2DFD345-EB84-49B3-BE1A-6894692E5EE5}" type="presParOf" srcId="{F9B16C84-4C4A-4AF4-B51B-08FC6E837F1B}" destId="{06A1F49B-7E75-4CB1-828B-274BF5E151D1}" srcOrd="0" destOrd="0" presId="urn:microsoft.com/office/officeart/2005/8/layout/vList5"/>
+    <dgm:cxn modelId="{C49CFF3C-0B43-4618-A6FA-4C1A53DA7669}" type="presParOf" srcId="{F9B16C84-4C4A-4AF4-B51B-08FC6E837F1B}" destId="{92656EF3-4ED6-447B-9333-E39CF3BE432A}" srcOrd="1" destOrd="0" presId="urn:microsoft.com/office/officeart/2005/8/layout/vList5"/>
+    <dgm:cxn modelId="{6461273E-7B24-4A5A-97FA-FA4EBD3AA7D7}" type="presParOf" srcId="{E02EC96E-40F9-4768-9DCF-37EFD33F3F70}" destId="{3AEB67B0-BB26-4106-85D8-380977E8C145}" srcOrd="3" destOrd="0" presId="urn:microsoft.com/office/officeart/2005/8/layout/vList5"/>
+    <dgm:cxn modelId="{0579DB5D-15A1-4CBD-8B59-A72B84AB77E9}" type="presParOf" srcId="{E02EC96E-40F9-4768-9DCF-37EFD33F3F70}" destId="{9409BD9D-5053-4D07-9830-A7788B2AA098}" srcOrd="4" destOrd="0" presId="urn:microsoft.com/office/officeart/2005/8/layout/vList5"/>
+    <dgm:cxn modelId="{CA917E86-B8D3-4C9E-A718-144024FA6050}" type="presParOf" srcId="{9409BD9D-5053-4D07-9830-A7788B2AA098}" destId="{60076F2E-E8D3-4A8E-ABB1-B0AFB6040A76}" srcOrd="0" destOrd="0" presId="urn:microsoft.com/office/officeart/2005/8/layout/vList5"/>
+    <dgm:cxn modelId="{8484E9B1-4E34-42A8-AD4E-274A6A008040}" type="presParOf" srcId="{9409BD9D-5053-4D07-9830-A7788B2AA098}" destId="{8A1B127C-565C-4430-87C1-2E8794F0BD14}" srcOrd="1" destOrd="0" presId="urn:microsoft.com/office/officeart/2005/8/layout/vList5"/>
+    <dgm:cxn modelId="{5167BA10-845B-4FF4-B9D5-45345CDC9ADC}" type="presParOf" srcId="{E02EC96E-40F9-4768-9DCF-37EFD33F3F70}" destId="{37331B35-E856-452F-A4C5-75CB1AC6F09D}" srcOrd="5" destOrd="0" presId="urn:microsoft.com/office/officeart/2005/8/layout/vList5"/>
+    <dgm:cxn modelId="{CDB7EF16-0637-4C7F-B302-B931F91D5E0B}" type="presParOf" srcId="{E02EC96E-40F9-4768-9DCF-37EFD33F3F70}" destId="{4786A7BD-1435-4BEF-9440-6850F1DC95D7}" srcOrd="6" destOrd="0" presId="urn:microsoft.com/office/officeart/2005/8/layout/vList5"/>
+    <dgm:cxn modelId="{5D19A86F-047E-48B3-8237-6B1C7D36D12C}" type="presParOf" srcId="{4786A7BD-1435-4BEF-9440-6850F1DC95D7}" destId="{F0AC619D-33F2-4EA0-A066-AE5DE7ED8840}" srcOrd="0" destOrd="0" presId="urn:microsoft.com/office/officeart/2005/8/layout/vList5"/>
+    <dgm:cxn modelId="{E6D21BD1-9368-4B92-861C-C6C57D4D3FE4}" type="presParOf" srcId="{4786A7BD-1435-4BEF-9440-6850F1DC95D7}" destId="{788FEE44-E536-4CD5-85B8-9CDC04FC0009}" srcOrd="1" destOrd="0" presId="urn:microsoft.com/office/officeart/2005/8/layout/vList5"/>
+    <dgm:cxn modelId="{573BDBD5-F95D-44B1-8C8D-92D0B43075E7}" type="presParOf" srcId="{E02EC96E-40F9-4768-9DCF-37EFD33F3F70}" destId="{186B7B90-922C-421B-AEA0-54B00E87FB3F}" srcOrd="7" destOrd="0" presId="urn:microsoft.com/office/officeart/2005/8/layout/vList5"/>
+    <dgm:cxn modelId="{2FF69E1B-DC69-49DE-BF63-B5606DE7D3E8}" type="presParOf" srcId="{E02EC96E-40F9-4768-9DCF-37EFD33F3F70}" destId="{3E94C6F3-6004-4FBB-B483-2755F15C00D2}" srcOrd="8" destOrd="0" presId="urn:microsoft.com/office/officeart/2005/8/layout/vList5"/>
+    <dgm:cxn modelId="{93D849CE-E036-4BE5-98CF-353961D1BF4F}" type="presParOf" srcId="{3E94C6F3-6004-4FBB-B483-2755F15C00D2}" destId="{616B8465-3905-40AD-AB26-BE65A6BF2C0E}" srcOrd="0" destOrd="0" presId="urn:microsoft.com/office/officeart/2005/8/layout/vList5"/>
+    <dgm:cxn modelId="{D0AB835E-B6A7-4987-A821-4127776A6A89}" type="presParOf" srcId="{3E94C6F3-6004-4FBB-B483-2755F15C00D2}" destId="{ABAD6DDA-0E29-4F97-B9C8-1B45BE6D5538}" srcOrd="1" destOrd="0" presId="urn:microsoft.com/office/officeart/2005/8/layout/vList5"/>
+    <dgm:cxn modelId="{A35CD50D-29DF-42AF-B7CF-F022050D7D12}" type="presParOf" srcId="{E02EC96E-40F9-4768-9DCF-37EFD33F3F70}" destId="{15883C3C-DF0C-4014-AEA4-29250CDBA048}" srcOrd="9" destOrd="0" presId="urn:microsoft.com/office/officeart/2005/8/layout/vList5"/>
+    <dgm:cxn modelId="{2B289852-613E-4F3B-A714-74BBE495D2AC}" type="presParOf" srcId="{E02EC96E-40F9-4768-9DCF-37EFD33F3F70}" destId="{C2D87FFC-B6C7-4194-B8BA-04C39FEDE9E7}" srcOrd="10" destOrd="0" presId="urn:microsoft.com/office/officeart/2005/8/layout/vList5"/>
+    <dgm:cxn modelId="{A3486E80-017C-4573-9201-C94142DAF658}" type="presParOf" srcId="{C2D87FFC-B6C7-4194-B8BA-04C39FEDE9E7}" destId="{CD92EB9D-9825-450A-AB4A-EBE0BF12CCFF}" srcOrd="0" destOrd="0" presId="urn:microsoft.com/office/officeart/2005/8/layout/vList5"/>
+    <dgm:cxn modelId="{AB102F43-D42B-4D34-AEA1-4CF564195A9E}" type="presParOf" srcId="{C2D87FFC-B6C7-4194-B8BA-04C39FEDE9E7}" destId="{D943AAAA-8FF9-4524-A444-E37C506025D4}" srcOrd="1" destOrd="0" presId="urn:microsoft.com/office/officeart/2005/8/layout/vList5"/>
+    <dgm:cxn modelId="{30F72D1A-EED8-40CD-B666-DA263E099262}" type="presParOf" srcId="{E02EC96E-40F9-4768-9DCF-37EFD33F3F70}" destId="{69731529-7E8C-4030-B947-B66F99E8FFAC}" srcOrd="11" destOrd="0" presId="urn:microsoft.com/office/officeart/2005/8/layout/vList5"/>
+    <dgm:cxn modelId="{187448B0-54FF-47D0-8FDF-820CFC1B56A3}" type="presParOf" srcId="{E02EC96E-40F9-4768-9DCF-37EFD33F3F70}" destId="{1FC00914-EB05-4DC9-AA53-64B540A97624}" srcOrd="12" destOrd="0" presId="urn:microsoft.com/office/officeart/2005/8/layout/vList5"/>
+    <dgm:cxn modelId="{B7DE2737-3BC6-4E2B-912E-D016193AEC00}" type="presParOf" srcId="{1FC00914-EB05-4DC9-AA53-64B540A97624}" destId="{4B12BCDA-8D78-4681-9AED-70AAF3B30FCA}" srcOrd="0" destOrd="0" presId="urn:microsoft.com/office/officeart/2005/8/layout/vList5"/>
+    <dgm:cxn modelId="{A2CB28DB-78EA-4AFD-947E-2820A8D8EBED}" type="presParOf" srcId="{1FC00914-EB05-4DC9-AA53-64B540A97624}" destId="{A1DC594F-13A1-4925-AFD3-BFBC3AD2F9C6}" srcOrd="1" destOrd="0" presId="urn:microsoft.com/office/officeart/2005/8/layout/vList5"/>
   </dgm:cxnLst>
   <dgm:bg/>
   <dgm:whole/>
@@ -13393,30 +13841,30 @@
     </dgm:pt>
   </dgm:ptLst>
   <dgm:cxnLst>
+    <dgm:cxn modelId="{B946719A-A2DB-4937-8F59-4EC650BE360A}" type="presOf" srcId="{ED528340-A97D-4BDD-8433-B78C8FF66863}" destId="{0C8FA1BA-8E49-48CC-B42E-924D603199BC}" srcOrd="0" destOrd="2" presId="urn:microsoft.com/office/officeart/2005/8/layout/vList5"/>
     <dgm:cxn modelId="{0E06D15C-F68F-49A1-94C2-53E7D588E26D}" srcId="{5167EE63-F643-402E-B735-68AD64FE5887}" destId="{B8539639-9C6F-4E88-9A60-C6204AB5B788}" srcOrd="0" destOrd="0" parTransId="{5F5D8828-1363-4FCC-BF0E-EC6119ADFA11}" sibTransId="{B2D7FC7B-2986-45E4-9F11-06EF3FCDCFB0}"/>
     <dgm:cxn modelId="{FDDA9257-4EA3-4720-8B5B-7054320BC7FC}" srcId="{5167EE63-F643-402E-B735-68AD64FE5887}" destId="{ED528340-A97D-4BDD-8433-B78C8FF66863}" srcOrd="2" destOrd="0" parTransId="{EB2A6F2E-E759-4EC1-AF94-C02267D963CC}" sibTransId="{294AAF1B-45E5-4173-A536-FD52BF954038}"/>
-    <dgm:cxn modelId="{3900ECAC-3467-4B8B-8640-40D996B2B673}" type="presOf" srcId="{ED528340-A97D-4BDD-8433-B78C8FF66863}" destId="{0C8FA1BA-8E49-48CC-B42E-924D603199BC}" srcOrd="0" destOrd="2" presId="urn:microsoft.com/office/officeart/2005/8/layout/vList5"/>
     <dgm:cxn modelId="{DED13B48-2BFD-4FA0-80B7-BD84B38ADB7D}" srcId="{1F0380D3-DF18-4BE3-8843-002A625287E5}" destId="{A71B2169-E0E2-441C-A4E4-AF320A5A9857}" srcOrd="1" destOrd="0" parTransId="{F8AC81D4-18EA-410F-9AB6-9DDE65268B7A}" sibTransId="{88D71919-1995-4E5E-8FCD-061365200D3A}"/>
     <dgm:cxn modelId="{C61E7B5D-14A3-43DE-8709-501537A566E5}" srcId="{1F0380D3-DF18-4BE3-8843-002A625287E5}" destId="{5167EE63-F643-402E-B735-68AD64FE5887}" srcOrd="0" destOrd="0" parTransId="{BAE1154C-7894-43B4-8C87-6088215E001C}" sibTransId="{37F5C3BE-3E40-4CF1-A014-B52E926366CB}"/>
-    <dgm:cxn modelId="{1C9010E6-C8B8-4CDF-AB88-819B82641755}" type="presOf" srcId="{1F0380D3-DF18-4BE3-8843-002A625287E5}" destId="{1F665940-6601-47DD-96FF-E038195D77C4}" srcOrd="0" destOrd="0" presId="urn:microsoft.com/office/officeart/2005/8/layout/vList5"/>
-    <dgm:cxn modelId="{365A1F55-9B01-4FC9-8B01-9490042ADFAC}" type="presOf" srcId="{A71B2169-E0E2-441C-A4E4-AF320A5A9857}" destId="{E5BA21F6-0D69-45F8-BA2D-17C200183556}" srcOrd="0" destOrd="0" presId="urn:microsoft.com/office/officeart/2005/8/layout/vList5"/>
-    <dgm:cxn modelId="{2A8A5B1F-23FF-4C13-B006-CBA98105373F}" type="presOf" srcId="{5167EE63-F643-402E-B735-68AD64FE5887}" destId="{071BB497-63FB-42C0-80DA-D8CD8D1BF645}" srcOrd="0" destOrd="0" presId="urn:microsoft.com/office/officeart/2005/8/layout/vList5"/>
-    <dgm:cxn modelId="{C1773705-C596-4B8C-A7C3-BC322778E56C}" type="presOf" srcId="{805EE43C-5DFA-401E-90C5-A81F3A6BF9B1}" destId="{D6F46416-BAFF-4875-8277-58C653136B18}" srcOrd="0" destOrd="0" presId="urn:microsoft.com/office/officeart/2005/8/layout/vList5"/>
+    <dgm:cxn modelId="{2F7BDD8D-BDAF-4810-B5D4-00A08ECB2CB6}" type="presOf" srcId="{805EE43C-5DFA-401E-90C5-A81F3A6BF9B1}" destId="{D6F46416-BAFF-4875-8277-58C653136B18}" srcOrd="0" destOrd="0" presId="urn:microsoft.com/office/officeart/2005/8/layout/vList5"/>
+    <dgm:cxn modelId="{E5AC20D1-AFE9-4497-A517-4DDA5B68C216}" type="presOf" srcId="{B8539639-9C6F-4E88-9A60-C6204AB5B788}" destId="{0C8FA1BA-8E49-48CC-B42E-924D603199BC}" srcOrd="0" destOrd="0" presId="urn:microsoft.com/office/officeart/2005/8/layout/vList5"/>
+    <dgm:cxn modelId="{CA044231-41A8-4435-A6AA-414D168EF4AC}" type="presOf" srcId="{5167EE63-F643-402E-B735-68AD64FE5887}" destId="{071BB497-63FB-42C0-80DA-D8CD8D1BF645}" srcOrd="0" destOrd="0" presId="urn:microsoft.com/office/officeart/2005/8/layout/vList5"/>
+    <dgm:cxn modelId="{7F274AAB-B01C-417E-BA51-ABA1C6EC11C9}" type="presOf" srcId="{A71B2169-E0E2-441C-A4E4-AF320A5A9857}" destId="{E5BA21F6-0D69-45F8-BA2D-17C200183556}" srcOrd="0" destOrd="0" presId="urn:microsoft.com/office/officeart/2005/8/layout/vList5"/>
+    <dgm:cxn modelId="{8DAC598C-7669-4A25-B124-0CC55B7D576D}" type="presOf" srcId="{636B6732-9B04-4FCD-8B86-AF181910AF22}" destId="{0C8FA1BA-8E49-48CC-B42E-924D603199BC}" srcOrd="0" destOrd="1" presId="urn:microsoft.com/office/officeart/2005/8/layout/vList5"/>
     <dgm:cxn modelId="{B1FFA288-552B-408E-84CE-8F8D896C03F3}" srcId="{5167EE63-F643-402E-B735-68AD64FE5887}" destId="{636B6732-9B04-4FCD-8B86-AF181910AF22}" srcOrd="1" destOrd="0" parTransId="{3D2E05A6-546A-41DF-B979-E4533369E387}" sibTransId="{0BD6FD8B-5EB6-4866-852A-65DEDB01F357}"/>
     <dgm:cxn modelId="{67EBB09D-7A21-4F35-950B-1541F6DFDE36}" srcId="{A71B2169-E0E2-441C-A4E4-AF320A5A9857}" destId="{805EE43C-5DFA-401E-90C5-A81F3A6BF9B1}" srcOrd="0" destOrd="0" parTransId="{1D0E0849-BA68-4FD5-80ED-73AC302BFBAF}" sibTransId="{E3ADF868-6EDF-4F27-9677-18E01F0128DF}"/>
-    <dgm:cxn modelId="{A86528B3-E5B1-4F54-B2C6-1C8AC1E6D964}" type="presOf" srcId="{FE989A84-BB86-4F1D-ACA5-96996D65ED2F}" destId="{D6F46416-BAFF-4875-8277-58C653136B18}" srcOrd="0" destOrd="2" presId="urn:microsoft.com/office/officeart/2005/8/layout/vList5"/>
     <dgm:cxn modelId="{B1734500-86AA-4EC9-8A1C-3776D35D243B}" srcId="{A71B2169-E0E2-441C-A4E4-AF320A5A9857}" destId="{9C8282CE-F258-46FB-B507-95ABB09F47D3}" srcOrd="1" destOrd="0" parTransId="{A75F148C-8029-41FB-86BE-918EB01B4D08}" sibTransId="{98D7C838-28B6-47C0-AD57-A6DE823B8CA9}"/>
-    <dgm:cxn modelId="{09F0B28C-BC73-4FE9-971C-9163FE2C6638}" type="presOf" srcId="{B8539639-9C6F-4E88-9A60-C6204AB5B788}" destId="{0C8FA1BA-8E49-48CC-B42E-924D603199BC}" srcOrd="0" destOrd="0" presId="urn:microsoft.com/office/officeart/2005/8/layout/vList5"/>
+    <dgm:cxn modelId="{8AB77ECB-AAD2-47BC-802B-B999B45097C8}" type="presOf" srcId="{1F0380D3-DF18-4BE3-8843-002A625287E5}" destId="{1F665940-6601-47DD-96FF-E038195D77C4}" srcOrd="0" destOrd="0" presId="urn:microsoft.com/office/officeart/2005/8/layout/vList5"/>
     <dgm:cxn modelId="{F16B49F4-9BC0-4C55-B993-0E6F21F1B5AD}" srcId="{A71B2169-E0E2-441C-A4E4-AF320A5A9857}" destId="{FE989A84-BB86-4F1D-ACA5-96996D65ED2F}" srcOrd="2" destOrd="0" parTransId="{0094FA83-748F-41CD-ABDD-036A568220DA}" sibTransId="{7FCA2038-D249-4DFF-A5BD-EECC6C900638}"/>
-    <dgm:cxn modelId="{4DB20A53-4334-4971-8F4D-B777F9BFC9D5}" type="presOf" srcId="{636B6732-9B04-4FCD-8B86-AF181910AF22}" destId="{0C8FA1BA-8E49-48CC-B42E-924D603199BC}" srcOrd="0" destOrd="1" presId="urn:microsoft.com/office/officeart/2005/8/layout/vList5"/>
-    <dgm:cxn modelId="{FF704BB8-E17F-4F54-B0D4-A2A843860E89}" type="presOf" srcId="{9C8282CE-F258-46FB-B507-95ABB09F47D3}" destId="{D6F46416-BAFF-4875-8277-58C653136B18}" srcOrd="0" destOrd="1" presId="urn:microsoft.com/office/officeart/2005/8/layout/vList5"/>
-    <dgm:cxn modelId="{959E0B10-B5AC-418A-935C-C192FD942BE7}" type="presParOf" srcId="{1F665940-6601-47DD-96FF-E038195D77C4}" destId="{21117261-ACF5-4A5A-A875-69FE15D4F317}" srcOrd="0" destOrd="0" presId="urn:microsoft.com/office/officeart/2005/8/layout/vList5"/>
-    <dgm:cxn modelId="{9541370B-62B1-4D7E-897E-8BC7A8D1599A}" type="presParOf" srcId="{21117261-ACF5-4A5A-A875-69FE15D4F317}" destId="{071BB497-63FB-42C0-80DA-D8CD8D1BF645}" srcOrd="0" destOrd="0" presId="urn:microsoft.com/office/officeart/2005/8/layout/vList5"/>
-    <dgm:cxn modelId="{7290EC3B-23C5-4483-8A9B-F6BF576C54D2}" type="presParOf" srcId="{21117261-ACF5-4A5A-A875-69FE15D4F317}" destId="{0C8FA1BA-8E49-48CC-B42E-924D603199BC}" srcOrd="1" destOrd="0" presId="urn:microsoft.com/office/officeart/2005/8/layout/vList5"/>
-    <dgm:cxn modelId="{9F84C965-609A-4074-ACD4-097055E54978}" type="presParOf" srcId="{1F665940-6601-47DD-96FF-E038195D77C4}" destId="{BEEA7429-7A85-45AD-8FD8-5815466A4435}" srcOrd="1" destOrd="0" presId="urn:microsoft.com/office/officeart/2005/8/layout/vList5"/>
-    <dgm:cxn modelId="{AAD7A994-D55D-49D1-B422-B35B36EB899C}" type="presParOf" srcId="{1F665940-6601-47DD-96FF-E038195D77C4}" destId="{B543594C-8553-4E98-949A-76A77ADD94C4}" srcOrd="2" destOrd="0" presId="urn:microsoft.com/office/officeart/2005/8/layout/vList5"/>
-    <dgm:cxn modelId="{D187219A-F7CB-4DBD-8C94-812899F488E0}" type="presParOf" srcId="{B543594C-8553-4E98-949A-76A77ADD94C4}" destId="{E5BA21F6-0D69-45F8-BA2D-17C200183556}" srcOrd="0" destOrd="0" presId="urn:microsoft.com/office/officeart/2005/8/layout/vList5"/>
-    <dgm:cxn modelId="{37B05D92-90F3-4237-B9D2-F04F2E6E1A81}" type="presParOf" srcId="{B543594C-8553-4E98-949A-76A77ADD94C4}" destId="{D6F46416-BAFF-4875-8277-58C653136B18}" srcOrd="1" destOrd="0" presId="urn:microsoft.com/office/officeart/2005/8/layout/vList5"/>
+    <dgm:cxn modelId="{3ED043A1-C8DA-401F-B1D2-4106DFE51CBC}" type="presOf" srcId="{9C8282CE-F258-46FB-B507-95ABB09F47D3}" destId="{D6F46416-BAFF-4875-8277-58C653136B18}" srcOrd="0" destOrd="1" presId="urn:microsoft.com/office/officeart/2005/8/layout/vList5"/>
+    <dgm:cxn modelId="{754DAD2C-9D70-4D1C-8DDF-A9FCD836EBD8}" type="presOf" srcId="{FE989A84-BB86-4F1D-ACA5-96996D65ED2F}" destId="{D6F46416-BAFF-4875-8277-58C653136B18}" srcOrd="0" destOrd="2" presId="urn:microsoft.com/office/officeart/2005/8/layout/vList5"/>
+    <dgm:cxn modelId="{DD1EFF01-D84F-4F94-A183-C540B4B6DF30}" type="presParOf" srcId="{1F665940-6601-47DD-96FF-E038195D77C4}" destId="{21117261-ACF5-4A5A-A875-69FE15D4F317}" srcOrd="0" destOrd="0" presId="urn:microsoft.com/office/officeart/2005/8/layout/vList5"/>
+    <dgm:cxn modelId="{B495BD58-2CFC-4F53-A752-1839C952B87E}" type="presParOf" srcId="{21117261-ACF5-4A5A-A875-69FE15D4F317}" destId="{071BB497-63FB-42C0-80DA-D8CD8D1BF645}" srcOrd="0" destOrd="0" presId="urn:microsoft.com/office/officeart/2005/8/layout/vList5"/>
+    <dgm:cxn modelId="{4C65CDBE-D522-4CD2-B75A-6C061D010B45}" type="presParOf" srcId="{21117261-ACF5-4A5A-A875-69FE15D4F317}" destId="{0C8FA1BA-8E49-48CC-B42E-924D603199BC}" srcOrd="1" destOrd="0" presId="urn:microsoft.com/office/officeart/2005/8/layout/vList5"/>
+    <dgm:cxn modelId="{CB162C9B-63A2-4487-AA40-C8293F4D6AE4}" type="presParOf" srcId="{1F665940-6601-47DD-96FF-E038195D77C4}" destId="{BEEA7429-7A85-45AD-8FD8-5815466A4435}" srcOrd="1" destOrd="0" presId="urn:microsoft.com/office/officeart/2005/8/layout/vList5"/>
+    <dgm:cxn modelId="{B41EF39B-A4DA-4DB2-A709-669CDB9EDFC4}" type="presParOf" srcId="{1F665940-6601-47DD-96FF-E038195D77C4}" destId="{B543594C-8553-4E98-949A-76A77ADD94C4}" srcOrd="2" destOrd="0" presId="urn:microsoft.com/office/officeart/2005/8/layout/vList5"/>
+    <dgm:cxn modelId="{350DC1E5-52D9-4472-8FB9-440A9FF45CC3}" type="presParOf" srcId="{B543594C-8553-4E98-949A-76A77ADD94C4}" destId="{E5BA21F6-0D69-45F8-BA2D-17C200183556}" srcOrd="0" destOrd="0" presId="urn:microsoft.com/office/officeart/2005/8/layout/vList5"/>
+    <dgm:cxn modelId="{709A941B-93C4-4F4C-9688-EA2A33986472}" type="presParOf" srcId="{B543594C-8553-4E98-949A-76A77ADD94C4}" destId="{D6F46416-BAFF-4875-8277-58C653136B18}" srcOrd="1" destOrd="0" presId="urn:microsoft.com/office/officeart/2005/8/layout/vList5"/>
   </dgm:cxnLst>
   <dgm:bg/>
   <dgm:whole/>
@@ -13443,8 +13891,8 @@
       </dsp:nvSpPr>
       <dsp:spPr>
         <a:xfrm>
-          <a:off x="0" y="1688"/>
-          <a:ext cx="1975104" cy="601023"/>
+          <a:off x="0" y="3967"/>
+          <a:ext cx="1975104" cy="550375"/>
         </a:xfrm>
         <a:prstGeom prst="roundRect">
           <a:avLst/>
@@ -13510,12 +13958,12 @@
         </a:fontRef>
       </dsp:style>
       <dsp:txBody>
-        <a:bodyPr spcFirstLastPara="0" vert="horz" wrap="square" lIns="114300" tIns="57150" rIns="114300" bIns="57150" numCol="1" spcCol="1270" anchor="ctr" anchorCtr="0">
+        <a:bodyPr spcFirstLastPara="0" vert="horz" wrap="square" lIns="102870" tIns="51435" rIns="102870" bIns="51435" numCol="1" spcCol="1270" anchor="ctr" anchorCtr="0">
           <a:noAutofit/>
         </a:bodyPr>
         <a:lstStyle/>
         <a:p>
-          <a:pPr lvl="0" algn="ctr" defTabSz="1333500">
+          <a:pPr lvl="0" algn="ctr" defTabSz="1200150">
             <a:lnSpc>
               <a:spcPct val="90000"/>
             </a:lnSpc>
@@ -13527,14 +13975,14 @@
             </a:spcAft>
           </a:pPr>
           <a:r>
-            <a:rPr lang="en-US" sz="3000" kern="1200"/>
+            <a:rPr lang="en-US" sz="2700" kern="1200"/>
             <a:t>Game</a:t>
           </a:r>
         </a:p>
       </dsp:txBody>
       <dsp:txXfrm>
-        <a:off x="0" y="1688"/>
-        <a:ext cx="1975104" cy="601023"/>
+        <a:off x="0" y="3967"/>
+        <a:ext cx="1975104" cy="550375"/>
       </dsp:txXfrm>
     </dsp:sp>
     <dsp:sp modelId="{B5C587F6-1958-465E-8646-F5C0F8A8DAFE}">
@@ -13544,8 +13992,8 @@
       </dsp:nvSpPr>
       <dsp:spPr>
         <a:xfrm rot="5400000">
-          <a:off x="3490342" y="-822372"/>
-          <a:ext cx="480819" cy="3511296"/>
+          <a:off x="3510601" y="-898598"/>
+          <a:ext cx="440300" cy="3511296"/>
         </a:xfrm>
         <a:prstGeom prst="round2SameRect">
           <a:avLst/>
@@ -13588,12 +14036,12 @@
         <a:fontRef idx="minor"/>
       </dsp:style>
       <dsp:txBody>
-        <a:bodyPr spcFirstLastPara="0" vert="horz" wrap="square" lIns="49530" tIns="24765" rIns="49530" bIns="24765" numCol="1" spcCol="1270" anchor="ctr" anchorCtr="0">
+        <a:bodyPr spcFirstLastPara="0" vert="horz" wrap="square" lIns="45720" tIns="22860" rIns="45720" bIns="22860" numCol="1" spcCol="1270" anchor="ctr" anchorCtr="0">
           <a:noAutofit/>
         </a:bodyPr>
         <a:lstStyle/>
         <a:p>
-          <a:pPr marL="114300" lvl="1" indent="-114300" algn="l" defTabSz="577850">
+          <a:pPr marL="114300" lvl="1" indent="-114300" algn="l" defTabSz="533400">
             <a:lnSpc>
               <a:spcPct val="90000"/>
             </a:lnSpc>
@@ -13606,14 +14054,14 @@
             <a:buChar char="••"/>
           </a:pPr>
           <a:r>
-            <a:rPr lang="en-US" sz="1300" kern="1200"/>
+            <a:rPr lang="en-US" sz="1200" kern="1200"/>
             <a:t>GraphicsManager, LightsManager</a:t>
           </a:r>
         </a:p>
       </dsp:txBody>
       <dsp:txXfrm rot="5400000">
-        <a:off x="3490342" y="-822372"/>
-        <a:ext cx="480819" cy="3511296"/>
+        <a:off x="3510601" y="-898598"/>
+        <a:ext cx="440300" cy="3511296"/>
       </dsp:txXfrm>
     </dsp:sp>
     <dsp:sp modelId="{AC8E4F3A-7B96-497D-AAC1-D6A3B8952B7D}">
@@ -13623,8 +14071,8 @@
       </dsp:nvSpPr>
       <dsp:spPr>
         <a:xfrm>
-          <a:off x="0" y="632763"/>
-          <a:ext cx="1975104" cy="601023"/>
+          <a:off x="0" y="581861"/>
+          <a:ext cx="1975104" cy="550375"/>
         </a:xfrm>
         <a:prstGeom prst="roundRect">
           <a:avLst/>
@@ -13690,12 +14138,12 @@
         </a:fontRef>
       </dsp:style>
       <dsp:txBody>
-        <a:bodyPr spcFirstLastPara="0" vert="horz" wrap="square" lIns="114300" tIns="57150" rIns="114300" bIns="57150" numCol="1" spcCol="1270" anchor="ctr" anchorCtr="0">
+        <a:bodyPr spcFirstLastPara="0" vert="horz" wrap="square" lIns="102870" tIns="51435" rIns="102870" bIns="51435" numCol="1" spcCol="1270" anchor="ctr" anchorCtr="0">
           <a:noAutofit/>
         </a:bodyPr>
         <a:lstStyle/>
         <a:p>
-          <a:pPr lvl="0" algn="ctr" defTabSz="1333500">
+          <a:pPr lvl="0" algn="ctr" defTabSz="1200150">
             <a:lnSpc>
               <a:spcPct val="90000"/>
             </a:lnSpc>
@@ -13707,14 +14155,14 @@
             </a:spcAft>
           </a:pPr>
           <a:r>
-            <a:rPr lang="en-US" sz="3000" kern="1200"/>
+            <a:rPr lang="en-US" sz="2700" kern="1200"/>
             <a:t>Graphics</a:t>
           </a:r>
         </a:p>
       </dsp:txBody>
       <dsp:txXfrm>
-        <a:off x="0" y="632763"/>
-        <a:ext cx="1975104" cy="601023"/>
+        <a:off x="0" y="581861"/>
+        <a:ext cx="1975104" cy="550375"/>
       </dsp:txXfrm>
     </dsp:sp>
     <dsp:sp modelId="{C5F01FB5-94DB-42BC-B1C4-3B19E82B90BE}">
@@ -13724,8 +14172,8 @@
       </dsp:nvSpPr>
       <dsp:spPr>
         <a:xfrm rot="5400000">
-          <a:off x="3490342" y="-191297"/>
-          <a:ext cx="480819" cy="3511296"/>
+          <a:off x="3510601" y="-320703"/>
+          <a:ext cx="440300" cy="3511296"/>
         </a:xfrm>
         <a:prstGeom prst="round2SameRect">
           <a:avLst/>
@@ -13768,12 +14216,12 @@
         <a:fontRef idx="minor"/>
       </dsp:style>
       <dsp:txBody>
-        <a:bodyPr spcFirstLastPara="0" vert="horz" wrap="square" lIns="49530" tIns="24765" rIns="49530" bIns="24765" numCol="1" spcCol="1270" anchor="ctr" anchorCtr="0">
+        <a:bodyPr spcFirstLastPara="0" vert="horz" wrap="square" lIns="45720" tIns="22860" rIns="45720" bIns="22860" numCol="1" spcCol="1270" anchor="ctr" anchorCtr="0">
           <a:noAutofit/>
         </a:bodyPr>
         <a:lstStyle/>
         <a:p>
-          <a:pPr marL="114300" lvl="1" indent="-114300" algn="l" defTabSz="577850">
+          <a:pPr marL="114300" lvl="1" indent="-114300" algn="l" defTabSz="533400">
             <a:lnSpc>
               <a:spcPct val="90000"/>
             </a:lnSpc>
@@ -13786,14 +14234,14 @@
             <a:buChar char="••"/>
           </a:pPr>
           <a:r>
-            <a:rPr lang="en-US" sz="1300" kern="1200"/>
+            <a:rPr lang="en-US" sz="1200" kern="1200"/>
             <a:t>InputManager, InputListener</a:t>
           </a:r>
         </a:p>
       </dsp:txBody>
       <dsp:txXfrm rot="5400000">
-        <a:off x="3490342" y="-191297"/>
-        <a:ext cx="480819" cy="3511296"/>
+        <a:off x="3510601" y="-320703"/>
+        <a:ext cx="440300" cy="3511296"/>
       </dsp:txXfrm>
     </dsp:sp>
     <dsp:sp modelId="{D7538AC5-1F2A-45F2-BA1D-18DBB422D24A}">
@@ -13803,8 +14251,8 @@
       </dsp:nvSpPr>
       <dsp:spPr>
         <a:xfrm>
-          <a:off x="0" y="1263838"/>
-          <a:ext cx="1975104" cy="601023"/>
+          <a:off x="0" y="1159756"/>
+          <a:ext cx="1975104" cy="550375"/>
         </a:xfrm>
         <a:prstGeom prst="roundRect">
           <a:avLst/>
@@ -13870,12 +14318,12 @@
         </a:fontRef>
       </dsp:style>
       <dsp:txBody>
-        <a:bodyPr spcFirstLastPara="0" vert="horz" wrap="square" lIns="114300" tIns="57150" rIns="114300" bIns="57150" numCol="1" spcCol="1270" anchor="ctr" anchorCtr="0">
+        <a:bodyPr spcFirstLastPara="0" vert="horz" wrap="square" lIns="102870" tIns="51435" rIns="102870" bIns="51435" numCol="1" spcCol="1270" anchor="ctr" anchorCtr="0">
           <a:noAutofit/>
         </a:bodyPr>
         <a:lstStyle/>
         <a:p>
-          <a:pPr lvl="0" algn="ctr" defTabSz="1333500">
+          <a:pPr lvl="0" algn="ctr" defTabSz="1200150">
             <a:lnSpc>
               <a:spcPct val="90000"/>
             </a:lnSpc>
@@ -13887,14 +14335,14 @@
             </a:spcAft>
           </a:pPr>
           <a:r>
-            <a:rPr lang="en-US" sz="3000" kern="1200"/>
+            <a:rPr lang="en-US" sz="2700" kern="1200"/>
             <a:t>Input</a:t>
           </a:r>
         </a:p>
       </dsp:txBody>
       <dsp:txXfrm>
-        <a:off x="0" y="1263838"/>
-        <a:ext cx="1975104" cy="601023"/>
+        <a:off x="0" y="1159756"/>
+        <a:ext cx="1975104" cy="550375"/>
       </dsp:txXfrm>
     </dsp:sp>
     <dsp:sp modelId="{4650AAAC-6218-408B-9858-E1707D8ED7B0}">
@@ -13904,8 +14352,8 @@
       </dsp:nvSpPr>
       <dsp:spPr>
         <a:xfrm rot="5400000">
-          <a:off x="3490342" y="439777"/>
-          <a:ext cx="480819" cy="3511296"/>
+          <a:off x="3510601" y="257190"/>
+          <a:ext cx="440300" cy="3511296"/>
         </a:xfrm>
         <a:prstGeom prst="round2SameRect">
           <a:avLst/>
@@ -13948,12 +14396,12 @@
         <a:fontRef idx="minor"/>
       </dsp:style>
       <dsp:txBody>
-        <a:bodyPr spcFirstLastPara="0" vert="horz" wrap="square" lIns="49530" tIns="24765" rIns="49530" bIns="24765" numCol="1" spcCol="1270" anchor="ctr" anchorCtr="0">
+        <a:bodyPr spcFirstLastPara="0" vert="horz" wrap="square" lIns="45720" tIns="22860" rIns="45720" bIns="22860" numCol="1" spcCol="1270" anchor="ctr" anchorCtr="0">
           <a:noAutofit/>
         </a:bodyPr>
         <a:lstStyle/>
         <a:p>
-          <a:pPr marL="114300" lvl="1" indent="-114300" algn="l" defTabSz="577850">
+          <a:pPr marL="114300" lvl="1" indent="-114300" algn="l" defTabSz="533400">
             <a:lnSpc>
               <a:spcPct val="90000"/>
             </a:lnSpc>
@@ -13966,14 +14414,14 @@
             <a:buChar char="••"/>
           </a:pPr>
           <a:r>
-            <a:rPr lang="en-US" sz="1300" kern="1200"/>
-            <a:t>AudioManager</a:t>
+            <a:rPr lang="en-US" sz="1200" kern="1200"/>
+            <a:t>AudioManager, Sound, Channel</a:t>
           </a:r>
         </a:p>
       </dsp:txBody>
       <dsp:txXfrm rot="5400000">
-        <a:off x="3490342" y="439777"/>
-        <a:ext cx="480819" cy="3511296"/>
+        <a:off x="3510601" y="257190"/>
+        <a:ext cx="440300" cy="3511296"/>
       </dsp:txXfrm>
     </dsp:sp>
     <dsp:sp modelId="{3B66D1E0-4681-4CDB-AC91-E0DC70CC477F}">
@@ -13983,8 +14431,8 @@
       </dsp:nvSpPr>
       <dsp:spPr>
         <a:xfrm>
-          <a:off x="0" y="1894913"/>
-          <a:ext cx="1975104" cy="601023"/>
+          <a:off x="0" y="1737650"/>
+          <a:ext cx="1975104" cy="550375"/>
         </a:xfrm>
         <a:prstGeom prst="roundRect">
           <a:avLst/>
@@ -14050,12 +14498,12 @@
         </a:fontRef>
       </dsp:style>
       <dsp:txBody>
-        <a:bodyPr spcFirstLastPara="0" vert="horz" wrap="square" lIns="114300" tIns="57150" rIns="114300" bIns="57150" numCol="1" spcCol="1270" anchor="ctr" anchorCtr="0">
+        <a:bodyPr spcFirstLastPara="0" vert="horz" wrap="square" lIns="102870" tIns="51435" rIns="102870" bIns="51435" numCol="1" spcCol="1270" anchor="ctr" anchorCtr="0">
           <a:noAutofit/>
         </a:bodyPr>
         <a:lstStyle/>
         <a:p>
-          <a:pPr lvl="0" algn="ctr" defTabSz="1333500">
+          <a:pPr lvl="0" algn="ctr" defTabSz="1200150">
             <a:lnSpc>
               <a:spcPct val="90000"/>
             </a:lnSpc>
@@ -14067,14 +14515,14 @@
             </a:spcAft>
           </a:pPr>
           <a:r>
-            <a:rPr lang="en-US" sz="3000" kern="1200"/>
+            <a:rPr lang="en-US" sz="2700" kern="1200"/>
             <a:t>Audio</a:t>
           </a:r>
         </a:p>
       </dsp:txBody>
       <dsp:txXfrm>
-        <a:off x="0" y="1894913"/>
-        <a:ext cx="1975104" cy="601023"/>
+        <a:off x="0" y="1737650"/>
+        <a:ext cx="1975104" cy="550375"/>
       </dsp:txXfrm>
     </dsp:sp>
     <dsp:sp modelId="{91CCA630-741D-49F6-A9BA-BACA8730BDA7}">
@@ -14084,8 +14532,8 @@
       </dsp:nvSpPr>
       <dsp:spPr>
         <a:xfrm rot="5400000">
-          <a:off x="3490342" y="1070852"/>
-          <a:ext cx="480819" cy="3511296"/>
+          <a:off x="3510601" y="835085"/>
+          <a:ext cx="440300" cy="3511296"/>
         </a:xfrm>
         <a:prstGeom prst="round2SameRect">
           <a:avLst/>
@@ -14128,12 +14576,12 @@
         <a:fontRef idx="minor"/>
       </dsp:style>
       <dsp:txBody>
-        <a:bodyPr spcFirstLastPara="0" vert="horz" wrap="square" lIns="49530" tIns="24765" rIns="49530" bIns="24765" numCol="1" spcCol="1270" anchor="ctr" anchorCtr="0">
+        <a:bodyPr spcFirstLastPara="0" vert="horz" wrap="square" lIns="45720" tIns="22860" rIns="45720" bIns="22860" numCol="1" spcCol="1270" anchor="ctr" anchorCtr="0">
           <a:noAutofit/>
         </a:bodyPr>
         <a:lstStyle/>
         <a:p>
-          <a:pPr marL="114300" lvl="1" indent="-114300" algn="l" defTabSz="577850">
+          <a:pPr marL="114300" lvl="1" indent="-114300" algn="l" defTabSz="533400">
             <a:lnSpc>
               <a:spcPct val="90000"/>
             </a:lnSpc>
@@ -14146,14 +14594,14 @@
             <a:buChar char="••"/>
           </a:pPr>
           <a:r>
-            <a:rPr lang="en-US" sz="1300" kern="1200"/>
+            <a:rPr lang="en-US" sz="1200" kern="1200"/>
             <a:t>DataManager, SceneLoader</a:t>
           </a:r>
         </a:p>
       </dsp:txBody>
       <dsp:txXfrm rot="5400000">
-        <a:off x="3490342" y="1070852"/>
-        <a:ext cx="480819" cy="3511296"/>
+        <a:off x="3510601" y="835085"/>
+        <a:ext cx="440300" cy="3511296"/>
       </dsp:txXfrm>
     </dsp:sp>
     <dsp:sp modelId="{0437277A-E377-406C-8A37-6F13F2E0729D}">
@@ -14163,8 +14611,8 @@
       </dsp:nvSpPr>
       <dsp:spPr>
         <a:xfrm>
-          <a:off x="0" y="2525988"/>
-          <a:ext cx="1975104" cy="601023"/>
+          <a:off x="0" y="2315545"/>
+          <a:ext cx="1975104" cy="550375"/>
         </a:xfrm>
         <a:prstGeom prst="roundRect">
           <a:avLst/>
@@ -14230,12 +14678,12 @@
         </a:fontRef>
       </dsp:style>
       <dsp:txBody>
-        <a:bodyPr spcFirstLastPara="0" vert="horz" wrap="square" lIns="114300" tIns="57150" rIns="114300" bIns="57150" numCol="1" spcCol="1270" anchor="ctr" anchorCtr="0">
+        <a:bodyPr spcFirstLastPara="0" vert="horz" wrap="square" lIns="102870" tIns="51435" rIns="102870" bIns="51435" numCol="1" spcCol="1270" anchor="ctr" anchorCtr="0">
           <a:noAutofit/>
         </a:bodyPr>
         <a:lstStyle/>
         <a:p>
-          <a:pPr lvl="0" algn="ctr" defTabSz="1333500">
+          <a:pPr lvl="0" algn="ctr" defTabSz="1200150">
             <a:lnSpc>
               <a:spcPct val="90000"/>
             </a:lnSpc>
@@ -14247,14 +14695,14 @@
             </a:spcAft>
           </a:pPr>
           <a:r>
-            <a:rPr lang="en-US" sz="3000" kern="1200"/>
+            <a:rPr lang="en-US" sz="2700" kern="1200"/>
             <a:t>Data</a:t>
           </a:r>
         </a:p>
       </dsp:txBody>
       <dsp:txXfrm>
-        <a:off x="0" y="2525988"/>
-        <a:ext cx="1975104" cy="601023"/>
+        <a:off x="0" y="2315545"/>
+        <a:ext cx="1975104" cy="550375"/>
       </dsp:txXfrm>
     </dsp:sp>
     <dsp:sp modelId="{D65F6AF6-2CBC-4F79-A1FF-B1514C888E2C}">
@@ -14264,8 +14712,8 @@
       </dsp:nvSpPr>
       <dsp:spPr>
         <a:xfrm rot="5400000">
-          <a:off x="3490342" y="1701927"/>
-          <a:ext cx="480819" cy="3511296"/>
+          <a:off x="3510601" y="1412979"/>
+          <a:ext cx="440300" cy="3511296"/>
         </a:xfrm>
         <a:prstGeom prst="round2SameRect">
           <a:avLst/>
@@ -14308,12 +14756,12 @@
         <a:fontRef idx="minor"/>
       </dsp:style>
       <dsp:txBody>
-        <a:bodyPr spcFirstLastPara="0" vert="horz" wrap="square" lIns="49530" tIns="24765" rIns="49530" bIns="24765" numCol="1" spcCol="1270" anchor="ctr" anchorCtr="0">
+        <a:bodyPr spcFirstLastPara="0" vert="horz" wrap="square" lIns="45720" tIns="22860" rIns="45720" bIns="22860" numCol="1" spcCol="1270" anchor="ctr" anchorCtr="0">
           <a:noAutofit/>
         </a:bodyPr>
         <a:lstStyle/>
         <a:p>
-          <a:pPr marL="114300" lvl="1" indent="-114300" algn="l" defTabSz="577850">
+          <a:pPr marL="114300" lvl="1" indent="-114300" algn="l" defTabSz="533400">
             <a:lnSpc>
               <a:spcPct val="90000"/>
             </a:lnSpc>
@@ -14326,14 +14774,14 @@
             <a:buChar char="••"/>
           </a:pPr>
           <a:r>
-            <a:rPr lang="en-US" sz="1300" kern="1200"/>
+            <a:rPr lang="en-US" sz="1200" kern="1200"/>
             <a:t>PhysicsManager, ParticleSystemsManager, PhysicsInterface</a:t>
           </a:r>
         </a:p>
       </dsp:txBody>
       <dsp:txXfrm rot="5400000">
-        <a:off x="3490342" y="1701927"/>
-        <a:ext cx="480819" cy="3511296"/>
+        <a:off x="3510601" y="1412979"/>
+        <a:ext cx="440300" cy="3511296"/>
       </dsp:txXfrm>
     </dsp:sp>
     <dsp:sp modelId="{6F96EA41-2FE1-4DBE-8A53-740DA5FDC58F}">
@@ -14343,8 +14791,8 @@
       </dsp:nvSpPr>
       <dsp:spPr>
         <a:xfrm>
-          <a:off x="0" y="3157063"/>
-          <a:ext cx="1975104" cy="601023"/>
+          <a:off x="0" y="2893439"/>
+          <a:ext cx="1975104" cy="550375"/>
         </a:xfrm>
         <a:prstGeom prst="roundRect">
           <a:avLst/>
@@ -14410,12 +14858,12 @@
         </a:fontRef>
       </dsp:style>
       <dsp:txBody>
-        <a:bodyPr spcFirstLastPara="0" vert="horz" wrap="square" lIns="114300" tIns="57150" rIns="114300" bIns="57150" numCol="1" spcCol="1270" anchor="ctr" anchorCtr="0">
+        <a:bodyPr spcFirstLastPara="0" vert="horz" wrap="square" lIns="102870" tIns="51435" rIns="102870" bIns="51435" numCol="1" spcCol="1270" anchor="ctr" anchorCtr="0">
           <a:noAutofit/>
         </a:bodyPr>
         <a:lstStyle/>
         <a:p>
-          <a:pPr lvl="0" algn="ctr" defTabSz="1333500">
+          <a:pPr lvl="0" algn="ctr" defTabSz="1200150">
             <a:lnSpc>
               <a:spcPct val="90000"/>
             </a:lnSpc>
@@ -14427,14 +14875,14 @@
             </a:spcAft>
           </a:pPr>
           <a:r>
-            <a:rPr lang="en-US" sz="3000" kern="1200"/>
+            <a:rPr lang="en-US" sz="2700" kern="1200"/>
             <a:t>Physics</a:t>
           </a:r>
         </a:p>
       </dsp:txBody>
       <dsp:txXfrm>
-        <a:off x="0" y="3157063"/>
-        <a:ext cx="1975104" cy="601023"/>
+        <a:off x="0" y="2893439"/>
+        <a:ext cx="1975104" cy="550375"/>
       </dsp:txXfrm>
     </dsp:sp>
     <dsp:sp modelId="{3ED8D808-EDD8-493B-AA8D-A2B957CBC3AC}">
@@ -14444,8 +14892,8 @@
       </dsp:nvSpPr>
       <dsp:spPr>
         <a:xfrm rot="5400000">
-          <a:off x="3490342" y="2333001"/>
-          <a:ext cx="480819" cy="3511296"/>
+          <a:off x="3510601" y="1990874"/>
+          <a:ext cx="440300" cy="3511296"/>
         </a:xfrm>
         <a:prstGeom prst="round2SameRect">
           <a:avLst/>
@@ -14488,12 +14936,12 @@
         <a:fontRef idx="minor"/>
       </dsp:style>
       <dsp:txBody>
-        <a:bodyPr spcFirstLastPara="0" vert="horz" wrap="square" lIns="49530" tIns="24765" rIns="49530" bIns="24765" numCol="1" spcCol="1270" anchor="ctr" anchorCtr="0">
+        <a:bodyPr spcFirstLastPara="0" vert="horz" wrap="square" lIns="45720" tIns="22860" rIns="45720" bIns="22860" numCol="1" spcCol="1270" anchor="ctr" anchorCtr="0">
           <a:noAutofit/>
         </a:bodyPr>
         <a:lstStyle/>
         <a:p>
-          <a:pPr marL="114300" lvl="1" indent="-114300" algn="l" defTabSz="577850">
+          <a:pPr marL="114300" lvl="1" indent="-114300" algn="l" defTabSz="533400">
             <a:lnSpc>
               <a:spcPct val="90000"/>
             </a:lnSpc>
@@ -14506,14 +14954,14 @@
             <a:buChar char="••"/>
           </a:pPr>
           <a:r>
-            <a:rPr lang="en-US" sz="1300" kern="1200"/>
+            <a:rPr lang="en-US" sz="1200" kern="1200"/>
             <a:t>CameraManager</a:t>
           </a:r>
         </a:p>
       </dsp:txBody>
       <dsp:txXfrm rot="5400000">
-        <a:off x="3490342" y="2333001"/>
-        <a:ext cx="480819" cy="3511296"/>
+        <a:off x="3510601" y="1990874"/>
+        <a:ext cx="440300" cy="3511296"/>
       </dsp:txXfrm>
     </dsp:sp>
     <dsp:sp modelId="{D0F5AFF9-B058-436C-AAA3-D01A9EB13714}">
@@ -14523,8 +14971,8 @@
       </dsp:nvSpPr>
       <dsp:spPr>
         <a:xfrm>
-          <a:off x="0" y="3788138"/>
-          <a:ext cx="1975104" cy="601023"/>
+          <a:off x="0" y="3471334"/>
+          <a:ext cx="1975104" cy="550375"/>
         </a:xfrm>
         <a:prstGeom prst="roundRect">
           <a:avLst/>
@@ -14590,12 +15038,12 @@
         </a:fontRef>
       </dsp:style>
       <dsp:txBody>
-        <a:bodyPr spcFirstLastPara="0" vert="horz" wrap="square" lIns="114300" tIns="57150" rIns="114300" bIns="57150" numCol="1" spcCol="1270" anchor="ctr" anchorCtr="0">
+        <a:bodyPr spcFirstLastPara="0" vert="horz" wrap="square" lIns="102870" tIns="51435" rIns="102870" bIns="51435" numCol="1" spcCol="1270" anchor="ctr" anchorCtr="0">
           <a:noAutofit/>
         </a:bodyPr>
         <a:lstStyle/>
         <a:p>
-          <a:pPr lvl="0" algn="ctr" defTabSz="1333500">
+          <a:pPr lvl="0" algn="ctr" defTabSz="1200150">
             <a:lnSpc>
               <a:spcPct val="90000"/>
             </a:lnSpc>
@@ -14607,14 +15055,14 @@
             </a:spcAft>
           </a:pPr>
           <a:r>
-            <a:rPr lang="en-US" sz="3000" kern="1200"/>
+            <a:rPr lang="en-US" sz="2700" kern="1200"/>
             <a:t>Camera</a:t>
           </a:r>
         </a:p>
       </dsp:txBody>
       <dsp:txXfrm>
-        <a:off x="0" y="3788138"/>
-        <a:ext cx="1975104" cy="601023"/>
+        <a:off x="0" y="3471334"/>
+        <a:ext cx="1975104" cy="550375"/>
       </dsp:txXfrm>
     </dsp:sp>
     <dsp:sp modelId="{B1F9CDF6-97A8-44A7-B1CF-AAB26646D181}">
@@ -14624,8 +15072,8 @@
       </dsp:nvSpPr>
       <dsp:spPr>
         <a:xfrm rot="5400000">
-          <a:off x="3490342" y="2964076"/>
-          <a:ext cx="480819" cy="3511296"/>
+          <a:off x="3510601" y="2568768"/>
+          <a:ext cx="440300" cy="3511296"/>
         </a:xfrm>
         <a:prstGeom prst="round2SameRect">
           <a:avLst/>
@@ -14668,12 +15116,12 @@
         <a:fontRef idx="minor"/>
       </dsp:style>
       <dsp:txBody>
-        <a:bodyPr spcFirstLastPara="0" vert="horz" wrap="square" lIns="49530" tIns="24765" rIns="49530" bIns="24765" numCol="1" spcCol="1270" anchor="ctr" anchorCtr="0">
+        <a:bodyPr spcFirstLastPara="0" vert="horz" wrap="square" lIns="45720" tIns="22860" rIns="45720" bIns="22860" numCol="1" spcCol="1270" anchor="ctr" anchorCtr="0">
           <a:noAutofit/>
         </a:bodyPr>
         <a:lstStyle/>
         <a:p>
-          <a:pPr marL="114300" lvl="1" indent="-114300" algn="l" defTabSz="577850">
+          <a:pPr marL="114300" lvl="1" indent="-114300" algn="l" defTabSz="533400">
             <a:lnSpc>
               <a:spcPct val="90000"/>
             </a:lnSpc>
@@ -14686,14 +15134,14 @@
             <a:buChar char="••"/>
           </a:pPr>
           <a:r>
-            <a:rPr lang="en-US" sz="1300" kern="1200"/>
+            <a:rPr lang="en-US" sz="1200" kern="1200"/>
             <a:t>GuiManager, GuiScreen, GuiWidget(s)</a:t>
           </a:r>
         </a:p>
       </dsp:txBody>
       <dsp:txXfrm rot="5400000">
-        <a:off x="3490342" y="2964076"/>
-        <a:ext cx="480819" cy="3511296"/>
+        <a:off x="3510601" y="2568768"/>
+        <a:ext cx="440300" cy="3511296"/>
       </dsp:txXfrm>
     </dsp:sp>
     <dsp:sp modelId="{ED03144D-96BB-4333-943B-6905E596A1EF}">
@@ -14703,8 +15151,8 @@
       </dsp:nvSpPr>
       <dsp:spPr>
         <a:xfrm>
-          <a:off x="0" y="4419213"/>
-          <a:ext cx="1975104" cy="601023"/>
+          <a:off x="0" y="4049228"/>
+          <a:ext cx="1975104" cy="550375"/>
         </a:xfrm>
         <a:prstGeom prst="roundRect">
           <a:avLst/>
@@ -14770,12 +15218,12 @@
         </a:fontRef>
       </dsp:style>
       <dsp:txBody>
-        <a:bodyPr spcFirstLastPara="0" vert="horz" wrap="square" lIns="114300" tIns="57150" rIns="114300" bIns="57150" numCol="1" spcCol="1270" anchor="ctr" anchorCtr="0">
+        <a:bodyPr spcFirstLastPara="0" vert="horz" wrap="square" lIns="102870" tIns="51435" rIns="102870" bIns="51435" numCol="1" spcCol="1270" anchor="ctr" anchorCtr="0">
           <a:noAutofit/>
         </a:bodyPr>
         <a:lstStyle/>
         <a:p>
-          <a:pPr lvl="0" algn="ctr" defTabSz="1333500">
+          <a:pPr lvl="0" algn="ctr" defTabSz="1200150">
             <a:lnSpc>
               <a:spcPct val="90000"/>
             </a:lnSpc>
@@ -14787,14 +15235,14 @@
             </a:spcAft>
           </a:pPr>
           <a:r>
-            <a:rPr lang="en-US" sz="3000" kern="1200"/>
+            <a:rPr lang="en-US" sz="2700" kern="1200"/>
             <a:t>GUI</a:t>
           </a:r>
         </a:p>
       </dsp:txBody>
       <dsp:txXfrm>
-        <a:off x="0" y="4419213"/>
-        <a:ext cx="1975104" cy="601023"/>
+        <a:off x="0" y="4049228"/>
+        <a:ext cx="1975104" cy="550375"/>
       </dsp:txXfrm>
     </dsp:sp>
     <dsp:sp modelId="{CD8481E6-C840-46B9-833E-C7E930442A83}">
@@ -14804,8 +15252,8 @@
       </dsp:nvSpPr>
       <dsp:spPr>
         <a:xfrm rot="5400000">
-          <a:off x="3490342" y="3595151"/>
-          <a:ext cx="480819" cy="3511296"/>
+          <a:off x="3510601" y="3146663"/>
+          <a:ext cx="440300" cy="3511296"/>
         </a:xfrm>
         <a:prstGeom prst="round2SameRect">
           <a:avLst/>
@@ -14848,12 +15296,12 @@
         <a:fontRef idx="minor"/>
       </dsp:style>
       <dsp:txBody>
-        <a:bodyPr spcFirstLastPara="0" vert="horz" wrap="square" lIns="49530" tIns="24765" rIns="49530" bIns="24765" numCol="1" spcCol="1270" anchor="ctr" anchorCtr="0">
+        <a:bodyPr spcFirstLastPara="0" vert="horz" wrap="square" lIns="45720" tIns="22860" rIns="45720" bIns="22860" numCol="1" spcCol="1270" anchor="ctr" anchorCtr="0">
           <a:noAutofit/>
         </a:bodyPr>
         <a:lstStyle/>
         <a:p>
-          <a:pPr marL="114300" lvl="1" indent="-114300" algn="l" defTabSz="577850">
+          <a:pPr marL="114300" lvl="1" indent="-114300" algn="l" defTabSz="533400">
             <a:lnSpc>
               <a:spcPct val="90000"/>
             </a:lnSpc>
@@ -14866,14 +15314,14 @@
             <a:buChar char="••"/>
           </a:pPr>
           <a:r>
-            <a:rPr lang="en-US" sz="1300" kern="1200"/>
+            <a:rPr lang="en-US" sz="1200" kern="1200"/>
             <a:t>LogicManager, LuaManager, LuaInterface, LogicInterface</a:t>
           </a:r>
         </a:p>
       </dsp:txBody>
       <dsp:txXfrm rot="5400000">
-        <a:off x="3490342" y="3595151"/>
-        <a:ext cx="480819" cy="3511296"/>
+        <a:off x="3510601" y="3146663"/>
+        <a:ext cx="440300" cy="3511296"/>
       </dsp:txXfrm>
     </dsp:sp>
     <dsp:sp modelId="{A3BA2915-06D7-4AC5-B5A2-010E9E326B75}">
@@ -14883,8 +15331,8 @@
       </dsp:nvSpPr>
       <dsp:spPr>
         <a:xfrm>
-          <a:off x="0" y="5050288"/>
-          <a:ext cx="1975104" cy="601023"/>
+          <a:off x="0" y="4627123"/>
+          <a:ext cx="1975104" cy="550375"/>
         </a:xfrm>
         <a:prstGeom prst="roundRect">
           <a:avLst/>
@@ -14950,12 +15398,12 @@
         </a:fontRef>
       </dsp:style>
       <dsp:txBody>
-        <a:bodyPr spcFirstLastPara="0" vert="horz" wrap="square" lIns="114300" tIns="57150" rIns="114300" bIns="57150" numCol="1" spcCol="1270" anchor="ctr" anchorCtr="0">
+        <a:bodyPr spcFirstLastPara="0" vert="horz" wrap="square" lIns="102870" tIns="51435" rIns="102870" bIns="51435" numCol="1" spcCol="1270" anchor="ctr" anchorCtr="0">
           <a:noAutofit/>
         </a:bodyPr>
         <a:lstStyle/>
         <a:p>
-          <a:pPr lvl="0" algn="ctr" defTabSz="1333500">
+          <a:pPr lvl="0" algn="ctr" defTabSz="1200150">
             <a:lnSpc>
               <a:spcPct val="90000"/>
             </a:lnSpc>
@@ -14967,14 +15415,14 @@
             </a:spcAft>
           </a:pPr>
           <a:r>
-            <a:rPr lang="en-US" sz="3000" kern="1200"/>
+            <a:rPr lang="en-US" sz="2700" kern="1200"/>
             <a:t>Logic</a:t>
           </a:r>
         </a:p>
       </dsp:txBody>
       <dsp:txXfrm>
-        <a:off x="0" y="5050288"/>
-        <a:ext cx="1975104" cy="601023"/>
+        <a:off x="0" y="4627123"/>
+        <a:ext cx="1975104" cy="550375"/>
       </dsp:txXfrm>
     </dsp:sp>
     <dsp:sp modelId="{52BD1966-C6C2-4122-8D6F-E46F1D3D8D42}">
@@ -14984,8 +15432,8 @@
       </dsp:nvSpPr>
       <dsp:spPr>
         <a:xfrm rot="5400000">
-          <a:off x="3490342" y="4226226"/>
-          <a:ext cx="480819" cy="3511296"/>
+          <a:off x="3510601" y="3724557"/>
+          <a:ext cx="440300" cy="3511296"/>
         </a:xfrm>
         <a:prstGeom prst="round2SameRect">
           <a:avLst/>
@@ -15028,12 +15476,12 @@
         <a:fontRef idx="minor"/>
       </dsp:style>
       <dsp:txBody>
-        <a:bodyPr spcFirstLastPara="0" vert="horz" wrap="square" lIns="49530" tIns="24765" rIns="49530" bIns="24765" numCol="1" spcCol="1270" anchor="ctr" anchorCtr="0">
+        <a:bodyPr spcFirstLastPara="0" vert="horz" wrap="square" lIns="45720" tIns="22860" rIns="45720" bIns="22860" numCol="1" spcCol="1270" anchor="ctr" anchorCtr="0">
           <a:noAutofit/>
         </a:bodyPr>
         <a:lstStyle/>
         <a:p>
-          <a:pPr marL="114300" lvl="1" indent="-114300" algn="l" defTabSz="577850">
+          <a:pPr marL="114300" lvl="1" indent="-114300" algn="l" defTabSz="533400">
             <a:lnSpc>
               <a:spcPct val="90000"/>
             </a:lnSpc>
@@ -15046,14 +15494,14 @@
             <a:buChar char="••"/>
           </a:pPr>
           <a:r>
-            <a:rPr lang="en-US" sz="1300" kern="1200"/>
+            <a:rPr lang="en-US" sz="1200" kern="1200"/>
             <a:t>EntityManager, EnemyManager, PlayerManager, ItemManager, EntityInterface</a:t>
           </a:r>
         </a:p>
       </dsp:txBody>
       <dsp:txXfrm rot="5400000">
-        <a:off x="3490342" y="4226226"/>
-        <a:ext cx="480819" cy="3511296"/>
+        <a:off x="3510601" y="3724557"/>
+        <a:ext cx="440300" cy="3511296"/>
       </dsp:txXfrm>
     </dsp:sp>
     <dsp:sp modelId="{D4EC4AF1-6162-4C5F-933E-9A0D07291E02}">
@@ -15063,8 +15511,8 @@
       </dsp:nvSpPr>
       <dsp:spPr>
         <a:xfrm>
-          <a:off x="0" y="5681362"/>
-          <a:ext cx="1975104" cy="601023"/>
+          <a:off x="0" y="5205017"/>
+          <a:ext cx="1975104" cy="550375"/>
         </a:xfrm>
         <a:prstGeom prst="roundRect">
           <a:avLst/>
@@ -15130,12 +15578,12 @@
         </a:fontRef>
       </dsp:style>
       <dsp:txBody>
-        <a:bodyPr spcFirstLastPara="0" vert="horz" wrap="square" lIns="114300" tIns="57150" rIns="114300" bIns="57150" numCol="1" spcCol="1270" anchor="ctr" anchorCtr="0">
+        <a:bodyPr spcFirstLastPara="0" vert="horz" wrap="square" lIns="102870" tIns="51435" rIns="102870" bIns="51435" numCol="1" spcCol="1270" anchor="ctr" anchorCtr="0">
           <a:noAutofit/>
         </a:bodyPr>
         <a:lstStyle/>
         <a:p>
-          <a:pPr lvl="0" algn="ctr" defTabSz="1333500">
+          <a:pPr lvl="0" algn="ctr" defTabSz="1200150">
             <a:lnSpc>
               <a:spcPct val="90000"/>
             </a:lnSpc>
@@ -15147,14 +15595,14 @@
             </a:spcAft>
           </a:pPr>
           <a:r>
-            <a:rPr lang="en-US" sz="3000" kern="1200"/>
+            <a:rPr lang="en-US" sz="2700" kern="1200"/>
             <a:t>Entity</a:t>
           </a:r>
         </a:p>
       </dsp:txBody>
       <dsp:txXfrm>
-        <a:off x="0" y="5681362"/>
-        <a:ext cx="1975104" cy="601023"/>
+        <a:off x="0" y="5205017"/>
+        <a:ext cx="1975104" cy="550375"/>
       </dsp:txXfrm>
     </dsp:sp>
     <dsp:sp modelId="{0F78A45B-344A-4078-BAED-213EE7751A53}">
@@ -15164,8 +15612,8 @@
       </dsp:nvSpPr>
       <dsp:spPr>
         <a:xfrm rot="5400000">
-          <a:off x="3490342" y="4857301"/>
-          <a:ext cx="480819" cy="3511296"/>
+          <a:off x="3510601" y="4302452"/>
+          <a:ext cx="440300" cy="3511296"/>
         </a:xfrm>
         <a:prstGeom prst="round2SameRect">
           <a:avLst/>
@@ -15208,12 +15656,12 @@
         <a:fontRef idx="minor"/>
       </dsp:style>
       <dsp:txBody>
-        <a:bodyPr spcFirstLastPara="0" vert="horz" wrap="square" lIns="49530" tIns="24765" rIns="49530" bIns="24765" numCol="1" spcCol="1270" anchor="ctr" anchorCtr="0">
+        <a:bodyPr spcFirstLastPara="0" vert="horz" wrap="square" lIns="45720" tIns="22860" rIns="45720" bIns="22860" numCol="1" spcCol="1270" anchor="ctr" anchorCtr="0">
           <a:noAutofit/>
         </a:bodyPr>
         <a:lstStyle/>
         <a:p>
-          <a:pPr marL="114300" lvl="1" indent="-114300" algn="l" defTabSz="577850">
+          <a:pPr marL="114300" lvl="1" indent="-114300" algn="l" defTabSz="533400">
             <a:lnSpc>
               <a:spcPct val="90000"/>
             </a:lnSpc>
@@ -15226,14 +15674,14 @@
             <a:buChar char="••"/>
           </a:pPr>
           <a:r>
-            <a:rPr lang="en-US" sz="1300" kern="1200"/>
+            <a:rPr lang="en-US" sz="1200" kern="1200"/>
             <a:t>StatesManager</a:t>
           </a:r>
         </a:p>
       </dsp:txBody>
       <dsp:txXfrm rot="5400000">
-        <a:off x="3490342" y="4857301"/>
-        <a:ext cx="480819" cy="3511296"/>
+        <a:off x="3510601" y="4302452"/>
+        <a:ext cx="440300" cy="3511296"/>
       </dsp:txXfrm>
     </dsp:sp>
     <dsp:sp modelId="{10712771-EEA9-46FC-889A-0EE60B2185E9}">
@@ -15243,8 +15691,8 @@
       </dsp:nvSpPr>
       <dsp:spPr>
         <a:xfrm>
-          <a:off x="0" y="6312437"/>
-          <a:ext cx="1975104" cy="601023"/>
+          <a:off x="0" y="5782912"/>
+          <a:ext cx="1975104" cy="550375"/>
         </a:xfrm>
         <a:prstGeom prst="roundRect">
           <a:avLst/>
@@ -15310,12 +15758,12 @@
         </a:fontRef>
       </dsp:style>
       <dsp:txBody>
-        <a:bodyPr spcFirstLastPara="0" vert="horz" wrap="square" lIns="114300" tIns="57150" rIns="114300" bIns="57150" numCol="1" spcCol="1270" anchor="ctr" anchorCtr="0">
+        <a:bodyPr spcFirstLastPara="0" vert="horz" wrap="square" lIns="102870" tIns="51435" rIns="102870" bIns="51435" numCol="1" spcCol="1270" anchor="ctr" anchorCtr="0">
           <a:noAutofit/>
         </a:bodyPr>
         <a:lstStyle/>
         <a:p>
-          <a:pPr lvl="0" algn="ctr" defTabSz="1333500">
+          <a:pPr lvl="0" algn="ctr" defTabSz="1200150">
             <a:lnSpc>
               <a:spcPct val="90000"/>
             </a:lnSpc>
@@ -15327,14 +15775,194 @@
             </a:spcAft>
           </a:pPr>
           <a:r>
-            <a:rPr lang="en-US" sz="3000" kern="1200"/>
+            <a:rPr lang="en-US" sz="2700" kern="1200"/>
             <a:t>States</a:t>
           </a:r>
         </a:p>
       </dsp:txBody>
       <dsp:txXfrm>
-        <a:off x="0" y="6312437"/>
-        <a:ext cx="1975104" cy="601023"/>
+        <a:off x="0" y="5782912"/>
+        <a:ext cx="1975104" cy="550375"/>
+      </dsp:txXfrm>
+    </dsp:sp>
+    <dsp:sp modelId="{67FB0105-B345-4ADD-90D1-FE8378707B5A}">
+      <dsp:nvSpPr>
+        <dsp:cNvPr id="0" name=""/>
+        <dsp:cNvSpPr/>
+      </dsp:nvSpPr>
+      <dsp:spPr>
+        <a:xfrm rot="5400000">
+          <a:off x="3510601" y="4880346"/>
+          <a:ext cx="440300" cy="3511296"/>
+        </a:xfrm>
+        <a:prstGeom prst="round2SameRect">
+          <a:avLst/>
+        </a:prstGeom>
+        <a:solidFill>
+          <a:schemeClr val="accent2">
+            <a:tint val="40000"/>
+            <a:alpha val="90000"/>
+            <a:hueOff val="0"/>
+            <a:satOff val="0"/>
+            <a:lumOff val="0"/>
+            <a:alphaOff val="0"/>
+          </a:schemeClr>
+        </a:solidFill>
+        <a:ln w="9525" cap="flat" cmpd="sng" algn="ctr">
+          <a:solidFill>
+            <a:schemeClr val="accent2">
+              <a:tint val="40000"/>
+              <a:alpha val="90000"/>
+              <a:hueOff val="0"/>
+              <a:satOff val="0"/>
+              <a:lumOff val="0"/>
+              <a:alphaOff val="0"/>
+            </a:schemeClr>
+          </a:solidFill>
+          <a:prstDash val="solid"/>
+        </a:ln>
+        <a:effectLst/>
+      </dsp:spPr>
+      <dsp:style>
+        <a:lnRef idx="1">
+          <a:scrgbClr r="0" g="0" b="0"/>
+        </a:lnRef>
+        <a:fillRef idx="1">
+          <a:scrgbClr r="0" g="0" b="0"/>
+        </a:fillRef>
+        <a:effectRef idx="0">
+          <a:scrgbClr r="0" g="0" b="0"/>
+        </a:effectRef>
+        <a:fontRef idx="minor"/>
+      </dsp:style>
+      <dsp:txBody>
+        <a:bodyPr spcFirstLastPara="0" vert="horz" wrap="square" lIns="45720" tIns="22860" rIns="45720" bIns="22860" numCol="1" spcCol="1270" anchor="ctr" anchorCtr="0">
+          <a:noAutofit/>
+        </a:bodyPr>
+        <a:lstStyle/>
+        <a:p>
+          <a:pPr marL="114300" lvl="1" indent="-114300" algn="l" defTabSz="533400">
+            <a:lnSpc>
+              <a:spcPct val="90000"/>
+            </a:lnSpc>
+            <a:spcBef>
+              <a:spcPct val="0"/>
+            </a:spcBef>
+            <a:spcAft>
+              <a:spcPct val="15000"/>
+            </a:spcAft>
+            <a:buChar char="••"/>
+          </a:pPr>
+          <a:r>
+            <a:rPr lang="en-US" sz="1200" kern="1200"/>
+            <a:t>EventsManager, EventsInterface, EventsHandler, Event</a:t>
+          </a:r>
+        </a:p>
+      </dsp:txBody>
+      <dsp:txXfrm rot="5400000">
+        <a:off x="3510601" y="4880346"/>
+        <a:ext cx="440300" cy="3511296"/>
+      </dsp:txXfrm>
+    </dsp:sp>
+    <dsp:sp modelId="{69374192-D574-4B0A-9F87-39C8505719A6}">
+      <dsp:nvSpPr>
+        <dsp:cNvPr id="0" name=""/>
+        <dsp:cNvSpPr/>
+      </dsp:nvSpPr>
+      <dsp:spPr>
+        <a:xfrm>
+          <a:off x="0" y="6360806"/>
+          <a:ext cx="1975104" cy="550375"/>
+        </a:xfrm>
+        <a:prstGeom prst="roundRect">
+          <a:avLst/>
+        </a:prstGeom>
+        <a:gradFill rotWithShape="0">
+          <a:gsLst>
+            <a:gs pos="0">
+              <a:schemeClr val="accent3">
+                <a:hueOff val="0"/>
+                <a:satOff val="0"/>
+                <a:lumOff val="0"/>
+                <a:alphaOff val="0"/>
+                <a:shade val="51000"/>
+                <a:satMod val="130000"/>
+              </a:schemeClr>
+            </a:gs>
+            <a:gs pos="80000">
+              <a:schemeClr val="accent3">
+                <a:hueOff val="0"/>
+                <a:satOff val="0"/>
+                <a:lumOff val="0"/>
+                <a:alphaOff val="0"/>
+                <a:shade val="93000"/>
+                <a:satMod val="130000"/>
+              </a:schemeClr>
+            </a:gs>
+            <a:gs pos="100000">
+              <a:schemeClr val="accent3">
+                <a:hueOff val="0"/>
+                <a:satOff val="0"/>
+                <a:lumOff val="0"/>
+                <a:alphaOff val="0"/>
+                <a:shade val="94000"/>
+                <a:satMod val="135000"/>
+              </a:schemeClr>
+            </a:gs>
+          </a:gsLst>
+          <a:lin ang="16200000" scaled="0"/>
+        </a:gradFill>
+        <a:ln>
+          <a:noFill/>
+        </a:ln>
+        <a:effectLst>
+          <a:outerShdw blurRad="40000" dist="23000" dir="5400000" rotWithShape="0">
+            <a:srgbClr val="000000">
+              <a:alpha val="35000"/>
+            </a:srgbClr>
+          </a:outerShdw>
+        </a:effectLst>
+      </dsp:spPr>
+      <dsp:style>
+        <a:lnRef idx="0">
+          <a:scrgbClr r="0" g="0" b="0"/>
+        </a:lnRef>
+        <a:fillRef idx="3">
+          <a:scrgbClr r="0" g="0" b="0"/>
+        </a:fillRef>
+        <a:effectRef idx="2">
+          <a:scrgbClr r="0" g="0" b="0"/>
+        </a:effectRef>
+        <a:fontRef idx="minor">
+          <a:schemeClr val="lt1"/>
+        </a:fontRef>
+      </dsp:style>
+      <dsp:txBody>
+        <a:bodyPr spcFirstLastPara="0" vert="horz" wrap="square" lIns="102870" tIns="51435" rIns="102870" bIns="51435" numCol="1" spcCol="1270" anchor="ctr" anchorCtr="0">
+          <a:noAutofit/>
+        </a:bodyPr>
+        <a:lstStyle/>
+        <a:p>
+          <a:pPr lvl="0" algn="ctr" defTabSz="1200150">
+            <a:lnSpc>
+              <a:spcPct val="90000"/>
+            </a:lnSpc>
+            <a:spcBef>
+              <a:spcPct val="0"/>
+            </a:spcBef>
+            <a:spcAft>
+              <a:spcPct val="35000"/>
+            </a:spcAft>
+          </a:pPr>
+          <a:r>
+            <a:rPr lang="en-US" sz="2700" kern="1200"/>
+            <a:t>Events</a:t>
+          </a:r>
+        </a:p>
+      </dsp:txBody>
+      <dsp:txXfrm>
+        <a:off x="0" y="6360806"/>
+        <a:ext cx="1975104" cy="550375"/>
       </dsp:txXfrm>
     </dsp:sp>
   </dsp:spTree>
@@ -16544,8 +17172,8 @@
       </dsp:nvSpPr>
       <dsp:spPr>
         <a:xfrm rot="5400000">
-          <a:off x="1727529" y="-478317"/>
-          <a:ext cx="858622" cy="2029968"/>
+          <a:off x="3836437" y="-1504064"/>
+          <a:ext cx="773132" cy="3974592"/>
         </a:xfrm>
         <a:prstGeom prst="round2SameRect">
           <a:avLst/>
@@ -16588,12 +17216,12 @@
         <a:fontRef idx="minor"/>
       </dsp:style>
       <dsp:txBody>
-        <a:bodyPr spcFirstLastPara="0" vert="horz" wrap="square" lIns="57150" tIns="28575" rIns="57150" bIns="28575" numCol="1" spcCol="1270" anchor="ctr" anchorCtr="0">
+        <a:bodyPr spcFirstLastPara="0" vert="horz" wrap="square" lIns="49530" tIns="24765" rIns="49530" bIns="24765" numCol="1" spcCol="1270" anchor="ctr" anchorCtr="0">
           <a:noAutofit/>
         </a:bodyPr>
         <a:lstStyle/>
         <a:p>
-          <a:pPr marL="114300" lvl="1" indent="-114300" algn="l" defTabSz="666750">
+          <a:pPr marL="114300" lvl="1" indent="-114300" algn="l" defTabSz="577850">
             <a:lnSpc>
               <a:spcPct val="90000"/>
             </a:lnSpc>
@@ -16606,12 +17234,12 @@
             <a:buChar char="••"/>
           </a:pPr>
           <a:r>
-            <a:rPr lang="en-US" sz="1500" kern="1200"/>
+            <a:rPr lang="en-US" sz="1300" kern="1200"/>
             <a:t>GraphicsManager</a:t>
           </a:r>
         </a:p>
         <a:p>
-          <a:pPr marL="114300" lvl="1" indent="-114300" algn="l" defTabSz="666750">
+          <a:pPr marL="114300" lvl="1" indent="-114300" algn="l" defTabSz="577850">
             <a:lnSpc>
               <a:spcPct val="90000"/>
             </a:lnSpc>
@@ -16624,12 +17252,12 @@
             <a:buChar char="••"/>
           </a:pPr>
           <a:r>
-            <a:rPr lang="en-US" sz="1500" kern="1200"/>
+            <a:rPr lang="en-US" sz="1300" kern="1200"/>
             <a:t>InputManager</a:t>
           </a:r>
         </a:p>
         <a:p>
-          <a:pPr marL="114300" lvl="1" indent="-114300" algn="l" defTabSz="666750">
+          <a:pPr marL="114300" lvl="1" indent="-114300" algn="l" defTabSz="577850">
             <a:lnSpc>
               <a:spcPct val="90000"/>
             </a:lnSpc>
@@ -16642,14 +17270,14 @@
             <a:buChar char="••"/>
           </a:pPr>
           <a:r>
-            <a:rPr lang="en-US" sz="1500" kern="1200"/>
+            <a:rPr lang="en-US" sz="1300" kern="1200"/>
             <a:t>AudioManager</a:t>
           </a:r>
         </a:p>
       </dsp:txBody>
       <dsp:txXfrm rot="5400000">
-        <a:off x="1727529" y="-478317"/>
-        <a:ext cx="858622" cy="2029968"/>
+        <a:off x="3836437" y="-1504064"/>
+        <a:ext cx="773132" cy="3974592"/>
       </dsp:txXfrm>
     </dsp:sp>
     <dsp:sp modelId="{96B3AC0D-F988-48E5-827C-7716474EA374}">
@@ -16659,8 +17287,8 @@
       </dsp:nvSpPr>
       <dsp:spPr>
         <a:xfrm>
-          <a:off x="0" y="26"/>
-          <a:ext cx="1141857" cy="1073278"/>
+          <a:off x="0" y="24"/>
+          <a:ext cx="2235708" cy="966415"/>
         </a:xfrm>
         <a:prstGeom prst="roundRect">
           <a:avLst/>
@@ -16701,12 +17329,12 @@
         </a:fontRef>
       </dsp:style>
       <dsp:txBody>
-        <a:bodyPr spcFirstLastPara="0" vert="horz" wrap="square" lIns="76200" tIns="38100" rIns="76200" bIns="38100" numCol="1" spcCol="1270" anchor="ctr" anchorCtr="0">
+        <a:bodyPr spcFirstLastPara="0" vert="horz" wrap="square" lIns="152400" tIns="76200" rIns="152400" bIns="76200" numCol="1" spcCol="1270" anchor="ctr" anchorCtr="0">
           <a:noAutofit/>
         </a:bodyPr>
         <a:lstStyle/>
         <a:p>
-          <a:pPr lvl="0" algn="ctr" defTabSz="889000">
+          <a:pPr lvl="0" algn="ctr" defTabSz="1778000">
             <a:lnSpc>
               <a:spcPct val="90000"/>
             </a:lnSpc>
@@ -16718,14 +17346,14 @@
             </a:spcAft>
           </a:pPr>
           <a:r>
-            <a:rPr lang="en-US" sz="2000" kern="1200"/>
+            <a:rPr lang="en-US" sz="4000" kern="1200"/>
             <a:t>initialize</a:t>
           </a:r>
         </a:p>
       </dsp:txBody>
       <dsp:txXfrm>
-        <a:off x="0" y="26"/>
-        <a:ext cx="1141857" cy="1073278"/>
+        <a:off x="0" y="24"/>
+        <a:ext cx="2235708" cy="966415"/>
       </dsp:txXfrm>
     </dsp:sp>
     <dsp:sp modelId="{6CD409A2-6A73-424C-88EF-3D983EC661FB}">
@@ -16735,8 +17363,8 @@
       </dsp:nvSpPr>
       <dsp:spPr>
         <a:xfrm rot="5400000">
-          <a:off x="1727529" y="648624"/>
-          <a:ext cx="858622" cy="2029968"/>
+          <a:off x="3836437" y="-489327"/>
+          <a:ext cx="773132" cy="3974592"/>
         </a:xfrm>
         <a:prstGeom prst="round2SameRect">
           <a:avLst/>
@@ -16779,12 +17407,12 @@
         <a:fontRef idx="minor"/>
       </dsp:style>
       <dsp:txBody>
-        <a:bodyPr spcFirstLastPara="0" vert="horz" wrap="square" lIns="57150" tIns="28575" rIns="57150" bIns="28575" numCol="1" spcCol="1270" anchor="ctr" anchorCtr="0">
+        <a:bodyPr spcFirstLastPara="0" vert="horz" wrap="square" lIns="49530" tIns="24765" rIns="49530" bIns="24765" numCol="1" spcCol="1270" anchor="ctr" anchorCtr="0">
           <a:noAutofit/>
         </a:bodyPr>
         <a:lstStyle/>
         <a:p>
-          <a:pPr marL="114300" lvl="1" indent="-114300" algn="l" defTabSz="666750">
+          <a:pPr marL="114300" lvl="1" indent="-114300" algn="l" defTabSz="577850">
             <a:lnSpc>
               <a:spcPct val="90000"/>
             </a:lnSpc>
@@ -16797,12 +17425,12 @@
             <a:buChar char="••"/>
           </a:pPr>
           <a:r>
-            <a:rPr lang="en-US" sz="1500" kern="1200"/>
+            <a:rPr lang="en-US" sz="1300" kern="1200"/>
             <a:t>GraphicsManager</a:t>
           </a:r>
         </a:p>
         <a:p>
-          <a:pPr marL="114300" lvl="1" indent="-114300" algn="l" defTabSz="666750">
+          <a:pPr marL="114300" lvl="1" indent="-114300" algn="l" defTabSz="577850">
             <a:lnSpc>
               <a:spcPct val="90000"/>
             </a:lnSpc>
@@ -16815,12 +17443,12 @@
             <a:buChar char="••"/>
           </a:pPr>
           <a:r>
-            <a:rPr lang="en-US" sz="1500" kern="1200"/>
+            <a:rPr lang="en-US" sz="1300" kern="1200"/>
             <a:t>InputManager</a:t>
           </a:r>
         </a:p>
         <a:p>
-          <a:pPr marL="114300" lvl="1" indent="-114300" algn="l" defTabSz="666750">
+          <a:pPr marL="114300" lvl="1" indent="-114300" algn="l" defTabSz="577850">
             <a:lnSpc>
               <a:spcPct val="90000"/>
             </a:lnSpc>
@@ -16833,14 +17461,14 @@
             <a:buChar char="••"/>
           </a:pPr>
           <a:r>
-            <a:rPr lang="en-US" sz="1500" kern="1200"/>
+            <a:rPr lang="en-US" sz="1300" kern="1200"/>
             <a:t>AudioManager</a:t>
           </a:r>
         </a:p>
       </dsp:txBody>
       <dsp:txXfrm rot="5400000">
-        <a:off x="1727529" y="648624"/>
-        <a:ext cx="858622" cy="2029968"/>
+        <a:off x="3836437" y="-489327"/>
+        <a:ext cx="773132" cy="3974592"/>
       </dsp:txXfrm>
     </dsp:sp>
     <dsp:sp modelId="{E02348CB-6FB3-4006-88BA-59401D68859D}">
@@ -16850,8 +17478,8 @@
       </dsp:nvSpPr>
       <dsp:spPr>
         <a:xfrm>
-          <a:off x="0" y="1126969"/>
-          <a:ext cx="1141857" cy="1073278"/>
+          <a:off x="0" y="1014760"/>
+          <a:ext cx="2235708" cy="966415"/>
         </a:xfrm>
         <a:prstGeom prst="roundRect">
           <a:avLst/>
@@ -16892,12 +17520,12 @@
         </a:fontRef>
       </dsp:style>
       <dsp:txBody>
-        <a:bodyPr spcFirstLastPara="0" vert="horz" wrap="square" lIns="76200" tIns="38100" rIns="76200" bIns="38100" numCol="1" spcCol="1270" anchor="ctr" anchorCtr="0">
+        <a:bodyPr spcFirstLastPara="0" vert="horz" wrap="square" lIns="152400" tIns="76200" rIns="152400" bIns="76200" numCol="1" spcCol="1270" anchor="ctr" anchorCtr="0">
           <a:noAutofit/>
         </a:bodyPr>
         <a:lstStyle/>
         <a:p>
-          <a:pPr lvl="0" algn="ctr" defTabSz="889000">
+          <a:pPr lvl="0" algn="ctr" defTabSz="1778000">
             <a:lnSpc>
               <a:spcPct val="90000"/>
             </a:lnSpc>
@@ -16909,14 +17537,14 @@
             </a:spcAft>
           </a:pPr>
           <a:r>
-            <a:rPr lang="en-US" sz="2000" kern="1200"/>
+            <a:rPr lang="en-US" sz="4000" kern="1200"/>
             <a:t>load</a:t>
           </a:r>
         </a:p>
       </dsp:txBody>
       <dsp:txXfrm>
-        <a:off x="0" y="1126969"/>
-        <a:ext cx="1141857" cy="1073278"/>
+        <a:off x="0" y="1014760"/>
+        <a:ext cx="2235708" cy="966415"/>
       </dsp:txXfrm>
     </dsp:sp>
   </dsp:spTree>
@@ -30388,7 +31016,7 @@
 </file>
 
 <file path=customXml/itemProps1.xml><?xml version="1.0" encoding="utf-8"?>
-<ds:datastoreItem xmlns:ds="http://schemas.openxmlformats.org/officeDocument/2006/customXml" ds:itemID="{4C803E0F-D747-42B7-9F36-1E249B1E0F96}">
+<ds:datastoreItem xmlns:ds="http://schemas.openxmlformats.org/officeDocument/2006/customXml" ds:itemID="{62A2480E-4B55-4D82-8945-26B3125BBFAB}">
   <ds:schemaRefs>
     <ds:schemaRef ds:uri="http://schemas.openxmlformats.org/officeDocument/2006/bibliography"/>
   </ds:schemaRefs>

</xml_diff>

<commit_message>
+ New version, with Audio manager and events system. Final details
</commit_message>
<xml_diff>
--- a/docs/ClassDiagram.docx
+++ b/docs/ClassDiagram.docx
@@ -880,6 +880,9 @@
       </w:r>
     </w:p>
     <w:p>
+      <w:pPr>
+        <w:jc w:val="center"/>
+      </w:pPr>
       <w:r>
         <w:rPr>
           <w:noProof/>
@@ -887,9 +890,9 @@
         </w:rPr>
         <w:drawing>
           <wp:inline distT="0" distB="0" distL="0" distR="0">
-            <wp:extent cx="2019300" cy="4486275"/>
-            <wp:effectExtent l="19050" t="0" r="0" b="0"/>
-            <wp:docPr id="19" name="Picture 19"/>
+            <wp:extent cx="1552575" cy="4648200"/>
+            <wp:effectExtent l="19050" t="0" r="9525" b="0"/>
+            <wp:docPr id="25" name="Imagen 15"/>
             <wp:cNvGraphicFramePr>
               <a:graphicFrameLocks xmlns:a="http://schemas.openxmlformats.org/drawingml/2006/main" noChangeAspect="1"/>
             </wp:cNvGraphicFramePr>
@@ -897,7 +900,7 @@
               <a:graphicData uri="http://schemas.openxmlformats.org/drawingml/2006/picture">
                 <pic:pic xmlns:pic="http://schemas.openxmlformats.org/drawingml/2006/picture">
                   <pic:nvPicPr>
-                    <pic:cNvPr id="0" name="Picture 19"/>
+                    <pic:cNvPr id="0" name="Picture 15"/>
                     <pic:cNvPicPr>
                       <a:picLocks noChangeAspect="1" noChangeArrowheads="1"/>
                     </pic:cNvPicPr>
@@ -912,7 +915,7 @@
                   <pic:spPr bwMode="auto">
                     <a:xfrm>
                       <a:off x="0" y="0"/>
-                      <a:ext cx="2019300" cy="4486275"/>
+                      <a:ext cx="1552575" cy="4648200"/>
                     </a:xfrm>
                     <a:prstGeom prst="rect">
                       <a:avLst/>
@@ -1236,7 +1239,25 @@
     </w:p>
     <w:p>
       <w:pPr>
+        <w:rPr>
+          <w:rFonts w:asciiTheme="majorHAnsi" w:eastAsiaTheme="majorEastAsia" w:hAnsiTheme="majorHAnsi" w:cstheme="majorBidi"/>
+          <w:b/>
+          <w:bCs/>
+          <w:color w:val="4F81BD" w:themeColor="accent1"/>
+          <w:sz w:val="26"/>
+          <w:szCs w:val="26"/>
+        </w:rPr>
+      </w:pPr>
+      <w:r>
+        <w:br w:type="page"/>
+      </w:r>
+    </w:p>
+    <w:p>
+      <w:pPr>
         <w:pStyle w:val="Ttulo2"/>
+        <w:rPr>
+          <w:u w:val="single"/>
+        </w:rPr>
       </w:pPr>
       <w:r>
         <w:lastRenderedPageBreak/>
@@ -1244,6 +1265,9 @@
       </w:r>
     </w:p>
     <w:p>
+      <w:pPr>
+        <w:jc w:val="center"/>
+      </w:pPr>
       <w:r>
         <w:rPr>
           <w:noProof/>
@@ -1251,9 +1275,9 @@
         </w:rPr>
         <w:drawing>
           <wp:inline distT="0" distB="0" distL="0" distR="0">
-            <wp:extent cx="4752975" cy="5181600"/>
-            <wp:effectExtent l="19050" t="0" r="9525" b="0"/>
-            <wp:docPr id="9" name="Imagen 2"/>
+            <wp:extent cx="3726066" cy="7534275"/>
+            <wp:effectExtent l="19050" t="0" r="7734" b="0"/>
+            <wp:docPr id="26" name="Imagen 18"/>
             <wp:cNvGraphicFramePr>
               <a:graphicFrameLocks xmlns:a="http://schemas.openxmlformats.org/drawingml/2006/main" noChangeAspect="1"/>
             </wp:cNvGraphicFramePr>
@@ -1261,7 +1285,7 @@
               <a:graphicData uri="http://schemas.openxmlformats.org/drawingml/2006/picture">
                 <pic:pic xmlns:pic="http://schemas.openxmlformats.org/drawingml/2006/picture">
                   <pic:nvPicPr>
-                    <pic:cNvPr id="0" name="Picture 2"/>
+                    <pic:cNvPr id="0" name="Picture 18"/>
                     <pic:cNvPicPr>
                       <a:picLocks noChangeAspect="1" noChangeArrowheads="1"/>
                     </pic:cNvPicPr>
@@ -1276,7 +1300,120 @@
                   <pic:spPr bwMode="auto">
                     <a:xfrm>
                       <a:off x="0" y="0"/>
-                      <a:ext cx="4752975" cy="5181600"/>
+                      <a:ext cx="3728757" cy="7539716"/>
+                    </a:xfrm>
+                    <a:prstGeom prst="rect">
+                      <a:avLst/>
+                    </a:prstGeom>
+                    <a:noFill/>
+                    <a:ln w="9525">
+                      <a:noFill/>
+                      <a:miter lim="800000"/>
+                      <a:headEnd/>
+                      <a:tailEnd/>
+                    </a:ln>
+                  </pic:spPr>
+                </pic:pic>
+              </a:graphicData>
+            </a:graphic>
+          </wp:inline>
+        </w:drawing>
+      </w:r>
+    </w:p>
+    <w:p>
+      <w:pPr>
+        <w:pStyle w:val="Ttulo2"/>
+      </w:pPr>
+      <w:r>
+        <w:lastRenderedPageBreak/>
+        <w:t>Object Interfaces</w:t>
+      </w:r>
+      <w:r>
+        <w:rPr>
+          <w:b w:val="0"/>
+          <w:bCs w:val="0"/>
+          <w:noProof/>
+          <w:lang w:val="es-ES" w:eastAsia="es-ES"/>
+        </w:rPr>
+        <w:drawing>
+          <wp:inline distT="0" distB="0" distL="0" distR="0">
+            <wp:extent cx="5943600" cy="3107608"/>
+            <wp:effectExtent l="19050" t="0" r="0" b="0"/>
+            <wp:docPr id="18" name="Imagen 12"/>
+            <wp:cNvGraphicFramePr>
+              <a:graphicFrameLocks xmlns:a="http://schemas.openxmlformats.org/drawingml/2006/main" noChangeAspect="1"/>
+            </wp:cNvGraphicFramePr>
+            <a:graphic xmlns:a="http://schemas.openxmlformats.org/drawingml/2006/main">
+              <a:graphicData uri="http://schemas.openxmlformats.org/drawingml/2006/picture">
+                <pic:pic xmlns:pic="http://schemas.openxmlformats.org/drawingml/2006/picture">
+                  <pic:nvPicPr>
+                    <pic:cNvPr id="0" name="Picture 12"/>
+                    <pic:cNvPicPr>
+                      <a:picLocks noChangeAspect="1" noChangeArrowheads="1"/>
+                    </pic:cNvPicPr>
+                  </pic:nvPicPr>
+                  <pic:blipFill>
+                    <a:blip r:embed="rId59" cstate="print"/>
+                    <a:srcRect/>
+                    <a:stretch>
+                      <a:fillRect/>
+                    </a:stretch>
+                  </pic:blipFill>
+                  <pic:spPr bwMode="auto">
+                    <a:xfrm>
+                      <a:off x="0" y="0"/>
+                      <a:ext cx="5943600" cy="3107608"/>
+                    </a:xfrm>
+                    <a:prstGeom prst="rect">
+                      <a:avLst/>
+                    </a:prstGeom>
+                    <a:noFill/>
+                    <a:ln w="9525">
+                      <a:noFill/>
+                      <a:miter lim="800000"/>
+                      <a:headEnd/>
+                      <a:tailEnd/>
+                    </a:ln>
+                  </pic:spPr>
+                </pic:pic>
+              </a:graphicData>
+            </a:graphic>
+          </wp:inline>
+        </w:drawing>
+      </w:r>
+      <w:r>
+        <w:rPr>
+          <w:noProof/>
+          <w:lang w:val="es-ES" w:eastAsia="es-ES"/>
+        </w:rPr>
+        <w:drawing>
+          <wp:inline distT="0" distB="0" distL="0" distR="0">
+            <wp:extent cx="4315430" cy="4591050"/>
+            <wp:effectExtent l="19050" t="0" r="8920" b="0"/>
+            <wp:docPr id="14" name="Imagen 8"/>
+            <wp:cNvGraphicFramePr>
+              <a:graphicFrameLocks xmlns:a="http://schemas.openxmlformats.org/drawingml/2006/main" noChangeAspect="1"/>
+            </wp:cNvGraphicFramePr>
+            <a:graphic xmlns:a="http://schemas.openxmlformats.org/drawingml/2006/main">
+              <a:graphicData uri="http://schemas.openxmlformats.org/drawingml/2006/picture">
+                <pic:pic xmlns:pic="http://schemas.openxmlformats.org/drawingml/2006/picture">
+                  <pic:nvPicPr>
+                    <pic:cNvPr id="0" name="Picture 8"/>
+                    <pic:cNvPicPr>
+                      <a:picLocks noChangeAspect="1" noChangeArrowheads="1"/>
+                    </pic:cNvPicPr>
+                  </pic:nvPicPr>
+                  <pic:blipFill>
+                    <a:blip r:embed="rId60" cstate="print"/>
+                    <a:srcRect/>
+                    <a:stretch>
+                      <a:fillRect/>
+                    </a:stretch>
+                  </pic:blipFill>
+                  <pic:spPr bwMode="auto">
+                    <a:xfrm>
+                      <a:off x="0" y="0"/>
+                      <a:ext cx="4315430" cy="4591050"/>
                     </a:xfrm>
                     <a:prstGeom prst="rect">
                       <a:avLst/>
@@ -1298,126 +1435,7 @@
     </w:p>
     <w:p>
       <w:r>
-        <w:br w:type="page"/>
-      </w:r>
-    </w:p>
-    <w:p>
-      <w:pPr>
-        <w:pStyle w:val="Ttulo2"/>
-      </w:pPr>
-      <w:r>
         <w:lastRenderedPageBreak/>
-        <w:t>Object Interfaces</w:t>
-      </w:r>
-    </w:p>
-    <w:p>
-      <w:r>
-        <w:rPr>
-          <w:noProof/>
-          <w:lang w:val="es-ES" w:eastAsia="es-ES"/>
-        </w:rPr>
-        <w:drawing>
-          <wp:inline distT="0" distB="0" distL="0" distR="0">
-            <wp:extent cx="5943600" cy="2103240"/>
-            <wp:effectExtent l="19050" t="0" r="0" b="0"/>
-            <wp:docPr id="13" name="Imagen 13"/>
-            <wp:cNvGraphicFramePr>
-              <a:graphicFrameLocks xmlns:a="http://schemas.openxmlformats.org/drawingml/2006/main" noChangeAspect="1"/>
-            </wp:cNvGraphicFramePr>
-            <a:graphic xmlns:a="http://schemas.openxmlformats.org/drawingml/2006/main">
-              <a:graphicData uri="http://schemas.openxmlformats.org/drawingml/2006/picture">
-                <pic:pic xmlns:pic="http://schemas.openxmlformats.org/drawingml/2006/picture">
-                  <pic:nvPicPr>
-                    <pic:cNvPr id="0" name="Picture 13"/>
-                    <pic:cNvPicPr>
-                      <a:picLocks noChangeAspect="1" noChangeArrowheads="1"/>
-                    </pic:cNvPicPr>
-                  </pic:nvPicPr>
-                  <pic:blipFill>
-                    <a:blip r:embed="rId59" cstate="print"/>
-                    <a:srcRect/>
-                    <a:stretch>
-                      <a:fillRect/>
-                    </a:stretch>
-                  </pic:blipFill>
-                  <pic:spPr bwMode="auto">
-                    <a:xfrm>
-                      <a:off x="0" y="0"/>
-                      <a:ext cx="5943600" cy="2103240"/>
-                    </a:xfrm>
-                    <a:prstGeom prst="rect">
-                      <a:avLst/>
-                    </a:prstGeom>
-                    <a:noFill/>
-                    <a:ln w="9525">
-                      <a:noFill/>
-                      <a:miter lim="800000"/>
-                      <a:headEnd/>
-                      <a:tailEnd/>
-                    </a:ln>
-                  </pic:spPr>
-                </pic:pic>
-              </a:graphicData>
-            </a:graphic>
-          </wp:inline>
-        </w:drawing>
-      </w:r>
-    </w:p>
-    <w:p>
-      <w:r>
-        <w:rPr>
-          <w:noProof/>
-          <w:lang w:val="es-ES" w:eastAsia="es-ES"/>
-        </w:rPr>
-        <w:drawing>
-          <wp:inline distT="0" distB="0" distL="0" distR="0">
-            <wp:extent cx="4981575" cy="5086350"/>
-            <wp:effectExtent l="19050" t="0" r="9525" b="0"/>
-            <wp:docPr id="10" name="Imagen 4"/>
-            <wp:cNvGraphicFramePr>
-              <a:graphicFrameLocks xmlns:a="http://schemas.openxmlformats.org/drawingml/2006/main" noChangeAspect="1"/>
-            </wp:cNvGraphicFramePr>
-            <a:graphic xmlns:a="http://schemas.openxmlformats.org/drawingml/2006/main">
-              <a:graphicData uri="http://schemas.openxmlformats.org/drawingml/2006/picture">
-                <pic:pic xmlns:pic="http://schemas.openxmlformats.org/drawingml/2006/picture">
-                  <pic:nvPicPr>
-                    <pic:cNvPr id="0" name="Picture 4"/>
-                    <pic:cNvPicPr>
-                      <a:picLocks noChangeAspect="1" noChangeArrowheads="1"/>
-                    </pic:cNvPicPr>
-                  </pic:nvPicPr>
-                  <pic:blipFill>
-                    <a:blip r:embed="rId60" cstate="print"/>
-                    <a:srcRect/>
-                    <a:stretch>
-                      <a:fillRect/>
-                    </a:stretch>
-                  </pic:blipFill>
-                  <pic:spPr bwMode="auto">
-                    <a:xfrm>
-                      <a:off x="0" y="0"/>
-                      <a:ext cx="4981575" cy="5086350"/>
-                    </a:xfrm>
-                    <a:prstGeom prst="rect">
-                      <a:avLst/>
-                    </a:prstGeom>
-                    <a:noFill/>
-                    <a:ln w="9525">
-                      <a:noFill/>
-                      <a:miter lim="800000"/>
-                      <a:headEnd/>
-                      <a:tailEnd/>
-                    </a:ln>
-                  </pic:spPr>
-                </pic:pic>
-              </a:graphicData>
-            </a:graphic>
-          </wp:inline>
-        </w:drawing>
-      </w:r>
-    </w:p>
-    <w:p>
-      <w:r>
         <w:t xml:space="preserve">Enemies and players implement common interfaces for Logic, Graphics and Physics. In order to have some Logic (i.e. AI, scripting) an object needs to </w:t>
       </w:r>
       <w:proofErr w:type="gramStart"/>
@@ -1441,7 +1459,6 @@
       </w:r>
       <w:proofErr w:type="spellStart"/>
       <w:r>
-        <w:lastRenderedPageBreak/>
         <w:t>PhysicsInterface</w:t>
       </w:r>
       <w:proofErr w:type="spellEnd"/>
@@ -10704,99 +10721,99 @@
     </dgm:pt>
   </dgm:ptLst>
   <dgm:cxnLst>
+    <dgm:cxn modelId="{739AC795-23E8-401D-818D-CDA619E02F29}" type="presOf" srcId="{BDEB810E-FDFA-4D2B-9973-E7B4100E2313}" destId="{C5F01FB5-94DB-42BC-B1C4-3B19E82B90BE}" srcOrd="0" destOrd="0" presId="urn:microsoft.com/office/officeart/2005/8/layout/vList5"/>
+    <dgm:cxn modelId="{E65A0BCF-84CA-41B2-B7B4-850F6C0FA57D}" type="presOf" srcId="{E9183BE5-4831-4A6C-BB02-73FF407A7D1F}" destId="{A3BA2915-06D7-4AC5-B5A2-010E9E326B75}" srcOrd="0" destOrd="0" presId="urn:microsoft.com/office/officeart/2005/8/layout/vList5"/>
+    <dgm:cxn modelId="{4D955AF4-8039-4D90-9307-D31F12537E4B}" type="presOf" srcId="{59A7D18A-6EF6-4A3A-B0B0-1B2B65AB6EBE}" destId="{D4EC4AF1-6162-4C5F-933E-9A0D07291E02}" srcOrd="0" destOrd="0" presId="urn:microsoft.com/office/officeart/2005/8/layout/vList5"/>
+    <dgm:cxn modelId="{F93300BE-AC28-45A6-BE66-C6D110E11292}" type="presOf" srcId="{CC37C536-DDC9-46DD-99E5-8AB3EC2F6A98}" destId="{B1F9CDF6-97A8-44A7-B1CF-AAB26646D181}" srcOrd="0" destOrd="0" presId="urn:microsoft.com/office/officeart/2005/8/layout/vList5"/>
+    <dgm:cxn modelId="{8E4BCB0F-B3D1-4804-B0ED-7350501A3535}" srcId="{821A63AA-1F21-4E88-9723-86FDABD46871}" destId="{83211ED7-2513-4CB7-923D-93A3C9BD7804}" srcOrd="4" destOrd="0" parTransId="{7E60AA59-E867-40C3-B04D-6F4D536A8534}" sibTransId="{F45E4C04-692A-4750-A3AF-607B3C1CE027}"/>
+    <dgm:cxn modelId="{EDDF4EF3-7110-4C99-B77B-75F3B9843237}" type="presOf" srcId="{CFF27896-7C31-4B93-8AE7-42E3884A82EC}" destId="{ED03144D-96BB-4333-943B-6905E596A1EF}" srcOrd="0" destOrd="0" presId="urn:microsoft.com/office/officeart/2005/8/layout/vList5"/>
+    <dgm:cxn modelId="{7B9E79AD-83D2-4C5B-AD83-40B034BE3ADE}" srcId="{821A63AA-1F21-4E88-9723-86FDABD46871}" destId="{A9783F24-DCB2-4B33-8F2B-65AA8F0815FB}" srcOrd="5" destOrd="0" parTransId="{9012EEB9-56EB-4F17-B13F-223A8545D65B}" sibTransId="{0B9C9494-E5DE-4CDF-93F5-2F1E6BF72D05}"/>
+    <dgm:cxn modelId="{E420E454-43E9-471D-94FA-A88626ADB4BE}" srcId="{483C269F-778D-49A6-9139-677635F1230F}" destId="{B533F345-529A-4328-AE4C-5E4A6612A3A9}" srcOrd="0" destOrd="0" parTransId="{9DD62AB8-AD16-4807-9399-25B9715971D8}" sibTransId="{07919008-6EDC-49E0-9B23-FD9585FDAA9F}"/>
+    <dgm:cxn modelId="{EF43D7D9-54B3-4D18-B4A9-23B986BD52FB}" srcId="{9F9E0239-BFAF-43A9-A2C7-AAE81990214A}" destId="{BDEB810E-FDFA-4D2B-9973-E7B4100E2313}" srcOrd="0" destOrd="0" parTransId="{D326CF93-5F86-44A6-9F6E-76D2A5422992}" sibTransId="{B344EC17-3AB3-447F-9539-9DAD0F84EBBA}"/>
+    <dgm:cxn modelId="{02C5A7FB-AFA3-44D5-ABC5-CF511409ACE4}" srcId="{821A63AA-1F21-4E88-9723-86FDABD46871}" destId="{59A7D18A-6EF6-4A3A-B0B0-1B2B65AB6EBE}" srcOrd="9" destOrd="0" parTransId="{15EB761D-3BA3-4B7D-AFFF-31756C30B772}" sibTransId="{C1CD3629-8676-4707-8696-9566A4321A95}"/>
+    <dgm:cxn modelId="{000A7E8E-2AC9-446A-A93A-1F5B7F5A98DD}" type="presOf" srcId="{12601413-2A72-4276-B068-B79481489CF3}" destId="{3ED8D808-EDD8-493B-AA8D-A2B957CBC3AC}" srcOrd="0" destOrd="0" presId="urn:microsoft.com/office/officeart/2005/8/layout/vList5"/>
+    <dgm:cxn modelId="{B15D9C96-8755-49B5-BE09-C37AB6286000}" type="presOf" srcId="{8C29F2F4-A689-47E8-9185-E86F2C55F827}" destId="{52BD1966-C6C2-4122-8D6F-E46F1D3D8D42}" srcOrd="0" destOrd="0" presId="urn:microsoft.com/office/officeart/2005/8/layout/vList5"/>
+    <dgm:cxn modelId="{7A80B124-2DF8-42EC-B0B1-2B32795E29DF}" srcId="{821A63AA-1F21-4E88-9723-86FDABD46871}" destId="{9F9E0239-BFAF-43A9-A2C7-AAE81990214A}" srcOrd="2" destOrd="0" parTransId="{3992AD06-7ABB-4E85-A238-A7B780FE6C7E}" sibTransId="{5538D8B1-7A4C-48A5-B935-5CDE1FC49D17}"/>
+    <dgm:cxn modelId="{30167B7D-D8CC-40AF-AE0A-E908235F357F}" srcId="{E77C2BE3-94FE-45F9-9465-B1E9873568CF}" destId="{C6D0FF0A-0319-4CC0-B432-40A446551696}" srcOrd="0" destOrd="0" parTransId="{DFC6CB4C-DE65-45C3-801B-93EFC727091B}" sibTransId="{0591E5A1-41AF-4E2D-B5B1-0D3E0DBC9924}"/>
+    <dgm:cxn modelId="{9773A000-BBE5-467A-B072-3F88AEE0A0C7}" srcId="{D655D3C9-B8FD-4C49-9028-F6DF9800EBCF}" destId="{CC088C4D-6D70-4FC9-A756-D79E4E635A14}" srcOrd="0" destOrd="0" parTransId="{21F172B2-951D-4E66-A02D-C7CC88DBC27D}" sibTransId="{40F66009-E7A8-4935-A245-3065EC80526F}"/>
+    <dgm:cxn modelId="{A869C278-328C-4E74-AAEA-4CFBCFA0780A}" srcId="{710FBF9B-CF3E-4519-A7E1-B9866914748E}" destId="{12601413-2A72-4276-B068-B79481489CF3}" srcOrd="0" destOrd="0" parTransId="{5530525E-78D2-4FDE-A9EA-EEE7B657EE6D}" sibTransId="{6BA91746-ADF8-4E7E-A3D0-B133A00CAD76}"/>
+    <dgm:cxn modelId="{ADC4D51C-5C65-4BC1-A4D2-70876459CD90}" type="presOf" srcId="{83211ED7-2513-4CB7-923D-93A3C9BD7804}" destId="{0437277A-E377-406C-8A37-6F13F2E0729D}" srcOrd="0" destOrd="0" presId="urn:microsoft.com/office/officeart/2005/8/layout/vList5"/>
+    <dgm:cxn modelId="{DD354813-759B-4254-AEA1-13DB83A2B61B}" srcId="{821A63AA-1F21-4E88-9723-86FDABD46871}" destId="{E77C2BE3-94FE-45F9-9465-B1E9873568CF}" srcOrd="10" destOrd="0" parTransId="{A0FB5299-E47E-45A1-959B-9B0B8C79A963}" sibTransId="{3B94CB27-68DF-4DCB-8C20-311460963228}"/>
+    <dgm:cxn modelId="{59B886AC-73F8-4DD1-8A22-01E5652BE42D}" type="presOf" srcId="{CC088C4D-6D70-4FC9-A756-D79E4E635A14}" destId="{4650AAAC-6218-408B-9858-E1707D8ED7B0}" srcOrd="0" destOrd="0" presId="urn:microsoft.com/office/officeart/2005/8/layout/vList5"/>
+    <dgm:cxn modelId="{BC8668E3-B113-4FAB-8FB7-8F00EF59B4DD}" srcId="{821A63AA-1F21-4E88-9723-86FDABD46871}" destId="{CFF27896-7C31-4B93-8AE7-42E3884A82EC}" srcOrd="7" destOrd="0" parTransId="{AF7CA547-7844-4A43-B701-7769A99D4CA3}" sibTransId="{5F3F400F-4CD3-421D-B618-E52E5DA46924}"/>
+    <dgm:cxn modelId="{B912AE38-DCFE-4DC5-9EA9-7C1255D255A5}" srcId="{821A63AA-1F21-4E88-9723-86FDABD46871}" destId="{21632EF5-BB40-457F-9755-595DAFC54FD9}" srcOrd="0" destOrd="0" parTransId="{697FD3DD-48BA-4B91-A168-FF9DE2772496}" sibTransId="{9EDEE49E-D291-419C-8211-6D9813ACEE85}"/>
+    <dgm:cxn modelId="{429EC2E8-DCE0-4128-B779-2AF9145BBB8E}" type="presOf" srcId="{8CE09A01-7F17-4EA4-B2BB-B74EBE18CCA2}" destId="{B5C587F6-1958-465E-8646-F5C0F8A8DAFE}" srcOrd="0" destOrd="0" presId="urn:microsoft.com/office/officeart/2005/8/layout/vList5"/>
+    <dgm:cxn modelId="{47AD2390-63F3-4CE2-9BDC-FF8963DA459C}" type="presOf" srcId="{2A8EED88-2130-4ECF-8DA8-23B8BE11E7C3}" destId="{AC8E4F3A-7B96-497D-AAC1-D6A3B8952B7D}" srcOrd="0" destOrd="0" presId="urn:microsoft.com/office/officeart/2005/8/layout/vList5"/>
+    <dgm:cxn modelId="{1CA2F15C-E496-4137-997A-1BD0DA93BF75}" type="presOf" srcId="{821A63AA-1F21-4E88-9723-86FDABD46871}" destId="{9BCA15BD-A3A9-4EC1-A810-2A045AB4D115}" srcOrd="0" destOrd="0" presId="urn:microsoft.com/office/officeart/2005/8/layout/vList5"/>
+    <dgm:cxn modelId="{6A29B011-D8CA-48B8-A4FE-960A5298E99C}" type="presOf" srcId="{21632EF5-BB40-457F-9755-595DAFC54FD9}" destId="{F7BDF93D-1F3D-4F14-8DC1-87D82AE3304F}" srcOrd="0" destOrd="0" presId="urn:microsoft.com/office/officeart/2005/8/layout/vList5"/>
+    <dgm:cxn modelId="{2B529798-B7C5-4094-ADBD-72C37D5BBD10}" srcId="{59A7D18A-6EF6-4A3A-B0B0-1B2B65AB6EBE}" destId="{8C29F2F4-A689-47E8-9185-E86F2C55F827}" srcOrd="0" destOrd="0" parTransId="{B8458182-40AA-4652-BEB1-4405389F322D}" sibTransId="{22FDEFCD-E186-4CA6-B456-D1013347971C}"/>
+    <dgm:cxn modelId="{A8401866-A879-405E-8B8F-30ED36A9CAC5}" type="presOf" srcId="{9F9E0239-BFAF-43A9-A2C7-AAE81990214A}" destId="{D7538AC5-1F2A-45F2-BA1D-18DBB422D24A}" srcOrd="0" destOrd="0" presId="urn:microsoft.com/office/officeart/2005/8/layout/vList5"/>
+    <dgm:cxn modelId="{5D1707BC-D41F-4BF7-BA4F-EE8D9657F203}" type="presOf" srcId="{895FB0AF-D2ED-44CF-9C82-BE9C095336BF}" destId="{91CCA630-741D-49F6-A9BA-BACA8730BDA7}" srcOrd="0" destOrd="0" presId="urn:microsoft.com/office/officeart/2005/8/layout/vList5"/>
+    <dgm:cxn modelId="{5884423A-B061-4F56-8D93-09C65D81BF6C}" srcId="{821A63AA-1F21-4E88-9723-86FDABD46871}" destId="{483C269F-778D-49A6-9139-677635F1230F}" srcOrd="11" destOrd="0" parTransId="{35D43F88-4E21-452C-BBB2-BA452A804447}" sibTransId="{41AB71CB-B95A-4141-A70F-C04720326E33}"/>
+    <dgm:cxn modelId="{07E9210C-880B-4359-BBD9-B494085422FE}" type="presOf" srcId="{483C269F-778D-49A6-9139-677635F1230F}" destId="{69374192-D574-4B0A-9F87-39C8505719A6}" srcOrd="0" destOrd="0" presId="urn:microsoft.com/office/officeart/2005/8/layout/vList5"/>
+    <dgm:cxn modelId="{00AE4221-6551-4926-B3C8-B32D6BCFCEE5}" srcId="{821A63AA-1F21-4E88-9723-86FDABD46871}" destId="{E9183BE5-4831-4A6C-BB02-73FF407A7D1F}" srcOrd="8" destOrd="0" parTransId="{72DE0303-3B08-44D5-8C8A-8FA058958E9F}" sibTransId="{7CE509A8-9D27-40DD-ACF2-481C1B21F182}"/>
+    <dgm:cxn modelId="{C7D88942-7778-41C8-AF06-C859211E5A3C}" type="presOf" srcId="{A9783F24-DCB2-4B33-8F2B-65AA8F0815FB}" destId="{6F96EA41-2FE1-4DBE-8A53-740DA5FDC58F}" srcOrd="0" destOrd="0" presId="urn:microsoft.com/office/officeart/2005/8/layout/vList5"/>
+    <dgm:cxn modelId="{AC206AB0-7484-420E-87C9-F306BBFD39E7}" srcId="{821A63AA-1F21-4E88-9723-86FDABD46871}" destId="{D655D3C9-B8FD-4C49-9028-F6DF9800EBCF}" srcOrd="3" destOrd="0" parTransId="{2FDBDAD3-26F3-418C-A2AB-2BED4719382A}" sibTransId="{BDECE039-73B6-4E55-9154-8B5FE48DBE8E}"/>
+    <dgm:cxn modelId="{8567920A-6010-4ACA-88D3-C10E4F66309F}" srcId="{83211ED7-2513-4CB7-923D-93A3C9BD7804}" destId="{895FB0AF-D2ED-44CF-9C82-BE9C095336BF}" srcOrd="0" destOrd="0" parTransId="{F178192F-24B9-4D3D-AE48-ADB3F0D488E6}" sibTransId="{9B5A5BB9-BA29-4AA6-8C7E-0D5963BAA86B}"/>
+    <dgm:cxn modelId="{96C40C56-09A1-4469-A994-BDD32540DEB1}" type="presOf" srcId="{D655D3C9-B8FD-4C49-9028-F6DF9800EBCF}" destId="{3B66D1E0-4681-4CDB-AC91-E0DC70CC477F}" srcOrd="0" destOrd="0" presId="urn:microsoft.com/office/officeart/2005/8/layout/vList5"/>
+    <dgm:cxn modelId="{CAD88DCC-B879-49F8-844A-F892F584FBD5}" srcId="{E9183BE5-4831-4A6C-BB02-73FF407A7D1F}" destId="{76642F73-F55E-474F-B834-C6A762D84423}" srcOrd="0" destOrd="0" parTransId="{B964266B-7995-48EF-B1AF-E263A841F439}" sibTransId="{19A0E56E-0218-4CA6-8CB2-2F913B23D3C5}"/>
+    <dgm:cxn modelId="{2A5367F2-C0B6-419E-BE1D-ADA5AC83F0D2}" type="presOf" srcId="{C6D0FF0A-0319-4CC0-B432-40A446551696}" destId="{0F78A45B-344A-4078-BAED-213EE7751A53}" srcOrd="0" destOrd="0" presId="urn:microsoft.com/office/officeart/2005/8/layout/vList5"/>
     <dgm:cxn modelId="{D977513E-75FA-44DA-AF2B-86D5F3A01FC9}" srcId="{2A8EED88-2130-4ECF-8DA8-23B8BE11E7C3}" destId="{8CE09A01-7F17-4EA4-B2BB-B74EBE18CCA2}" srcOrd="0" destOrd="0" parTransId="{03F518EE-42AB-4EA0-8A2D-3C6879BCC9C9}" sibTransId="{5711C3C4-669C-4BFD-9E46-75D29B0357B1}"/>
-    <dgm:cxn modelId="{9773A000-BBE5-467A-B072-3F88AEE0A0C7}" srcId="{D655D3C9-B8FD-4C49-9028-F6DF9800EBCF}" destId="{CC088C4D-6D70-4FC9-A756-D79E4E635A14}" srcOrd="0" destOrd="0" parTransId="{21F172B2-951D-4E66-A02D-C7CC88DBC27D}" sibTransId="{40F66009-E7A8-4935-A245-3065EC80526F}"/>
-    <dgm:cxn modelId="{98D4E3D7-0502-4237-A753-72850AD29774}" type="presOf" srcId="{59A7D18A-6EF6-4A3A-B0B0-1B2B65AB6EBE}" destId="{D4EC4AF1-6162-4C5F-933E-9A0D07291E02}" srcOrd="0" destOrd="0" presId="urn:microsoft.com/office/officeart/2005/8/layout/vList5"/>
-    <dgm:cxn modelId="{2D43EC99-58B2-41D2-8A0C-15ECADC40513}" type="presOf" srcId="{BDEB810E-FDFA-4D2B-9973-E7B4100E2313}" destId="{C5F01FB5-94DB-42BC-B1C4-3B19E82B90BE}" srcOrd="0" destOrd="0" presId="urn:microsoft.com/office/officeart/2005/8/layout/vList5"/>
-    <dgm:cxn modelId="{1CC758C3-8581-4641-90DA-280EDF1A5C61}" type="presOf" srcId="{4FFAA64B-94A3-41DF-9D61-1AE048B53CDC}" destId="{D65F6AF6-2CBC-4F79-A1FF-B1514C888E2C}" srcOrd="0" destOrd="0" presId="urn:microsoft.com/office/officeart/2005/8/layout/vList5"/>
-    <dgm:cxn modelId="{46CEFD9B-479F-4F0B-9FBC-D748587609EB}" type="presOf" srcId="{CC37C536-DDC9-46DD-99E5-8AB3EC2F6A98}" destId="{B1F9CDF6-97A8-44A7-B1CF-AAB26646D181}" srcOrd="0" destOrd="0" presId="urn:microsoft.com/office/officeart/2005/8/layout/vList5"/>
-    <dgm:cxn modelId="{F4BBA842-AD0F-47E3-89BD-B55435209478}" type="presOf" srcId="{2A8EED88-2130-4ECF-8DA8-23B8BE11E7C3}" destId="{AC8E4F3A-7B96-497D-AAC1-D6A3B8952B7D}" srcOrd="0" destOrd="0" presId="urn:microsoft.com/office/officeart/2005/8/layout/vList5"/>
-    <dgm:cxn modelId="{BC8668E3-B113-4FAB-8FB7-8F00EF59B4DD}" srcId="{821A63AA-1F21-4E88-9723-86FDABD46871}" destId="{CFF27896-7C31-4B93-8AE7-42E3884A82EC}" srcOrd="7" destOrd="0" parTransId="{AF7CA547-7844-4A43-B701-7769A99D4CA3}" sibTransId="{5F3F400F-4CD3-421D-B618-E52E5DA46924}"/>
-    <dgm:cxn modelId="{071DE0B0-2CF0-44E8-85D3-DB18F2A3D957}" type="presOf" srcId="{A9783F24-DCB2-4B33-8F2B-65AA8F0815FB}" destId="{6F96EA41-2FE1-4DBE-8A53-740DA5FDC58F}" srcOrd="0" destOrd="0" presId="urn:microsoft.com/office/officeart/2005/8/layout/vList5"/>
+    <dgm:cxn modelId="{0FDA9B2A-C220-4C01-B714-E039EF8DA9A3}" type="presOf" srcId="{E77C2BE3-94FE-45F9-9465-B1E9873568CF}" destId="{10712771-EEA9-46FC-889A-0EE60B2185E9}" srcOrd="0" destOrd="0" presId="urn:microsoft.com/office/officeart/2005/8/layout/vList5"/>
+    <dgm:cxn modelId="{D508B06E-CAB1-41BD-A504-62D883E34E49}" type="presOf" srcId="{4FFAA64B-94A3-41DF-9D61-1AE048B53CDC}" destId="{D65F6AF6-2CBC-4F79-A1FF-B1514C888E2C}" srcOrd="0" destOrd="0" presId="urn:microsoft.com/office/officeart/2005/8/layout/vList5"/>
+    <dgm:cxn modelId="{482468C6-8C0D-4CB2-8F2D-8A40E20CB579}" type="presOf" srcId="{76642F73-F55E-474F-B834-C6A762D84423}" destId="{CD8481E6-C840-46B9-833E-C7E930442A83}" srcOrd="0" destOrd="0" presId="urn:microsoft.com/office/officeart/2005/8/layout/vList5"/>
+    <dgm:cxn modelId="{AD4E3F40-1BE1-4908-AB44-18524C9FCE3A}" srcId="{821A63AA-1F21-4E88-9723-86FDABD46871}" destId="{2A8EED88-2130-4ECF-8DA8-23B8BE11E7C3}" srcOrd="1" destOrd="0" parTransId="{21311B90-D7C7-4175-A8FA-8B5F3D255C05}" sibTransId="{277EACFC-7314-4134-8080-97802B1C0DAF}"/>
+    <dgm:cxn modelId="{263B4A2B-71C3-4749-9001-12FE0BB94556}" srcId="{A9783F24-DCB2-4B33-8F2B-65AA8F0815FB}" destId="{4FFAA64B-94A3-41DF-9D61-1AE048B53CDC}" srcOrd="0" destOrd="0" parTransId="{EBF25E91-0A2B-4F1A-87C9-70D38E646B54}" sibTransId="{8426BC60-032B-4618-BD7A-75E58C81C2A3}"/>
     <dgm:cxn modelId="{ABB34396-801F-497E-BD72-06DF7270196D}" srcId="{821A63AA-1F21-4E88-9723-86FDABD46871}" destId="{710FBF9B-CF3E-4519-A7E1-B9866914748E}" srcOrd="6" destOrd="0" parTransId="{F071250F-99C7-4B69-89F2-46E69AE420D3}" sibTransId="{47B4C358-D3CF-4201-BD23-6D641DECC498}"/>
-    <dgm:cxn modelId="{02C5A7FB-AFA3-44D5-ABC5-CF511409ACE4}" srcId="{821A63AA-1F21-4E88-9723-86FDABD46871}" destId="{59A7D18A-6EF6-4A3A-B0B0-1B2B65AB6EBE}" srcOrd="9" destOrd="0" parTransId="{15EB761D-3BA3-4B7D-AFFF-31756C30B772}" sibTransId="{C1CD3629-8676-4707-8696-9566A4321A95}"/>
-    <dgm:cxn modelId="{AD4E3F40-1BE1-4908-AB44-18524C9FCE3A}" srcId="{821A63AA-1F21-4E88-9723-86FDABD46871}" destId="{2A8EED88-2130-4ECF-8DA8-23B8BE11E7C3}" srcOrd="1" destOrd="0" parTransId="{21311B90-D7C7-4175-A8FA-8B5F3D255C05}" sibTransId="{277EACFC-7314-4134-8080-97802B1C0DAF}"/>
-    <dgm:cxn modelId="{B912AE38-DCFE-4DC5-9EA9-7C1255D255A5}" srcId="{821A63AA-1F21-4E88-9723-86FDABD46871}" destId="{21632EF5-BB40-457F-9755-595DAFC54FD9}" srcOrd="0" destOrd="0" parTransId="{697FD3DD-48BA-4B91-A168-FF9DE2772496}" sibTransId="{9EDEE49E-D291-419C-8211-6D9813ACEE85}"/>
-    <dgm:cxn modelId="{2B529798-B7C5-4094-ADBD-72C37D5BBD10}" srcId="{59A7D18A-6EF6-4A3A-B0B0-1B2B65AB6EBE}" destId="{8C29F2F4-A689-47E8-9185-E86F2C55F827}" srcOrd="0" destOrd="0" parTransId="{B8458182-40AA-4652-BEB1-4405389F322D}" sibTransId="{22FDEFCD-E186-4CA6-B456-D1013347971C}"/>
-    <dgm:cxn modelId="{7B9E79AD-83D2-4C5B-AD83-40B034BE3ADE}" srcId="{821A63AA-1F21-4E88-9723-86FDABD46871}" destId="{A9783F24-DCB2-4B33-8F2B-65AA8F0815FB}" srcOrd="5" destOrd="0" parTransId="{9012EEB9-56EB-4F17-B13F-223A8545D65B}" sibTransId="{0B9C9494-E5DE-4CDF-93F5-2F1E6BF72D05}"/>
-    <dgm:cxn modelId="{81E6F33A-22E5-499C-9DF5-09A5440D3AFC}" type="presOf" srcId="{821A63AA-1F21-4E88-9723-86FDABD46871}" destId="{9BCA15BD-A3A9-4EC1-A810-2A045AB4D115}" srcOrd="0" destOrd="0" presId="urn:microsoft.com/office/officeart/2005/8/layout/vList5"/>
-    <dgm:cxn modelId="{30167B7D-D8CC-40AF-AE0A-E908235F357F}" srcId="{E77C2BE3-94FE-45F9-9465-B1E9873568CF}" destId="{C6D0FF0A-0319-4CC0-B432-40A446551696}" srcOrd="0" destOrd="0" parTransId="{DFC6CB4C-DE65-45C3-801B-93EFC727091B}" sibTransId="{0591E5A1-41AF-4E2D-B5B1-0D3E0DBC9924}"/>
-    <dgm:cxn modelId="{DD354813-759B-4254-AEA1-13DB83A2B61B}" srcId="{821A63AA-1F21-4E88-9723-86FDABD46871}" destId="{E77C2BE3-94FE-45F9-9465-B1E9873568CF}" srcOrd="10" destOrd="0" parTransId="{A0FB5299-E47E-45A1-959B-9B0B8C79A963}" sibTransId="{3B94CB27-68DF-4DCB-8C20-311460963228}"/>
-    <dgm:cxn modelId="{93F99CF6-EC03-43AC-A4E6-8628AD01F497}" type="presOf" srcId="{D655D3C9-B8FD-4C49-9028-F6DF9800EBCF}" destId="{3B66D1E0-4681-4CDB-AC91-E0DC70CC477F}" srcOrd="0" destOrd="0" presId="urn:microsoft.com/office/officeart/2005/8/layout/vList5"/>
-    <dgm:cxn modelId="{F032F549-143C-411D-A013-805BEEF1A1DE}" type="presOf" srcId="{710FBF9B-CF3E-4519-A7E1-B9866914748E}" destId="{D0F5AFF9-B058-436C-AAA3-D01A9EB13714}" srcOrd="0" destOrd="0" presId="urn:microsoft.com/office/officeart/2005/8/layout/vList5"/>
-    <dgm:cxn modelId="{EF43D7D9-54B3-4D18-B4A9-23B986BD52FB}" srcId="{9F9E0239-BFAF-43A9-A2C7-AAE81990214A}" destId="{BDEB810E-FDFA-4D2B-9973-E7B4100E2313}" srcOrd="0" destOrd="0" parTransId="{D326CF93-5F86-44A6-9F6E-76D2A5422992}" sibTransId="{B344EC17-3AB3-447F-9539-9DAD0F84EBBA}"/>
-    <dgm:cxn modelId="{E420E454-43E9-471D-94FA-A88626ADB4BE}" srcId="{483C269F-778D-49A6-9139-677635F1230F}" destId="{B533F345-529A-4328-AE4C-5E4A6612A3A9}" srcOrd="0" destOrd="0" parTransId="{9DD62AB8-AD16-4807-9399-25B9715971D8}" sibTransId="{07919008-6EDC-49E0-9B23-FD9585FDAA9F}"/>
-    <dgm:cxn modelId="{F5F6A241-04D1-4791-B93B-2DAB8C7345E5}" type="presOf" srcId="{CC088C4D-6D70-4FC9-A756-D79E4E635A14}" destId="{4650AAAC-6218-408B-9858-E1707D8ED7B0}" srcOrd="0" destOrd="0" presId="urn:microsoft.com/office/officeart/2005/8/layout/vList5"/>
-    <dgm:cxn modelId="{E53627B7-0319-4E91-8A12-879270D43A65}" type="presOf" srcId="{12601413-2A72-4276-B068-B79481489CF3}" destId="{3ED8D808-EDD8-493B-AA8D-A2B957CBC3AC}" srcOrd="0" destOrd="0" presId="urn:microsoft.com/office/officeart/2005/8/layout/vList5"/>
-    <dgm:cxn modelId="{42B6E63D-D493-49CE-81A9-C83C5B32CF3C}" type="presOf" srcId="{C6D0FF0A-0319-4CC0-B432-40A446551696}" destId="{0F78A45B-344A-4078-BAED-213EE7751A53}" srcOrd="0" destOrd="0" presId="urn:microsoft.com/office/officeart/2005/8/layout/vList5"/>
-    <dgm:cxn modelId="{263B4A2B-71C3-4749-9001-12FE0BB94556}" srcId="{A9783F24-DCB2-4B33-8F2B-65AA8F0815FB}" destId="{4FFAA64B-94A3-41DF-9D61-1AE048B53CDC}" srcOrd="0" destOrd="0" parTransId="{EBF25E91-0A2B-4F1A-87C9-70D38E646B54}" sibTransId="{8426BC60-032B-4618-BD7A-75E58C81C2A3}"/>
-    <dgm:cxn modelId="{FF6E5BAB-2AB6-420D-8CE3-4E8E62166989}" type="presOf" srcId="{CFF27896-7C31-4B93-8AE7-42E3884A82EC}" destId="{ED03144D-96BB-4333-943B-6905E596A1EF}" srcOrd="0" destOrd="0" presId="urn:microsoft.com/office/officeart/2005/8/layout/vList5"/>
-    <dgm:cxn modelId="{A869C278-328C-4E74-AAEA-4CFBCFA0780A}" srcId="{710FBF9B-CF3E-4519-A7E1-B9866914748E}" destId="{12601413-2A72-4276-B068-B79481489CF3}" srcOrd="0" destOrd="0" parTransId="{5530525E-78D2-4FDE-A9EA-EEE7B657EE6D}" sibTransId="{6BA91746-ADF8-4E7E-A3D0-B133A00CAD76}"/>
-    <dgm:cxn modelId="{51BD49B7-75B9-4B84-9F84-F6F86CE55D24}" type="presOf" srcId="{8CE09A01-7F17-4EA4-B2BB-B74EBE18CCA2}" destId="{B5C587F6-1958-465E-8646-F5C0F8A8DAFE}" srcOrd="0" destOrd="0" presId="urn:microsoft.com/office/officeart/2005/8/layout/vList5"/>
-    <dgm:cxn modelId="{12312090-FF6E-4628-94FE-E69541E71D80}" type="presOf" srcId="{E77C2BE3-94FE-45F9-9465-B1E9873568CF}" destId="{10712771-EEA9-46FC-889A-0EE60B2185E9}" srcOrd="0" destOrd="0" presId="urn:microsoft.com/office/officeart/2005/8/layout/vList5"/>
+    <dgm:cxn modelId="{11B2CDCA-94E1-43B7-9A91-8EE6529E1ADD}" type="presOf" srcId="{710FBF9B-CF3E-4519-A7E1-B9866914748E}" destId="{D0F5AFF9-B058-436C-AAA3-D01A9EB13714}" srcOrd="0" destOrd="0" presId="urn:microsoft.com/office/officeart/2005/8/layout/vList5"/>
     <dgm:cxn modelId="{7ABCF748-CBB7-4779-931F-542F4087E998}" srcId="{CFF27896-7C31-4B93-8AE7-42E3884A82EC}" destId="{CC37C536-DDC9-46DD-99E5-8AB3EC2F6A98}" srcOrd="0" destOrd="0" parTransId="{9DD4A147-1D01-4243-AC7A-B4D88BD57712}" sibTransId="{1770DA28-5C60-4201-ABCF-C5267B52A3BC}"/>
-    <dgm:cxn modelId="{8E4BCB0F-B3D1-4804-B0ED-7350501A3535}" srcId="{821A63AA-1F21-4E88-9723-86FDABD46871}" destId="{83211ED7-2513-4CB7-923D-93A3C9BD7804}" srcOrd="4" destOrd="0" parTransId="{7E60AA59-E867-40C3-B04D-6F4D536A8534}" sibTransId="{F45E4C04-692A-4750-A3AF-607B3C1CE027}"/>
-    <dgm:cxn modelId="{F6A46D86-2E6B-4BBA-8CB2-1B9CFF9625A3}" type="presOf" srcId="{483C269F-778D-49A6-9139-677635F1230F}" destId="{69374192-D574-4B0A-9F87-39C8505719A6}" srcOrd="0" destOrd="0" presId="urn:microsoft.com/office/officeart/2005/8/layout/vList5"/>
-    <dgm:cxn modelId="{72125C4A-0DF8-41F8-97D0-DAF40D81693B}" type="presOf" srcId="{B533F345-529A-4328-AE4C-5E4A6612A3A9}" destId="{67FB0105-B345-4ADD-90D1-FE8378707B5A}" srcOrd="0" destOrd="0" presId="urn:microsoft.com/office/officeart/2005/8/layout/vList5"/>
-    <dgm:cxn modelId="{7A80B124-2DF8-42EC-B0B1-2B32795E29DF}" srcId="{821A63AA-1F21-4E88-9723-86FDABD46871}" destId="{9F9E0239-BFAF-43A9-A2C7-AAE81990214A}" srcOrd="2" destOrd="0" parTransId="{3992AD06-7ABB-4E85-A238-A7B780FE6C7E}" sibTransId="{5538D8B1-7A4C-48A5-B935-5CDE1FC49D17}"/>
-    <dgm:cxn modelId="{8567920A-6010-4ACA-88D3-C10E4F66309F}" srcId="{83211ED7-2513-4CB7-923D-93A3C9BD7804}" destId="{895FB0AF-D2ED-44CF-9C82-BE9C095336BF}" srcOrd="0" destOrd="0" parTransId="{F178192F-24B9-4D3D-AE48-ADB3F0D488E6}" sibTransId="{9B5A5BB9-BA29-4AA6-8C7E-0D5963BAA86B}"/>
-    <dgm:cxn modelId="{C7F5E348-A65C-47F5-A19C-F24679E0D0E0}" type="presOf" srcId="{83211ED7-2513-4CB7-923D-93A3C9BD7804}" destId="{0437277A-E377-406C-8A37-6F13F2E0729D}" srcOrd="0" destOrd="0" presId="urn:microsoft.com/office/officeart/2005/8/layout/vList5"/>
-    <dgm:cxn modelId="{E71F324D-2A98-47FC-B162-6D6C1DB1A528}" type="presOf" srcId="{21632EF5-BB40-457F-9755-595DAFC54FD9}" destId="{F7BDF93D-1F3D-4F14-8DC1-87D82AE3304F}" srcOrd="0" destOrd="0" presId="urn:microsoft.com/office/officeart/2005/8/layout/vList5"/>
-    <dgm:cxn modelId="{0BB71C02-7503-4783-AED6-CDC444BBFB7B}" type="presOf" srcId="{895FB0AF-D2ED-44CF-9C82-BE9C095336BF}" destId="{91CCA630-741D-49F6-A9BA-BACA8730BDA7}" srcOrd="0" destOrd="0" presId="urn:microsoft.com/office/officeart/2005/8/layout/vList5"/>
-    <dgm:cxn modelId="{5884423A-B061-4F56-8D93-09C65D81BF6C}" srcId="{821A63AA-1F21-4E88-9723-86FDABD46871}" destId="{483C269F-778D-49A6-9139-677635F1230F}" srcOrd="11" destOrd="0" parTransId="{35D43F88-4E21-452C-BBB2-BA452A804447}" sibTransId="{41AB71CB-B95A-4141-A70F-C04720326E33}"/>
-    <dgm:cxn modelId="{65B3BD37-F977-48B6-840F-C0975AA6ABC9}" type="presOf" srcId="{9F9E0239-BFAF-43A9-A2C7-AAE81990214A}" destId="{D7538AC5-1F2A-45F2-BA1D-18DBB422D24A}" srcOrd="0" destOrd="0" presId="urn:microsoft.com/office/officeart/2005/8/layout/vList5"/>
-    <dgm:cxn modelId="{AC206AB0-7484-420E-87C9-F306BBFD39E7}" srcId="{821A63AA-1F21-4E88-9723-86FDABD46871}" destId="{D655D3C9-B8FD-4C49-9028-F6DF9800EBCF}" srcOrd="3" destOrd="0" parTransId="{2FDBDAD3-26F3-418C-A2AB-2BED4719382A}" sibTransId="{BDECE039-73B6-4E55-9154-8B5FE48DBE8E}"/>
-    <dgm:cxn modelId="{C5A81069-A5E9-4FA6-924F-D4D1CB65BBED}" type="presOf" srcId="{76642F73-F55E-474F-B834-C6A762D84423}" destId="{CD8481E6-C840-46B9-833E-C7E930442A83}" srcOrd="0" destOrd="0" presId="urn:microsoft.com/office/officeart/2005/8/layout/vList5"/>
-    <dgm:cxn modelId="{00AE4221-6551-4926-B3C8-B32D6BCFCEE5}" srcId="{821A63AA-1F21-4E88-9723-86FDABD46871}" destId="{E9183BE5-4831-4A6C-BB02-73FF407A7D1F}" srcOrd="8" destOrd="0" parTransId="{72DE0303-3B08-44D5-8C8A-8FA058958E9F}" sibTransId="{7CE509A8-9D27-40DD-ACF2-481C1B21F182}"/>
-    <dgm:cxn modelId="{337B314E-124A-4BDF-A0BF-28F25A5B3A1C}" type="presOf" srcId="{8C29F2F4-A689-47E8-9185-E86F2C55F827}" destId="{52BD1966-C6C2-4122-8D6F-E46F1D3D8D42}" srcOrd="0" destOrd="0" presId="urn:microsoft.com/office/officeart/2005/8/layout/vList5"/>
-    <dgm:cxn modelId="{6D12749D-A97A-4E64-941F-7C928E7C4148}" type="presOf" srcId="{E9183BE5-4831-4A6C-BB02-73FF407A7D1F}" destId="{A3BA2915-06D7-4AC5-B5A2-010E9E326B75}" srcOrd="0" destOrd="0" presId="urn:microsoft.com/office/officeart/2005/8/layout/vList5"/>
-    <dgm:cxn modelId="{CAD88DCC-B879-49F8-844A-F892F584FBD5}" srcId="{E9183BE5-4831-4A6C-BB02-73FF407A7D1F}" destId="{76642F73-F55E-474F-B834-C6A762D84423}" srcOrd="0" destOrd="0" parTransId="{B964266B-7995-48EF-B1AF-E263A841F439}" sibTransId="{19A0E56E-0218-4CA6-8CB2-2F913B23D3C5}"/>
-    <dgm:cxn modelId="{1E2778E4-438B-4BAF-8B54-8B3C7FF15D00}" type="presParOf" srcId="{9BCA15BD-A3A9-4EC1-A810-2A045AB4D115}" destId="{7DD9F086-832C-4A59-B46F-BA6C0DB5D718}" srcOrd="0" destOrd="0" presId="urn:microsoft.com/office/officeart/2005/8/layout/vList5"/>
-    <dgm:cxn modelId="{44861B34-80FA-477B-9CA5-EC284B80F8BE}" type="presParOf" srcId="{7DD9F086-832C-4A59-B46F-BA6C0DB5D718}" destId="{F7BDF93D-1F3D-4F14-8DC1-87D82AE3304F}" srcOrd="0" destOrd="0" presId="urn:microsoft.com/office/officeart/2005/8/layout/vList5"/>
-    <dgm:cxn modelId="{B4AD7A93-7FAF-43F6-A15E-EAD3581D3FDD}" type="presParOf" srcId="{9BCA15BD-A3A9-4EC1-A810-2A045AB4D115}" destId="{120DBDCD-305F-4A6A-A5D1-DFAD64EA1FDC}" srcOrd="1" destOrd="0" presId="urn:microsoft.com/office/officeart/2005/8/layout/vList5"/>
-    <dgm:cxn modelId="{C843B8E0-2884-4E83-A54C-3EF273B152C9}" type="presParOf" srcId="{9BCA15BD-A3A9-4EC1-A810-2A045AB4D115}" destId="{617F10EC-3B06-4A24-A355-A8C521CE6710}" srcOrd="2" destOrd="0" presId="urn:microsoft.com/office/officeart/2005/8/layout/vList5"/>
-    <dgm:cxn modelId="{DCCAA7D9-4775-4F99-952B-5C5A069803D1}" type="presParOf" srcId="{617F10EC-3B06-4A24-A355-A8C521CE6710}" destId="{AC8E4F3A-7B96-497D-AAC1-D6A3B8952B7D}" srcOrd="0" destOrd="0" presId="urn:microsoft.com/office/officeart/2005/8/layout/vList5"/>
-    <dgm:cxn modelId="{6D4783E2-247B-47F1-B86F-98E9E74F990A}" type="presParOf" srcId="{617F10EC-3B06-4A24-A355-A8C521CE6710}" destId="{B5C587F6-1958-465E-8646-F5C0F8A8DAFE}" srcOrd="1" destOrd="0" presId="urn:microsoft.com/office/officeart/2005/8/layout/vList5"/>
-    <dgm:cxn modelId="{BFCE84D2-2B1B-4999-8490-F9AE48975CFF}" type="presParOf" srcId="{9BCA15BD-A3A9-4EC1-A810-2A045AB4D115}" destId="{1F021426-3632-4C6F-BA59-C4F4A5B7CFDA}" srcOrd="3" destOrd="0" presId="urn:microsoft.com/office/officeart/2005/8/layout/vList5"/>
-    <dgm:cxn modelId="{5AE72F5D-D9C6-4665-9EB4-AF95290D8686}" type="presParOf" srcId="{9BCA15BD-A3A9-4EC1-A810-2A045AB4D115}" destId="{2BA680F8-F8B7-4E55-B885-C58507B1D444}" srcOrd="4" destOrd="0" presId="urn:microsoft.com/office/officeart/2005/8/layout/vList5"/>
-    <dgm:cxn modelId="{E2FB509D-D588-4C02-B024-B108F1366018}" type="presParOf" srcId="{2BA680F8-F8B7-4E55-B885-C58507B1D444}" destId="{D7538AC5-1F2A-45F2-BA1D-18DBB422D24A}" srcOrd="0" destOrd="0" presId="urn:microsoft.com/office/officeart/2005/8/layout/vList5"/>
-    <dgm:cxn modelId="{557E1139-8684-41F3-83C7-2500822DA6C0}" type="presParOf" srcId="{2BA680F8-F8B7-4E55-B885-C58507B1D444}" destId="{C5F01FB5-94DB-42BC-B1C4-3B19E82B90BE}" srcOrd="1" destOrd="0" presId="urn:microsoft.com/office/officeart/2005/8/layout/vList5"/>
-    <dgm:cxn modelId="{F81501F4-0E72-4273-9C26-9A3D2B457D70}" type="presParOf" srcId="{9BCA15BD-A3A9-4EC1-A810-2A045AB4D115}" destId="{71BEF435-9EB0-43C2-8EA2-2C29D6A6859A}" srcOrd="5" destOrd="0" presId="urn:microsoft.com/office/officeart/2005/8/layout/vList5"/>
-    <dgm:cxn modelId="{73119B3E-2306-4DF5-B89B-D9638CFE1102}" type="presParOf" srcId="{9BCA15BD-A3A9-4EC1-A810-2A045AB4D115}" destId="{74CF8BCF-BECB-4790-8D87-8E2DC23530DE}" srcOrd="6" destOrd="0" presId="urn:microsoft.com/office/officeart/2005/8/layout/vList5"/>
-    <dgm:cxn modelId="{AE303E45-E3D7-4251-8297-68098FA2E88B}" type="presParOf" srcId="{74CF8BCF-BECB-4790-8D87-8E2DC23530DE}" destId="{3B66D1E0-4681-4CDB-AC91-E0DC70CC477F}" srcOrd="0" destOrd="0" presId="urn:microsoft.com/office/officeart/2005/8/layout/vList5"/>
-    <dgm:cxn modelId="{B91ADFB5-BBC1-471E-8669-47BA35970186}" type="presParOf" srcId="{74CF8BCF-BECB-4790-8D87-8E2DC23530DE}" destId="{4650AAAC-6218-408B-9858-E1707D8ED7B0}" srcOrd="1" destOrd="0" presId="urn:microsoft.com/office/officeart/2005/8/layout/vList5"/>
-    <dgm:cxn modelId="{B0DA53B4-7E05-4B12-907C-071FCDEC6437}" type="presParOf" srcId="{9BCA15BD-A3A9-4EC1-A810-2A045AB4D115}" destId="{1C2BCC57-C0DD-4EB9-92BF-BB58D10AF17A}" srcOrd="7" destOrd="0" presId="urn:microsoft.com/office/officeart/2005/8/layout/vList5"/>
-    <dgm:cxn modelId="{BECBCDC6-E2A0-4D2E-96E7-2EF7EB4AE02A}" type="presParOf" srcId="{9BCA15BD-A3A9-4EC1-A810-2A045AB4D115}" destId="{5203469B-553C-418E-A866-222C68A2596A}" srcOrd="8" destOrd="0" presId="urn:microsoft.com/office/officeart/2005/8/layout/vList5"/>
-    <dgm:cxn modelId="{195A35A4-F4A5-4304-B5FB-E86382253F29}" type="presParOf" srcId="{5203469B-553C-418E-A866-222C68A2596A}" destId="{0437277A-E377-406C-8A37-6F13F2E0729D}" srcOrd="0" destOrd="0" presId="urn:microsoft.com/office/officeart/2005/8/layout/vList5"/>
-    <dgm:cxn modelId="{25041604-D86E-41F6-8395-133FFC6B7C54}" type="presParOf" srcId="{5203469B-553C-418E-A866-222C68A2596A}" destId="{91CCA630-741D-49F6-A9BA-BACA8730BDA7}" srcOrd="1" destOrd="0" presId="urn:microsoft.com/office/officeart/2005/8/layout/vList5"/>
-    <dgm:cxn modelId="{3EEB4A41-2CDD-4096-9EF2-F5B0567A8C19}" type="presParOf" srcId="{9BCA15BD-A3A9-4EC1-A810-2A045AB4D115}" destId="{403C4FFF-3865-4E5E-8C72-B4C7CB77D8E6}" srcOrd="9" destOrd="0" presId="urn:microsoft.com/office/officeart/2005/8/layout/vList5"/>
-    <dgm:cxn modelId="{8A31FF6A-343D-40D7-9717-D25F0451128D}" type="presParOf" srcId="{9BCA15BD-A3A9-4EC1-A810-2A045AB4D115}" destId="{4C8A4C50-C44E-4414-98A7-9E9F5A89B632}" srcOrd="10" destOrd="0" presId="urn:microsoft.com/office/officeart/2005/8/layout/vList5"/>
-    <dgm:cxn modelId="{B66FC916-6CA8-48A3-B751-632EBD065A80}" type="presParOf" srcId="{4C8A4C50-C44E-4414-98A7-9E9F5A89B632}" destId="{6F96EA41-2FE1-4DBE-8A53-740DA5FDC58F}" srcOrd="0" destOrd="0" presId="urn:microsoft.com/office/officeart/2005/8/layout/vList5"/>
-    <dgm:cxn modelId="{C46795F3-E9C4-4EF1-A039-2B3EE3D70DD0}" type="presParOf" srcId="{4C8A4C50-C44E-4414-98A7-9E9F5A89B632}" destId="{D65F6AF6-2CBC-4F79-A1FF-B1514C888E2C}" srcOrd="1" destOrd="0" presId="urn:microsoft.com/office/officeart/2005/8/layout/vList5"/>
-    <dgm:cxn modelId="{8680D495-7925-45AD-9CE7-480EF12D3F72}" type="presParOf" srcId="{9BCA15BD-A3A9-4EC1-A810-2A045AB4D115}" destId="{1694F90A-CB60-4A89-9CBC-8F2B56E8C701}" srcOrd="11" destOrd="0" presId="urn:microsoft.com/office/officeart/2005/8/layout/vList5"/>
-    <dgm:cxn modelId="{D2A51EFA-98AC-4CD8-8532-347C982E2A20}" type="presParOf" srcId="{9BCA15BD-A3A9-4EC1-A810-2A045AB4D115}" destId="{C785FD40-CC32-405E-8B1F-9BD7487152ED}" srcOrd="12" destOrd="0" presId="urn:microsoft.com/office/officeart/2005/8/layout/vList5"/>
-    <dgm:cxn modelId="{4F7A380D-4EE7-448F-8756-4D1447BA7AEE}" type="presParOf" srcId="{C785FD40-CC32-405E-8B1F-9BD7487152ED}" destId="{D0F5AFF9-B058-436C-AAA3-D01A9EB13714}" srcOrd="0" destOrd="0" presId="urn:microsoft.com/office/officeart/2005/8/layout/vList5"/>
-    <dgm:cxn modelId="{64D25237-FBE3-4B96-8104-AD1C2A6F6EF9}" type="presParOf" srcId="{C785FD40-CC32-405E-8B1F-9BD7487152ED}" destId="{3ED8D808-EDD8-493B-AA8D-A2B957CBC3AC}" srcOrd="1" destOrd="0" presId="urn:microsoft.com/office/officeart/2005/8/layout/vList5"/>
-    <dgm:cxn modelId="{D14C73BA-38C6-47AB-BE99-AD9601FC83A7}" type="presParOf" srcId="{9BCA15BD-A3A9-4EC1-A810-2A045AB4D115}" destId="{D990CC16-1D42-44EF-A4A9-85B0FA3074C4}" srcOrd="13" destOrd="0" presId="urn:microsoft.com/office/officeart/2005/8/layout/vList5"/>
-    <dgm:cxn modelId="{9BDB62DA-6997-418E-A065-492D4621AD22}" type="presParOf" srcId="{9BCA15BD-A3A9-4EC1-A810-2A045AB4D115}" destId="{A70A68E7-1478-411E-B676-A215B5776F5B}" srcOrd="14" destOrd="0" presId="urn:microsoft.com/office/officeart/2005/8/layout/vList5"/>
-    <dgm:cxn modelId="{FEDFB88C-44BB-4E12-BAF6-6B28554B97CF}" type="presParOf" srcId="{A70A68E7-1478-411E-B676-A215B5776F5B}" destId="{ED03144D-96BB-4333-943B-6905E596A1EF}" srcOrd="0" destOrd="0" presId="urn:microsoft.com/office/officeart/2005/8/layout/vList5"/>
-    <dgm:cxn modelId="{87E3BFDE-0E3E-44CA-8048-A7C7390D9746}" type="presParOf" srcId="{A70A68E7-1478-411E-B676-A215B5776F5B}" destId="{B1F9CDF6-97A8-44A7-B1CF-AAB26646D181}" srcOrd="1" destOrd="0" presId="urn:microsoft.com/office/officeart/2005/8/layout/vList5"/>
-    <dgm:cxn modelId="{592367BE-AC81-4FE2-97F5-0B59A5C05034}" type="presParOf" srcId="{9BCA15BD-A3A9-4EC1-A810-2A045AB4D115}" destId="{10238910-FA6B-4D09-8200-D55798C7745B}" srcOrd="15" destOrd="0" presId="urn:microsoft.com/office/officeart/2005/8/layout/vList5"/>
-    <dgm:cxn modelId="{54C82817-2125-4F35-A6D3-FA8F10A3D1B7}" type="presParOf" srcId="{9BCA15BD-A3A9-4EC1-A810-2A045AB4D115}" destId="{6988CDF3-4C56-461E-A239-2A5BD1ACDE70}" srcOrd="16" destOrd="0" presId="urn:microsoft.com/office/officeart/2005/8/layout/vList5"/>
-    <dgm:cxn modelId="{6CD845C9-0AB4-4379-91D7-C3100D3F7EB8}" type="presParOf" srcId="{6988CDF3-4C56-461E-A239-2A5BD1ACDE70}" destId="{A3BA2915-06D7-4AC5-B5A2-010E9E326B75}" srcOrd="0" destOrd="0" presId="urn:microsoft.com/office/officeart/2005/8/layout/vList5"/>
-    <dgm:cxn modelId="{A02BC955-D960-4D85-BF0F-63C6BBB71501}" type="presParOf" srcId="{6988CDF3-4C56-461E-A239-2A5BD1ACDE70}" destId="{CD8481E6-C840-46B9-833E-C7E930442A83}" srcOrd="1" destOrd="0" presId="urn:microsoft.com/office/officeart/2005/8/layout/vList5"/>
-    <dgm:cxn modelId="{E8BF4662-375B-4D9D-A820-B764CA1F99FB}" type="presParOf" srcId="{9BCA15BD-A3A9-4EC1-A810-2A045AB4D115}" destId="{6C09176B-E194-47CA-994D-2972F2824B29}" srcOrd="17" destOrd="0" presId="urn:microsoft.com/office/officeart/2005/8/layout/vList5"/>
-    <dgm:cxn modelId="{21FA0953-3FAC-4654-9AFB-3C5A2AA4C5D7}" type="presParOf" srcId="{9BCA15BD-A3A9-4EC1-A810-2A045AB4D115}" destId="{3E100BD4-8B1D-431C-A5EB-91EDDF8355F6}" srcOrd="18" destOrd="0" presId="urn:microsoft.com/office/officeart/2005/8/layout/vList5"/>
-    <dgm:cxn modelId="{46BB0BF2-C06F-4FB9-9EB2-17240510DA7C}" type="presParOf" srcId="{3E100BD4-8B1D-431C-A5EB-91EDDF8355F6}" destId="{D4EC4AF1-6162-4C5F-933E-9A0D07291E02}" srcOrd="0" destOrd="0" presId="urn:microsoft.com/office/officeart/2005/8/layout/vList5"/>
-    <dgm:cxn modelId="{15FD1307-B34E-44E7-BCBB-ACBB1D71A39C}" type="presParOf" srcId="{3E100BD4-8B1D-431C-A5EB-91EDDF8355F6}" destId="{52BD1966-C6C2-4122-8D6F-E46F1D3D8D42}" srcOrd="1" destOrd="0" presId="urn:microsoft.com/office/officeart/2005/8/layout/vList5"/>
-    <dgm:cxn modelId="{9B0503B8-AB73-4760-AA8B-B75A5A153F9F}" type="presParOf" srcId="{9BCA15BD-A3A9-4EC1-A810-2A045AB4D115}" destId="{E7F37753-6FB1-49D5-943D-D043C2CDC4BA}" srcOrd="19" destOrd="0" presId="urn:microsoft.com/office/officeart/2005/8/layout/vList5"/>
-    <dgm:cxn modelId="{18E9160D-3DA0-4519-884F-39C0F83B3BCF}" type="presParOf" srcId="{9BCA15BD-A3A9-4EC1-A810-2A045AB4D115}" destId="{13C3A966-4E8A-49AD-A030-9105149CB32F}" srcOrd="20" destOrd="0" presId="urn:microsoft.com/office/officeart/2005/8/layout/vList5"/>
-    <dgm:cxn modelId="{2BBD3C43-8C0D-4115-A0AA-AA6552C56B35}" type="presParOf" srcId="{13C3A966-4E8A-49AD-A030-9105149CB32F}" destId="{10712771-EEA9-46FC-889A-0EE60B2185E9}" srcOrd="0" destOrd="0" presId="urn:microsoft.com/office/officeart/2005/8/layout/vList5"/>
-    <dgm:cxn modelId="{B65D3253-A3BD-4C54-A85A-E2957D431B03}" type="presParOf" srcId="{13C3A966-4E8A-49AD-A030-9105149CB32F}" destId="{0F78A45B-344A-4078-BAED-213EE7751A53}" srcOrd="1" destOrd="0" presId="urn:microsoft.com/office/officeart/2005/8/layout/vList5"/>
-    <dgm:cxn modelId="{3D40F4A1-0F20-4A1C-A496-36C597B9658F}" type="presParOf" srcId="{9BCA15BD-A3A9-4EC1-A810-2A045AB4D115}" destId="{4EC93C3A-4C47-4F67-987C-2ACC953B4F38}" srcOrd="21" destOrd="0" presId="urn:microsoft.com/office/officeart/2005/8/layout/vList5"/>
-    <dgm:cxn modelId="{5F6F8B46-0917-4202-88A0-374882195EDA}" type="presParOf" srcId="{9BCA15BD-A3A9-4EC1-A810-2A045AB4D115}" destId="{1123BACA-48D3-49A7-9A9C-79C2EED1E2A1}" srcOrd="22" destOrd="0" presId="urn:microsoft.com/office/officeart/2005/8/layout/vList5"/>
-    <dgm:cxn modelId="{BE929728-7C3C-4A1E-BC93-1841A27E2398}" type="presParOf" srcId="{1123BACA-48D3-49A7-9A9C-79C2EED1E2A1}" destId="{69374192-D574-4B0A-9F87-39C8505719A6}" srcOrd="0" destOrd="0" presId="urn:microsoft.com/office/officeart/2005/8/layout/vList5"/>
-    <dgm:cxn modelId="{1CAE5853-E783-4865-AD2A-1073C7ADB82E}" type="presParOf" srcId="{1123BACA-48D3-49A7-9A9C-79C2EED1E2A1}" destId="{67FB0105-B345-4ADD-90D1-FE8378707B5A}" srcOrd="1" destOrd="0" presId="urn:microsoft.com/office/officeart/2005/8/layout/vList5"/>
+    <dgm:cxn modelId="{553C4081-7058-43F6-AF06-66BF333C61E6}" type="presOf" srcId="{B533F345-529A-4328-AE4C-5E4A6612A3A9}" destId="{67FB0105-B345-4ADD-90D1-FE8378707B5A}" srcOrd="0" destOrd="0" presId="urn:microsoft.com/office/officeart/2005/8/layout/vList5"/>
+    <dgm:cxn modelId="{4E007818-FDD0-4D52-98BC-B4742FB63AE3}" type="presParOf" srcId="{9BCA15BD-A3A9-4EC1-A810-2A045AB4D115}" destId="{7DD9F086-832C-4A59-B46F-BA6C0DB5D718}" srcOrd="0" destOrd="0" presId="urn:microsoft.com/office/officeart/2005/8/layout/vList5"/>
+    <dgm:cxn modelId="{5AF2D918-2AC6-44A2-846A-03AC523D6DA9}" type="presParOf" srcId="{7DD9F086-832C-4A59-B46F-BA6C0DB5D718}" destId="{F7BDF93D-1F3D-4F14-8DC1-87D82AE3304F}" srcOrd="0" destOrd="0" presId="urn:microsoft.com/office/officeart/2005/8/layout/vList5"/>
+    <dgm:cxn modelId="{87E4F484-599A-4C20-BE1A-BF6C29D25282}" type="presParOf" srcId="{9BCA15BD-A3A9-4EC1-A810-2A045AB4D115}" destId="{120DBDCD-305F-4A6A-A5D1-DFAD64EA1FDC}" srcOrd="1" destOrd="0" presId="urn:microsoft.com/office/officeart/2005/8/layout/vList5"/>
+    <dgm:cxn modelId="{BDEF9191-C836-4693-9305-916416272C2E}" type="presParOf" srcId="{9BCA15BD-A3A9-4EC1-A810-2A045AB4D115}" destId="{617F10EC-3B06-4A24-A355-A8C521CE6710}" srcOrd="2" destOrd="0" presId="urn:microsoft.com/office/officeart/2005/8/layout/vList5"/>
+    <dgm:cxn modelId="{6ADCC08A-105D-4F0A-84AF-FB6295841158}" type="presParOf" srcId="{617F10EC-3B06-4A24-A355-A8C521CE6710}" destId="{AC8E4F3A-7B96-497D-AAC1-D6A3B8952B7D}" srcOrd="0" destOrd="0" presId="urn:microsoft.com/office/officeart/2005/8/layout/vList5"/>
+    <dgm:cxn modelId="{19238871-7D4E-482C-AB38-B839C233CEF7}" type="presParOf" srcId="{617F10EC-3B06-4A24-A355-A8C521CE6710}" destId="{B5C587F6-1958-465E-8646-F5C0F8A8DAFE}" srcOrd="1" destOrd="0" presId="urn:microsoft.com/office/officeart/2005/8/layout/vList5"/>
+    <dgm:cxn modelId="{5EC49306-F11E-44BA-ADF5-B7DD07F31073}" type="presParOf" srcId="{9BCA15BD-A3A9-4EC1-A810-2A045AB4D115}" destId="{1F021426-3632-4C6F-BA59-C4F4A5B7CFDA}" srcOrd="3" destOrd="0" presId="urn:microsoft.com/office/officeart/2005/8/layout/vList5"/>
+    <dgm:cxn modelId="{D8CA094C-AB3D-4E0E-9BAA-C475303B7C0C}" type="presParOf" srcId="{9BCA15BD-A3A9-4EC1-A810-2A045AB4D115}" destId="{2BA680F8-F8B7-4E55-B885-C58507B1D444}" srcOrd="4" destOrd="0" presId="urn:microsoft.com/office/officeart/2005/8/layout/vList5"/>
+    <dgm:cxn modelId="{8E06CE75-8B00-4FCB-BD97-02E8F2B3FC73}" type="presParOf" srcId="{2BA680F8-F8B7-4E55-B885-C58507B1D444}" destId="{D7538AC5-1F2A-45F2-BA1D-18DBB422D24A}" srcOrd="0" destOrd="0" presId="urn:microsoft.com/office/officeart/2005/8/layout/vList5"/>
+    <dgm:cxn modelId="{03AC09D9-ED30-4632-AB3C-92606A52E95C}" type="presParOf" srcId="{2BA680F8-F8B7-4E55-B885-C58507B1D444}" destId="{C5F01FB5-94DB-42BC-B1C4-3B19E82B90BE}" srcOrd="1" destOrd="0" presId="urn:microsoft.com/office/officeart/2005/8/layout/vList5"/>
+    <dgm:cxn modelId="{D4BADE22-CFA2-420B-BA23-B6E66DD5F308}" type="presParOf" srcId="{9BCA15BD-A3A9-4EC1-A810-2A045AB4D115}" destId="{71BEF435-9EB0-43C2-8EA2-2C29D6A6859A}" srcOrd="5" destOrd="0" presId="urn:microsoft.com/office/officeart/2005/8/layout/vList5"/>
+    <dgm:cxn modelId="{13A2AE00-5917-41B9-96CB-B9FCA30BCB76}" type="presParOf" srcId="{9BCA15BD-A3A9-4EC1-A810-2A045AB4D115}" destId="{74CF8BCF-BECB-4790-8D87-8E2DC23530DE}" srcOrd="6" destOrd="0" presId="urn:microsoft.com/office/officeart/2005/8/layout/vList5"/>
+    <dgm:cxn modelId="{8B4621F8-2CA0-46D5-9D0D-A9CF5E69B758}" type="presParOf" srcId="{74CF8BCF-BECB-4790-8D87-8E2DC23530DE}" destId="{3B66D1E0-4681-4CDB-AC91-E0DC70CC477F}" srcOrd="0" destOrd="0" presId="urn:microsoft.com/office/officeart/2005/8/layout/vList5"/>
+    <dgm:cxn modelId="{6E1920AD-A20C-4B4D-AE36-0EA332F4193F}" type="presParOf" srcId="{74CF8BCF-BECB-4790-8D87-8E2DC23530DE}" destId="{4650AAAC-6218-408B-9858-E1707D8ED7B0}" srcOrd="1" destOrd="0" presId="urn:microsoft.com/office/officeart/2005/8/layout/vList5"/>
+    <dgm:cxn modelId="{073F0910-50CC-42CA-8569-03B4ED412A30}" type="presParOf" srcId="{9BCA15BD-A3A9-4EC1-A810-2A045AB4D115}" destId="{1C2BCC57-C0DD-4EB9-92BF-BB58D10AF17A}" srcOrd="7" destOrd="0" presId="urn:microsoft.com/office/officeart/2005/8/layout/vList5"/>
+    <dgm:cxn modelId="{B5E30ECE-DE0E-4DA5-81F7-72D3A2DC3836}" type="presParOf" srcId="{9BCA15BD-A3A9-4EC1-A810-2A045AB4D115}" destId="{5203469B-553C-418E-A866-222C68A2596A}" srcOrd="8" destOrd="0" presId="urn:microsoft.com/office/officeart/2005/8/layout/vList5"/>
+    <dgm:cxn modelId="{BC0FB330-144E-49CE-954E-ECCF7E2AFB95}" type="presParOf" srcId="{5203469B-553C-418E-A866-222C68A2596A}" destId="{0437277A-E377-406C-8A37-6F13F2E0729D}" srcOrd="0" destOrd="0" presId="urn:microsoft.com/office/officeart/2005/8/layout/vList5"/>
+    <dgm:cxn modelId="{B27A40BF-7FB1-4809-8F76-3BBAD167AFCF}" type="presParOf" srcId="{5203469B-553C-418E-A866-222C68A2596A}" destId="{91CCA630-741D-49F6-A9BA-BACA8730BDA7}" srcOrd="1" destOrd="0" presId="urn:microsoft.com/office/officeart/2005/8/layout/vList5"/>
+    <dgm:cxn modelId="{877E3142-4FAE-4E42-9DE9-E454886AB4F0}" type="presParOf" srcId="{9BCA15BD-A3A9-4EC1-A810-2A045AB4D115}" destId="{403C4FFF-3865-4E5E-8C72-B4C7CB77D8E6}" srcOrd="9" destOrd="0" presId="urn:microsoft.com/office/officeart/2005/8/layout/vList5"/>
+    <dgm:cxn modelId="{2B8363FE-1E89-4CF4-94C1-B23B62221CBF}" type="presParOf" srcId="{9BCA15BD-A3A9-4EC1-A810-2A045AB4D115}" destId="{4C8A4C50-C44E-4414-98A7-9E9F5A89B632}" srcOrd="10" destOrd="0" presId="urn:microsoft.com/office/officeart/2005/8/layout/vList5"/>
+    <dgm:cxn modelId="{7D817AA5-E9DE-4D9F-B0C9-F1F72709D808}" type="presParOf" srcId="{4C8A4C50-C44E-4414-98A7-9E9F5A89B632}" destId="{6F96EA41-2FE1-4DBE-8A53-740DA5FDC58F}" srcOrd="0" destOrd="0" presId="urn:microsoft.com/office/officeart/2005/8/layout/vList5"/>
+    <dgm:cxn modelId="{187C8FBC-9A03-4D47-A219-EAC1706DD261}" type="presParOf" srcId="{4C8A4C50-C44E-4414-98A7-9E9F5A89B632}" destId="{D65F6AF6-2CBC-4F79-A1FF-B1514C888E2C}" srcOrd="1" destOrd="0" presId="urn:microsoft.com/office/officeart/2005/8/layout/vList5"/>
+    <dgm:cxn modelId="{87B3FAE0-C7F7-4B40-AB1C-48FFE538A3D7}" type="presParOf" srcId="{9BCA15BD-A3A9-4EC1-A810-2A045AB4D115}" destId="{1694F90A-CB60-4A89-9CBC-8F2B56E8C701}" srcOrd="11" destOrd="0" presId="urn:microsoft.com/office/officeart/2005/8/layout/vList5"/>
+    <dgm:cxn modelId="{29E17FA8-8908-4CD1-BD44-5B26C6BEF978}" type="presParOf" srcId="{9BCA15BD-A3A9-4EC1-A810-2A045AB4D115}" destId="{C785FD40-CC32-405E-8B1F-9BD7487152ED}" srcOrd="12" destOrd="0" presId="urn:microsoft.com/office/officeart/2005/8/layout/vList5"/>
+    <dgm:cxn modelId="{D636D0EB-3ED1-4147-B3A9-7BE06B2BE309}" type="presParOf" srcId="{C785FD40-CC32-405E-8B1F-9BD7487152ED}" destId="{D0F5AFF9-B058-436C-AAA3-D01A9EB13714}" srcOrd="0" destOrd="0" presId="urn:microsoft.com/office/officeart/2005/8/layout/vList5"/>
+    <dgm:cxn modelId="{27F1FF8D-4EA3-4F2D-9BF3-5D5E0F4EF065}" type="presParOf" srcId="{C785FD40-CC32-405E-8B1F-9BD7487152ED}" destId="{3ED8D808-EDD8-493B-AA8D-A2B957CBC3AC}" srcOrd="1" destOrd="0" presId="urn:microsoft.com/office/officeart/2005/8/layout/vList5"/>
+    <dgm:cxn modelId="{8075C02B-F254-43F3-B16B-5D636FC82633}" type="presParOf" srcId="{9BCA15BD-A3A9-4EC1-A810-2A045AB4D115}" destId="{D990CC16-1D42-44EF-A4A9-85B0FA3074C4}" srcOrd="13" destOrd="0" presId="urn:microsoft.com/office/officeart/2005/8/layout/vList5"/>
+    <dgm:cxn modelId="{9566359F-6B45-4CBF-8DEC-0DD28F8EC57F}" type="presParOf" srcId="{9BCA15BD-A3A9-4EC1-A810-2A045AB4D115}" destId="{A70A68E7-1478-411E-B676-A215B5776F5B}" srcOrd="14" destOrd="0" presId="urn:microsoft.com/office/officeart/2005/8/layout/vList5"/>
+    <dgm:cxn modelId="{8D211840-CF6E-45D0-B1DF-A8F939544DBD}" type="presParOf" srcId="{A70A68E7-1478-411E-B676-A215B5776F5B}" destId="{ED03144D-96BB-4333-943B-6905E596A1EF}" srcOrd="0" destOrd="0" presId="urn:microsoft.com/office/officeart/2005/8/layout/vList5"/>
+    <dgm:cxn modelId="{57394059-3254-4FAF-8CB6-A2106D416A3A}" type="presParOf" srcId="{A70A68E7-1478-411E-B676-A215B5776F5B}" destId="{B1F9CDF6-97A8-44A7-B1CF-AAB26646D181}" srcOrd="1" destOrd="0" presId="urn:microsoft.com/office/officeart/2005/8/layout/vList5"/>
+    <dgm:cxn modelId="{0D54A8AF-EEC6-43A8-803B-2D30339A81C4}" type="presParOf" srcId="{9BCA15BD-A3A9-4EC1-A810-2A045AB4D115}" destId="{10238910-FA6B-4D09-8200-D55798C7745B}" srcOrd="15" destOrd="0" presId="urn:microsoft.com/office/officeart/2005/8/layout/vList5"/>
+    <dgm:cxn modelId="{9C2F4EFE-CA69-4C1C-94BB-77756DE8AC07}" type="presParOf" srcId="{9BCA15BD-A3A9-4EC1-A810-2A045AB4D115}" destId="{6988CDF3-4C56-461E-A239-2A5BD1ACDE70}" srcOrd="16" destOrd="0" presId="urn:microsoft.com/office/officeart/2005/8/layout/vList5"/>
+    <dgm:cxn modelId="{036B3245-2E89-4B27-8BCC-FDBA9C3C79E7}" type="presParOf" srcId="{6988CDF3-4C56-461E-A239-2A5BD1ACDE70}" destId="{A3BA2915-06D7-4AC5-B5A2-010E9E326B75}" srcOrd="0" destOrd="0" presId="urn:microsoft.com/office/officeart/2005/8/layout/vList5"/>
+    <dgm:cxn modelId="{72667B95-DD10-4719-9E4C-6F70B7317279}" type="presParOf" srcId="{6988CDF3-4C56-461E-A239-2A5BD1ACDE70}" destId="{CD8481E6-C840-46B9-833E-C7E930442A83}" srcOrd="1" destOrd="0" presId="urn:microsoft.com/office/officeart/2005/8/layout/vList5"/>
+    <dgm:cxn modelId="{07C817AE-6DF7-4250-B18B-71423D47A33D}" type="presParOf" srcId="{9BCA15BD-A3A9-4EC1-A810-2A045AB4D115}" destId="{6C09176B-E194-47CA-994D-2972F2824B29}" srcOrd="17" destOrd="0" presId="urn:microsoft.com/office/officeart/2005/8/layout/vList5"/>
+    <dgm:cxn modelId="{C8C8C2E7-05A7-42AC-9352-B29EC38C97CE}" type="presParOf" srcId="{9BCA15BD-A3A9-4EC1-A810-2A045AB4D115}" destId="{3E100BD4-8B1D-431C-A5EB-91EDDF8355F6}" srcOrd="18" destOrd="0" presId="urn:microsoft.com/office/officeart/2005/8/layout/vList5"/>
+    <dgm:cxn modelId="{51F80B56-35A8-4697-B13F-CF9E6F5D78D8}" type="presParOf" srcId="{3E100BD4-8B1D-431C-A5EB-91EDDF8355F6}" destId="{D4EC4AF1-6162-4C5F-933E-9A0D07291E02}" srcOrd="0" destOrd="0" presId="urn:microsoft.com/office/officeart/2005/8/layout/vList5"/>
+    <dgm:cxn modelId="{7D52FF49-07EB-46E1-9206-1B6325BF2286}" type="presParOf" srcId="{3E100BD4-8B1D-431C-A5EB-91EDDF8355F6}" destId="{52BD1966-C6C2-4122-8D6F-E46F1D3D8D42}" srcOrd="1" destOrd="0" presId="urn:microsoft.com/office/officeart/2005/8/layout/vList5"/>
+    <dgm:cxn modelId="{B4FEFFDD-5BD4-433B-9E1A-0040506AA67B}" type="presParOf" srcId="{9BCA15BD-A3A9-4EC1-A810-2A045AB4D115}" destId="{E7F37753-6FB1-49D5-943D-D043C2CDC4BA}" srcOrd="19" destOrd="0" presId="urn:microsoft.com/office/officeart/2005/8/layout/vList5"/>
+    <dgm:cxn modelId="{6DD9C234-8AA3-462F-9957-73F2C442DE6F}" type="presParOf" srcId="{9BCA15BD-A3A9-4EC1-A810-2A045AB4D115}" destId="{13C3A966-4E8A-49AD-A030-9105149CB32F}" srcOrd="20" destOrd="0" presId="urn:microsoft.com/office/officeart/2005/8/layout/vList5"/>
+    <dgm:cxn modelId="{F6F737D2-D1D4-4CB5-90A9-2E4B8DB50623}" type="presParOf" srcId="{13C3A966-4E8A-49AD-A030-9105149CB32F}" destId="{10712771-EEA9-46FC-889A-0EE60B2185E9}" srcOrd="0" destOrd="0" presId="urn:microsoft.com/office/officeart/2005/8/layout/vList5"/>
+    <dgm:cxn modelId="{C46491F7-7E6F-41EC-817E-D166AEBB4A34}" type="presParOf" srcId="{13C3A966-4E8A-49AD-A030-9105149CB32F}" destId="{0F78A45B-344A-4078-BAED-213EE7751A53}" srcOrd="1" destOrd="0" presId="urn:microsoft.com/office/officeart/2005/8/layout/vList5"/>
+    <dgm:cxn modelId="{C658615F-CBB7-433E-B134-2AFC84A8286B}" type="presParOf" srcId="{9BCA15BD-A3A9-4EC1-A810-2A045AB4D115}" destId="{4EC93C3A-4C47-4F67-987C-2ACC953B4F38}" srcOrd="21" destOrd="0" presId="urn:microsoft.com/office/officeart/2005/8/layout/vList5"/>
+    <dgm:cxn modelId="{03BA03F3-FC9A-41DA-B37F-850EA53EDD96}" type="presParOf" srcId="{9BCA15BD-A3A9-4EC1-A810-2A045AB4D115}" destId="{1123BACA-48D3-49A7-9A9C-79C2EED1E2A1}" srcOrd="22" destOrd="0" presId="urn:microsoft.com/office/officeart/2005/8/layout/vList5"/>
+    <dgm:cxn modelId="{A9768788-D404-4105-A39E-727C6BD3C329}" type="presParOf" srcId="{1123BACA-48D3-49A7-9A9C-79C2EED1E2A1}" destId="{69374192-D574-4B0A-9F87-39C8505719A6}" srcOrd="0" destOrd="0" presId="urn:microsoft.com/office/officeart/2005/8/layout/vList5"/>
+    <dgm:cxn modelId="{1C0D64A6-9765-47B1-95D3-39F480813B71}" type="presParOf" srcId="{1123BACA-48D3-49A7-9A9C-79C2EED1E2A1}" destId="{67FB0105-B345-4ADD-90D1-FE8378707B5A}" srcOrd="1" destOrd="0" presId="urn:microsoft.com/office/officeart/2005/8/layout/vList5"/>
   </dgm:cxnLst>
   <dgm:bg/>
   <dgm:whole/>
@@ -11120,31 +11137,31 @@
     </dgm:pt>
   </dgm:ptLst>
   <dgm:cxnLst>
-    <dgm:cxn modelId="{22BC274F-B0F3-44EC-8DC2-230823153546}" type="presOf" srcId="{E61A9B51-0256-4E5C-B63D-2118BF56BE4E}" destId="{F766C4F9-0606-4D00-86CD-180F14FB6D15}" srcOrd="0" destOrd="0" presId="urn:microsoft.com/office/officeart/2005/8/layout/process1"/>
-    <dgm:cxn modelId="{1E8821ED-FFC5-49FE-9E04-330F5276A02F}" type="presOf" srcId="{3A68D2B9-78D5-4ED9-84E8-C52ED2598D90}" destId="{018132D1-1205-4F6D-A5F2-BE7B30CEC6B3}" srcOrd="0" destOrd="0" presId="urn:microsoft.com/office/officeart/2005/8/layout/process1"/>
-    <dgm:cxn modelId="{BA19E19D-9597-49F6-A951-62DDD90420CF}" type="presOf" srcId="{F29E8148-88FB-4D26-9DAF-7F2499F8A69A}" destId="{20A510D4-1F61-451F-84C4-DF2C50EEB132}" srcOrd="0" destOrd="0" presId="urn:microsoft.com/office/officeart/2005/8/layout/process1"/>
+    <dgm:cxn modelId="{D165054F-F998-45DE-BE98-6E84EC2B41D8}" type="presOf" srcId="{3F71C50C-776A-48F9-934A-6A7F745AA632}" destId="{58FC3A76-9BA5-41E8-89A0-86AC5CE800EC}" srcOrd="0" destOrd="0" presId="urn:microsoft.com/office/officeart/2005/8/layout/process1"/>
+    <dgm:cxn modelId="{6DFE562F-F99C-4C87-8DE2-DE685CB57796}" type="presOf" srcId="{82893AD0-F9A4-420A-B0A4-D9AE0DA5B7C8}" destId="{03E59D7E-C2FA-4501-A414-226963A353C8}" srcOrd="0" destOrd="0" presId="urn:microsoft.com/office/officeart/2005/8/layout/process1"/>
+    <dgm:cxn modelId="{08C8A5F6-B216-4A82-AFD2-B22EF578A6E1}" type="presOf" srcId="{E61A9B51-0256-4E5C-B63D-2118BF56BE4E}" destId="{3F5A7BEA-9F11-4FDD-B629-8E953595B6E2}" srcOrd="1" destOrd="0" presId="urn:microsoft.com/office/officeart/2005/8/layout/process1"/>
+    <dgm:cxn modelId="{FDF4A5D2-0674-460F-9FE3-D1F92503FCB8}" type="presOf" srcId="{F29E8148-88FB-4D26-9DAF-7F2499F8A69A}" destId="{20A510D4-1F61-451F-84C4-DF2C50EEB132}" srcOrd="0" destOrd="0" presId="urn:microsoft.com/office/officeart/2005/8/layout/process1"/>
+    <dgm:cxn modelId="{B879222A-3A2F-4887-8C6E-2C997CA43AAD}" srcId="{3F71C50C-776A-48F9-934A-6A7F745AA632}" destId="{69991430-8197-4662-A1A7-99C9FF8B7189}" srcOrd="2" destOrd="0" parTransId="{41F76294-2E75-4401-A947-7236F4ABAFAA}" sibTransId="{F29E8148-88FB-4D26-9DAF-7F2499F8A69A}"/>
     <dgm:cxn modelId="{F6924BC8-ED93-41C1-BAF7-A35E01986BED}" srcId="{3F71C50C-776A-48F9-934A-6A7F745AA632}" destId="{80A3F666-ADD0-4A8D-867E-ED9A96DA65F9}" srcOrd="3" destOrd="0" parTransId="{5C269350-640B-42D7-84E5-137226739911}" sibTransId="{2F3A52DD-F7A8-46E8-921F-EB79DE0758E3}"/>
-    <dgm:cxn modelId="{0BEC4281-0D97-44C8-BD35-0CFE62B881F3}" type="presOf" srcId="{82893AD0-F9A4-420A-B0A4-D9AE0DA5B7C8}" destId="{03E59D7E-C2FA-4501-A414-226963A353C8}" srcOrd="0" destOrd="0" presId="urn:microsoft.com/office/officeart/2005/8/layout/process1"/>
     <dgm:cxn modelId="{4FEC1F0B-F4C1-4FEB-B671-7C1CC8752C5F}" srcId="{3F71C50C-776A-48F9-934A-6A7F745AA632}" destId="{3A68D2B9-78D5-4ED9-84E8-C52ED2598D90}" srcOrd="1" destOrd="0" parTransId="{AD837B20-4CB1-4799-9D57-54F8BAC5B9FC}" sibTransId="{E61A9B51-0256-4E5C-B63D-2118BF56BE4E}"/>
-    <dgm:cxn modelId="{B879222A-3A2F-4887-8C6E-2C997CA43AAD}" srcId="{3F71C50C-776A-48F9-934A-6A7F745AA632}" destId="{69991430-8197-4662-A1A7-99C9FF8B7189}" srcOrd="2" destOrd="0" parTransId="{41F76294-2E75-4401-A947-7236F4ABAFAA}" sibTransId="{F29E8148-88FB-4D26-9DAF-7F2499F8A69A}"/>
-    <dgm:cxn modelId="{7AB79AC9-E126-426B-8E31-D80063C6A603}" type="presOf" srcId="{EBB944A1-DFE0-46E0-9296-72632E6D9AB6}" destId="{977B3C1A-E598-4306-9417-3624CAA5DB25}" srcOrd="0" destOrd="0" presId="urn:microsoft.com/office/officeart/2005/8/layout/process1"/>
-    <dgm:cxn modelId="{9469D615-189C-484C-A559-17AB61E3D46B}" type="presOf" srcId="{EBB944A1-DFE0-46E0-9296-72632E6D9AB6}" destId="{0253F6E7-C627-420F-868C-6308F1AC3001}" srcOrd="1" destOrd="0" presId="urn:microsoft.com/office/officeart/2005/8/layout/process1"/>
+    <dgm:cxn modelId="{039FF63A-83CF-4323-83DC-E2DCC07DF423}" type="presOf" srcId="{E61A9B51-0256-4E5C-B63D-2118BF56BE4E}" destId="{F766C4F9-0606-4D00-86CD-180F14FB6D15}" srcOrd="0" destOrd="0" presId="urn:microsoft.com/office/officeart/2005/8/layout/process1"/>
+    <dgm:cxn modelId="{FB7E11A6-4099-4D53-B450-98405543A7A2}" type="presOf" srcId="{80A3F666-ADD0-4A8D-867E-ED9A96DA65F9}" destId="{68492DC0-4E1B-4E2C-BEEA-FDC2150F7F73}" srcOrd="0" destOrd="0" presId="urn:microsoft.com/office/officeart/2005/8/layout/process1"/>
+    <dgm:cxn modelId="{8158C53C-ED77-4DB6-AE10-C3FAA2B26B1D}" type="presOf" srcId="{3A68D2B9-78D5-4ED9-84E8-C52ED2598D90}" destId="{018132D1-1205-4F6D-A5F2-BE7B30CEC6B3}" srcOrd="0" destOrd="0" presId="urn:microsoft.com/office/officeart/2005/8/layout/process1"/>
+    <dgm:cxn modelId="{3897E65D-D0F3-4AC1-AA90-D1E4C493F713}" type="presOf" srcId="{F29E8148-88FB-4D26-9DAF-7F2499F8A69A}" destId="{AE1C632E-99CD-44A7-8530-CC058570C596}" srcOrd="1" destOrd="0" presId="urn:microsoft.com/office/officeart/2005/8/layout/process1"/>
+    <dgm:cxn modelId="{D07D6DF3-494A-4E58-8EAF-A2F2B84F7387}" type="presOf" srcId="{EBB944A1-DFE0-46E0-9296-72632E6D9AB6}" destId="{0253F6E7-C627-420F-868C-6308F1AC3001}" srcOrd="1" destOrd="0" presId="urn:microsoft.com/office/officeart/2005/8/layout/process1"/>
     <dgm:cxn modelId="{F6CD3B17-E195-4D00-87F5-6ED9E740C04F}" srcId="{3F71C50C-776A-48F9-934A-6A7F745AA632}" destId="{82893AD0-F9A4-420A-B0A4-D9AE0DA5B7C8}" srcOrd="0" destOrd="0" parTransId="{31736CC9-C87D-4C6F-A62A-3449A3ECD739}" sibTransId="{EBB944A1-DFE0-46E0-9296-72632E6D9AB6}"/>
-    <dgm:cxn modelId="{95B11EF6-EE44-4835-874A-7C46AE68D589}" type="presOf" srcId="{69991430-8197-4662-A1A7-99C9FF8B7189}" destId="{C01C9A8B-7C5B-49E9-9BC1-E5277A1BCE02}" srcOrd="0" destOrd="0" presId="urn:microsoft.com/office/officeart/2005/8/layout/process1"/>
-    <dgm:cxn modelId="{ED9947C3-B737-4647-8E55-738657390CF1}" type="presOf" srcId="{80A3F666-ADD0-4A8D-867E-ED9A96DA65F9}" destId="{68492DC0-4E1B-4E2C-BEEA-FDC2150F7F73}" srcOrd="0" destOrd="0" presId="urn:microsoft.com/office/officeart/2005/8/layout/process1"/>
-    <dgm:cxn modelId="{2E7CE7A6-DA36-4431-86F6-B5FBCA72F80D}" type="presOf" srcId="{3F71C50C-776A-48F9-934A-6A7F745AA632}" destId="{58FC3A76-9BA5-41E8-89A0-86AC5CE800EC}" srcOrd="0" destOrd="0" presId="urn:microsoft.com/office/officeart/2005/8/layout/process1"/>
-    <dgm:cxn modelId="{C30E8E8A-F612-4E6C-96D6-0EBBC407B817}" type="presOf" srcId="{F29E8148-88FB-4D26-9DAF-7F2499F8A69A}" destId="{AE1C632E-99CD-44A7-8530-CC058570C596}" srcOrd="1" destOrd="0" presId="urn:microsoft.com/office/officeart/2005/8/layout/process1"/>
-    <dgm:cxn modelId="{880B6C2C-2FDC-4450-9D3F-E103AB12716D}" type="presOf" srcId="{E61A9B51-0256-4E5C-B63D-2118BF56BE4E}" destId="{3F5A7BEA-9F11-4FDD-B629-8E953595B6E2}" srcOrd="1" destOrd="0" presId="urn:microsoft.com/office/officeart/2005/8/layout/process1"/>
-    <dgm:cxn modelId="{E36180B2-2424-43E4-9846-E5CE2FFE961A}" type="presParOf" srcId="{58FC3A76-9BA5-41E8-89A0-86AC5CE800EC}" destId="{03E59D7E-C2FA-4501-A414-226963A353C8}" srcOrd="0" destOrd="0" presId="urn:microsoft.com/office/officeart/2005/8/layout/process1"/>
-    <dgm:cxn modelId="{7E6DB2EB-69FB-486C-982D-2D040ADDED57}" type="presParOf" srcId="{58FC3A76-9BA5-41E8-89A0-86AC5CE800EC}" destId="{977B3C1A-E598-4306-9417-3624CAA5DB25}" srcOrd="1" destOrd="0" presId="urn:microsoft.com/office/officeart/2005/8/layout/process1"/>
-    <dgm:cxn modelId="{4817F907-8B24-4D91-BFD7-1884D93FFC78}" type="presParOf" srcId="{977B3C1A-E598-4306-9417-3624CAA5DB25}" destId="{0253F6E7-C627-420F-868C-6308F1AC3001}" srcOrd="0" destOrd="0" presId="urn:microsoft.com/office/officeart/2005/8/layout/process1"/>
-    <dgm:cxn modelId="{A2112A08-8AA7-4EE6-81B7-FEA65D7038DF}" type="presParOf" srcId="{58FC3A76-9BA5-41E8-89A0-86AC5CE800EC}" destId="{018132D1-1205-4F6D-A5F2-BE7B30CEC6B3}" srcOrd="2" destOrd="0" presId="urn:microsoft.com/office/officeart/2005/8/layout/process1"/>
-    <dgm:cxn modelId="{58DEF5AA-9786-41C9-AE01-D4E0DCF14A64}" type="presParOf" srcId="{58FC3A76-9BA5-41E8-89A0-86AC5CE800EC}" destId="{F766C4F9-0606-4D00-86CD-180F14FB6D15}" srcOrd="3" destOrd="0" presId="urn:microsoft.com/office/officeart/2005/8/layout/process1"/>
-    <dgm:cxn modelId="{B85F462E-A5A1-400D-BE07-96EAB1346685}" type="presParOf" srcId="{F766C4F9-0606-4D00-86CD-180F14FB6D15}" destId="{3F5A7BEA-9F11-4FDD-B629-8E953595B6E2}" srcOrd="0" destOrd="0" presId="urn:microsoft.com/office/officeart/2005/8/layout/process1"/>
-    <dgm:cxn modelId="{940500FB-5AC7-4D76-91AA-DF4B064B9376}" type="presParOf" srcId="{58FC3A76-9BA5-41E8-89A0-86AC5CE800EC}" destId="{C01C9A8B-7C5B-49E9-9BC1-E5277A1BCE02}" srcOrd="4" destOrd="0" presId="urn:microsoft.com/office/officeart/2005/8/layout/process1"/>
-    <dgm:cxn modelId="{A911AAEC-9182-4717-B068-EC021438F46E}" type="presParOf" srcId="{58FC3A76-9BA5-41E8-89A0-86AC5CE800EC}" destId="{20A510D4-1F61-451F-84C4-DF2C50EEB132}" srcOrd="5" destOrd="0" presId="urn:microsoft.com/office/officeart/2005/8/layout/process1"/>
-    <dgm:cxn modelId="{429B4DA5-20A5-470B-BED4-87D9993241E0}" type="presParOf" srcId="{20A510D4-1F61-451F-84C4-DF2C50EEB132}" destId="{AE1C632E-99CD-44A7-8530-CC058570C596}" srcOrd="0" destOrd="0" presId="urn:microsoft.com/office/officeart/2005/8/layout/process1"/>
-    <dgm:cxn modelId="{73DCE996-079C-47A9-9841-DDC8BA6A0177}" type="presParOf" srcId="{58FC3A76-9BA5-41E8-89A0-86AC5CE800EC}" destId="{68492DC0-4E1B-4E2C-BEEA-FDC2150F7F73}" srcOrd="6" destOrd="0" presId="urn:microsoft.com/office/officeart/2005/8/layout/process1"/>
+    <dgm:cxn modelId="{FACC123C-0041-4237-8522-2A422DA8F36B}" type="presOf" srcId="{EBB944A1-DFE0-46E0-9296-72632E6D9AB6}" destId="{977B3C1A-E598-4306-9417-3624CAA5DB25}" srcOrd="0" destOrd="0" presId="urn:microsoft.com/office/officeart/2005/8/layout/process1"/>
+    <dgm:cxn modelId="{4A0E3390-04CF-4B66-8F77-7FFE146CAAD6}" type="presOf" srcId="{69991430-8197-4662-A1A7-99C9FF8B7189}" destId="{C01C9A8B-7C5B-49E9-9BC1-E5277A1BCE02}" srcOrd="0" destOrd="0" presId="urn:microsoft.com/office/officeart/2005/8/layout/process1"/>
+    <dgm:cxn modelId="{1D67D35D-BD0A-4E2E-9D88-700F6CA03399}" type="presParOf" srcId="{58FC3A76-9BA5-41E8-89A0-86AC5CE800EC}" destId="{03E59D7E-C2FA-4501-A414-226963A353C8}" srcOrd="0" destOrd="0" presId="urn:microsoft.com/office/officeart/2005/8/layout/process1"/>
+    <dgm:cxn modelId="{60E48218-78B7-4925-B98B-5EB03D3FE875}" type="presParOf" srcId="{58FC3A76-9BA5-41E8-89A0-86AC5CE800EC}" destId="{977B3C1A-E598-4306-9417-3624CAA5DB25}" srcOrd="1" destOrd="0" presId="urn:microsoft.com/office/officeart/2005/8/layout/process1"/>
+    <dgm:cxn modelId="{650D280B-49ED-49DE-90D2-AFA289BA7885}" type="presParOf" srcId="{977B3C1A-E598-4306-9417-3624CAA5DB25}" destId="{0253F6E7-C627-420F-868C-6308F1AC3001}" srcOrd="0" destOrd="0" presId="urn:microsoft.com/office/officeart/2005/8/layout/process1"/>
+    <dgm:cxn modelId="{53C67560-48DF-4A68-8A08-A7B78673916C}" type="presParOf" srcId="{58FC3A76-9BA5-41E8-89A0-86AC5CE800EC}" destId="{018132D1-1205-4F6D-A5F2-BE7B30CEC6B3}" srcOrd="2" destOrd="0" presId="urn:microsoft.com/office/officeart/2005/8/layout/process1"/>
+    <dgm:cxn modelId="{27CC73F4-68B1-48B9-A610-64A905E5E1EC}" type="presParOf" srcId="{58FC3A76-9BA5-41E8-89A0-86AC5CE800EC}" destId="{F766C4F9-0606-4D00-86CD-180F14FB6D15}" srcOrd="3" destOrd="0" presId="urn:microsoft.com/office/officeart/2005/8/layout/process1"/>
+    <dgm:cxn modelId="{30EAA79C-954A-45E7-BFF0-A4AC15162F3C}" type="presParOf" srcId="{F766C4F9-0606-4D00-86CD-180F14FB6D15}" destId="{3F5A7BEA-9F11-4FDD-B629-8E953595B6E2}" srcOrd="0" destOrd="0" presId="urn:microsoft.com/office/officeart/2005/8/layout/process1"/>
+    <dgm:cxn modelId="{80A249A7-E87A-4271-B90C-C989A6EBA261}" type="presParOf" srcId="{58FC3A76-9BA5-41E8-89A0-86AC5CE800EC}" destId="{C01C9A8B-7C5B-49E9-9BC1-E5277A1BCE02}" srcOrd="4" destOrd="0" presId="urn:microsoft.com/office/officeart/2005/8/layout/process1"/>
+    <dgm:cxn modelId="{9D4F374B-A325-44FC-A972-A7337368DE3D}" type="presParOf" srcId="{58FC3A76-9BA5-41E8-89A0-86AC5CE800EC}" destId="{20A510D4-1F61-451F-84C4-DF2C50EEB132}" srcOrd="5" destOrd="0" presId="urn:microsoft.com/office/officeart/2005/8/layout/process1"/>
+    <dgm:cxn modelId="{6494D24B-108A-449B-AD3D-B22A399E9037}" type="presParOf" srcId="{20A510D4-1F61-451F-84C4-DF2C50EEB132}" destId="{AE1C632E-99CD-44A7-8530-CC058570C596}" srcOrd="0" destOrd="0" presId="urn:microsoft.com/office/officeart/2005/8/layout/process1"/>
+    <dgm:cxn modelId="{1127340B-082A-41E0-8DF6-08A762482E2A}" type="presParOf" srcId="{58FC3A76-9BA5-41E8-89A0-86AC5CE800EC}" destId="{68492DC0-4E1B-4E2C-BEEA-FDC2150F7F73}" srcOrd="6" destOrd="0" presId="urn:microsoft.com/office/officeart/2005/8/layout/process1"/>
   </dgm:cxnLst>
   <dgm:bg/>
   <dgm:whole/>
@@ -11311,17 +11328,17 @@
     </dgm:pt>
   </dgm:ptLst>
   <dgm:cxnLst>
-    <dgm:cxn modelId="{B9566D01-FA27-4343-B663-DCF4815EE87D}" type="presOf" srcId="{7D8E8636-C391-4FED-8F17-32BC99A9CC74}" destId="{5C748CF8-ECC3-4691-AB8B-1326E3573F68}" srcOrd="0" destOrd="0" presId="urn:microsoft.com/office/officeart/2005/8/layout/process2"/>
+    <dgm:cxn modelId="{D7E1A0DF-7808-4E38-9C85-C5EAD6FE38B7}" type="presOf" srcId="{BE89904A-E95F-49B2-8CEC-328E9BEB01BA}" destId="{B98EB6F1-6433-4407-8A09-D3619B9A0A3A}" srcOrd="0" destOrd="0" presId="urn:microsoft.com/office/officeart/2005/8/layout/process2"/>
+    <dgm:cxn modelId="{688417EE-78C0-47B3-B06D-822F68B8F1F1}" type="presOf" srcId="{BE89904A-E95F-49B2-8CEC-328E9BEB01BA}" destId="{E2089F1C-C461-4F03-B595-8320A023AA44}" srcOrd="1" destOrd="0" presId="urn:microsoft.com/office/officeart/2005/8/layout/process2"/>
+    <dgm:cxn modelId="{7D4D1CDD-FAA6-438F-A21C-824F12F4C685}" type="presOf" srcId="{7D8E8636-C391-4FED-8F17-32BC99A9CC74}" destId="{5C748CF8-ECC3-4691-AB8B-1326E3573F68}" srcOrd="0" destOrd="0" presId="urn:microsoft.com/office/officeart/2005/8/layout/process2"/>
     <dgm:cxn modelId="{DF1D74E6-C323-4A0E-BE03-31F47EB93507}" srcId="{8663DEE3-9744-44F4-9A15-FF107CCA028A}" destId="{7D8E8636-C391-4FED-8F17-32BC99A9CC74}" srcOrd="1" destOrd="0" parTransId="{7B0F7443-C83E-42FD-A84D-461B2735A3DF}" sibTransId="{E4BF9A3C-3A1C-4A4E-BFAE-B422AAAAAA34}"/>
-    <dgm:cxn modelId="{28E4F37D-8829-4A96-A947-194002A14761}" type="presOf" srcId="{8663DEE3-9744-44F4-9A15-FF107CCA028A}" destId="{5482F8E3-DDD2-49B5-A439-21A00898B664}" srcOrd="0" destOrd="0" presId="urn:microsoft.com/office/officeart/2005/8/layout/process2"/>
-    <dgm:cxn modelId="{52DFA8FB-14D2-43F8-9CFE-633A6DAD4706}" type="presOf" srcId="{BE89904A-E95F-49B2-8CEC-328E9BEB01BA}" destId="{B98EB6F1-6433-4407-8A09-D3619B9A0A3A}" srcOrd="0" destOrd="0" presId="urn:microsoft.com/office/officeart/2005/8/layout/process2"/>
     <dgm:cxn modelId="{E7E5C17C-87BD-4A5F-B45E-83CFE201CF83}" srcId="{8663DEE3-9744-44F4-9A15-FF107CCA028A}" destId="{69650C4E-E456-4FD4-862B-F7B2F27E3FF4}" srcOrd="0" destOrd="0" parTransId="{8D8103B4-1567-4B05-9EB9-F215B16FA327}" sibTransId="{BE89904A-E95F-49B2-8CEC-328E9BEB01BA}"/>
-    <dgm:cxn modelId="{7A7AF242-93B0-4E39-B15C-B3775BA69AFF}" type="presOf" srcId="{BE89904A-E95F-49B2-8CEC-328E9BEB01BA}" destId="{E2089F1C-C461-4F03-B595-8320A023AA44}" srcOrd="1" destOrd="0" presId="urn:microsoft.com/office/officeart/2005/8/layout/process2"/>
-    <dgm:cxn modelId="{E16A72EA-3B6B-4A27-A319-FDC5409080E0}" type="presOf" srcId="{69650C4E-E456-4FD4-862B-F7B2F27E3FF4}" destId="{4C660FF2-66C6-410F-8EAA-266D4AF3D258}" srcOrd="0" destOrd="0" presId="urn:microsoft.com/office/officeart/2005/8/layout/process2"/>
-    <dgm:cxn modelId="{76D72815-8AA5-4AD4-9721-8801A5761F5D}" type="presParOf" srcId="{5482F8E3-DDD2-49B5-A439-21A00898B664}" destId="{4C660FF2-66C6-410F-8EAA-266D4AF3D258}" srcOrd="0" destOrd="0" presId="urn:microsoft.com/office/officeart/2005/8/layout/process2"/>
-    <dgm:cxn modelId="{699E3068-7F68-4A8A-B1FB-8A23B2D9C669}" type="presParOf" srcId="{5482F8E3-DDD2-49B5-A439-21A00898B664}" destId="{B98EB6F1-6433-4407-8A09-D3619B9A0A3A}" srcOrd="1" destOrd="0" presId="urn:microsoft.com/office/officeart/2005/8/layout/process2"/>
-    <dgm:cxn modelId="{AD479284-312F-4EED-ACDA-74F9D184825D}" type="presParOf" srcId="{B98EB6F1-6433-4407-8A09-D3619B9A0A3A}" destId="{E2089F1C-C461-4F03-B595-8320A023AA44}" srcOrd="0" destOrd="0" presId="urn:microsoft.com/office/officeart/2005/8/layout/process2"/>
-    <dgm:cxn modelId="{C9864B93-EB19-43F1-8FB6-00119CFBB7F5}" type="presParOf" srcId="{5482F8E3-DDD2-49B5-A439-21A00898B664}" destId="{5C748CF8-ECC3-4691-AB8B-1326E3573F68}" srcOrd="2" destOrd="0" presId="urn:microsoft.com/office/officeart/2005/8/layout/process2"/>
+    <dgm:cxn modelId="{3EFFED87-0719-4521-B2E4-336F9BA6B1B4}" type="presOf" srcId="{8663DEE3-9744-44F4-9A15-FF107CCA028A}" destId="{5482F8E3-DDD2-49B5-A439-21A00898B664}" srcOrd="0" destOrd="0" presId="urn:microsoft.com/office/officeart/2005/8/layout/process2"/>
+    <dgm:cxn modelId="{A0BE8189-2F78-421C-8979-254AFFA3960E}" type="presOf" srcId="{69650C4E-E456-4FD4-862B-F7B2F27E3FF4}" destId="{4C660FF2-66C6-410F-8EAA-266D4AF3D258}" srcOrd="0" destOrd="0" presId="urn:microsoft.com/office/officeart/2005/8/layout/process2"/>
+    <dgm:cxn modelId="{368679C6-5ACB-40B4-9A1C-D638CE864F4D}" type="presParOf" srcId="{5482F8E3-DDD2-49B5-A439-21A00898B664}" destId="{4C660FF2-66C6-410F-8EAA-266D4AF3D258}" srcOrd="0" destOrd="0" presId="urn:microsoft.com/office/officeart/2005/8/layout/process2"/>
+    <dgm:cxn modelId="{FC099EB0-69CA-4EC6-AB47-57FFE8F766F9}" type="presParOf" srcId="{5482F8E3-DDD2-49B5-A439-21A00898B664}" destId="{B98EB6F1-6433-4407-8A09-D3619B9A0A3A}" srcOrd="1" destOrd="0" presId="urn:microsoft.com/office/officeart/2005/8/layout/process2"/>
+    <dgm:cxn modelId="{38382E1B-CF6D-4DDA-84B5-0FC43DFF3BE3}" type="presParOf" srcId="{B98EB6F1-6433-4407-8A09-D3619B9A0A3A}" destId="{E2089F1C-C461-4F03-B595-8320A023AA44}" srcOrd="0" destOrd="0" presId="urn:microsoft.com/office/officeart/2005/8/layout/process2"/>
+    <dgm:cxn modelId="{6FE00D62-323A-4A51-853D-2267F2AF8579}" type="presParOf" srcId="{5482F8E3-DDD2-49B5-A439-21A00898B664}" destId="{5C748CF8-ECC3-4691-AB8B-1326E3573F68}" srcOrd="2" destOrd="0" presId="urn:microsoft.com/office/officeart/2005/8/layout/process2"/>
   </dgm:cxnLst>
   <dgm:bg/>
   <dgm:whole/>
@@ -11401,10 +11418,10 @@
     </dgm:pt>
   </dgm:ptLst>
   <dgm:cxnLst>
-    <dgm:cxn modelId="{F691ADBA-C2F7-4349-890C-F3C72D5074B9}" type="presOf" srcId="{8663DEE3-9744-44F4-9A15-FF107CCA028A}" destId="{5482F8E3-DDD2-49B5-A439-21A00898B664}" srcOrd="0" destOrd="0" presId="urn:microsoft.com/office/officeart/2005/8/layout/process2"/>
+    <dgm:cxn modelId="{78A464CB-C600-4EA0-B2C3-953A80C02772}" type="presOf" srcId="{7D8E8636-C391-4FED-8F17-32BC99A9CC74}" destId="{5C748CF8-ECC3-4691-AB8B-1326E3573F68}" srcOrd="0" destOrd="0" presId="urn:microsoft.com/office/officeart/2005/8/layout/process2"/>
     <dgm:cxn modelId="{DF1D74E6-C323-4A0E-BE03-31F47EB93507}" srcId="{8663DEE3-9744-44F4-9A15-FF107CCA028A}" destId="{7D8E8636-C391-4FED-8F17-32BC99A9CC74}" srcOrd="0" destOrd="0" parTransId="{7B0F7443-C83E-42FD-A84D-461B2735A3DF}" sibTransId="{E4BF9A3C-3A1C-4A4E-BFAE-B422AAAAAA34}"/>
-    <dgm:cxn modelId="{5FC9A654-B9FF-4F95-8D31-27240DB21C2A}" type="presOf" srcId="{7D8E8636-C391-4FED-8F17-32BC99A9CC74}" destId="{5C748CF8-ECC3-4691-AB8B-1326E3573F68}" srcOrd="0" destOrd="0" presId="urn:microsoft.com/office/officeart/2005/8/layout/process2"/>
-    <dgm:cxn modelId="{A06C0DB0-428E-4797-99E0-C07A98B4B712}" type="presParOf" srcId="{5482F8E3-DDD2-49B5-A439-21A00898B664}" destId="{5C748CF8-ECC3-4691-AB8B-1326E3573F68}" srcOrd="0" destOrd="0" presId="urn:microsoft.com/office/officeart/2005/8/layout/process2"/>
+    <dgm:cxn modelId="{C9FA1B3E-337E-47AD-87D9-1AF98A89C1E3}" type="presOf" srcId="{8663DEE3-9744-44F4-9A15-FF107CCA028A}" destId="{5482F8E3-DDD2-49B5-A439-21A00898B664}" srcOrd="0" destOrd="0" presId="urn:microsoft.com/office/officeart/2005/8/layout/process2"/>
+    <dgm:cxn modelId="{D754D850-3CB1-499B-85A3-08E9EEB25C1B}" type="presParOf" srcId="{5482F8E3-DDD2-49B5-A439-21A00898B664}" destId="{5C748CF8-ECC3-4691-AB8B-1326E3573F68}" srcOrd="0" destOrd="0" presId="urn:microsoft.com/office/officeart/2005/8/layout/process2"/>
   </dgm:cxnLst>
   <dgm:bg/>
   <dgm:whole/>
@@ -11573,17 +11590,17 @@
     </dgm:pt>
   </dgm:ptLst>
   <dgm:cxnLst>
+    <dgm:cxn modelId="{96B9709F-A523-4610-A5E1-47654902E5C7}" type="presOf" srcId="{E4BF9A3C-3A1C-4A4E-BFAE-B422AAAAAA34}" destId="{6B1BA647-5E14-4E75-92F6-20007F3AFA38}" srcOrd="0" destOrd="0" presId="urn:microsoft.com/office/officeart/2005/8/layout/process2"/>
     <dgm:cxn modelId="{DF1D74E6-C323-4A0E-BE03-31F47EB93507}" srcId="{8663DEE3-9744-44F4-9A15-FF107CCA028A}" destId="{7D8E8636-C391-4FED-8F17-32BC99A9CC74}" srcOrd="0" destOrd="0" parTransId="{7B0F7443-C83E-42FD-A84D-461B2735A3DF}" sibTransId="{E4BF9A3C-3A1C-4A4E-BFAE-B422AAAAAA34}"/>
-    <dgm:cxn modelId="{4D7B792D-B421-4103-AB12-661961B084CB}" type="presOf" srcId="{54DB42BA-FD00-436C-A97F-50C8C2F5ED1F}" destId="{0294EA88-3881-417F-B59A-062A98A976E8}" srcOrd="0" destOrd="0" presId="urn:microsoft.com/office/officeart/2005/8/layout/process2"/>
-    <dgm:cxn modelId="{FE4E7DC2-B494-4572-97FE-FE9326D604D7}" type="presOf" srcId="{7D8E8636-C391-4FED-8F17-32BC99A9CC74}" destId="{5C748CF8-ECC3-4691-AB8B-1326E3573F68}" srcOrd="0" destOrd="0" presId="urn:microsoft.com/office/officeart/2005/8/layout/process2"/>
+    <dgm:cxn modelId="{DAB0F049-50B2-46CC-A30E-F20089E0D4E5}" type="presOf" srcId="{54DB42BA-FD00-436C-A97F-50C8C2F5ED1F}" destId="{0294EA88-3881-417F-B59A-062A98A976E8}" srcOrd="0" destOrd="0" presId="urn:microsoft.com/office/officeart/2005/8/layout/process2"/>
+    <dgm:cxn modelId="{91D6392E-B2C7-41FA-9AD2-D74EDAB493C0}" type="presOf" srcId="{E4BF9A3C-3A1C-4A4E-BFAE-B422AAAAAA34}" destId="{2E629C8A-4465-482C-9B5B-E36599E1710F}" srcOrd="1" destOrd="0" presId="urn:microsoft.com/office/officeart/2005/8/layout/process2"/>
     <dgm:cxn modelId="{D4677E9E-3CFB-4033-B975-954749B615F1}" srcId="{8663DEE3-9744-44F4-9A15-FF107CCA028A}" destId="{54DB42BA-FD00-436C-A97F-50C8C2F5ED1F}" srcOrd="1" destOrd="0" parTransId="{979A7570-B38E-445F-92AB-D10114B5A0C7}" sibTransId="{1B4A5A64-119C-49CC-AC0C-7C2BB7722461}"/>
-    <dgm:cxn modelId="{723DF319-26EE-4B44-AD71-05B0F1DB0982}" type="presOf" srcId="{E4BF9A3C-3A1C-4A4E-BFAE-B422AAAAAA34}" destId="{2E629C8A-4465-482C-9B5B-E36599E1710F}" srcOrd="1" destOrd="0" presId="urn:microsoft.com/office/officeart/2005/8/layout/process2"/>
-    <dgm:cxn modelId="{FDACD64E-21FB-489A-BDD5-278AEAFFEA1D}" type="presOf" srcId="{E4BF9A3C-3A1C-4A4E-BFAE-B422AAAAAA34}" destId="{6B1BA647-5E14-4E75-92F6-20007F3AFA38}" srcOrd="0" destOrd="0" presId="urn:microsoft.com/office/officeart/2005/8/layout/process2"/>
-    <dgm:cxn modelId="{936BBE25-1E3C-467D-8752-FBD675C9CCD6}" type="presOf" srcId="{8663DEE3-9744-44F4-9A15-FF107CCA028A}" destId="{5482F8E3-DDD2-49B5-A439-21A00898B664}" srcOrd="0" destOrd="0" presId="urn:microsoft.com/office/officeart/2005/8/layout/process2"/>
-    <dgm:cxn modelId="{78F5D4EE-8753-4D99-B048-E9CAF5162176}" type="presParOf" srcId="{5482F8E3-DDD2-49B5-A439-21A00898B664}" destId="{5C748CF8-ECC3-4691-AB8B-1326E3573F68}" srcOrd="0" destOrd="0" presId="urn:microsoft.com/office/officeart/2005/8/layout/process2"/>
-    <dgm:cxn modelId="{95CBE0C2-3319-4233-AB69-E05F883DF558}" type="presParOf" srcId="{5482F8E3-DDD2-49B5-A439-21A00898B664}" destId="{6B1BA647-5E14-4E75-92F6-20007F3AFA38}" srcOrd="1" destOrd="0" presId="urn:microsoft.com/office/officeart/2005/8/layout/process2"/>
-    <dgm:cxn modelId="{02160FFE-8FA4-44C0-A001-B14B15C5A761}" type="presParOf" srcId="{6B1BA647-5E14-4E75-92F6-20007F3AFA38}" destId="{2E629C8A-4465-482C-9B5B-E36599E1710F}" srcOrd="0" destOrd="0" presId="urn:microsoft.com/office/officeart/2005/8/layout/process2"/>
-    <dgm:cxn modelId="{1EE4537C-906D-41A3-B6A3-FB77024B46FC}" type="presParOf" srcId="{5482F8E3-DDD2-49B5-A439-21A00898B664}" destId="{0294EA88-3881-417F-B59A-062A98A976E8}" srcOrd="2" destOrd="0" presId="urn:microsoft.com/office/officeart/2005/8/layout/process2"/>
+    <dgm:cxn modelId="{695472C5-6086-44D3-8D98-ED8D053B60F5}" type="presOf" srcId="{7D8E8636-C391-4FED-8F17-32BC99A9CC74}" destId="{5C748CF8-ECC3-4691-AB8B-1326E3573F68}" srcOrd="0" destOrd="0" presId="urn:microsoft.com/office/officeart/2005/8/layout/process2"/>
+    <dgm:cxn modelId="{A85C2554-EEAA-4355-97B1-D3D64BAF2931}" type="presOf" srcId="{8663DEE3-9744-44F4-9A15-FF107CCA028A}" destId="{5482F8E3-DDD2-49B5-A439-21A00898B664}" srcOrd="0" destOrd="0" presId="urn:microsoft.com/office/officeart/2005/8/layout/process2"/>
+    <dgm:cxn modelId="{5C1B10E0-C046-4E30-8446-8A2FB4287699}" type="presParOf" srcId="{5482F8E3-DDD2-49B5-A439-21A00898B664}" destId="{5C748CF8-ECC3-4691-AB8B-1326E3573F68}" srcOrd="0" destOrd="0" presId="urn:microsoft.com/office/officeart/2005/8/layout/process2"/>
+    <dgm:cxn modelId="{5B3B3CF5-426C-470C-AC02-E567D8DE661A}" type="presParOf" srcId="{5482F8E3-DDD2-49B5-A439-21A00898B664}" destId="{6B1BA647-5E14-4E75-92F6-20007F3AFA38}" srcOrd="1" destOrd="0" presId="urn:microsoft.com/office/officeart/2005/8/layout/process2"/>
+    <dgm:cxn modelId="{3D7FABE3-E917-4110-82BA-6BDDFC7FB5ED}" type="presParOf" srcId="{6B1BA647-5E14-4E75-92F6-20007F3AFA38}" destId="{2E629C8A-4465-482C-9B5B-E36599E1710F}" srcOrd="0" destOrd="0" presId="urn:microsoft.com/office/officeart/2005/8/layout/process2"/>
+    <dgm:cxn modelId="{9FA9DA2F-9127-49BB-A41F-CC725EC3FAAA}" type="presParOf" srcId="{5482F8E3-DDD2-49B5-A439-21A00898B664}" destId="{0294EA88-3881-417F-B59A-062A98A976E8}" srcOrd="2" destOrd="0" presId="urn:microsoft.com/office/officeart/2005/8/layout/process2"/>
   </dgm:cxnLst>
   <dgm:bg/>
   <dgm:whole/>
@@ -12018,26 +12035,26 @@
     <dgm:cxn modelId="{4C39AA7B-B871-4CF2-9D24-48BE0652AF4A}" srcId="{F6C791DB-77C8-462B-BB1F-BA5A54000B40}" destId="{A43568FF-11FF-4D70-9E9A-31D5DD4BD734}" srcOrd="0" destOrd="0" parTransId="{B0E2E5E9-4644-4831-AAB7-CD86273F6784}" sibTransId="{0134F262-F928-48A5-843C-06A1AFA4429A}"/>
     <dgm:cxn modelId="{5313609B-4406-4BD2-9E87-ED1A49FB9CF9}" srcId="{F6C791DB-77C8-462B-BB1F-BA5A54000B40}" destId="{D67B9CB3-35A2-4CCC-BF3B-D41A7F428909}" srcOrd="1" destOrd="0" parTransId="{FEB1200B-A5E0-4087-9148-326425D7A69D}" sibTransId="{54B76106-EEBB-4AD4-890B-2843BA322548}"/>
     <dgm:cxn modelId="{86C14310-F50F-4B9F-93D1-327DDE519CBD}" srcId="{F8572A81-2215-4449-8C14-21A75080C425}" destId="{54A3E05D-4568-4F49-99D4-2BF111EFC613}" srcOrd="1" destOrd="0" parTransId="{71E99C08-B580-4D59-B3E8-82EFA9E79265}" sibTransId="{28B7270C-C70B-4975-87EB-8E148463AD91}"/>
-    <dgm:cxn modelId="{957ADAA5-430F-41AF-985A-A76D1FE76BA7}" type="presOf" srcId="{A9A47F95-10BA-4069-8659-381B34FC0712}" destId="{FE06885F-00EB-4177-AB36-8935369F84D9}" srcOrd="0" destOrd="0" presId="urn:microsoft.com/office/officeart/2005/8/layout/vList5"/>
-    <dgm:cxn modelId="{D90B6D30-C856-440D-969D-ED05228DB5CA}" type="presOf" srcId="{B45C920D-EE8D-454C-99D2-DE4173489599}" destId="{4ACAFC3A-88D9-4150-A997-A5A06EE7BE34}" srcOrd="0" destOrd="0" presId="urn:microsoft.com/office/officeart/2005/8/layout/vList5"/>
-    <dgm:cxn modelId="{3669E099-1DDD-471D-8CE1-8E2E84A79603}" type="presOf" srcId="{F6C791DB-77C8-462B-BB1F-BA5A54000B40}" destId="{E02348CB-6FB3-4006-88BA-59401D68859D}" srcOrd="0" destOrd="0" presId="urn:microsoft.com/office/officeart/2005/8/layout/vList5"/>
+    <dgm:cxn modelId="{CF946212-1B4E-41D2-89AC-043EA50A6D19}" type="presOf" srcId="{B45C920D-EE8D-454C-99D2-DE4173489599}" destId="{4ACAFC3A-88D9-4150-A997-A5A06EE7BE34}" srcOrd="0" destOrd="0" presId="urn:microsoft.com/office/officeart/2005/8/layout/vList5"/>
+    <dgm:cxn modelId="{909FD9B6-9080-4473-9393-450C285FF91B}" type="presOf" srcId="{D67B9CB3-35A2-4CCC-BF3B-D41A7F428909}" destId="{6CD409A2-6A73-424C-88EF-3D983EC661FB}" srcOrd="0" destOrd="1" presId="urn:microsoft.com/office/officeart/2005/8/layout/vList5"/>
+    <dgm:cxn modelId="{D8A709D8-2075-40EC-96DF-170EFBEDD38E}" type="presOf" srcId="{3226DE0B-98EF-4D5A-8130-93C020E6B065}" destId="{4ACAFC3A-88D9-4150-A997-A5A06EE7BE34}" srcOrd="0" destOrd="2" presId="urn:microsoft.com/office/officeart/2005/8/layout/vList5"/>
+    <dgm:cxn modelId="{E657F2E6-0DCC-4B02-B225-5CA63F37F83C}" type="presOf" srcId="{F8572A81-2215-4449-8C14-21A75080C425}" destId="{96B3AC0D-F988-48E5-827C-7716474EA374}" srcOrd="0" destOrd="0" presId="urn:microsoft.com/office/officeart/2005/8/layout/vList5"/>
     <dgm:cxn modelId="{FCB681B3-FFAB-47E5-A314-6F57047D4149}" srcId="{F8572A81-2215-4449-8C14-21A75080C425}" destId="{3226DE0B-98EF-4D5A-8130-93C020E6B065}" srcOrd="2" destOrd="0" parTransId="{5B445040-A613-40FE-8D56-BEA95CE07FCB}" sibTransId="{6B658E25-3861-4C19-8842-5B05B3736DF2}"/>
-    <dgm:cxn modelId="{6EBAF540-BFA6-4473-B4F5-D670D319B28F}" type="presOf" srcId="{A43568FF-11FF-4D70-9E9A-31D5DD4BD734}" destId="{6CD409A2-6A73-424C-88EF-3D983EC661FB}" srcOrd="0" destOrd="0" presId="urn:microsoft.com/office/officeart/2005/8/layout/vList5"/>
-    <dgm:cxn modelId="{722942BC-8D05-46EE-BD55-38354925A6E6}" type="presOf" srcId="{54A3E05D-4568-4F49-99D4-2BF111EFC613}" destId="{4ACAFC3A-88D9-4150-A997-A5A06EE7BE34}" srcOrd="0" destOrd="1" presId="urn:microsoft.com/office/officeart/2005/8/layout/vList5"/>
     <dgm:cxn modelId="{0BB98FE0-CFE3-41DC-BB02-B20CF81C39D9}" srcId="{A9A47F95-10BA-4069-8659-381B34FC0712}" destId="{F6C791DB-77C8-462B-BB1F-BA5A54000B40}" srcOrd="1" destOrd="0" parTransId="{5B7BFEEB-2772-412B-A1E8-34ACB56E2617}" sibTransId="{336F13EE-0AD5-44F3-968D-512E34C9501D}"/>
-    <dgm:cxn modelId="{5B7F8DF9-C1D9-4F92-BA8E-A7C5338F9857}" type="presOf" srcId="{3226DE0B-98EF-4D5A-8130-93C020E6B065}" destId="{4ACAFC3A-88D9-4150-A997-A5A06EE7BE34}" srcOrd="0" destOrd="2" presId="urn:microsoft.com/office/officeart/2005/8/layout/vList5"/>
-    <dgm:cxn modelId="{07F103FA-ACB8-40EA-8599-B9060B3A1595}" type="presOf" srcId="{2B633D41-810D-420D-ACCC-32E798817097}" destId="{6CD409A2-6A73-424C-88EF-3D983EC661FB}" srcOrd="0" destOrd="2" presId="urn:microsoft.com/office/officeart/2005/8/layout/vList5"/>
-    <dgm:cxn modelId="{4D73E8EA-14C0-494E-949E-108532CC8AF5}" type="presOf" srcId="{D67B9CB3-35A2-4CCC-BF3B-D41A7F428909}" destId="{6CD409A2-6A73-424C-88EF-3D983EC661FB}" srcOrd="0" destOrd="1" presId="urn:microsoft.com/office/officeart/2005/8/layout/vList5"/>
+    <dgm:cxn modelId="{4575F9C2-F70F-488F-A4FF-490D9A8CB061}" type="presOf" srcId="{A9A47F95-10BA-4069-8659-381B34FC0712}" destId="{FE06885F-00EB-4177-AB36-8935369F84D9}" srcOrd="0" destOrd="0" presId="urn:microsoft.com/office/officeart/2005/8/layout/vList5"/>
+    <dgm:cxn modelId="{29D1B2F4-53EB-43A6-B6DA-06BBCAAA1F66}" type="presOf" srcId="{F6C791DB-77C8-462B-BB1F-BA5A54000B40}" destId="{E02348CB-6FB3-4006-88BA-59401D68859D}" srcOrd="0" destOrd="0" presId="urn:microsoft.com/office/officeart/2005/8/layout/vList5"/>
+    <dgm:cxn modelId="{8249E56D-39C0-4850-94EC-89D62A6A91B7}" type="presOf" srcId="{54A3E05D-4568-4F49-99D4-2BF111EFC613}" destId="{4ACAFC3A-88D9-4150-A997-A5A06EE7BE34}" srcOrd="0" destOrd="1" presId="urn:microsoft.com/office/officeart/2005/8/layout/vList5"/>
     <dgm:cxn modelId="{8DC6864E-5C2C-4FA3-A867-7593B46E5B82}" srcId="{F8572A81-2215-4449-8C14-21A75080C425}" destId="{B45C920D-EE8D-454C-99D2-DE4173489599}" srcOrd="0" destOrd="0" parTransId="{C8BC80FD-1CA7-4D0A-B9BB-F9C3D81D22AF}" sibTransId="{98FC31A6-9D90-481A-8326-392CDBBD8614}"/>
-    <dgm:cxn modelId="{0C512E03-8BAC-4425-B16F-128D618A7E92}" type="presOf" srcId="{F8572A81-2215-4449-8C14-21A75080C425}" destId="{96B3AC0D-F988-48E5-827C-7716474EA374}" srcOrd="0" destOrd="0" presId="urn:microsoft.com/office/officeart/2005/8/layout/vList5"/>
+    <dgm:cxn modelId="{5B97B5EF-8D83-4F96-BF38-B7ACD0CFEF19}" type="presOf" srcId="{2B633D41-810D-420D-ACCC-32E798817097}" destId="{6CD409A2-6A73-424C-88EF-3D983EC661FB}" srcOrd="0" destOrd="2" presId="urn:microsoft.com/office/officeart/2005/8/layout/vList5"/>
     <dgm:cxn modelId="{2B5610F7-51C0-4003-9A91-CF874267838D}" srcId="{F6C791DB-77C8-462B-BB1F-BA5A54000B40}" destId="{2B633D41-810D-420D-ACCC-32E798817097}" srcOrd="2" destOrd="0" parTransId="{E27D9EA1-EDCB-40B6-881A-FFFD9168882A}" sibTransId="{ACBCE6B1-271E-4E41-8EB5-C049FEDBB63D}"/>
-    <dgm:cxn modelId="{3B794BD8-9D4B-4B21-98E5-CAE51EDA163B}" type="presParOf" srcId="{FE06885F-00EB-4177-AB36-8935369F84D9}" destId="{C817F8C2-A788-4FD4-A1ED-8801045B2CAD}" srcOrd="0" destOrd="0" presId="urn:microsoft.com/office/officeart/2005/8/layout/vList5"/>
-    <dgm:cxn modelId="{9E82A613-A801-4E95-8E4D-559C516842C2}" type="presParOf" srcId="{C817F8C2-A788-4FD4-A1ED-8801045B2CAD}" destId="{96B3AC0D-F988-48E5-827C-7716474EA374}" srcOrd="0" destOrd="0" presId="urn:microsoft.com/office/officeart/2005/8/layout/vList5"/>
-    <dgm:cxn modelId="{6DAAA530-B1DC-4028-9EA4-4746F15CB2FA}" type="presParOf" srcId="{C817F8C2-A788-4FD4-A1ED-8801045B2CAD}" destId="{4ACAFC3A-88D9-4150-A997-A5A06EE7BE34}" srcOrd="1" destOrd="0" presId="urn:microsoft.com/office/officeart/2005/8/layout/vList5"/>
-    <dgm:cxn modelId="{EEEBE097-CF17-461D-8845-66C8544B11C1}" type="presParOf" srcId="{FE06885F-00EB-4177-AB36-8935369F84D9}" destId="{719ADB65-DDCD-43D3-BB61-3ACF9FF5449F}" srcOrd="1" destOrd="0" presId="urn:microsoft.com/office/officeart/2005/8/layout/vList5"/>
-    <dgm:cxn modelId="{26F329D6-F300-41BB-9349-4878267B3E8D}" type="presParOf" srcId="{FE06885F-00EB-4177-AB36-8935369F84D9}" destId="{79EA1356-1B5C-466B-8F49-FA33A6982A23}" srcOrd="2" destOrd="0" presId="urn:microsoft.com/office/officeart/2005/8/layout/vList5"/>
-    <dgm:cxn modelId="{7DA3036B-4CE1-481D-B409-40062D7A63A1}" type="presParOf" srcId="{79EA1356-1B5C-466B-8F49-FA33A6982A23}" destId="{E02348CB-6FB3-4006-88BA-59401D68859D}" srcOrd="0" destOrd="0" presId="urn:microsoft.com/office/officeart/2005/8/layout/vList5"/>
-    <dgm:cxn modelId="{DDE83B08-53A8-43D6-9D78-FED03CA050CC}" type="presParOf" srcId="{79EA1356-1B5C-466B-8F49-FA33A6982A23}" destId="{6CD409A2-6A73-424C-88EF-3D983EC661FB}" srcOrd="1" destOrd="0" presId="urn:microsoft.com/office/officeart/2005/8/layout/vList5"/>
+    <dgm:cxn modelId="{9E2FEF2C-36BF-4A15-BA36-5C9C7AA86BE9}" type="presOf" srcId="{A43568FF-11FF-4D70-9E9A-31D5DD4BD734}" destId="{6CD409A2-6A73-424C-88EF-3D983EC661FB}" srcOrd="0" destOrd="0" presId="urn:microsoft.com/office/officeart/2005/8/layout/vList5"/>
+    <dgm:cxn modelId="{0F4A296D-C3BC-4867-8C4F-8F8CB4BB29B1}" type="presParOf" srcId="{FE06885F-00EB-4177-AB36-8935369F84D9}" destId="{C817F8C2-A788-4FD4-A1ED-8801045B2CAD}" srcOrd="0" destOrd="0" presId="urn:microsoft.com/office/officeart/2005/8/layout/vList5"/>
+    <dgm:cxn modelId="{FD9E5976-DB0A-4609-A3EE-DC541DD5929D}" type="presParOf" srcId="{C817F8C2-A788-4FD4-A1ED-8801045B2CAD}" destId="{96B3AC0D-F988-48E5-827C-7716474EA374}" srcOrd="0" destOrd="0" presId="urn:microsoft.com/office/officeart/2005/8/layout/vList5"/>
+    <dgm:cxn modelId="{AA5EE8DD-966E-45E3-9CD1-CBD5FC314F36}" type="presParOf" srcId="{C817F8C2-A788-4FD4-A1ED-8801045B2CAD}" destId="{4ACAFC3A-88D9-4150-A997-A5A06EE7BE34}" srcOrd="1" destOrd="0" presId="urn:microsoft.com/office/officeart/2005/8/layout/vList5"/>
+    <dgm:cxn modelId="{003B6330-E9F4-420D-A3E5-64AE28E3A6AB}" type="presParOf" srcId="{FE06885F-00EB-4177-AB36-8935369F84D9}" destId="{719ADB65-DDCD-43D3-BB61-3ACF9FF5449F}" srcOrd="1" destOrd="0" presId="urn:microsoft.com/office/officeart/2005/8/layout/vList5"/>
+    <dgm:cxn modelId="{24A8EAC6-2522-4131-9EF4-88A27959F4F2}" type="presParOf" srcId="{FE06885F-00EB-4177-AB36-8935369F84D9}" destId="{79EA1356-1B5C-466B-8F49-FA33A6982A23}" srcOrd="2" destOrd="0" presId="urn:microsoft.com/office/officeart/2005/8/layout/vList5"/>
+    <dgm:cxn modelId="{E0631CCC-4A2E-41D0-903D-920B0FCB862A}" type="presParOf" srcId="{79EA1356-1B5C-466B-8F49-FA33A6982A23}" destId="{E02348CB-6FB3-4006-88BA-59401D68859D}" srcOrd="0" destOrd="0" presId="urn:microsoft.com/office/officeart/2005/8/layout/vList5"/>
+    <dgm:cxn modelId="{9CC1C245-56E6-4BD1-8C37-D7B1D26F5BC8}" type="presParOf" srcId="{79EA1356-1B5C-466B-8F49-FA33A6982A23}" destId="{6CD409A2-6A73-424C-88EF-3D983EC661FB}" srcOrd="1" destOrd="0" presId="urn:microsoft.com/office/officeart/2005/8/layout/vList5"/>
   </dgm:cxnLst>
   <dgm:bg/>
   <dgm:whole/>
@@ -12509,37 +12526,37 @@
   </dgm:ptLst>
   <dgm:cxnLst>
     <dgm:cxn modelId="{50488DC7-9A13-4D8C-866B-B13BA2B5A71C}" srcId="{5D49B81A-42FE-45D7-82F0-B79369BF7765}" destId="{0B907740-B092-402D-AEBB-5DF3D3D54FA7}" srcOrd="3" destOrd="0" parTransId="{EE13BBAB-1712-4E15-97A0-84DF1A2593C0}" sibTransId="{C843AB41-E48B-4B5A-B522-D52F7E142D31}"/>
-    <dgm:cxn modelId="{EE6987AC-2A7F-4AEF-B42F-9210FAFEBB0A}" type="presOf" srcId="{5D49B81A-42FE-45D7-82F0-B79369BF7765}" destId="{B6C8A26C-7F46-4259-8A32-3ECDFEAD516E}" srcOrd="0" destOrd="0" presId="urn:microsoft.com/office/officeart/2005/8/layout/vList5"/>
-    <dgm:cxn modelId="{C479B419-8371-40CE-AE14-2BF2CD5B2FFA}" type="presOf" srcId="{AC074B91-5358-490F-B8EB-FE8C84030C81}" destId="{71660E0C-C9F6-471B-AAC8-C2624483F9CA}" srcOrd="0" destOrd="0" presId="urn:microsoft.com/office/officeart/2005/8/layout/vList5"/>
     <dgm:cxn modelId="{D880C9BE-C82E-4A67-B7BC-C3F85810D229}" srcId="{4686B8AB-2551-4F52-84E1-EEED6A02A1A6}" destId="{0D6C2675-08C7-4E55-9836-8C01325D7C68}" srcOrd="0" destOrd="0" parTransId="{BE5A8568-340E-46A7-B850-61EF725E6E56}" sibTransId="{83F94176-5602-4173-92D3-FD75C2A2C407}"/>
     <dgm:cxn modelId="{101E2DC4-C9A9-4FDF-BEB5-8982D57A459C}" srcId="{5D49B81A-42FE-45D7-82F0-B79369BF7765}" destId="{0DB8AF91-EB9E-4910-A7F8-5740F842FF37}" srcOrd="2" destOrd="0" parTransId="{988A7E9C-9041-4277-AAD5-4938747611C0}" sibTransId="{3F1A0C92-193C-484C-B404-C927A854D49C}"/>
-    <dgm:cxn modelId="{F075E1E1-6947-4082-987D-3467A391FE7E}" type="presOf" srcId="{AE75F7B2-7F4F-4E63-AE54-BA1704D63C9B}" destId="{7365D8B3-2540-4B32-8B83-7023595CB8A4}" srcOrd="0" destOrd="0" presId="urn:microsoft.com/office/officeart/2005/8/layout/vList5"/>
+    <dgm:cxn modelId="{C4C0484F-883F-431F-8BCA-D0C553B2D934}" type="presOf" srcId="{0D6C2675-08C7-4E55-9836-8C01325D7C68}" destId="{085BE4FE-57FA-4C2A-9184-60B82553A4DA}" srcOrd="0" destOrd="0" presId="urn:microsoft.com/office/officeart/2005/8/layout/vList5"/>
+    <dgm:cxn modelId="{AA7B7230-5A97-4FB6-81B5-828D58AD980A}" type="presOf" srcId="{5D49B81A-42FE-45D7-82F0-B79369BF7765}" destId="{B6C8A26C-7F46-4259-8A32-3ECDFEAD516E}" srcOrd="0" destOrd="0" presId="urn:microsoft.com/office/officeart/2005/8/layout/vList5"/>
     <dgm:cxn modelId="{6E279315-9DD1-4504-954A-0396B883C092}" srcId="{0B907740-B092-402D-AEBB-5DF3D3D54FA7}" destId="{1F17295E-780C-430A-8FBB-24ABB3B64925}" srcOrd="0" destOrd="0" parTransId="{F8F7F918-A795-4C74-8BAA-94AEE8C76127}" sibTransId="{C61C7F33-B763-466F-BDFD-814ACBED765D}"/>
+    <dgm:cxn modelId="{F2D28895-A080-4BD6-954F-320CF7CDA21B}" type="presOf" srcId="{4686B8AB-2551-4F52-84E1-EEED6A02A1A6}" destId="{B10B4F35-87D6-4F93-BFA8-83BB3F899DA1}" srcOrd="0" destOrd="0" presId="urn:microsoft.com/office/officeart/2005/8/layout/vList5"/>
+    <dgm:cxn modelId="{4CCEEA0B-ECF5-4EE4-860F-FE2F270746F4}" srcId="{AC074B91-5358-490F-B8EB-FE8C84030C81}" destId="{785EA6D9-F6B7-4816-8D4E-E51D687A021F}" srcOrd="0" destOrd="0" parTransId="{5F642935-8836-4DB2-9E76-558592AEC2E1}" sibTransId="{77C2D14F-4155-4BF0-9F01-D39C243CA3A4}"/>
     <dgm:cxn modelId="{1850233A-6C2F-431E-A426-1B6D2CA09833}" srcId="{5D49B81A-42FE-45D7-82F0-B79369BF7765}" destId="{AC074B91-5358-490F-B8EB-FE8C84030C81}" srcOrd="1" destOrd="0" parTransId="{C2A6102C-7594-4F62-BDE9-A2E9EC7AFA48}" sibTransId="{8FE69C32-3A8F-43E5-AA82-15FD90875734}"/>
-    <dgm:cxn modelId="{4CCEEA0B-ECF5-4EE4-860F-FE2F270746F4}" srcId="{AC074B91-5358-490F-B8EB-FE8C84030C81}" destId="{785EA6D9-F6B7-4816-8D4E-E51D687A021F}" srcOrd="0" destOrd="0" parTransId="{5F642935-8836-4DB2-9E76-558592AEC2E1}" sibTransId="{77C2D14F-4155-4BF0-9F01-D39C243CA3A4}"/>
-    <dgm:cxn modelId="{180FDDE9-7E94-4824-8D86-55EF2A915E05}" type="presOf" srcId="{0B907740-B092-402D-AEBB-5DF3D3D54FA7}" destId="{B9C13F57-354B-4D20-BB91-CE2E1779DB11}" srcOrd="0" destOrd="0" presId="urn:microsoft.com/office/officeart/2005/8/layout/vList5"/>
-    <dgm:cxn modelId="{01966B84-89F2-48C7-8EA0-A6071FEC8EAE}" type="presOf" srcId="{0D6C2675-08C7-4E55-9836-8C01325D7C68}" destId="{085BE4FE-57FA-4C2A-9184-60B82553A4DA}" srcOrd="0" destOrd="0" presId="urn:microsoft.com/office/officeart/2005/8/layout/vList5"/>
     <dgm:cxn modelId="{00E933A0-7280-4139-B744-4216A8F884B8}" srcId="{0DB8AF91-EB9E-4910-A7F8-5740F842FF37}" destId="{AE75F7B2-7F4F-4E63-AE54-BA1704D63C9B}" srcOrd="0" destOrd="0" parTransId="{7EBAFA35-30F6-4FEA-85B7-252DD8A30539}" sibTransId="{9792119D-18DE-4D25-AC77-A704C90EBBF7}"/>
     <dgm:cxn modelId="{F140CFF7-E316-4678-A297-420F1B36DFC6}" srcId="{5D49B81A-42FE-45D7-82F0-B79369BF7765}" destId="{4686B8AB-2551-4F52-84E1-EEED6A02A1A6}" srcOrd="0" destOrd="0" parTransId="{8F181FF6-468B-4989-AA3C-6E5CC30D1ABF}" sibTransId="{28472C08-70D7-4769-9F1D-B3698E08FEF8}"/>
-    <dgm:cxn modelId="{F9EF8038-DBF6-4980-9307-4AE58BE90F05}" type="presOf" srcId="{785EA6D9-F6B7-4816-8D4E-E51D687A021F}" destId="{D5B624D4-E8CB-4B7F-8FCE-7580040DB243}" srcOrd="0" destOrd="0" presId="urn:microsoft.com/office/officeart/2005/8/layout/vList5"/>
-    <dgm:cxn modelId="{6CDBDC20-788D-4AF6-B239-6A0F21622762}" type="presOf" srcId="{4686B8AB-2551-4F52-84E1-EEED6A02A1A6}" destId="{B10B4F35-87D6-4F93-BFA8-83BB3F899DA1}" srcOrd="0" destOrd="0" presId="urn:microsoft.com/office/officeart/2005/8/layout/vList5"/>
-    <dgm:cxn modelId="{CB01C57E-F1A5-4730-96A3-78FA9D577C51}" type="presOf" srcId="{1F17295E-780C-430A-8FBB-24ABB3B64925}" destId="{838A7AD3-F0E2-4850-8B58-00E1634F4062}" srcOrd="0" destOrd="0" presId="urn:microsoft.com/office/officeart/2005/8/layout/vList5"/>
-    <dgm:cxn modelId="{1C51B6F9-687C-4AB0-8E5B-E4A3B76ABAAA}" type="presOf" srcId="{0DB8AF91-EB9E-4910-A7F8-5740F842FF37}" destId="{234AD9EF-265C-482D-A823-472C49498C81}" srcOrd="0" destOrd="0" presId="urn:microsoft.com/office/officeart/2005/8/layout/vList5"/>
-    <dgm:cxn modelId="{4B9C792F-6112-466F-950F-B3D60A45081C}" type="presParOf" srcId="{B6C8A26C-7F46-4259-8A32-3ECDFEAD516E}" destId="{01B276C4-7716-4DE0-8745-357FAA138841}" srcOrd="0" destOrd="0" presId="urn:microsoft.com/office/officeart/2005/8/layout/vList5"/>
-    <dgm:cxn modelId="{8EF7D0E4-734D-47F0-A64A-732D87C0A6D2}" type="presParOf" srcId="{01B276C4-7716-4DE0-8745-357FAA138841}" destId="{B10B4F35-87D6-4F93-BFA8-83BB3F899DA1}" srcOrd="0" destOrd="0" presId="urn:microsoft.com/office/officeart/2005/8/layout/vList5"/>
-    <dgm:cxn modelId="{F376EA4C-683A-4514-96CB-595109C6A9D6}" type="presParOf" srcId="{01B276C4-7716-4DE0-8745-357FAA138841}" destId="{085BE4FE-57FA-4C2A-9184-60B82553A4DA}" srcOrd="1" destOrd="0" presId="urn:microsoft.com/office/officeart/2005/8/layout/vList5"/>
-    <dgm:cxn modelId="{06D06AFF-EAD3-43E7-B4DA-D5A866A36217}" type="presParOf" srcId="{B6C8A26C-7F46-4259-8A32-3ECDFEAD516E}" destId="{91294718-B530-483E-A978-1A050A92C0EA}" srcOrd="1" destOrd="0" presId="urn:microsoft.com/office/officeart/2005/8/layout/vList5"/>
-    <dgm:cxn modelId="{E79C086E-1C93-4371-B1AF-CFFCAB453255}" type="presParOf" srcId="{B6C8A26C-7F46-4259-8A32-3ECDFEAD516E}" destId="{601D119F-D244-4F9B-AD1D-8A23CD6465D7}" srcOrd="2" destOrd="0" presId="urn:microsoft.com/office/officeart/2005/8/layout/vList5"/>
-    <dgm:cxn modelId="{A6EF7135-02B1-44A1-9D08-666DFD60052D}" type="presParOf" srcId="{601D119F-D244-4F9B-AD1D-8A23CD6465D7}" destId="{71660E0C-C9F6-471B-AAC8-C2624483F9CA}" srcOrd="0" destOrd="0" presId="urn:microsoft.com/office/officeart/2005/8/layout/vList5"/>
-    <dgm:cxn modelId="{236ADBC8-AD95-4674-A7C8-810C88B62406}" type="presParOf" srcId="{601D119F-D244-4F9B-AD1D-8A23CD6465D7}" destId="{D5B624D4-E8CB-4B7F-8FCE-7580040DB243}" srcOrd="1" destOrd="0" presId="urn:microsoft.com/office/officeart/2005/8/layout/vList5"/>
-    <dgm:cxn modelId="{24EE34E9-FEB1-4BB3-A844-5DF56C31F0DE}" type="presParOf" srcId="{B6C8A26C-7F46-4259-8A32-3ECDFEAD516E}" destId="{384C1B1A-C579-4138-9F84-EFDB6F163B5B}" srcOrd="3" destOrd="0" presId="urn:microsoft.com/office/officeart/2005/8/layout/vList5"/>
-    <dgm:cxn modelId="{288C20F6-3C52-402C-BE0C-36F8D0D1EF45}" type="presParOf" srcId="{B6C8A26C-7F46-4259-8A32-3ECDFEAD516E}" destId="{486EF6F8-6B83-410D-A2EB-277C16701BA0}" srcOrd="4" destOrd="0" presId="urn:microsoft.com/office/officeart/2005/8/layout/vList5"/>
-    <dgm:cxn modelId="{6A21B1CE-C98D-43DF-9A90-55C68E46B827}" type="presParOf" srcId="{486EF6F8-6B83-410D-A2EB-277C16701BA0}" destId="{234AD9EF-265C-482D-A823-472C49498C81}" srcOrd="0" destOrd="0" presId="urn:microsoft.com/office/officeart/2005/8/layout/vList5"/>
-    <dgm:cxn modelId="{9AA1F624-3469-4FE0-9D9B-91ACC1EC59B8}" type="presParOf" srcId="{486EF6F8-6B83-410D-A2EB-277C16701BA0}" destId="{7365D8B3-2540-4B32-8B83-7023595CB8A4}" srcOrd="1" destOrd="0" presId="urn:microsoft.com/office/officeart/2005/8/layout/vList5"/>
-    <dgm:cxn modelId="{FCC0AD2B-980D-463E-85ED-8729B517418A}" type="presParOf" srcId="{B6C8A26C-7F46-4259-8A32-3ECDFEAD516E}" destId="{DD7F30ED-449F-41CF-A2A8-1295440A6664}" srcOrd="5" destOrd="0" presId="urn:microsoft.com/office/officeart/2005/8/layout/vList5"/>
-    <dgm:cxn modelId="{52E2E7B5-51AF-49A0-911B-0FA2BF004A6D}" type="presParOf" srcId="{B6C8A26C-7F46-4259-8A32-3ECDFEAD516E}" destId="{B02040E8-2753-4F43-97B9-B8775A54BE4B}" srcOrd="6" destOrd="0" presId="urn:microsoft.com/office/officeart/2005/8/layout/vList5"/>
-    <dgm:cxn modelId="{BA65E6A5-056D-4962-AC9D-466C35350A10}" type="presParOf" srcId="{B02040E8-2753-4F43-97B9-B8775A54BE4B}" destId="{B9C13F57-354B-4D20-BB91-CE2E1779DB11}" srcOrd="0" destOrd="0" presId="urn:microsoft.com/office/officeart/2005/8/layout/vList5"/>
-    <dgm:cxn modelId="{D03C3762-AFF3-49E5-AD5D-6E37F275A392}" type="presParOf" srcId="{B02040E8-2753-4F43-97B9-B8775A54BE4B}" destId="{838A7AD3-F0E2-4850-8B58-00E1634F4062}" srcOrd="1" destOrd="0" presId="urn:microsoft.com/office/officeart/2005/8/layout/vList5"/>
+    <dgm:cxn modelId="{3F0100BF-B40F-45A1-9A23-D1D5EF18DB12}" type="presOf" srcId="{0DB8AF91-EB9E-4910-A7F8-5740F842FF37}" destId="{234AD9EF-265C-482D-A823-472C49498C81}" srcOrd="0" destOrd="0" presId="urn:microsoft.com/office/officeart/2005/8/layout/vList5"/>
+    <dgm:cxn modelId="{EA9A54DB-CDDD-40DA-8780-CED4220F0181}" type="presOf" srcId="{785EA6D9-F6B7-4816-8D4E-E51D687A021F}" destId="{D5B624D4-E8CB-4B7F-8FCE-7580040DB243}" srcOrd="0" destOrd="0" presId="urn:microsoft.com/office/officeart/2005/8/layout/vList5"/>
+    <dgm:cxn modelId="{8771C966-912C-4B2E-9FEA-DDFA93D9C3C4}" type="presOf" srcId="{AE75F7B2-7F4F-4E63-AE54-BA1704D63C9B}" destId="{7365D8B3-2540-4B32-8B83-7023595CB8A4}" srcOrd="0" destOrd="0" presId="urn:microsoft.com/office/officeart/2005/8/layout/vList5"/>
+    <dgm:cxn modelId="{1BDAC7AA-BE42-4DFB-94B6-49A4BBDF645E}" type="presOf" srcId="{0B907740-B092-402D-AEBB-5DF3D3D54FA7}" destId="{B9C13F57-354B-4D20-BB91-CE2E1779DB11}" srcOrd="0" destOrd="0" presId="urn:microsoft.com/office/officeart/2005/8/layout/vList5"/>
+    <dgm:cxn modelId="{9DF122BC-8C63-44CE-BAE7-2727DB4DD72C}" type="presOf" srcId="{1F17295E-780C-430A-8FBB-24ABB3B64925}" destId="{838A7AD3-F0E2-4850-8B58-00E1634F4062}" srcOrd="0" destOrd="0" presId="urn:microsoft.com/office/officeart/2005/8/layout/vList5"/>
+    <dgm:cxn modelId="{FD062518-0547-4209-9D48-74422BA86BDA}" type="presOf" srcId="{AC074B91-5358-490F-B8EB-FE8C84030C81}" destId="{71660E0C-C9F6-471B-AAC8-C2624483F9CA}" srcOrd="0" destOrd="0" presId="urn:microsoft.com/office/officeart/2005/8/layout/vList5"/>
+    <dgm:cxn modelId="{3D4717CC-2290-45AD-AB63-44118200E782}" type="presParOf" srcId="{B6C8A26C-7F46-4259-8A32-3ECDFEAD516E}" destId="{01B276C4-7716-4DE0-8745-357FAA138841}" srcOrd="0" destOrd="0" presId="urn:microsoft.com/office/officeart/2005/8/layout/vList5"/>
+    <dgm:cxn modelId="{7B0B0266-5BAA-44DF-829D-7CEAC21BEC27}" type="presParOf" srcId="{01B276C4-7716-4DE0-8745-357FAA138841}" destId="{B10B4F35-87D6-4F93-BFA8-83BB3F899DA1}" srcOrd="0" destOrd="0" presId="urn:microsoft.com/office/officeart/2005/8/layout/vList5"/>
+    <dgm:cxn modelId="{6E69F590-6378-4C6E-8CE2-12D151689547}" type="presParOf" srcId="{01B276C4-7716-4DE0-8745-357FAA138841}" destId="{085BE4FE-57FA-4C2A-9184-60B82553A4DA}" srcOrd="1" destOrd="0" presId="urn:microsoft.com/office/officeart/2005/8/layout/vList5"/>
+    <dgm:cxn modelId="{3C837852-8C17-4AD1-B2C1-449CBCA246BE}" type="presParOf" srcId="{B6C8A26C-7F46-4259-8A32-3ECDFEAD516E}" destId="{91294718-B530-483E-A978-1A050A92C0EA}" srcOrd="1" destOrd="0" presId="urn:microsoft.com/office/officeart/2005/8/layout/vList5"/>
+    <dgm:cxn modelId="{C001B897-689E-4BC2-8022-92775A5015A0}" type="presParOf" srcId="{B6C8A26C-7F46-4259-8A32-3ECDFEAD516E}" destId="{601D119F-D244-4F9B-AD1D-8A23CD6465D7}" srcOrd="2" destOrd="0" presId="urn:microsoft.com/office/officeart/2005/8/layout/vList5"/>
+    <dgm:cxn modelId="{DB42F517-95B9-4D1E-B26E-EF319BFB8014}" type="presParOf" srcId="{601D119F-D244-4F9B-AD1D-8A23CD6465D7}" destId="{71660E0C-C9F6-471B-AAC8-C2624483F9CA}" srcOrd="0" destOrd="0" presId="urn:microsoft.com/office/officeart/2005/8/layout/vList5"/>
+    <dgm:cxn modelId="{EF761A14-9776-499D-A034-09B6FDA91D49}" type="presParOf" srcId="{601D119F-D244-4F9B-AD1D-8A23CD6465D7}" destId="{D5B624D4-E8CB-4B7F-8FCE-7580040DB243}" srcOrd="1" destOrd="0" presId="urn:microsoft.com/office/officeart/2005/8/layout/vList5"/>
+    <dgm:cxn modelId="{A3E89443-E5B7-4323-B8BE-EA3209D8959C}" type="presParOf" srcId="{B6C8A26C-7F46-4259-8A32-3ECDFEAD516E}" destId="{384C1B1A-C579-4138-9F84-EFDB6F163B5B}" srcOrd="3" destOrd="0" presId="urn:microsoft.com/office/officeart/2005/8/layout/vList5"/>
+    <dgm:cxn modelId="{6EA4BCB6-4224-49FA-9468-4247224D073B}" type="presParOf" srcId="{B6C8A26C-7F46-4259-8A32-3ECDFEAD516E}" destId="{486EF6F8-6B83-410D-A2EB-277C16701BA0}" srcOrd="4" destOrd="0" presId="urn:microsoft.com/office/officeart/2005/8/layout/vList5"/>
+    <dgm:cxn modelId="{2FFAF9B7-83A5-440D-A204-4E584E9DA334}" type="presParOf" srcId="{486EF6F8-6B83-410D-A2EB-277C16701BA0}" destId="{234AD9EF-265C-482D-A823-472C49498C81}" srcOrd="0" destOrd="0" presId="urn:microsoft.com/office/officeart/2005/8/layout/vList5"/>
+    <dgm:cxn modelId="{2892E723-41AC-4936-9135-5666057F5532}" type="presParOf" srcId="{486EF6F8-6B83-410D-A2EB-277C16701BA0}" destId="{7365D8B3-2540-4B32-8B83-7023595CB8A4}" srcOrd="1" destOrd="0" presId="urn:microsoft.com/office/officeart/2005/8/layout/vList5"/>
+    <dgm:cxn modelId="{2EA5DF8A-8220-4A4B-AE77-76B83097C449}" type="presParOf" srcId="{B6C8A26C-7F46-4259-8A32-3ECDFEAD516E}" destId="{DD7F30ED-449F-41CF-A2A8-1295440A6664}" srcOrd="5" destOrd="0" presId="urn:microsoft.com/office/officeart/2005/8/layout/vList5"/>
+    <dgm:cxn modelId="{9067F0B8-AC50-4A8B-A87C-22BBA128ADB4}" type="presParOf" srcId="{B6C8A26C-7F46-4259-8A32-3ECDFEAD516E}" destId="{B02040E8-2753-4F43-97B9-B8775A54BE4B}" srcOrd="6" destOrd="0" presId="urn:microsoft.com/office/officeart/2005/8/layout/vList5"/>
+    <dgm:cxn modelId="{9C5D439D-87BD-4D2E-B2CF-D7B924B4C7CA}" type="presParOf" srcId="{B02040E8-2753-4F43-97B9-B8775A54BE4B}" destId="{B9C13F57-354B-4D20-BB91-CE2E1779DB11}" srcOrd="0" destOrd="0" presId="urn:microsoft.com/office/officeart/2005/8/layout/vList5"/>
+    <dgm:cxn modelId="{729EC161-6E9B-49A8-85E5-E08EFB1813A9}" type="presParOf" srcId="{B02040E8-2753-4F43-97B9-B8775A54BE4B}" destId="{838A7AD3-F0E2-4850-8B58-00E1634F4062}" srcOrd="1" destOrd="0" presId="urn:microsoft.com/office/officeart/2005/8/layout/vList5"/>
   </dgm:cxnLst>
   <dgm:bg/>
   <dgm:whole/>
@@ -13379,62 +13396,62 @@
     </dgm:pt>
   </dgm:ptLst>
   <dgm:cxnLst>
-    <dgm:cxn modelId="{655F39A0-78DA-4914-9FB5-8107803D147D}" type="presOf" srcId="{5F2B23D1-BA2D-43C0-8212-3A69DA1F68D6}" destId="{788FEE44-E536-4CD5-85B8-9CDC04FC0009}" srcOrd="0" destOrd="0" presId="urn:microsoft.com/office/officeart/2005/8/layout/vList5"/>
     <dgm:cxn modelId="{A94DEB7E-E3FD-4D91-8247-0BB19035EE08}" srcId="{78790B11-3FDD-4C88-8DA1-99A4578A6271}" destId="{FC53760B-1004-4CE8-85AB-C83BF06A5234}" srcOrd="0" destOrd="0" parTransId="{881D2722-5FAF-4F8D-BC09-96E0DB34F427}" sibTransId="{D3888007-ABD0-40F6-B9F9-AABE789D3B7D}"/>
     <dgm:cxn modelId="{FE66E884-7610-48E4-8165-744D1F126DE7}" srcId="{A895DF66-951F-4493-952B-BDBA54CC3A77}" destId="{22A9E756-DBEC-4A00-B965-5A9A80449833}" srcOrd="0" destOrd="0" parTransId="{A2DD2505-F938-4D41-8597-4DE21581AE30}" sibTransId="{A1F7FAE5-2366-4557-B43D-876BAA22B14B}"/>
     <dgm:cxn modelId="{D746A9A0-533A-43DA-836C-0075BDAC46DB}" srcId="{1254679C-1482-425D-9B3B-B5F495496131}" destId="{B40D2F98-5BC5-483E-9668-C232AFB86C6F}" srcOrd="1" destOrd="0" parTransId="{1BD63879-7BE5-4CEE-B3BA-331EB9745EB5}" sibTransId="{EAE8C506-58BF-4E9D-9A8F-6CD3F0F476D6}"/>
-    <dgm:cxn modelId="{03A625C8-65C1-4D51-B250-0BEF49B92D3E}" type="presOf" srcId="{B40D2F98-5BC5-483E-9668-C232AFB86C6F}" destId="{06A1F49B-7E75-4CB1-828B-274BF5E151D1}" srcOrd="0" destOrd="0" presId="urn:microsoft.com/office/officeart/2005/8/layout/vList5"/>
-    <dgm:cxn modelId="{F341A21B-1887-443B-8959-EE94DAE925D5}" type="presOf" srcId="{5AABC38A-3B29-45B0-A5FD-841580A6E0AF}" destId="{616B8465-3905-40AD-AB26-BE65A6BF2C0E}" srcOrd="0" destOrd="0" presId="urn:microsoft.com/office/officeart/2005/8/layout/vList5"/>
+    <dgm:cxn modelId="{38E7E3E8-6A1A-4A9A-90B9-311D64231DAC}" type="presOf" srcId="{5159C4E0-3836-41CE-89FA-1229704D8B41}" destId="{D943AAAA-8FF9-4524-A444-E37C506025D4}" srcOrd="0" destOrd="0" presId="urn:microsoft.com/office/officeart/2005/8/layout/vList5"/>
+    <dgm:cxn modelId="{1F276246-0B10-4657-9EF0-1E9821B5B5C1}" type="presOf" srcId="{FC53760B-1004-4CE8-85AB-C83BF06A5234}" destId="{A1DC594F-13A1-4925-AFD3-BFBC3AD2F9C6}" srcOrd="0" destOrd="0" presId="urn:microsoft.com/office/officeart/2005/8/layout/vList5"/>
+    <dgm:cxn modelId="{7624C304-8A8A-4C6D-B3C3-886C27ACC82B}" type="presOf" srcId="{A895DF66-951F-4493-952B-BDBA54CC3A77}" destId="{60076F2E-E8D3-4A8E-ABB1-B0AFB6040A76}" srcOrd="0" destOrd="0" presId="urn:microsoft.com/office/officeart/2005/8/layout/vList5"/>
     <dgm:cxn modelId="{EB90F76E-EC1D-4A62-A264-0722D15A27AE}" srcId="{5AABC38A-3B29-45B0-A5FD-841580A6E0AF}" destId="{13EED906-C2AA-405F-9420-923B177354A9}" srcOrd="0" destOrd="0" parTransId="{855C3100-7170-4D1F-9FE2-B2A832669CFD}" sibTransId="{94035301-331E-4E92-9BB2-F24BE5945CF8}"/>
-    <dgm:cxn modelId="{433BA52E-763D-4672-829C-967DACF93FD7}" type="presOf" srcId="{1254679C-1482-425D-9B3B-B5F495496131}" destId="{E02EC96E-40F9-4768-9DCF-37EFD33F3F70}" srcOrd="0" destOrd="0" presId="urn:microsoft.com/office/officeart/2005/8/layout/vList5"/>
+    <dgm:cxn modelId="{BCBBA365-9B02-4753-9569-693E72BB41EB}" type="presOf" srcId="{F1B4292E-7CCA-49B0-BEB9-C9C169FCE474}" destId="{F0AC619D-33F2-4EA0-A066-AE5DE7ED8840}" srcOrd="0" destOrd="0" presId="urn:microsoft.com/office/officeart/2005/8/layout/vList5"/>
+    <dgm:cxn modelId="{5E6297AD-8F8B-486E-BADA-E063BB7D456F}" type="presOf" srcId="{B40D2F98-5BC5-483E-9668-C232AFB86C6F}" destId="{06A1F49B-7E75-4CB1-828B-274BF5E151D1}" srcOrd="0" destOrd="0" presId="urn:microsoft.com/office/officeart/2005/8/layout/vList5"/>
+    <dgm:cxn modelId="{D5B279BC-8BAD-4410-AF92-BDF86102957F}" type="presOf" srcId="{17B2253A-1086-4940-A352-1911C85EBCC9}" destId="{DF9F7784-30AA-41AF-A119-12F45A788527}" srcOrd="0" destOrd="0" presId="urn:microsoft.com/office/officeart/2005/8/layout/vList5"/>
+    <dgm:cxn modelId="{6029DBBC-AFB7-4BDB-8984-5D3B52AA6F53}" type="presOf" srcId="{715F2212-5061-4DEE-BA85-D090480616D2}" destId="{CD92EB9D-9825-450A-AB4A-EBE0BF12CCFF}" srcOrd="0" destOrd="0" presId="urn:microsoft.com/office/officeart/2005/8/layout/vList5"/>
+    <dgm:cxn modelId="{C2DF0B67-F4BD-40EE-8F3B-7772E320B7A6}" type="presOf" srcId="{22A9E756-DBEC-4A00-B965-5A9A80449833}" destId="{8A1B127C-565C-4430-87C1-2E8794F0BD14}" srcOrd="0" destOrd="0" presId="urn:microsoft.com/office/officeart/2005/8/layout/vList5"/>
+    <dgm:cxn modelId="{D128D9A2-5859-4B88-B003-B5720DC751F3}" type="presOf" srcId="{5AABC38A-3B29-45B0-A5FD-841580A6E0AF}" destId="{616B8465-3905-40AD-AB26-BE65A6BF2C0E}" srcOrd="0" destOrd="0" presId="urn:microsoft.com/office/officeart/2005/8/layout/vList5"/>
+    <dgm:cxn modelId="{00B04D45-75EA-44CA-9A6D-56B3B92C6EB7}" type="presOf" srcId="{78790B11-3FDD-4C88-8DA1-99A4578A6271}" destId="{4B12BCDA-8D78-4681-9AED-70AAF3B30FCA}" srcOrd="0" destOrd="0" presId="urn:microsoft.com/office/officeart/2005/8/layout/vList5"/>
     <dgm:cxn modelId="{4880D7B9-F6F8-446F-9469-220B513399CD}" srcId="{B40D2F98-5BC5-483E-9668-C232AFB86C6F}" destId="{EB53B732-A613-4658-B541-5CDA609070FA}" srcOrd="0" destOrd="0" parTransId="{A155E473-0078-4E9A-8B1A-F07B06AA6818}" sibTransId="{2BB35EDC-9806-4644-8276-5816A3D623B8}"/>
     <dgm:cxn modelId="{1E28A227-16FD-4C48-AB3A-52AA2953A381}" srcId="{715F2212-5061-4DEE-BA85-D090480616D2}" destId="{5159C4E0-3836-41CE-89FA-1229704D8B41}" srcOrd="0" destOrd="0" parTransId="{2C078B0C-A36D-4668-B12F-ABD64BE6E8DA}" sibTransId="{014FB30B-4961-4A6A-83AF-77015191FC3C}"/>
+    <dgm:cxn modelId="{1D4FDFBC-4FAC-45B2-A477-4DCE190C9BB9}" type="presOf" srcId="{EB53B732-A613-4658-B541-5CDA609070FA}" destId="{92656EF3-4ED6-447B-9333-E39CF3BE432A}" srcOrd="0" destOrd="0" presId="urn:microsoft.com/office/officeart/2005/8/layout/vList5"/>
+    <dgm:cxn modelId="{2131DED2-3B64-475E-821E-1630674BD513}" srcId="{1254679C-1482-425D-9B3B-B5F495496131}" destId="{A895DF66-951F-4493-952B-BDBA54CC3A77}" srcOrd="2" destOrd="0" parTransId="{FEADE22A-1618-4747-8C3E-10ED203D673F}" sibTransId="{FEF48107-CE2F-4C2F-B0B6-80D9B911329E}"/>
     <dgm:cxn modelId="{F91EC52A-7402-41EB-ACE1-5630F80B3590}" srcId="{1254679C-1482-425D-9B3B-B5F495496131}" destId="{78790B11-3FDD-4C88-8DA1-99A4578A6271}" srcOrd="6" destOrd="0" parTransId="{3A2A1968-077E-451D-909F-AEBEEAFC655C}" sibTransId="{08335215-7DA4-4EF6-8B38-E3B2BD0DD154}"/>
-    <dgm:cxn modelId="{0869DBA2-A7BC-4B9D-8647-90570C7ADF87}" type="presOf" srcId="{FC53760B-1004-4CE8-85AB-C83BF06A5234}" destId="{A1DC594F-13A1-4925-AFD3-BFBC3AD2F9C6}" srcOrd="0" destOrd="0" presId="urn:microsoft.com/office/officeart/2005/8/layout/vList5"/>
-    <dgm:cxn modelId="{6A83EAFB-02DC-4C8D-AAA3-DD5E74584EA5}" type="presOf" srcId="{78790B11-3FDD-4C88-8DA1-99A4578A6271}" destId="{4B12BCDA-8D78-4681-9AED-70AAF3B30FCA}" srcOrd="0" destOrd="0" presId="urn:microsoft.com/office/officeart/2005/8/layout/vList5"/>
-    <dgm:cxn modelId="{FA9F7E24-BFAD-4569-8029-041414C1AD18}" type="presOf" srcId="{22A9E756-DBEC-4A00-B965-5A9A80449833}" destId="{8A1B127C-565C-4430-87C1-2E8794F0BD14}" srcOrd="0" destOrd="0" presId="urn:microsoft.com/office/officeart/2005/8/layout/vList5"/>
-    <dgm:cxn modelId="{2131DED2-3B64-475E-821E-1630674BD513}" srcId="{1254679C-1482-425D-9B3B-B5F495496131}" destId="{A895DF66-951F-4493-952B-BDBA54CC3A77}" srcOrd="2" destOrd="0" parTransId="{FEADE22A-1618-4747-8C3E-10ED203D673F}" sibTransId="{FEF48107-CE2F-4C2F-B0B6-80D9B911329E}"/>
-    <dgm:cxn modelId="{51130D13-612E-42AC-BB00-519E95E33A8A}" type="presOf" srcId="{13EED906-C2AA-405F-9420-923B177354A9}" destId="{ABAD6DDA-0E29-4F97-B9C8-1B45BE6D5538}" srcOrd="0" destOrd="0" presId="urn:microsoft.com/office/officeart/2005/8/layout/vList5"/>
     <dgm:cxn modelId="{906DB35B-2408-4FB1-A0DC-C7F2D99C6305}" srcId="{1254679C-1482-425D-9B3B-B5F495496131}" destId="{715F2212-5061-4DEE-BA85-D090480616D2}" srcOrd="5" destOrd="0" parTransId="{757C04D0-3239-4A8F-B556-1BE5A1A7945C}" sibTransId="{77D8026C-BC76-4C4C-99F9-BB10D03FB8F0}"/>
-    <dgm:cxn modelId="{6DE9F8FD-5D7B-4898-9029-E5ADD791CDEC}" type="presOf" srcId="{715F2212-5061-4DEE-BA85-D090480616D2}" destId="{CD92EB9D-9825-450A-AB4A-EBE0BF12CCFF}" srcOrd="0" destOrd="0" presId="urn:microsoft.com/office/officeart/2005/8/layout/vList5"/>
-    <dgm:cxn modelId="{8166927F-358C-4822-8D05-DEF91867844E}" type="presOf" srcId="{EB53B732-A613-4658-B541-5CDA609070FA}" destId="{92656EF3-4ED6-447B-9333-E39CF3BE432A}" srcOrd="0" destOrd="0" presId="urn:microsoft.com/office/officeart/2005/8/layout/vList5"/>
-    <dgm:cxn modelId="{F12972F4-DA0C-47BF-AC98-3966AEB7AA21}" type="presOf" srcId="{17B2253A-1086-4940-A352-1911C85EBCC9}" destId="{DF9F7784-30AA-41AF-A119-12F45A788527}" srcOrd="0" destOrd="0" presId="urn:microsoft.com/office/officeart/2005/8/layout/vList5"/>
+    <dgm:cxn modelId="{88642941-56E4-49FA-86AC-9B3DB5EA8CEC}" type="presOf" srcId="{F341BAA7-FD22-48A3-895E-A097988684AA}" destId="{9C49D18E-D582-4983-B5F0-BF13CFF9DCF9}" srcOrd="0" destOrd="0" presId="urn:microsoft.com/office/officeart/2005/8/layout/vList5"/>
+    <dgm:cxn modelId="{BE965DCF-B855-42AE-BE64-EFBE3704D604}" type="presOf" srcId="{1254679C-1482-425D-9B3B-B5F495496131}" destId="{E02EC96E-40F9-4768-9DCF-37EFD33F3F70}" srcOrd="0" destOrd="0" presId="urn:microsoft.com/office/officeart/2005/8/layout/vList5"/>
     <dgm:cxn modelId="{F7FC3CC7-CDEA-4C5C-BBEC-E8568EC747AD}" srcId="{1254679C-1482-425D-9B3B-B5F495496131}" destId="{17B2253A-1086-4940-A352-1911C85EBCC9}" srcOrd="0" destOrd="0" parTransId="{1B65DCCC-6AA0-471A-A14A-E7C719C27F0B}" sibTransId="{A86A6125-6D27-42C2-87EA-020307C6842E}"/>
-    <dgm:cxn modelId="{F266D07E-06D7-42BA-8913-C73489E127BA}" type="presOf" srcId="{A895DF66-951F-4493-952B-BDBA54CC3A77}" destId="{60076F2E-E8D3-4A8E-ABB1-B0AFB6040A76}" srcOrd="0" destOrd="0" presId="urn:microsoft.com/office/officeart/2005/8/layout/vList5"/>
     <dgm:cxn modelId="{F5CF21A6-82AC-404D-B57A-0A64577B797B}" srcId="{1254679C-1482-425D-9B3B-B5F495496131}" destId="{F1B4292E-7CCA-49B0-BEB9-C9C169FCE474}" srcOrd="3" destOrd="0" parTransId="{75416662-565C-41FA-B5B6-E2AF8C492560}" sibTransId="{191874EE-743F-42A9-855F-1687FB0A084F}"/>
-    <dgm:cxn modelId="{C934C547-03D0-4609-8530-1BE51648E188}" type="presOf" srcId="{F1B4292E-7CCA-49B0-BEB9-C9C169FCE474}" destId="{F0AC619D-33F2-4EA0-A066-AE5DE7ED8840}" srcOrd="0" destOrd="0" presId="urn:microsoft.com/office/officeart/2005/8/layout/vList5"/>
-    <dgm:cxn modelId="{13EA2B92-AF1F-4F3C-8872-688996A8767E}" type="presOf" srcId="{5159C4E0-3836-41CE-89FA-1229704D8B41}" destId="{D943AAAA-8FF9-4524-A444-E37C506025D4}" srcOrd="0" destOrd="0" presId="urn:microsoft.com/office/officeart/2005/8/layout/vList5"/>
+    <dgm:cxn modelId="{54CE1EBA-3F4B-4B62-9142-E28D8A7F509D}" type="presOf" srcId="{13EED906-C2AA-405F-9420-923B177354A9}" destId="{ABAD6DDA-0E29-4F97-B9C8-1B45BE6D5538}" srcOrd="0" destOrd="0" presId="urn:microsoft.com/office/officeart/2005/8/layout/vList5"/>
     <dgm:cxn modelId="{4FECB3BE-C735-4951-A908-F0DD7DEF96EF}" srcId="{1254679C-1482-425D-9B3B-B5F495496131}" destId="{5AABC38A-3B29-45B0-A5FD-841580A6E0AF}" srcOrd="4" destOrd="0" parTransId="{4381E4DB-BAE0-45D2-A5A3-146BF0D8F5C4}" sibTransId="{013F7E34-DAEE-4856-8B6A-DA46D4DE6139}"/>
+    <dgm:cxn modelId="{4B345415-6315-4973-8385-359496F87344}" type="presOf" srcId="{5F2B23D1-BA2D-43C0-8212-3A69DA1F68D6}" destId="{788FEE44-E536-4CD5-85B8-9CDC04FC0009}" srcOrd="0" destOrd="0" presId="urn:microsoft.com/office/officeart/2005/8/layout/vList5"/>
     <dgm:cxn modelId="{457F99B7-3561-46BC-9474-F29A96382D7E}" srcId="{F1B4292E-7CCA-49B0-BEB9-C9C169FCE474}" destId="{5F2B23D1-BA2D-43C0-8212-3A69DA1F68D6}" srcOrd="0" destOrd="0" parTransId="{0BD1482F-A143-4291-A789-1B152F874EA0}" sibTransId="{6BDD83FC-BA39-4D39-8D7C-964FA74B5532}"/>
-    <dgm:cxn modelId="{7F5FC4B7-53AC-4E18-A60A-F9447C118FDF}" type="presOf" srcId="{F341BAA7-FD22-48A3-895E-A097988684AA}" destId="{9C49D18E-D582-4983-B5F0-BF13CFF9DCF9}" srcOrd="0" destOrd="0" presId="urn:microsoft.com/office/officeart/2005/8/layout/vList5"/>
     <dgm:cxn modelId="{6E67B504-C013-49A5-915F-2FE461EB4458}" srcId="{17B2253A-1086-4940-A352-1911C85EBCC9}" destId="{F341BAA7-FD22-48A3-895E-A097988684AA}" srcOrd="0" destOrd="0" parTransId="{80A27547-7AA8-4026-A41F-DF3F79404B18}" sibTransId="{868CECC3-E07D-422B-ABE5-D0AAC57A54B1}"/>
-    <dgm:cxn modelId="{28D10C87-1C31-4039-ACA1-EDC6789D4EAB}" type="presParOf" srcId="{E02EC96E-40F9-4768-9DCF-37EFD33F3F70}" destId="{F8B790F1-F7F3-4E57-9131-9AD0882E2C29}" srcOrd="0" destOrd="0" presId="urn:microsoft.com/office/officeart/2005/8/layout/vList5"/>
-    <dgm:cxn modelId="{7F1C86AD-12B4-40D8-89BA-BB7D17A60948}" type="presParOf" srcId="{F8B790F1-F7F3-4E57-9131-9AD0882E2C29}" destId="{DF9F7784-30AA-41AF-A119-12F45A788527}" srcOrd="0" destOrd="0" presId="urn:microsoft.com/office/officeart/2005/8/layout/vList5"/>
-    <dgm:cxn modelId="{E68AE279-A25C-48C0-BB98-5CA321463512}" type="presParOf" srcId="{F8B790F1-F7F3-4E57-9131-9AD0882E2C29}" destId="{9C49D18E-D582-4983-B5F0-BF13CFF9DCF9}" srcOrd="1" destOrd="0" presId="urn:microsoft.com/office/officeart/2005/8/layout/vList5"/>
-    <dgm:cxn modelId="{F7298093-765F-4D71-B8F5-F9D983003D8D}" type="presParOf" srcId="{E02EC96E-40F9-4768-9DCF-37EFD33F3F70}" destId="{CAC2119A-709A-46B0-BC9F-525536F72A64}" srcOrd="1" destOrd="0" presId="urn:microsoft.com/office/officeart/2005/8/layout/vList5"/>
-    <dgm:cxn modelId="{91935DB8-2E5C-436B-9697-807302E67A8F}" type="presParOf" srcId="{E02EC96E-40F9-4768-9DCF-37EFD33F3F70}" destId="{F9B16C84-4C4A-4AF4-B51B-08FC6E837F1B}" srcOrd="2" destOrd="0" presId="urn:microsoft.com/office/officeart/2005/8/layout/vList5"/>
-    <dgm:cxn modelId="{B2DFD345-EB84-49B3-BE1A-6894692E5EE5}" type="presParOf" srcId="{F9B16C84-4C4A-4AF4-B51B-08FC6E837F1B}" destId="{06A1F49B-7E75-4CB1-828B-274BF5E151D1}" srcOrd="0" destOrd="0" presId="urn:microsoft.com/office/officeart/2005/8/layout/vList5"/>
-    <dgm:cxn modelId="{C49CFF3C-0B43-4618-A6FA-4C1A53DA7669}" type="presParOf" srcId="{F9B16C84-4C4A-4AF4-B51B-08FC6E837F1B}" destId="{92656EF3-4ED6-447B-9333-E39CF3BE432A}" srcOrd="1" destOrd="0" presId="urn:microsoft.com/office/officeart/2005/8/layout/vList5"/>
-    <dgm:cxn modelId="{6461273E-7B24-4A5A-97FA-FA4EBD3AA7D7}" type="presParOf" srcId="{E02EC96E-40F9-4768-9DCF-37EFD33F3F70}" destId="{3AEB67B0-BB26-4106-85D8-380977E8C145}" srcOrd="3" destOrd="0" presId="urn:microsoft.com/office/officeart/2005/8/layout/vList5"/>
-    <dgm:cxn modelId="{0579DB5D-15A1-4CBD-8B59-A72B84AB77E9}" type="presParOf" srcId="{E02EC96E-40F9-4768-9DCF-37EFD33F3F70}" destId="{9409BD9D-5053-4D07-9830-A7788B2AA098}" srcOrd="4" destOrd="0" presId="urn:microsoft.com/office/officeart/2005/8/layout/vList5"/>
-    <dgm:cxn modelId="{CA917E86-B8D3-4C9E-A718-144024FA6050}" type="presParOf" srcId="{9409BD9D-5053-4D07-9830-A7788B2AA098}" destId="{60076F2E-E8D3-4A8E-ABB1-B0AFB6040A76}" srcOrd="0" destOrd="0" presId="urn:microsoft.com/office/officeart/2005/8/layout/vList5"/>
-    <dgm:cxn modelId="{8484E9B1-4E34-42A8-AD4E-274A6A008040}" type="presParOf" srcId="{9409BD9D-5053-4D07-9830-A7788B2AA098}" destId="{8A1B127C-565C-4430-87C1-2E8794F0BD14}" srcOrd="1" destOrd="0" presId="urn:microsoft.com/office/officeart/2005/8/layout/vList5"/>
-    <dgm:cxn modelId="{5167BA10-845B-4FF4-B9D5-45345CDC9ADC}" type="presParOf" srcId="{E02EC96E-40F9-4768-9DCF-37EFD33F3F70}" destId="{37331B35-E856-452F-A4C5-75CB1AC6F09D}" srcOrd="5" destOrd="0" presId="urn:microsoft.com/office/officeart/2005/8/layout/vList5"/>
-    <dgm:cxn modelId="{CDB7EF16-0637-4C7F-B302-B931F91D5E0B}" type="presParOf" srcId="{E02EC96E-40F9-4768-9DCF-37EFD33F3F70}" destId="{4786A7BD-1435-4BEF-9440-6850F1DC95D7}" srcOrd="6" destOrd="0" presId="urn:microsoft.com/office/officeart/2005/8/layout/vList5"/>
-    <dgm:cxn modelId="{5D19A86F-047E-48B3-8237-6B1C7D36D12C}" type="presParOf" srcId="{4786A7BD-1435-4BEF-9440-6850F1DC95D7}" destId="{F0AC619D-33F2-4EA0-A066-AE5DE7ED8840}" srcOrd="0" destOrd="0" presId="urn:microsoft.com/office/officeart/2005/8/layout/vList5"/>
-    <dgm:cxn modelId="{E6D21BD1-9368-4B92-861C-C6C57D4D3FE4}" type="presParOf" srcId="{4786A7BD-1435-4BEF-9440-6850F1DC95D7}" destId="{788FEE44-E536-4CD5-85B8-9CDC04FC0009}" srcOrd="1" destOrd="0" presId="urn:microsoft.com/office/officeart/2005/8/layout/vList5"/>
-    <dgm:cxn modelId="{573BDBD5-F95D-44B1-8C8D-92D0B43075E7}" type="presParOf" srcId="{E02EC96E-40F9-4768-9DCF-37EFD33F3F70}" destId="{186B7B90-922C-421B-AEA0-54B00E87FB3F}" srcOrd="7" destOrd="0" presId="urn:microsoft.com/office/officeart/2005/8/layout/vList5"/>
-    <dgm:cxn modelId="{2FF69E1B-DC69-49DE-BF63-B5606DE7D3E8}" type="presParOf" srcId="{E02EC96E-40F9-4768-9DCF-37EFD33F3F70}" destId="{3E94C6F3-6004-4FBB-B483-2755F15C00D2}" srcOrd="8" destOrd="0" presId="urn:microsoft.com/office/officeart/2005/8/layout/vList5"/>
-    <dgm:cxn modelId="{93D849CE-E036-4BE5-98CF-353961D1BF4F}" type="presParOf" srcId="{3E94C6F3-6004-4FBB-B483-2755F15C00D2}" destId="{616B8465-3905-40AD-AB26-BE65A6BF2C0E}" srcOrd="0" destOrd="0" presId="urn:microsoft.com/office/officeart/2005/8/layout/vList5"/>
-    <dgm:cxn modelId="{D0AB835E-B6A7-4987-A821-4127776A6A89}" type="presParOf" srcId="{3E94C6F3-6004-4FBB-B483-2755F15C00D2}" destId="{ABAD6DDA-0E29-4F97-B9C8-1B45BE6D5538}" srcOrd="1" destOrd="0" presId="urn:microsoft.com/office/officeart/2005/8/layout/vList5"/>
-    <dgm:cxn modelId="{A35CD50D-29DF-42AF-B7CF-F022050D7D12}" type="presParOf" srcId="{E02EC96E-40F9-4768-9DCF-37EFD33F3F70}" destId="{15883C3C-DF0C-4014-AEA4-29250CDBA048}" srcOrd="9" destOrd="0" presId="urn:microsoft.com/office/officeart/2005/8/layout/vList5"/>
-    <dgm:cxn modelId="{2B289852-613E-4F3B-A714-74BBE495D2AC}" type="presParOf" srcId="{E02EC96E-40F9-4768-9DCF-37EFD33F3F70}" destId="{C2D87FFC-B6C7-4194-B8BA-04C39FEDE9E7}" srcOrd="10" destOrd="0" presId="urn:microsoft.com/office/officeart/2005/8/layout/vList5"/>
-    <dgm:cxn modelId="{A3486E80-017C-4573-9201-C94142DAF658}" type="presParOf" srcId="{C2D87FFC-B6C7-4194-B8BA-04C39FEDE9E7}" destId="{CD92EB9D-9825-450A-AB4A-EBE0BF12CCFF}" srcOrd="0" destOrd="0" presId="urn:microsoft.com/office/officeart/2005/8/layout/vList5"/>
-    <dgm:cxn modelId="{AB102F43-D42B-4D34-AEA1-4CF564195A9E}" type="presParOf" srcId="{C2D87FFC-B6C7-4194-B8BA-04C39FEDE9E7}" destId="{D943AAAA-8FF9-4524-A444-E37C506025D4}" srcOrd="1" destOrd="0" presId="urn:microsoft.com/office/officeart/2005/8/layout/vList5"/>
-    <dgm:cxn modelId="{30F72D1A-EED8-40CD-B666-DA263E099262}" type="presParOf" srcId="{E02EC96E-40F9-4768-9DCF-37EFD33F3F70}" destId="{69731529-7E8C-4030-B947-B66F99E8FFAC}" srcOrd="11" destOrd="0" presId="urn:microsoft.com/office/officeart/2005/8/layout/vList5"/>
-    <dgm:cxn modelId="{187448B0-54FF-47D0-8FDF-820CFC1B56A3}" type="presParOf" srcId="{E02EC96E-40F9-4768-9DCF-37EFD33F3F70}" destId="{1FC00914-EB05-4DC9-AA53-64B540A97624}" srcOrd="12" destOrd="0" presId="urn:microsoft.com/office/officeart/2005/8/layout/vList5"/>
-    <dgm:cxn modelId="{B7DE2737-3BC6-4E2B-912E-D016193AEC00}" type="presParOf" srcId="{1FC00914-EB05-4DC9-AA53-64B540A97624}" destId="{4B12BCDA-8D78-4681-9AED-70AAF3B30FCA}" srcOrd="0" destOrd="0" presId="urn:microsoft.com/office/officeart/2005/8/layout/vList5"/>
-    <dgm:cxn modelId="{A2CB28DB-78EA-4AFD-947E-2820A8D8EBED}" type="presParOf" srcId="{1FC00914-EB05-4DC9-AA53-64B540A97624}" destId="{A1DC594F-13A1-4925-AFD3-BFBC3AD2F9C6}" srcOrd="1" destOrd="0" presId="urn:microsoft.com/office/officeart/2005/8/layout/vList5"/>
+    <dgm:cxn modelId="{51ED8A5A-39A8-4620-8710-11C98D1F0E56}" type="presParOf" srcId="{E02EC96E-40F9-4768-9DCF-37EFD33F3F70}" destId="{F8B790F1-F7F3-4E57-9131-9AD0882E2C29}" srcOrd="0" destOrd="0" presId="urn:microsoft.com/office/officeart/2005/8/layout/vList5"/>
+    <dgm:cxn modelId="{CF68BDD1-EB03-447E-B100-BA231E56CBCD}" type="presParOf" srcId="{F8B790F1-F7F3-4E57-9131-9AD0882E2C29}" destId="{DF9F7784-30AA-41AF-A119-12F45A788527}" srcOrd="0" destOrd="0" presId="urn:microsoft.com/office/officeart/2005/8/layout/vList5"/>
+    <dgm:cxn modelId="{147D0D5E-0569-44A6-B129-A09618E2EA64}" type="presParOf" srcId="{F8B790F1-F7F3-4E57-9131-9AD0882E2C29}" destId="{9C49D18E-D582-4983-B5F0-BF13CFF9DCF9}" srcOrd="1" destOrd="0" presId="urn:microsoft.com/office/officeart/2005/8/layout/vList5"/>
+    <dgm:cxn modelId="{4E28A5B3-4B45-44BB-AC63-0BE567670FBD}" type="presParOf" srcId="{E02EC96E-40F9-4768-9DCF-37EFD33F3F70}" destId="{CAC2119A-709A-46B0-BC9F-525536F72A64}" srcOrd="1" destOrd="0" presId="urn:microsoft.com/office/officeart/2005/8/layout/vList5"/>
+    <dgm:cxn modelId="{2D05DBA3-8009-493F-B378-B72E1D8CD208}" type="presParOf" srcId="{E02EC96E-40F9-4768-9DCF-37EFD33F3F70}" destId="{F9B16C84-4C4A-4AF4-B51B-08FC6E837F1B}" srcOrd="2" destOrd="0" presId="urn:microsoft.com/office/officeart/2005/8/layout/vList5"/>
+    <dgm:cxn modelId="{E9A69257-E9A2-4F07-A447-E123D604C9BD}" type="presParOf" srcId="{F9B16C84-4C4A-4AF4-B51B-08FC6E837F1B}" destId="{06A1F49B-7E75-4CB1-828B-274BF5E151D1}" srcOrd="0" destOrd="0" presId="urn:microsoft.com/office/officeart/2005/8/layout/vList5"/>
+    <dgm:cxn modelId="{66C697DA-37C4-4083-B139-AE6EAA36C03C}" type="presParOf" srcId="{F9B16C84-4C4A-4AF4-B51B-08FC6E837F1B}" destId="{92656EF3-4ED6-447B-9333-E39CF3BE432A}" srcOrd="1" destOrd="0" presId="urn:microsoft.com/office/officeart/2005/8/layout/vList5"/>
+    <dgm:cxn modelId="{4CE48F6C-55B6-4E03-9ED2-7DEFD64D188A}" type="presParOf" srcId="{E02EC96E-40F9-4768-9DCF-37EFD33F3F70}" destId="{3AEB67B0-BB26-4106-85D8-380977E8C145}" srcOrd="3" destOrd="0" presId="urn:microsoft.com/office/officeart/2005/8/layout/vList5"/>
+    <dgm:cxn modelId="{A0069351-02F5-4868-ADB9-36880D963FF0}" type="presParOf" srcId="{E02EC96E-40F9-4768-9DCF-37EFD33F3F70}" destId="{9409BD9D-5053-4D07-9830-A7788B2AA098}" srcOrd="4" destOrd="0" presId="urn:microsoft.com/office/officeart/2005/8/layout/vList5"/>
+    <dgm:cxn modelId="{4F264980-F4D4-410E-A444-82343EC7DE45}" type="presParOf" srcId="{9409BD9D-5053-4D07-9830-A7788B2AA098}" destId="{60076F2E-E8D3-4A8E-ABB1-B0AFB6040A76}" srcOrd="0" destOrd="0" presId="urn:microsoft.com/office/officeart/2005/8/layout/vList5"/>
+    <dgm:cxn modelId="{FCAC5191-27E0-4399-942F-9A890A48E553}" type="presParOf" srcId="{9409BD9D-5053-4D07-9830-A7788B2AA098}" destId="{8A1B127C-565C-4430-87C1-2E8794F0BD14}" srcOrd="1" destOrd="0" presId="urn:microsoft.com/office/officeart/2005/8/layout/vList5"/>
+    <dgm:cxn modelId="{1FEAF9EB-2668-466D-8774-807A10A5B661}" type="presParOf" srcId="{E02EC96E-40F9-4768-9DCF-37EFD33F3F70}" destId="{37331B35-E856-452F-A4C5-75CB1AC6F09D}" srcOrd="5" destOrd="0" presId="urn:microsoft.com/office/officeart/2005/8/layout/vList5"/>
+    <dgm:cxn modelId="{69A481F8-C58B-4E7E-A0DF-DBBD4F15A252}" type="presParOf" srcId="{E02EC96E-40F9-4768-9DCF-37EFD33F3F70}" destId="{4786A7BD-1435-4BEF-9440-6850F1DC95D7}" srcOrd="6" destOrd="0" presId="urn:microsoft.com/office/officeart/2005/8/layout/vList5"/>
+    <dgm:cxn modelId="{8EAA2E17-E53F-4AD4-8C26-51A5C98B67C8}" type="presParOf" srcId="{4786A7BD-1435-4BEF-9440-6850F1DC95D7}" destId="{F0AC619D-33F2-4EA0-A066-AE5DE7ED8840}" srcOrd="0" destOrd="0" presId="urn:microsoft.com/office/officeart/2005/8/layout/vList5"/>
+    <dgm:cxn modelId="{A94639D6-8487-4B41-9E10-50BE8E418356}" type="presParOf" srcId="{4786A7BD-1435-4BEF-9440-6850F1DC95D7}" destId="{788FEE44-E536-4CD5-85B8-9CDC04FC0009}" srcOrd="1" destOrd="0" presId="urn:microsoft.com/office/officeart/2005/8/layout/vList5"/>
+    <dgm:cxn modelId="{439C4D65-1C35-48AC-B1F8-D3ED40D17A5C}" type="presParOf" srcId="{E02EC96E-40F9-4768-9DCF-37EFD33F3F70}" destId="{186B7B90-922C-421B-AEA0-54B00E87FB3F}" srcOrd="7" destOrd="0" presId="urn:microsoft.com/office/officeart/2005/8/layout/vList5"/>
+    <dgm:cxn modelId="{ABB8C0CB-0434-4314-A768-72EB9DD743CB}" type="presParOf" srcId="{E02EC96E-40F9-4768-9DCF-37EFD33F3F70}" destId="{3E94C6F3-6004-4FBB-B483-2755F15C00D2}" srcOrd="8" destOrd="0" presId="urn:microsoft.com/office/officeart/2005/8/layout/vList5"/>
+    <dgm:cxn modelId="{6079340B-5AA6-49DA-97C5-FCB7976F35C7}" type="presParOf" srcId="{3E94C6F3-6004-4FBB-B483-2755F15C00D2}" destId="{616B8465-3905-40AD-AB26-BE65A6BF2C0E}" srcOrd="0" destOrd="0" presId="urn:microsoft.com/office/officeart/2005/8/layout/vList5"/>
+    <dgm:cxn modelId="{F831E68C-09B6-44BD-83E2-0AA0A2E55119}" type="presParOf" srcId="{3E94C6F3-6004-4FBB-B483-2755F15C00D2}" destId="{ABAD6DDA-0E29-4F97-B9C8-1B45BE6D5538}" srcOrd="1" destOrd="0" presId="urn:microsoft.com/office/officeart/2005/8/layout/vList5"/>
+    <dgm:cxn modelId="{EA714837-B092-410C-887B-FEB2F695D50F}" type="presParOf" srcId="{E02EC96E-40F9-4768-9DCF-37EFD33F3F70}" destId="{15883C3C-DF0C-4014-AEA4-29250CDBA048}" srcOrd="9" destOrd="0" presId="urn:microsoft.com/office/officeart/2005/8/layout/vList5"/>
+    <dgm:cxn modelId="{2791F8CA-5A1C-4D96-B50B-9A89F7F311C6}" type="presParOf" srcId="{E02EC96E-40F9-4768-9DCF-37EFD33F3F70}" destId="{C2D87FFC-B6C7-4194-B8BA-04C39FEDE9E7}" srcOrd="10" destOrd="0" presId="urn:microsoft.com/office/officeart/2005/8/layout/vList5"/>
+    <dgm:cxn modelId="{35E360BB-EFAF-4836-BD9F-180931922D6C}" type="presParOf" srcId="{C2D87FFC-B6C7-4194-B8BA-04C39FEDE9E7}" destId="{CD92EB9D-9825-450A-AB4A-EBE0BF12CCFF}" srcOrd="0" destOrd="0" presId="urn:microsoft.com/office/officeart/2005/8/layout/vList5"/>
+    <dgm:cxn modelId="{53B59E89-8743-4B79-8DD7-35E8FF10A7F3}" type="presParOf" srcId="{C2D87FFC-B6C7-4194-B8BA-04C39FEDE9E7}" destId="{D943AAAA-8FF9-4524-A444-E37C506025D4}" srcOrd="1" destOrd="0" presId="urn:microsoft.com/office/officeart/2005/8/layout/vList5"/>
+    <dgm:cxn modelId="{2E58E2B4-1BE1-4DB4-8389-3E11D0C394B6}" type="presParOf" srcId="{E02EC96E-40F9-4768-9DCF-37EFD33F3F70}" destId="{69731529-7E8C-4030-B947-B66F99E8FFAC}" srcOrd="11" destOrd="0" presId="urn:microsoft.com/office/officeart/2005/8/layout/vList5"/>
+    <dgm:cxn modelId="{E167C46D-BE92-4732-9E31-7D31943C40C4}" type="presParOf" srcId="{E02EC96E-40F9-4768-9DCF-37EFD33F3F70}" destId="{1FC00914-EB05-4DC9-AA53-64B540A97624}" srcOrd="12" destOrd="0" presId="urn:microsoft.com/office/officeart/2005/8/layout/vList5"/>
+    <dgm:cxn modelId="{5BC13058-D438-48E8-AC0A-B9C2D552C0A6}" type="presParOf" srcId="{1FC00914-EB05-4DC9-AA53-64B540A97624}" destId="{4B12BCDA-8D78-4681-9AED-70AAF3B30FCA}" srcOrd="0" destOrd="0" presId="urn:microsoft.com/office/officeart/2005/8/layout/vList5"/>
+    <dgm:cxn modelId="{4917B315-47E6-4828-9727-16C1D9742FA1}" type="presParOf" srcId="{1FC00914-EB05-4DC9-AA53-64B540A97624}" destId="{A1DC594F-13A1-4925-AFD3-BFBC3AD2F9C6}" srcOrd="1" destOrd="0" presId="urn:microsoft.com/office/officeart/2005/8/layout/vList5"/>
   </dgm:cxnLst>
   <dgm:bg/>
   <dgm:whole/>
@@ -13841,30 +13858,30 @@
     </dgm:pt>
   </dgm:ptLst>
   <dgm:cxnLst>
-    <dgm:cxn modelId="{B946719A-A2DB-4937-8F59-4EC650BE360A}" type="presOf" srcId="{ED528340-A97D-4BDD-8433-B78C8FF66863}" destId="{0C8FA1BA-8E49-48CC-B42E-924D603199BC}" srcOrd="0" destOrd="2" presId="urn:microsoft.com/office/officeart/2005/8/layout/vList5"/>
+    <dgm:cxn modelId="{2C41EA36-FBBA-4801-9A98-E51354AFAC3E}" type="presOf" srcId="{FE989A84-BB86-4F1D-ACA5-96996D65ED2F}" destId="{D6F46416-BAFF-4875-8277-58C653136B18}" srcOrd="0" destOrd="2" presId="urn:microsoft.com/office/officeart/2005/8/layout/vList5"/>
+    <dgm:cxn modelId="{67EBB09D-7A21-4F35-950B-1541F6DFDE36}" srcId="{A71B2169-E0E2-441C-A4E4-AF320A5A9857}" destId="{805EE43C-5DFA-401E-90C5-A81F3A6BF9B1}" srcOrd="0" destOrd="0" parTransId="{1D0E0849-BA68-4FD5-80ED-73AC302BFBAF}" sibTransId="{E3ADF868-6EDF-4F27-9677-18E01F0128DF}"/>
+    <dgm:cxn modelId="{93DFE1CD-5966-45D1-9CC4-1F8E52309F89}" type="presOf" srcId="{5167EE63-F643-402E-B735-68AD64FE5887}" destId="{071BB497-63FB-42C0-80DA-D8CD8D1BF645}" srcOrd="0" destOrd="0" presId="urn:microsoft.com/office/officeart/2005/8/layout/vList5"/>
+    <dgm:cxn modelId="{FDDA9257-4EA3-4720-8B5B-7054320BC7FC}" srcId="{5167EE63-F643-402E-B735-68AD64FE5887}" destId="{ED528340-A97D-4BDD-8433-B78C8FF66863}" srcOrd="2" destOrd="0" parTransId="{EB2A6F2E-E759-4EC1-AF94-C02267D963CC}" sibTransId="{294AAF1B-45E5-4173-A536-FD52BF954038}"/>
+    <dgm:cxn modelId="{72B1B5F3-E00E-4768-B205-D25ADB1FABAC}" type="presOf" srcId="{A71B2169-E0E2-441C-A4E4-AF320A5A9857}" destId="{E5BA21F6-0D69-45F8-BA2D-17C200183556}" srcOrd="0" destOrd="0" presId="urn:microsoft.com/office/officeart/2005/8/layout/vList5"/>
     <dgm:cxn modelId="{0E06D15C-F68F-49A1-94C2-53E7D588E26D}" srcId="{5167EE63-F643-402E-B735-68AD64FE5887}" destId="{B8539639-9C6F-4E88-9A60-C6204AB5B788}" srcOrd="0" destOrd="0" parTransId="{5F5D8828-1363-4FCC-BF0E-EC6119ADFA11}" sibTransId="{B2D7FC7B-2986-45E4-9F11-06EF3FCDCFB0}"/>
-    <dgm:cxn modelId="{FDDA9257-4EA3-4720-8B5B-7054320BC7FC}" srcId="{5167EE63-F643-402E-B735-68AD64FE5887}" destId="{ED528340-A97D-4BDD-8433-B78C8FF66863}" srcOrd="2" destOrd="0" parTransId="{EB2A6F2E-E759-4EC1-AF94-C02267D963CC}" sibTransId="{294AAF1B-45E5-4173-A536-FD52BF954038}"/>
+    <dgm:cxn modelId="{B1734500-86AA-4EC9-8A1C-3776D35D243B}" srcId="{A71B2169-E0E2-441C-A4E4-AF320A5A9857}" destId="{9C8282CE-F258-46FB-B507-95ABB09F47D3}" srcOrd="1" destOrd="0" parTransId="{A75F148C-8029-41FB-86BE-918EB01B4D08}" sibTransId="{98D7C838-28B6-47C0-AD57-A6DE823B8CA9}"/>
+    <dgm:cxn modelId="{2F42BCD8-5C9B-4369-AD40-30CBF09B4FE8}" type="presOf" srcId="{9C8282CE-F258-46FB-B507-95ABB09F47D3}" destId="{D6F46416-BAFF-4875-8277-58C653136B18}" srcOrd="0" destOrd="1" presId="urn:microsoft.com/office/officeart/2005/8/layout/vList5"/>
+    <dgm:cxn modelId="{F9EF8AC2-8E42-44FC-A08B-5C9B654F36E0}" type="presOf" srcId="{1F0380D3-DF18-4BE3-8843-002A625287E5}" destId="{1F665940-6601-47DD-96FF-E038195D77C4}" srcOrd="0" destOrd="0" presId="urn:microsoft.com/office/officeart/2005/8/layout/vList5"/>
     <dgm:cxn modelId="{DED13B48-2BFD-4FA0-80B7-BD84B38ADB7D}" srcId="{1F0380D3-DF18-4BE3-8843-002A625287E5}" destId="{A71B2169-E0E2-441C-A4E4-AF320A5A9857}" srcOrd="1" destOrd="0" parTransId="{F8AC81D4-18EA-410F-9AB6-9DDE65268B7A}" sibTransId="{88D71919-1995-4E5E-8FCD-061365200D3A}"/>
+    <dgm:cxn modelId="{F72DAA51-6373-4C43-A139-AEBB3D8EFF2F}" type="presOf" srcId="{805EE43C-5DFA-401E-90C5-A81F3A6BF9B1}" destId="{D6F46416-BAFF-4875-8277-58C653136B18}" srcOrd="0" destOrd="0" presId="urn:microsoft.com/office/officeart/2005/8/layout/vList5"/>
+    <dgm:cxn modelId="{BB7C1AC7-301D-428B-A8E7-7BCD16A133CF}" type="presOf" srcId="{ED528340-A97D-4BDD-8433-B78C8FF66863}" destId="{0C8FA1BA-8E49-48CC-B42E-924D603199BC}" srcOrd="0" destOrd="2" presId="urn:microsoft.com/office/officeart/2005/8/layout/vList5"/>
     <dgm:cxn modelId="{C61E7B5D-14A3-43DE-8709-501537A566E5}" srcId="{1F0380D3-DF18-4BE3-8843-002A625287E5}" destId="{5167EE63-F643-402E-B735-68AD64FE5887}" srcOrd="0" destOrd="0" parTransId="{BAE1154C-7894-43B4-8C87-6088215E001C}" sibTransId="{37F5C3BE-3E40-4CF1-A014-B52E926366CB}"/>
-    <dgm:cxn modelId="{2F7BDD8D-BDAF-4810-B5D4-00A08ECB2CB6}" type="presOf" srcId="{805EE43C-5DFA-401E-90C5-A81F3A6BF9B1}" destId="{D6F46416-BAFF-4875-8277-58C653136B18}" srcOrd="0" destOrd="0" presId="urn:microsoft.com/office/officeart/2005/8/layout/vList5"/>
-    <dgm:cxn modelId="{E5AC20D1-AFE9-4497-A517-4DDA5B68C216}" type="presOf" srcId="{B8539639-9C6F-4E88-9A60-C6204AB5B788}" destId="{0C8FA1BA-8E49-48CC-B42E-924D603199BC}" srcOrd="0" destOrd="0" presId="urn:microsoft.com/office/officeart/2005/8/layout/vList5"/>
-    <dgm:cxn modelId="{CA044231-41A8-4435-A6AA-414D168EF4AC}" type="presOf" srcId="{5167EE63-F643-402E-B735-68AD64FE5887}" destId="{071BB497-63FB-42C0-80DA-D8CD8D1BF645}" srcOrd="0" destOrd="0" presId="urn:microsoft.com/office/officeart/2005/8/layout/vList5"/>
-    <dgm:cxn modelId="{7F274AAB-B01C-417E-BA51-ABA1C6EC11C9}" type="presOf" srcId="{A71B2169-E0E2-441C-A4E4-AF320A5A9857}" destId="{E5BA21F6-0D69-45F8-BA2D-17C200183556}" srcOrd="0" destOrd="0" presId="urn:microsoft.com/office/officeart/2005/8/layout/vList5"/>
-    <dgm:cxn modelId="{8DAC598C-7669-4A25-B124-0CC55B7D576D}" type="presOf" srcId="{636B6732-9B04-4FCD-8B86-AF181910AF22}" destId="{0C8FA1BA-8E49-48CC-B42E-924D603199BC}" srcOrd="0" destOrd="1" presId="urn:microsoft.com/office/officeart/2005/8/layout/vList5"/>
+    <dgm:cxn modelId="{F16B49F4-9BC0-4C55-B993-0E6F21F1B5AD}" srcId="{A71B2169-E0E2-441C-A4E4-AF320A5A9857}" destId="{FE989A84-BB86-4F1D-ACA5-96996D65ED2F}" srcOrd="2" destOrd="0" parTransId="{0094FA83-748F-41CD-ABDD-036A568220DA}" sibTransId="{7FCA2038-D249-4DFF-A5BD-EECC6C900638}"/>
     <dgm:cxn modelId="{B1FFA288-552B-408E-84CE-8F8D896C03F3}" srcId="{5167EE63-F643-402E-B735-68AD64FE5887}" destId="{636B6732-9B04-4FCD-8B86-AF181910AF22}" srcOrd="1" destOrd="0" parTransId="{3D2E05A6-546A-41DF-B979-E4533369E387}" sibTransId="{0BD6FD8B-5EB6-4866-852A-65DEDB01F357}"/>
-    <dgm:cxn modelId="{67EBB09D-7A21-4F35-950B-1541F6DFDE36}" srcId="{A71B2169-E0E2-441C-A4E4-AF320A5A9857}" destId="{805EE43C-5DFA-401E-90C5-A81F3A6BF9B1}" srcOrd="0" destOrd="0" parTransId="{1D0E0849-BA68-4FD5-80ED-73AC302BFBAF}" sibTransId="{E3ADF868-6EDF-4F27-9677-18E01F0128DF}"/>
-    <dgm:cxn modelId="{B1734500-86AA-4EC9-8A1C-3776D35D243B}" srcId="{A71B2169-E0E2-441C-A4E4-AF320A5A9857}" destId="{9C8282CE-F258-46FB-B507-95ABB09F47D3}" srcOrd="1" destOrd="0" parTransId="{A75F148C-8029-41FB-86BE-918EB01B4D08}" sibTransId="{98D7C838-28B6-47C0-AD57-A6DE823B8CA9}"/>
-    <dgm:cxn modelId="{8AB77ECB-AAD2-47BC-802B-B999B45097C8}" type="presOf" srcId="{1F0380D3-DF18-4BE3-8843-002A625287E5}" destId="{1F665940-6601-47DD-96FF-E038195D77C4}" srcOrd="0" destOrd="0" presId="urn:microsoft.com/office/officeart/2005/8/layout/vList5"/>
-    <dgm:cxn modelId="{F16B49F4-9BC0-4C55-B993-0E6F21F1B5AD}" srcId="{A71B2169-E0E2-441C-A4E4-AF320A5A9857}" destId="{FE989A84-BB86-4F1D-ACA5-96996D65ED2F}" srcOrd="2" destOrd="0" parTransId="{0094FA83-748F-41CD-ABDD-036A568220DA}" sibTransId="{7FCA2038-D249-4DFF-A5BD-EECC6C900638}"/>
-    <dgm:cxn modelId="{3ED043A1-C8DA-401F-B1D2-4106DFE51CBC}" type="presOf" srcId="{9C8282CE-F258-46FB-B507-95ABB09F47D3}" destId="{D6F46416-BAFF-4875-8277-58C653136B18}" srcOrd="0" destOrd="1" presId="urn:microsoft.com/office/officeart/2005/8/layout/vList5"/>
-    <dgm:cxn modelId="{754DAD2C-9D70-4D1C-8DDF-A9FCD836EBD8}" type="presOf" srcId="{FE989A84-BB86-4F1D-ACA5-96996D65ED2F}" destId="{D6F46416-BAFF-4875-8277-58C653136B18}" srcOrd="0" destOrd="2" presId="urn:microsoft.com/office/officeart/2005/8/layout/vList5"/>
-    <dgm:cxn modelId="{DD1EFF01-D84F-4F94-A183-C540B4B6DF30}" type="presParOf" srcId="{1F665940-6601-47DD-96FF-E038195D77C4}" destId="{21117261-ACF5-4A5A-A875-69FE15D4F317}" srcOrd="0" destOrd="0" presId="urn:microsoft.com/office/officeart/2005/8/layout/vList5"/>
-    <dgm:cxn modelId="{B495BD58-2CFC-4F53-A752-1839C952B87E}" type="presParOf" srcId="{21117261-ACF5-4A5A-A875-69FE15D4F317}" destId="{071BB497-63FB-42C0-80DA-D8CD8D1BF645}" srcOrd="0" destOrd="0" presId="urn:microsoft.com/office/officeart/2005/8/layout/vList5"/>
-    <dgm:cxn modelId="{4C65CDBE-D522-4CD2-B75A-6C061D010B45}" type="presParOf" srcId="{21117261-ACF5-4A5A-A875-69FE15D4F317}" destId="{0C8FA1BA-8E49-48CC-B42E-924D603199BC}" srcOrd="1" destOrd="0" presId="urn:microsoft.com/office/officeart/2005/8/layout/vList5"/>
-    <dgm:cxn modelId="{CB162C9B-63A2-4487-AA40-C8293F4D6AE4}" type="presParOf" srcId="{1F665940-6601-47DD-96FF-E038195D77C4}" destId="{BEEA7429-7A85-45AD-8FD8-5815466A4435}" srcOrd="1" destOrd="0" presId="urn:microsoft.com/office/officeart/2005/8/layout/vList5"/>
-    <dgm:cxn modelId="{B41EF39B-A4DA-4DB2-A709-669CDB9EDFC4}" type="presParOf" srcId="{1F665940-6601-47DD-96FF-E038195D77C4}" destId="{B543594C-8553-4E98-949A-76A77ADD94C4}" srcOrd="2" destOrd="0" presId="urn:microsoft.com/office/officeart/2005/8/layout/vList5"/>
-    <dgm:cxn modelId="{350DC1E5-52D9-4472-8FB9-440A9FF45CC3}" type="presParOf" srcId="{B543594C-8553-4E98-949A-76A77ADD94C4}" destId="{E5BA21F6-0D69-45F8-BA2D-17C200183556}" srcOrd="0" destOrd="0" presId="urn:microsoft.com/office/officeart/2005/8/layout/vList5"/>
-    <dgm:cxn modelId="{709A941B-93C4-4F4C-9688-EA2A33986472}" type="presParOf" srcId="{B543594C-8553-4E98-949A-76A77ADD94C4}" destId="{D6F46416-BAFF-4875-8277-58C653136B18}" srcOrd="1" destOrd="0" presId="urn:microsoft.com/office/officeart/2005/8/layout/vList5"/>
+    <dgm:cxn modelId="{DA5EECF5-1D76-4D04-B41F-292B4D35E228}" type="presOf" srcId="{B8539639-9C6F-4E88-9A60-C6204AB5B788}" destId="{0C8FA1BA-8E49-48CC-B42E-924D603199BC}" srcOrd="0" destOrd="0" presId="urn:microsoft.com/office/officeart/2005/8/layout/vList5"/>
+    <dgm:cxn modelId="{D3747EC9-8B39-4F0F-8D65-193F1E5C8080}" type="presOf" srcId="{636B6732-9B04-4FCD-8B86-AF181910AF22}" destId="{0C8FA1BA-8E49-48CC-B42E-924D603199BC}" srcOrd="0" destOrd="1" presId="urn:microsoft.com/office/officeart/2005/8/layout/vList5"/>
+    <dgm:cxn modelId="{3F76996C-12FF-49BD-BCB3-0BCF829385B0}" type="presParOf" srcId="{1F665940-6601-47DD-96FF-E038195D77C4}" destId="{21117261-ACF5-4A5A-A875-69FE15D4F317}" srcOrd="0" destOrd="0" presId="urn:microsoft.com/office/officeart/2005/8/layout/vList5"/>
+    <dgm:cxn modelId="{C78ABDE1-BCF8-4F34-A24B-6504E3F6BF71}" type="presParOf" srcId="{21117261-ACF5-4A5A-A875-69FE15D4F317}" destId="{071BB497-63FB-42C0-80DA-D8CD8D1BF645}" srcOrd="0" destOrd="0" presId="urn:microsoft.com/office/officeart/2005/8/layout/vList5"/>
+    <dgm:cxn modelId="{D7140D1D-9A5C-4D79-88B4-54CDD788EF01}" type="presParOf" srcId="{21117261-ACF5-4A5A-A875-69FE15D4F317}" destId="{0C8FA1BA-8E49-48CC-B42E-924D603199BC}" srcOrd="1" destOrd="0" presId="urn:microsoft.com/office/officeart/2005/8/layout/vList5"/>
+    <dgm:cxn modelId="{DE0A1E5C-1CAD-4F83-8D6D-381A42215EAD}" type="presParOf" srcId="{1F665940-6601-47DD-96FF-E038195D77C4}" destId="{BEEA7429-7A85-45AD-8FD8-5815466A4435}" srcOrd="1" destOrd="0" presId="urn:microsoft.com/office/officeart/2005/8/layout/vList5"/>
+    <dgm:cxn modelId="{25A9D135-C67C-44E4-A9DA-3D68674CC08F}" type="presParOf" srcId="{1F665940-6601-47DD-96FF-E038195D77C4}" destId="{B543594C-8553-4E98-949A-76A77ADD94C4}" srcOrd="2" destOrd="0" presId="urn:microsoft.com/office/officeart/2005/8/layout/vList5"/>
+    <dgm:cxn modelId="{673633A6-34C0-4904-93F7-F46ADEA80A19}" type="presParOf" srcId="{B543594C-8553-4E98-949A-76A77ADD94C4}" destId="{E5BA21F6-0D69-45F8-BA2D-17C200183556}" srcOrd="0" destOrd="0" presId="urn:microsoft.com/office/officeart/2005/8/layout/vList5"/>
+    <dgm:cxn modelId="{AC2750A6-83BC-4788-8827-47D6D2EE0967}" type="presParOf" srcId="{B543594C-8553-4E98-949A-76A77ADD94C4}" destId="{D6F46416-BAFF-4875-8277-58C653136B18}" srcOrd="1" destOrd="0" presId="urn:microsoft.com/office/officeart/2005/8/layout/vList5"/>
   </dgm:cxnLst>
   <dgm:bg/>
   <dgm:whole/>
@@ -31016,7 +31033,7 @@
 </file>
 
 <file path=customXml/itemProps1.xml><?xml version="1.0" encoding="utf-8"?>
-<ds:datastoreItem xmlns:ds="http://schemas.openxmlformats.org/officeDocument/2006/customXml" ds:itemID="{62A2480E-4B55-4D82-8945-26B3125BBFAB}">
+<ds:datastoreItem xmlns:ds="http://schemas.openxmlformats.org/officeDocument/2006/customXml" ds:itemID="{DFA6207C-4AB3-45B2-BFDC-09E67AFF7864}">
   <ds:schemaRefs>
     <ds:schemaRef ds:uri="http://schemas.openxmlformats.org/officeDocument/2006/bibliography"/>
   </ds:schemaRefs>

</xml_diff>